<commit_message>
Diagrama de clases V1
</commit_message>
<xml_diff>
--- a/Aplicación Web Vacunación COVID 19.docx
+++ b/Aplicación Web Vacunación COVID 19.docx
@@ -143,28 +143,26 @@
           <w:lang w:val="es-AR"/>
         </w:rPr>
         <w:lastRenderedPageBreak/>
-        <w:t>Diseño de la Solucion:</w:t>
-      </w:r>
-    </w:p>
-    <w:p>
-      <w:pPr>
+        <w:t xml:space="preserve">Diseño de la </w:t>
+      </w:r>
+      <w:r>
         <w:rPr>
           <w:rFonts w:ascii="Arial" w:hAnsi="Arial" w:cs="Arial"/>
           <w:sz w:val="28"/>
           <w:szCs w:val="28"/>
           <w:lang w:val="es-AR"/>
         </w:rPr>
-      </w:pPr>
-    </w:p>
-    <w:p>
-      <w:pPr>
+        <w:t>Solución</w:t>
+      </w:r>
+      <w:r>
         <w:rPr>
           <w:rFonts w:ascii="Arial" w:hAnsi="Arial" w:cs="Arial"/>
           <w:sz w:val="28"/>
           <w:szCs w:val="28"/>
           <w:lang w:val="es-AR"/>
         </w:rPr>
-      </w:pPr>
+        <w:t>:</w:t>
+      </w:r>
     </w:p>
     <w:p>
       <w:pPr>
@@ -230,12 +228,398 @@
       <w:pPr>
         <w:rPr>
           <w:rFonts w:ascii="Arial" w:hAnsi="Arial" w:cs="Arial"/>
+          <w:sz w:val="28"/>
+          <w:szCs w:val="28"/>
+          <w:lang w:val="es-AR"/>
+        </w:rPr>
+      </w:pPr>
+    </w:p>
+    <w:p>
+      <w:pPr>
+        <w:rPr>
+          <w:rFonts w:ascii="Arial" w:hAnsi="Arial" w:cs="Arial"/>
+          <w:sz w:val="28"/>
+          <w:szCs w:val="28"/>
+          <w:lang w:val="es-AR"/>
+        </w:rPr>
+      </w:pPr>
+    </w:p>
+    <w:p>
+      <w:pPr>
+        <w:rPr>
+          <w:rFonts w:ascii="Arial" w:hAnsi="Arial" w:cs="Arial"/>
           <w:b/>
           <w:i/>
           <w:color w:val="2E74B5" w:themeColor="accent1" w:themeShade="BF"/>
           <w:sz w:val="72"/>
           <w:szCs w:val="72"/>
           <w:lang w:val="es-AR"/>
+        </w:rPr>
+      </w:pPr>
+    </w:p>
+    <w:p>
+      <w:pPr>
+        <w:rPr>
+          <w:b/>
+          <w:i/>
+          <w:color w:val="2E74B5" w:themeColor="accent1" w:themeShade="BF"/>
+          <w:sz w:val="52"/>
+          <w:szCs w:val="52"/>
+          <w:lang w:val="es-MX"/>
+        </w:rPr>
+      </w:pPr>
+    </w:p>
+    <w:p>
+      <w:pPr>
+        <w:rPr>
+          <w:b/>
+          <w:i/>
+          <w:color w:val="2E74B5" w:themeColor="accent1" w:themeShade="BF"/>
+          <w:sz w:val="52"/>
+          <w:szCs w:val="52"/>
+          <w:lang w:val="es-MX"/>
+        </w:rPr>
+      </w:pPr>
+    </w:p>
+    <w:p>
+      <w:pPr>
+        <w:rPr>
+          <w:b/>
+          <w:i/>
+          <w:color w:val="2E74B5" w:themeColor="accent1" w:themeShade="BF"/>
+          <w:sz w:val="52"/>
+          <w:szCs w:val="52"/>
+          <w:lang w:val="es-MX"/>
+        </w:rPr>
+      </w:pPr>
+    </w:p>
+    <w:p>
+      <w:pPr>
+        <w:rPr>
+          <w:b/>
+          <w:i/>
+          <w:color w:val="2E74B5" w:themeColor="accent1" w:themeShade="BF"/>
+          <w:sz w:val="52"/>
+          <w:szCs w:val="52"/>
+          <w:lang w:val="es-MX"/>
+        </w:rPr>
+      </w:pPr>
+    </w:p>
+    <w:p>
+      <w:pPr>
+        <w:rPr>
+          <w:rFonts w:ascii="Arial" w:hAnsi="Arial" w:cs="Arial"/>
+          <w:bCs/>
+          <w:iCs/>
+          <w:sz w:val="28"/>
+          <w:szCs w:val="28"/>
+          <w:lang w:val="es-MX"/>
+        </w:rPr>
+      </w:pPr>
+      <w:r>
+        <w:rPr>
+          <w:rFonts w:ascii="Arial" w:hAnsi="Arial" w:cs="Arial"/>
+          <w:bCs/>
+          <w:iCs/>
+          <w:noProof/>
+          <w:sz w:val="28"/>
+          <w:szCs w:val="28"/>
+          <w:lang w:val="es-MX"/>
+        </w:rPr>
+        <w:lastRenderedPageBreak/>
+        <w:drawing>
+          <wp:anchor distT="0" distB="0" distL="114300" distR="114300" simplePos="0" relativeHeight="251689984" behindDoc="0" locked="0" layoutInCell="1" allowOverlap="1" wp14:anchorId="1C55915D" wp14:editId="635F53FB">
+            <wp:simplePos x="0" y="0"/>
+            <wp:positionH relativeFrom="margin">
+              <wp:posOffset>2062480</wp:posOffset>
+            </wp:positionH>
+            <wp:positionV relativeFrom="paragraph">
+              <wp:posOffset>-419735</wp:posOffset>
+            </wp:positionV>
+            <wp:extent cx="5200650" cy="6923201"/>
+            <wp:effectExtent l="0" t="0" r="0" b="0"/>
+            <wp:wrapNone/>
+            <wp:docPr id="1" name="Imagen 1"/>
+            <wp:cNvGraphicFramePr>
+              <a:graphicFrameLocks xmlns:a="http://schemas.openxmlformats.org/drawingml/2006/main" noChangeAspect="1"/>
+            </wp:cNvGraphicFramePr>
+            <a:graphic xmlns:a="http://schemas.openxmlformats.org/drawingml/2006/main">
+              <a:graphicData uri="http://schemas.openxmlformats.org/drawingml/2006/picture">
+                <pic:pic xmlns:pic="http://schemas.openxmlformats.org/drawingml/2006/picture">
+                  <pic:nvPicPr>
+                    <pic:cNvPr id="1" name="Imagen 1"/>
+                    <pic:cNvPicPr/>
+                  </pic:nvPicPr>
+                  <pic:blipFill>
+                    <a:blip r:embed="rId7">
+                      <a:extLst>
+                        <a:ext uri="{28A0092B-C50C-407E-A947-70E740481C1C}">
+                          <a14:useLocalDpi xmlns:a14="http://schemas.microsoft.com/office/drawing/2010/main" val="0"/>
+                        </a:ext>
+                      </a:extLst>
+                    </a:blip>
+                    <a:stretch>
+                      <a:fillRect/>
+                    </a:stretch>
+                  </pic:blipFill>
+                  <pic:spPr>
+                    <a:xfrm>
+                      <a:off x="0" y="0"/>
+                      <a:ext cx="5200650" cy="6923201"/>
+                    </a:xfrm>
+                    <a:prstGeom prst="rect">
+                      <a:avLst/>
+                    </a:prstGeom>
+                  </pic:spPr>
+                </pic:pic>
+              </a:graphicData>
+            </a:graphic>
+            <wp14:sizeRelH relativeFrom="margin">
+              <wp14:pctWidth>0</wp14:pctWidth>
+            </wp14:sizeRelH>
+            <wp14:sizeRelV relativeFrom="margin">
+              <wp14:pctHeight>0</wp14:pctHeight>
+            </wp14:sizeRelV>
+          </wp:anchor>
+        </w:drawing>
+      </w:r>
+      <w:r>
+        <w:rPr>
+          <w:rFonts w:ascii="Arial" w:hAnsi="Arial" w:cs="Arial"/>
+          <w:bCs/>
+          <w:iCs/>
+          <w:sz w:val="28"/>
+          <w:szCs w:val="28"/>
+          <w:lang w:val="es-MX"/>
+        </w:rPr>
+        <w:t>Diagrama de clases:</w:t>
+      </w:r>
+    </w:p>
+    <w:p>
+      <w:pPr>
+        <w:rPr>
+          <w:rFonts w:ascii="Arial" w:hAnsi="Arial" w:cs="Arial"/>
+          <w:bCs/>
+          <w:iCs/>
+          <w:sz w:val="28"/>
+          <w:szCs w:val="28"/>
+          <w:lang w:val="es-MX"/>
+        </w:rPr>
+      </w:pPr>
+    </w:p>
+    <w:p>
+      <w:pPr>
+        <w:rPr>
+          <w:b/>
+          <w:i/>
+          <w:color w:val="2E74B5" w:themeColor="accent1" w:themeShade="BF"/>
+          <w:sz w:val="52"/>
+          <w:szCs w:val="52"/>
+          <w:lang w:val="es-MX"/>
+        </w:rPr>
+      </w:pPr>
+    </w:p>
+    <w:p>
+      <w:pPr>
+        <w:rPr>
+          <w:b/>
+          <w:i/>
+          <w:color w:val="2E74B5" w:themeColor="accent1" w:themeShade="BF"/>
+          <w:sz w:val="52"/>
+          <w:szCs w:val="52"/>
+          <w:lang w:val="es-MX"/>
+        </w:rPr>
+      </w:pPr>
+    </w:p>
+    <w:p>
+      <w:pPr>
+        <w:rPr>
+          <w:b/>
+          <w:i/>
+          <w:color w:val="2E74B5" w:themeColor="accent1" w:themeShade="BF"/>
+          <w:sz w:val="52"/>
+          <w:szCs w:val="52"/>
+          <w:lang w:val="es-MX"/>
+        </w:rPr>
+      </w:pPr>
+    </w:p>
+    <w:p>
+      <w:pPr>
+        <w:rPr>
+          <w:b/>
+          <w:i/>
+          <w:color w:val="2E74B5" w:themeColor="accent1" w:themeShade="BF"/>
+          <w:sz w:val="52"/>
+          <w:szCs w:val="52"/>
+          <w:lang w:val="es-MX"/>
+        </w:rPr>
+      </w:pPr>
+    </w:p>
+    <w:p>
+      <w:pPr>
+        <w:rPr>
+          <w:b/>
+          <w:i/>
+          <w:color w:val="2E74B5" w:themeColor="accent1" w:themeShade="BF"/>
+          <w:sz w:val="52"/>
+          <w:szCs w:val="52"/>
+          <w:lang w:val="es-MX"/>
+        </w:rPr>
+      </w:pPr>
+    </w:p>
+    <w:p>
+      <w:pPr>
+        <w:rPr>
+          <w:b/>
+          <w:i/>
+          <w:color w:val="2E74B5" w:themeColor="accent1" w:themeShade="BF"/>
+          <w:sz w:val="52"/>
+          <w:szCs w:val="52"/>
+          <w:lang w:val="es-MX"/>
+        </w:rPr>
+      </w:pPr>
+    </w:p>
+    <w:p>
+      <w:pPr>
+        <w:rPr>
+          <w:b/>
+          <w:i/>
+          <w:color w:val="2E74B5" w:themeColor="accent1" w:themeShade="BF"/>
+          <w:sz w:val="52"/>
+          <w:szCs w:val="52"/>
+          <w:lang w:val="es-MX"/>
+        </w:rPr>
+      </w:pPr>
+    </w:p>
+    <w:p>
+      <w:pPr>
+        <w:rPr>
+          <w:b/>
+          <w:i/>
+          <w:color w:val="2E74B5" w:themeColor="accent1" w:themeShade="BF"/>
+          <w:sz w:val="52"/>
+          <w:szCs w:val="52"/>
+          <w:lang w:val="es-MX"/>
+        </w:rPr>
+      </w:pPr>
+    </w:p>
+    <w:p>
+      <w:pPr>
+        <w:rPr>
+          <w:b/>
+          <w:i/>
+          <w:color w:val="2E74B5" w:themeColor="accent1" w:themeShade="BF"/>
+          <w:sz w:val="52"/>
+          <w:szCs w:val="52"/>
+          <w:lang w:val="es-MX"/>
+        </w:rPr>
+      </w:pPr>
+    </w:p>
+    <w:p>
+      <w:pPr>
+        <w:rPr>
+          <w:rFonts w:ascii="Arial" w:hAnsi="Arial" w:cs="Arial"/>
+          <w:bCs/>
+          <w:iCs/>
+          <w:sz w:val="28"/>
+          <w:szCs w:val="28"/>
+          <w:lang w:val="es-MX"/>
+        </w:rPr>
+      </w:pPr>
+      <w:r>
+        <w:rPr>
+          <w:rFonts w:ascii="Arial" w:hAnsi="Arial" w:cs="Arial"/>
+          <w:bCs/>
+          <w:iCs/>
+          <w:sz w:val="28"/>
+          <w:szCs w:val="28"/>
+          <w:lang w:val="es-MX"/>
+        </w:rPr>
+        <w:lastRenderedPageBreak/>
+        <w:t>Referencias del diagrama de clases:</w:t>
+      </w:r>
+    </w:p>
+    <w:p>
+      <w:pPr>
+        <w:rPr>
+          <w:b/>
+          <w:i/>
+          <w:color w:val="2E74B5" w:themeColor="accent1" w:themeShade="BF"/>
+          <w:sz w:val="52"/>
+          <w:szCs w:val="52"/>
+          <w:lang w:val="es-MX"/>
+        </w:rPr>
+      </w:pPr>
+    </w:p>
+    <w:p>
+      <w:pPr>
+        <w:rPr>
+          <w:b/>
+          <w:i/>
+          <w:color w:val="2E74B5" w:themeColor="accent1" w:themeShade="BF"/>
+          <w:sz w:val="52"/>
+          <w:szCs w:val="52"/>
+          <w:lang w:val="es-MX"/>
+        </w:rPr>
+      </w:pPr>
+    </w:p>
+    <w:p>
+      <w:pPr>
+        <w:rPr>
+          <w:b/>
+          <w:i/>
+          <w:color w:val="2E74B5" w:themeColor="accent1" w:themeShade="BF"/>
+          <w:sz w:val="52"/>
+          <w:szCs w:val="52"/>
+          <w:lang w:val="es-MX"/>
+        </w:rPr>
+      </w:pPr>
+    </w:p>
+    <w:p>
+      <w:pPr>
+        <w:rPr>
+          <w:b/>
+          <w:i/>
+          <w:color w:val="2E74B5" w:themeColor="accent1" w:themeShade="BF"/>
+          <w:sz w:val="52"/>
+          <w:szCs w:val="52"/>
+          <w:lang w:val="es-MX"/>
+        </w:rPr>
+      </w:pPr>
+    </w:p>
+    <w:p>
+      <w:pPr>
+        <w:rPr>
+          <w:b/>
+          <w:i/>
+          <w:color w:val="2E74B5" w:themeColor="accent1" w:themeShade="BF"/>
+          <w:sz w:val="52"/>
+          <w:szCs w:val="52"/>
+          <w:lang w:val="es-MX"/>
+        </w:rPr>
+      </w:pPr>
+    </w:p>
+    <w:p>
+      <w:pPr>
+        <w:rPr>
+          <w:b/>
+          <w:i/>
+          <w:color w:val="2E74B5" w:themeColor="accent1" w:themeShade="BF"/>
+          <w:sz w:val="52"/>
+          <w:szCs w:val="52"/>
+          <w:lang w:val="es-MX"/>
+        </w:rPr>
+      </w:pPr>
+    </w:p>
+    <w:p>
+      <w:pPr>
+        <w:rPr>
+          <w:b/>
+          <w:i/>
+          <w:color w:val="2E74B5" w:themeColor="accent1" w:themeShade="BF"/>
+          <w:sz w:val="52"/>
+          <w:szCs w:val="52"/>
+          <w:lang w:val="es-MX"/>
         </w:rPr>
       </w:pPr>
     </w:p>
@@ -365,7 +749,7 @@
                     <pic:cNvPicPr/>
                   </pic:nvPicPr>
                   <pic:blipFill>
-                    <a:blip r:embed="rId7" cstate="print">
+                    <a:blip r:embed="rId8" cstate="print">
                       <a:extLst>
                         <a:ext uri="{28A0092B-C50C-407E-A947-70E740481C1C}">
                           <a14:useLocalDpi xmlns:a14="http://schemas.microsoft.com/office/drawing/2010/main" val="0"/>
@@ -927,7 +1311,7 @@
                     <pic:cNvPicPr/>
                   </pic:nvPicPr>
                   <pic:blipFill>
-                    <a:blip r:embed="rId8" cstate="print">
+                    <a:blip r:embed="rId9" cstate="print">
                       <a:extLst>
                         <a:ext uri="{28A0092B-C50C-407E-A947-70E740481C1C}">
                           <a14:useLocalDpi xmlns:a14="http://schemas.microsoft.com/office/drawing/2010/main" val="0"/>
@@ -1659,7 +2043,7 @@
                     <pic:cNvPicPr/>
                   </pic:nvPicPr>
                   <pic:blipFill>
-                    <a:blip r:embed="rId9">
+                    <a:blip r:embed="rId10">
                       <a:extLst>
                         <a:ext uri="{28A0092B-C50C-407E-A947-70E740481C1C}">
                           <a14:useLocalDpi xmlns:a14="http://schemas.microsoft.com/office/drawing/2010/main" val="0"/>
@@ -2008,7 +2392,7 @@
                     </pic:cNvPicPr>
                   </pic:nvPicPr>
                   <pic:blipFill>
-                    <a:blip r:embed="rId10">
+                    <a:blip r:embed="rId11">
                       <a:extLst>
                         <a:ext uri="{28A0092B-C50C-407E-A947-70E740481C1C}">
                           <a14:useLocalDpi xmlns:a14="http://schemas.microsoft.com/office/drawing/2010/main" val="0"/>
@@ -2299,7 +2683,7 @@
                     <pic:cNvPicPr/>
                   </pic:nvPicPr>
                   <pic:blipFill>
-                    <a:blip r:embed="rId8" cstate="print">
+                    <a:blip r:embed="rId9" cstate="print">
                       <a:extLst>
                         <a:ext uri="{28A0092B-C50C-407E-A947-70E740481C1C}">
                           <a14:useLocalDpi xmlns:a14="http://schemas.microsoft.com/office/drawing/2010/main" val="0"/>
@@ -2851,7 +3235,7 @@
                     <pic:cNvPicPr/>
                   </pic:nvPicPr>
                   <pic:blipFill>
-                    <a:blip r:embed="rId9">
+                    <a:blip r:embed="rId10">
                       <a:extLst>
                         <a:ext uri="{28A0092B-C50C-407E-A947-70E740481C1C}">
                           <a14:useLocalDpi xmlns:a14="http://schemas.microsoft.com/office/drawing/2010/main" val="0"/>
@@ -3158,7 +3542,7 @@
                     <pic:cNvPicPr/>
                   </pic:nvPicPr>
                   <pic:blipFill>
-                    <a:blip r:embed="rId11">
+                    <a:blip r:embed="rId12">
                       <a:extLst>
                         <a:ext uri="{28A0092B-C50C-407E-A947-70E740481C1C}">
                           <a14:useLocalDpi xmlns:a14="http://schemas.microsoft.com/office/drawing/2010/main" val="0"/>
@@ -3186,7 +3570,7 @@
       </w:r>
     </w:p>
     <w:sectPr>
-      <w:headerReference w:type="default" r:id="rId12"/>
+      <w:headerReference w:type="default" r:id="rId13"/>
       <w:pgSz w:w="15840" w:h="12240" w:orient="landscape"/>
       <w:pgMar w:top="1701" w:right="1417" w:bottom="1701" w:left="1417" w:header="708" w:footer="708" w:gutter="0"/>
       <w:cols w:space="708"/>
@@ -3530,6 +3914,7 @@
     <w:lsdException w:name="HTML Sample" w:semiHidden="1" w:unhideWhenUsed="1"/>
     <w:lsdException w:name="HTML Typewriter" w:semiHidden="1" w:unhideWhenUsed="1"/>
     <w:lsdException w:name="HTML Variable" w:semiHidden="1" w:unhideWhenUsed="1"/>
+    <w:lsdException w:name="Normal Table" w:semiHidden="1" w:unhideWhenUsed="1"/>
     <w:lsdException w:name="annotation subject" w:semiHidden="1" w:unhideWhenUsed="1"/>
     <w:lsdException w:name="No List" w:semiHidden="1" w:unhideWhenUsed="1"/>
     <w:lsdException w:name="Outline List 1" w:semiHidden="1" w:unhideWhenUsed="1"/>
@@ -3572,8 +3957,11 @@
     <w:lsdException w:name="Table Contemporary" w:semiHidden="1" w:unhideWhenUsed="1"/>
     <w:lsdException w:name="Table Elegant" w:semiHidden="1" w:unhideWhenUsed="1"/>
     <w:lsdException w:name="Table Professional" w:semiHidden="1" w:unhideWhenUsed="1"/>
+    <w:lsdException w:name="Table Subtle 1" w:semiHidden="1" w:unhideWhenUsed="1"/>
     <w:lsdException w:name="Table Subtle 2" w:semiHidden="1" w:unhideWhenUsed="1"/>
     <w:lsdException w:name="Table Web 1" w:semiHidden="1" w:unhideWhenUsed="1"/>
+    <w:lsdException w:name="Table Web 2" w:semiHidden="1" w:unhideWhenUsed="1"/>
+    <w:lsdException w:name="Table Web 3" w:semiHidden="1" w:unhideWhenUsed="1"/>
     <w:lsdException w:name="Balloon Text" w:semiHidden="1" w:unhideWhenUsed="1"/>
     <w:lsdException w:name="Table Grid" w:uiPriority="39"/>
     <w:lsdException w:name="Table Theme" w:semiHidden="1" w:unhideWhenUsed="1"/>

</xml_diff>

<commit_message>
Algunos cambios en la documentacion
</commit_message>
<xml_diff>
--- a/Aplicación Web Vacunación COVID 19.docx
+++ b/Aplicación Web Vacunación COVID 19.docx
@@ -254,18 +254,6 @@
           <w:sz w:val="72"/>
           <w:szCs w:val="72"/>
           <w:lang w:val="es-AR"/>
-        </w:rPr>
-      </w:pPr>
-    </w:p>
-    <w:p>
-      <w:pPr>
-        <w:rPr>
-          <w:b/>
-          <w:i/>
-          <w:color w:val="2E74B5" w:themeColor="accent1" w:themeShade="BF"/>
-          <w:sz w:val="52"/>
-          <w:szCs w:val="52"/>
-          <w:lang w:val="es-MX"/>
         </w:rPr>
       </w:pPr>
     </w:p>
@@ -313,336 +301,6 @@
           <w:iCs/>
           <w:sz w:val="28"/>
           <w:szCs w:val="28"/>
-          <w:lang w:val="es-MX"/>
-        </w:rPr>
-      </w:pPr>
-      <w:r>
-        <w:rPr>
-          <w:rFonts w:ascii="Arial" w:hAnsi="Arial" w:cs="Arial"/>
-          <w:bCs/>
-          <w:iCs/>
-          <w:noProof/>
-          <w:sz w:val="28"/>
-          <w:szCs w:val="28"/>
-          <w:lang w:val="es-MX"/>
-        </w:rPr>
-        <w:lastRenderedPageBreak/>
-        <w:drawing>
-          <wp:anchor distT="0" distB="0" distL="114300" distR="114300" simplePos="0" relativeHeight="251689984" behindDoc="0" locked="0" layoutInCell="1" allowOverlap="1" wp14:anchorId="1C55915D" wp14:editId="635F53FB">
-            <wp:simplePos x="0" y="0"/>
-            <wp:positionH relativeFrom="margin">
-              <wp:posOffset>2062480</wp:posOffset>
-            </wp:positionH>
-            <wp:positionV relativeFrom="paragraph">
-              <wp:posOffset>-419735</wp:posOffset>
-            </wp:positionV>
-            <wp:extent cx="5200650" cy="6923201"/>
-            <wp:effectExtent l="0" t="0" r="0" b="0"/>
-            <wp:wrapNone/>
-            <wp:docPr id="1" name="Imagen 1"/>
-            <wp:cNvGraphicFramePr>
-              <a:graphicFrameLocks xmlns:a="http://schemas.openxmlformats.org/drawingml/2006/main" noChangeAspect="1"/>
-            </wp:cNvGraphicFramePr>
-            <a:graphic xmlns:a="http://schemas.openxmlformats.org/drawingml/2006/main">
-              <a:graphicData uri="http://schemas.openxmlformats.org/drawingml/2006/picture">
-                <pic:pic xmlns:pic="http://schemas.openxmlformats.org/drawingml/2006/picture">
-                  <pic:nvPicPr>
-                    <pic:cNvPr id="1" name="Imagen 1"/>
-                    <pic:cNvPicPr/>
-                  </pic:nvPicPr>
-                  <pic:blipFill>
-                    <a:blip r:embed="rId7">
-                      <a:extLst>
-                        <a:ext uri="{28A0092B-C50C-407E-A947-70E740481C1C}">
-                          <a14:useLocalDpi xmlns:a14="http://schemas.microsoft.com/office/drawing/2010/main" val="0"/>
-                        </a:ext>
-                      </a:extLst>
-                    </a:blip>
-                    <a:stretch>
-                      <a:fillRect/>
-                    </a:stretch>
-                  </pic:blipFill>
-                  <pic:spPr>
-                    <a:xfrm>
-                      <a:off x="0" y="0"/>
-                      <a:ext cx="5200650" cy="6923201"/>
-                    </a:xfrm>
-                    <a:prstGeom prst="rect">
-                      <a:avLst/>
-                    </a:prstGeom>
-                  </pic:spPr>
-                </pic:pic>
-              </a:graphicData>
-            </a:graphic>
-            <wp14:sizeRelH relativeFrom="margin">
-              <wp14:pctWidth>0</wp14:pctWidth>
-            </wp14:sizeRelH>
-            <wp14:sizeRelV relativeFrom="margin">
-              <wp14:pctHeight>0</wp14:pctHeight>
-            </wp14:sizeRelV>
-          </wp:anchor>
-        </w:drawing>
-      </w:r>
-      <w:r>
-        <w:rPr>
-          <w:rFonts w:ascii="Arial" w:hAnsi="Arial" w:cs="Arial"/>
-          <w:bCs/>
-          <w:iCs/>
-          <w:sz w:val="28"/>
-          <w:szCs w:val="28"/>
-          <w:lang w:val="es-MX"/>
-        </w:rPr>
-        <w:t>Diagrama de clases:</w:t>
-      </w:r>
-    </w:p>
-    <w:p>
-      <w:pPr>
-        <w:rPr>
-          <w:rFonts w:ascii="Arial" w:hAnsi="Arial" w:cs="Arial"/>
-          <w:bCs/>
-          <w:iCs/>
-          <w:sz w:val="28"/>
-          <w:szCs w:val="28"/>
-          <w:lang w:val="es-MX"/>
-        </w:rPr>
-      </w:pPr>
-    </w:p>
-    <w:p>
-      <w:pPr>
-        <w:rPr>
-          <w:b/>
-          <w:i/>
-          <w:color w:val="2E74B5" w:themeColor="accent1" w:themeShade="BF"/>
-          <w:sz w:val="52"/>
-          <w:szCs w:val="52"/>
-          <w:lang w:val="es-MX"/>
-        </w:rPr>
-      </w:pPr>
-    </w:p>
-    <w:p>
-      <w:pPr>
-        <w:rPr>
-          <w:b/>
-          <w:i/>
-          <w:color w:val="2E74B5" w:themeColor="accent1" w:themeShade="BF"/>
-          <w:sz w:val="52"/>
-          <w:szCs w:val="52"/>
-          <w:lang w:val="es-MX"/>
-        </w:rPr>
-      </w:pPr>
-    </w:p>
-    <w:p>
-      <w:pPr>
-        <w:rPr>
-          <w:b/>
-          <w:i/>
-          <w:color w:val="2E74B5" w:themeColor="accent1" w:themeShade="BF"/>
-          <w:sz w:val="52"/>
-          <w:szCs w:val="52"/>
-          <w:lang w:val="es-MX"/>
-        </w:rPr>
-      </w:pPr>
-    </w:p>
-    <w:p>
-      <w:pPr>
-        <w:rPr>
-          <w:b/>
-          <w:i/>
-          <w:color w:val="2E74B5" w:themeColor="accent1" w:themeShade="BF"/>
-          <w:sz w:val="52"/>
-          <w:szCs w:val="52"/>
-          <w:lang w:val="es-MX"/>
-        </w:rPr>
-      </w:pPr>
-    </w:p>
-    <w:p>
-      <w:pPr>
-        <w:rPr>
-          <w:b/>
-          <w:i/>
-          <w:color w:val="2E74B5" w:themeColor="accent1" w:themeShade="BF"/>
-          <w:sz w:val="52"/>
-          <w:szCs w:val="52"/>
-          <w:lang w:val="es-MX"/>
-        </w:rPr>
-      </w:pPr>
-    </w:p>
-    <w:p>
-      <w:pPr>
-        <w:rPr>
-          <w:b/>
-          <w:i/>
-          <w:color w:val="2E74B5" w:themeColor="accent1" w:themeShade="BF"/>
-          <w:sz w:val="52"/>
-          <w:szCs w:val="52"/>
-          <w:lang w:val="es-MX"/>
-        </w:rPr>
-      </w:pPr>
-    </w:p>
-    <w:p>
-      <w:pPr>
-        <w:rPr>
-          <w:b/>
-          <w:i/>
-          <w:color w:val="2E74B5" w:themeColor="accent1" w:themeShade="BF"/>
-          <w:sz w:val="52"/>
-          <w:szCs w:val="52"/>
-          <w:lang w:val="es-MX"/>
-        </w:rPr>
-      </w:pPr>
-    </w:p>
-    <w:p>
-      <w:pPr>
-        <w:rPr>
-          <w:b/>
-          <w:i/>
-          <w:color w:val="2E74B5" w:themeColor="accent1" w:themeShade="BF"/>
-          <w:sz w:val="52"/>
-          <w:szCs w:val="52"/>
-          <w:lang w:val="es-MX"/>
-        </w:rPr>
-      </w:pPr>
-    </w:p>
-    <w:p>
-      <w:pPr>
-        <w:rPr>
-          <w:b/>
-          <w:i/>
-          <w:color w:val="2E74B5" w:themeColor="accent1" w:themeShade="BF"/>
-          <w:sz w:val="52"/>
-          <w:szCs w:val="52"/>
-          <w:lang w:val="es-MX"/>
-        </w:rPr>
-      </w:pPr>
-    </w:p>
-    <w:p>
-      <w:pPr>
-        <w:rPr>
-          <w:rFonts w:ascii="Arial" w:hAnsi="Arial" w:cs="Arial"/>
-          <w:bCs/>
-          <w:iCs/>
-          <w:sz w:val="28"/>
-          <w:szCs w:val="28"/>
-          <w:lang w:val="es-MX"/>
-        </w:rPr>
-      </w:pPr>
-      <w:r>
-        <w:rPr>
-          <w:rFonts w:ascii="Arial" w:hAnsi="Arial" w:cs="Arial"/>
-          <w:bCs/>
-          <w:iCs/>
-          <w:sz w:val="28"/>
-          <w:szCs w:val="28"/>
-          <w:lang w:val="es-MX"/>
-        </w:rPr>
-        <w:lastRenderedPageBreak/>
-        <w:t>Referencias del diagrama de clases:</w:t>
-      </w:r>
-    </w:p>
-    <w:p>
-      <w:pPr>
-        <w:rPr>
-          <w:b/>
-          <w:i/>
-          <w:color w:val="2E74B5" w:themeColor="accent1" w:themeShade="BF"/>
-          <w:sz w:val="52"/>
-          <w:szCs w:val="52"/>
-          <w:lang w:val="es-MX"/>
-        </w:rPr>
-      </w:pPr>
-    </w:p>
-    <w:p>
-      <w:pPr>
-        <w:rPr>
-          <w:b/>
-          <w:i/>
-          <w:color w:val="2E74B5" w:themeColor="accent1" w:themeShade="BF"/>
-          <w:sz w:val="52"/>
-          <w:szCs w:val="52"/>
-          <w:lang w:val="es-MX"/>
-        </w:rPr>
-      </w:pPr>
-    </w:p>
-    <w:p>
-      <w:pPr>
-        <w:rPr>
-          <w:b/>
-          <w:i/>
-          <w:color w:val="2E74B5" w:themeColor="accent1" w:themeShade="BF"/>
-          <w:sz w:val="52"/>
-          <w:szCs w:val="52"/>
-          <w:lang w:val="es-MX"/>
-        </w:rPr>
-      </w:pPr>
-    </w:p>
-    <w:p>
-      <w:pPr>
-        <w:rPr>
-          <w:b/>
-          <w:i/>
-          <w:color w:val="2E74B5" w:themeColor="accent1" w:themeShade="BF"/>
-          <w:sz w:val="52"/>
-          <w:szCs w:val="52"/>
-          <w:lang w:val="es-MX"/>
-        </w:rPr>
-      </w:pPr>
-    </w:p>
-    <w:p>
-      <w:pPr>
-        <w:rPr>
-          <w:b/>
-          <w:i/>
-          <w:color w:val="2E74B5" w:themeColor="accent1" w:themeShade="BF"/>
-          <w:sz w:val="52"/>
-          <w:szCs w:val="52"/>
-          <w:lang w:val="es-MX"/>
-        </w:rPr>
-      </w:pPr>
-    </w:p>
-    <w:p>
-      <w:pPr>
-        <w:rPr>
-          <w:b/>
-          <w:i/>
-          <w:color w:val="2E74B5" w:themeColor="accent1" w:themeShade="BF"/>
-          <w:sz w:val="52"/>
-          <w:szCs w:val="52"/>
-          <w:lang w:val="es-MX"/>
-        </w:rPr>
-      </w:pPr>
-    </w:p>
-    <w:p>
-      <w:pPr>
-        <w:rPr>
-          <w:b/>
-          <w:i/>
-          <w:color w:val="2E74B5" w:themeColor="accent1" w:themeShade="BF"/>
-          <w:sz w:val="52"/>
-          <w:szCs w:val="52"/>
-          <w:lang w:val="es-MX"/>
-        </w:rPr>
-      </w:pPr>
-    </w:p>
-    <w:p>
-      <w:pPr>
-        <w:rPr>
-          <w:b/>
-          <w:i/>
-          <w:color w:val="2E74B5" w:themeColor="accent1" w:themeShade="BF"/>
-          <w:sz w:val="52"/>
-          <w:szCs w:val="52"/>
-          <w:lang w:val="es-MX"/>
-        </w:rPr>
-      </w:pPr>
-    </w:p>
-    <w:p>
-      <w:pPr>
-        <w:rPr>
-          <w:b/>
-          <w:i/>
-          <w:color w:val="2E74B5" w:themeColor="accent1" w:themeShade="BF"/>
-          <w:sz w:val="52"/>
-          <w:szCs w:val="52"/>
           <w:lang w:val="es-MX"/>
         </w:rPr>
       </w:pPr>
@@ -749,7 +407,7 @@
                     <pic:cNvPicPr/>
                   </pic:nvPicPr>
                   <pic:blipFill>
-                    <a:blip r:embed="rId8" cstate="print">
+                    <a:blip r:embed="rId7" cstate="print">
                       <a:extLst>
                         <a:ext uri="{28A0092B-C50C-407E-A947-70E740481C1C}">
                           <a14:useLocalDpi xmlns:a14="http://schemas.microsoft.com/office/drawing/2010/main" val="0"/>
@@ -1311,7 +969,7 @@
                     <pic:cNvPicPr/>
                   </pic:nvPicPr>
                   <pic:blipFill>
-                    <a:blip r:embed="rId9" cstate="print">
+                    <a:blip r:embed="rId8" cstate="print">
                       <a:extLst>
                         <a:ext uri="{28A0092B-C50C-407E-A947-70E740481C1C}">
                           <a14:useLocalDpi xmlns:a14="http://schemas.microsoft.com/office/drawing/2010/main" val="0"/>
@@ -2043,7 +1701,7 @@
                     <pic:cNvPicPr/>
                   </pic:nvPicPr>
                   <pic:blipFill>
-                    <a:blip r:embed="rId10">
+                    <a:blip r:embed="rId9">
                       <a:extLst>
                         <a:ext uri="{28A0092B-C50C-407E-A947-70E740481C1C}">
                           <a14:useLocalDpi xmlns:a14="http://schemas.microsoft.com/office/drawing/2010/main" val="0"/>
@@ -2392,7 +2050,7 @@
                     </pic:cNvPicPr>
                   </pic:nvPicPr>
                   <pic:blipFill>
-                    <a:blip r:embed="rId11">
+                    <a:blip r:embed="rId10">
                       <a:extLst>
                         <a:ext uri="{28A0092B-C50C-407E-A947-70E740481C1C}">
                           <a14:useLocalDpi xmlns:a14="http://schemas.microsoft.com/office/drawing/2010/main" val="0"/>
@@ -2683,7 +2341,7 @@
                     <pic:cNvPicPr/>
                   </pic:nvPicPr>
                   <pic:blipFill>
-                    <a:blip r:embed="rId9" cstate="print">
+                    <a:blip r:embed="rId8" cstate="print">
                       <a:extLst>
                         <a:ext uri="{28A0092B-C50C-407E-A947-70E740481C1C}">
                           <a14:useLocalDpi xmlns:a14="http://schemas.microsoft.com/office/drawing/2010/main" val="0"/>
@@ -3235,7 +2893,7 @@
                     <pic:cNvPicPr/>
                   </pic:nvPicPr>
                   <pic:blipFill>
-                    <a:blip r:embed="rId10">
+                    <a:blip r:embed="rId9">
                       <a:extLst>
                         <a:ext uri="{28A0092B-C50C-407E-A947-70E740481C1C}">
                           <a14:useLocalDpi xmlns:a14="http://schemas.microsoft.com/office/drawing/2010/main" val="0"/>
@@ -3430,6 +3088,347 @@
         </w:rPr>
         <w:t>organizar los recursos.</w:t>
       </w:r>
+    </w:p>
+    <w:p>
+      <w:pPr>
+        <w:rPr>
+          <w:b/>
+          <w:i/>
+          <w:color w:val="2E74B5" w:themeColor="accent1" w:themeShade="BF"/>
+          <w:sz w:val="52"/>
+          <w:szCs w:val="52"/>
+          <w:lang w:val="es-MX"/>
+        </w:rPr>
+      </w:pPr>
+    </w:p>
+    <w:p>
+      <w:pPr>
+        <w:rPr>
+          <w:b/>
+          <w:i/>
+          <w:color w:val="2E74B5" w:themeColor="accent1" w:themeShade="BF"/>
+          <w:sz w:val="52"/>
+          <w:szCs w:val="52"/>
+          <w:lang w:val="es-MX"/>
+        </w:rPr>
+      </w:pPr>
+    </w:p>
+    <w:p>
+      <w:pPr>
+        <w:rPr>
+          <w:b/>
+          <w:i/>
+          <w:color w:val="2E74B5" w:themeColor="accent1" w:themeShade="BF"/>
+          <w:sz w:val="52"/>
+          <w:szCs w:val="52"/>
+          <w:lang w:val="es-MX"/>
+        </w:rPr>
+      </w:pPr>
+    </w:p>
+    <w:p>
+      <w:pPr>
+        <w:rPr>
+          <w:b/>
+          <w:i/>
+          <w:color w:val="2E74B5" w:themeColor="accent1" w:themeShade="BF"/>
+          <w:sz w:val="52"/>
+          <w:szCs w:val="52"/>
+          <w:lang w:val="es-MX"/>
+        </w:rPr>
+      </w:pPr>
+    </w:p>
+    <w:p>
+      <w:pPr>
+        <w:rPr>
+          <w:b/>
+          <w:i/>
+          <w:color w:val="2E74B5" w:themeColor="accent1" w:themeShade="BF"/>
+          <w:sz w:val="52"/>
+          <w:szCs w:val="52"/>
+          <w:lang w:val="es-MX"/>
+        </w:rPr>
+      </w:pPr>
+    </w:p>
+    <w:p>
+      <w:pPr>
+        <w:rPr>
+          <w:b/>
+          <w:i/>
+          <w:color w:val="2E74B5" w:themeColor="accent1" w:themeShade="BF"/>
+          <w:sz w:val="52"/>
+          <w:szCs w:val="52"/>
+          <w:lang w:val="es-MX"/>
+        </w:rPr>
+      </w:pPr>
+      <w:r>
+        <w:rPr>
+          <w:b/>
+          <w:i/>
+          <w:noProof/>
+          <w:color w:val="2E74B5" w:themeColor="accent1" w:themeShade="BF"/>
+          <w:sz w:val="52"/>
+          <w:szCs w:val="52"/>
+          <w:lang w:val="es-MX"/>
+        </w:rPr>
+        <w:lastRenderedPageBreak/>
+        <w:drawing>
+          <wp:anchor distT="0" distB="0" distL="114300" distR="114300" simplePos="0" relativeHeight="251689984" behindDoc="0" locked="0" layoutInCell="1" allowOverlap="1" wp14:anchorId="74439FB5" wp14:editId="25F953A9">
+            <wp:simplePos x="0" y="0"/>
+            <wp:positionH relativeFrom="column">
+              <wp:posOffset>2834005</wp:posOffset>
+            </wp:positionH>
+            <wp:positionV relativeFrom="paragraph">
+              <wp:posOffset>-356235</wp:posOffset>
+            </wp:positionV>
+            <wp:extent cx="5076825" cy="6353174"/>
+            <wp:effectExtent l="0" t="0" r="0" b="0"/>
+            <wp:wrapNone/>
+            <wp:docPr id="3" name="Imagen 3"/>
+            <wp:cNvGraphicFramePr>
+              <a:graphicFrameLocks xmlns:a="http://schemas.openxmlformats.org/drawingml/2006/main" noChangeAspect="1"/>
+            </wp:cNvGraphicFramePr>
+            <a:graphic xmlns:a="http://schemas.openxmlformats.org/drawingml/2006/main">
+              <a:graphicData uri="http://schemas.openxmlformats.org/drawingml/2006/picture">
+                <pic:pic xmlns:pic="http://schemas.openxmlformats.org/drawingml/2006/picture">
+                  <pic:nvPicPr>
+                    <pic:cNvPr id="3" name="Imagen 3"/>
+                    <pic:cNvPicPr/>
+                  </pic:nvPicPr>
+                  <pic:blipFill>
+                    <a:blip r:embed="rId11">
+                      <a:extLst>
+                        <a:ext uri="{28A0092B-C50C-407E-A947-70E740481C1C}">
+                          <a14:useLocalDpi xmlns:a14="http://schemas.microsoft.com/office/drawing/2010/main" val="0"/>
+                        </a:ext>
+                      </a:extLst>
+                    </a:blip>
+                    <a:stretch>
+                      <a:fillRect/>
+                    </a:stretch>
+                  </pic:blipFill>
+                  <pic:spPr>
+                    <a:xfrm>
+                      <a:off x="0" y="0"/>
+                      <a:ext cx="5095287" cy="6376277"/>
+                    </a:xfrm>
+                    <a:prstGeom prst="rect">
+                      <a:avLst/>
+                    </a:prstGeom>
+                  </pic:spPr>
+                </pic:pic>
+              </a:graphicData>
+            </a:graphic>
+            <wp14:sizeRelH relativeFrom="margin">
+              <wp14:pctWidth>0</wp14:pctWidth>
+            </wp14:sizeRelH>
+            <wp14:sizeRelV relativeFrom="margin">
+              <wp14:pctHeight>0</wp14:pctHeight>
+            </wp14:sizeRelV>
+          </wp:anchor>
+        </w:drawing>
+      </w:r>
+      <w:r>
+        <w:rPr>
+          <w:b/>
+          <w:i/>
+          <w:color w:val="2E74B5" w:themeColor="accent1" w:themeShade="BF"/>
+          <w:sz w:val="52"/>
+          <w:szCs w:val="52"/>
+          <w:lang w:val="es-MX"/>
+        </w:rPr>
+        <w:t>Diagrama de clases:</w:t>
+      </w:r>
+      <w:r>
+        <w:rPr>
+          <w:b/>
+          <w:i/>
+          <w:color w:val="2E74B5" w:themeColor="accent1" w:themeShade="BF"/>
+          <w:sz w:val="52"/>
+          <w:szCs w:val="52"/>
+          <w:lang w:val="es-MX"/>
+        </w:rPr>
+        <w:t xml:space="preserve"> </w:t>
+      </w:r>
+    </w:p>
+    <w:p>
+      <w:pPr>
+        <w:rPr>
+          <w:b/>
+          <w:i/>
+          <w:color w:val="2E74B5" w:themeColor="accent1" w:themeShade="BF"/>
+          <w:sz w:val="52"/>
+          <w:szCs w:val="52"/>
+          <w:lang w:val="es-MX"/>
+        </w:rPr>
+      </w:pPr>
+    </w:p>
+    <w:p>
+      <w:pPr>
+        <w:rPr>
+          <w:b/>
+          <w:i/>
+          <w:color w:val="2E74B5" w:themeColor="accent1" w:themeShade="BF"/>
+          <w:sz w:val="52"/>
+          <w:szCs w:val="52"/>
+          <w:lang w:val="es-MX"/>
+        </w:rPr>
+      </w:pPr>
+    </w:p>
+    <w:p>
+      <w:pPr>
+        <w:rPr>
+          <w:b/>
+          <w:i/>
+          <w:color w:val="2E74B5" w:themeColor="accent1" w:themeShade="BF"/>
+          <w:sz w:val="52"/>
+          <w:szCs w:val="52"/>
+          <w:lang w:val="es-MX"/>
+        </w:rPr>
+      </w:pPr>
+    </w:p>
+    <w:p>
+      <w:pPr>
+        <w:rPr>
+          <w:b/>
+          <w:i/>
+          <w:color w:val="2E74B5" w:themeColor="accent1" w:themeShade="BF"/>
+          <w:sz w:val="52"/>
+          <w:szCs w:val="52"/>
+          <w:lang w:val="es-MX"/>
+        </w:rPr>
+      </w:pPr>
+    </w:p>
+    <w:p>
+      <w:pPr>
+        <w:rPr>
+          <w:b/>
+          <w:i/>
+          <w:color w:val="2E74B5" w:themeColor="accent1" w:themeShade="BF"/>
+          <w:sz w:val="52"/>
+          <w:szCs w:val="52"/>
+          <w:lang w:val="es-MX"/>
+        </w:rPr>
+      </w:pPr>
+    </w:p>
+    <w:p>
+      <w:pPr>
+        <w:rPr>
+          <w:b/>
+          <w:i/>
+          <w:color w:val="2E74B5" w:themeColor="accent1" w:themeShade="BF"/>
+          <w:sz w:val="52"/>
+          <w:szCs w:val="52"/>
+          <w:lang w:val="es-MX"/>
+        </w:rPr>
+      </w:pPr>
+    </w:p>
+    <w:p>
+      <w:pPr>
+        <w:rPr>
+          <w:b/>
+          <w:i/>
+          <w:color w:val="2E74B5" w:themeColor="accent1" w:themeShade="BF"/>
+          <w:sz w:val="52"/>
+          <w:szCs w:val="52"/>
+          <w:lang w:val="es-MX"/>
+        </w:rPr>
+      </w:pPr>
+    </w:p>
+    <w:p>
+      <w:pPr>
+        <w:rPr>
+          <w:b/>
+          <w:i/>
+          <w:color w:val="2E74B5" w:themeColor="accent1" w:themeShade="BF"/>
+          <w:sz w:val="52"/>
+          <w:szCs w:val="52"/>
+          <w:lang w:val="es-MX"/>
+        </w:rPr>
+      </w:pPr>
+    </w:p>
+    <w:p>
+      <w:pPr>
+        <w:rPr>
+          <w:b/>
+          <w:i/>
+          <w:color w:val="2E74B5" w:themeColor="accent1" w:themeShade="BF"/>
+          <w:sz w:val="52"/>
+          <w:szCs w:val="52"/>
+          <w:lang w:val="es-MX"/>
+        </w:rPr>
+      </w:pPr>
+    </w:p>
+    <w:p>
+      <w:pPr>
+        <w:rPr>
+          <w:b/>
+          <w:i/>
+          <w:color w:val="2E74B5" w:themeColor="accent1" w:themeShade="BF"/>
+          <w:sz w:val="52"/>
+          <w:szCs w:val="52"/>
+          <w:lang w:val="es-MX"/>
+        </w:rPr>
+      </w:pPr>
+      <w:r>
+        <w:rPr>
+          <w:b/>
+          <w:i/>
+          <w:color w:val="2E74B5" w:themeColor="accent1" w:themeShade="BF"/>
+          <w:sz w:val="52"/>
+          <w:szCs w:val="52"/>
+          <w:lang w:val="es-MX"/>
+        </w:rPr>
+        <w:lastRenderedPageBreak/>
+        <w:t>Referencias del Diagrama de clases:</w:t>
+      </w:r>
+    </w:p>
+    <w:p>
+      <w:pPr>
+        <w:rPr>
+          <w:b/>
+          <w:i/>
+          <w:color w:val="2E74B5" w:themeColor="accent1" w:themeShade="BF"/>
+          <w:sz w:val="52"/>
+          <w:szCs w:val="52"/>
+          <w:lang w:val="es-MX"/>
+        </w:rPr>
+      </w:pPr>
+    </w:p>
+    <w:p>
+      <w:pPr>
+        <w:rPr>
+          <w:b/>
+          <w:i/>
+          <w:color w:val="2E74B5" w:themeColor="accent1" w:themeShade="BF"/>
+          <w:sz w:val="52"/>
+          <w:szCs w:val="52"/>
+          <w:lang w:val="es-MX"/>
+        </w:rPr>
+      </w:pPr>
+    </w:p>
+    <w:p>
+      <w:pPr>
+        <w:rPr>
+          <w:b/>
+          <w:i/>
+          <w:color w:val="2E74B5" w:themeColor="accent1" w:themeShade="BF"/>
+          <w:sz w:val="52"/>
+          <w:szCs w:val="52"/>
+          <w:lang w:val="es-MX"/>
+        </w:rPr>
+      </w:pPr>
+    </w:p>
+    <w:p>
+      <w:pPr>
+        <w:rPr>
+          <w:b/>
+          <w:i/>
+          <w:color w:val="2E74B5" w:themeColor="accent1" w:themeShade="BF"/>
+          <w:sz w:val="52"/>
+          <w:szCs w:val="52"/>
+          <w:lang w:val="es-MX"/>
+        </w:rPr>
+      </w:pPr>
     </w:p>
     <w:p>
       <w:pPr>

</xml_diff>

<commit_message>
Se agregaron algunas historias de usuario
</commit_message>
<xml_diff>
--- a/Aplicación Web Vacunación COVID 19.docx
+++ b/Aplicación Web Vacunación COVID 19.docx
@@ -56,7 +56,47 @@
           <w:szCs w:val="28"/>
           <w:lang w:val="es-AR"/>
         </w:rPr>
-        <w:t xml:space="preserve"> En los Vacunatorios Covid de cada centro de salud habilitado se han registrado de manera manual a los ciudadanos vacunados (DNI, nombre y apellido, domicilio, edad, grupo de riesgo (1,2,3 o 4), tipo de vacuna recibida, fecha primera dosis, fecha segunda dosis, registro R.U.P. de enfermera/enfermero)</w:t>
+        <w:t xml:space="preserve"> En los </w:t>
+      </w:r>
+      <w:proofErr w:type="spellStart"/>
+      <w:r>
+        <w:rPr>
+          <w:rFonts w:ascii="Arial" w:hAnsi="Arial" w:cs="Arial"/>
+          <w:sz w:val="28"/>
+          <w:szCs w:val="28"/>
+          <w:lang w:val="es-AR"/>
+        </w:rPr>
+        <w:t>Vacunatorios</w:t>
+      </w:r>
+      <w:proofErr w:type="spellEnd"/>
+      <w:r>
+        <w:rPr>
+          <w:rFonts w:ascii="Arial" w:hAnsi="Arial" w:cs="Arial"/>
+          <w:sz w:val="28"/>
+          <w:szCs w:val="28"/>
+          <w:lang w:val="es-AR"/>
+        </w:rPr>
+        <w:t xml:space="preserve"> </w:t>
+      </w:r>
+      <w:proofErr w:type="spellStart"/>
+      <w:r>
+        <w:rPr>
+          <w:rFonts w:ascii="Arial" w:hAnsi="Arial" w:cs="Arial"/>
+          <w:sz w:val="28"/>
+          <w:szCs w:val="28"/>
+          <w:lang w:val="es-AR"/>
+        </w:rPr>
+        <w:t>Covid</w:t>
+      </w:r>
+      <w:proofErr w:type="spellEnd"/>
+      <w:r>
+        <w:rPr>
+          <w:rFonts w:ascii="Arial" w:hAnsi="Arial" w:cs="Arial"/>
+          <w:sz w:val="28"/>
+          <w:szCs w:val="28"/>
+          <w:lang w:val="es-AR"/>
+        </w:rPr>
+        <w:t xml:space="preserve"> de cada centro de salud habilitado se han registrado de manera manual a los ciudadanos vacunados (DNI, nombre y apellido, domicilio, edad, grupo de riesgo (1,2,3 o 4), tipo de vacuna recibida, fecha primera dosis, fecha segunda dosis, registro R.U.P. de enfermera/enfermero)</w:t>
       </w:r>
       <w:r>
         <w:rPr>
@@ -84,7 +124,267 @@
           <w:szCs w:val="28"/>
           <w:lang w:val="es-AR"/>
         </w:rPr>
-        <w:t xml:space="preserve">Además, la municipalidad tiene información sobre cada Vacunatorio Covid del partido. Los mismos funcionan dentro de algunos de los centros de salud municipales, que se distinguen por un código dentro del sistema de salud de la pcia. de Buenos Aires (2030039 para el Hospital Municipal “Dr. Raúl Caccavo” de la ciudad de Coronel Suarez, 20300055 para el Hospital Municipal “Lucero del Alba” de Huanguelén, 20300098 para la Unidad Sanitaria Pueblo San José de San José, 23300063 para la Unidad Sanitaria Dr. Lew Frandzman de Santa María y 23300080 para la Unidad Sanitaria Pueblo Santa Trinidad de Santa Trinidad). En cada centro de salud anterior funciona solo un Vacunatorio Covid. Para cada vacunatorio la municipalidad lleva registro del nombre del médico a cargo del mismo, las enfermeras que trabajan en el vacunatorio, el horario de atención y un teléfono de contacto. Cada enfermera/o que trabaja en el partido está registrada en la municipalidad con su número de registro R.U.P (Registro Único para Profesionales de la Salud), su nombre y apellido y un teléfono de contacto. Las/os enfermeras/os pueden trabajar en más de un Vacunatorio Covid. </w:t>
+        <w:t xml:space="preserve">Además, la municipalidad tiene información sobre cada </w:t>
+      </w:r>
+      <w:proofErr w:type="spellStart"/>
+      <w:r>
+        <w:rPr>
+          <w:rFonts w:ascii="Arial" w:hAnsi="Arial" w:cs="Arial"/>
+          <w:sz w:val="28"/>
+          <w:szCs w:val="28"/>
+          <w:lang w:val="es-AR"/>
+        </w:rPr>
+        <w:t>Vacunatorio</w:t>
+      </w:r>
+      <w:proofErr w:type="spellEnd"/>
+      <w:r>
+        <w:rPr>
+          <w:rFonts w:ascii="Arial" w:hAnsi="Arial" w:cs="Arial"/>
+          <w:sz w:val="28"/>
+          <w:szCs w:val="28"/>
+          <w:lang w:val="es-AR"/>
+        </w:rPr>
+        <w:t xml:space="preserve"> </w:t>
+      </w:r>
+      <w:proofErr w:type="spellStart"/>
+      <w:r>
+        <w:rPr>
+          <w:rFonts w:ascii="Arial" w:hAnsi="Arial" w:cs="Arial"/>
+          <w:sz w:val="28"/>
+          <w:szCs w:val="28"/>
+          <w:lang w:val="es-AR"/>
+        </w:rPr>
+        <w:t>Covid</w:t>
+      </w:r>
+      <w:proofErr w:type="spellEnd"/>
+      <w:r>
+        <w:rPr>
+          <w:rFonts w:ascii="Arial" w:hAnsi="Arial" w:cs="Arial"/>
+          <w:sz w:val="28"/>
+          <w:szCs w:val="28"/>
+          <w:lang w:val="es-AR"/>
+        </w:rPr>
+        <w:t xml:space="preserve"> del partido. Los mismos funcionan dentro de algunos de los centros de salud municipales, que se distinguen por un código dentro del sistema de salud de la </w:t>
+      </w:r>
+      <w:proofErr w:type="spellStart"/>
+      <w:r>
+        <w:rPr>
+          <w:rFonts w:ascii="Arial" w:hAnsi="Arial" w:cs="Arial"/>
+          <w:sz w:val="28"/>
+          <w:szCs w:val="28"/>
+          <w:lang w:val="es-AR"/>
+        </w:rPr>
+        <w:t>pcia</w:t>
+      </w:r>
+      <w:proofErr w:type="spellEnd"/>
+      <w:r>
+        <w:rPr>
+          <w:rFonts w:ascii="Arial" w:hAnsi="Arial" w:cs="Arial"/>
+          <w:sz w:val="28"/>
+          <w:szCs w:val="28"/>
+          <w:lang w:val="es-AR"/>
+        </w:rPr>
+        <w:t xml:space="preserve">. de Buenos Aires (2030039 para el Hospital Municipal “Dr. Raúl </w:t>
+      </w:r>
+      <w:proofErr w:type="spellStart"/>
+      <w:r>
+        <w:rPr>
+          <w:rFonts w:ascii="Arial" w:hAnsi="Arial" w:cs="Arial"/>
+          <w:sz w:val="28"/>
+          <w:szCs w:val="28"/>
+          <w:lang w:val="es-AR"/>
+        </w:rPr>
+        <w:t>Caccavo</w:t>
+      </w:r>
+      <w:proofErr w:type="spellEnd"/>
+      <w:r>
+        <w:rPr>
+          <w:rFonts w:ascii="Arial" w:hAnsi="Arial" w:cs="Arial"/>
+          <w:sz w:val="28"/>
+          <w:szCs w:val="28"/>
+          <w:lang w:val="es-AR"/>
+        </w:rPr>
+        <w:t xml:space="preserve">” de la ciudad de Coronel Suarez, 20300055 para el Hospital Municipal “Lucero del Alba” de </w:t>
+      </w:r>
+      <w:proofErr w:type="spellStart"/>
+      <w:r>
+        <w:rPr>
+          <w:rFonts w:ascii="Arial" w:hAnsi="Arial" w:cs="Arial"/>
+          <w:sz w:val="28"/>
+          <w:szCs w:val="28"/>
+          <w:lang w:val="es-AR"/>
+        </w:rPr>
+        <w:t>Huanguelén</w:t>
+      </w:r>
+      <w:proofErr w:type="spellEnd"/>
+      <w:r>
+        <w:rPr>
+          <w:rFonts w:ascii="Arial" w:hAnsi="Arial" w:cs="Arial"/>
+          <w:sz w:val="28"/>
+          <w:szCs w:val="28"/>
+          <w:lang w:val="es-AR"/>
+        </w:rPr>
+        <w:t xml:space="preserve">, 20300098 para la Unidad Sanitaria Pueblo San José de San José, 23300063 para la Unidad Sanitaria Dr. </w:t>
+      </w:r>
+      <w:proofErr w:type="spellStart"/>
+      <w:r>
+        <w:rPr>
+          <w:rFonts w:ascii="Arial" w:hAnsi="Arial" w:cs="Arial"/>
+          <w:sz w:val="28"/>
+          <w:szCs w:val="28"/>
+          <w:lang w:val="es-AR"/>
+        </w:rPr>
+        <w:t>Lew</w:t>
+      </w:r>
+      <w:proofErr w:type="spellEnd"/>
+      <w:r>
+        <w:rPr>
+          <w:rFonts w:ascii="Arial" w:hAnsi="Arial" w:cs="Arial"/>
+          <w:sz w:val="28"/>
+          <w:szCs w:val="28"/>
+          <w:lang w:val="es-AR"/>
+        </w:rPr>
+        <w:t xml:space="preserve"> </w:t>
+      </w:r>
+      <w:proofErr w:type="spellStart"/>
+      <w:r>
+        <w:rPr>
+          <w:rFonts w:ascii="Arial" w:hAnsi="Arial" w:cs="Arial"/>
+          <w:sz w:val="28"/>
+          <w:szCs w:val="28"/>
+          <w:lang w:val="es-AR"/>
+        </w:rPr>
+        <w:t>Frandzman</w:t>
+      </w:r>
+      <w:proofErr w:type="spellEnd"/>
+      <w:r>
+        <w:rPr>
+          <w:rFonts w:ascii="Arial" w:hAnsi="Arial" w:cs="Arial"/>
+          <w:sz w:val="28"/>
+          <w:szCs w:val="28"/>
+          <w:lang w:val="es-AR"/>
+        </w:rPr>
+        <w:t xml:space="preserve"> de Santa María y 23300080 para la Unidad Sanitaria Pueblo Santa Trinidad de Santa Trinidad). En cada centro de salud anterior funciona solo un </w:t>
+      </w:r>
+      <w:proofErr w:type="spellStart"/>
+      <w:r>
+        <w:rPr>
+          <w:rFonts w:ascii="Arial" w:hAnsi="Arial" w:cs="Arial"/>
+          <w:sz w:val="28"/>
+          <w:szCs w:val="28"/>
+          <w:lang w:val="es-AR"/>
+        </w:rPr>
+        <w:t>Vacunatorio</w:t>
+      </w:r>
+      <w:proofErr w:type="spellEnd"/>
+      <w:r>
+        <w:rPr>
+          <w:rFonts w:ascii="Arial" w:hAnsi="Arial" w:cs="Arial"/>
+          <w:sz w:val="28"/>
+          <w:szCs w:val="28"/>
+          <w:lang w:val="es-AR"/>
+        </w:rPr>
+        <w:t xml:space="preserve"> </w:t>
+      </w:r>
+      <w:proofErr w:type="spellStart"/>
+      <w:r>
+        <w:rPr>
+          <w:rFonts w:ascii="Arial" w:hAnsi="Arial" w:cs="Arial"/>
+          <w:sz w:val="28"/>
+          <w:szCs w:val="28"/>
+          <w:lang w:val="es-AR"/>
+        </w:rPr>
+        <w:t>Covid</w:t>
+      </w:r>
+      <w:proofErr w:type="spellEnd"/>
+      <w:r>
+        <w:rPr>
+          <w:rFonts w:ascii="Arial" w:hAnsi="Arial" w:cs="Arial"/>
+          <w:sz w:val="28"/>
+          <w:szCs w:val="28"/>
+          <w:lang w:val="es-AR"/>
+        </w:rPr>
+        <w:t xml:space="preserve">. Para cada </w:t>
+      </w:r>
+      <w:proofErr w:type="spellStart"/>
+      <w:r>
+        <w:rPr>
+          <w:rFonts w:ascii="Arial" w:hAnsi="Arial" w:cs="Arial"/>
+          <w:sz w:val="28"/>
+          <w:szCs w:val="28"/>
+          <w:lang w:val="es-AR"/>
+        </w:rPr>
+        <w:t>vacunatorio</w:t>
+      </w:r>
+      <w:proofErr w:type="spellEnd"/>
+      <w:r>
+        <w:rPr>
+          <w:rFonts w:ascii="Arial" w:hAnsi="Arial" w:cs="Arial"/>
+          <w:sz w:val="28"/>
+          <w:szCs w:val="28"/>
+          <w:lang w:val="es-AR"/>
+        </w:rPr>
+        <w:t xml:space="preserve"> la municipalidad lleva registro del nombre del médico a cargo del mismo, las enfermeras que trabajan en el </w:t>
+      </w:r>
+      <w:proofErr w:type="spellStart"/>
+      <w:r>
+        <w:rPr>
+          <w:rFonts w:ascii="Arial" w:hAnsi="Arial" w:cs="Arial"/>
+          <w:sz w:val="28"/>
+          <w:szCs w:val="28"/>
+          <w:lang w:val="es-AR"/>
+        </w:rPr>
+        <w:t>vacunatorio</w:t>
+      </w:r>
+      <w:proofErr w:type="spellEnd"/>
+      <w:r>
+        <w:rPr>
+          <w:rFonts w:ascii="Arial" w:hAnsi="Arial" w:cs="Arial"/>
+          <w:sz w:val="28"/>
+          <w:szCs w:val="28"/>
+          <w:lang w:val="es-AR"/>
+        </w:rPr>
+        <w:t xml:space="preserve">, el horario de atención y un teléfono de contacto. Cada enfermera/o que trabaja en el partido está registrada en la municipalidad con su número de registro R.U.P (Registro Único para Profesionales de la Salud), su nombre y apellido y un teléfono de contacto. Las/os enfermeras/os pueden trabajar en más de un </w:t>
+      </w:r>
+      <w:proofErr w:type="spellStart"/>
+      <w:r>
+        <w:rPr>
+          <w:rFonts w:ascii="Arial" w:hAnsi="Arial" w:cs="Arial"/>
+          <w:sz w:val="28"/>
+          <w:szCs w:val="28"/>
+          <w:lang w:val="es-AR"/>
+        </w:rPr>
+        <w:t>Vacunatorio</w:t>
+      </w:r>
+      <w:proofErr w:type="spellEnd"/>
+      <w:r>
+        <w:rPr>
+          <w:rFonts w:ascii="Arial" w:hAnsi="Arial" w:cs="Arial"/>
+          <w:sz w:val="28"/>
+          <w:szCs w:val="28"/>
+          <w:lang w:val="es-AR"/>
+        </w:rPr>
+        <w:t xml:space="preserve"> </w:t>
+      </w:r>
+      <w:proofErr w:type="spellStart"/>
+      <w:r>
+        <w:rPr>
+          <w:rFonts w:ascii="Arial" w:hAnsi="Arial" w:cs="Arial"/>
+          <w:sz w:val="28"/>
+          <w:szCs w:val="28"/>
+          <w:lang w:val="es-AR"/>
+        </w:rPr>
+        <w:t>Covid</w:t>
+      </w:r>
+      <w:proofErr w:type="spellEnd"/>
+      <w:r>
+        <w:rPr>
+          <w:rFonts w:ascii="Arial" w:hAnsi="Arial" w:cs="Arial"/>
+          <w:sz w:val="28"/>
+          <w:szCs w:val="28"/>
+          <w:lang w:val="es-AR"/>
+        </w:rPr>
+        <w:t xml:space="preserve">. </w:t>
       </w:r>
     </w:p>
     <w:p>
@@ -533,6 +833,7 @@
                                 <w:lang w:val="es-MX"/>
                               </w:rPr>
                             </w:pPr>
+                            <w:proofErr w:type="spellStart"/>
                             <w:r>
                               <w:rPr>
                                 <w:color w:val="FFFFFF" w:themeColor="background1"/>
@@ -541,6 +842,7 @@
                               </w:rPr>
                               <w:t>Enfermero</w:t>
                             </w:r>
+                            <w:proofErr w:type="spellEnd"/>
                           </w:p>
                         </w:txbxContent>
                       </wps:txbx>
@@ -577,6 +879,7 @@
                           <w:lang w:val="es-MX"/>
                         </w:rPr>
                       </w:pPr>
+                      <w:proofErr w:type="spellStart"/>
                       <w:r>
                         <w:rPr>
                           <w:color w:val="FFFFFF" w:themeColor="background1"/>
@@ -585,6 +888,7 @@
                         </w:rPr>
                         <w:t>Enfermero</w:t>
                       </w:r>
+                      <w:proofErr w:type="spellEnd"/>
                     </w:p>
                   </w:txbxContent>
                 </v:textbox>
@@ -1484,6 +1788,7 @@
                                 <w:lang w:val="es-MX"/>
                               </w:rPr>
                             </w:pPr>
+                            <w:proofErr w:type="spellStart"/>
                             <w:r>
                               <w:rPr>
                                 <w:color w:val="FFFFFF" w:themeColor="background1"/>
@@ -1492,6 +1797,7 @@
                               </w:rPr>
                               <w:t>Gestión</w:t>
                             </w:r>
+                            <w:proofErr w:type="spellEnd"/>
                           </w:p>
                         </w:txbxContent>
                       </wps:txbx>
@@ -1524,6 +1830,7 @@
                           <w:lang w:val="es-MX"/>
                         </w:rPr>
                       </w:pPr>
+                      <w:proofErr w:type="spellStart"/>
                       <w:r>
                         <w:rPr>
                           <w:color w:val="FFFFFF" w:themeColor="background1"/>
@@ -1532,6 +1839,7 @@
                         </w:rPr>
                         <w:t>Gestión</w:t>
                       </w:r>
+                      <w:proofErr w:type="spellEnd"/>
                     </w:p>
                   </w:txbxContent>
                 </v:textbox>
@@ -1945,6 +2253,7 @@
                                 <w:lang w:val="es-MX"/>
                               </w:rPr>
                             </w:pPr>
+                            <w:proofErr w:type="spellStart"/>
                             <w:r>
                               <w:rPr>
                                 <w:color w:val="FFFFFF" w:themeColor="background1"/>
@@ -1953,6 +2262,7 @@
                               </w:rPr>
                               <w:t>Administrador</w:t>
                             </w:r>
+                            <w:proofErr w:type="spellEnd"/>
                           </w:p>
                         </w:txbxContent>
                       </wps:txbx>
@@ -1985,6 +2295,7 @@
                           <w:lang w:val="es-MX"/>
                         </w:rPr>
                       </w:pPr>
+                      <w:proofErr w:type="spellStart"/>
                       <w:r>
                         <w:rPr>
                           <w:color w:val="FFFFFF" w:themeColor="background1"/>
@@ -1993,6 +2304,7 @@
                         </w:rPr>
                         <w:t>Administrador</w:t>
                       </w:r>
+                      <w:proofErr w:type="spellEnd"/>
                     </w:p>
                   </w:txbxContent>
                 </v:textbox>
@@ -2204,35 +2516,6 @@
           <w:lang w:val="es-MX"/>
         </w:rPr>
         <w:t>Como enfermero quiero consultar los datos del paciente a vacunar para aplicar la dosis correcta si corresponde al centro de vacunación.</w:t>
-      </w:r>
-    </w:p>
-    <w:p>
-      <w:pPr>
-        <w:pStyle w:val="Prrafodelista"/>
-        <w:numPr>
-          <w:ilvl w:val="0"/>
-          <w:numId w:val="1"/>
-        </w:numPr>
-        <w:jc w:val="both"/>
-        <w:rPr>
-          <w:b/>
-          <w:i/>
-          <w:color w:val="2E74B5" w:themeColor="accent1" w:themeShade="BF"/>
-          <w:sz w:val="36"/>
-          <w:szCs w:val="36"/>
-          <w:lang w:val="es-MX"/>
-        </w:rPr>
-      </w:pPr>
-      <w:r>
-        <w:rPr>
-          <w:b/>
-          <w:i/>
-          <w:color w:val="2E74B5" w:themeColor="accent1" w:themeShade="BF"/>
-          <w:sz w:val="36"/>
-          <w:szCs w:val="36"/>
-          <w:lang w:val="es-MX"/>
-        </w:rPr>
-        <w:t>Como enfermero quiero consultar los vacunados de los centros de vacunación a los que pertenezco para organizar los turnos</w:t>
       </w:r>
     </w:p>
     <w:p>
@@ -2774,6 +3057,56 @@
     <w:p>
       <w:pPr>
         <w:pStyle w:val="Prrafodelista"/>
+        <w:numPr>
+          <w:ilvl w:val="0"/>
+          <w:numId w:val="1"/>
+        </w:numPr>
+        <w:jc w:val="both"/>
+        <w:rPr>
+          <w:b/>
+          <w:i/>
+          <w:color w:val="2E74B5" w:themeColor="accent1" w:themeShade="BF"/>
+          <w:sz w:val="36"/>
+          <w:szCs w:val="36"/>
+          <w:lang w:val="es-MX"/>
+        </w:rPr>
+      </w:pPr>
+      <w:r>
+        <w:rPr>
+          <w:b/>
+          <w:i/>
+          <w:color w:val="2E74B5" w:themeColor="accent1" w:themeShade="BF"/>
+          <w:sz w:val="36"/>
+          <w:szCs w:val="36"/>
+          <w:lang w:val="es-MX"/>
+        </w:rPr>
+        <w:t>Como administrador quiero realizar el ABM de los vacunatorios par</w:t>
+      </w:r>
+      <w:r>
+        <w:rPr>
+          <w:b/>
+          <w:i/>
+          <w:color w:val="2E74B5" w:themeColor="accent1" w:themeShade="BF"/>
+          <w:sz w:val="36"/>
+          <w:szCs w:val="36"/>
+          <w:lang w:val="es-MX"/>
+        </w:rPr>
+        <w:t>a realizar la asignación de enfermeros</w:t>
+      </w:r>
+      <w:r>
+        <w:rPr>
+          <w:b/>
+          <w:i/>
+          <w:color w:val="2E74B5" w:themeColor="accent1" w:themeShade="BF"/>
+          <w:sz w:val="36"/>
+          <w:szCs w:val="36"/>
+          <w:lang w:val="es-MX"/>
+        </w:rPr>
+        <w:t xml:space="preserve"> </w:t>
+      </w:r>
+    </w:p>
+    <w:p>
+      <w:pPr>
         <w:jc w:val="both"/>
         <w:rPr>
           <w:b/>
@@ -2841,7 +3174,6 @@
           <w:sz w:val="52"/>
           <w:szCs w:val="52"/>
         </w:rPr>
-        <w:lastRenderedPageBreak/>
         <w:drawing>
           <wp:anchor distT="0" distB="0" distL="114300" distR="114300" simplePos="0" relativeHeight="251682816" behindDoc="1" locked="0" layoutInCell="1" allowOverlap="1" wp14:anchorId="0E353091" wp14:editId="2994D4DD">
             <wp:simplePos x="0" y="0"/>
@@ -3064,90 +3396,165 @@
           <w:szCs w:val="36"/>
           <w:lang w:val="es-MX"/>
         </w:rPr>
-        <w:t>consultar toda la información del sistema</w:t>
-      </w:r>
-      <w:r>
-        <w:rPr>
-          <w:b/>
-          <w:i/>
-          <w:color w:val="2E74B5" w:themeColor="accent1" w:themeShade="BF"/>
-          <w:sz w:val="36"/>
-          <w:szCs w:val="36"/>
-          <w:lang w:val="es-MX"/>
-        </w:rPr>
-        <w:t xml:space="preserve"> para </w:t>
-      </w:r>
-      <w:r>
-        <w:rPr>
-          <w:b/>
-          <w:i/>
-          <w:color w:val="2E74B5" w:themeColor="accent1" w:themeShade="BF"/>
-          <w:sz w:val="36"/>
-          <w:szCs w:val="36"/>
-          <w:lang w:val="es-MX"/>
-        </w:rPr>
-        <w:t>organizar los recursos.</w:t>
-      </w:r>
-    </w:p>
-    <w:p>
-      <w:pPr>
-        <w:rPr>
-          <w:b/>
-          <w:i/>
-          <w:color w:val="2E74B5" w:themeColor="accent1" w:themeShade="BF"/>
-          <w:sz w:val="52"/>
-          <w:szCs w:val="52"/>
-          <w:lang w:val="es-MX"/>
-        </w:rPr>
-      </w:pPr>
-    </w:p>
-    <w:p>
-      <w:pPr>
-        <w:rPr>
-          <w:b/>
-          <w:i/>
-          <w:color w:val="2E74B5" w:themeColor="accent1" w:themeShade="BF"/>
-          <w:sz w:val="52"/>
-          <w:szCs w:val="52"/>
-          <w:lang w:val="es-MX"/>
-        </w:rPr>
-      </w:pPr>
-    </w:p>
-    <w:p>
-      <w:pPr>
-        <w:rPr>
-          <w:b/>
-          <w:i/>
-          <w:color w:val="2E74B5" w:themeColor="accent1" w:themeShade="BF"/>
-          <w:sz w:val="52"/>
-          <w:szCs w:val="52"/>
-          <w:lang w:val="es-MX"/>
-        </w:rPr>
-      </w:pPr>
-    </w:p>
-    <w:p>
-      <w:pPr>
-        <w:rPr>
-          <w:b/>
-          <w:i/>
-          <w:color w:val="2E74B5" w:themeColor="accent1" w:themeShade="BF"/>
-          <w:sz w:val="52"/>
-          <w:szCs w:val="52"/>
-          <w:lang w:val="es-MX"/>
-        </w:rPr>
-      </w:pPr>
-    </w:p>
-    <w:p>
-      <w:pPr>
-        <w:rPr>
-          <w:b/>
-          <w:i/>
-          <w:color w:val="2E74B5" w:themeColor="accent1" w:themeShade="BF"/>
-          <w:sz w:val="52"/>
-          <w:szCs w:val="52"/>
-          <w:lang w:val="es-MX"/>
-        </w:rPr>
-      </w:pPr>
+        <w:t xml:space="preserve">consultar </w:t>
+      </w:r>
+      <w:r>
+        <w:rPr>
+          <w:b/>
+          <w:i/>
+          <w:color w:val="2E74B5" w:themeColor="accent1" w:themeShade="BF"/>
+          <w:sz w:val="36"/>
+          <w:szCs w:val="36"/>
+          <w:lang w:val="es-MX"/>
+        </w:rPr>
+        <w:t>todas las vacunas disponibles</w:t>
+      </w:r>
+    </w:p>
+    <w:p>
+      <w:pPr>
+        <w:pStyle w:val="Prrafodelista"/>
+        <w:numPr>
+          <w:ilvl w:val="0"/>
+          <w:numId w:val="1"/>
+        </w:numPr>
+        <w:jc w:val="both"/>
+        <w:rPr>
+          <w:b/>
+          <w:i/>
+          <w:color w:val="2E74B5" w:themeColor="accent1" w:themeShade="BF"/>
+          <w:sz w:val="36"/>
+          <w:szCs w:val="36"/>
+          <w:lang w:val="es-MX"/>
+        </w:rPr>
+      </w:pPr>
+      <w:r>
+        <w:rPr>
+          <w:b/>
+          <w:i/>
+          <w:color w:val="2E74B5" w:themeColor="accent1" w:themeShade="BF"/>
+          <w:sz w:val="36"/>
+          <w:szCs w:val="36"/>
+          <w:lang w:val="es-MX"/>
+        </w:rPr>
+        <w:t>Como personal de gestión quiero consultar todos los vacunatorios disponibles</w:t>
+      </w:r>
+    </w:p>
+    <w:p>
+      <w:pPr>
+        <w:pStyle w:val="Prrafodelista"/>
+        <w:numPr>
+          <w:ilvl w:val="0"/>
+          <w:numId w:val="1"/>
+        </w:numPr>
+        <w:jc w:val="both"/>
+        <w:rPr>
+          <w:b/>
+          <w:i/>
+          <w:color w:val="2E74B5" w:themeColor="accent1" w:themeShade="BF"/>
+          <w:sz w:val="36"/>
+          <w:szCs w:val="36"/>
+          <w:lang w:val="es-MX"/>
+        </w:rPr>
+      </w:pPr>
+      <w:r>
+        <w:rPr>
+          <w:b/>
+          <w:i/>
+          <w:color w:val="2E74B5" w:themeColor="accent1" w:themeShade="BF"/>
+          <w:sz w:val="36"/>
+          <w:szCs w:val="36"/>
+          <w:lang w:val="es-MX"/>
+        </w:rPr>
+        <w:t>Como personal de gestión quiero consultar todos los centros disponibles</w:t>
+      </w:r>
+    </w:p>
+    <w:p>
+      <w:pPr>
+        <w:pStyle w:val="Prrafodelista"/>
+        <w:numPr>
+          <w:ilvl w:val="0"/>
+          <w:numId w:val="1"/>
+        </w:numPr>
+        <w:jc w:val="both"/>
+        <w:rPr>
+          <w:b/>
+          <w:i/>
+          <w:color w:val="2E74B5" w:themeColor="accent1" w:themeShade="BF"/>
+          <w:sz w:val="36"/>
+          <w:szCs w:val="36"/>
+          <w:lang w:val="es-MX"/>
+        </w:rPr>
+      </w:pPr>
+      <w:r>
+        <w:rPr>
+          <w:b/>
+          <w:i/>
+          <w:color w:val="2E74B5" w:themeColor="accent1" w:themeShade="BF"/>
+          <w:sz w:val="36"/>
+          <w:szCs w:val="36"/>
+          <w:lang w:val="es-MX"/>
+        </w:rPr>
+        <w:t>Como personal de gestión quiero consultar información de los usuarios</w:t>
+      </w:r>
+    </w:p>
+    <w:p>
+      <w:pPr>
+        <w:rPr>
+          <w:b/>
+          <w:i/>
+          <w:color w:val="2E74B5" w:themeColor="accent1" w:themeShade="BF"/>
+          <w:sz w:val="52"/>
+          <w:szCs w:val="52"/>
+          <w:lang w:val="es-MX"/>
+        </w:rPr>
+      </w:pPr>
+    </w:p>
+    <w:p>
+      <w:pPr>
+        <w:rPr>
+          <w:b/>
+          <w:i/>
+          <w:color w:val="2E74B5" w:themeColor="accent1" w:themeShade="BF"/>
+          <w:sz w:val="52"/>
+          <w:szCs w:val="52"/>
+          <w:lang w:val="es-MX"/>
+        </w:rPr>
+      </w:pPr>
+    </w:p>
+    <w:p>
+      <w:pPr>
+        <w:rPr>
+          <w:b/>
+          <w:i/>
+          <w:color w:val="2E74B5" w:themeColor="accent1" w:themeShade="BF"/>
+          <w:sz w:val="52"/>
+          <w:szCs w:val="52"/>
+          <w:lang w:val="es-MX"/>
+        </w:rPr>
+      </w:pPr>
+      <w:r>
+        <w:rPr>
+          <w:b/>
+          <w:i/>
+          <w:color w:val="2E74B5" w:themeColor="accent1" w:themeShade="BF"/>
+          <w:sz w:val="52"/>
+          <w:szCs w:val="52"/>
+          <w:lang w:val="es-MX"/>
+        </w:rPr>
+        <w:lastRenderedPageBreak/>
+        <w:t>Diagrama de clases:</w:t>
+      </w:r>
+      <w:r>
+        <w:rPr>
+          <w:b/>
+          <w:i/>
+          <w:color w:val="2E74B5" w:themeColor="accent1" w:themeShade="BF"/>
+          <w:sz w:val="52"/>
+          <w:szCs w:val="52"/>
+          <w:lang w:val="es-MX"/>
+        </w:rPr>
+        <w:t xml:space="preserve"> </w:t>
+      </w:r>
     </w:p>
     <w:p>
       <w:pPr>
@@ -3170,20 +3577,19 @@
           <w:szCs w:val="52"/>
           <w:lang w:val="es-MX"/>
         </w:rPr>
-        <w:lastRenderedPageBreak/>
         <w:drawing>
-          <wp:anchor distT="0" distB="0" distL="114300" distR="114300" simplePos="0" relativeHeight="251689984" behindDoc="0" locked="0" layoutInCell="1" allowOverlap="1" wp14:anchorId="74439FB5" wp14:editId="25F953A9">
+          <wp:anchor distT="0" distB="0" distL="114300" distR="114300" simplePos="0" relativeHeight="251689984" behindDoc="0" locked="0" layoutInCell="1" allowOverlap="1" wp14:anchorId="006AED24" wp14:editId="34DF0F6C">
             <wp:simplePos x="0" y="0"/>
-            <wp:positionH relativeFrom="column">
-              <wp:posOffset>2834005</wp:posOffset>
+            <wp:positionH relativeFrom="margin">
+              <wp:align>center</wp:align>
             </wp:positionH>
             <wp:positionV relativeFrom="paragraph">
-              <wp:posOffset>-356235</wp:posOffset>
+              <wp:posOffset>8255</wp:posOffset>
             </wp:positionV>
-            <wp:extent cx="5076825" cy="6353174"/>
-            <wp:effectExtent l="0" t="0" r="0" b="0"/>
+            <wp:extent cx="6190911" cy="5202555"/>
+            <wp:effectExtent l="0" t="0" r="635" b="0"/>
             <wp:wrapNone/>
-            <wp:docPr id="3" name="Imagen 3"/>
+            <wp:docPr id="5" name="Imagen 5"/>
             <wp:cNvGraphicFramePr>
               <a:graphicFrameLocks xmlns:a="http://schemas.openxmlformats.org/drawingml/2006/main" noChangeAspect="1"/>
             </wp:cNvGraphicFramePr>
@@ -3191,7 +3597,7 @@
               <a:graphicData uri="http://schemas.openxmlformats.org/drawingml/2006/picture">
                 <pic:pic xmlns:pic="http://schemas.openxmlformats.org/drawingml/2006/picture">
                   <pic:nvPicPr>
-                    <pic:cNvPr id="3" name="Imagen 3"/>
+                    <pic:cNvPr id="5" name="Imagen 5"/>
                     <pic:cNvPicPr/>
                   </pic:nvPicPr>
                   <pic:blipFill>
@@ -3209,7 +3615,7 @@
                   <pic:spPr>
                     <a:xfrm>
                       <a:off x="0" y="0"/>
-                      <a:ext cx="5095287" cy="6376277"/>
+                      <a:ext cx="6190911" cy="5202555"/>
                     </a:xfrm>
                     <a:prstGeom prst="rect">
                       <a:avLst/>
@@ -3227,40 +3633,6 @@
           </wp:anchor>
         </w:drawing>
       </w:r>
-      <w:r>
-        <w:rPr>
-          <w:b/>
-          <w:i/>
-          <w:color w:val="2E74B5" w:themeColor="accent1" w:themeShade="BF"/>
-          <w:sz w:val="52"/>
-          <w:szCs w:val="52"/>
-          <w:lang w:val="es-MX"/>
-        </w:rPr>
-        <w:t>Diagrama de clases:</w:t>
-      </w:r>
-      <w:r>
-        <w:rPr>
-          <w:b/>
-          <w:i/>
-          <w:color w:val="2E74B5" w:themeColor="accent1" w:themeShade="BF"/>
-          <w:sz w:val="52"/>
-          <w:szCs w:val="52"/>
-          <w:lang w:val="es-MX"/>
-        </w:rPr>
-        <w:t xml:space="preserve"> </w:t>
-      </w:r>
-    </w:p>
-    <w:p>
-      <w:pPr>
-        <w:rPr>
-          <w:b/>
-          <w:i/>
-          <w:color w:val="2E74B5" w:themeColor="accent1" w:themeShade="BF"/>
-          <w:sz w:val="52"/>
-          <w:szCs w:val="52"/>
-          <w:lang w:val="es-MX"/>
-        </w:rPr>
-      </w:pPr>
     </w:p>
     <w:p>
       <w:pPr>

</xml_diff>

<commit_message>
Menus para los Gestores y manejo de errores
</commit_message>
<xml_diff>
--- a/Aplicación Web Vacunación COVID 19.docx
+++ b/Aplicación Web Vacunación COVID 19.docx
@@ -204,7 +204,27 @@
           <w:szCs w:val="28"/>
           <w:lang w:val="es-AR"/>
         </w:rPr>
-        <w:t xml:space="preserve">” de la ciudad de Coronel Suarez, 20300055 para el Hospital Municipal “Lucero del Alba” de </w:t>
+        <w:t xml:space="preserve">” de la ciudad de </w:t>
+      </w:r>
+      <w:proofErr w:type="gramStart"/>
+      <w:r>
+        <w:rPr>
+          <w:rFonts w:ascii="Arial" w:hAnsi="Arial" w:cs="Arial"/>
+          <w:sz w:val="28"/>
+          <w:szCs w:val="28"/>
+          <w:lang w:val="es-AR"/>
+        </w:rPr>
+        <w:t>Coronel</w:t>
+      </w:r>
+      <w:proofErr w:type="gramEnd"/>
+      <w:r>
+        <w:rPr>
+          <w:rFonts w:ascii="Arial" w:hAnsi="Arial" w:cs="Arial"/>
+          <w:sz w:val="28"/>
+          <w:szCs w:val="28"/>
+          <w:lang w:val="es-AR"/>
+        </w:rPr>
+        <w:t xml:space="preserve"> Suarez, 20300055 para el Hospital Municipal “Lucero del Alba” de </w:t>
       </w:r>
       <w:proofErr w:type="spellStart"/>
       <w:r>
@@ -403,7 +423,27 @@
           <w:szCs w:val="28"/>
           <w:lang w:val="es-AR"/>
         </w:rPr>
-        <w:t>La empresa local de desarrollo de sistemas “CS S.A.” de la localidad de Coronel Suarez ha ganado la licitación municipal para desarrollar la aplicación web anterior. La fecha de entrega de la primera parte del sistema es principios de mayo del 2021.</w:t>
+        <w:t xml:space="preserve">La empresa local de desarrollo de sistemas “CS S.A.” de la localidad de </w:t>
+      </w:r>
+      <w:proofErr w:type="gramStart"/>
+      <w:r>
+        <w:rPr>
+          <w:rFonts w:ascii="Arial" w:hAnsi="Arial" w:cs="Arial"/>
+          <w:sz w:val="28"/>
+          <w:szCs w:val="28"/>
+          <w:lang w:val="es-AR"/>
+        </w:rPr>
+        <w:t>Coronel</w:t>
+      </w:r>
+      <w:proofErr w:type="gramEnd"/>
+      <w:r>
+        <w:rPr>
+          <w:rFonts w:ascii="Arial" w:hAnsi="Arial" w:cs="Arial"/>
+          <w:sz w:val="28"/>
+          <w:szCs w:val="28"/>
+          <w:lang w:val="es-AR"/>
+        </w:rPr>
+        <w:t xml:space="preserve"> Suarez ha ganado la licitación municipal para desarrollar la aplicación web anterior. La fecha de entrega de la primera parte del sistema es principios de mayo del 2021.</w:t>
       </w:r>
     </w:p>
     <w:p>
@@ -3536,60 +3576,26 @@
         <w:rPr>
           <w:b/>
           <w:i/>
+          <w:noProof/>
           <w:color w:val="2E74B5" w:themeColor="accent1" w:themeShade="BF"/>
           <w:sz w:val="52"/>
           <w:szCs w:val="52"/>
           <w:lang w:val="es-MX"/>
         </w:rPr>
         <w:lastRenderedPageBreak/>
-        <w:t>Diagrama de clases:</w:t>
-      </w:r>
-      <w:r>
-        <w:rPr>
-          <w:b/>
-          <w:i/>
-          <w:color w:val="2E74B5" w:themeColor="accent1" w:themeShade="BF"/>
-          <w:sz w:val="52"/>
-          <w:szCs w:val="52"/>
-          <w:lang w:val="es-MX"/>
-        </w:rPr>
-        <w:t xml:space="preserve"> </w:t>
-      </w:r>
-    </w:p>
-    <w:p>
-      <w:pPr>
-        <w:rPr>
-          <w:b/>
-          <w:i/>
-          <w:color w:val="2E74B5" w:themeColor="accent1" w:themeShade="BF"/>
-          <w:sz w:val="52"/>
-          <w:szCs w:val="52"/>
-          <w:lang w:val="es-MX"/>
-        </w:rPr>
-      </w:pPr>
-      <w:r>
-        <w:rPr>
-          <w:b/>
-          <w:i/>
-          <w:noProof/>
-          <w:color w:val="2E74B5" w:themeColor="accent1" w:themeShade="BF"/>
-          <w:sz w:val="52"/>
-          <w:szCs w:val="52"/>
-          <w:lang w:val="es-MX"/>
-        </w:rPr>
         <w:drawing>
-          <wp:anchor distT="0" distB="0" distL="114300" distR="114300" simplePos="0" relativeHeight="251689984" behindDoc="0" locked="0" layoutInCell="1" allowOverlap="1" wp14:anchorId="006AED24" wp14:editId="34DF0F6C">
+          <wp:anchor distT="0" distB="0" distL="114300" distR="114300" simplePos="0" relativeHeight="251689984" behindDoc="0" locked="0" layoutInCell="1" allowOverlap="1" wp14:anchorId="0DABC743" wp14:editId="3E709890">
             <wp:simplePos x="0" y="0"/>
-            <wp:positionH relativeFrom="margin">
-              <wp:align>center</wp:align>
+            <wp:positionH relativeFrom="column">
+              <wp:posOffset>1071880</wp:posOffset>
             </wp:positionH>
             <wp:positionV relativeFrom="paragraph">
-              <wp:posOffset>8255</wp:posOffset>
+              <wp:posOffset>253365</wp:posOffset>
             </wp:positionV>
-            <wp:extent cx="6190911" cy="5202555"/>
-            <wp:effectExtent l="0" t="0" r="635" b="0"/>
+            <wp:extent cx="6703060" cy="5612130"/>
+            <wp:effectExtent l="0" t="0" r="2540" b="7620"/>
             <wp:wrapNone/>
-            <wp:docPr id="5" name="Imagen 5"/>
+            <wp:docPr id="18" name="Imagen 18"/>
             <wp:cNvGraphicFramePr>
               <a:graphicFrameLocks xmlns:a="http://schemas.openxmlformats.org/drawingml/2006/main" noChangeAspect="1"/>
             </wp:cNvGraphicFramePr>
@@ -3597,7 +3603,7 @@
               <a:graphicData uri="http://schemas.openxmlformats.org/drawingml/2006/picture">
                 <pic:pic xmlns:pic="http://schemas.openxmlformats.org/drawingml/2006/picture">
                   <pic:nvPicPr>
-                    <pic:cNvPr id="5" name="Imagen 5"/>
+                    <pic:cNvPr id="18" name="Imagen 18"/>
                     <pic:cNvPicPr/>
                   </pic:nvPicPr>
                   <pic:blipFill>
@@ -3615,7 +3621,7 @@
                   <pic:spPr>
                     <a:xfrm>
                       <a:off x="0" y="0"/>
-                      <a:ext cx="6190911" cy="5202555"/>
+                      <a:ext cx="6703060" cy="5612130"/>
                     </a:xfrm>
                     <a:prstGeom prst="rect">
                       <a:avLst/>
@@ -3624,15 +3630,43 @@
                 </pic:pic>
               </a:graphicData>
             </a:graphic>
-            <wp14:sizeRelH relativeFrom="margin">
-              <wp14:pctWidth>0</wp14:pctWidth>
-            </wp14:sizeRelH>
-            <wp14:sizeRelV relativeFrom="margin">
-              <wp14:pctHeight>0</wp14:pctHeight>
-            </wp14:sizeRelV>
           </wp:anchor>
         </w:drawing>
       </w:r>
+      <w:r>
+        <w:rPr>
+          <w:b/>
+          <w:i/>
+          <w:color w:val="2E74B5" w:themeColor="accent1" w:themeShade="BF"/>
+          <w:sz w:val="52"/>
+          <w:szCs w:val="52"/>
+          <w:lang w:val="es-MX"/>
+        </w:rPr>
+        <w:t>Diagrama de clases:</w:t>
+      </w:r>
+      <w:r>
+        <w:rPr>
+          <w:b/>
+          <w:i/>
+          <w:color w:val="2E74B5" w:themeColor="accent1" w:themeShade="BF"/>
+          <w:sz w:val="52"/>
+          <w:szCs w:val="52"/>
+          <w:lang w:val="es-MX"/>
+        </w:rPr>
+        <w:t xml:space="preserve"> </w:t>
+      </w:r>
+    </w:p>
+    <w:p>
+      <w:pPr>
+        <w:rPr>
+          <w:b/>
+          <w:i/>
+          <w:color w:val="2E74B5" w:themeColor="accent1" w:themeShade="BF"/>
+          <w:sz w:val="52"/>
+          <w:szCs w:val="52"/>
+          <w:lang w:val="es-MX"/>
+        </w:rPr>
+      </w:pPr>
     </w:p>
     <w:p>
       <w:pPr>
@@ -3756,147 +3790,233 @@
     </w:p>
     <w:p>
       <w:pPr>
-        <w:rPr>
-          <w:b/>
-          <w:i/>
-          <w:color w:val="2E74B5" w:themeColor="accent1" w:themeShade="BF"/>
-          <w:sz w:val="52"/>
-          <w:szCs w:val="52"/>
-          <w:lang w:val="es-MX"/>
-        </w:rPr>
-      </w:pPr>
-    </w:p>
-    <w:p>
-      <w:pPr>
-        <w:rPr>
-          <w:b/>
-          <w:i/>
-          <w:color w:val="2E74B5" w:themeColor="accent1" w:themeShade="BF"/>
-          <w:sz w:val="52"/>
-          <w:szCs w:val="52"/>
-          <w:lang w:val="es-MX"/>
-        </w:rPr>
-      </w:pPr>
-    </w:p>
-    <w:p>
-      <w:pPr>
-        <w:rPr>
-          <w:b/>
-          <w:i/>
-          <w:color w:val="2E74B5" w:themeColor="accent1" w:themeShade="BF"/>
-          <w:sz w:val="52"/>
-          <w:szCs w:val="52"/>
-          <w:lang w:val="es-MX"/>
-        </w:rPr>
-      </w:pPr>
-    </w:p>
-    <w:p>
-      <w:pPr>
-        <w:rPr>
-          <w:b/>
-          <w:i/>
-          <w:color w:val="2E74B5" w:themeColor="accent1" w:themeShade="BF"/>
-          <w:sz w:val="52"/>
-          <w:szCs w:val="52"/>
-          <w:lang w:val="es-MX"/>
-        </w:rPr>
-      </w:pPr>
-    </w:p>
-    <w:p>
-      <w:pPr>
-        <w:rPr>
-          <w:b/>
-          <w:i/>
-          <w:color w:val="2E74B5" w:themeColor="accent1" w:themeShade="BF"/>
-          <w:sz w:val="52"/>
-          <w:szCs w:val="52"/>
-          <w:lang w:val="es-MX"/>
-        </w:rPr>
-      </w:pPr>
-    </w:p>
-    <w:p>
-      <w:pPr>
-        <w:rPr>
-          <w:b/>
-          <w:i/>
-          <w:color w:val="2E74B5" w:themeColor="accent1" w:themeShade="BF"/>
-          <w:sz w:val="52"/>
-          <w:szCs w:val="52"/>
-          <w:lang w:val="es-MX"/>
-        </w:rPr>
-      </w:pPr>
-    </w:p>
-    <w:p>
-      <w:pPr>
-        <w:rPr>
-          <w:b/>
-          <w:i/>
-          <w:color w:val="2E74B5" w:themeColor="accent1" w:themeShade="BF"/>
-          <w:sz w:val="52"/>
-          <w:szCs w:val="52"/>
-          <w:lang w:val="es-MX"/>
-        </w:rPr>
-      </w:pPr>
-    </w:p>
-    <w:p>
-      <w:pPr>
-        <w:rPr>
-          <w:b/>
-          <w:i/>
-          <w:color w:val="2E74B5" w:themeColor="accent1" w:themeShade="BF"/>
-          <w:sz w:val="52"/>
-          <w:szCs w:val="52"/>
-          <w:lang w:val="es-MX"/>
-        </w:rPr>
-      </w:pPr>
-    </w:p>
-    <w:p>
-      <w:pPr>
-        <w:rPr>
-          <w:b/>
-          <w:i/>
-          <w:color w:val="2E74B5" w:themeColor="accent1" w:themeShade="BF"/>
-          <w:sz w:val="52"/>
-          <w:szCs w:val="52"/>
-          <w:lang w:val="es-MX"/>
-        </w:rPr>
-      </w:pPr>
-    </w:p>
-    <w:p>
-      <w:pPr>
-        <w:rPr>
-          <w:b/>
-          <w:i/>
-          <w:color w:val="2E74B5" w:themeColor="accent1" w:themeShade="BF"/>
-          <w:sz w:val="52"/>
-          <w:szCs w:val="52"/>
-          <w:lang w:val="es-MX"/>
-        </w:rPr>
-      </w:pPr>
-      <w:r>
-        <w:rPr>
-          <w:b/>
-          <w:i/>
-          <w:color w:val="2E74B5" w:themeColor="accent1" w:themeShade="BF"/>
-          <w:sz w:val="52"/>
-          <w:szCs w:val="52"/>
-          <w:lang w:val="es-MX"/>
+        <w:pStyle w:val="Prrafodelista"/>
+        <w:numPr>
+          <w:ilvl w:val="0"/>
+          <w:numId w:val="2"/>
+        </w:numPr>
+        <w:rPr>
+          <w:bCs/>
+          <w:iCs/>
+          <w:color w:val="2E74B5" w:themeColor="accent1" w:themeShade="BF"/>
+          <w:sz w:val="44"/>
+          <w:szCs w:val="44"/>
+          <w:lang w:val="es-MX"/>
+        </w:rPr>
+      </w:pPr>
+      <w:r>
+        <w:rPr>
+          <w:bCs/>
+          <w:iCs/>
+          <w:color w:val="2E74B5" w:themeColor="accent1" w:themeShade="BF"/>
+          <w:sz w:val="44"/>
+          <w:szCs w:val="44"/>
+          <w:lang w:val="es-MX"/>
+        </w:rPr>
+        <w:t xml:space="preserve">En los modelos: Vacuna, Centro, Vacunatorio, Usuario y Enfermero. La variable llamada </w:t>
+      </w:r>
+      <w:r>
+        <w:rPr>
+          <w:b/>
+          <w:iCs/>
+          <w:color w:val="2E74B5" w:themeColor="accent1" w:themeShade="BF"/>
+          <w:sz w:val="44"/>
+          <w:szCs w:val="44"/>
+          <w:lang w:val="es-MX"/>
+        </w:rPr>
+        <w:t>datos(</w:t>
+      </w:r>
+      <w:proofErr w:type="spellStart"/>
+      <w:r>
+        <w:rPr>
+          <w:b/>
+          <w:iCs/>
+          <w:color w:val="2E74B5" w:themeColor="accent1" w:themeShade="BF"/>
+          <w:sz w:val="44"/>
+          <w:szCs w:val="44"/>
+          <w:lang w:val="es-MX"/>
+        </w:rPr>
+        <w:t>nombreModelo</w:t>
+      </w:r>
+      <w:proofErr w:type="spellEnd"/>
+      <w:r>
+        <w:rPr>
+          <w:b/>
+          <w:iCs/>
+          <w:color w:val="2E74B5" w:themeColor="accent1" w:themeShade="BF"/>
+          <w:sz w:val="44"/>
+          <w:szCs w:val="44"/>
+          <w:lang w:val="es-MX"/>
+        </w:rPr>
+        <w:t xml:space="preserve">) </w:t>
+      </w:r>
+      <w:r>
+        <w:rPr>
+          <w:bCs/>
+          <w:iCs/>
+          <w:color w:val="2E74B5" w:themeColor="accent1" w:themeShade="BF"/>
+          <w:sz w:val="44"/>
+          <w:szCs w:val="44"/>
+          <w:lang w:val="es-MX"/>
+        </w:rPr>
+        <w:t>hace referencia a la variable $</w:t>
+      </w:r>
+      <w:proofErr w:type="spellStart"/>
+      <w:r>
+        <w:rPr>
+          <w:bCs/>
+          <w:iCs/>
+          <w:color w:val="2E74B5" w:themeColor="accent1" w:themeShade="BF"/>
+          <w:sz w:val="44"/>
+          <w:szCs w:val="44"/>
+          <w:lang w:val="es-MX"/>
+        </w:rPr>
+        <w:t>fillable</w:t>
+      </w:r>
+      <w:proofErr w:type="spellEnd"/>
+      <w:r>
+        <w:rPr>
+          <w:bCs/>
+          <w:iCs/>
+          <w:color w:val="2E74B5" w:themeColor="accent1" w:themeShade="BF"/>
+          <w:sz w:val="44"/>
+          <w:szCs w:val="44"/>
+          <w:lang w:val="es-MX"/>
+        </w:rPr>
+        <w:t xml:space="preserve"> en el código ejecutable.</w:t>
+      </w:r>
+    </w:p>
+    <w:p>
+      <w:pPr>
+        <w:rPr>
+          <w:b/>
+          <w:i/>
+          <w:color w:val="2E74B5" w:themeColor="accent1" w:themeShade="BF"/>
+          <w:sz w:val="52"/>
+          <w:szCs w:val="52"/>
+          <w:lang w:val="es-MX"/>
+        </w:rPr>
+      </w:pPr>
+    </w:p>
+    <w:p>
+      <w:pPr>
+        <w:rPr>
+          <w:b/>
+          <w:i/>
+          <w:color w:val="2E74B5" w:themeColor="accent1" w:themeShade="BF"/>
+          <w:sz w:val="52"/>
+          <w:szCs w:val="52"/>
+          <w:lang w:val="es-MX"/>
+        </w:rPr>
+      </w:pPr>
+    </w:p>
+    <w:p>
+      <w:pPr>
+        <w:rPr>
+          <w:b/>
+          <w:i/>
+          <w:color w:val="2E74B5" w:themeColor="accent1" w:themeShade="BF"/>
+          <w:sz w:val="52"/>
+          <w:szCs w:val="52"/>
+          <w:lang w:val="es-MX"/>
+        </w:rPr>
+      </w:pPr>
+    </w:p>
+    <w:p>
+      <w:pPr>
+        <w:rPr>
+          <w:b/>
+          <w:i/>
+          <w:color w:val="2E74B5" w:themeColor="accent1" w:themeShade="BF"/>
+          <w:sz w:val="52"/>
+          <w:szCs w:val="52"/>
+          <w:lang w:val="es-MX"/>
+        </w:rPr>
+      </w:pPr>
+    </w:p>
+    <w:p>
+      <w:pPr>
+        <w:rPr>
+          <w:b/>
+          <w:i/>
+          <w:color w:val="2E74B5" w:themeColor="accent1" w:themeShade="BF"/>
+          <w:sz w:val="52"/>
+          <w:szCs w:val="52"/>
+          <w:lang w:val="es-MX"/>
+        </w:rPr>
+      </w:pPr>
+    </w:p>
+    <w:p>
+      <w:pPr>
+        <w:rPr>
+          <w:b/>
+          <w:i/>
+          <w:color w:val="2E74B5" w:themeColor="accent1" w:themeShade="BF"/>
+          <w:sz w:val="52"/>
+          <w:szCs w:val="52"/>
+          <w:lang w:val="es-MX"/>
+        </w:rPr>
+      </w:pPr>
+    </w:p>
+    <w:p>
+      <w:pPr>
+        <w:rPr>
+          <w:b/>
+          <w:i/>
+          <w:color w:val="2E74B5" w:themeColor="accent1" w:themeShade="BF"/>
+          <w:sz w:val="52"/>
+          <w:szCs w:val="52"/>
+          <w:lang w:val="es-MX"/>
+        </w:rPr>
+      </w:pPr>
+    </w:p>
+    <w:p>
+      <w:pPr>
+        <w:rPr>
+          <w:b/>
+          <w:i/>
+          <w:color w:val="2E74B5" w:themeColor="accent1" w:themeShade="BF"/>
+          <w:sz w:val="52"/>
+          <w:szCs w:val="52"/>
+          <w:lang w:val="es-MX"/>
+        </w:rPr>
+      </w:pPr>
+    </w:p>
+    <w:p>
+      <w:pPr>
+        <w:rPr>
+          <w:b/>
+          <w:i/>
+          <w:color w:val="2E74B5" w:themeColor="accent1" w:themeShade="BF"/>
+          <w:sz w:val="52"/>
+          <w:szCs w:val="52"/>
+          <w:lang w:val="es-MX"/>
+        </w:rPr>
+      </w:pPr>
+      <w:r>
+        <w:rPr>
+          <w:b/>
+          <w:i/>
+          <w:color w:val="2E74B5" w:themeColor="accent1" w:themeShade="BF"/>
+          <w:sz w:val="52"/>
+          <w:szCs w:val="52"/>
+          <w:lang w:val="es-MX"/>
+        </w:rPr>
+        <w:t>DISEÑO CAPA PERSISTENCIA:</w:t>
+      </w:r>
+    </w:p>
+    <w:p>
+      <w:pPr>
+        <w:jc w:val="center"/>
+        <w:rPr>
+          <w:lang w:val="es-MX"/>
+        </w:rPr>
+      </w:pPr>
+      <w:r>
+        <w:rPr>
+          <w:noProof/>
         </w:rPr>
         <w:lastRenderedPageBreak/>
-        <w:t>DISEÑO CAPA PERSISTENCIA:</w:t>
-      </w:r>
-    </w:p>
-    <w:p>
-      <w:pPr>
-        <w:jc w:val="center"/>
-        <w:rPr>
-          <w:lang w:val="es-MX"/>
-        </w:rPr>
-      </w:pPr>
-      <w:r>
-        <w:rPr>
-          <w:noProof/>
-        </w:rPr>
         <w:drawing>
           <wp:inline distT="0" distB="0" distL="0" distR="0" wp14:anchorId="4DB6DFE0" wp14:editId="7BB77A0D">
             <wp:extent cx="7762875" cy="4886109"/>
@@ -4044,6 +4164,119 @@
 <file path=word/numbering.xml><?xml version="1.0" encoding="utf-8"?>
 <w:numbering xmlns:wpc="http://schemas.microsoft.com/office/word/2010/wordprocessingCanvas" xmlns:cx="http://schemas.microsoft.com/office/drawing/2014/chartex" xmlns:cx1="http://schemas.microsoft.com/office/drawing/2015/9/8/chartex" xmlns:cx2="http://schemas.microsoft.com/office/drawing/2015/10/21/chartex" xmlns:cx3="http://schemas.microsoft.com/office/drawing/2016/5/9/chartex" xmlns:cx4="http://schemas.microsoft.com/office/drawing/2016/5/10/chartex" xmlns:cx5="http://schemas.microsoft.com/office/drawing/2016/5/11/chartex" xmlns:cx6="http://schemas.microsoft.com/office/drawing/2016/5/12/chartex" xmlns:cx7="http://schemas.microsoft.com/office/drawing/2016/5/13/chartex" xmlns:cx8="http://schemas.microsoft.com/office/drawing/2016/5/14/chartex" xmlns:mc="http://schemas.openxmlformats.org/markup-compatibility/2006" xmlns:aink="http://schemas.microsoft.com/office/drawing/2016/ink" xmlns:am3d="http://schemas.microsoft.com/office/drawing/2017/model3d" xmlns:o="urn:schemas-microsoft-com:office:office" xmlns:r="http://schemas.openxmlformats.org/officeDocument/2006/relationships" xmlns:m="http://schemas.openxmlformats.org/officeDocument/2006/math" xmlns:v="urn:schemas-microsoft-com:vml" xmlns:wp14="http://schemas.microsoft.com/office/word/2010/wordprocessingDrawing" xmlns:wp="http://schemas.openxmlformats.org/drawingml/2006/wordprocessingDrawing" xmlns:w10="urn:schemas-microsoft-com:office:word" xmlns:w="http://schemas.openxmlformats.org/wordprocessingml/2006/main" xmlns:w14="http://schemas.microsoft.com/office/word/2010/wordml" xmlns:w15="http://schemas.microsoft.com/office/word/2012/wordml" xmlns:w16cex="http://schemas.microsoft.com/office/word/2018/wordml/cex" xmlns:w16cid="http://schemas.microsoft.com/office/word/2016/wordml/cid" xmlns:w16="http://schemas.microsoft.com/office/word/2018/wordml" xmlns:w16sdtdh="http://schemas.microsoft.com/office/word/2020/wordml/sdtdatahash" xmlns:w16se="http://schemas.microsoft.com/office/word/2015/wordml/symex" xmlns:wpg="http://schemas.microsoft.com/office/word/2010/wordprocessingGroup" xmlns:wpi="http://schemas.microsoft.com/office/word/2010/wordprocessingInk" xmlns:wne="http://schemas.microsoft.com/office/word/2006/wordml" xmlns:wps="http://schemas.microsoft.com/office/word/2010/wordprocessingShape" mc:Ignorable="w14 w15 w16se w16cid w16 w16cex w16sdtdh wp14">
   <w:abstractNum w:abstractNumId="0" w15:restartNumberingAfterBreak="0">
+    <w:nsid w:val="541609BD"/>
+    <w:multiLevelType w:val="hybridMultilevel"/>
+    <w:tmpl w:val="9ACC0A10"/>
+    <w:lvl w:ilvl="0" w:tplc="2C0A0001">
+      <w:start w:val="1"/>
+      <w:numFmt w:val="bullet"/>
+      <w:lvlText w:val=""/>
+      <w:lvlJc w:val="left"/>
+      <w:pPr>
+        <w:ind w:left="720" w:hanging="360"/>
+      </w:pPr>
+      <w:rPr>
+        <w:rFonts w:ascii="Symbol" w:hAnsi="Symbol" w:hint="default"/>
+      </w:rPr>
+    </w:lvl>
+    <w:lvl w:ilvl="1" w:tplc="2C0A0003" w:tentative="1">
+      <w:start w:val="1"/>
+      <w:numFmt w:val="bullet"/>
+      <w:lvlText w:val="o"/>
+      <w:lvlJc w:val="left"/>
+      <w:pPr>
+        <w:ind w:left="1440" w:hanging="360"/>
+      </w:pPr>
+      <w:rPr>
+        <w:rFonts w:ascii="Courier New" w:hAnsi="Courier New" w:cs="Courier New" w:hint="default"/>
+      </w:rPr>
+    </w:lvl>
+    <w:lvl w:ilvl="2" w:tplc="2C0A0005" w:tentative="1">
+      <w:start w:val="1"/>
+      <w:numFmt w:val="bullet"/>
+      <w:lvlText w:val=""/>
+      <w:lvlJc w:val="left"/>
+      <w:pPr>
+        <w:ind w:left="2160" w:hanging="360"/>
+      </w:pPr>
+      <w:rPr>
+        <w:rFonts w:ascii="Wingdings" w:hAnsi="Wingdings" w:hint="default"/>
+      </w:rPr>
+    </w:lvl>
+    <w:lvl w:ilvl="3" w:tplc="2C0A0001" w:tentative="1">
+      <w:start w:val="1"/>
+      <w:numFmt w:val="bullet"/>
+      <w:lvlText w:val=""/>
+      <w:lvlJc w:val="left"/>
+      <w:pPr>
+        <w:ind w:left="2880" w:hanging="360"/>
+      </w:pPr>
+      <w:rPr>
+        <w:rFonts w:ascii="Symbol" w:hAnsi="Symbol" w:hint="default"/>
+      </w:rPr>
+    </w:lvl>
+    <w:lvl w:ilvl="4" w:tplc="2C0A0003" w:tentative="1">
+      <w:start w:val="1"/>
+      <w:numFmt w:val="bullet"/>
+      <w:lvlText w:val="o"/>
+      <w:lvlJc w:val="left"/>
+      <w:pPr>
+        <w:ind w:left="3600" w:hanging="360"/>
+      </w:pPr>
+      <w:rPr>
+        <w:rFonts w:ascii="Courier New" w:hAnsi="Courier New" w:cs="Courier New" w:hint="default"/>
+      </w:rPr>
+    </w:lvl>
+    <w:lvl w:ilvl="5" w:tplc="2C0A0005" w:tentative="1">
+      <w:start w:val="1"/>
+      <w:numFmt w:val="bullet"/>
+      <w:lvlText w:val=""/>
+      <w:lvlJc w:val="left"/>
+      <w:pPr>
+        <w:ind w:left="4320" w:hanging="360"/>
+      </w:pPr>
+      <w:rPr>
+        <w:rFonts w:ascii="Wingdings" w:hAnsi="Wingdings" w:hint="default"/>
+      </w:rPr>
+    </w:lvl>
+    <w:lvl w:ilvl="6" w:tplc="2C0A0001" w:tentative="1">
+      <w:start w:val="1"/>
+      <w:numFmt w:val="bullet"/>
+      <w:lvlText w:val=""/>
+      <w:lvlJc w:val="left"/>
+      <w:pPr>
+        <w:ind w:left="5040" w:hanging="360"/>
+      </w:pPr>
+      <w:rPr>
+        <w:rFonts w:ascii="Symbol" w:hAnsi="Symbol" w:hint="default"/>
+      </w:rPr>
+    </w:lvl>
+    <w:lvl w:ilvl="7" w:tplc="2C0A0003" w:tentative="1">
+      <w:start w:val="1"/>
+      <w:numFmt w:val="bullet"/>
+      <w:lvlText w:val="o"/>
+      <w:lvlJc w:val="left"/>
+      <w:pPr>
+        <w:ind w:left="5760" w:hanging="360"/>
+      </w:pPr>
+      <w:rPr>
+        <w:rFonts w:ascii="Courier New" w:hAnsi="Courier New" w:cs="Courier New" w:hint="default"/>
+      </w:rPr>
+    </w:lvl>
+    <w:lvl w:ilvl="8" w:tplc="2C0A0005" w:tentative="1">
+      <w:start w:val="1"/>
+      <w:numFmt w:val="bullet"/>
+      <w:lvlText w:val=""/>
+      <w:lvlJc w:val="left"/>
+      <w:pPr>
+        <w:ind w:left="6480" w:hanging="360"/>
+      </w:pPr>
+      <w:rPr>
+        <w:rFonts w:ascii="Wingdings" w:hAnsi="Wingdings" w:hint="default"/>
+      </w:rPr>
+    </w:lvl>
+  </w:abstractNum>
+  <w:abstractNum w:abstractNumId="1" w15:restartNumberingAfterBreak="0">
     <w:nsid w:val="77317753"/>
     <w:multiLevelType w:val="hybridMultilevel"/>
     <w:tmpl w:val="FD8CA5BC"/>
@@ -4157,6 +4390,9 @@
     </w:lvl>
   </w:abstractNum>
   <w:num w:numId="1">
+    <w:abstractNumId w:val="1"/>
+  </w:num>
+  <w:num w:numId="2">
     <w:abstractNumId w:val="0"/>
   </w:num>
 </w:numbering>

</xml_diff>

<commit_message>
Referencias del diagrama de clase
</commit_message>
<xml_diff>
--- a/Aplicación Web Vacunación COVID 19.docx
+++ b/Aplicación Web Vacunación COVID 19.docx
@@ -1,6 +1,6 @@
 
 <file path=word/document.xml><?xml version="1.0" encoding="utf-8"?>
-<w:document xmlns:wpc="http://schemas.microsoft.com/office/word/2010/wordprocessingCanvas" xmlns:cx="http://schemas.microsoft.com/office/drawing/2014/chartex" xmlns:cx1="http://schemas.microsoft.com/office/drawing/2015/9/8/chartex" xmlns:cx2="http://schemas.microsoft.com/office/drawing/2015/10/21/chartex" xmlns:cx3="http://schemas.microsoft.com/office/drawing/2016/5/9/chartex" xmlns:cx4="http://schemas.microsoft.com/office/drawing/2016/5/10/chartex" xmlns:cx5="http://schemas.microsoft.com/office/drawing/2016/5/11/chartex" xmlns:cx6="http://schemas.microsoft.com/office/drawing/2016/5/12/chartex" xmlns:cx7="http://schemas.microsoft.com/office/drawing/2016/5/13/chartex" xmlns:cx8="http://schemas.microsoft.com/office/drawing/2016/5/14/chartex" xmlns:mc="http://schemas.openxmlformats.org/markup-compatibility/2006" xmlns:aink="http://schemas.microsoft.com/office/drawing/2016/ink" xmlns:am3d="http://schemas.microsoft.com/office/drawing/2017/model3d" xmlns:o="urn:schemas-microsoft-com:office:office" xmlns:r="http://schemas.openxmlformats.org/officeDocument/2006/relationships" xmlns:m="http://schemas.openxmlformats.org/officeDocument/2006/math" xmlns:v="urn:schemas-microsoft-com:vml" xmlns:wp14="http://schemas.microsoft.com/office/word/2010/wordprocessingDrawing" xmlns:wp="http://schemas.openxmlformats.org/drawingml/2006/wordprocessingDrawing" xmlns:w10="urn:schemas-microsoft-com:office:word" xmlns:w="http://schemas.openxmlformats.org/wordprocessingml/2006/main" xmlns:w14="http://schemas.microsoft.com/office/word/2010/wordml" xmlns:w15="http://schemas.microsoft.com/office/word/2012/wordml" xmlns:w16cex="http://schemas.microsoft.com/office/word/2018/wordml/cex" xmlns:w16cid="http://schemas.microsoft.com/office/word/2016/wordml/cid" xmlns:w16="http://schemas.microsoft.com/office/word/2018/wordml" xmlns:w16sdtdh="http://schemas.microsoft.com/office/word/2020/wordml/sdtdatahash" xmlns:w16se="http://schemas.microsoft.com/office/word/2015/wordml/symex" xmlns:wpg="http://schemas.microsoft.com/office/word/2010/wordprocessingGroup" xmlns:wpi="http://schemas.microsoft.com/office/word/2010/wordprocessingInk" xmlns:wne="http://schemas.microsoft.com/office/word/2006/wordml" xmlns:wps="http://schemas.microsoft.com/office/word/2010/wordprocessingShape" mc:Ignorable="w14 w15 w16se w16cid w16 w16cex w16sdtdh wp14">
+<w:document xmlns:wpc="http://schemas.microsoft.com/office/word/2010/wordprocessingCanvas" xmlns:cx="http://schemas.microsoft.com/office/drawing/2014/chartex" xmlns:cx1="http://schemas.microsoft.com/office/drawing/2015/9/8/chartex" xmlns:cx2="http://schemas.microsoft.com/office/drawing/2015/10/21/chartex" xmlns:cx3="http://schemas.microsoft.com/office/drawing/2016/5/9/chartex" xmlns:cx4="http://schemas.microsoft.com/office/drawing/2016/5/10/chartex" xmlns:cx5="http://schemas.microsoft.com/office/drawing/2016/5/11/chartex" xmlns:cx6="http://schemas.microsoft.com/office/drawing/2016/5/12/chartex" xmlns:cx7="http://schemas.microsoft.com/office/drawing/2016/5/13/chartex" xmlns:cx8="http://schemas.microsoft.com/office/drawing/2016/5/14/chartex" xmlns:mc="http://schemas.openxmlformats.org/markup-compatibility/2006" xmlns:aink="http://schemas.microsoft.com/office/drawing/2016/ink" xmlns:am3d="http://schemas.microsoft.com/office/drawing/2017/model3d" xmlns:o="urn:schemas-microsoft-com:office:office" xmlns:r="http://schemas.openxmlformats.org/officeDocument/2006/relationships" xmlns:m="http://schemas.openxmlformats.org/officeDocument/2006/math" xmlns:v="urn:schemas-microsoft-com:vml" xmlns:wp14="http://schemas.microsoft.com/office/word/2010/wordprocessingDrawing" xmlns:wp="http://schemas.openxmlformats.org/drawingml/2006/wordprocessingDrawing" xmlns:w10="urn:schemas-microsoft-com:office:word" xmlns:w="http://schemas.openxmlformats.org/wordprocessingml/2006/main" xmlns:w14="http://schemas.microsoft.com/office/word/2010/wordml" xmlns:w15="http://schemas.microsoft.com/office/word/2012/wordml" xmlns:w16cex="http://schemas.microsoft.com/office/word/2018/wordml/cex" xmlns:w16cid="http://schemas.microsoft.com/office/word/2016/wordml/cid" xmlns:w16="http://schemas.microsoft.com/office/word/2018/wordml" xmlns:w16se="http://schemas.microsoft.com/office/word/2015/wordml/symex" xmlns:wpg="http://schemas.microsoft.com/office/word/2010/wordprocessingGroup" xmlns:wpi="http://schemas.microsoft.com/office/word/2010/wordprocessingInk" xmlns:wne="http://schemas.microsoft.com/office/word/2006/wordml" xmlns:wps="http://schemas.microsoft.com/office/word/2010/wordprocessingShape" mc:Ignorable="w14 w15 w16se w16cid w16 w16cex wp14">
   <w:body>
     <w:p>
       <w:pPr>
@@ -873,7 +873,6 @@
                                 <w:lang w:val="es-MX"/>
                               </w:rPr>
                             </w:pPr>
-                            <w:proofErr w:type="spellStart"/>
                             <w:r>
                               <w:rPr>
                                 <w:color w:val="FFFFFF" w:themeColor="background1"/>
@@ -882,7 +881,6 @@
                               </w:rPr>
                               <w:t>Enfermero</w:t>
                             </w:r>
-                            <w:proofErr w:type="spellEnd"/>
                           </w:p>
                         </w:txbxContent>
                       </wps:txbx>
@@ -919,7 +917,6 @@
                           <w:lang w:val="es-MX"/>
                         </w:rPr>
                       </w:pPr>
-                      <w:proofErr w:type="spellStart"/>
                       <w:r>
                         <w:rPr>
                           <w:color w:val="FFFFFF" w:themeColor="background1"/>
@@ -928,7 +925,6 @@
                         </w:rPr>
                         <w:t>Enfermero</w:t>
                       </w:r>
-                      <w:proofErr w:type="spellEnd"/>
                     </w:p>
                   </w:txbxContent>
                 </v:textbox>
@@ -1001,7 +997,7 @@
               </wp:anchor>
             </w:drawing>
           </mc:Choice>
-          <mc:Fallback>
+          <mc:Fallback xmlns:w16sdtdh="http://schemas.microsoft.com/office/word/2020/wordml/sdtdatahash">
             <w:pict>
               <v:shapetype w14:anchorId="28264202" id="_x0000_t32" coordsize="21600,21600" o:spt="32" o:oned="t" path="m,l21600,21600e" filled="f">
                 <v:path arrowok="t" fillok="f" o:connecttype="none"/>
@@ -1085,7 +1081,7 @@
               </wp:anchor>
             </w:drawing>
           </mc:Choice>
-          <mc:Fallback>
+          <mc:Fallback xmlns:w16sdtdh="http://schemas.microsoft.com/office/word/2020/wordml/sdtdatahash">
             <w:pict>
               <v:shapetype w14:anchorId="7C6529B2" id="_x0000_t87" coordsize="21600,21600" o:spt="87" adj="1800,10800" path="m21600,qx10800@0l10800@2qy0@11,10800@3l10800@1qy21600,21600e" filled="f">
                 <v:formulas>
@@ -1617,7 +1613,7 @@
               </wp:anchor>
             </w:drawing>
           </mc:Choice>
-          <mc:Fallback>
+          <mc:Fallback xmlns:w16sdtdh="http://schemas.microsoft.com/office/word/2020/wordml/sdtdatahash">
             <w:pict>
               <v:shape w14:anchorId="0181EC98" id="Conector recto de flecha 15" o:spid="_x0000_s1026" type="#_x0000_t32" style="position:absolute;margin-left:437.95pt;margin-top:26.5pt;width:60pt;height:15.6pt;flip:y;z-index:251677696;visibility:visible;mso-wrap-style:square;mso-width-percent:0;mso-height-percent:0;mso-wrap-distance-left:9pt;mso-wrap-distance-top:0;mso-wrap-distance-right:9pt;mso-wrap-distance-bottom:0;mso-position-horizontal:absolute;mso-position-horizontal-relative:text;mso-position-vertical:absolute;mso-position-vertical-relative:text;mso-width-percent:0;mso-height-percent:0;mso-width-relative:margin;mso-height-relative:margin" o:gfxdata="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" strokecolor="#5b9bd5 [3204]" strokeweight="3pt">
                 <v:stroke startarrow="block" endarrow="block" joinstyle="miter"/>
@@ -1828,7 +1824,6 @@
                                 <w:lang w:val="es-MX"/>
                               </w:rPr>
                             </w:pPr>
-                            <w:proofErr w:type="spellStart"/>
                             <w:r>
                               <w:rPr>
                                 <w:color w:val="FFFFFF" w:themeColor="background1"/>
@@ -1837,7 +1832,6 @@
                               </w:rPr>
                               <w:t>Gestión</w:t>
                             </w:r>
-                            <w:proofErr w:type="spellEnd"/>
                           </w:p>
                         </w:txbxContent>
                       </wps:txbx>
@@ -1870,7 +1864,6 @@
                           <w:lang w:val="es-MX"/>
                         </w:rPr>
                       </w:pPr>
-                      <w:proofErr w:type="spellStart"/>
                       <w:r>
                         <w:rPr>
                           <w:color w:val="FFFFFF" w:themeColor="background1"/>
@@ -1879,7 +1872,6 @@
                         </w:rPr>
                         <w:t>Gestión</w:t>
                       </w:r>
-                      <w:proofErr w:type="spellEnd"/>
                     </w:p>
                   </w:txbxContent>
                 </v:textbox>
@@ -1970,7 +1962,7 @@
               </wp:anchor>
             </w:drawing>
           </mc:Choice>
-          <mc:Fallback>
+          <mc:Fallback xmlns:w16sdtdh="http://schemas.microsoft.com/office/word/2020/wordml/sdtdatahash">
             <w:pict>
               <v:shape w14:anchorId="435665E5" id="Conector recto de flecha 14" o:spid="_x0000_s1026" type="#_x0000_t32" style="position:absolute;margin-left:421.15pt;margin-top:12.8pt;width:86.4pt;height:50.4pt;z-index:251675648;visibility:visible;mso-wrap-style:square;mso-width-percent:0;mso-height-percent:0;mso-wrap-distance-left:9pt;mso-wrap-distance-top:0;mso-wrap-distance-right:9pt;mso-wrap-distance-bottom:0;mso-position-horizontal:absolute;mso-position-horizontal-relative:text;mso-position-vertical:absolute;mso-position-vertical-relative:text;mso-width-percent:0;mso-height-percent:0;mso-width-relative:margin;mso-height-relative:margin" o:gfxdata="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" strokecolor="#5b9bd5 [3204]" strokeweight="3pt">
                 <v:stroke startarrow="block" endarrow="block" joinstyle="miter"/>
@@ -2293,7 +2285,6 @@
                                 <w:lang w:val="es-MX"/>
                               </w:rPr>
                             </w:pPr>
-                            <w:proofErr w:type="spellStart"/>
                             <w:r>
                               <w:rPr>
                                 <w:color w:val="FFFFFF" w:themeColor="background1"/>
@@ -2302,7 +2293,6 @@
                               </w:rPr>
                               <w:t>Administrador</w:t>
                             </w:r>
-                            <w:proofErr w:type="spellEnd"/>
                           </w:p>
                         </w:txbxContent>
                       </wps:txbx>
@@ -2335,7 +2325,6 @@
                           <w:lang w:val="es-MX"/>
                         </w:rPr>
                       </w:pPr>
-                      <w:proofErr w:type="spellStart"/>
                       <w:r>
                         <w:rPr>
                           <w:color w:val="FFFFFF" w:themeColor="background1"/>
@@ -2344,7 +2333,6 @@
                         </w:rPr>
                         <w:t>Administrador</w:t>
                       </w:r>
-                      <w:proofErr w:type="spellEnd"/>
                     </w:p>
                   </w:txbxContent>
                 </v:textbox>
@@ -3824,67 +3812,1991 @@
           <w:szCs w:val="44"/>
           <w:lang w:val="es-MX"/>
         </w:rPr>
-        <w:t>datos(</w:t>
-      </w:r>
-      <w:proofErr w:type="spellStart"/>
-      <w:r>
-        <w:rPr>
-          <w:b/>
-          <w:iCs/>
-          <w:color w:val="2E74B5" w:themeColor="accent1" w:themeShade="BF"/>
-          <w:sz w:val="44"/>
-          <w:szCs w:val="44"/>
-          <w:lang w:val="es-MX"/>
-        </w:rPr>
-        <w:t>nombreModelo</w:t>
-      </w:r>
-      <w:proofErr w:type="spellEnd"/>
-      <w:r>
-        <w:rPr>
-          <w:b/>
-          <w:iCs/>
-          <w:color w:val="2E74B5" w:themeColor="accent1" w:themeShade="BF"/>
-          <w:sz w:val="44"/>
-          <w:szCs w:val="44"/>
-          <w:lang w:val="es-MX"/>
-        </w:rPr>
-        <w:t xml:space="preserve">) </w:t>
-      </w:r>
-      <w:r>
-        <w:rPr>
-          <w:bCs/>
-          <w:iCs/>
-          <w:color w:val="2E74B5" w:themeColor="accent1" w:themeShade="BF"/>
-          <w:sz w:val="44"/>
-          <w:szCs w:val="44"/>
-          <w:lang w:val="es-MX"/>
-        </w:rPr>
-        <w:t>hace referencia a la variable $</w:t>
-      </w:r>
-      <w:proofErr w:type="spellStart"/>
-      <w:r>
-        <w:rPr>
-          <w:bCs/>
-          <w:iCs/>
-          <w:color w:val="2E74B5" w:themeColor="accent1" w:themeShade="BF"/>
-          <w:sz w:val="44"/>
-          <w:szCs w:val="44"/>
-          <w:lang w:val="es-MX"/>
-        </w:rPr>
-        <w:t>fillable</w:t>
-      </w:r>
-      <w:proofErr w:type="spellEnd"/>
-      <w:r>
-        <w:rPr>
-          <w:bCs/>
-          <w:iCs/>
-          <w:color w:val="2E74B5" w:themeColor="accent1" w:themeShade="BF"/>
-          <w:sz w:val="44"/>
-          <w:szCs w:val="44"/>
-          <w:lang w:val="es-MX"/>
-        </w:rPr>
-        <w:t xml:space="preserve"> en el código ejecutable.</w:t>
-      </w:r>
+        <w:t xml:space="preserve">datos(nombreModelo) </w:t>
+      </w:r>
+      <w:r>
+        <w:rPr>
+          <w:bCs/>
+          <w:iCs/>
+          <w:color w:val="2E74B5" w:themeColor="accent1" w:themeShade="BF"/>
+          <w:sz w:val="44"/>
+          <w:szCs w:val="44"/>
+          <w:lang w:val="es-MX"/>
+        </w:rPr>
+        <w:t>hace referencia a la variable $fillable en el código ejecutable.</w:t>
+      </w:r>
+    </w:p>
+    <w:p>
+      <w:pPr>
+        <w:pStyle w:val="Prrafodelista"/>
+        <w:numPr>
+          <w:ilvl w:val="0"/>
+          <w:numId w:val="2"/>
+        </w:numPr>
+        <w:rPr>
+          <w:bCs/>
+          <w:iCs/>
+          <w:color w:val="2E74B5" w:themeColor="accent1" w:themeShade="BF"/>
+          <w:sz w:val="44"/>
+          <w:szCs w:val="44"/>
+          <w:lang w:val="es-MX"/>
+        </w:rPr>
+      </w:pPr>
+      <w:r>
+        <w:rPr>
+          <w:bCs/>
+          <w:iCs/>
+          <w:color w:val="2E74B5" w:themeColor="accent1" w:themeShade="BF"/>
+          <w:sz w:val="44"/>
+          <w:szCs w:val="44"/>
+          <w:lang w:val="es-MX"/>
+        </w:rPr>
+        <w:t>En el modelo vacunaController los métodos hacen referencia a:</w:t>
+      </w:r>
+    </w:p>
+    <w:p>
+      <w:pPr>
+        <w:pStyle w:val="Prrafodelista"/>
+        <w:numPr>
+          <w:ilvl w:val="1"/>
+          <w:numId w:val="2"/>
+        </w:numPr>
+        <w:rPr>
+          <w:bCs/>
+          <w:iCs/>
+          <w:color w:val="2E74B5" w:themeColor="accent1" w:themeShade="BF"/>
+          <w:sz w:val="44"/>
+          <w:szCs w:val="44"/>
+          <w:lang w:val="es-MX"/>
+        </w:rPr>
+      </w:pPr>
+      <w:proofErr w:type="gramStart"/>
+      <w:r>
+        <w:rPr>
+          <w:bCs/>
+          <w:iCs/>
+          <w:color w:val="2E74B5" w:themeColor="accent1" w:themeShade="BF"/>
+          <w:sz w:val="44"/>
+          <w:szCs w:val="44"/>
+          <w:lang w:val="es-MX"/>
+        </w:rPr>
+        <w:t>MostrarVacunas(</w:t>
+      </w:r>
+      <w:proofErr w:type="gramEnd"/>
+      <w:r>
+        <w:rPr>
+          <w:bCs/>
+          <w:iCs/>
+          <w:color w:val="2E74B5" w:themeColor="accent1" w:themeShade="BF"/>
+          <w:sz w:val="44"/>
+          <w:szCs w:val="44"/>
+          <w:lang w:val="es-MX"/>
+        </w:rPr>
+        <w:t>) : método index</w:t>
+      </w:r>
+      <w:r>
+        <w:rPr>
+          <w:bCs/>
+          <w:iCs/>
+          <w:color w:val="2E74B5" w:themeColor="accent1" w:themeShade="BF"/>
+          <w:sz w:val="44"/>
+          <w:szCs w:val="44"/>
+          <w:lang w:val="es-MX"/>
+        </w:rPr>
+        <w:t xml:space="preserve"> (muestra todas las vacunas)</w:t>
+      </w:r>
+      <w:r>
+        <w:rPr>
+          <w:bCs/>
+          <w:iCs/>
+          <w:color w:val="2E74B5" w:themeColor="accent1" w:themeShade="BF"/>
+          <w:sz w:val="44"/>
+          <w:szCs w:val="44"/>
+          <w:lang w:val="es-MX"/>
+        </w:rPr>
+        <w:t>.</w:t>
+      </w:r>
+    </w:p>
+    <w:p>
+      <w:pPr>
+        <w:pStyle w:val="Prrafodelista"/>
+        <w:numPr>
+          <w:ilvl w:val="1"/>
+          <w:numId w:val="2"/>
+        </w:numPr>
+        <w:rPr>
+          <w:bCs/>
+          <w:iCs/>
+          <w:color w:val="2E74B5" w:themeColor="accent1" w:themeShade="BF"/>
+          <w:sz w:val="44"/>
+          <w:szCs w:val="44"/>
+          <w:lang w:val="es-MX"/>
+        </w:rPr>
+      </w:pPr>
+      <w:proofErr w:type="gramStart"/>
+      <w:r>
+        <w:rPr>
+          <w:bCs/>
+          <w:iCs/>
+          <w:color w:val="2E74B5" w:themeColor="accent1" w:themeShade="BF"/>
+          <w:sz w:val="44"/>
+          <w:szCs w:val="44"/>
+          <w:lang w:val="es-MX"/>
+        </w:rPr>
+        <w:t>CrearVacunas(</w:t>
+      </w:r>
+      <w:proofErr w:type="gramEnd"/>
+      <w:r>
+        <w:rPr>
+          <w:bCs/>
+          <w:iCs/>
+          <w:color w:val="2E74B5" w:themeColor="accent1" w:themeShade="BF"/>
+          <w:sz w:val="44"/>
+          <w:szCs w:val="44"/>
+          <w:lang w:val="es-MX"/>
+        </w:rPr>
+        <w:t>) : método créate</w:t>
+      </w:r>
+      <w:r>
+        <w:rPr>
+          <w:bCs/>
+          <w:iCs/>
+          <w:color w:val="2E74B5" w:themeColor="accent1" w:themeShade="BF"/>
+          <w:sz w:val="44"/>
+          <w:szCs w:val="44"/>
+          <w:lang w:val="es-MX"/>
+        </w:rPr>
+        <w:t>(muestra el formulario para cargar los datos de la vacuna)</w:t>
+      </w:r>
+      <w:r>
+        <w:rPr>
+          <w:bCs/>
+          <w:iCs/>
+          <w:color w:val="2E74B5" w:themeColor="accent1" w:themeShade="BF"/>
+          <w:sz w:val="44"/>
+          <w:szCs w:val="44"/>
+          <w:lang w:val="es-MX"/>
+        </w:rPr>
+        <w:t>.</w:t>
+      </w:r>
+    </w:p>
+    <w:p>
+      <w:pPr>
+        <w:pStyle w:val="Prrafodelista"/>
+        <w:numPr>
+          <w:ilvl w:val="1"/>
+          <w:numId w:val="2"/>
+        </w:numPr>
+        <w:rPr>
+          <w:bCs/>
+          <w:iCs/>
+          <w:color w:val="2E74B5" w:themeColor="accent1" w:themeShade="BF"/>
+          <w:sz w:val="44"/>
+          <w:szCs w:val="44"/>
+          <w:lang w:val="es-MX"/>
+        </w:rPr>
+      </w:pPr>
+      <w:proofErr w:type="gramStart"/>
+      <w:r>
+        <w:rPr>
+          <w:bCs/>
+          <w:iCs/>
+          <w:color w:val="2E74B5" w:themeColor="accent1" w:themeShade="BF"/>
+          <w:sz w:val="44"/>
+          <w:szCs w:val="44"/>
+          <w:lang w:val="es-MX"/>
+        </w:rPr>
+        <w:t>guardarVacunas(</w:t>
+      </w:r>
+      <w:proofErr w:type="gramEnd"/>
+      <w:r>
+        <w:rPr>
+          <w:bCs/>
+          <w:iCs/>
+          <w:color w:val="2E74B5" w:themeColor="accent1" w:themeShade="BF"/>
+          <w:sz w:val="44"/>
+          <w:szCs w:val="44"/>
+          <w:lang w:val="es-MX"/>
+        </w:rPr>
+        <w:t xml:space="preserve">): </w:t>
+      </w:r>
+      <w:r>
+        <w:rPr>
+          <w:bCs/>
+          <w:iCs/>
+          <w:color w:val="2E74B5" w:themeColor="accent1" w:themeShade="BF"/>
+          <w:sz w:val="44"/>
+          <w:szCs w:val="44"/>
+          <w:lang w:val="es-MX"/>
+        </w:rPr>
+        <w:t>método store(inserta los datos en la bd).</w:t>
+      </w:r>
+    </w:p>
+    <w:p>
+      <w:pPr>
+        <w:pStyle w:val="Prrafodelista"/>
+        <w:numPr>
+          <w:ilvl w:val="1"/>
+          <w:numId w:val="2"/>
+        </w:numPr>
+        <w:rPr>
+          <w:bCs/>
+          <w:iCs/>
+          <w:color w:val="2E74B5" w:themeColor="accent1" w:themeShade="BF"/>
+          <w:sz w:val="44"/>
+          <w:szCs w:val="44"/>
+          <w:lang w:val="es-MX"/>
+        </w:rPr>
+      </w:pPr>
+      <w:proofErr w:type="gramStart"/>
+      <w:r>
+        <w:rPr>
+          <w:bCs/>
+          <w:iCs/>
+          <w:color w:val="2E74B5" w:themeColor="accent1" w:themeShade="BF"/>
+          <w:sz w:val="44"/>
+          <w:szCs w:val="44"/>
+          <w:lang w:val="es-MX"/>
+        </w:rPr>
+        <w:t>editarVacunas(</w:t>
+      </w:r>
+      <w:proofErr w:type="gramEnd"/>
+      <w:r>
+        <w:rPr>
+          <w:bCs/>
+          <w:iCs/>
+          <w:color w:val="2E74B5" w:themeColor="accent1" w:themeShade="BF"/>
+          <w:sz w:val="44"/>
+          <w:szCs w:val="44"/>
+          <w:lang w:val="es-MX"/>
+        </w:rPr>
+        <w:t>): método edit(muestra el formulario con los campos a editar)</w:t>
+      </w:r>
+      <w:r>
+        <w:rPr>
+          <w:bCs/>
+          <w:iCs/>
+          <w:color w:val="2E74B5" w:themeColor="accent1" w:themeShade="BF"/>
+          <w:sz w:val="44"/>
+          <w:szCs w:val="44"/>
+          <w:lang w:val="es-MX"/>
+        </w:rPr>
+        <w:t>.</w:t>
+      </w:r>
+    </w:p>
+    <w:p>
+      <w:pPr>
+        <w:pStyle w:val="Prrafodelista"/>
+        <w:numPr>
+          <w:ilvl w:val="1"/>
+          <w:numId w:val="2"/>
+        </w:numPr>
+        <w:rPr>
+          <w:bCs/>
+          <w:iCs/>
+          <w:color w:val="2E74B5" w:themeColor="accent1" w:themeShade="BF"/>
+          <w:sz w:val="44"/>
+          <w:szCs w:val="44"/>
+          <w:lang w:val="es-MX"/>
+        </w:rPr>
+      </w:pPr>
+      <w:proofErr w:type="gramStart"/>
+      <w:r>
+        <w:rPr>
+          <w:bCs/>
+          <w:iCs/>
+          <w:color w:val="2E74B5" w:themeColor="accent1" w:themeShade="BF"/>
+          <w:sz w:val="44"/>
+          <w:szCs w:val="44"/>
+          <w:lang w:val="es-MX"/>
+        </w:rPr>
+        <w:t>actualizarVacunas(</w:t>
+      </w:r>
+      <w:proofErr w:type="gramEnd"/>
+      <w:r>
+        <w:rPr>
+          <w:bCs/>
+          <w:iCs/>
+          <w:color w:val="2E74B5" w:themeColor="accent1" w:themeShade="BF"/>
+          <w:sz w:val="44"/>
+          <w:szCs w:val="44"/>
+          <w:lang w:val="es-MX"/>
+        </w:rPr>
+        <w:t>): método update( actualiza los datos en la bd)</w:t>
+      </w:r>
+      <w:r>
+        <w:rPr>
+          <w:bCs/>
+          <w:iCs/>
+          <w:color w:val="2E74B5" w:themeColor="accent1" w:themeShade="BF"/>
+          <w:sz w:val="44"/>
+          <w:szCs w:val="44"/>
+          <w:lang w:val="es-MX"/>
+        </w:rPr>
+        <w:t>.</w:t>
+      </w:r>
+    </w:p>
+    <w:p>
+      <w:pPr>
+        <w:pStyle w:val="Prrafodelista"/>
+        <w:numPr>
+          <w:ilvl w:val="1"/>
+          <w:numId w:val="2"/>
+        </w:numPr>
+        <w:rPr>
+          <w:bCs/>
+          <w:iCs/>
+          <w:color w:val="2E74B5" w:themeColor="accent1" w:themeShade="BF"/>
+          <w:sz w:val="44"/>
+          <w:szCs w:val="44"/>
+          <w:lang w:val="es-MX"/>
+        </w:rPr>
+      </w:pPr>
+      <w:proofErr w:type="gramStart"/>
+      <w:r>
+        <w:rPr>
+          <w:bCs/>
+          <w:iCs/>
+          <w:color w:val="2E74B5" w:themeColor="accent1" w:themeShade="BF"/>
+          <w:sz w:val="44"/>
+          <w:szCs w:val="44"/>
+          <w:lang w:val="es-MX"/>
+        </w:rPr>
+        <w:t>borrarVacunas(</w:t>
+      </w:r>
+      <w:proofErr w:type="gramEnd"/>
+      <w:r>
+        <w:rPr>
+          <w:bCs/>
+          <w:iCs/>
+          <w:color w:val="2E74B5" w:themeColor="accent1" w:themeShade="BF"/>
+          <w:sz w:val="44"/>
+          <w:szCs w:val="44"/>
+          <w:lang w:val="es-MX"/>
+        </w:rPr>
+        <w:t>): método de</w:t>
+      </w:r>
+      <w:r>
+        <w:rPr>
+          <w:bCs/>
+          <w:iCs/>
+          <w:color w:val="2E74B5" w:themeColor="accent1" w:themeShade="BF"/>
+          <w:sz w:val="44"/>
+          <w:szCs w:val="44"/>
+          <w:lang w:val="es-MX"/>
+        </w:rPr>
+        <w:t>stroy</w:t>
+      </w:r>
+      <w:r>
+        <w:rPr>
+          <w:bCs/>
+          <w:iCs/>
+          <w:color w:val="2E74B5" w:themeColor="accent1" w:themeShade="BF"/>
+          <w:sz w:val="44"/>
+          <w:szCs w:val="44"/>
+          <w:lang w:val="es-MX"/>
+        </w:rPr>
+        <w:t>(elimina la vacuna de la bd)</w:t>
+      </w:r>
+      <w:r>
+        <w:rPr>
+          <w:bCs/>
+          <w:iCs/>
+          <w:color w:val="2E74B5" w:themeColor="accent1" w:themeShade="BF"/>
+          <w:sz w:val="44"/>
+          <w:szCs w:val="44"/>
+          <w:lang w:val="es-MX"/>
+        </w:rPr>
+        <w:t>.</w:t>
+      </w:r>
+    </w:p>
+    <w:p>
+      <w:pPr>
+        <w:pStyle w:val="Prrafodelista"/>
+        <w:numPr>
+          <w:ilvl w:val="0"/>
+          <w:numId w:val="2"/>
+        </w:numPr>
+        <w:rPr>
+          <w:bCs/>
+          <w:iCs/>
+          <w:color w:val="2E74B5" w:themeColor="accent1" w:themeShade="BF"/>
+          <w:sz w:val="44"/>
+          <w:szCs w:val="44"/>
+          <w:lang w:val="es-MX"/>
+        </w:rPr>
+      </w:pPr>
+      <w:r>
+        <w:rPr>
+          <w:bCs/>
+          <w:iCs/>
+          <w:color w:val="2E74B5" w:themeColor="accent1" w:themeShade="BF"/>
+          <w:sz w:val="44"/>
+          <w:szCs w:val="44"/>
+          <w:lang w:val="es-MX"/>
+        </w:rPr>
+        <w:lastRenderedPageBreak/>
+        <w:t>En el mode</w:t>
+      </w:r>
+      <w:r>
+        <w:rPr>
+          <w:bCs/>
+          <w:iCs/>
+          <w:color w:val="2E74B5" w:themeColor="accent1" w:themeShade="BF"/>
+          <w:sz w:val="44"/>
+          <w:szCs w:val="44"/>
+          <w:lang w:val="es-MX"/>
+        </w:rPr>
+        <w:t>lo centro</w:t>
+      </w:r>
+      <w:r>
+        <w:rPr>
+          <w:bCs/>
+          <w:iCs/>
+          <w:color w:val="2E74B5" w:themeColor="accent1" w:themeShade="BF"/>
+          <w:sz w:val="44"/>
+          <w:szCs w:val="44"/>
+          <w:lang w:val="es-MX"/>
+        </w:rPr>
+        <w:t>Controller los métodos hacen referencia a:</w:t>
+      </w:r>
+    </w:p>
+    <w:p>
+      <w:pPr>
+        <w:pStyle w:val="Prrafodelista"/>
+        <w:numPr>
+          <w:ilvl w:val="1"/>
+          <w:numId w:val="2"/>
+        </w:numPr>
+        <w:rPr>
+          <w:bCs/>
+          <w:iCs/>
+          <w:color w:val="2E74B5" w:themeColor="accent1" w:themeShade="BF"/>
+          <w:sz w:val="44"/>
+          <w:szCs w:val="44"/>
+          <w:lang w:val="es-MX"/>
+        </w:rPr>
+      </w:pPr>
+      <w:proofErr w:type="gramStart"/>
+      <w:r>
+        <w:rPr>
+          <w:bCs/>
+          <w:iCs/>
+          <w:color w:val="2E74B5" w:themeColor="accent1" w:themeShade="BF"/>
+          <w:sz w:val="44"/>
+          <w:szCs w:val="44"/>
+          <w:lang w:val="es-MX"/>
+        </w:rPr>
+        <w:t>Mostrar</w:t>
+      </w:r>
+      <w:r>
+        <w:rPr>
+          <w:bCs/>
+          <w:iCs/>
+          <w:color w:val="2E74B5" w:themeColor="accent1" w:themeShade="BF"/>
+          <w:sz w:val="44"/>
+          <w:szCs w:val="44"/>
+          <w:lang w:val="es-MX"/>
+        </w:rPr>
+        <w:t>Centros</w:t>
+      </w:r>
+      <w:r>
+        <w:rPr>
+          <w:bCs/>
+          <w:iCs/>
+          <w:color w:val="2E74B5" w:themeColor="accent1" w:themeShade="BF"/>
+          <w:sz w:val="44"/>
+          <w:szCs w:val="44"/>
+          <w:lang w:val="es-MX"/>
+        </w:rPr>
+        <w:t>(</w:t>
+      </w:r>
+      <w:proofErr w:type="gramEnd"/>
+      <w:r>
+        <w:rPr>
+          <w:bCs/>
+          <w:iCs/>
+          <w:color w:val="2E74B5" w:themeColor="accent1" w:themeShade="BF"/>
+          <w:sz w:val="44"/>
+          <w:szCs w:val="44"/>
+          <w:lang w:val="es-MX"/>
+        </w:rPr>
+        <w:t>) : método index (muestra tod</w:t>
+      </w:r>
+      <w:r>
+        <w:rPr>
+          <w:bCs/>
+          <w:iCs/>
+          <w:color w:val="2E74B5" w:themeColor="accent1" w:themeShade="BF"/>
+          <w:sz w:val="44"/>
+          <w:szCs w:val="44"/>
+          <w:lang w:val="es-MX"/>
+        </w:rPr>
+        <w:t>os los centros</w:t>
+      </w:r>
+      <w:r>
+        <w:rPr>
+          <w:bCs/>
+          <w:iCs/>
+          <w:color w:val="2E74B5" w:themeColor="accent1" w:themeShade="BF"/>
+          <w:sz w:val="44"/>
+          <w:szCs w:val="44"/>
+          <w:lang w:val="es-MX"/>
+        </w:rPr>
+        <w:t>).</w:t>
+      </w:r>
+    </w:p>
+    <w:p>
+      <w:pPr>
+        <w:pStyle w:val="Prrafodelista"/>
+        <w:numPr>
+          <w:ilvl w:val="1"/>
+          <w:numId w:val="2"/>
+        </w:numPr>
+        <w:rPr>
+          <w:bCs/>
+          <w:iCs/>
+          <w:color w:val="2E74B5" w:themeColor="accent1" w:themeShade="BF"/>
+          <w:sz w:val="44"/>
+          <w:szCs w:val="44"/>
+          <w:lang w:val="es-MX"/>
+        </w:rPr>
+      </w:pPr>
+      <w:proofErr w:type="gramStart"/>
+      <w:r>
+        <w:rPr>
+          <w:bCs/>
+          <w:iCs/>
+          <w:color w:val="2E74B5" w:themeColor="accent1" w:themeShade="BF"/>
+          <w:sz w:val="44"/>
+          <w:szCs w:val="44"/>
+          <w:lang w:val="es-MX"/>
+        </w:rPr>
+        <w:t>Crear</w:t>
+      </w:r>
+      <w:r>
+        <w:rPr>
+          <w:bCs/>
+          <w:iCs/>
+          <w:color w:val="2E74B5" w:themeColor="accent1" w:themeShade="BF"/>
+          <w:sz w:val="44"/>
+          <w:szCs w:val="44"/>
+          <w:lang w:val="es-MX"/>
+        </w:rPr>
+        <w:t>Centros</w:t>
+      </w:r>
+      <w:r>
+        <w:rPr>
+          <w:bCs/>
+          <w:iCs/>
+          <w:color w:val="2E74B5" w:themeColor="accent1" w:themeShade="BF"/>
+          <w:sz w:val="44"/>
+          <w:szCs w:val="44"/>
+          <w:lang w:val="es-MX"/>
+        </w:rPr>
+        <w:t>(</w:t>
+      </w:r>
+      <w:proofErr w:type="gramEnd"/>
+      <w:r>
+        <w:rPr>
+          <w:bCs/>
+          <w:iCs/>
+          <w:color w:val="2E74B5" w:themeColor="accent1" w:themeShade="BF"/>
+          <w:sz w:val="44"/>
+          <w:szCs w:val="44"/>
+          <w:lang w:val="es-MX"/>
+        </w:rPr>
+        <w:t xml:space="preserve">) : método créate(muestra el formulario para cargar los datos de </w:t>
+      </w:r>
+      <w:r>
+        <w:rPr>
+          <w:bCs/>
+          <w:iCs/>
+          <w:color w:val="2E74B5" w:themeColor="accent1" w:themeShade="BF"/>
+          <w:sz w:val="44"/>
+          <w:szCs w:val="44"/>
+          <w:lang w:val="es-MX"/>
+        </w:rPr>
+        <w:t>los centros</w:t>
+      </w:r>
+      <w:r>
+        <w:rPr>
+          <w:bCs/>
+          <w:iCs/>
+          <w:color w:val="2E74B5" w:themeColor="accent1" w:themeShade="BF"/>
+          <w:sz w:val="44"/>
+          <w:szCs w:val="44"/>
+          <w:lang w:val="es-MX"/>
+        </w:rPr>
+        <w:t>).</w:t>
+      </w:r>
+    </w:p>
+    <w:p>
+      <w:pPr>
+        <w:pStyle w:val="Prrafodelista"/>
+        <w:numPr>
+          <w:ilvl w:val="1"/>
+          <w:numId w:val="2"/>
+        </w:numPr>
+        <w:rPr>
+          <w:bCs/>
+          <w:iCs/>
+          <w:color w:val="2E74B5" w:themeColor="accent1" w:themeShade="BF"/>
+          <w:sz w:val="44"/>
+          <w:szCs w:val="44"/>
+          <w:lang w:val="es-MX"/>
+        </w:rPr>
+      </w:pPr>
+      <w:proofErr w:type="gramStart"/>
+      <w:r>
+        <w:rPr>
+          <w:bCs/>
+          <w:iCs/>
+          <w:color w:val="2E74B5" w:themeColor="accent1" w:themeShade="BF"/>
+          <w:sz w:val="44"/>
+          <w:szCs w:val="44"/>
+          <w:lang w:val="es-MX"/>
+        </w:rPr>
+        <w:t>guardar</w:t>
+      </w:r>
+      <w:r>
+        <w:rPr>
+          <w:bCs/>
+          <w:iCs/>
+          <w:color w:val="2E74B5" w:themeColor="accent1" w:themeShade="BF"/>
+          <w:sz w:val="44"/>
+          <w:szCs w:val="44"/>
+          <w:lang w:val="es-MX"/>
+        </w:rPr>
+        <w:t>Centro</w:t>
+      </w:r>
+      <w:r>
+        <w:rPr>
+          <w:bCs/>
+          <w:iCs/>
+          <w:color w:val="2E74B5" w:themeColor="accent1" w:themeShade="BF"/>
+          <w:sz w:val="44"/>
+          <w:szCs w:val="44"/>
+          <w:lang w:val="es-MX"/>
+        </w:rPr>
+        <w:t>(</w:t>
+      </w:r>
+      <w:proofErr w:type="gramEnd"/>
+      <w:r>
+        <w:rPr>
+          <w:bCs/>
+          <w:iCs/>
+          <w:color w:val="2E74B5" w:themeColor="accent1" w:themeShade="BF"/>
+          <w:sz w:val="44"/>
+          <w:szCs w:val="44"/>
+          <w:lang w:val="es-MX"/>
+        </w:rPr>
+        <w:t>): método store(inserta los datos en la bd).</w:t>
+      </w:r>
+    </w:p>
+    <w:p>
+      <w:pPr>
+        <w:pStyle w:val="Prrafodelista"/>
+        <w:numPr>
+          <w:ilvl w:val="1"/>
+          <w:numId w:val="2"/>
+        </w:numPr>
+        <w:rPr>
+          <w:bCs/>
+          <w:iCs/>
+          <w:color w:val="2E74B5" w:themeColor="accent1" w:themeShade="BF"/>
+          <w:sz w:val="44"/>
+          <w:szCs w:val="44"/>
+          <w:lang w:val="es-MX"/>
+        </w:rPr>
+      </w:pPr>
+      <w:proofErr w:type="gramStart"/>
+      <w:r>
+        <w:rPr>
+          <w:bCs/>
+          <w:iCs/>
+          <w:color w:val="2E74B5" w:themeColor="accent1" w:themeShade="BF"/>
+          <w:sz w:val="44"/>
+          <w:szCs w:val="44"/>
+          <w:lang w:val="es-MX"/>
+        </w:rPr>
+        <w:t>editar</w:t>
+      </w:r>
+      <w:r>
+        <w:rPr>
+          <w:bCs/>
+          <w:iCs/>
+          <w:color w:val="2E74B5" w:themeColor="accent1" w:themeShade="BF"/>
+          <w:sz w:val="44"/>
+          <w:szCs w:val="44"/>
+          <w:lang w:val="es-MX"/>
+        </w:rPr>
+        <w:t>Centro</w:t>
+      </w:r>
+      <w:r>
+        <w:rPr>
+          <w:bCs/>
+          <w:iCs/>
+          <w:color w:val="2E74B5" w:themeColor="accent1" w:themeShade="BF"/>
+          <w:sz w:val="44"/>
+          <w:szCs w:val="44"/>
+          <w:lang w:val="es-MX"/>
+        </w:rPr>
+        <w:t>(</w:t>
+      </w:r>
+      <w:proofErr w:type="gramEnd"/>
+      <w:r>
+        <w:rPr>
+          <w:bCs/>
+          <w:iCs/>
+          <w:color w:val="2E74B5" w:themeColor="accent1" w:themeShade="BF"/>
+          <w:sz w:val="44"/>
+          <w:szCs w:val="44"/>
+          <w:lang w:val="es-MX"/>
+        </w:rPr>
+        <w:t>): método edit(muestra el formulario con los campos a editar).</w:t>
+      </w:r>
+    </w:p>
+    <w:p>
+      <w:pPr>
+        <w:pStyle w:val="Prrafodelista"/>
+        <w:numPr>
+          <w:ilvl w:val="1"/>
+          <w:numId w:val="2"/>
+        </w:numPr>
+        <w:rPr>
+          <w:bCs/>
+          <w:iCs/>
+          <w:color w:val="2E74B5" w:themeColor="accent1" w:themeShade="BF"/>
+          <w:sz w:val="44"/>
+          <w:szCs w:val="44"/>
+          <w:lang w:val="es-MX"/>
+        </w:rPr>
+      </w:pPr>
+      <w:proofErr w:type="gramStart"/>
+      <w:r>
+        <w:rPr>
+          <w:bCs/>
+          <w:iCs/>
+          <w:color w:val="2E74B5" w:themeColor="accent1" w:themeShade="BF"/>
+          <w:sz w:val="44"/>
+          <w:szCs w:val="44"/>
+          <w:lang w:val="es-MX"/>
+        </w:rPr>
+        <w:t>actualizar</w:t>
+      </w:r>
+      <w:r>
+        <w:rPr>
+          <w:bCs/>
+          <w:iCs/>
+          <w:color w:val="2E74B5" w:themeColor="accent1" w:themeShade="BF"/>
+          <w:sz w:val="44"/>
+          <w:szCs w:val="44"/>
+          <w:lang w:val="es-MX"/>
+        </w:rPr>
+        <w:t>Centro</w:t>
+      </w:r>
+      <w:r>
+        <w:rPr>
+          <w:bCs/>
+          <w:iCs/>
+          <w:color w:val="2E74B5" w:themeColor="accent1" w:themeShade="BF"/>
+          <w:sz w:val="44"/>
+          <w:szCs w:val="44"/>
+          <w:lang w:val="es-MX"/>
+        </w:rPr>
+        <w:t>(</w:t>
+      </w:r>
+      <w:proofErr w:type="gramEnd"/>
+      <w:r>
+        <w:rPr>
+          <w:bCs/>
+          <w:iCs/>
+          <w:color w:val="2E74B5" w:themeColor="accent1" w:themeShade="BF"/>
+          <w:sz w:val="44"/>
+          <w:szCs w:val="44"/>
+          <w:lang w:val="es-MX"/>
+        </w:rPr>
+        <w:t>): método update( actualiza los datos en la bd).</w:t>
+      </w:r>
+    </w:p>
+    <w:p>
+      <w:pPr>
+        <w:pStyle w:val="Prrafodelista"/>
+        <w:numPr>
+          <w:ilvl w:val="1"/>
+          <w:numId w:val="2"/>
+        </w:numPr>
+        <w:rPr>
+          <w:bCs/>
+          <w:iCs/>
+          <w:color w:val="2E74B5" w:themeColor="accent1" w:themeShade="BF"/>
+          <w:sz w:val="44"/>
+          <w:szCs w:val="44"/>
+          <w:lang w:val="es-MX"/>
+        </w:rPr>
+      </w:pPr>
+      <w:proofErr w:type="gramStart"/>
+      <w:r>
+        <w:rPr>
+          <w:bCs/>
+          <w:iCs/>
+          <w:color w:val="2E74B5" w:themeColor="accent1" w:themeShade="BF"/>
+          <w:sz w:val="44"/>
+          <w:szCs w:val="44"/>
+          <w:lang w:val="es-MX"/>
+        </w:rPr>
+        <w:t>borrar</w:t>
+      </w:r>
+      <w:r>
+        <w:rPr>
+          <w:bCs/>
+          <w:iCs/>
+          <w:color w:val="2E74B5" w:themeColor="accent1" w:themeShade="BF"/>
+          <w:sz w:val="44"/>
+          <w:szCs w:val="44"/>
+          <w:lang w:val="es-MX"/>
+        </w:rPr>
+        <w:t>Centro</w:t>
+      </w:r>
+      <w:r>
+        <w:rPr>
+          <w:bCs/>
+          <w:iCs/>
+          <w:color w:val="2E74B5" w:themeColor="accent1" w:themeShade="BF"/>
+          <w:sz w:val="44"/>
+          <w:szCs w:val="44"/>
+          <w:lang w:val="es-MX"/>
+        </w:rPr>
+        <w:t>(</w:t>
+      </w:r>
+      <w:proofErr w:type="gramEnd"/>
+      <w:r>
+        <w:rPr>
+          <w:bCs/>
+          <w:iCs/>
+          <w:color w:val="2E74B5" w:themeColor="accent1" w:themeShade="BF"/>
+          <w:sz w:val="44"/>
+          <w:szCs w:val="44"/>
+          <w:lang w:val="es-MX"/>
+        </w:rPr>
+        <w:t xml:space="preserve">): método destroy(elimina </w:t>
+      </w:r>
+      <w:r>
+        <w:rPr>
+          <w:bCs/>
+          <w:iCs/>
+          <w:color w:val="2E74B5" w:themeColor="accent1" w:themeShade="BF"/>
+          <w:sz w:val="44"/>
+          <w:szCs w:val="44"/>
+          <w:lang w:val="es-MX"/>
+        </w:rPr>
+        <w:t>los centros</w:t>
+      </w:r>
+      <w:r>
+        <w:rPr>
+          <w:bCs/>
+          <w:iCs/>
+          <w:color w:val="2E74B5" w:themeColor="accent1" w:themeShade="BF"/>
+          <w:sz w:val="44"/>
+          <w:szCs w:val="44"/>
+          <w:lang w:val="es-MX"/>
+        </w:rPr>
+        <w:t xml:space="preserve"> de la bd).</w:t>
+      </w:r>
+    </w:p>
+    <w:p>
+      <w:pPr>
+        <w:pStyle w:val="Prrafodelista"/>
+        <w:numPr>
+          <w:ilvl w:val="0"/>
+          <w:numId w:val="2"/>
+        </w:numPr>
+        <w:rPr>
+          <w:bCs/>
+          <w:iCs/>
+          <w:color w:val="2E74B5" w:themeColor="accent1" w:themeShade="BF"/>
+          <w:sz w:val="44"/>
+          <w:szCs w:val="44"/>
+          <w:lang w:val="es-MX"/>
+        </w:rPr>
+      </w:pPr>
+      <w:r>
+        <w:rPr>
+          <w:bCs/>
+          <w:iCs/>
+          <w:color w:val="2E74B5" w:themeColor="accent1" w:themeShade="BF"/>
+          <w:sz w:val="44"/>
+          <w:szCs w:val="44"/>
+          <w:lang w:val="es-MX"/>
+        </w:rPr>
+        <w:t xml:space="preserve">En el modelo </w:t>
+      </w:r>
+      <w:r>
+        <w:rPr>
+          <w:bCs/>
+          <w:iCs/>
+          <w:color w:val="2E74B5" w:themeColor="accent1" w:themeShade="BF"/>
+          <w:sz w:val="44"/>
+          <w:szCs w:val="44"/>
+          <w:lang w:val="es-MX"/>
+        </w:rPr>
+        <w:t>useController</w:t>
+      </w:r>
+      <w:r>
+        <w:rPr>
+          <w:bCs/>
+          <w:iCs/>
+          <w:color w:val="2E74B5" w:themeColor="accent1" w:themeShade="BF"/>
+          <w:sz w:val="44"/>
+          <w:szCs w:val="44"/>
+          <w:lang w:val="es-MX"/>
+        </w:rPr>
+        <w:t xml:space="preserve"> los métodos hacen referencia a:</w:t>
+      </w:r>
+    </w:p>
+    <w:p>
+      <w:pPr>
+        <w:pStyle w:val="Prrafodelista"/>
+        <w:numPr>
+          <w:ilvl w:val="1"/>
+          <w:numId w:val="2"/>
+        </w:numPr>
+        <w:rPr>
+          <w:bCs/>
+          <w:iCs/>
+          <w:color w:val="2E74B5" w:themeColor="accent1" w:themeShade="BF"/>
+          <w:sz w:val="44"/>
+          <w:szCs w:val="44"/>
+          <w:lang w:val="es-MX"/>
+        </w:rPr>
+      </w:pPr>
+      <w:proofErr w:type="gramStart"/>
+      <w:r>
+        <w:rPr>
+          <w:bCs/>
+          <w:iCs/>
+          <w:color w:val="2E74B5" w:themeColor="accent1" w:themeShade="BF"/>
+          <w:sz w:val="44"/>
+          <w:szCs w:val="44"/>
+          <w:lang w:val="es-MX"/>
+        </w:rPr>
+        <w:t>Mostrar</w:t>
+      </w:r>
+      <w:r>
+        <w:rPr>
+          <w:bCs/>
+          <w:iCs/>
+          <w:color w:val="2E74B5" w:themeColor="accent1" w:themeShade="BF"/>
+          <w:sz w:val="44"/>
+          <w:szCs w:val="44"/>
+          <w:lang w:val="es-MX"/>
+        </w:rPr>
+        <w:t>Usuario</w:t>
+      </w:r>
+      <w:r>
+        <w:rPr>
+          <w:bCs/>
+          <w:iCs/>
+          <w:color w:val="2E74B5" w:themeColor="accent1" w:themeShade="BF"/>
+          <w:sz w:val="44"/>
+          <w:szCs w:val="44"/>
+          <w:lang w:val="es-MX"/>
+        </w:rPr>
+        <w:t>(</w:t>
+      </w:r>
+      <w:proofErr w:type="gramEnd"/>
+      <w:r>
+        <w:rPr>
+          <w:bCs/>
+          <w:iCs/>
+          <w:color w:val="2E74B5" w:themeColor="accent1" w:themeShade="BF"/>
+          <w:sz w:val="44"/>
+          <w:szCs w:val="44"/>
+          <w:lang w:val="es-MX"/>
+        </w:rPr>
+        <w:t>) : método index (muestra tod</w:t>
+      </w:r>
+      <w:r>
+        <w:rPr>
+          <w:bCs/>
+          <w:iCs/>
+          <w:color w:val="2E74B5" w:themeColor="accent1" w:themeShade="BF"/>
+          <w:sz w:val="44"/>
+          <w:szCs w:val="44"/>
+          <w:lang w:val="es-MX"/>
+        </w:rPr>
+        <w:t>os los usuarios</w:t>
+      </w:r>
+      <w:r>
+        <w:rPr>
+          <w:bCs/>
+          <w:iCs/>
+          <w:color w:val="2E74B5" w:themeColor="accent1" w:themeShade="BF"/>
+          <w:sz w:val="44"/>
+          <w:szCs w:val="44"/>
+          <w:lang w:val="es-MX"/>
+        </w:rPr>
+        <w:t>).</w:t>
+      </w:r>
+    </w:p>
+    <w:p>
+      <w:pPr>
+        <w:pStyle w:val="Prrafodelista"/>
+        <w:numPr>
+          <w:ilvl w:val="1"/>
+          <w:numId w:val="2"/>
+        </w:numPr>
+        <w:rPr>
+          <w:bCs/>
+          <w:iCs/>
+          <w:color w:val="2E74B5" w:themeColor="accent1" w:themeShade="BF"/>
+          <w:sz w:val="44"/>
+          <w:szCs w:val="44"/>
+          <w:lang w:val="es-MX"/>
+        </w:rPr>
+      </w:pPr>
+      <w:proofErr w:type="gramStart"/>
+      <w:r>
+        <w:rPr>
+          <w:bCs/>
+          <w:iCs/>
+          <w:color w:val="2E74B5" w:themeColor="accent1" w:themeShade="BF"/>
+          <w:sz w:val="44"/>
+          <w:szCs w:val="44"/>
+          <w:lang w:val="es-MX"/>
+        </w:rPr>
+        <w:t>Crear</w:t>
+      </w:r>
+      <w:r>
+        <w:rPr>
+          <w:bCs/>
+          <w:iCs/>
+          <w:color w:val="2E74B5" w:themeColor="accent1" w:themeShade="BF"/>
+          <w:sz w:val="44"/>
+          <w:szCs w:val="44"/>
+          <w:lang w:val="es-MX"/>
+        </w:rPr>
+        <w:t>Usuario</w:t>
+      </w:r>
+      <w:r>
+        <w:rPr>
+          <w:bCs/>
+          <w:iCs/>
+          <w:color w:val="2E74B5" w:themeColor="accent1" w:themeShade="BF"/>
+          <w:sz w:val="44"/>
+          <w:szCs w:val="44"/>
+          <w:lang w:val="es-MX"/>
+        </w:rPr>
+        <w:t>(</w:t>
+      </w:r>
+      <w:proofErr w:type="gramEnd"/>
+      <w:r>
+        <w:rPr>
+          <w:bCs/>
+          <w:iCs/>
+          <w:color w:val="2E74B5" w:themeColor="accent1" w:themeShade="BF"/>
+          <w:sz w:val="44"/>
+          <w:szCs w:val="44"/>
+          <w:lang w:val="es-MX"/>
+        </w:rPr>
+        <w:t xml:space="preserve">) : método créate(muestra el formulario para cargar los datos </w:t>
+      </w:r>
+      <w:r>
+        <w:rPr>
+          <w:bCs/>
+          <w:iCs/>
+          <w:color w:val="2E74B5" w:themeColor="accent1" w:themeShade="BF"/>
+          <w:sz w:val="44"/>
+          <w:szCs w:val="44"/>
+          <w:lang w:val="es-MX"/>
+        </w:rPr>
+        <w:t>del nuevo usuario</w:t>
+      </w:r>
+      <w:r>
+        <w:rPr>
+          <w:bCs/>
+          <w:iCs/>
+          <w:color w:val="2E74B5" w:themeColor="accent1" w:themeShade="BF"/>
+          <w:sz w:val="44"/>
+          <w:szCs w:val="44"/>
+          <w:lang w:val="es-MX"/>
+        </w:rPr>
+        <w:t>).</w:t>
+      </w:r>
+    </w:p>
+    <w:p>
+      <w:pPr>
+        <w:pStyle w:val="Prrafodelista"/>
+        <w:numPr>
+          <w:ilvl w:val="1"/>
+          <w:numId w:val="2"/>
+        </w:numPr>
+        <w:rPr>
+          <w:bCs/>
+          <w:iCs/>
+          <w:color w:val="2E74B5" w:themeColor="accent1" w:themeShade="BF"/>
+          <w:sz w:val="44"/>
+          <w:szCs w:val="44"/>
+          <w:lang w:val="es-MX"/>
+        </w:rPr>
+      </w:pPr>
+      <w:proofErr w:type="gramStart"/>
+      <w:r>
+        <w:rPr>
+          <w:bCs/>
+          <w:iCs/>
+          <w:color w:val="2E74B5" w:themeColor="accent1" w:themeShade="BF"/>
+          <w:sz w:val="44"/>
+          <w:szCs w:val="44"/>
+          <w:lang w:val="es-MX"/>
+        </w:rPr>
+        <w:t>guardar</w:t>
+      </w:r>
+      <w:r>
+        <w:rPr>
+          <w:bCs/>
+          <w:iCs/>
+          <w:color w:val="2E74B5" w:themeColor="accent1" w:themeShade="BF"/>
+          <w:sz w:val="44"/>
+          <w:szCs w:val="44"/>
+          <w:lang w:val="es-MX"/>
+        </w:rPr>
+        <w:t>Usuario</w:t>
+      </w:r>
+      <w:r>
+        <w:rPr>
+          <w:bCs/>
+          <w:iCs/>
+          <w:color w:val="2E74B5" w:themeColor="accent1" w:themeShade="BF"/>
+          <w:sz w:val="44"/>
+          <w:szCs w:val="44"/>
+          <w:lang w:val="es-MX"/>
+        </w:rPr>
+        <w:t>(</w:t>
+      </w:r>
+      <w:proofErr w:type="gramEnd"/>
+      <w:r>
+        <w:rPr>
+          <w:bCs/>
+          <w:iCs/>
+          <w:color w:val="2E74B5" w:themeColor="accent1" w:themeShade="BF"/>
+          <w:sz w:val="44"/>
+          <w:szCs w:val="44"/>
+          <w:lang w:val="es-MX"/>
+        </w:rPr>
+        <w:t>): método store(inserta los datos en la bd).</w:t>
+      </w:r>
+    </w:p>
+    <w:p>
+      <w:pPr>
+        <w:pStyle w:val="Prrafodelista"/>
+        <w:numPr>
+          <w:ilvl w:val="1"/>
+          <w:numId w:val="2"/>
+        </w:numPr>
+        <w:rPr>
+          <w:bCs/>
+          <w:iCs/>
+          <w:color w:val="2E74B5" w:themeColor="accent1" w:themeShade="BF"/>
+          <w:sz w:val="44"/>
+          <w:szCs w:val="44"/>
+          <w:lang w:val="es-MX"/>
+        </w:rPr>
+      </w:pPr>
+      <w:proofErr w:type="gramStart"/>
+      <w:r>
+        <w:rPr>
+          <w:bCs/>
+          <w:iCs/>
+          <w:color w:val="2E74B5" w:themeColor="accent1" w:themeShade="BF"/>
+          <w:sz w:val="44"/>
+          <w:szCs w:val="44"/>
+          <w:lang w:val="es-MX"/>
+        </w:rPr>
+        <w:lastRenderedPageBreak/>
+        <w:t>editar</w:t>
+      </w:r>
+      <w:r>
+        <w:rPr>
+          <w:bCs/>
+          <w:iCs/>
+          <w:color w:val="2E74B5" w:themeColor="accent1" w:themeShade="BF"/>
+          <w:sz w:val="44"/>
+          <w:szCs w:val="44"/>
+          <w:lang w:val="es-MX"/>
+        </w:rPr>
+        <w:t>Usuario</w:t>
+      </w:r>
+      <w:r>
+        <w:rPr>
+          <w:bCs/>
+          <w:iCs/>
+          <w:color w:val="2E74B5" w:themeColor="accent1" w:themeShade="BF"/>
+          <w:sz w:val="44"/>
+          <w:szCs w:val="44"/>
+          <w:lang w:val="es-MX"/>
+        </w:rPr>
+        <w:t>(</w:t>
+      </w:r>
+      <w:proofErr w:type="gramEnd"/>
+      <w:r>
+        <w:rPr>
+          <w:bCs/>
+          <w:iCs/>
+          <w:color w:val="2E74B5" w:themeColor="accent1" w:themeShade="BF"/>
+          <w:sz w:val="44"/>
+          <w:szCs w:val="44"/>
+          <w:lang w:val="es-MX"/>
+        </w:rPr>
+        <w:t>): método edit(muestra el formulario con los campos a editar).</w:t>
+      </w:r>
+    </w:p>
+    <w:p>
+      <w:pPr>
+        <w:pStyle w:val="Prrafodelista"/>
+        <w:numPr>
+          <w:ilvl w:val="1"/>
+          <w:numId w:val="2"/>
+        </w:numPr>
+        <w:rPr>
+          <w:bCs/>
+          <w:iCs/>
+          <w:color w:val="2E74B5" w:themeColor="accent1" w:themeShade="BF"/>
+          <w:sz w:val="44"/>
+          <w:szCs w:val="44"/>
+          <w:lang w:val="es-MX"/>
+        </w:rPr>
+      </w:pPr>
+      <w:proofErr w:type="gramStart"/>
+      <w:r>
+        <w:rPr>
+          <w:bCs/>
+          <w:iCs/>
+          <w:color w:val="2E74B5" w:themeColor="accent1" w:themeShade="BF"/>
+          <w:sz w:val="44"/>
+          <w:szCs w:val="44"/>
+          <w:lang w:val="es-MX"/>
+        </w:rPr>
+        <w:t>actualizar</w:t>
+      </w:r>
+      <w:r>
+        <w:rPr>
+          <w:bCs/>
+          <w:iCs/>
+          <w:color w:val="2E74B5" w:themeColor="accent1" w:themeShade="BF"/>
+          <w:sz w:val="44"/>
+          <w:szCs w:val="44"/>
+          <w:lang w:val="es-MX"/>
+        </w:rPr>
+        <w:t>Usuario</w:t>
+      </w:r>
+      <w:r>
+        <w:rPr>
+          <w:bCs/>
+          <w:iCs/>
+          <w:color w:val="2E74B5" w:themeColor="accent1" w:themeShade="BF"/>
+          <w:sz w:val="44"/>
+          <w:szCs w:val="44"/>
+          <w:lang w:val="es-MX"/>
+        </w:rPr>
+        <w:t>(</w:t>
+      </w:r>
+      <w:proofErr w:type="gramEnd"/>
+      <w:r>
+        <w:rPr>
+          <w:bCs/>
+          <w:iCs/>
+          <w:color w:val="2E74B5" w:themeColor="accent1" w:themeShade="BF"/>
+          <w:sz w:val="44"/>
+          <w:szCs w:val="44"/>
+          <w:lang w:val="es-MX"/>
+        </w:rPr>
+        <w:t>): método update( actualiza los datos en la bd).</w:t>
+      </w:r>
+    </w:p>
+    <w:p>
+      <w:pPr>
+        <w:pStyle w:val="Prrafodelista"/>
+        <w:numPr>
+          <w:ilvl w:val="1"/>
+          <w:numId w:val="2"/>
+        </w:numPr>
+        <w:rPr>
+          <w:bCs/>
+          <w:iCs/>
+          <w:color w:val="2E74B5" w:themeColor="accent1" w:themeShade="BF"/>
+          <w:sz w:val="44"/>
+          <w:szCs w:val="44"/>
+          <w:lang w:val="es-MX"/>
+        </w:rPr>
+      </w:pPr>
+      <w:proofErr w:type="gramStart"/>
+      <w:r>
+        <w:rPr>
+          <w:bCs/>
+          <w:iCs/>
+          <w:color w:val="2E74B5" w:themeColor="accent1" w:themeShade="BF"/>
+          <w:sz w:val="44"/>
+          <w:szCs w:val="44"/>
+          <w:lang w:val="es-MX"/>
+        </w:rPr>
+        <w:t>borrar</w:t>
+      </w:r>
+      <w:r>
+        <w:rPr>
+          <w:bCs/>
+          <w:iCs/>
+          <w:color w:val="2E74B5" w:themeColor="accent1" w:themeShade="BF"/>
+          <w:sz w:val="44"/>
+          <w:szCs w:val="44"/>
+          <w:lang w:val="es-MX"/>
+        </w:rPr>
+        <w:t>Usuario</w:t>
+      </w:r>
+      <w:r>
+        <w:rPr>
+          <w:bCs/>
+          <w:iCs/>
+          <w:color w:val="2E74B5" w:themeColor="accent1" w:themeShade="BF"/>
+          <w:sz w:val="44"/>
+          <w:szCs w:val="44"/>
+          <w:lang w:val="es-MX"/>
+        </w:rPr>
+        <w:t>(</w:t>
+      </w:r>
+      <w:proofErr w:type="gramEnd"/>
+      <w:r>
+        <w:rPr>
+          <w:bCs/>
+          <w:iCs/>
+          <w:color w:val="2E74B5" w:themeColor="accent1" w:themeShade="BF"/>
+          <w:sz w:val="44"/>
+          <w:szCs w:val="44"/>
+          <w:lang w:val="es-MX"/>
+        </w:rPr>
+        <w:t xml:space="preserve">): método destroy(elimina </w:t>
+      </w:r>
+      <w:r>
+        <w:rPr>
+          <w:bCs/>
+          <w:iCs/>
+          <w:color w:val="2E74B5" w:themeColor="accent1" w:themeShade="BF"/>
+          <w:sz w:val="44"/>
+          <w:szCs w:val="44"/>
+          <w:lang w:val="es-MX"/>
+        </w:rPr>
+        <w:t>el usuario</w:t>
+      </w:r>
+      <w:r>
+        <w:rPr>
+          <w:bCs/>
+          <w:iCs/>
+          <w:color w:val="2E74B5" w:themeColor="accent1" w:themeShade="BF"/>
+          <w:sz w:val="44"/>
+          <w:szCs w:val="44"/>
+          <w:lang w:val="es-MX"/>
+        </w:rPr>
+        <w:t xml:space="preserve"> de la bd).</w:t>
+      </w:r>
+    </w:p>
+    <w:p>
+      <w:pPr>
+        <w:pStyle w:val="Prrafodelista"/>
+        <w:numPr>
+          <w:ilvl w:val="0"/>
+          <w:numId w:val="2"/>
+        </w:numPr>
+        <w:rPr>
+          <w:bCs/>
+          <w:iCs/>
+          <w:color w:val="2E74B5" w:themeColor="accent1" w:themeShade="BF"/>
+          <w:sz w:val="44"/>
+          <w:szCs w:val="44"/>
+          <w:lang w:val="es-MX"/>
+        </w:rPr>
+      </w:pPr>
+      <w:r>
+        <w:rPr>
+          <w:bCs/>
+          <w:iCs/>
+          <w:color w:val="2E74B5" w:themeColor="accent1" w:themeShade="BF"/>
+          <w:sz w:val="44"/>
+          <w:szCs w:val="44"/>
+          <w:lang w:val="es-MX"/>
+        </w:rPr>
+        <w:t>En el modelo vacuna</w:t>
+      </w:r>
+      <w:r>
+        <w:rPr>
+          <w:bCs/>
+          <w:iCs/>
+          <w:color w:val="2E74B5" w:themeColor="accent1" w:themeShade="BF"/>
+          <w:sz w:val="44"/>
+          <w:szCs w:val="44"/>
+          <w:lang w:val="es-MX"/>
+        </w:rPr>
+        <w:t>torio</w:t>
+      </w:r>
+      <w:r>
+        <w:rPr>
+          <w:bCs/>
+          <w:iCs/>
+          <w:color w:val="2E74B5" w:themeColor="accent1" w:themeShade="BF"/>
+          <w:sz w:val="44"/>
+          <w:szCs w:val="44"/>
+          <w:lang w:val="es-MX"/>
+        </w:rPr>
+        <w:t>Controller los métodos hacen referencia a:</w:t>
+      </w:r>
+    </w:p>
+    <w:p>
+      <w:pPr>
+        <w:pStyle w:val="Prrafodelista"/>
+        <w:numPr>
+          <w:ilvl w:val="1"/>
+          <w:numId w:val="2"/>
+        </w:numPr>
+        <w:rPr>
+          <w:bCs/>
+          <w:iCs/>
+          <w:color w:val="2E74B5" w:themeColor="accent1" w:themeShade="BF"/>
+          <w:sz w:val="44"/>
+          <w:szCs w:val="44"/>
+          <w:lang w:val="es-MX"/>
+        </w:rPr>
+      </w:pPr>
+      <w:proofErr w:type="gramStart"/>
+      <w:r>
+        <w:rPr>
+          <w:bCs/>
+          <w:iCs/>
+          <w:color w:val="2E74B5" w:themeColor="accent1" w:themeShade="BF"/>
+          <w:sz w:val="44"/>
+          <w:szCs w:val="44"/>
+          <w:lang w:val="es-MX"/>
+        </w:rPr>
+        <w:t>MostrarVacun</w:t>
+      </w:r>
+      <w:r>
+        <w:rPr>
+          <w:bCs/>
+          <w:iCs/>
+          <w:color w:val="2E74B5" w:themeColor="accent1" w:themeShade="BF"/>
+          <w:sz w:val="44"/>
+          <w:szCs w:val="44"/>
+          <w:lang w:val="es-MX"/>
+        </w:rPr>
+        <w:t>atorio</w:t>
+      </w:r>
+      <w:r>
+        <w:rPr>
+          <w:bCs/>
+          <w:iCs/>
+          <w:color w:val="2E74B5" w:themeColor="accent1" w:themeShade="BF"/>
+          <w:sz w:val="44"/>
+          <w:szCs w:val="44"/>
+          <w:lang w:val="es-MX"/>
+        </w:rPr>
+        <w:t>(</w:t>
+      </w:r>
+      <w:proofErr w:type="gramEnd"/>
+      <w:r>
+        <w:rPr>
+          <w:bCs/>
+          <w:iCs/>
+          <w:color w:val="2E74B5" w:themeColor="accent1" w:themeShade="BF"/>
+          <w:sz w:val="44"/>
+          <w:szCs w:val="44"/>
+          <w:lang w:val="es-MX"/>
+        </w:rPr>
+        <w:t>) : método index (muestra to</w:t>
+      </w:r>
+      <w:r>
+        <w:rPr>
+          <w:bCs/>
+          <w:iCs/>
+          <w:color w:val="2E74B5" w:themeColor="accent1" w:themeShade="BF"/>
+          <w:sz w:val="44"/>
+          <w:szCs w:val="44"/>
+          <w:lang w:val="es-MX"/>
+        </w:rPr>
+        <w:t>dos lo</w:t>
+      </w:r>
+      <w:r>
+        <w:rPr>
+          <w:bCs/>
+          <w:iCs/>
+          <w:color w:val="2E74B5" w:themeColor="accent1" w:themeShade="BF"/>
+          <w:sz w:val="44"/>
+          <w:szCs w:val="44"/>
+          <w:lang w:val="es-MX"/>
+        </w:rPr>
+        <w:t>s vacuna</w:t>
+      </w:r>
+      <w:r>
+        <w:rPr>
+          <w:bCs/>
+          <w:iCs/>
+          <w:color w:val="2E74B5" w:themeColor="accent1" w:themeShade="BF"/>
+          <w:sz w:val="44"/>
+          <w:szCs w:val="44"/>
+          <w:lang w:val="es-MX"/>
+        </w:rPr>
+        <w:t>torios</w:t>
+      </w:r>
+      <w:r>
+        <w:rPr>
+          <w:bCs/>
+          <w:iCs/>
+          <w:color w:val="2E74B5" w:themeColor="accent1" w:themeShade="BF"/>
+          <w:sz w:val="44"/>
+          <w:szCs w:val="44"/>
+          <w:lang w:val="es-MX"/>
+        </w:rPr>
+        <w:t>).</w:t>
+      </w:r>
+    </w:p>
+    <w:p>
+      <w:pPr>
+        <w:pStyle w:val="Prrafodelista"/>
+        <w:numPr>
+          <w:ilvl w:val="1"/>
+          <w:numId w:val="2"/>
+        </w:numPr>
+        <w:rPr>
+          <w:bCs/>
+          <w:iCs/>
+          <w:color w:val="2E74B5" w:themeColor="accent1" w:themeShade="BF"/>
+          <w:sz w:val="44"/>
+          <w:szCs w:val="44"/>
+          <w:lang w:val="es-MX"/>
+        </w:rPr>
+      </w:pPr>
+      <w:proofErr w:type="gramStart"/>
+      <w:r>
+        <w:rPr>
+          <w:bCs/>
+          <w:iCs/>
+          <w:color w:val="2E74B5" w:themeColor="accent1" w:themeShade="BF"/>
+          <w:sz w:val="44"/>
+          <w:szCs w:val="44"/>
+          <w:lang w:val="es-MX"/>
+        </w:rPr>
+        <w:t>CrearVacuna</w:t>
+      </w:r>
+      <w:r>
+        <w:rPr>
+          <w:bCs/>
+          <w:iCs/>
+          <w:color w:val="2E74B5" w:themeColor="accent1" w:themeShade="BF"/>
+          <w:sz w:val="44"/>
+          <w:szCs w:val="44"/>
+          <w:lang w:val="es-MX"/>
+        </w:rPr>
+        <w:t>torio</w:t>
+      </w:r>
+      <w:r>
+        <w:rPr>
+          <w:bCs/>
+          <w:iCs/>
+          <w:color w:val="2E74B5" w:themeColor="accent1" w:themeShade="BF"/>
+          <w:sz w:val="44"/>
+          <w:szCs w:val="44"/>
+          <w:lang w:val="es-MX"/>
+        </w:rPr>
+        <w:t>(</w:t>
+      </w:r>
+      <w:proofErr w:type="gramEnd"/>
+      <w:r>
+        <w:rPr>
+          <w:bCs/>
+          <w:iCs/>
+          <w:color w:val="2E74B5" w:themeColor="accent1" w:themeShade="BF"/>
+          <w:sz w:val="44"/>
+          <w:szCs w:val="44"/>
+          <w:lang w:val="es-MX"/>
+        </w:rPr>
+        <w:t>) : método créate(muestra el formulario para cargar los datos de</w:t>
+      </w:r>
+      <w:r>
+        <w:rPr>
+          <w:bCs/>
+          <w:iCs/>
+          <w:color w:val="2E74B5" w:themeColor="accent1" w:themeShade="BF"/>
+          <w:sz w:val="44"/>
+          <w:szCs w:val="44"/>
+          <w:lang w:val="es-MX"/>
+        </w:rPr>
+        <w:t>l</w:t>
+      </w:r>
+      <w:r>
+        <w:rPr>
+          <w:bCs/>
+          <w:iCs/>
+          <w:color w:val="2E74B5" w:themeColor="accent1" w:themeShade="BF"/>
+          <w:sz w:val="44"/>
+          <w:szCs w:val="44"/>
+          <w:lang w:val="es-MX"/>
+        </w:rPr>
+        <w:t xml:space="preserve"> vacuna</w:t>
+      </w:r>
+      <w:r>
+        <w:rPr>
+          <w:bCs/>
+          <w:iCs/>
+          <w:color w:val="2E74B5" w:themeColor="accent1" w:themeShade="BF"/>
+          <w:sz w:val="44"/>
+          <w:szCs w:val="44"/>
+          <w:lang w:val="es-MX"/>
+        </w:rPr>
+        <w:t>torio</w:t>
+      </w:r>
+      <w:r>
+        <w:rPr>
+          <w:bCs/>
+          <w:iCs/>
+          <w:color w:val="2E74B5" w:themeColor="accent1" w:themeShade="BF"/>
+          <w:sz w:val="44"/>
+          <w:szCs w:val="44"/>
+          <w:lang w:val="es-MX"/>
+        </w:rPr>
+        <w:t>).</w:t>
+      </w:r>
+    </w:p>
+    <w:p>
+      <w:pPr>
+        <w:pStyle w:val="Prrafodelista"/>
+        <w:numPr>
+          <w:ilvl w:val="1"/>
+          <w:numId w:val="2"/>
+        </w:numPr>
+        <w:rPr>
+          <w:bCs/>
+          <w:iCs/>
+          <w:color w:val="2E74B5" w:themeColor="accent1" w:themeShade="BF"/>
+          <w:sz w:val="44"/>
+          <w:szCs w:val="44"/>
+          <w:lang w:val="es-MX"/>
+        </w:rPr>
+      </w:pPr>
+      <w:proofErr w:type="gramStart"/>
+      <w:r>
+        <w:rPr>
+          <w:bCs/>
+          <w:iCs/>
+          <w:color w:val="2E74B5" w:themeColor="accent1" w:themeShade="BF"/>
+          <w:sz w:val="44"/>
+          <w:szCs w:val="44"/>
+          <w:lang w:val="es-MX"/>
+        </w:rPr>
+        <w:t>guardarVacuna</w:t>
+      </w:r>
+      <w:r>
+        <w:rPr>
+          <w:bCs/>
+          <w:iCs/>
+          <w:color w:val="2E74B5" w:themeColor="accent1" w:themeShade="BF"/>
+          <w:sz w:val="44"/>
+          <w:szCs w:val="44"/>
+          <w:lang w:val="es-MX"/>
+        </w:rPr>
+        <w:t>torio</w:t>
+      </w:r>
+      <w:r>
+        <w:rPr>
+          <w:bCs/>
+          <w:iCs/>
+          <w:color w:val="2E74B5" w:themeColor="accent1" w:themeShade="BF"/>
+          <w:sz w:val="44"/>
+          <w:szCs w:val="44"/>
+          <w:lang w:val="es-MX"/>
+        </w:rPr>
+        <w:t>(</w:t>
+      </w:r>
+      <w:proofErr w:type="gramEnd"/>
+      <w:r>
+        <w:rPr>
+          <w:bCs/>
+          <w:iCs/>
+          <w:color w:val="2E74B5" w:themeColor="accent1" w:themeShade="BF"/>
+          <w:sz w:val="44"/>
+          <w:szCs w:val="44"/>
+          <w:lang w:val="es-MX"/>
+        </w:rPr>
+        <w:t>): método store(inserta los datos en la bd).</w:t>
+      </w:r>
+    </w:p>
+    <w:p>
+      <w:pPr>
+        <w:pStyle w:val="Prrafodelista"/>
+        <w:numPr>
+          <w:ilvl w:val="1"/>
+          <w:numId w:val="2"/>
+        </w:numPr>
+        <w:rPr>
+          <w:bCs/>
+          <w:iCs/>
+          <w:color w:val="2E74B5" w:themeColor="accent1" w:themeShade="BF"/>
+          <w:sz w:val="44"/>
+          <w:szCs w:val="44"/>
+          <w:lang w:val="es-MX"/>
+        </w:rPr>
+      </w:pPr>
+      <w:proofErr w:type="gramStart"/>
+      <w:r>
+        <w:rPr>
+          <w:bCs/>
+          <w:iCs/>
+          <w:color w:val="2E74B5" w:themeColor="accent1" w:themeShade="BF"/>
+          <w:sz w:val="44"/>
+          <w:szCs w:val="44"/>
+          <w:lang w:val="es-MX"/>
+        </w:rPr>
+        <w:t>editarVacuna</w:t>
+      </w:r>
+      <w:r>
+        <w:rPr>
+          <w:bCs/>
+          <w:iCs/>
+          <w:color w:val="2E74B5" w:themeColor="accent1" w:themeShade="BF"/>
+          <w:sz w:val="44"/>
+          <w:szCs w:val="44"/>
+          <w:lang w:val="es-MX"/>
+        </w:rPr>
+        <w:t>torio</w:t>
+      </w:r>
+      <w:r>
+        <w:rPr>
+          <w:bCs/>
+          <w:iCs/>
+          <w:color w:val="2E74B5" w:themeColor="accent1" w:themeShade="BF"/>
+          <w:sz w:val="44"/>
+          <w:szCs w:val="44"/>
+          <w:lang w:val="es-MX"/>
+        </w:rPr>
+        <w:t>(</w:t>
+      </w:r>
+      <w:proofErr w:type="gramEnd"/>
+      <w:r>
+        <w:rPr>
+          <w:bCs/>
+          <w:iCs/>
+          <w:color w:val="2E74B5" w:themeColor="accent1" w:themeShade="BF"/>
+          <w:sz w:val="44"/>
+          <w:szCs w:val="44"/>
+          <w:lang w:val="es-MX"/>
+        </w:rPr>
+        <w:t>): método edit(muestra el formulario con los campos a editar).</w:t>
+      </w:r>
+    </w:p>
+    <w:p>
+      <w:pPr>
+        <w:pStyle w:val="Prrafodelista"/>
+        <w:numPr>
+          <w:ilvl w:val="1"/>
+          <w:numId w:val="2"/>
+        </w:numPr>
+        <w:rPr>
+          <w:bCs/>
+          <w:iCs/>
+          <w:color w:val="2E74B5" w:themeColor="accent1" w:themeShade="BF"/>
+          <w:sz w:val="44"/>
+          <w:szCs w:val="44"/>
+          <w:lang w:val="es-MX"/>
+        </w:rPr>
+      </w:pPr>
+      <w:proofErr w:type="gramStart"/>
+      <w:r>
+        <w:rPr>
+          <w:bCs/>
+          <w:iCs/>
+          <w:color w:val="2E74B5" w:themeColor="accent1" w:themeShade="BF"/>
+          <w:sz w:val="44"/>
+          <w:szCs w:val="44"/>
+          <w:lang w:val="es-MX"/>
+        </w:rPr>
+        <w:t>actualizarVacuna</w:t>
+      </w:r>
+      <w:r>
+        <w:rPr>
+          <w:bCs/>
+          <w:iCs/>
+          <w:color w:val="2E74B5" w:themeColor="accent1" w:themeShade="BF"/>
+          <w:sz w:val="44"/>
+          <w:szCs w:val="44"/>
+          <w:lang w:val="es-MX"/>
+        </w:rPr>
+        <w:t>torio</w:t>
+      </w:r>
+      <w:r>
+        <w:rPr>
+          <w:bCs/>
+          <w:iCs/>
+          <w:color w:val="2E74B5" w:themeColor="accent1" w:themeShade="BF"/>
+          <w:sz w:val="44"/>
+          <w:szCs w:val="44"/>
+          <w:lang w:val="es-MX"/>
+        </w:rPr>
+        <w:t>(</w:t>
+      </w:r>
+      <w:proofErr w:type="gramEnd"/>
+      <w:r>
+        <w:rPr>
+          <w:bCs/>
+          <w:iCs/>
+          <w:color w:val="2E74B5" w:themeColor="accent1" w:themeShade="BF"/>
+          <w:sz w:val="44"/>
+          <w:szCs w:val="44"/>
+          <w:lang w:val="es-MX"/>
+        </w:rPr>
+        <w:t>): método update( actualiza los datos en la bd).</w:t>
+      </w:r>
+    </w:p>
+    <w:p>
+      <w:pPr>
+        <w:pStyle w:val="Prrafodelista"/>
+        <w:numPr>
+          <w:ilvl w:val="1"/>
+          <w:numId w:val="2"/>
+        </w:numPr>
+        <w:rPr>
+          <w:bCs/>
+          <w:iCs/>
+          <w:color w:val="2E74B5" w:themeColor="accent1" w:themeShade="BF"/>
+          <w:sz w:val="44"/>
+          <w:szCs w:val="44"/>
+          <w:lang w:val="es-MX"/>
+        </w:rPr>
+      </w:pPr>
+      <w:proofErr w:type="gramStart"/>
+      <w:r>
+        <w:rPr>
+          <w:bCs/>
+          <w:iCs/>
+          <w:color w:val="2E74B5" w:themeColor="accent1" w:themeShade="BF"/>
+          <w:sz w:val="44"/>
+          <w:szCs w:val="44"/>
+          <w:lang w:val="es-MX"/>
+        </w:rPr>
+        <w:lastRenderedPageBreak/>
+        <w:t>borrarVacuna</w:t>
+      </w:r>
+      <w:r>
+        <w:rPr>
+          <w:bCs/>
+          <w:iCs/>
+          <w:color w:val="2E74B5" w:themeColor="accent1" w:themeShade="BF"/>
+          <w:sz w:val="44"/>
+          <w:szCs w:val="44"/>
+          <w:lang w:val="es-MX"/>
+        </w:rPr>
+        <w:t>torio</w:t>
+      </w:r>
+      <w:r>
+        <w:rPr>
+          <w:bCs/>
+          <w:iCs/>
+          <w:color w:val="2E74B5" w:themeColor="accent1" w:themeShade="BF"/>
+          <w:sz w:val="44"/>
+          <w:szCs w:val="44"/>
+          <w:lang w:val="es-MX"/>
+        </w:rPr>
+        <w:t>(</w:t>
+      </w:r>
+      <w:proofErr w:type="gramEnd"/>
+      <w:r>
+        <w:rPr>
+          <w:bCs/>
+          <w:iCs/>
+          <w:color w:val="2E74B5" w:themeColor="accent1" w:themeShade="BF"/>
+          <w:sz w:val="44"/>
+          <w:szCs w:val="44"/>
+          <w:lang w:val="es-MX"/>
+        </w:rPr>
+        <w:t xml:space="preserve">): método destroy(elimina </w:t>
+      </w:r>
+      <w:r>
+        <w:rPr>
+          <w:bCs/>
+          <w:iCs/>
+          <w:color w:val="2E74B5" w:themeColor="accent1" w:themeShade="BF"/>
+          <w:sz w:val="44"/>
+          <w:szCs w:val="44"/>
+          <w:lang w:val="es-MX"/>
+        </w:rPr>
+        <w:t>el</w:t>
+      </w:r>
+      <w:r>
+        <w:rPr>
+          <w:bCs/>
+          <w:iCs/>
+          <w:color w:val="2E74B5" w:themeColor="accent1" w:themeShade="BF"/>
+          <w:sz w:val="44"/>
+          <w:szCs w:val="44"/>
+          <w:lang w:val="es-MX"/>
+        </w:rPr>
+        <w:t xml:space="preserve"> vacuna</w:t>
+      </w:r>
+      <w:r>
+        <w:rPr>
+          <w:bCs/>
+          <w:iCs/>
+          <w:color w:val="2E74B5" w:themeColor="accent1" w:themeShade="BF"/>
+          <w:sz w:val="44"/>
+          <w:szCs w:val="44"/>
+          <w:lang w:val="es-MX"/>
+        </w:rPr>
+        <w:t>torio</w:t>
+      </w:r>
+      <w:r>
+        <w:rPr>
+          <w:bCs/>
+          <w:iCs/>
+          <w:color w:val="2E74B5" w:themeColor="accent1" w:themeShade="BF"/>
+          <w:sz w:val="44"/>
+          <w:szCs w:val="44"/>
+          <w:lang w:val="es-MX"/>
+        </w:rPr>
+        <w:t xml:space="preserve"> de la bd).</w:t>
+      </w:r>
+    </w:p>
+    <w:p>
+      <w:pPr>
+        <w:pStyle w:val="Prrafodelista"/>
+        <w:rPr>
+          <w:bCs/>
+          <w:iCs/>
+          <w:color w:val="2E74B5" w:themeColor="accent1" w:themeShade="BF"/>
+          <w:sz w:val="44"/>
+          <w:szCs w:val="44"/>
+          <w:lang w:val="es-MX"/>
+        </w:rPr>
+      </w:pPr>
+    </w:p>
+    <w:p>
+      <w:pPr>
+        <w:rPr>
+          <w:bCs/>
+          <w:iCs/>
+          <w:color w:val="2E74B5" w:themeColor="accent1" w:themeShade="BF"/>
+          <w:sz w:val="44"/>
+          <w:szCs w:val="44"/>
+          <w:lang w:val="es-MX"/>
+        </w:rPr>
+      </w:pPr>
+    </w:p>
+    <w:p>
+      <w:pPr>
+        <w:rPr>
+          <w:bCs/>
+          <w:iCs/>
+          <w:color w:val="2E74B5" w:themeColor="accent1" w:themeShade="BF"/>
+          <w:sz w:val="44"/>
+          <w:szCs w:val="44"/>
+          <w:lang w:val="es-MX"/>
+        </w:rPr>
+      </w:pPr>
     </w:p>
     <w:p>
       <w:pPr>
@@ -4072,7 +5984,7 @@
 </file>
 
 <file path=word/endnotes.xml><?xml version="1.0" encoding="utf-8"?>
-<w:endnotes xmlns:wpc="http://schemas.microsoft.com/office/word/2010/wordprocessingCanvas" xmlns:cx="http://schemas.microsoft.com/office/drawing/2014/chartex" xmlns:cx1="http://schemas.microsoft.com/office/drawing/2015/9/8/chartex" xmlns:cx2="http://schemas.microsoft.com/office/drawing/2015/10/21/chartex" xmlns:cx3="http://schemas.microsoft.com/office/drawing/2016/5/9/chartex" xmlns:cx4="http://schemas.microsoft.com/office/drawing/2016/5/10/chartex" xmlns:cx5="http://schemas.microsoft.com/office/drawing/2016/5/11/chartex" xmlns:cx6="http://schemas.microsoft.com/office/drawing/2016/5/12/chartex" xmlns:cx7="http://schemas.microsoft.com/office/drawing/2016/5/13/chartex" xmlns:cx8="http://schemas.microsoft.com/office/drawing/2016/5/14/chartex" xmlns:mc="http://schemas.openxmlformats.org/markup-compatibility/2006" xmlns:aink="http://schemas.microsoft.com/office/drawing/2016/ink" xmlns:am3d="http://schemas.microsoft.com/office/drawing/2017/model3d" xmlns:o="urn:schemas-microsoft-com:office:office" xmlns:r="http://schemas.openxmlformats.org/officeDocument/2006/relationships" xmlns:m="http://schemas.openxmlformats.org/officeDocument/2006/math" xmlns:v="urn:schemas-microsoft-com:vml" xmlns:wp14="http://schemas.microsoft.com/office/word/2010/wordprocessingDrawing" xmlns:wp="http://schemas.openxmlformats.org/drawingml/2006/wordprocessingDrawing" xmlns:w10="urn:schemas-microsoft-com:office:word" xmlns:w="http://schemas.openxmlformats.org/wordprocessingml/2006/main" xmlns:w14="http://schemas.microsoft.com/office/word/2010/wordml" xmlns:w15="http://schemas.microsoft.com/office/word/2012/wordml" xmlns:w16cex="http://schemas.microsoft.com/office/word/2018/wordml/cex" xmlns:w16cid="http://schemas.microsoft.com/office/word/2016/wordml/cid" xmlns:w16="http://schemas.microsoft.com/office/word/2018/wordml" xmlns:w16sdtdh="http://schemas.microsoft.com/office/word/2020/wordml/sdtdatahash" xmlns:w16se="http://schemas.microsoft.com/office/word/2015/wordml/symex" xmlns:wpg="http://schemas.microsoft.com/office/word/2010/wordprocessingGroup" xmlns:wpi="http://schemas.microsoft.com/office/word/2010/wordprocessingInk" xmlns:wne="http://schemas.microsoft.com/office/word/2006/wordml" xmlns:wps="http://schemas.microsoft.com/office/word/2010/wordprocessingShape" mc:Ignorable="w14 w15 w16se w16cid w16 w16cex w16sdtdh wp14">
+<w:endnotes xmlns:wpc="http://schemas.microsoft.com/office/word/2010/wordprocessingCanvas" xmlns:cx="http://schemas.microsoft.com/office/drawing/2014/chartex" xmlns:cx1="http://schemas.microsoft.com/office/drawing/2015/9/8/chartex" xmlns:cx2="http://schemas.microsoft.com/office/drawing/2015/10/21/chartex" xmlns:cx3="http://schemas.microsoft.com/office/drawing/2016/5/9/chartex" xmlns:cx4="http://schemas.microsoft.com/office/drawing/2016/5/10/chartex" xmlns:cx5="http://schemas.microsoft.com/office/drawing/2016/5/11/chartex" xmlns:cx6="http://schemas.microsoft.com/office/drawing/2016/5/12/chartex" xmlns:cx7="http://schemas.microsoft.com/office/drawing/2016/5/13/chartex" xmlns:cx8="http://schemas.microsoft.com/office/drawing/2016/5/14/chartex" xmlns:mc="http://schemas.openxmlformats.org/markup-compatibility/2006" xmlns:aink="http://schemas.microsoft.com/office/drawing/2016/ink" xmlns:am3d="http://schemas.microsoft.com/office/drawing/2017/model3d" xmlns:o="urn:schemas-microsoft-com:office:office" xmlns:r="http://schemas.openxmlformats.org/officeDocument/2006/relationships" xmlns:m="http://schemas.openxmlformats.org/officeDocument/2006/math" xmlns:v="urn:schemas-microsoft-com:vml" xmlns:wp14="http://schemas.microsoft.com/office/word/2010/wordprocessingDrawing" xmlns:wp="http://schemas.openxmlformats.org/drawingml/2006/wordprocessingDrawing" xmlns:w10="urn:schemas-microsoft-com:office:word" xmlns:w="http://schemas.openxmlformats.org/wordprocessingml/2006/main" xmlns:w14="http://schemas.microsoft.com/office/word/2010/wordml" xmlns:w15="http://schemas.microsoft.com/office/word/2012/wordml" xmlns:w16cex="http://schemas.microsoft.com/office/word/2018/wordml/cex" xmlns:w16cid="http://schemas.microsoft.com/office/word/2016/wordml/cid" xmlns:w16="http://schemas.microsoft.com/office/word/2018/wordml" xmlns:w16se="http://schemas.microsoft.com/office/word/2015/wordml/symex" xmlns:wpg="http://schemas.microsoft.com/office/word/2010/wordprocessingGroup" xmlns:wpi="http://schemas.microsoft.com/office/word/2010/wordprocessingInk" xmlns:wne="http://schemas.microsoft.com/office/word/2006/wordml" xmlns:wps="http://schemas.microsoft.com/office/word/2010/wordprocessingShape" mc:Ignorable="w14 w15 w16se w16cid w16 w16cex wp14">
   <w:endnote w:type="separator" w:id="-1">
     <w:p>
       <w:pPr>
@@ -4097,7 +6009,7 @@
 </file>
 
 <file path=word/footnotes.xml><?xml version="1.0" encoding="utf-8"?>
-<w:footnotes xmlns:wpc="http://schemas.microsoft.com/office/word/2010/wordprocessingCanvas" xmlns:cx="http://schemas.microsoft.com/office/drawing/2014/chartex" xmlns:cx1="http://schemas.microsoft.com/office/drawing/2015/9/8/chartex" xmlns:cx2="http://schemas.microsoft.com/office/drawing/2015/10/21/chartex" xmlns:cx3="http://schemas.microsoft.com/office/drawing/2016/5/9/chartex" xmlns:cx4="http://schemas.microsoft.com/office/drawing/2016/5/10/chartex" xmlns:cx5="http://schemas.microsoft.com/office/drawing/2016/5/11/chartex" xmlns:cx6="http://schemas.microsoft.com/office/drawing/2016/5/12/chartex" xmlns:cx7="http://schemas.microsoft.com/office/drawing/2016/5/13/chartex" xmlns:cx8="http://schemas.microsoft.com/office/drawing/2016/5/14/chartex" xmlns:mc="http://schemas.openxmlformats.org/markup-compatibility/2006" xmlns:aink="http://schemas.microsoft.com/office/drawing/2016/ink" xmlns:am3d="http://schemas.microsoft.com/office/drawing/2017/model3d" xmlns:o="urn:schemas-microsoft-com:office:office" xmlns:r="http://schemas.openxmlformats.org/officeDocument/2006/relationships" xmlns:m="http://schemas.openxmlformats.org/officeDocument/2006/math" xmlns:v="urn:schemas-microsoft-com:vml" xmlns:wp14="http://schemas.microsoft.com/office/word/2010/wordprocessingDrawing" xmlns:wp="http://schemas.openxmlformats.org/drawingml/2006/wordprocessingDrawing" xmlns:w10="urn:schemas-microsoft-com:office:word" xmlns:w="http://schemas.openxmlformats.org/wordprocessingml/2006/main" xmlns:w14="http://schemas.microsoft.com/office/word/2010/wordml" xmlns:w15="http://schemas.microsoft.com/office/word/2012/wordml" xmlns:w16cex="http://schemas.microsoft.com/office/word/2018/wordml/cex" xmlns:w16cid="http://schemas.microsoft.com/office/word/2016/wordml/cid" xmlns:w16="http://schemas.microsoft.com/office/word/2018/wordml" xmlns:w16sdtdh="http://schemas.microsoft.com/office/word/2020/wordml/sdtdatahash" xmlns:w16se="http://schemas.microsoft.com/office/word/2015/wordml/symex" xmlns:wpg="http://schemas.microsoft.com/office/word/2010/wordprocessingGroup" xmlns:wpi="http://schemas.microsoft.com/office/word/2010/wordprocessingInk" xmlns:wne="http://schemas.microsoft.com/office/word/2006/wordml" xmlns:wps="http://schemas.microsoft.com/office/word/2010/wordprocessingShape" mc:Ignorable="w14 w15 w16se w16cid w16 w16cex w16sdtdh wp14">
+<w:footnotes xmlns:wpc="http://schemas.microsoft.com/office/word/2010/wordprocessingCanvas" xmlns:cx="http://schemas.microsoft.com/office/drawing/2014/chartex" xmlns:cx1="http://schemas.microsoft.com/office/drawing/2015/9/8/chartex" xmlns:cx2="http://schemas.microsoft.com/office/drawing/2015/10/21/chartex" xmlns:cx3="http://schemas.microsoft.com/office/drawing/2016/5/9/chartex" xmlns:cx4="http://schemas.microsoft.com/office/drawing/2016/5/10/chartex" xmlns:cx5="http://schemas.microsoft.com/office/drawing/2016/5/11/chartex" xmlns:cx6="http://schemas.microsoft.com/office/drawing/2016/5/12/chartex" xmlns:cx7="http://schemas.microsoft.com/office/drawing/2016/5/13/chartex" xmlns:cx8="http://schemas.microsoft.com/office/drawing/2016/5/14/chartex" xmlns:mc="http://schemas.openxmlformats.org/markup-compatibility/2006" xmlns:aink="http://schemas.microsoft.com/office/drawing/2016/ink" xmlns:am3d="http://schemas.microsoft.com/office/drawing/2017/model3d" xmlns:o="urn:schemas-microsoft-com:office:office" xmlns:r="http://schemas.openxmlformats.org/officeDocument/2006/relationships" xmlns:m="http://schemas.openxmlformats.org/officeDocument/2006/math" xmlns:v="urn:schemas-microsoft-com:vml" xmlns:wp14="http://schemas.microsoft.com/office/word/2010/wordprocessingDrawing" xmlns:wp="http://schemas.openxmlformats.org/drawingml/2006/wordprocessingDrawing" xmlns:w10="urn:schemas-microsoft-com:office:word" xmlns:w="http://schemas.openxmlformats.org/wordprocessingml/2006/main" xmlns:w14="http://schemas.microsoft.com/office/word/2010/wordml" xmlns:w15="http://schemas.microsoft.com/office/word/2012/wordml" xmlns:w16cex="http://schemas.microsoft.com/office/word/2018/wordml/cex" xmlns:w16cid="http://schemas.microsoft.com/office/word/2016/wordml/cid" xmlns:w16="http://schemas.microsoft.com/office/word/2018/wordml" xmlns:w16se="http://schemas.microsoft.com/office/word/2015/wordml/symex" xmlns:wpg="http://schemas.microsoft.com/office/word/2010/wordprocessingGroup" xmlns:wpi="http://schemas.microsoft.com/office/word/2010/wordprocessingInk" xmlns:wne="http://schemas.microsoft.com/office/word/2006/wordml" xmlns:wps="http://schemas.microsoft.com/office/word/2010/wordprocessingShape" mc:Ignorable="w14 w15 w16se w16cid w16 w16cex wp14">
   <w:footnote w:type="separator" w:id="-1">
     <w:p>
       <w:pPr>
@@ -4122,7 +6034,7 @@
 </file>
 
 <file path=word/header1.xml><?xml version="1.0" encoding="utf-8"?>
-<w:hdr xmlns:wpc="http://schemas.microsoft.com/office/word/2010/wordprocessingCanvas" xmlns:cx="http://schemas.microsoft.com/office/drawing/2014/chartex" xmlns:cx1="http://schemas.microsoft.com/office/drawing/2015/9/8/chartex" xmlns:cx2="http://schemas.microsoft.com/office/drawing/2015/10/21/chartex" xmlns:cx3="http://schemas.microsoft.com/office/drawing/2016/5/9/chartex" xmlns:cx4="http://schemas.microsoft.com/office/drawing/2016/5/10/chartex" xmlns:cx5="http://schemas.microsoft.com/office/drawing/2016/5/11/chartex" xmlns:cx6="http://schemas.microsoft.com/office/drawing/2016/5/12/chartex" xmlns:cx7="http://schemas.microsoft.com/office/drawing/2016/5/13/chartex" xmlns:cx8="http://schemas.microsoft.com/office/drawing/2016/5/14/chartex" xmlns:mc="http://schemas.openxmlformats.org/markup-compatibility/2006" xmlns:aink="http://schemas.microsoft.com/office/drawing/2016/ink" xmlns:am3d="http://schemas.microsoft.com/office/drawing/2017/model3d" xmlns:o="urn:schemas-microsoft-com:office:office" xmlns:r="http://schemas.openxmlformats.org/officeDocument/2006/relationships" xmlns:m="http://schemas.openxmlformats.org/officeDocument/2006/math" xmlns:v="urn:schemas-microsoft-com:vml" xmlns:wp14="http://schemas.microsoft.com/office/word/2010/wordprocessingDrawing" xmlns:wp="http://schemas.openxmlformats.org/drawingml/2006/wordprocessingDrawing" xmlns:w10="urn:schemas-microsoft-com:office:word" xmlns:w="http://schemas.openxmlformats.org/wordprocessingml/2006/main" xmlns:w14="http://schemas.microsoft.com/office/word/2010/wordml" xmlns:w15="http://schemas.microsoft.com/office/word/2012/wordml" xmlns:w16cex="http://schemas.microsoft.com/office/word/2018/wordml/cex" xmlns:w16cid="http://schemas.microsoft.com/office/word/2016/wordml/cid" xmlns:w16="http://schemas.microsoft.com/office/word/2018/wordml" xmlns:w16sdtdh="http://schemas.microsoft.com/office/word/2020/wordml/sdtdatahash" xmlns:w16se="http://schemas.microsoft.com/office/word/2015/wordml/symex" xmlns:wpg="http://schemas.microsoft.com/office/word/2010/wordprocessingGroup" xmlns:wpi="http://schemas.microsoft.com/office/word/2010/wordprocessingInk" xmlns:wne="http://schemas.microsoft.com/office/word/2006/wordml" xmlns:wps="http://schemas.microsoft.com/office/word/2010/wordprocessingShape" mc:Ignorable="w14 w15 w16se w16cid w16 w16cex w16sdtdh wp14">
+<w:hdr xmlns:wpc="http://schemas.microsoft.com/office/word/2010/wordprocessingCanvas" xmlns:cx="http://schemas.microsoft.com/office/drawing/2014/chartex" xmlns:cx1="http://schemas.microsoft.com/office/drawing/2015/9/8/chartex" xmlns:cx2="http://schemas.microsoft.com/office/drawing/2015/10/21/chartex" xmlns:cx3="http://schemas.microsoft.com/office/drawing/2016/5/9/chartex" xmlns:cx4="http://schemas.microsoft.com/office/drawing/2016/5/10/chartex" xmlns:cx5="http://schemas.microsoft.com/office/drawing/2016/5/11/chartex" xmlns:cx6="http://schemas.microsoft.com/office/drawing/2016/5/12/chartex" xmlns:cx7="http://schemas.microsoft.com/office/drawing/2016/5/13/chartex" xmlns:cx8="http://schemas.microsoft.com/office/drawing/2016/5/14/chartex" xmlns:mc="http://schemas.openxmlformats.org/markup-compatibility/2006" xmlns:aink="http://schemas.microsoft.com/office/drawing/2016/ink" xmlns:am3d="http://schemas.microsoft.com/office/drawing/2017/model3d" xmlns:o="urn:schemas-microsoft-com:office:office" xmlns:r="http://schemas.openxmlformats.org/officeDocument/2006/relationships" xmlns:m="http://schemas.openxmlformats.org/officeDocument/2006/math" xmlns:v="urn:schemas-microsoft-com:vml" xmlns:wp14="http://schemas.microsoft.com/office/word/2010/wordprocessingDrawing" xmlns:wp="http://schemas.openxmlformats.org/drawingml/2006/wordprocessingDrawing" xmlns:w10="urn:schemas-microsoft-com:office:word" xmlns:w="http://schemas.openxmlformats.org/wordprocessingml/2006/main" xmlns:w14="http://schemas.microsoft.com/office/word/2010/wordml" xmlns:w15="http://schemas.microsoft.com/office/word/2012/wordml" xmlns:w16cex="http://schemas.microsoft.com/office/word/2018/wordml/cex" xmlns:w16cid="http://schemas.microsoft.com/office/word/2016/wordml/cid" xmlns:w16="http://schemas.microsoft.com/office/word/2018/wordml" xmlns:w16se="http://schemas.microsoft.com/office/word/2015/wordml/symex" xmlns:wpg="http://schemas.microsoft.com/office/word/2010/wordprocessingGroup" xmlns:wpi="http://schemas.microsoft.com/office/word/2010/wordprocessingInk" xmlns:wne="http://schemas.microsoft.com/office/word/2006/wordml" xmlns:wps="http://schemas.microsoft.com/office/word/2010/wordprocessingShape" mc:Ignorable="w14 w15 w16se w16cid w16 w16cex wp14">
   <w:p>
     <w:pPr>
       <w:pStyle w:val="Encabezado"/>
@@ -4162,7 +6074,7 @@
 </file>
 
 <file path=word/numbering.xml><?xml version="1.0" encoding="utf-8"?>
-<w:numbering xmlns:wpc="http://schemas.microsoft.com/office/word/2010/wordprocessingCanvas" xmlns:cx="http://schemas.microsoft.com/office/drawing/2014/chartex" xmlns:cx1="http://schemas.microsoft.com/office/drawing/2015/9/8/chartex" xmlns:cx2="http://schemas.microsoft.com/office/drawing/2015/10/21/chartex" xmlns:cx3="http://schemas.microsoft.com/office/drawing/2016/5/9/chartex" xmlns:cx4="http://schemas.microsoft.com/office/drawing/2016/5/10/chartex" xmlns:cx5="http://schemas.microsoft.com/office/drawing/2016/5/11/chartex" xmlns:cx6="http://schemas.microsoft.com/office/drawing/2016/5/12/chartex" xmlns:cx7="http://schemas.microsoft.com/office/drawing/2016/5/13/chartex" xmlns:cx8="http://schemas.microsoft.com/office/drawing/2016/5/14/chartex" xmlns:mc="http://schemas.openxmlformats.org/markup-compatibility/2006" xmlns:aink="http://schemas.microsoft.com/office/drawing/2016/ink" xmlns:am3d="http://schemas.microsoft.com/office/drawing/2017/model3d" xmlns:o="urn:schemas-microsoft-com:office:office" xmlns:r="http://schemas.openxmlformats.org/officeDocument/2006/relationships" xmlns:m="http://schemas.openxmlformats.org/officeDocument/2006/math" xmlns:v="urn:schemas-microsoft-com:vml" xmlns:wp14="http://schemas.microsoft.com/office/word/2010/wordprocessingDrawing" xmlns:wp="http://schemas.openxmlformats.org/drawingml/2006/wordprocessingDrawing" xmlns:w10="urn:schemas-microsoft-com:office:word" xmlns:w="http://schemas.openxmlformats.org/wordprocessingml/2006/main" xmlns:w14="http://schemas.microsoft.com/office/word/2010/wordml" xmlns:w15="http://schemas.microsoft.com/office/word/2012/wordml" xmlns:w16cex="http://schemas.microsoft.com/office/word/2018/wordml/cex" xmlns:w16cid="http://schemas.microsoft.com/office/word/2016/wordml/cid" xmlns:w16="http://schemas.microsoft.com/office/word/2018/wordml" xmlns:w16sdtdh="http://schemas.microsoft.com/office/word/2020/wordml/sdtdatahash" xmlns:w16se="http://schemas.microsoft.com/office/word/2015/wordml/symex" xmlns:wpg="http://schemas.microsoft.com/office/word/2010/wordprocessingGroup" xmlns:wpi="http://schemas.microsoft.com/office/word/2010/wordprocessingInk" xmlns:wne="http://schemas.microsoft.com/office/word/2006/wordml" xmlns:wps="http://schemas.microsoft.com/office/word/2010/wordprocessingShape" mc:Ignorable="w14 w15 w16se w16cid w16 w16cex w16sdtdh wp14">
+<w:numbering xmlns:wpc="http://schemas.microsoft.com/office/word/2010/wordprocessingCanvas" xmlns:cx="http://schemas.microsoft.com/office/drawing/2014/chartex" xmlns:cx1="http://schemas.microsoft.com/office/drawing/2015/9/8/chartex" xmlns:cx2="http://schemas.microsoft.com/office/drawing/2015/10/21/chartex" xmlns:cx3="http://schemas.microsoft.com/office/drawing/2016/5/9/chartex" xmlns:cx4="http://schemas.microsoft.com/office/drawing/2016/5/10/chartex" xmlns:cx5="http://schemas.microsoft.com/office/drawing/2016/5/11/chartex" xmlns:cx6="http://schemas.microsoft.com/office/drawing/2016/5/12/chartex" xmlns:cx7="http://schemas.microsoft.com/office/drawing/2016/5/13/chartex" xmlns:cx8="http://schemas.microsoft.com/office/drawing/2016/5/14/chartex" xmlns:mc="http://schemas.openxmlformats.org/markup-compatibility/2006" xmlns:aink="http://schemas.microsoft.com/office/drawing/2016/ink" xmlns:am3d="http://schemas.microsoft.com/office/drawing/2017/model3d" xmlns:o="urn:schemas-microsoft-com:office:office" xmlns:r="http://schemas.openxmlformats.org/officeDocument/2006/relationships" xmlns:m="http://schemas.openxmlformats.org/officeDocument/2006/math" xmlns:v="urn:schemas-microsoft-com:vml" xmlns:wp14="http://schemas.microsoft.com/office/word/2010/wordprocessingDrawing" xmlns:wp="http://schemas.openxmlformats.org/drawingml/2006/wordprocessingDrawing" xmlns:w10="urn:schemas-microsoft-com:office:word" xmlns:w="http://schemas.openxmlformats.org/wordprocessingml/2006/main" xmlns:w14="http://schemas.microsoft.com/office/word/2010/wordml" xmlns:w15="http://schemas.microsoft.com/office/word/2012/wordml" xmlns:w16cex="http://schemas.microsoft.com/office/word/2018/wordml/cex" xmlns:w16cid="http://schemas.microsoft.com/office/word/2016/wordml/cid" xmlns:w16="http://schemas.microsoft.com/office/word/2018/wordml" xmlns:w16se="http://schemas.microsoft.com/office/word/2015/wordml/symex" xmlns:wpg="http://schemas.microsoft.com/office/word/2010/wordprocessingGroup" xmlns:wpi="http://schemas.microsoft.com/office/word/2010/wordprocessingInk" xmlns:wne="http://schemas.microsoft.com/office/word/2006/wordml" xmlns:wps="http://schemas.microsoft.com/office/word/2010/wordprocessingShape" mc:Ignorable="w14 w15 w16se w16cid w16 w16cex wp14">
   <w:abstractNum w:abstractNumId="0" w15:restartNumberingAfterBreak="0">
     <w:nsid w:val="541609BD"/>
     <w:multiLevelType w:val="hybridMultilevel"/>
@@ -4179,7 +6091,7 @@
         <w:rFonts w:ascii="Symbol" w:hAnsi="Symbol" w:hint="default"/>
       </w:rPr>
     </w:lvl>
-    <w:lvl w:ilvl="1" w:tplc="2C0A0003" w:tentative="1">
+    <w:lvl w:ilvl="1" w:tplc="2C0A0003">
       <w:start w:val="1"/>
       <w:numFmt w:val="bullet"/>
       <w:lvlText w:val="o"/>
@@ -4399,7 +6311,7 @@
 </file>
 
 <file path=word/styles.xml><?xml version="1.0" encoding="utf-8"?>
-<w:styles xmlns:mc="http://schemas.openxmlformats.org/markup-compatibility/2006" xmlns:r="http://schemas.openxmlformats.org/officeDocument/2006/relationships" xmlns:w="http://schemas.openxmlformats.org/wordprocessingml/2006/main" xmlns:w14="http://schemas.microsoft.com/office/word/2010/wordml" xmlns:w15="http://schemas.microsoft.com/office/word/2012/wordml" xmlns:w16cex="http://schemas.microsoft.com/office/word/2018/wordml/cex" xmlns:w16cid="http://schemas.microsoft.com/office/word/2016/wordml/cid" xmlns:w16="http://schemas.microsoft.com/office/word/2018/wordml" xmlns:w16sdtdh="http://schemas.microsoft.com/office/word/2020/wordml/sdtdatahash" xmlns:w16se="http://schemas.microsoft.com/office/word/2015/wordml/symex" mc:Ignorable="w14 w15 w16se w16cid w16 w16cex w16sdtdh">
+<w:styles xmlns:mc="http://schemas.openxmlformats.org/markup-compatibility/2006" xmlns:r="http://schemas.openxmlformats.org/officeDocument/2006/relationships" xmlns:w="http://schemas.openxmlformats.org/wordprocessingml/2006/main" xmlns:w14="http://schemas.microsoft.com/office/word/2010/wordml" xmlns:w15="http://schemas.microsoft.com/office/word/2012/wordml" xmlns:w16cex="http://schemas.microsoft.com/office/word/2018/wordml/cex" xmlns:w16cid="http://schemas.microsoft.com/office/word/2016/wordml/cid" xmlns:w16="http://schemas.microsoft.com/office/word/2018/wordml" xmlns:w16se="http://schemas.microsoft.com/office/word/2015/wordml/symex" mc:Ignorable="w14 w15 w16se w16cid w16 w16cex">
   <w:docDefaults>
     <w:rPrDefault>
       <w:rPr>

</xml_diff>

<commit_message>
Nuevo Diagrama de clases
</commit_message>
<xml_diff>
--- a/Aplicación Web Vacunación COVID 19.docx
+++ b/Aplicación Web Vacunación COVID 19.docx
@@ -204,9 +204,9 @@
           <w:szCs w:val="28"/>
           <w:lang w:val="es-AR"/>
         </w:rPr>
-        <w:t xml:space="preserve">” de la ciudad de Coronel Suarez, 20300055 para el Hospital Municipal “Lucero del Alba” de </w:t>
-      </w:r>
-      <w:proofErr w:type="spellStart"/>
+        <w:t xml:space="preserve">” de la ciudad de </w:t>
+      </w:r>
+      <w:proofErr w:type="gramStart"/>
       <w:r>
         <w:rPr>
           <w:rFonts w:ascii="Arial" w:hAnsi="Arial" w:cs="Arial"/>
@@ -214,9 +214,9 @@
           <w:szCs w:val="28"/>
           <w:lang w:val="es-AR"/>
         </w:rPr>
-        <w:t>Huanguelén</w:t>
-      </w:r>
-      <w:proofErr w:type="spellEnd"/>
+        <w:t>Coronel</w:t>
+      </w:r>
+      <w:proofErr w:type="gramEnd"/>
       <w:r>
         <w:rPr>
           <w:rFonts w:ascii="Arial" w:hAnsi="Arial" w:cs="Arial"/>
@@ -224,7 +224,7 @@
           <w:szCs w:val="28"/>
           <w:lang w:val="es-AR"/>
         </w:rPr>
-        <w:t xml:space="preserve">, 20300098 para la Unidad Sanitaria Pueblo San José de San José, 23300063 para la Unidad Sanitaria Dr. </w:t>
+        <w:t xml:space="preserve"> Suarez, 20300055 para el Hospital Municipal “Lucero del Alba” de </w:t>
       </w:r>
       <w:proofErr w:type="spellStart"/>
       <w:r>
@@ -234,7 +234,7 @@
           <w:szCs w:val="28"/>
           <w:lang w:val="es-AR"/>
         </w:rPr>
-        <w:t>Lew</w:t>
+        <w:t>Huanguelén</w:t>
       </w:r>
       <w:proofErr w:type="spellEnd"/>
       <w:r>
@@ -244,7 +244,7 @@
           <w:szCs w:val="28"/>
           <w:lang w:val="es-AR"/>
         </w:rPr>
-        <w:t xml:space="preserve"> </w:t>
+        <w:t xml:space="preserve">, 20300098 para la Unidad Sanitaria Pueblo San José de San José, 23300063 para la Unidad Sanitaria Dr. </w:t>
       </w:r>
       <w:proofErr w:type="spellStart"/>
       <w:r>
@@ -254,7 +254,7 @@
           <w:szCs w:val="28"/>
           <w:lang w:val="es-AR"/>
         </w:rPr>
-        <w:t>Frandzman</w:t>
+        <w:t>Lew</w:t>
       </w:r>
       <w:proofErr w:type="spellEnd"/>
       <w:r>
@@ -264,7 +264,7 @@
           <w:szCs w:val="28"/>
           <w:lang w:val="es-AR"/>
         </w:rPr>
-        <w:t xml:space="preserve"> de Santa María y 23300080 para la Unidad Sanitaria Pueblo Santa Trinidad de Santa Trinidad). En cada centro de salud anterior funciona solo un </w:t>
+        <w:t xml:space="preserve"> </w:t>
       </w:r>
       <w:proofErr w:type="spellStart"/>
       <w:r>
@@ -274,7 +274,7 @@
           <w:szCs w:val="28"/>
           <w:lang w:val="es-AR"/>
         </w:rPr>
-        <w:t>Vacunatorio</w:t>
+        <w:t>Frandzman</w:t>
       </w:r>
       <w:proofErr w:type="spellEnd"/>
       <w:r>
@@ -284,7 +284,7 @@
           <w:szCs w:val="28"/>
           <w:lang w:val="es-AR"/>
         </w:rPr>
-        <w:t xml:space="preserve"> </w:t>
+        <w:t xml:space="preserve"> de Santa María y 23300080 para la Unidad Sanitaria Pueblo Santa Trinidad de Santa Trinidad). En cada centro de salud anterior funciona solo un </w:t>
       </w:r>
       <w:proofErr w:type="spellStart"/>
       <w:r>
@@ -294,7 +294,7 @@
           <w:szCs w:val="28"/>
           <w:lang w:val="es-AR"/>
         </w:rPr>
-        <w:t>Covid</w:t>
+        <w:t>Vacunatorio</w:t>
       </w:r>
       <w:proofErr w:type="spellEnd"/>
       <w:r>
@@ -304,7 +304,7 @@
           <w:szCs w:val="28"/>
           <w:lang w:val="es-AR"/>
         </w:rPr>
-        <w:t xml:space="preserve">. Para cada </w:t>
+        <w:t xml:space="preserve"> </w:t>
       </w:r>
       <w:proofErr w:type="spellStart"/>
       <w:r>
@@ -314,7 +314,7 @@
           <w:szCs w:val="28"/>
           <w:lang w:val="es-AR"/>
         </w:rPr>
-        <w:t>vacunatorio</w:t>
+        <w:t>Covid</w:t>
       </w:r>
       <w:proofErr w:type="spellEnd"/>
       <w:r>
@@ -324,7 +324,7 @@
           <w:szCs w:val="28"/>
           <w:lang w:val="es-AR"/>
         </w:rPr>
-        <w:t xml:space="preserve"> la municipalidad lleva registro del nombre del médico a cargo del mismo, las enfermeras que trabajan en el </w:t>
+        <w:t xml:space="preserve">. Para cada </w:t>
       </w:r>
       <w:proofErr w:type="spellStart"/>
       <w:r>
@@ -344,7 +344,7 @@
           <w:szCs w:val="28"/>
           <w:lang w:val="es-AR"/>
         </w:rPr>
-        <w:t xml:space="preserve">, el horario de atención y un teléfono de contacto. Cada enfermera/o que trabaja en el partido está registrada en la municipalidad con su número de registro R.U.P (Registro Único para Profesionales de la Salud), su nombre y apellido y un teléfono de contacto. Las/os enfermeras/os pueden trabajar en más de un </w:t>
+        <w:t xml:space="preserve"> la municipalidad lleva registro del nombre del médico a cargo del mismo, las enfermeras que trabajan en el </w:t>
       </w:r>
       <w:proofErr w:type="spellStart"/>
       <w:r>
@@ -354,7 +354,7 @@
           <w:szCs w:val="28"/>
           <w:lang w:val="es-AR"/>
         </w:rPr>
-        <w:t>Vacunatorio</w:t>
+        <w:t>vacunatorio</w:t>
       </w:r>
       <w:proofErr w:type="spellEnd"/>
       <w:r>
@@ -364,7 +364,7 @@
           <w:szCs w:val="28"/>
           <w:lang w:val="es-AR"/>
         </w:rPr>
-        <w:t xml:space="preserve"> </w:t>
+        <w:t xml:space="preserve">, el horario de atención y un teléfono de contacto. Cada enfermera/o que trabaja en el partido está registrada en la municipalidad con su número de registro R.U.P (Registro Único para Profesionales de la Salud), su nombre y apellido y un teléfono de contacto. Las/os enfermeras/os pueden trabajar en más de un </w:t>
       </w:r>
       <w:proofErr w:type="spellStart"/>
       <w:r>
@@ -374,7 +374,7 @@
           <w:szCs w:val="28"/>
           <w:lang w:val="es-AR"/>
         </w:rPr>
-        <w:t>Covid</w:t>
+        <w:t>Vacunatorio</w:t>
       </w:r>
       <w:proofErr w:type="spellEnd"/>
       <w:r>
@@ -384,18 +384,19 @@
           <w:szCs w:val="28"/>
           <w:lang w:val="es-AR"/>
         </w:rPr>
-        <w:t xml:space="preserve">. </w:t>
-      </w:r>
-    </w:p>
-    <w:p>
-      <w:pPr>
+        <w:t xml:space="preserve"> </w:t>
+      </w:r>
+      <w:proofErr w:type="spellStart"/>
+      <w:r>
         <w:rPr>
           <w:rFonts w:ascii="Arial" w:hAnsi="Arial" w:cs="Arial"/>
           <w:sz w:val="28"/>
           <w:szCs w:val="28"/>
           <w:lang w:val="es-AR"/>
         </w:rPr>
-      </w:pPr>
+        <w:t>Covid</w:t>
+      </w:r>
+      <w:proofErr w:type="spellEnd"/>
       <w:r>
         <w:rPr>
           <w:rFonts w:ascii="Arial" w:hAnsi="Arial" w:cs="Arial"/>
@@ -403,7 +404,46 @@
           <w:szCs w:val="28"/>
           <w:lang w:val="es-AR"/>
         </w:rPr>
-        <w:t>La empresa local de desarrollo de sistemas “CS S.A.” de la localidad de Coronel Suarez ha ganado la licitación municipal para desarrollar la aplicación web anterior. La fecha de entrega de la primera parte del sistema es principios de mayo del 2021.</w:t>
+        <w:t xml:space="preserve">. </w:t>
+      </w:r>
+    </w:p>
+    <w:p>
+      <w:pPr>
+        <w:rPr>
+          <w:rFonts w:ascii="Arial" w:hAnsi="Arial" w:cs="Arial"/>
+          <w:sz w:val="28"/>
+          <w:szCs w:val="28"/>
+          <w:lang w:val="es-AR"/>
+        </w:rPr>
+      </w:pPr>
+      <w:r>
+        <w:rPr>
+          <w:rFonts w:ascii="Arial" w:hAnsi="Arial" w:cs="Arial"/>
+          <w:sz w:val="28"/>
+          <w:szCs w:val="28"/>
+          <w:lang w:val="es-AR"/>
+        </w:rPr>
+        <w:t xml:space="preserve">La empresa local de desarrollo de sistemas “CS S.A.” de la localidad de </w:t>
+      </w:r>
+      <w:proofErr w:type="gramStart"/>
+      <w:r>
+        <w:rPr>
+          <w:rFonts w:ascii="Arial" w:hAnsi="Arial" w:cs="Arial"/>
+          <w:sz w:val="28"/>
+          <w:szCs w:val="28"/>
+          <w:lang w:val="es-AR"/>
+        </w:rPr>
+        <w:t>Coronel</w:t>
+      </w:r>
+      <w:proofErr w:type="gramEnd"/>
+      <w:r>
+        <w:rPr>
+          <w:rFonts w:ascii="Arial" w:hAnsi="Arial" w:cs="Arial"/>
+          <w:sz w:val="28"/>
+          <w:szCs w:val="28"/>
+          <w:lang w:val="es-AR"/>
+        </w:rPr>
+        <w:t xml:space="preserve"> Suarez ha ganado la licitación municipal para desarrollar la aplicación web anterior. La fecha de entrega de la primera parte del sistema es principios de mayo del 2021.</w:t>
       </w:r>
     </w:p>
     <w:p>
@@ -3508,6 +3548,17 @@
           <w:lang w:val="es-MX"/>
         </w:rPr>
       </w:pPr>
+      <w:r>
+        <w:rPr>
+          <w:b/>
+          <w:i/>
+          <w:color w:val="2E74B5" w:themeColor="accent1" w:themeShade="BF"/>
+          <w:sz w:val="52"/>
+          <w:szCs w:val="52"/>
+          <w:lang w:val="es-MX"/>
+        </w:rPr>
+        <w:t>Diagrama de Clases:</w:t>
+      </w:r>
     </w:p>
     <w:p>
       <w:pPr>
@@ -3532,18 +3583,18 @@
         </w:rPr>
         <w:lastRenderedPageBreak/>
         <w:drawing>
-          <wp:anchor distT="0" distB="0" distL="114300" distR="114300" simplePos="0" relativeHeight="251689984" behindDoc="0" locked="0" layoutInCell="1" allowOverlap="1" wp14:anchorId="0DABC743" wp14:editId="3E709890">
+          <wp:anchor distT="0" distB="0" distL="114300" distR="114300" simplePos="0" relativeHeight="251689984" behindDoc="0" locked="0" layoutInCell="1" allowOverlap="1" wp14:anchorId="6E48CB97" wp14:editId="20CAF4A2">
             <wp:simplePos x="0" y="0"/>
-            <wp:positionH relativeFrom="column">
-              <wp:posOffset>1071880</wp:posOffset>
+            <wp:positionH relativeFrom="margin">
+              <wp:posOffset>252730</wp:posOffset>
             </wp:positionH>
             <wp:positionV relativeFrom="paragraph">
-              <wp:posOffset>253365</wp:posOffset>
+              <wp:posOffset>-289560</wp:posOffset>
             </wp:positionV>
-            <wp:extent cx="6703060" cy="5612130"/>
-            <wp:effectExtent l="0" t="0" r="2540" b="7620"/>
+            <wp:extent cx="7658100" cy="6867525"/>
+            <wp:effectExtent l="0" t="0" r="0" b="9525"/>
             <wp:wrapNone/>
-            <wp:docPr id="18" name="Imagen 18"/>
+            <wp:docPr id="1" name="Imagen 1"/>
             <wp:cNvGraphicFramePr>
               <a:graphicFrameLocks xmlns:a="http://schemas.openxmlformats.org/drawingml/2006/main" noChangeAspect="1"/>
             </wp:cNvGraphicFramePr>
@@ -3551,7 +3602,7 @@
               <a:graphicData uri="http://schemas.openxmlformats.org/drawingml/2006/picture">
                 <pic:pic xmlns:pic="http://schemas.openxmlformats.org/drawingml/2006/picture">
                   <pic:nvPicPr>
-                    <pic:cNvPr id="18" name="Imagen 18"/>
+                    <pic:cNvPr id="1" name="Imagen 1"/>
                     <pic:cNvPicPr/>
                   </pic:nvPicPr>
                   <pic:blipFill>
@@ -3569,7 +3620,7 @@
                   <pic:spPr>
                     <a:xfrm>
                       <a:off x="0" y="0"/>
-                      <a:ext cx="6703060" cy="5612130"/>
+                      <a:ext cx="7658100" cy="6867525"/>
                     </a:xfrm>
                     <a:prstGeom prst="rect">
                       <a:avLst/>
@@ -3578,30 +3629,14 @@
                 </pic:pic>
               </a:graphicData>
             </a:graphic>
+            <wp14:sizeRelH relativeFrom="margin">
+              <wp14:pctWidth>0</wp14:pctWidth>
+            </wp14:sizeRelH>
+            <wp14:sizeRelV relativeFrom="margin">
+              <wp14:pctHeight>0</wp14:pctHeight>
+            </wp14:sizeRelV>
           </wp:anchor>
         </w:drawing>
-      </w:r>
-      <w:r>
-        <w:rPr>
-          <w:b/>
-          <w:i/>
-          <w:color w:val="2E74B5" w:themeColor="accent1" w:themeShade="BF"/>
-          <w:sz w:val="52"/>
-          <w:szCs w:val="52"/>
-          <w:lang w:val="es-MX"/>
-        </w:rPr>
-        <w:t>Diagrama de clases:</w:t>
-      </w:r>
-      <w:r>
-        <w:rPr>
-          <w:b/>
-          <w:i/>
-          <w:color w:val="2E74B5" w:themeColor="accent1" w:themeShade="BF"/>
-          <w:sz w:val="52"/>
-          <w:szCs w:val="52"/>
-          <w:lang w:val="es-MX"/>
-        </w:rPr>
-        <w:t xml:space="preserve"> </w:t>
       </w:r>
     </w:p>
     <w:p>
@@ -3830,16 +3865,29 @@
           <w:lang w:val="es-MX"/>
         </w:rPr>
       </w:pPr>
-      <w:r>
-        <w:rPr>
-          <w:bCs/>
-          <w:iCs/>
-          <w:color w:val="2E74B5" w:themeColor="accent1" w:themeShade="BF"/>
-          <w:sz w:val="44"/>
-          <w:szCs w:val="44"/>
-          <w:lang w:val="es-MX"/>
-        </w:rPr>
-        <w:t>MostrarVacunas() : método index</w:t>
+      <w:proofErr w:type="gramStart"/>
+      <w:r>
+        <w:rPr>
+          <w:bCs/>
+          <w:iCs/>
+          <w:color w:val="2E74B5" w:themeColor="accent1" w:themeShade="BF"/>
+          <w:sz w:val="44"/>
+          <w:szCs w:val="44"/>
+          <w:lang w:val="es-MX"/>
+        </w:rPr>
+        <w:t>MostrarVacunas(</w:t>
+      </w:r>
+      <w:proofErr w:type="gramEnd"/>
+      <w:r>
+        <w:rPr>
+          <w:bCs/>
+          <w:iCs/>
+          <w:color w:val="2E74B5" w:themeColor="accent1" w:themeShade="BF"/>
+          <w:sz w:val="44"/>
+          <w:szCs w:val="44"/>
+          <w:lang w:val="es-MX"/>
+        </w:rPr>
+        <w:t>) : método index</w:t>
       </w:r>
       <w:r>
         <w:rPr>
@@ -3880,16 +3928,29 @@
           <w:lang w:val="es-MX"/>
         </w:rPr>
       </w:pPr>
-      <w:r>
-        <w:rPr>
-          <w:bCs/>
-          <w:iCs/>
-          <w:color w:val="2E74B5" w:themeColor="accent1" w:themeShade="BF"/>
-          <w:sz w:val="44"/>
-          <w:szCs w:val="44"/>
-          <w:lang w:val="es-MX"/>
-        </w:rPr>
-        <w:t>CrearVacunas() : método créate</w:t>
+      <w:proofErr w:type="gramStart"/>
+      <w:r>
+        <w:rPr>
+          <w:bCs/>
+          <w:iCs/>
+          <w:color w:val="2E74B5" w:themeColor="accent1" w:themeShade="BF"/>
+          <w:sz w:val="44"/>
+          <w:szCs w:val="44"/>
+          <w:lang w:val="es-MX"/>
+        </w:rPr>
+        <w:t>CrearVacunas(</w:t>
+      </w:r>
+      <w:proofErr w:type="gramEnd"/>
+      <w:r>
+        <w:rPr>
+          <w:bCs/>
+          <w:iCs/>
+          <w:color w:val="2E74B5" w:themeColor="accent1" w:themeShade="BF"/>
+          <w:sz w:val="44"/>
+          <w:szCs w:val="44"/>
+          <w:lang w:val="es-MX"/>
+        </w:rPr>
+        <w:t>) : método créate</w:t>
       </w:r>
       <w:r>
         <w:rPr>
@@ -3930,16 +3991,29 @@
           <w:lang w:val="es-MX"/>
         </w:rPr>
       </w:pPr>
-      <w:r>
-        <w:rPr>
-          <w:bCs/>
-          <w:iCs/>
-          <w:color w:val="2E74B5" w:themeColor="accent1" w:themeShade="BF"/>
-          <w:sz w:val="44"/>
-          <w:szCs w:val="44"/>
-          <w:lang w:val="es-MX"/>
-        </w:rPr>
-        <w:t xml:space="preserve">guardarVacunas(): </w:t>
+      <w:proofErr w:type="gramStart"/>
+      <w:r>
+        <w:rPr>
+          <w:bCs/>
+          <w:iCs/>
+          <w:color w:val="2E74B5" w:themeColor="accent1" w:themeShade="BF"/>
+          <w:sz w:val="44"/>
+          <w:szCs w:val="44"/>
+          <w:lang w:val="es-MX"/>
+        </w:rPr>
+        <w:t>guardarVacunas(</w:t>
+      </w:r>
+      <w:proofErr w:type="gramEnd"/>
+      <w:r>
+        <w:rPr>
+          <w:bCs/>
+          <w:iCs/>
+          <w:color w:val="2E74B5" w:themeColor="accent1" w:themeShade="BF"/>
+          <w:sz w:val="44"/>
+          <w:szCs w:val="44"/>
+          <w:lang w:val="es-MX"/>
+        </w:rPr>
+        <w:t xml:space="preserve">): </w:t>
       </w:r>
       <w:r>
         <w:rPr>
@@ -3969,16 +4043,29 @@
           <w:lang w:val="es-MX"/>
         </w:rPr>
       </w:pPr>
-      <w:r>
-        <w:rPr>
-          <w:bCs/>
-          <w:iCs/>
-          <w:color w:val="2E74B5" w:themeColor="accent1" w:themeShade="BF"/>
-          <w:sz w:val="44"/>
-          <w:szCs w:val="44"/>
-          <w:lang w:val="es-MX"/>
-        </w:rPr>
-        <w:t>editarVacunas(): método edit(muestra el formulario con los campos a editar)</w:t>
+      <w:proofErr w:type="gramStart"/>
+      <w:r>
+        <w:rPr>
+          <w:bCs/>
+          <w:iCs/>
+          <w:color w:val="2E74B5" w:themeColor="accent1" w:themeShade="BF"/>
+          <w:sz w:val="44"/>
+          <w:szCs w:val="44"/>
+          <w:lang w:val="es-MX"/>
+        </w:rPr>
+        <w:t>editarVacunas(</w:t>
+      </w:r>
+      <w:proofErr w:type="gramEnd"/>
+      <w:r>
+        <w:rPr>
+          <w:bCs/>
+          <w:iCs/>
+          <w:color w:val="2E74B5" w:themeColor="accent1" w:themeShade="BF"/>
+          <w:sz w:val="44"/>
+          <w:szCs w:val="44"/>
+          <w:lang w:val="es-MX"/>
+        </w:rPr>
+        <w:t>): método edit(muestra el formulario con los campos a editar)</w:t>
       </w:r>
       <w:r>
         <w:rPr>
@@ -4008,16 +4095,29 @@
           <w:lang w:val="es-MX"/>
         </w:rPr>
       </w:pPr>
-      <w:r>
-        <w:rPr>
-          <w:bCs/>
-          <w:iCs/>
-          <w:color w:val="2E74B5" w:themeColor="accent1" w:themeShade="BF"/>
-          <w:sz w:val="44"/>
-          <w:szCs w:val="44"/>
-          <w:lang w:val="es-MX"/>
-        </w:rPr>
-        <w:t>actualizarVacunas(): método update( actualiza los datos en la bd)</w:t>
+      <w:proofErr w:type="gramStart"/>
+      <w:r>
+        <w:rPr>
+          <w:bCs/>
+          <w:iCs/>
+          <w:color w:val="2E74B5" w:themeColor="accent1" w:themeShade="BF"/>
+          <w:sz w:val="44"/>
+          <w:szCs w:val="44"/>
+          <w:lang w:val="es-MX"/>
+        </w:rPr>
+        <w:t>actualizarVacunas(</w:t>
+      </w:r>
+      <w:proofErr w:type="gramEnd"/>
+      <w:r>
+        <w:rPr>
+          <w:bCs/>
+          <w:iCs/>
+          <w:color w:val="2E74B5" w:themeColor="accent1" w:themeShade="BF"/>
+          <w:sz w:val="44"/>
+          <w:szCs w:val="44"/>
+          <w:lang w:val="es-MX"/>
+        </w:rPr>
+        <w:t>): método update( actualiza los datos en la bd)</w:t>
       </w:r>
       <w:r>
         <w:rPr>
@@ -4047,16 +4147,29 @@
           <w:lang w:val="es-MX"/>
         </w:rPr>
       </w:pPr>
-      <w:r>
-        <w:rPr>
-          <w:bCs/>
-          <w:iCs/>
-          <w:color w:val="2E74B5" w:themeColor="accent1" w:themeShade="BF"/>
-          <w:sz w:val="44"/>
-          <w:szCs w:val="44"/>
-          <w:lang w:val="es-MX"/>
-        </w:rPr>
-        <w:t>borrarVacunas(): método de</w:t>
+      <w:proofErr w:type="gramStart"/>
+      <w:r>
+        <w:rPr>
+          <w:bCs/>
+          <w:iCs/>
+          <w:color w:val="2E74B5" w:themeColor="accent1" w:themeShade="BF"/>
+          <w:sz w:val="44"/>
+          <w:szCs w:val="44"/>
+          <w:lang w:val="es-MX"/>
+        </w:rPr>
+        <w:t>borrarVacunas(</w:t>
+      </w:r>
+      <w:proofErr w:type="gramEnd"/>
+      <w:r>
+        <w:rPr>
+          <w:bCs/>
+          <w:iCs/>
+          <w:color w:val="2E74B5" w:themeColor="accent1" w:themeShade="BF"/>
+          <w:sz w:val="44"/>
+          <w:szCs w:val="44"/>
+          <w:lang w:val="es-MX"/>
+        </w:rPr>
+        <w:t>): método de</w:t>
       </w:r>
       <w:r>
         <w:rPr>
@@ -4137,16 +4250,29 @@
           <w:lang w:val="es-MX"/>
         </w:rPr>
       </w:pPr>
-      <w:r>
-        <w:rPr>
-          <w:bCs/>
-          <w:iCs/>
-          <w:color w:val="2E74B5" w:themeColor="accent1" w:themeShade="BF"/>
-          <w:sz w:val="44"/>
-          <w:szCs w:val="44"/>
-          <w:lang w:val="es-MX"/>
-        </w:rPr>
-        <w:t>MostrarCentros() : método index (muestra tod</w:t>
+      <w:proofErr w:type="gramStart"/>
+      <w:r>
+        <w:rPr>
+          <w:bCs/>
+          <w:iCs/>
+          <w:color w:val="2E74B5" w:themeColor="accent1" w:themeShade="BF"/>
+          <w:sz w:val="44"/>
+          <w:szCs w:val="44"/>
+          <w:lang w:val="es-MX"/>
+        </w:rPr>
+        <w:t>MostrarCentros(</w:t>
+      </w:r>
+      <w:proofErr w:type="gramEnd"/>
+      <w:r>
+        <w:rPr>
+          <w:bCs/>
+          <w:iCs/>
+          <w:color w:val="2E74B5" w:themeColor="accent1" w:themeShade="BF"/>
+          <w:sz w:val="44"/>
+          <w:szCs w:val="44"/>
+          <w:lang w:val="es-MX"/>
+        </w:rPr>
+        <w:t>) : método index (muestra tod</w:t>
       </w:r>
       <w:r>
         <w:rPr>
@@ -4187,16 +4313,29 @@
           <w:lang w:val="es-MX"/>
         </w:rPr>
       </w:pPr>
-      <w:r>
-        <w:rPr>
-          <w:bCs/>
-          <w:iCs/>
-          <w:color w:val="2E74B5" w:themeColor="accent1" w:themeShade="BF"/>
-          <w:sz w:val="44"/>
-          <w:szCs w:val="44"/>
-          <w:lang w:val="es-MX"/>
-        </w:rPr>
-        <w:t xml:space="preserve">CrearCentros() : método créate(muestra el formulario para cargar los datos de </w:t>
+      <w:proofErr w:type="gramStart"/>
+      <w:r>
+        <w:rPr>
+          <w:bCs/>
+          <w:iCs/>
+          <w:color w:val="2E74B5" w:themeColor="accent1" w:themeShade="BF"/>
+          <w:sz w:val="44"/>
+          <w:szCs w:val="44"/>
+          <w:lang w:val="es-MX"/>
+        </w:rPr>
+        <w:t>CrearCentros(</w:t>
+      </w:r>
+      <w:proofErr w:type="gramEnd"/>
+      <w:r>
+        <w:rPr>
+          <w:bCs/>
+          <w:iCs/>
+          <w:color w:val="2E74B5" w:themeColor="accent1" w:themeShade="BF"/>
+          <w:sz w:val="44"/>
+          <w:szCs w:val="44"/>
+          <w:lang w:val="es-MX"/>
+        </w:rPr>
+        <w:t xml:space="preserve">) : método créate(muestra el formulario para cargar los datos de </w:t>
       </w:r>
       <w:r>
         <w:rPr>
@@ -4237,16 +4376,29 @@
           <w:lang w:val="es-MX"/>
         </w:rPr>
       </w:pPr>
-      <w:r>
-        <w:rPr>
-          <w:bCs/>
-          <w:iCs/>
-          <w:color w:val="2E74B5" w:themeColor="accent1" w:themeShade="BF"/>
-          <w:sz w:val="44"/>
-          <w:szCs w:val="44"/>
-          <w:lang w:val="es-MX"/>
-        </w:rPr>
-        <w:t>guardarCentro(): método store(inserta los datos en la bd).</w:t>
+      <w:proofErr w:type="gramStart"/>
+      <w:r>
+        <w:rPr>
+          <w:bCs/>
+          <w:iCs/>
+          <w:color w:val="2E74B5" w:themeColor="accent1" w:themeShade="BF"/>
+          <w:sz w:val="44"/>
+          <w:szCs w:val="44"/>
+          <w:lang w:val="es-MX"/>
+        </w:rPr>
+        <w:t>guardarCentro(</w:t>
+      </w:r>
+      <w:proofErr w:type="gramEnd"/>
+      <w:r>
+        <w:rPr>
+          <w:bCs/>
+          <w:iCs/>
+          <w:color w:val="2E74B5" w:themeColor="accent1" w:themeShade="BF"/>
+          <w:sz w:val="44"/>
+          <w:szCs w:val="44"/>
+          <w:lang w:val="es-MX"/>
+        </w:rPr>
+        <w:t>): método store(inserta los datos en la bd).</w:t>
       </w:r>
     </w:p>
     <w:p>
@@ -4265,16 +4417,29 @@
           <w:lang w:val="es-MX"/>
         </w:rPr>
       </w:pPr>
-      <w:r>
-        <w:rPr>
-          <w:bCs/>
-          <w:iCs/>
-          <w:color w:val="2E74B5" w:themeColor="accent1" w:themeShade="BF"/>
-          <w:sz w:val="44"/>
-          <w:szCs w:val="44"/>
-          <w:lang w:val="es-MX"/>
-        </w:rPr>
-        <w:t>editarCentro(): método edit(muestra el formulario con los campos a editar).</w:t>
+      <w:proofErr w:type="gramStart"/>
+      <w:r>
+        <w:rPr>
+          <w:bCs/>
+          <w:iCs/>
+          <w:color w:val="2E74B5" w:themeColor="accent1" w:themeShade="BF"/>
+          <w:sz w:val="44"/>
+          <w:szCs w:val="44"/>
+          <w:lang w:val="es-MX"/>
+        </w:rPr>
+        <w:t>editarCentro(</w:t>
+      </w:r>
+      <w:proofErr w:type="gramEnd"/>
+      <w:r>
+        <w:rPr>
+          <w:bCs/>
+          <w:iCs/>
+          <w:color w:val="2E74B5" w:themeColor="accent1" w:themeShade="BF"/>
+          <w:sz w:val="44"/>
+          <w:szCs w:val="44"/>
+          <w:lang w:val="es-MX"/>
+        </w:rPr>
+        <w:t>): método edit(muestra el formulario con los campos a editar).</w:t>
       </w:r>
     </w:p>
     <w:p>
@@ -4293,6 +4458,7 @@
           <w:lang w:val="es-MX"/>
         </w:rPr>
       </w:pPr>
+      <w:proofErr w:type="gramStart"/>
       <w:r>
         <w:rPr>
           <w:bCs/>
@@ -4324,7 +4490,19 @@
           <w:szCs w:val="44"/>
           <w:lang w:val="es-MX"/>
         </w:rPr>
-        <w:t>(): método update( actualiza los datos en la bd).</w:t>
+        <w:t>(</w:t>
+      </w:r>
+      <w:proofErr w:type="gramEnd"/>
+      <w:r>
+        <w:rPr>
+          <w:bCs/>
+          <w:iCs/>
+          <w:color w:val="2E74B5" w:themeColor="accent1" w:themeShade="BF"/>
+          <w:sz w:val="44"/>
+          <w:szCs w:val="44"/>
+          <w:lang w:val="es-MX"/>
+        </w:rPr>
+        <w:t>): método update( actualiza los datos en la bd).</w:t>
       </w:r>
     </w:p>
     <w:p>
@@ -4343,6 +4521,7 @@
           <w:lang w:val="es-MX"/>
         </w:rPr>
       </w:pPr>
+      <w:proofErr w:type="gramStart"/>
       <w:r>
         <w:rPr>
           <w:bCs/>
@@ -4374,7 +4553,19 @@
           <w:szCs w:val="44"/>
           <w:lang w:val="es-MX"/>
         </w:rPr>
-        <w:t xml:space="preserve">(): método destroy(elimina </w:t>
+        <w:t>(</w:t>
+      </w:r>
+      <w:proofErr w:type="gramEnd"/>
+      <w:r>
+        <w:rPr>
+          <w:bCs/>
+          <w:iCs/>
+          <w:color w:val="2E74B5" w:themeColor="accent1" w:themeShade="BF"/>
+          <w:sz w:val="44"/>
+          <w:szCs w:val="44"/>
+          <w:lang w:val="es-MX"/>
+        </w:rPr>
+        <w:t xml:space="preserve">): método destroy(elimina </w:t>
       </w:r>
       <w:r>
         <w:rPr>
@@ -4443,16 +4634,29 @@
           <w:lang w:val="es-MX"/>
         </w:rPr>
       </w:pPr>
-      <w:r>
-        <w:rPr>
-          <w:bCs/>
-          <w:iCs/>
-          <w:color w:val="2E74B5" w:themeColor="accent1" w:themeShade="BF"/>
-          <w:sz w:val="44"/>
-          <w:szCs w:val="44"/>
-          <w:lang w:val="es-MX"/>
-        </w:rPr>
-        <w:t>MostrarUsuario() : método index (muestra todos los usuarios).</w:t>
+      <w:proofErr w:type="gramStart"/>
+      <w:r>
+        <w:rPr>
+          <w:bCs/>
+          <w:iCs/>
+          <w:color w:val="2E74B5" w:themeColor="accent1" w:themeShade="BF"/>
+          <w:sz w:val="44"/>
+          <w:szCs w:val="44"/>
+          <w:lang w:val="es-MX"/>
+        </w:rPr>
+        <w:t>MostrarUsuario(</w:t>
+      </w:r>
+      <w:proofErr w:type="gramEnd"/>
+      <w:r>
+        <w:rPr>
+          <w:bCs/>
+          <w:iCs/>
+          <w:color w:val="2E74B5" w:themeColor="accent1" w:themeShade="BF"/>
+          <w:sz w:val="44"/>
+          <w:szCs w:val="44"/>
+          <w:lang w:val="es-MX"/>
+        </w:rPr>
+        <w:t>) : método index (muestra todos los usuarios).</w:t>
       </w:r>
     </w:p>
     <w:p>
@@ -4471,16 +4675,29 @@
           <w:lang w:val="es-MX"/>
         </w:rPr>
       </w:pPr>
-      <w:r>
-        <w:rPr>
-          <w:bCs/>
-          <w:iCs/>
-          <w:color w:val="2E74B5" w:themeColor="accent1" w:themeShade="BF"/>
-          <w:sz w:val="44"/>
-          <w:szCs w:val="44"/>
-          <w:lang w:val="es-MX"/>
-        </w:rPr>
-        <w:t>CrearUsuario() : método créate(muestra el formulario para cargar los datos del nuevo usuario).</w:t>
+      <w:proofErr w:type="gramStart"/>
+      <w:r>
+        <w:rPr>
+          <w:bCs/>
+          <w:iCs/>
+          <w:color w:val="2E74B5" w:themeColor="accent1" w:themeShade="BF"/>
+          <w:sz w:val="44"/>
+          <w:szCs w:val="44"/>
+          <w:lang w:val="es-MX"/>
+        </w:rPr>
+        <w:t>CrearUsuario(</w:t>
+      </w:r>
+      <w:proofErr w:type="gramEnd"/>
+      <w:r>
+        <w:rPr>
+          <w:bCs/>
+          <w:iCs/>
+          <w:color w:val="2E74B5" w:themeColor="accent1" w:themeShade="BF"/>
+          <w:sz w:val="44"/>
+          <w:szCs w:val="44"/>
+          <w:lang w:val="es-MX"/>
+        </w:rPr>
+        <w:t>) : método créate(muestra el formulario para cargar los datos del nuevo usuario).</w:t>
       </w:r>
     </w:p>
     <w:p>
@@ -4499,16 +4716,29 @@
           <w:lang w:val="es-MX"/>
         </w:rPr>
       </w:pPr>
-      <w:r>
-        <w:rPr>
-          <w:bCs/>
-          <w:iCs/>
-          <w:color w:val="2E74B5" w:themeColor="accent1" w:themeShade="BF"/>
-          <w:sz w:val="44"/>
-          <w:szCs w:val="44"/>
-          <w:lang w:val="es-MX"/>
-        </w:rPr>
-        <w:t>guardarUsuario(): método store(inserta los datos en la bd).</w:t>
+      <w:proofErr w:type="gramStart"/>
+      <w:r>
+        <w:rPr>
+          <w:bCs/>
+          <w:iCs/>
+          <w:color w:val="2E74B5" w:themeColor="accent1" w:themeShade="BF"/>
+          <w:sz w:val="44"/>
+          <w:szCs w:val="44"/>
+          <w:lang w:val="es-MX"/>
+        </w:rPr>
+        <w:t>guardarUsuario(</w:t>
+      </w:r>
+      <w:proofErr w:type="gramEnd"/>
+      <w:r>
+        <w:rPr>
+          <w:bCs/>
+          <w:iCs/>
+          <w:color w:val="2E74B5" w:themeColor="accent1" w:themeShade="BF"/>
+          <w:sz w:val="44"/>
+          <w:szCs w:val="44"/>
+          <w:lang w:val="es-MX"/>
+        </w:rPr>
+        <w:t>): método store(inserta los datos en la bd).</w:t>
       </w:r>
     </w:p>
     <w:p>
@@ -4527,6 +4757,7 @@
           <w:lang w:val="es-MX"/>
         </w:rPr>
       </w:pPr>
+      <w:proofErr w:type="gramStart"/>
       <w:r>
         <w:rPr>
           <w:bCs/>
@@ -4537,7 +4768,19 @@
           <w:lang w:val="es-MX"/>
         </w:rPr>
         <w:lastRenderedPageBreak/>
-        <w:t>editarUsuario(): método edit(muestra el formulario con los campos a editar).</w:t>
+        <w:t>editarUsuario(</w:t>
+      </w:r>
+      <w:proofErr w:type="gramEnd"/>
+      <w:r>
+        <w:rPr>
+          <w:bCs/>
+          <w:iCs/>
+          <w:color w:val="2E74B5" w:themeColor="accent1" w:themeShade="BF"/>
+          <w:sz w:val="44"/>
+          <w:szCs w:val="44"/>
+          <w:lang w:val="es-MX"/>
+        </w:rPr>
+        <w:t>): método edit(muestra el formulario con los campos a editar).</w:t>
       </w:r>
     </w:p>
     <w:p>
@@ -4556,16 +4799,29 @@
           <w:lang w:val="es-MX"/>
         </w:rPr>
       </w:pPr>
-      <w:r>
-        <w:rPr>
-          <w:bCs/>
-          <w:iCs/>
-          <w:color w:val="2E74B5" w:themeColor="accent1" w:themeShade="BF"/>
-          <w:sz w:val="44"/>
-          <w:szCs w:val="44"/>
-          <w:lang w:val="es-MX"/>
-        </w:rPr>
-        <w:t>actualizarUsuario(): método update( actualiza los datos en la bd).</w:t>
+      <w:proofErr w:type="gramStart"/>
+      <w:r>
+        <w:rPr>
+          <w:bCs/>
+          <w:iCs/>
+          <w:color w:val="2E74B5" w:themeColor="accent1" w:themeShade="BF"/>
+          <w:sz w:val="44"/>
+          <w:szCs w:val="44"/>
+          <w:lang w:val="es-MX"/>
+        </w:rPr>
+        <w:t>actualizarUsuario(</w:t>
+      </w:r>
+      <w:proofErr w:type="gramEnd"/>
+      <w:r>
+        <w:rPr>
+          <w:bCs/>
+          <w:iCs/>
+          <w:color w:val="2E74B5" w:themeColor="accent1" w:themeShade="BF"/>
+          <w:sz w:val="44"/>
+          <w:szCs w:val="44"/>
+          <w:lang w:val="es-MX"/>
+        </w:rPr>
+        <w:t>): método update( actualiza los datos en la bd).</w:t>
       </w:r>
     </w:p>
     <w:p>
@@ -4584,16 +4840,29 @@
           <w:lang w:val="es-MX"/>
         </w:rPr>
       </w:pPr>
-      <w:r>
-        <w:rPr>
-          <w:bCs/>
-          <w:iCs/>
-          <w:color w:val="2E74B5" w:themeColor="accent1" w:themeShade="BF"/>
-          <w:sz w:val="44"/>
-          <w:szCs w:val="44"/>
-          <w:lang w:val="es-MX"/>
-        </w:rPr>
-        <w:t>borrarUsuario(): método destroy(elimina el usuario de la bd).</w:t>
+      <w:proofErr w:type="gramStart"/>
+      <w:r>
+        <w:rPr>
+          <w:bCs/>
+          <w:iCs/>
+          <w:color w:val="2E74B5" w:themeColor="accent1" w:themeShade="BF"/>
+          <w:sz w:val="44"/>
+          <w:szCs w:val="44"/>
+          <w:lang w:val="es-MX"/>
+        </w:rPr>
+        <w:t>borrarUsuario(</w:t>
+      </w:r>
+      <w:proofErr w:type="gramEnd"/>
+      <w:r>
+        <w:rPr>
+          <w:bCs/>
+          <w:iCs/>
+          <w:color w:val="2E74B5" w:themeColor="accent1" w:themeShade="BF"/>
+          <w:sz w:val="44"/>
+          <w:szCs w:val="44"/>
+          <w:lang w:val="es-MX"/>
+        </w:rPr>
+        <w:t>): método destroy(elimina el usuario de la bd).</w:t>
       </w:r>
     </w:p>
     <w:p>
@@ -4640,16 +4909,29 @@
           <w:lang w:val="es-MX"/>
         </w:rPr>
       </w:pPr>
-      <w:r>
-        <w:rPr>
-          <w:bCs/>
-          <w:iCs/>
-          <w:color w:val="2E74B5" w:themeColor="accent1" w:themeShade="BF"/>
-          <w:sz w:val="44"/>
-          <w:szCs w:val="44"/>
-          <w:lang w:val="es-MX"/>
-        </w:rPr>
-        <w:t>MostrarVacunatorio() : método index (muestra todos los vacunatorios).</w:t>
+      <w:proofErr w:type="gramStart"/>
+      <w:r>
+        <w:rPr>
+          <w:bCs/>
+          <w:iCs/>
+          <w:color w:val="2E74B5" w:themeColor="accent1" w:themeShade="BF"/>
+          <w:sz w:val="44"/>
+          <w:szCs w:val="44"/>
+          <w:lang w:val="es-MX"/>
+        </w:rPr>
+        <w:t>MostrarVacunatorio(</w:t>
+      </w:r>
+      <w:proofErr w:type="gramEnd"/>
+      <w:r>
+        <w:rPr>
+          <w:bCs/>
+          <w:iCs/>
+          <w:color w:val="2E74B5" w:themeColor="accent1" w:themeShade="BF"/>
+          <w:sz w:val="44"/>
+          <w:szCs w:val="44"/>
+          <w:lang w:val="es-MX"/>
+        </w:rPr>
+        <w:t>) : método index (muestra todos los vacunatorios).</w:t>
       </w:r>
     </w:p>
     <w:p>
@@ -4668,16 +4950,29 @@
           <w:lang w:val="es-MX"/>
         </w:rPr>
       </w:pPr>
-      <w:r>
-        <w:rPr>
-          <w:bCs/>
-          <w:iCs/>
-          <w:color w:val="2E74B5" w:themeColor="accent1" w:themeShade="BF"/>
-          <w:sz w:val="44"/>
-          <w:szCs w:val="44"/>
-          <w:lang w:val="es-MX"/>
-        </w:rPr>
-        <w:t>CrearVacunatorio() : método créate(muestra el formulario para cargar los datos del vacunatorio).</w:t>
+      <w:proofErr w:type="gramStart"/>
+      <w:r>
+        <w:rPr>
+          <w:bCs/>
+          <w:iCs/>
+          <w:color w:val="2E74B5" w:themeColor="accent1" w:themeShade="BF"/>
+          <w:sz w:val="44"/>
+          <w:szCs w:val="44"/>
+          <w:lang w:val="es-MX"/>
+        </w:rPr>
+        <w:t>CrearVacunatorio(</w:t>
+      </w:r>
+      <w:proofErr w:type="gramEnd"/>
+      <w:r>
+        <w:rPr>
+          <w:bCs/>
+          <w:iCs/>
+          <w:color w:val="2E74B5" w:themeColor="accent1" w:themeShade="BF"/>
+          <w:sz w:val="44"/>
+          <w:szCs w:val="44"/>
+          <w:lang w:val="es-MX"/>
+        </w:rPr>
+        <w:t>) : método créate(muestra el formulario para cargar los datos del vacunatorio).</w:t>
       </w:r>
     </w:p>
     <w:p>
@@ -4696,16 +4991,29 @@
           <w:lang w:val="es-MX"/>
         </w:rPr>
       </w:pPr>
-      <w:r>
-        <w:rPr>
-          <w:bCs/>
-          <w:iCs/>
-          <w:color w:val="2E74B5" w:themeColor="accent1" w:themeShade="BF"/>
-          <w:sz w:val="44"/>
-          <w:szCs w:val="44"/>
-          <w:lang w:val="es-MX"/>
-        </w:rPr>
-        <w:t>guardarVacunatorio(): método store(inserta los datos en la bd).</w:t>
+      <w:proofErr w:type="gramStart"/>
+      <w:r>
+        <w:rPr>
+          <w:bCs/>
+          <w:iCs/>
+          <w:color w:val="2E74B5" w:themeColor="accent1" w:themeShade="BF"/>
+          <w:sz w:val="44"/>
+          <w:szCs w:val="44"/>
+          <w:lang w:val="es-MX"/>
+        </w:rPr>
+        <w:t>guardarVacunatorio(</w:t>
+      </w:r>
+      <w:proofErr w:type="gramEnd"/>
+      <w:r>
+        <w:rPr>
+          <w:bCs/>
+          <w:iCs/>
+          <w:color w:val="2E74B5" w:themeColor="accent1" w:themeShade="BF"/>
+          <w:sz w:val="44"/>
+          <w:szCs w:val="44"/>
+          <w:lang w:val="es-MX"/>
+        </w:rPr>
+        <w:t>): método store(inserta los datos en la bd).</w:t>
       </w:r>
     </w:p>
     <w:p>
@@ -4724,16 +5032,29 @@
           <w:lang w:val="es-MX"/>
         </w:rPr>
       </w:pPr>
-      <w:r>
-        <w:rPr>
-          <w:bCs/>
-          <w:iCs/>
-          <w:color w:val="2E74B5" w:themeColor="accent1" w:themeShade="BF"/>
-          <w:sz w:val="44"/>
-          <w:szCs w:val="44"/>
-          <w:lang w:val="es-MX"/>
-        </w:rPr>
-        <w:t>editarVacunatorio(): método edit(muestra el formulario con los campos a editar).</w:t>
+      <w:proofErr w:type="gramStart"/>
+      <w:r>
+        <w:rPr>
+          <w:bCs/>
+          <w:iCs/>
+          <w:color w:val="2E74B5" w:themeColor="accent1" w:themeShade="BF"/>
+          <w:sz w:val="44"/>
+          <w:szCs w:val="44"/>
+          <w:lang w:val="es-MX"/>
+        </w:rPr>
+        <w:t>editarVacunatorio(</w:t>
+      </w:r>
+      <w:proofErr w:type="gramEnd"/>
+      <w:r>
+        <w:rPr>
+          <w:bCs/>
+          <w:iCs/>
+          <w:color w:val="2E74B5" w:themeColor="accent1" w:themeShade="BF"/>
+          <w:sz w:val="44"/>
+          <w:szCs w:val="44"/>
+          <w:lang w:val="es-MX"/>
+        </w:rPr>
+        <w:t>): método edit(muestra el formulario con los campos a editar).</w:t>
       </w:r>
     </w:p>
     <w:p>
@@ -4752,16 +5073,29 @@
           <w:lang w:val="es-MX"/>
         </w:rPr>
       </w:pPr>
-      <w:r>
-        <w:rPr>
-          <w:bCs/>
-          <w:iCs/>
-          <w:color w:val="2E74B5" w:themeColor="accent1" w:themeShade="BF"/>
-          <w:sz w:val="44"/>
-          <w:szCs w:val="44"/>
-          <w:lang w:val="es-MX"/>
-        </w:rPr>
-        <w:t>actualizarVacunatorio(): método update( actualiza los datos en la bd).</w:t>
+      <w:proofErr w:type="gramStart"/>
+      <w:r>
+        <w:rPr>
+          <w:bCs/>
+          <w:iCs/>
+          <w:color w:val="2E74B5" w:themeColor="accent1" w:themeShade="BF"/>
+          <w:sz w:val="44"/>
+          <w:szCs w:val="44"/>
+          <w:lang w:val="es-MX"/>
+        </w:rPr>
+        <w:t>actualizarVacunatorio(</w:t>
+      </w:r>
+      <w:proofErr w:type="gramEnd"/>
+      <w:r>
+        <w:rPr>
+          <w:bCs/>
+          <w:iCs/>
+          <w:color w:val="2E74B5" w:themeColor="accent1" w:themeShade="BF"/>
+          <w:sz w:val="44"/>
+          <w:szCs w:val="44"/>
+          <w:lang w:val="es-MX"/>
+        </w:rPr>
+        <w:t>): método update( actualiza los datos en la bd).</w:t>
       </w:r>
     </w:p>
     <w:p>
@@ -4790,153 +5124,644 @@
           <w:lang w:val="es-MX"/>
         </w:rPr>
         <w:lastRenderedPageBreak/>
-        <w:t>borrarVacunatorio(): método destroy(elimina el vacunatorio de la bd).</w:t>
+        <w:t xml:space="preserve">borrarVacunatorio(): método </w:t>
+      </w:r>
+      <w:proofErr w:type="gramStart"/>
+      <w:r>
+        <w:rPr>
+          <w:bCs/>
+          <w:iCs/>
+          <w:color w:val="2E74B5" w:themeColor="accent1" w:themeShade="BF"/>
+          <w:sz w:val="44"/>
+          <w:szCs w:val="44"/>
+          <w:lang w:val="es-MX"/>
+        </w:rPr>
+        <w:t>destroy(</w:t>
+      </w:r>
+      <w:proofErr w:type="gramEnd"/>
+      <w:r>
+        <w:rPr>
+          <w:bCs/>
+          <w:iCs/>
+          <w:color w:val="2E74B5" w:themeColor="accent1" w:themeShade="BF"/>
+          <w:sz w:val="44"/>
+          <w:szCs w:val="44"/>
+          <w:lang w:val="es-MX"/>
+        </w:rPr>
+        <w:t>elimina el vacunatorio de la bd).</w:t>
       </w:r>
     </w:p>
     <w:p>
       <w:pPr>
         <w:pStyle w:val="Prrafodelista"/>
-        <w:rPr>
-          <w:bCs/>
-          <w:iCs/>
-          <w:color w:val="2E74B5" w:themeColor="accent1" w:themeShade="BF"/>
-          <w:sz w:val="44"/>
-          <w:szCs w:val="44"/>
-          <w:lang w:val="es-MX"/>
-        </w:rPr>
-      </w:pPr>
-    </w:p>
-    <w:p>
-      <w:pPr>
-        <w:rPr>
-          <w:bCs/>
-          <w:iCs/>
-          <w:color w:val="2E74B5" w:themeColor="accent1" w:themeShade="BF"/>
-          <w:sz w:val="44"/>
-          <w:szCs w:val="44"/>
-          <w:lang w:val="es-MX"/>
-        </w:rPr>
-      </w:pPr>
-    </w:p>
-    <w:p>
-      <w:pPr>
-        <w:rPr>
-          <w:bCs/>
-          <w:iCs/>
-          <w:color w:val="2E74B5" w:themeColor="accent1" w:themeShade="BF"/>
-          <w:sz w:val="44"/>
-          <w:szCs w:val="44"/>
-          <w:lang w:val="es-MX"/>
-        </w:rPr>
-      </w:pPr>
-    </w:p>
-    <w:p>
-      <w:pPr>
-        <w:rPr>
-          <w:b/>
-          <w:i/>
-          <w:color w:val="2E74B5" w:themeColor="accent1" w:themeShade="BF"/>
-          <w:sz w:val="52"/>
-          <w:szCs w:val="52"/>
-          <w:lang w:val="es-MX"/>
-        </w:rPr>
-      </w:pPr>
-    </w:p>
-    <w:p>
-      <w:pPr>
-        <w:rPr>
-          <w:b/>
-          <w:i/>
-          <w:color w:val="2E74B5" w:themeColor="accent1" w:themeShade="BF"/>
-          <w:sz w:val="52"/>
-          <w:szCs w:val="52"/>
-          <w:lang w:val="es-MX"/>
-        </w:rPr>
-      </w:pPr>
-    </w:p>
-    <w:p>
-      <w:pPr>
-        <w:rPr>
-          <w:b/>
-          <w:i/>
-          <w:color w:val="2E74B5" w:themeColor="accent1" w:themeShade="BF"/>
-          <w:sz w:val="52"/>
-          <w:szCs w:val="52"/>
-          <w:lang w:val="es-MX"/>
-        </w:rPr>
-      </w:pPr>
-    </w:p>
-    <w:p>
-      <w:pPr>
-        <w:rPr>
-          <w:b/>
-          <w:i/>
-          <w:color w:val="2E74B5" w:themeColor="accent1" w:themeShade="BF"/>
-          <w:sz w:val="52"/>
-          <w:szCs w:val="52"/>
-          <w:lang w:val="es-MX"/>
-        </w:rPr>
-      </w:pPr>
-    </w:p>
-    <w:p>
-      <w:pPr>
-        <w:rPr>
-          <w:b/>
-          <w:i/>
-          <w:color w:val="2E74B5" w:themeColor="accent1" w:themeShade="BF"/>
-          <w:sz w:val="52"/>
-          <w:szCs w:val="52"/>
-          <w:lang w:val="es-MX"/>
-        </w:rPr>
-      </w:pPr>
-    </w:p>
-    <w:p>
-      <w:pPr>
-        <w:rPr>
-          <w:b/>
-          <w:i/>
-          <w:color w:val="2E74B5" w:themeColor="accent1" w:themeShade="BF"/>
-          <w:sz w:val="52"/>
-          <w:szCs w:val="52"/>
-          <w:lang w:val="es-MX"/>
-        </w:rPr>
-      </w:pPr>
-    </w:p>
-    <w:p>
-      <w:pPr>
-        <w:rPr>
-          <w:b/>
-          <w:i/>
-          <w:color w:val="2E74B5" w:themeColor="accent1" w:themeShade="BF"/>
-          <w:sz w:val="52"/>
-          <w:szCs w:val="52"/>
-          <w:lang w:val="es-MX"/>
-        </w:rPr>
-      </w:pPr>
-      <w:r>
-        <w:rPr>
-          <w:b/>
-          <w:i/>
-          <w:color w:val="2E74B5" w:themeColor="accent1" w:themeShade="BF"/>
-          <w:sz w:val="52"/>
-          <w:szCs w:val="52"/>
-          <w:lang w:val="es-MX"/>
+        <w:numPr>
+          <w:ilvl w:val="0"/>
+          <w:numId w:val="2"/>
+        </w:numPr>
+        <w:rPr>
+          <w:bCs/>
+          <w:iCs/>
+          <w:color w:val="2E74B5" w:themeColor="accent1" w:themeShade="BF"/>
+          <w:sz w:val="44"/>
+          <w:szCs w:val="44"/>
+          <w:lang w:val="es-MX"/>
+        </w:rPr>
+      </w:pPr>
+      <w:r>
+        <w:rPr>
+          <w:bCs/>
+          <w:iCs/>
+          <w:color w:val="2E74B5" w:themeColor="accent1" w:themeShade="BF"/>
+          <w:sz w:val="44"/>
+          <w:szCs w:val="44"/>
+          <w:lang w:val="es-MX"/>
+        </w:rPr>
+        <w:t xml:space="preserve">En el modelo </w:t>
+      </w:r>
+      <w:r>
+        <w:rPr>
+          <w:bCs/>
+          <w:iCs/>
+          <w:color w:val="2E74B5" w:themeColor="accent1" w:themeShade="BF"/>
+          <w:sz w:val="44"/>
+          <w:szCs w:val="44"/>
+          <w:lang w:val="es-MX"/>
+        </w:rPr>
+        <w:t>Asignacion</w:t>
+      </w:r>
+      <w:r>
+        <w:rPr>
+          <w:bCs/>
+          <w:iCs/>
+          <w:color w:val="2E74B5" w:themeColor="accent1" w:themeShade="BF"/>
+          <w:sz w:val="44"/>
+          <w:szCs w:val="44"/>
+          <w:lang w:val="es-MX"/>
+        </w:rPr>
+        <w:t>Controller los métodos hacen referencia a:</w:t>
+      </w:r>
+    </w:p>
+    <w:p>
+      <w:pPr>
+        <w:pStyle w:val="Prrafodelista"/>
+        <w:numPr>
+          <w:ilvl w:val="1"/>
+          <w:numId w:val="2"/>
+        </w:numPr>
+        <w:rPr>
+          <w:bCs/>
+          <w:iCs/>
+          <w:color w:val="2E74B5" w:themeColor="accent1" w:themeShade="BF"/>
+          <w:sz w:val="44"/>
+          <w:szCs w:val="44"/>
+          <w:lang w:val="es-MX"/>
+        </w:rPr>
+      </w:pPr>
+      <w:r>
+        <w:rPr>
+          <w:bCs/>
+          <w:iCs/>
+          <w:color w:val="2E74B5" w:themeColor="accent1" w:themeShade="BF"/>
+          <w:sz w:val="44"/>
+          <w:szCs w:val="44"/>
+          <w:lang w:val="es-MX"/>
+        </w:rPr>
+        <w:t>Mostrar</w:t>
+      </w:r>
+      <w:r>
+        <w:rPr>
+          <w:bCs/>
+          <w:iCs/>
+          <w:color w:val="2E74B5" w:themeColor="accent1" w:themeShade="BF"/>
+          <w:sz w:val="44"/>
+          <w:szCs w:val="44"/>
+          <w:lang w:val="es-MX"/>
+        </w:rPr>
+        <w:t>Asignaciones</w:t>
+      </w:r>
+      <w:r>
+        <w:rPr>
+          <w:bCs/>
+          <w:iCs/>
+          <w:color w:val="2E74B5" w:themeColor="accent1" w:themeShade="BF"/>
+          <w:sz w:val="44"/>
+          <w:szCs w:val="44"/>
+          <w:lang w:val="es-MX"/>
+        </w:rPr>
+        <w:t>(</w:t>
+      </w:r>
+      <w:proofErr w:type="gramStart"/>
+      <w:r>
+        <w:rPr>
+          <w:bCs/>
+          <w:iCs/>
+          <w:color w:val="2E74B5" w:themeColor="accent1" w:themeShade="BF"/>
+          <w:sz w:val="44"/>
+          <w:szCs w:val="44"/>
+          <w:lang w:val="es-MX"/>
+        </w:rPr>
+        <w:t>) :</w:t>
+      </w:r>
+      <w:proofErr w:type="gramEnd"/>
+      <w:r>
+        <w:rPr>
+          <w:bCs/>
+          <w:iCs/>
+          <w:color w:val="2E74B5" w:themeColor="accent1" w:themeShade="BF"/>
+          <w:sz w:val="44"/>
+          <w:szCs w:val="44"/>
+          <w:lang w:val="es-MX"/>
+        </w:rPr>
+        <w:t xml:space="preserve"> método index (muestra </w:t>
+      </w:r>
+      <w:r>
+        <w:rPr>
+          <w:bCs/>
+          <w:iCs/>
+          <w:color w:val="2E74B5" w:themeColor="accent1" w:themeShade="BF"/>
+          <w:sz w:val="44"/>
+          <w:szCs w:val="44"/>
+          <w:lang w:val="es-MX"/>
+        </w:rPr>
+        <w:t>todas las asignaciones)</w:t>
+      </w:r>
+    </w:p>
+    <w:p>
+      <w:pPr>
+        <w:pStyle w:val="Prrafodelista"/>
+        <w:numPr>
+          <w:ilvl w:val="1"/>
+          <w:numId w:val="2"/>
+        </w:numPr>
+        <w:rPr>
+          <w:bCs/>
+          <w:iCs/>
+          <w:color w:val="2E74B5" w:themeColor="accent1" w:themeShade="BF"/>
+          <w:sz w:val="44"/>
+          <w:szCs w:val="44"/>
+          <w:lang w:val="es-MX"/>
+        </w:rPr>
+      </w:pPr>
+      <w:r>
+        <w:rPr>
+          <w:bCs/>
+          <w:iCs/>
+          <w:color w:val="2E74B5" w:themeColor="accent1" w:themeShade="BF"/>
+          <w:sz w:val="44"/>
+          <w:szCs w:val="44"/>
+          <w:lang w:val="es-MX"/>
+        </w:rPr>
+        <w:t>Crear</w:t>
+      </w:r>
+      <w:r>
+        <w:rPr>
+          <w:bCs/>
+          <w:iCs/>
+          <w:color w:val="2E74B5" w:themeColor="accent1" w:themeShade="BF"/>
+          <w:sz w:val="44"/>
+          <w:szCs w:val="44"/>
+          <w:lang w:val="es-MX"/>
+        </w:rPr>
+        <w:t>Asignacion</w:t>
+      </w:r>
+      <w:r>
+        <w:rPr>
+          <w:bCs/>
+          <w:iCs/>
+          <w:color w:val="2E74B5" w:themeColor="accent1" w:themeShade="BF"/>
+          <w:sz w:val="44"/>
+          <w:szCs w:val="44"/>
+          <w:lang w:val="es-MX"/>
+        </w:rPr>
+        <w:t>(</w:t>
+      </w:r>
+      <w:proofErr w:type="gramStart"/>
+      <w:r>
+        <w:rPr>
+          <w:bCs/>
+          <w:iCs/>
+          <w:color w:val="2E74B5" w:themeColor="accent1" w:themeShade="BF"/>
+          <w:sz w:val="44"/>
+          <w:szCs w:val="44"/>
+          <w:lang w:val="es-MX"/>
+        </w:rPr>
+        <w:t>) :</w:t>
+      </w:r>
+      <w:proofErr w:type="gramEnd"/>
+      <w:r>
+        <w:rPr>
+          <w:bCs/>
+          <w:iCs/>
+          <w:color w:val="2E74B5" w:themeColor="accent1" w:themeShade="BF"/>
+          <w:sz w:val="44"/>
+          <w:szCs w:val="44"/>
+          <w:lang w:val="es-MX"/>
+        </w:rPr>
+        <w:t xml:space="preserve"> método créate(muestra el formulario para </w:t>
+      </w:r>
+      <w:r>
+        <w:rPr>
+          <w:bCs/>
+          <w:iCs/>
+          <w:color w:val="2E74B5" w:themeColor="accent1" w:themeShade="BF"/>
+          <w:sz w:val="44"/>
+          <w:szCs w:val="44"/>
+          <w:lang w:val="es-MX"/>
+        </w:rPr>
+        <w:t>crear las asignaciones</w:t>
+      </w:r>
+      <w:r>
+        <w:rPr>
+          <w:bCs/>
+          <w:iCs/>
+          <w:color w:val="2E74B5" w:themeColor="accent1" w:themeShade="BF"/>
+          <w:sz w:val="44"/>
+          <w:szCs w:val="44"/>
+          <w:lang w:val="es-MX"/>
+        </w:rPr>
+        <w:t>).</w:t>
+      </w:r>
+    </w:p>
+    <w:p>
+      <w:pPr>
+        <w:pStyle w:val="Prrafodelista"/>
+        <w:numPr>
+          <w:ilvl w:val="1"/>
+          <w:numId w:val="2"/>
+        </w:numPr>
+        <w:rPr>
+          <w:bCs/>
+          <w:iCs/>
+          <w:color w:val="2E74B5" w:themeColor="accent1" w:themeShade="BF"/>
+          <w:sz w:val="44"/>
+          <w:szCs w:val="44"/>
+          <w:lang w:val="es-MX"/>
+        </w:rPr>
+      </w:pPr>
+      <w:r>
+        <w:rPr>
+          <w:bCs/>
+          <w:iCs/>
+          <w:color w:val="2E74B5" w:themeColor="accent1" w:themeShade="BF"/>
+          <w:sz w:val="44"/>
+          <w:szCs w:val="44"/>
+          <w:lang w:val="es-MX"/>
+        </w:rPr>
+        <w:t>guardar</w:t>
+      </w:r>
+      <w:r>
+        <w:rPr>
+          <w:bCs/>
+          <w:iCs/>
+          <w:color w:val="2E74B5" w:themeColor="accent1" w:themeShade="BF"/>
+          <w:sz w:val="44"/>
+          <w:szCs w:val="44"/>
+          <w:lang w:val="es-MX"/>
+        </w:rPr>
+        <w:t>Asignacion</w:t>
+      </w:r>
+      <w:r>
+        <w:rPr>
+          <w:bCs/>
+          <w:iCs/>
+          <w:color w:val="2E74B5" w:themeColor="accent1" w:themeShade="BF"/>
+          <w:sz w:val="44"/>
+          <w:szCs w:val="44"/>
+          <w:lang w:val="es-MX"/>
+        </w:rPr>
+        <w:t>(): método store(inserta los datos en la bd).</w:t>
+      </w:r>
+    </w:p>
+    <w:p>
+      <w:pPr>
+        <w:pStyle w:val="Prrafodelista"/>
+        <w:numPr>
+          <w:ilvl w:val="1"/>
+          <w:numId w:val="2"/>
+        </w:numPr>
+        <w:rPr>
+          <w:bCs/>
+          <w:iCs/>
+          <w:color w:val="2E74B5" w:themeColor="accent1" w:themeShade="BF"/>
+          <w:sz w:val="44"/>
+          <w:szCs w:val="44"/>
+          <w:lang w:val="es-MX"/>
+        </w:rPr>
+      </w:pPr>
+      <w:r>
+        <w:rPr>
+          <w:bCs/>
+          <w:iCs/>
+          <w:color w:val="2E74B5" w:themeColor="accent1" w:themeShade="BF"/>
+          <w:sz w:val="44"/>
+          <w:szCs w:val="44"/>
+          <w:lang w:val="es-MX"/>
+        </w:rPr>
+        <w:t>editar</w:t>
+      </w:r>
+      <w:r>
+        <w:rPr>
+          <w:bCs/>
+          <w:iCs/>
+          <w:color w:val="2E74B5" w:themeColor="accent1" w:themeShade="BF"/>
+          <w:sz w:val="44"/>
+          <w:szCs w:val="44"/>
+          <w:lang w:val="es-MX"/>
+        </w:rPr>
+        <w:t>Asignacion</w:t>
+      </w:r>
+      <w:r>
+        <w:rPr>
+          <w:bCs/>
+          <w:iCs/>
+          <w:color w:val="2E74B5" w:themeColor="accent1" w:themeShade="BF"/>
+          <w:sz w:val="44"/>
+          <w:szCs w:val="44"/>
+          <w:lang w:val="es-MX"/>
+        </w:rPr>
+        <w:t>(): método edit(muestra el formulario con los campos a editar).</w:t>
+      </w:r>
+    </w:p>
+    <w:p>
+      <w:pPr>
+        <w:pStyle w:val="Prrafodelista"/>
+        <w:numPr>
+          <w:ilvl w:val="1"/>
+          <w:numId w:val="2"/>
+        </w:numPr>
+        <w:rPr>
+          <w:bCs/>
+          <w:iCs/>
+          <w:color w:val="2E74B5" w:themeColor="accent1" w:themeShade="BF"/>
+          <w:sz w:val="44"/>
+          <w:szCs w:val="44"/>
+          <w:lang w:val="es-MX"/>
+        </w:rPr>
+      </w:pPr>
+      <w:r>
+        <w:rPr>
+          <w:bCs/>
+          <w:iCs/>
+          <w:color w:val="2E74B5" w:themeColor="accent1" w:themeShade="BF"/>
+          <w:sz w:val="44"/>
+          <w:szCs w:val="44"/>
+          <w:lang w:val="es-MX"/>
+        </w:rPr>
+        <w:t>actualizar</w:t>
+      </w:r>
+      <w:r>
+        <w:rPr>
+          <w:bCs/>
+          <w:iCs/>
+          <w:color w:val="2E74B5" w:themeColor="accent1" w:themeShade="BF"/>
+          <w:sz w:val="44"/>
+          <w:szCs w:val="44"/>
+          <w:lang w:val="es-MX"/>
+        </w:rPr>
+        <w:t>Asignacion</w:t>
+      </w:r>
+      <w:r>
+        <w:rPr>
+          <w:bCs/>
+          <w:iCs/>
+          <w:color w:val="2E74B5" w:themeColor="accent1" w:themeShade="BF"/>
+          <w:sz w:val="44"/>
+          <w:szCs w:val="44"/>
+          <w:lang w:val="es-MX"/>
+        </w:rPr>
+        <w:t>(): método update( actualiza los datos en la bd).</w:t>
+      </w:r>
+    </w:p>
+    <w:p>
+      <w:pPr>
+        <w:pStyle w:val="Prrafodelista"/>
+        <w:numPr>
+          <w:ilvl w:val="1"/>
+          <w:numId w:val="2"/>
+        </w:numPr>
+        <w:rPr>
+          <w:bCs/>
+          <w:iCs/>
+          <w:color w:val="2E74B5" w:themeColor="accent1" w:themeShade="BF"/>
+          <w:sz w:val="44"/>
+          <w:szCs w:val="44"/>
+          <w:lang w:val="es-MX"/>
+        </w:rPr>
+      </w:pPr>
+      <w:r>
+        <w:rPr>
+          <w:bCs/>
+          <w:iCs/>
+          <w:color w:val="2E74B5" w:themeColor="accent1" w:themeShade="BF"/>
+          <w:sz w:val="44"/>
+          <w:szCs w:val="44"/>
+          <w:lang w:val="es-MX"/>
+        </w:rPr>
+        <w:t>borrar</w:t>
+      </w:r>
+      <w:r>
+        <w:rPr>
+          <w:bCs/>
+          <w:iCs/>
+          <w:color w:val="2E74B5" w:themeColor="accent1" w:themeShade="BF"/>
+          <w:sz w:val="44"/>
+          <w:szCs w:val="44"/>
+          <w:lang w:val="es-MX"/>
+        </w:rPr>
+        <w:t>Asignacion</w:t>
+      </w:r>
+      <w:r>
+        <w:rPr>
+          <w:bCs/>
+          <w:iCs/>
+          <w:color w:val="2E74B5" w:themeColor="accent1" w:themeShade="BF"/>
+          <w:sz w:val="44"/>
+          <w:szCs w:val="44"/>
+          <w:lang w:val="es-MX"/>
+        </w:rPr>
+        <w:t xml:space="preserve">(): método destroy(elimina </w:t>
+      </w:r>
+      <w:r>
+        <w:rPr>
+          <w:bCs/>
+          <w:iCs/>
+          <w:color w:val="2E74B5" w:themeColor="accent1" w:themeShade="BF"/>
+          <w:sz w:val="44"/>
+          <w:szCs w:val="44"/>
+          <w:lang w:val="es-MX"/>
+        </w:rPr>
+        <w:t>la asignación</w:t>
+      </w:r>
+      <w:r>
+        <w:rPr>
+          <w:bCs/>
+          <w:iCs/>
+          <w:color w:val="2E74B5" w:themeColor="accent1" w:themeShade="BF"/>
+          <w:sz w:val="44"/>
+          <w:szCs w:val="44"/>
+          <w:lang w:val="es-MX"/>
+        </w:rPr>
+        <w:t xml:space="preserve"> de la bd).</w:t>
+      </w:r>
+    </w:p>
+    <w:p>
+      <w:pPr>
+        <w:pStyle w:val="Prrafodelista"/>
+        <w:ind w:left="1440"/>
+        <w:rPr>
+          <w:bCs/>
+          <w:iCs/>
+          <w:color w:val="2E74B5" w:themeColor="accent1" w:themeShade="BF"/>
+          <w:sz w:val="44"/>
+          <w:szCs w:val="44"/>
+          <w:lang w:val="es-MX"/>
+        </w:rPr>
+      </w:pPr>
+    </w:p>
+    <w:p>
+      <w:pPr>
+        <w:pStyle w:val="Prrafodelista"/>
+        <w:rPr>
+          <w:bCs/>
+          <w:iCs/>
+          <w:color w:val="2E74B5" w:themeColor="accent1" w:themeShade="BF"/>
+          <w:sz w:val="44"/>
+          <w:szCs w:val="44"/>
+          <w:lang w:val="es-MX"/>
+        </w:rPr>
+      </w:pPr>
+    </w:p>
+    <w:p>
+      <w:pPr>
+        <w:rPr>
+          <w:bCs/>
+          <w:iCs/>
+          <w:color w:val="2E74B5" w:themeColor="accent1" w:themeShade="BF"/>
+          <w:sz w:val="44"/>
+          <w:szCs w:val="44"/>
+          <w:lang w:val="es-MX"/>
+        </w:rPr>
+      </w:pPr>
+    </w:p>
+    <w:p>
+      <w:pPr>
+        <w:rPr>
+          <w:bCs/>
+          <w:iCs/>
+          <w:color w:val="2E74B5" w:themeColor="accent1" w:themeShade="BF"/>
+          <w:sz w:val="44"/>
+          <w:szCs w:val="44"/>
+          <w:lang w:val="es-MX"/>
+        </w:rPr>
+      </w:pPr>
+    </w:p>
+    <w:p>
+      <w:pPr>
+        <w:rPr>
+          <w:b/>
+          <w:i/>
+          <w:color w:val="2E74B5" w:themeColor="accent1" w:themeShade="BF"/>
+          <w:sz w:val="52"/>
+          <w:szCs w:val="52"/>
+          <w:lang w:val="es-MX"/>
+        </w:rPr>
+      </w:pPr>
+    </w:p>
+    <w:p>
+      <w:pPr>
+        <w:rPr>
+          <w:b/>
+          <w:i/>
+          <w:color w:val="2E74B5" w:themeColor="accent1" w:themeShade="BF"/>
+          <w:sz w:val="52"/>
+          <w:szCs w:val="52"/>
+          <w:lang w:val="es-MX"/>
+        </w:rPr>
+      </w:pPr>
+    </w:p>
+    <w:p>
+      <w:pPr>
+        <w:rPr>
+          <w:b/>
+          <w:i/>
+          <w:color w:val="2E74B5" w:themeColor="accent1" w:themeShade="BF"/>
+          <w:sz w:val="52"/>
+          <w:szCs w:val="52"/>
+          <w:lang w:val="es-MX"/>
+        </w:rPr>
+      </w:pPr>
+    </w:p>
+    <w:p>
+      <w:pPr>
+        <w:rPr>
+          <w:b/>
+          <w:i/>
+          <w:color w:val="2E74B5" w:themeColor="accent1" w:themeShade="BF"/>
+          <w:sz w:val="52"/>
+          <w:szCs w:val="52"/>
+          <w:lang w:val="es-MX"/>
+        </w:rPr>
+      </w:pPr>
+    </w:p>
+    <w:p>
+      <w:pPr>
+        <w:rPr>
+          <w:b/>
+          <w:i/>
+          <w:color w:val="2E74B5" w:themeColor="accent1" w:themeShade="BF"/>
+          <w:sz w:val="52"/>
+          <w:szCs w:val="52"/>
+          <w:lang w:val="es-MX"/>
+        </w:rPr>
+      </w:pPr>
+    </w:p>
+    <w:p>
+      <w:pPr>
+        <w:rPr>
+          <w:b/>
+          <w:i/>
+          <w:color w:val="2E74B5" w:themeColor="accent1" w:themeShade="BF"/>
+          <w:sz w:val="52"/>
+          <w:szCs w:val="52"/>
+          <w:lang w:val="es-MX"/>
+        </w:rPr>
+      </w:pPr>
+    </w:p>
+    <w:p>
+      <w:pPr>
+        <w:rPr>
+          <w:b/>
+          <w:i/>
+          <w:color w:val="2E74B5" w:themeColor="accent1" w:themeShade="BF"/>
+          <w:sz w:val="52"/>
+          <w:szCs w:val="52"/>
+          <w:lang w:val="es-MX"/>
+        </w:rPr>
+      </w:pPr>
+      <w:r>
+        <w:rPr>
+          <w:b/>
+          <w:i/>
+          <w:color w:val="2E74B5" w:themeColor="accent1" w:themeShade="BF"/>
+          <w:sz w:val="52"/>
+          <w:szCs w:val="52"/>
+          <w:lang w:val="es-MX"/>
+        </w:rPr>
+        <w:t>DISEÑO CAPA PERSISTENCIA:</w:t>
+      </w:r>
+    </w:p>
+    <w:p>
+      <w:pPr>
+        <w:jc w:val="center"/>
+        <w:rPr>
+          <w:lang w:val="es-MX"/>
+        </w:rPr>
+      </w:pPr>
+      <w:r>
+        <w:rPr>
+          <w:noProof/>
         </w:rPr>
         <w:lastRenderedPageBreak/>
-        <w:t>DISEÑO CAPA PERSISTENCIA:</w:t>
-      </w:r>
-    </w:p>
-    <w:p>
-      <w:pPr>
-        <w:jc w:val="center"/>
-        <w:rPr>
-          <w:lang w:val="es-MX"/>
-        </w:rPr>
-      </w:pPr>
-      <w:r>
-        <w:rPr>
-          <w:noProof/>
-        </w:rPr>
         <w:drawing>
           <wp:inline distT="0" distB="0" distL="0" distR="0" wp14:anchorId="4DB6DFE0" wp14:editId="7BB77A0D">
             <wp:extent cx="7762875" cy="4886109"/>

</xml_diff>

<commit_message>
Diagrama de clases version 5.000.000
</commit_message>
<xml_diff>
--- a/Aplicación Web Vacunación COVID 19.docx
+++ b/Aplicación Web Vacunación COVID 19.docx
@@ -3583,18 +3583,18 @@
         </w:rPr>
         <w:lastRenderedPageBreak/>
         <w:drawing>
-          <wp:anchor distT="0" distB="0" distL="114300" distR="114300" simplePos="0" relativeHeight="251689984" behindDoc="0" locked="0" layoutInCell="1" allowOverlap="1" wp14:anchorId="6E48CB97" wp14:editId="20CAF4A2">
+          <wp:anchor distT="0" distB="0" distL="114300" distR="114300" simplePos="0" relativeHeight="251689984" behindDoc="0" locked="0" layoutInCell="1" allowOverlap="1" wp14:anchorId="78B0371D" wp14:editId="775F5145">
             <wp:simplePos x="0" y="0"/>
             <wp:positionH relativeFrom="margin">
-              <wp:posOffset>252730</wp:posOffset>
+              <wp:align>center</wp:align>
             </wp:positionH>
             <wp:positionV relativeFrom="paragraph">
-              <wp:posOffset>-289560</wp:posOffset>
+              <wp:posOffset>-375285</wp:posOffset>
             </wp:positionV>
-            <wp:extent cx="7658100" cy="6867525"/>
-            <wp:effectExtent l="0" t="0" r="0" b="9525"/>
+            <wp:extent cx="5972175" cy="6762050"/>
+            <wp:effectExtent l="0" t="0" r="0" b="1270"/>
             <wp:wrapNone/>
-            <wp:docPr id="1" name="Imagen 1"/>
+            <wp:docPr id="3" name="Imagen 3"/>
             <wp:cNvGraphicFramePr>
               <a:graphicFrameLocks xmlns:a="http://schemas.openxmlformats.org/drawingml/2006/main" noChangeAspect="1"/>
             </wp:cNvGraphicFramePr>
@@ -3602,7 +3602,7 @@
               <a:graphicData uri="http://schemas.openxmlformats.org/drawingml/2006/picture">
                 <pic:pic xmlns:pic="http://schemas.openxmlformats.org/drawingml/2006/picture">
                   <pic:nvPicPr>
-                    <pic:cNvPr id="1" name="Imagen 1"/>
+                    <pic:cNvPr id="3" name="Imagen 3"/>
                     <pic:cNvPicPr/>
                   </pic:nvPicPr>
                   <pic:blipFill>
@@ -3620,7 +3620,7 @@
                   <pic:spPr>
                     <a:xfrm>
                       <a:off x="0" y="0"/>
-                      <a:ext cx="7658100" cy="6867525"/>
+                      <a:ext cx="5972175" cy="6762050"/>
                     </a:xfrm>
                     <a:prstGeom prst="rect">
                       <a:avLst/>
@@ -5114,6 +5114,7 @@
           <w:lang w:val="es-MX"/>
         </w:rPr>
       </w:pPr>
+      <w:proofErr w:type="gramStart"/>
       <w:r>
         <w:rPr>
           <w:bCs/>
@@ -5124,19 +5125,7 @@
           <w:lang w:val="es-MX"/>
         </w:rPr>
         <w:lastRenderedPageBreak/>
-        <w:t xml:space="preserve">borrarVacunatorio(): método </w:t>
-      </w:r>
-      <w:proofErr w:type="gramStart"/>
-      <w:r>
-        <w:rPr>
-          <w:bCs/>
-          <w:iCs/>
-          <w:color w:val="2E74B5" w:themeColor="accent1" w:themeShade="BF"/>
-          <w:sz w:val="44"/>
-          <w:szCs w:val="44"/>
-          <w:lang w:val="es-MX"/>
-        </w:rPr>
-        <w:t>destroy(</w:t>
+        <w:t>borrarVacunatorio(</w:t>
       </w:r>
       <w:proofErr w:type="gramEnd"/>
       <w:r>
@@ -5148,7 +5137,7 @@
           <w:szCs w:val="44"/>
           <w:lang w:val="es-MX"/>
         </w:rPr>
-        <w:t>elimina el vacunatorio de la bd).</w:t>
+        <w:t>): método destroy(elimina el vacunatorio de la bd).</w:t>
       </w:r>
     </w:p>
     <w:p>
@@ -5176,29 +5165,7 @@
           <w:szCs w:val="44"/>
           <w:lang w:val="es-MX"/>
         </w:rPr>
-        <w:t xml:space="preserve">En el modelo </w:t>
-      </w:r>
-      <w:r>
-        <w:rPr>
-          <w:bCs/>
-          <w:iCs/>
-          <w:color w:val="2E74B5" w:themeColor="accent1" w:themeShade="BF"/>
-          <w:sz w:val="44"/>
-          <w:szCs w:val="44"/>
-          <w:lang w:val="es-MX"/>
-        </w:rPr>
-        <w:t>Asignacion</w:t>
-      </w:r>
-      <w:r>
-        <w:rPr>
-          <w:bCs/>
-          <w:iCs/>
-          <w:color w:val="2E74B5" w:themeColor="accent1" w:themeShade="BF"/>
-          <w:sz w:val="44"/>
-          <w:szCs w:val="44"/>
-          <w:lang w:val="es-MX"/>
-        </w:rPr>
-        <w:t>Controller los métodos hacen referencia a:</w:t>
+        <w:t>En el modelo AsignacionController los métodos hacen referencia a:</w:t>
       </w:r>
     </w:p>
     <w:p>
@@ -5217,39 +5184,6 @@
           <w:lang w:val="es-MX"/>
         </w:rPr>
       </w:pPr>
-      <w:r>
-        <w:rPr>
-          <w:bCs/>
-          <w:iCs/>
-          <w:color w:val="2E74B5" w:themeColor="accent1" w:themeShade="BF"/>
-          <w:sz w:val="44"/>
-          <w:szCs w:val="44"/>
-          <w:lang w:val="es-MX"/>
-        </w:rPr>
-        <w:t>Mostrar</w:t>
-      </w:r>
-      <w:r>
-        <w:rPr>
-          <w:bCs/>
-          <w:iCs/>
-          <w:color w:val="2E74B5" w:themeColor="accent1" w:themeShade="BF"/>
-          <w:sz w:val="44"/>
-          <w:szCs w:val="44"/>
-          <w:lang w:val="es-MX"/>
-        </w:rPr>
-        <w:t>Asignaciones</w:t>
-      </w:r>
-      <w:r>
-        <w:rPr>
-          <w:bCs/>
-          <w:iCs/>
-          <w:color w:val="2E74B5" w:themeColor="accent1" w:themeShade="BF"/>
-          <w:sz w:val="44"/>
-          <w:szCs w:val="44"/>
-          <w:lang w:val="es-MX"/>
-        </w:rPr>
-        <w:t>(</w:t>
-      </w:r>
       <w:proofErr w:type="gramStart"/>
       <w:r>
         <w:rPr>
@@ -5260,7 +5194,7 @@
           <w:szCs w:val="44"/>
           <w:lang w:val="es-MX"/>
         </w:rPr>
-        <w:t>) :</w:t>
+        <w:t>MostrarAsignaciones(</w:t>
       </w:r>
       <w:proofErr w:type="gramEnd"/>
       <w:r>
@@ -5272,18 +5206,7 @@
           <w:szCs w:val="44"/>
           <w:lang w:val="es-MX"/>
         </w:rPr>
-        <w:t xml:space="preserve"> método index (muestra </w:t>
-      </w:r>
-      <w:r>
-        <w:rPr>
-          <w:bCs/>
-          <w:iCs/>
-          <w:color w:val="2E74B5" w:themeColor="accent1" w:themeShade="BF"/>
-          <w:sz w:val="44"/>
-          <w:szCs w:val="44"/>
-          <w:lang w:val="es-MX"/>
-        </w:rPr>
-        <w:t>todas las asignaciones)</w:t>
+        <w:t>) : método index (muestra todas las asignaciones)</w:t>
       </w:r>
     </w:p>
     <w:p>
@@ -5302,6 +5225,7 @@
           <w:lang w:val="es-MX"/>
         </w:rPr>
       </w:pPr>
+      <w:proofErr w:type="gramStart"/>
       <w:r>
         <w:rPr>
           <w:bCs/>
@@ -5335,18 +5259,6 @@
         </w:rPr>
         <w:t>(</w:t>
       </w:r>
-      <w:proofErr w:type="gramStart"/>
-      <w:r>
-        <w:rPr>
-          <w:bCs/>
-          <w:iCs/>
-          <w:color w:val="2E74B5" w:themeColor="accent1" w:themeShade="BF"/>
-          <w:sz w:val="44"/>
-          <w:szCs w:val="44"/>
-          <w:lang w:val="es-MX"/>
-        </w:rPr>
-        <w:t>) :</w:t>
-      </w:r>
       <w:proofErr w:type="gramEnd"/>
       <w:r>
         <w:rPr>
@@ -5357,7 +5269,7 @@
           <w:szCs w:val="44"/>
           <w:lang w:val="es-MX"/>
         </w:rPr>
-        <w:t xml:space="preserve"> método créate(muestra el formulario para </w:t>
+        <w:t xml:space="preserve">) : método créate(muestra el formulario para </w:t>
       </w:r>
       <w:r>
         <w:rPr>
@@ -5738,15 +5650,40 @@
           <w:lang w:val="es-MX"/>
         </w:rPr>
       </w:pPr>
-      <w:r>
-        <w:rPr>
-          <w:b/>
-          <w:i/>
-          <w:color w:val="2E74B5" w:themeColor="accent1" w:themeShade="BF"/>
-          <w:sz w:val="52"/>
-          <w:szCs w:val="52"/>
-          <w:lang w:val="es-MX"/>
-        </w:rPr>
+    </w:p>
+    <w:p>
+      <w:pPr>
+        <w:rPr>
+          <w:b/>
+          <w:i/>
+          <w:color w:val="2E74B5" w:themeColor="accent1" w:themeShade="BF"/>
+          <w:sz w:val="52"/>
+          <w:szCs w:val="52"/>
+          <w:lang w:val="es-MX"/>
+        </w:rPr>
+      </w:pPr>
+    </w:p>
+    <w:p>
+      <w:pPr>
+        <w:rPr>
+          <w:b/>
+          <w:i/>
+          <w:color w:val="2E74B5" w:themeColor="accent1" w:themeShade="BF"/>
+          <w:sz w:val="52"/>
+          <w:szCs w:val="52"/>
+          <w:lang w:val="es-MX"/>
+        </w:rPr>
+      </w:pPr>
+      <w:r>
+        <w:rPr>
+          <w:b/>
+          <w:i/>
+          <w:color w:val="2E74B5" w:themeColor="accent1" w:themeShade="BF"/>
+          <w:sz w:val="52"/>
+          <w:szCs w:val="52"/>
+          <w:lang w:val="es-MX"/>
+        </w:rPr>
+        <w:lastRenderedPageBreak/>
         <w:t>DISEÑO CAPA PERSISTENCIA:</w:t>
       </w:r>
     </w:p>
@@ -5761,7 +5698,6 @@
         <w:rPr>
           <w:noProof/>
         </w:rPr>
-        <w:lastRenderedPageBreak/>
         <w:drawing>
           <wp:inline distT="0" distB="0" distL="0" distR="0" wp14:anchorId="4DB6DFE0" wp14:editId="7BB77A0D">
             <wp:extent cx="7762875" cy="4886109"/>

</xml_diff>

<commit_message>
Algunos casos de Testeo con imagenes
</commit_message>
<xml_diff>
--- a/Aplicación Web Vacunación COVID 19.docx
+++ b/Aplicación Web Vacunación COVID 19.docx
@@ -5874,9 +5874,579 @@
           <w:lang w:val="es-MX"/>
         </w:rPr>
       </w:pPr>
+      <w:r>
+        <w:rPr>
+          <w:color w:val="2E74B5" w:themeColor="accent1" w:themeShade="BF"/>
+          <w:sz w:val="48"/>
+          <w:szCs w:val="48"/>
+          <w:lang w:val="es-MX"/>
+        </w:rPr>
+        <w:t>Se testearon los siguientes casos:</w:t>
+      </w:r>
+    </w:p>
+    <w:p>
+      <w:pPr>
+        <w:pStyle w:val="Prrafodelista"/>
+        <w:numPr>
+          <w:ilvl w:val="0"/>
+          <w:numId w:val="3"/>
+        </w:numPr>
+        <w:rPr>
+          <w:color w:val="2E74B5" w:themeColor="accent1" w:themeShade="BF"/>
+          <w:sz w:val="48"/>
+          <w:szCs w:val="48"/>
+          <w:lang w:val="es-MX"/>
+        </w:rPr>
+      </w:pPr>
+      <w:r>
+        <w:rPr>
+          <w:noProof/>
+          <w:color w:val="2E74B5" w:themeColor="accent1" w:themeShade="BF"/>
+          <w:sz w:val="48"/>
+          <w:szCs w:val="48"/>
+          <w:lang w:val="es-MX"/>
+        </w:rPr>
+        <w:drawing>
+          <wp:anchor distT="0" distB="0" distL="114300" distR="114300" simplePos="0" relativeHeight="251691008" behindDoc="0" locked="0" layoutInCell="1" allowOverlap="1" wp14:anchorId="2AEEA501" wp14:editId="35A1792A">
+            <wp:simplePos x="0" y="0"/>
+            <wp:positionH relativeFrom="column">
+              <wp:posOffset>2272030</wp:posOffset>
+            </wp:positionH>
+            <wp:positionV relativeFrom="paragraph">
+              <wp:posOffset>594995</wp:posOffset>
+            </wp:positionV>
+            <wp:extent cx="4048125" cy="3157220"/>
+            <wp:effectExtent l="133350" t="114300" r="142875" b="157480"/>
+            <wp:wrapThrough wrapText="bothSides">
+              <wp:wrapPolygon edited="0">
+                <wp:start x="-610" y="-782"/>
+                <wp:lineTo x="-712" y="21504"/>
+                <wp:lineTo x="-102" y="22547"/>
+                <wp:lineTo x="21651" y="22547"/>
+                <wp:lineTo x="22261" y="20462"/>
+                <wp:lineTo x="22261" y="1564"/>
+                <wp:lineTo x="22057" y="-782"/>
+                <wp:lineTo x="-610" y="-782"/>
+              </wp:wrapPolygon>
+            </wp:wrapThrough>
+            <wp:docPr id="1" name="Imagen 1"/>
+            <wp:cNvGraphicFramePr>
+              <a:graphicFrameLocks xmlns:a="http://schemas.openxmlformats.org/drawingml/2006/main" noChangeAspect="1"/>
+            </wp:cNvGraphicFramePr>
+            <a:graphic xmlns:a="http://schemas.openxmlformats.org/drawingml/2006/main">
+              <a:graphicData uri="http://schemas.openxmlformats.org/drawingml/2006/picture">
+                <pic:pic xmlns:pic="http://schemas.openxmlformats.org/drawingml/2006/picture">
+                  <pic:nvPicPr>
+                    <pic:cNvPr id="1" name="Imagen 1"/>
+                    <pic:cNvPicPr/>
+                  </pic:nvPicPr>
+                  <pic:blipFill>
+                    <a:blip r:embed="rId13">
+                      <a:extLst>
+                        <a:ext uri="{28A0092B-C50C-407E-A947-70E740481C1C}">
+                          <a14:useLocalDpi xmlns:a14="http://schemas.microsoft.com/office/drawing/2010/main" val="0"/>
+                        </a:ext>
+                      </a:extLst>
+                    </a:blip>
+                    <a:stretch>
+                      <a:fillRect/>
+                    </a:stretch>
+                  </pic:blipFill>
+                  <pic:spPr>
+                    <a:xfrm>
+                      <a:off x="0" y="0"/>
+                      <a:ext cx="4048125" cy="3157220"/>
+                    </a:xfrm>
+                    <a:prstGeom prst="rect">
+                      <a:avLst/>
+                    </a:prstGeom>
+                    <a:solidFill>
+                      <a:srgbClr val="FFFFFF">
+                        <a:shade val="85000"/>
+                      </a:srgbClr>
+                    </a:solidFill>
+                    <a:ln w="88900" cap="sq">
+                      <a:solidFill>
+                        <a:schemeClr val="tx1"/>
+                      </a:solidFill>
+                      <a:miter lim="800000"/>
+                    </a:ln>
+                    <a:effectLst>
+                      <a:outerShdw blurRad="55000" dist="18000" dir="5400000" algn="tl" rotWithShape="0">
+                        <a:srgbClr val="000000">
+                          <a:alpha val="40000"/>
+                        </a:srgbClr>
+                      </a:outerShdw>
+                    </a:effectLst>
+                    <a:scene3d>
+                      <a:camera prst="orthographicFront"/>
+                      <a:lightRig rig="twoPt" dir="t">
+                        <a:rot lat="0" lon="0" rev="7200000"/>
+                      </a:lightRig>
+                    </a:scene3d>
+                    <a:sp3d>
+                      <a:bevelT w="25400" h="19050"/>
+                      <a:contourClr>
+                        <a:srgbClr val="FFFFFF"/>
+                      </a:contourClr>
+                    </a:sp3d>
+                  </pic:spPr>
+                </pic:pic>
+              </a:graphicData>
+            </a:graphic>
+            <wp14:sizeRelH relativeFrom="margin">
+              <wp14:pctWidth>0</wp14:pctWidth>
+            </wp14:sizeRelH>
+            <wp14:sizeRelV relativeFrom="margin">
+              <wp14:pctHeight>0</wp14:pctHeight>
+            </wp14:sizeRelV>
+          </wp:anchor>
+        </w:drawing>
+      </w:r>
+      <w:r>
+        <w:rPr>
+          <w:color w:val="2E74B5" w:themeColor="accent1" w:themeShade="BF"/>
+          <w:sz w:val="48"/>
+          <w:szCs w:val="48"/>
+          <w:lang w:val="es-MX"/>
+        </w:rPr>
+        <w:t xml:space="preserve">Si el usuario ingresa un DNI o </w:t>
+      </w:r>
+      <w:proofErr w:type="spellStart"/>
+      <w:r>
+        <w:rPr>
+          <w:color w:val="2E74B5" w:themeColor="accent1" w:themeShade="BF"/>
+          <w:sz w:val="48"/>
+          <w:szCs w:val="48"/>
+          <w:lang w:val="es-MX"/>
+        </w:rPr>
+        <w:t>contrase</w:t>
+      </w:r>
+      <w:r>
+        <w:rPr>
+          <w:color w:val="2E74B5" w:themeColor="accent1" w:themeShade="BF"/>
+          <w:sz w:val="48"/>
+          <w:szCs w:val="48"/>
+          <w:lang w:val="es-ES"/>
+        </w:rPr>
+        <w:t>ña</w:t>
+      </w:r>
+      <w:proofErr w:type="spellEnd"/>
+      <w:r>
+        <w:rPr>
+          <w:color w:val="2E74B5" w:themeColor="accent1" w:themeShade="BF"/>
+          <w:sz w:val="48"/>
+          <w:szCs w:val="48"/>
+          <w:lang w:val="es-ES"/>
+        </w:rPr>
+        <w:t xml:space="preserve"> incorrecto:</w:t>
+      </w:r>
+    </w:p>
+    <w:p>
+      <w:pPr>
+        <w:rPr>
+          <w:color w:val="2E74B5" w:themeColor="accent1" w:themeShade="BF"/>
+          <w:sz w:val="48"/>
+          <w:szCs w:val="48"/>
+          <w:lang w:val="es-MX"/>
+        </w:rPr>
+      </w:pPr>
+    </w:p>
+    <w:p>
+      <w:pPr>
+        <w:rPr>
+          <w:color w:val="2E74B5" w:themeColor="accent1" w:themeShade="BF"/>
+          <w:sz w:val="48"/>
+          <w:szCs w:val="48"/>
+          <w:lang w:val="es-MX"/>
+        </w:rPr>
+      </w:pPr>
+    </w:p>
+    <w:p>
+      <w:pPr>
+        <w:rPr>
+          <w:color w:val="2E74B5" w:themeColor="accent1" w:themeShade="BF"/>
+          <w:sz w:val="48"/>
+          <w:szCs w:val="48"/>
+          <w:lang w:val="es-MX"/>
+        </w:rPr>
+      </w:pPr>
+    </w:p>
+    <w:p>
+      <w:pPr>
+        <w:rPr>
+          <w:color w:val="2E74B5" w:themeColor="accent1" w:themeShade="BF"/>
+          <w:sz w:val="48"/>
+          <w:szCs w:val="48"/>
+          <w:lang w:val="es-MX"/>
+        </w:rPr>
+      </w:pPr>
+    </w:p>
+    <w:p>
+      <w:pPr>
+        <w:rPr>
+          <w:color w:val="2E74B5" w:themeColor="accent1" w:themeShade="BF"/>
+          <w:sz w:val="48"/>
+          <w:szCs w:val="48"/>
+          <w:lang w:val="es-MX"/>
+        </w:rPr>
+      </w:pPr>
+    </w:p>
+    <w:p>
+      <w:pPr>
+        <w:rPr>
+          <w:color w:val="2E74B5" w:themeColor="accent1" w:themeShade="BF"/>
+          <w:sz w:val="48"/>
+          <w:szCs w:val="48"/>
+          <w:lang w:val="es-MX"/>
+        </w:rPr>
+      </w:pPr>
+    </w:p>
+    <w:p>
+      <w:pPr>
+        <w:rPr>
+          <w:color w:val="2E74B5" w:themeColor="accent1" w:themeShade="BF"/>
+          <w:sz w:val="48"/>
+          <w:szCs w:val="48"/>
+          <w:lang w:val="es-MX"/>
+        </w:rPr>
+      </w:pPr>
+    </w:p>
+    <w:p>
+      <w:pPr>
+        <w:rPr>
+          <w:color w:val="2E74B5" w:themeColor="accent1" w:themeShade="BF"/>
+          <w:sz w:val="48"/>
+          <w:szCs w:val="48"/>
+          <w:lang w:val="es-MX"/>
+        </w:rPr>
+      </w:pPr>
+    </w:p>
+    <w:p>
+      <w:pPr>
+        <w:pStyle w:val="Prrafodelista"/>
+        <w:numPr>
+          <w:ilvl w:val="0"/>
+          <w:numId w:val="3"/>
+        </w:numPr>
+        <w:rPr>
+          <w:color w:val="2E74B5" w:themeColor="accent1" w:themeShade="BF"/>
+          <w:sz w:val="48"/>
+          <w:szCs w:val="48"/>
+          <w:lang w:val="es-MX"/>
+        </w:rPr>
+      </w:pPr>
+      <w:r>
+        <w:rPr>
+          <w:color w:val="2E74B5" w:themeColor="accent1" w:themeShade="BF"/>
+          <w:sz w:val="48"/>
+          <w:szCs w:val="48"/>
+          <w:lang w:val="es-MX"/>
+        </w:rPr>
+        <w:lastRenderedPageBreak/>
+        <w:t>Si un usuario intenta acceder a una función que no le corresponde a su rol:</w:t>
+      </w:r>
+    </w:p>
+    <w:p>
+      <w:pPr>
+        <w:pStyle w:val="Prrafodelista"/>
+        <w:rPr>
+          <w:noProof/>
+          <w:color w:val="2E74B5" w:themeColor="accent1" w:themeShade="BF"/>
+          <w:sz w:val="48"/>
+          <w:szCs w:val="48"/>
+          <w:lang w:val="es-MX"/>
+        </w:rPr>
+      </w:pPr>
+      <w:r>
+        <w:rPr>
+          <w:noProof/>
+          <w:color w:val="2E74B5" w:themeColor="accent1" w:themeShade="BF"/>
+          <w:sz w:val="48"/>
+          <w:szCs w:val="48"/>
+          <w:lang w:val="es-MX"/>
+        </w:rPr>
+        <w:drawing>
+          <wp:inline distT="0" distB="0" distL="0" distR="0" wp14:anchorId="22385F6F" wp14:editId="5608B2D7">
+            <wp:extent cx="8258810" cy="1924050"/>
+            <wp:effectExtent l="152400" t="114300" r="142240" b="171450"/>
+            <wp:docPr id="5" name="Imagen 5"/>
+            <wp:cNvGraphicFramePr>
+              <a:graphicFrameLocks xmlns:a="http://schemas.openxmlformats.org/drawingml/2006/main" noChangeAspect="1"/>
+            </wp:cNvGraphicFramePr>
+            <a:graphic xmlns:a="http://schemas.openxmlformats.org/drawingml/2006/main">
+              <a:graphicData uri="http://schemas.openxmlformats.org/drawingml/2006/picture">
+                <pic:pic xmlns:pic="http://schemas.openxmlformats.org/drawingml/2006/picture">
+                  <pic:nvPicPr>
+                    <pic:cNvPr id="5" name="Imagen 5"/>
+                    <pic:cNvPicPr/>
+                  </pic:nvPicPr>
+                  <pic:blipFill>
+                    <a:blip r:embed="rId14">
+                      <a:extLst>
+                        <a:ext uri="{28A0092B-C50C-407E-A947-70E740481C1C}">
+                          <a14:useLocalDpi xmlns:a14="http://schemas.microsoft.com/office/drawing/2010/main" val="0"/>
+                        </a:ext>
+                      </a:extLst>
+                    </a:blip>
+                    <a:stretch>
+                      <a:fillRect/>
+                    </a:stretch>
+                  </pic:blipFill>
+                  <pic:spPr>
+                    <a:xfrm>
+                      <a:off x="0" y="0"/>
+                      <a:ext cx="8258810" cy="1924050"/>
+                    </a:xfrm>
+                    <a:prstGeom prst="rect">
+                      <a:avLst/>
+                    </a:prstGeom>
+                    <a:solidFill>
+                      <a:srgbClr val="FFFFFF">
+                        <a:shade val="85000"/>
+                      </a:srgbClr>
+                    </a:solidFill>
+                    <a:ln w="88900" cap="sq">
+                      <a:solidFill>
+                        <a:schemeClr val="tx1"/>
+                      </a:solidFill>
+                      <a:miter lim="800000"/>
+                    </a:ln>
+                    <a:effectLst>
+                      <a:outerShdw blurRad="55000" dist="18000" dir="5400000" algn="tl" rotWithShape="0">
+                        <a:srgbClr val="000000">
+                          <a:alpha val="40000"/>
+                        </a:srgbClr>
+                      </a:outerShdw>
+                    </a:effectLst>
+                    <a:scene3d>
+                      <a:camera prst="orthographicFront"/>
+                      <a:lightRig rig="twoPt" dir="t">
+                        <a:rot lat="0" lon="0" rev="7200000"/>
+                      </a:lightRig>
+                    </a:scene3d>
+                    <a:sp3d>
+                      <a:bevelT w="25400" h="19050"/>
+                      <a:contourClr>
+                        <a:srgbClr val="FFFFFF"/>
+                      </a:contourClr>
+                    </a:sp3d>
+                  </pic:spPr>
+                </pic:pic>
+              </a:graphicData>
+            </a:graphic>
+          </wp:inline>
+        </w:drawing>
+      </w:r>
+    </w:p>
+    <w:p>
+      <w:pPr>
+        <w:pStyle w:val="Prrafodelista"/>
+        <w:tabs>
+          <w:tab w:val="left" w:pos="1020"/>
+        </w:tabs>
+        <w:rPr>
+          <w:color w:val="5B9BD5" w:themeColor="accent1"/>
+          <w:sz w:val="48"/>
+          <w:szCs w:val="48"/>
+          <w:lang w:val="es-MX"/>
+        </w:rPr>
+      </w:pPr>
+    </w:p>
+    <w:p>
+      <w:pPr>
+        <w:pStyle w:val="Prrafodelista"/>
+        <w:tabs>
+          <w:tab w:val="left" w:pos="1020"/>
+        </w:tabs>
+        <w:rPr>
+          <w:color w:val="5B9BD5" w:themeColor="accent1"/>
+          <w:sz w:val="48"/>
+          <w:szCs w:val="48"/>
+          <w:lang w:val="es-MX"/>
+        </w:rPr>
+      </w:pPr>
+    </w:p>
+    <w:p>
+      <w:pPr>
+        <w:pStyle w:val="Prrafodelista"/>
+        <w:tabs>
+          <w:tab w:val="left" w:pos="1020"/>
+        </w:tabs>
+        <w:rPr>
+          <w:color w:val="5B9BD5" w:themeColor="accent1"/>
+          <w:sz w:val="48"/>
+          <w:szCs w:val="48"/>
+          <w:lang w:val="es-MX"/>
+        </w:rPr>
+      </w:pPr>
+    </w:p>
+    <w:p>
+      <w:pPr>
+        <w:pStyle w:val="Prrafodelista"/>
+        <w:tabs>
+          <w:tab w:val="left" w:pos="1020"/>
+        </w:tabs>
+        <w:rPr>
+          <w:color w:val="5B9BD5" w:themeColor="accent1"/>
+          <w:sz w:val="48"/>
+          <w:szCs w:val="48"/>
+          <w:lang w:val="es-MX"/>
+        </w:rPr>
+      </w:pPr>
+    </w:p>
+    <w:p>
+      <w:pPr>
+        <w:pStyle w:val="Prrafodelista"/>
+        <w:tabs>
+          <w:tab w:val="left" w:pos="1020"/>
+        </w:tabs>
+        <w:rPr>
+          <w:color w:val="5B9BD5" w:themeColor="accent1"/>
+          <w:sz w:val="48"/>
+          <w:szCs w:val="48"/>
+          <w:lang w:val="es-MX"/>
+        </w:rPr>
+      </w:pPr>
+    </w:p>
+    <w:p>
+      <w:pPr>
+        <w:pStyle w:val="Prrafodelista"/>
+        <w:tabs>
+          <w:tab w:val="left" w:pos="1020"/>
+        </w:tabs>
+        <w:rPr>
+          <w:color w:val="5B9BD5" w:themeColor="accent1"/>
+          <w:sz w:val="48"/>
+          <w:szCs w:val="48"/>
+          <w:lang w:val="es-MX"/>
+        </w:rPr>
+      </w:pPr>
+    </w:p>
+    <w:p>
+      <w:pPr>
+        <w:pStyle w:val="Prrafodelista"/>
+        <w:numPr>
+          <w:ilvl w:val="0"/>
+          <w:numId w:val="3"/>
+        </w:numPr>
+        <w:tabs>
+          <w:tab w:val="left" w:pos="1020"/>
+        </w:tabs>
+        <w:rPr>
+          <w:color w:val="5B9BD5" w:themeColor="accent1"/>
+          <w:sz w:val="48"/>
+          <w:szCs w:val="48"/>
+          <w:lang w:val="es-MX"/>
+        </w:rPr>
+      </w:pPr>
+      <w:r>
+        <w:rPr>
+          <w:color w:val="2E74B5" w:themeColor="accent1" w:themeShade="BF"/>
+          <w:sz w:val="48"/>
+          <w:szCs w:val="48"/>
+          <w:lang w:val="es-MX"/>
+        </w:rPr>
+        <w:lastRenderedPageBreak/>
+        <w:t>Si ocurre algún error en la conexión con la Base de datos:</w:t>
+      </w:r>
+    </w:p>
+    <w:p>
+      <w:pPr>
+        <w:pStyle w:val="Prrafodelista"/>
+        <w:tabs>
+          <w:tab w:val="left" w:pos="1020"/>
+        </w:tabs>
+        <w:rPr>
+          <w:color w:val="5B9BD5" w:themeColor="accent1"/>
+          <w:sz w:val="48"/>
+          <w:szCs w:val="48"/>
+          <w:lang w:val="es-MX"/>
+        </w:rPr>
+      </w:pPr>
+      <w:r>
+        <w:rPr>
+          <w:noProof/>
+          <w:color w:val="5B9BD5" w:themeColor="accent1"/>
+          <w:sz w:val="48"/>
+          <w:szCs w:val="48"/>
+          <w:lang w:val="es-MX"/>
+        </w:rPr>
+        <w:drawing>
+          <wp:inline distT="0" distB="0" distL="0" distR="0" wp14:anchorId="728BD3A8" wp14:editId="44A6FC39">
+            <wp:extent cx="8258810" cy="3793490"/>
+            <wp:effectExtent l="152400" t="114300" r="142240" b="168910"/>
+            <wp:docPr id="17" name="Imagen 17"/>
+            <wp:cNvGraphicFramePr>
+              <a:graphicFrameLocks xmlns:a="http://schemas.openxmlformats.org/drawingml/2006/main" noChangeAspect="1"/>
+            </wp:cNvGraphicFramePr>
+            <a:graphic xmlns:a="http://schemas.openxmlformats.org/drawingml/2006/main">
+              <a:graphicData uri="http://schemas.openxmlformats.org/drawingml/2006/picture">
+                <pic:pic xmlns:pic="http://schemas.openxmlformats.org/drawingml/2006/picture">
+                  <pic:nvPicPr>
+                    <pic:cNvPr id="17" name="Imagen 17"/>
+                    <pic:cNvPicPr/>
+                  </pic:nvPicPr>
+                  <pic:blipFill>
+                    <a:blip r:embed="rId15">
+                      <a:extLst>
+                        <a:ext uri="{28A0092B-C50C-407E-A947-70E740481C1C}">
+                          <a14:useLocalDpi xmlns:a14="http://schemas.microsoft.com/office/drawing/2010/main" val="0"/>
+                        </a:ext>
+                      </a:extLst>
+                    </a:blip>
+                    <a:stretch>
+                      <a:fillRect/>
+                    </a:stretch>
+                  </pic:blipFill>
+                  <pic:spPr>
+                    <a:xfrm>
+                      <a:off x="0" y="0"/>
+                      <a:ext cx="8258810" cy="3793490"/>
+                    </a:xfrm>
+                    <a:prstGeom prst="rect">
+                      <a:avLst/>
+                    </a:prstGeom>
+                    <a:solidFill>
+                      <a:srgbClr val="FFFFFF">
+                        <a:shade val="85000"/>
+                      </a:srgbClr>
+                    </a:solidFill>
+                    <a:ln w="88900" cap="sq">
+                      <a:solidFill>
+                        <a:schemeClr val="tx1"/>
+                      </a:solidFill>
+                      <a:miter lim="800000"/>
+                    </a:ln>
+                    <a:effectLst>
+                      <a:outerShdw blurRad="55000" dist="18000" dir="5400000" algn="tl" rotWithShape="0">
+                        <a:srgbClr val="000000">
+                          <a:alpha val="40000"/>
+                        </a:srgbClr>
+                      </a:outerShdw>
+                    </a:effectLst>
+                    <a:scene3d>
+                      <a:camera prst="orthographicFront"/>
+                      <a:lightRig rig="twoPt" dir="t">
+                        <a:rot lat="0" lon="0" rev="7200000"/>
+                      </a:lightRig>
+                    </a:scene3d>
+                    <a:sp3d>
+                      <a:bevelT w="25400" h="19050"/>
+                      <a:contourClr>
+                        <a:srgbClr val="FFFFFF"/>
+                      </a:contourClr>
+                    </a:sp3d>
+                  </pic:spPr>
+                </pic:pic>
+              </a:graphicData>
+            </a:graphic>
+          </wp:inline>
+        </w:drawing>
+      </w:r>
     </w:p>
     <w:sectPr>
-      <w:headerReference w:type="default" r:id="rId13"/>
+      <w:headerReference w:type="default" r:id="rId16"/>
       <w:pgSz w:w="15840" w:h="12240" w:orient="landscape"/>
       <w:pgMar w:top="1701" w:right="1417" w:bottom="1701" w:left="1417" w:header="708" w:footer="708" w:gutter="0"/>
       <w:cols w:space="708"/>
@@ -5979,6 +6549,119 @@
 <file path=word/numbering.xml><?xml version="1.0" encoding="utf-8"?>
 <w:numbering xmlns:wpc="http://schemas.microsoft.com/office/word/2010/wordprocessingCanvas" xmlns:cx="http://schemas.microsoft.com/office/drawing/2014/chartex" xmlns:cx1="http://schemas.microsoft.com/office/drawing/2015/9/8/chartex" xmlns:cx2="http://schemas.microsoft.com/office/drawing/2015/10/21/chartex" xmlns:cx3="http://schemas.microsoft.com/office/drawing/2016/5/9/chartex" xmlns:cx4="http://schemas.microsoft.com/office/drawing/2016/5/10/chartex" xmlns:cx5="http://schemas.microsoft.com/office/drawing/2016/5/11/chartex" xmlns:cx6="http://schemas.microsoft.com/office/drawing/2016/5/12/chartex" xmlns:cx7="http://schemas.microsoft.com/office/drawing/2016/5/13/chartex" xmlns:cx8="http://schemas.microsoft.com/office/drawing/2016/5/14/chartex" xmlns:mc="http://schemas.openxmlformats.org/markup-compatibility/2006" xmlns:aink="http://schemas.microsoft.com/office/drawing/2016/ink" xmlns:am3d="http://schemas.microsoft.com/office/drawing/2017/model3d" xmlns:o="urn:schemas-microsoft-com:office:office" xmlns:r="http://schemas.openxmlformats.org/officeDocument/2006/relationships" xmlns:m="http://schemas.openxmlformats.org/officeDocument/2006/math" xmlns:v="urn:schemas-microsoft-com:vml" xmlns:wp14="http://schemas.microsoft.com/office/word/2010/wordprocessingDrawing" xmlns:wp="http://schemas.openxmlformats.org/drawingml/2006/wordprocessingDrawing" xmlns:w10="urn:schemas-microsoft-com:office:word" xmlns:w="http://schemas.openxmlformats.org/wordprocessingml/2006/main" xmlns:w14="http://schemas.microsoft.com/office/word/2010/wordml" xmlns:w15="http://schemas.microsoft.com/office/word/2012/wordml" xmlns:w16cex="http://schemas.microsoft.com/office/word/2018/wordml/cex" xmlns:w16cid="http://schemas.microsoft.com/office/word/2016/wordml/cid" xmlns:w16="http://schemas.microsoft.com/office/word/2018/wordml" xmlns:w16sdtdh="http://schemas.microsoft.com/office/word/2020/wordml/sdtdatahash" xmlns:w16se="http://schemas.microsoft.com/office/word/2015/wordml/symex" xmlns:wpg="http://schemas.microsoft.com/office/word/2010/wordprocessingGroup" xmlns:wpi="http://schemas.microsoft.com/office/word/2010/wordprocessingInk" xmlns:wne="http://schemas.microsoft.com/office/word/2006/wordml" xmlns:wps="http://schemas.microsoft.com/office/word/2010/wordprocessingShape" mc:Ignorable="w14 w15 w16se w16cid w16 w16cex w16sdtdh wp14">
   <w:abstractNum w:abstractNumId="0" w15:restartNumberingAfterBreak="0">
+    <w:nsid w:val="16A3325E"/>
+    <w:multiLevelType w:val="hybridMultilevel"/>
+    <w:tmpl w:val="E7B82B44"/>
+    <w:lvl w:ilvl="0" w:tplc="2C0A0001">
+      <w:start w:val="1"/>
+      <w:numFmt w:val="bullet"/>
+      <w:lvlText w:val=""/>
+      <w:lvlJc w:val="left"/>
+      <w:pPr>
+        <w:ind w:left="720" w:hanging="360"/>
+      </w:pPr>
+      <w:rPr>
+        <w:rFonts w:ascii="Symbol" w:hAnsi="Symbol" w:hint="default"/>
+      </w:rPr>
+    </w:lvl>
+    <w:lvl w:ilvl="1" w:tplc="2C0A0003" w:tentative="1">
+      <w:start w:val="1"/>
+      <w:numFmt w:val="bullet"/>
+      <w:lvlText w:val="o"/>
+      <w:lvlJc w:val="left"/>
+      <w:pPr>
+        <w:ind w:left="1440" w:hanging="360"/>
+      </w:pPr>
+      <w:rPr>
+        <w:rFonts w:ascii="Courier New" w:hAnsi="Courier New" w:cs="Courier New" w:hint="default"/>
+      </w:rPr>
+    </w:lvl>
+    <w:lvl w:ilvl="2" w:tplc="2C0A0005" w:tentative="1">
+      <w:start w:val="1"/>
+      <w:numFmt w:val="bullet"/>
+      <w:lvlText w:val=""/>
+      <w:lvlJc w:val="left"/>
+      <w:pPr>
+        <w:ind w:left="2160" w:hanging="360"/>
+      </w:pPr>
+      <w:rPr>
+        <w:rFonts w:ascii="Wingdings" w:hAnsi="Wingdings" w:hint="default"/>
+      </w:rPr>
+    </w:lvl>
+    <w:lvl w:ilvl="3" w:tplc="2C0A0001" w:tentative="1">
+      <w:start w:val="1"/>
+      <w:numFmt w:val="bullet"/>
+      <w:lvlText w:val=""/>
+      <w:lvlJc w:val="left"/>
+      <w:pPr>
+        <w:ind w:left="2880" w:hanging="360"/>
+      </w:pPr>
+      <w:rPr>
+        <w:rFonts w:ascii="Symbol" w:hAnsi="Symbol" w:hint="default"/>
+      </w:rPr>
+    </w:lvl>
+    <w:lvl w:ilvl="4" w:tplc="2C0A0003" w:tentative="1">
+      <w:start w:val="1"/>
+      <w:numFmt w:val="bullet"/>
+      <w:lvlText w:val="o"/>
+      <w:lvlJc w:val="left"/>
+      <w:pPr>
+        <w:ind w:left="3600" w:hanging="360"/>
+      </w:pPr>
+      <w:rPr>
+        <w:rFonts w:ascii="Courier New" w:hAnsi="Courier New" w:cs="Courier New" w:hint="default"/>
+      </w:rPr>
+    </w:lvl>
+    <w:lvl w:ilvl="5" w:tplc="2C0A0005" w:tentative="1">
+      <w:start w:val="1"/>
+      <w:numFmt w:val="bullet"/>
+      <w:lvlText w:val=""/>
+      <w:lvlJc w:val="left"/>
+      <w:pPr>
+        <w:ind w:left="4320" w:hanging="360"/>
+      </w:pPr>
+      <w:rPr>
+        <w:rFonts w:ascii="Wingdings" w:hAnsi="Wingdings" w:hint="default"/>
+      </w:rPr>
+    </w:lvl>
+    <w:lvl w:ilvl="6" w:tplc="2C0A0001" w:tentative="1">
+      <w:start w:val="1"/>
+      <w:numFmt w:val="bullet"/>
+      <w:lvlText w:val=""/>
+      <w:lvlJc w:val="left"/>
+      <w:pPr>
+        <w:ind w:left="5040" w:hanging="360"/>
+      </w:pPr>
+      <w:rPr>
+        <w:rFonts w:ascii="Symbol" w:hAnsi="Symbol" w:hint="default"/>
+      </w:rPr>
+    </w:lvl>
+    <w:lvl w:ilvl="7" w:tplc="2C0A0003" w:tentative="1">
+      <w:start w:val="1"/>
+      <w:numFmt w:val="bullet"/>
+      <w:lvlText w:val="o"/>
+      <w:lvlJc w:val="left"/>
+      <w:pPr>
+        <w:ind w:left="5760" w:hanging="360"/>
+      </w:pPr>
+      <w:rPr>
+        <w:rFonts w:ascii="Courier New" w:hAnsi="Courier New" w:cs="Courier New" w:hint="default"/>
+      </w:rPr>
+    </w:lvl>
+    <w:lvl w:ilvl="8" w:tplc="2C0A0005" w:tentative="1">
+      <w:start w:val="1"/>
+      <w:numFmt w:val="bullet"/>
+      <w:lvlText w:val=""/>
+      <w:lvlJc w:val="left"/>
+      <w:pPr>
+        <w:ind w:left="6480" w:hanging="360"/>
+      </w:pPr>
+      <w:rPr>
+        <w:rFonts w:ascii="Wingdings" w:hAnsi="Wingdings" w:hint="default"/>
+      </w:rPr>
+    </w:lvl>
+  </w:abstractNum>
+  <w:abstractNum w:abstractNumId="1" w15:restartNumberingAfterBreak="0">
     <w:nsid w:val="541609BD"/>
     <w:multiLevelType w:val="hybridMultilevel"/>
     <w:tmpl w:val="9ACC0A10"/>
@@ -6091,7 +6774,7 @@
       </w:rPr>
     </w:lvl>
   </w:abstractNum>
-  <w:abstractNum w:abstractNumId="1" w15:restartNumberingAfterBreak="0">
+  <w:abstractNum w:abstractNumId="2" w15:restartNumberingAfterBreak="0">
     <w:nsid w:val="77317753"/>
     <w:multiLevelType w:val="hybridMultilevel"/>
     <w:tmpl w:val="FD8CA5BC"/>
@@ -6205,9 +6888,12 @@
     </w:lvl>
   </w:abstractNum>
   <w:num w:numId="1">
+    <w:abstractNumId w:val="2"/>
+  </w:num>
+  <w:num w:numId="2">
     <w:abstractNumId w:val="1"/>
   </w:num>
-  <w:num w:numId="2">
+  <w:num w:numId="3">
     <w:abstractNumId w:val="0"/>
   </w:num>
 </w:numbering>

</xml_diff>

<commit_message>
Logo Vacunados al recuperar contraseña, txt readme para seeder de usuarios
</commit_message>
<xml_diff>
--- a/Aplicación Web Vacunación COVID 19.docx
+++ b/Aplicación Web Vacunación COVID 19.docx
@@ -56,9 +56,8 @@
           <w:szCs w:val="28"/>
           <w:lang w:val="es-AR"/>
         </w:rPr>
-        <w:t xml:space="preserve"> En los </w:t>
-      </w:r>
-      <w:proofErr w:type="spellStart"/>
+        <w:t xml:space="preserve"> En los Vacunatorios Covid de cada centro de salud habilitado se han registrado de manera manual a los ciudadanos vacunados (DNI, nombre y apellido, domicilio, edad, grupo de riesgo (1,2,3 o 4), tipo de vacuna recibida, fecha primera dosis, fecha segunda dosis, registro R.U.P. de enfermera/enfermero)</w:t>
+      </w:r>
       <w:r>
         <w:rPr>
           <w:rFonts w:ascii="Arial" w:hAnsi="Arial" w:cs="Arial"/>
@@ -66,19 +65,18 @@
           <w:szCs w:val="28"/>
           <w:lang w:val="es-AR"/>
         </w:rPr>
-        <w:t>Vacunatorios</w:t>
-      </w:r>
-      <w:proofErr w:type="spellEnd"/>
-      <w:r>
+        <w:t>.</w:t>
+      </w:r>
+    </w:p>
+    <w:p>
+      <w:pPr>
         <w:rPr>
           <w:rFonts w:ascii="Arial" w:hAnsi="Arial" w:cs="Arial"/>
           <w:sz w:val="28"/>
           <w:szCs w:val="28"/>
           <w:lang w:val="es-AR"/>
         </w:rPr>
-        <w:t xml:space="preserve"> </w:t>
-      </w:r>
-      <w:proofErr w:type="spellStart"/>
+      </w:pPr>
       <w:r>
         <w:rPr>
           <w:rFonts w:ascii="Arial" w:hAnsi="Arial" w:cs="Arial"/>
@@ -86,18 +84,18 @@
           <w:szCs w:val="28"/>
           <w:lang w:val="es-AR"/>
         </w:rPr>
-        <w:t>Covid</w:t>
-      </w:r>
-      <w:proofErr w:type="spellEnd"/>
-      <w:r>
+        <w:t xml:space="preserve">Además, la municipalidad tiene información sobre cada Vacunatorio Covid del partido. Los mismos funcionan dentro de algunos de los centros de salud municipales, que se distinguen por un código dentro del sistema de salud de la pcia. de Buenos Aires (2030039 para el Hospital Municipal “Dr. Raúl Caccavo” de la ciudad de Coronel Suarez, 20300055 para el Hospital Municipal “Lucero del Alba” de Huanguelén, 20300098 para la Unidad Sanitaria Pueblo San José de San José, 23300063 para la Unidad Sanitaria Dr. Lew Frandzman de Santa María y 23300080 para la Unidad Sanitaria Pueblo Santa Trinidad de Santa Trinidad). En cada centro de salud anterior funciona solo un Vacunatorio Covid. Para cada vacunatorio la municipalidad lleva registro del nombre del médico a cargo del mismo, las enfermeras que trabajan en el vacunatorio, el horario de atención y un teléfono de contacto. Cada enfermera/o que trabaja en el partido está registrada en la municipalidad con su número de registro R.U.P (Registro Único para Profesionales de la Salud), su nombre y apellido y un teléfono de contacto. Las/os enfermeras/os pueden trabajar en más de un Vacunatorio Covid. </w:t>
+      </w:r>
+    </w:p>
+    <w:p>
+      <w:pPr>
         <w:rPr>
           <w:rFonts w:ascii="Arial" w:hAnsi="Arial" w:cs="Arial"/>
           <w:sz w:val="28"/>
           <w:szCs w:val="28"/>
           <w:lang w:val="es-AR"/>
         </w:rPr>
-        <w:t xml:space="preserve"> de cada centro de salud habilitado se han registrado de manera manual a los ciudadanos vacunados (DNI, nombre y apellido, domicilio, edad, grupo de riesgo (1,2,3 o 4), tipo de vacuna recibida, fecha primera dosis, fecha segunda dosis, registro R.U.P. de enfermera/enfermero)</w:t>
-      </w:r>
+      </w:pPr>
       <w:r>
         <w:rPr>
           <w:rFonts w:ascii="Arial" w:hAnsi="Arial" w:cs="Arial"/>
@@ -105,533 +103,8 @@
           <w:szCs w:val="28"/>
           <w:lang w:val="es-AR"/>
         </w:rPr>
-        <w:t>.</w:t>
-      </w:r>
-    </w:p>
-    <w:p>
-      <w:pPr>
-        <w:rPr>
-          <w:rFonts w:ascii="Arial" w:hAnsi="Arial" w:cs="Arial"/>
-          <w:sz w:val="28"/>
-          <w:szCs w:val="28"/>
-          <w:lang w:val="es-AR"/>
-        </w:rPr>
-      </w:pPr>
-      <w:r>
-        <w:rPr>
-          <w:rFonts w:ascii="Arial" w:hAnsi="Arial" w:cs="Arial"/>
-          <w:sz w:val="28"/>
-          <w:szCs w:val="28"/>
-          <w:lang w:val="es-AR"/>
-        </w:rPr>
-        <w:t xml:space="preserve">Además, la municipalidad tiene información sobre cada </w:t>
-      </w:r>
-      <w:proofErr w:type="spellStart"/>
-      <w:r>
-        <w:rPr>
-          <w:rFonts w:ascii="Arial" w:hAnsi="Arial" w:cs="Arial"/>
-          <w:sz w:val="28"/>
-          <w:szCs w:val="28"/>
-          <w:lang w:val="es-AR"/>
-        </w:rPr>
-        <w:t>Vacunatorio</w:t>
-      </w:r>
-      <w:proofErr w:type="spellEnd"/>
-      <w:r>
-        <w:rPr>
-          <w:rFonts w:ascii="Arial" w:hAnsi="Arial" w:cs="Arial"/>
-          <w:sz w:val="28"/>
-          <w:szCs w:val="28"/>
-          <w:lang w:val="es-AR"/>
-        </w:rPr>
-        <w:t xml:space="preserve"> </w:t>
-      </w:r>
-      <w:proofErr w:type="spellStart"/>
-      <w:r>
-        <w:rPr>
-          <w:rFonts w:ascii="Arial" w:hAnsi="Arial" w:cs="Arial"/>
-          <w:sz w:val="28"/>
-          <w:szCs w:val="28"/>
-          <w:lang w:val="es-AR"/>
-        </w:rPr>
-        <w:t>Covid</w:t>
-      </w:r>
-      <w:proofErr w:type="spellEnd"/>
-      <w:r>
-        <w:rPr>
-          <w:rFonts w:ascii="Arial" w:hAnsi="Arial" w:cs="Arial"/>
-          <w:sz w:val="28"/>
-          <w:szCs w:val="28"/>
-          <w:lang w:val="es-AR"/>
-        </w:rPr>
-        <w:t xml:space="preserve"> del partido. Los mismos funcionan dentro de algunos de los centros de salud municipales, que se distinguen por un código dentro del sistema de salud de la </w:t>
-      </w:r>
-      <w:proofErr w:type="spellStart"/>
-      <w:r>
-        <w:rPr>
-          <w:rFonts w:ascii="Arial" w:hAnsi="Arial" w:cs="Arial"/>
-          <w:sz w:val="28"/>
-          <w:szCs w:val="28"/>
-          <w:lang w:val="es-AR"/>
-        </w:rPr>
-        <w:t>pcia</w:t>
-      </w:r>
-      <w:proofErr w:type="spellEnd"/>
-      <w:r>
-        <w:rPr>
-          <w:rFonts w:ascii="Arial" w:hAnsi="Arial" w:cs="Arial"/>
-          <w:sz w:val="28"/>
-          <w:szCs w:val="28"/>
-          <w:lang w:val="es-AR"/>
-        </w:rPr>
-        <w:t xml:space="preserve">. de Buenos Aires (2030039 para el Hospital Municipal “Dr. Raúl </w:t>
-      </w:r>
-      <w:proofErr w:type="spellStart"/>
-      <w:r>
-        <w:rPr>
-          <w:rFonts w:ascii="Arial" w:hAnsi="Arial" w:cs="Arial"/>
-          <w:sz w:val="28"/>
-          <w:szCs w:val="28"/>
-          <w:lang w:val="es-AR"/>
-        </w:rPr>
-        <w:t>Caccavo</w:t>
-      </w:r>
-      <w:proofErr w:type="spellEnd"/>
-      <w:r>
-        <w:rPr>
-          <w:rFonts w:ascii="Arial" w:hAnsi="Arial" w:cs="Arial"/>
-          <w:sz w:val="28"/>
-          <w:szCs w:val="28"/>
-          <w:lang w:val="es-AR"/>
-        </w:rPr>
-        <w:t xml:space="preserve">” de la ciudad de </w:t>
-      </w:r>
-      <w:proofErr w:type="gramStart"/>
-      <w:r>
-        <w:rPr>
-          <w:rFonts w:ascii="Arial" w:hAnsi="Arial" w:cs="Arial"/>
-          <w:sz w:val="28"/>
-          <w:szCs w:val="28"/>
-          <w:lang w:val="es-AR"/>
-        </w:rPr>
-        <w:t>Coronel</w:t>
-      </w:r>
-      <w:proofErr w:type="gramEnd"/>
-      <w:r>
-        <w:rPr>
-          <w:rFonts w:ascii="Arial" w:hAnsi="Arial" w:cs="Arial"/>
-          <w:sz w:val="28"/>
-          <w:szCs w:val="28"/>
-          <w:lang w:val="es-AR"/>
-        </w:rPr>
-        <w:t xml:space="preserve"> Suarez, 20300055 para el Hospital Municipal “Lucero del Alba” de </w:t>
-      </w:r>
-      <w:proofErr w:type="spellStart"/>
-      <w:r>
-        <w:rPr>
-          <w:rFonts w:ascii="Arial" w:hAnsi="Arial" w:cs="Arial"/>
-          <w:sz w:val="28"/>
-          <w:szCs w:val="28"/>
-          <w:lang w:val="es-AR"/>
-        </w:rPr>
-        <w:t>Huanguelén</w:t>
-      </w:r>
-      <w:proofErr w:type="spellEnd"/>
-      <w:r>
-        <w:rPr>
-          <w:rFonts w:ascii="Arial" w:hAnsi="Arial" w:cs="Arial"/>
-          <w:sz w:val="28"/>
-          <w:szCs w:val="28"/>
-          <w:lang w:val="es-AR"/>
-        </w:rPr>
-        <w:t xml:space="preserve">, 20300098 para la Unidad Sanitaria Pueblo San José de San José, 23300063 para la Unidad Sanitaria Dr. </w:t>
-      </w:r>
-      <w:proofErr w:type="spellStart"/>
-      <w:r>
-        <w:rPr>
-          <w:rFonts w:ascii="Arial" w:hAnsi="Arial" w:cs="Arial"/>
-          <w:sz w:val="28"/>
-          <w:szCs w:val="28"/>
-          <w:lang w:val="es-AR"/>
-        </w:rPr>
-        <w:t>Lew</w:t>
-      </w:r>
-      <w:proofErr w:type="spellEnd"/>
-      <w:r>
-        <w:rPr>
-          <w:rFonts w:ascii="Arial" w:hAnsi="Arial" w:cs="Arial"/>
-          <w:sz w:val="28"/>
-          <w:szCs w:val="28"/>
-          <w:lang w:val="es-AR"/>
-        </w:rPr>
-        <w:t xml:space="preserve"> </w:t>
-      </w:r>
-      <w:proofErr w:type="spellStart"/>
-      <w:r>
-        <w:rPr>
-          <w:rFonts w:ascii="Arial" w:hAnsi="Arial" w:cs="Arial"/>
-          <w:sz w:val="28"/>
-          <w:szCs w:val="28"/>
-          <w:lang w:val="es-AR"/>
-        </w:rPr>
-        <w:t>Frandzman</w:t>
-      </w:r>
-      <w:proofErr w:type="spellEnd"/>
-      <w:r>
-        <w:rPr>
-          <w:rFonts w:ascii="Arial" w:hAnsi="Arial" w:cs="Arial"/>
-          <w:sz w:val="28"/>
-          <w:szCs w:val="28"/>
-          <w:lang w:val="es-AR"/>
-        </w:rPr>
-        <w:t xml:space="preserve"> de Santa María y 23300080 para la Unidad Sanitaria Pueblo Santa Trinidad de Santa Trinidad). En cada centro de salud anterior funciona solo un </w:t>
-      </w:r>
-      <w:proofErr w:type="spellStart"/>
-      <w:r>
-        <w:rPr>
-          <w:rFonts w:ascii="Arial" w:hAnsi="Arial" w:cs="Arial"/>
-          <w:sz w:val="28"/>
-          <w:szCs w:val="28"/>
-          <w:lang w:val="es-AR"/>
-        </w:rPr>
-        <w:t>Vacunatorio</w:t>
-      </w:r>
-      <w:proofErr w:type="spellEnd"/>
-      <w:r>
-        <w:rPr>
-          <w:rFonts w:ascii="Arial" w:hAnsi="Arial" w:cs="Arial"/>
-          <w:sz w:val="28"/>
-          <w:szCs w:val="28"/>
-          <w:lang w:val="es-AR"/>
-        </w:rPr>
-        <w:t xml:space="preserve"> </w:t>
-      </w:r>
-      <w:proofErr w:type="spellStart"/>
-      <w:r>
-        <w:rPr>
-          <w:rFonts w:ascii="Arial" w:hAnsi="Arial" w:cs="Arial"/>
-          <w:sz w:val="28"/>
-          <w:szCs w:val="28"/>
-          <w:lang w:val="es-AR"/>
-        </w:rPr>
-        <w:t>Covid</w:t>
-      </w:r>
-      <w:proofErr w:type="spellEnd"/>
-      <w:r>
-        <w:rPr>
-          <w:rFonts w:ascii="Arial" w:hAnsi="Arial" w:cs="Arial"/>
-          <w:sz w:val="28"/>
-          <w:szCs w:val="28"/>
-          <w:lang w:val="es-AR"/>
-        </w:rPr>
-        <w:t xml:space="preserve">. Para cada </w:t>
-      </w:r>
-      <w:proofErr w:type="spellStart"/>
-      <w:r>
-        <w:rPr>
-          <w:rFonts w:ascii="Arial" w:hAnsi="Arial" w:cs="Arial"/>
-          <w:sz w:val="28"/>
-          <w:szCs w:val="28"/>
-          <w:lang w:val="es-AR"/>
-        </w:rPr>
-        <w:t>vacunatorio</w:t>
-      </w:r>
-      <w:proofErr w:type="spellEnd"/>
-      <w:r>
-        <w:rPr>
-          <w:rFonts w:ascii="Arial" w:hAnsi="Arial" w:cs="Arial"/>
-          <w:sz w:val="28"/>
-          <w:szCs w:val="28"/>
-          <w:lang w:val="es-AR"/>
-        </w:rPr>
-        <w:t xml:space="preserve"> la municipalidad lleva registro del nombre del médico a cargo del mismo, las enfermeras que trabajan en el </w:t>
-      </w:r>
-      <w:proofErr w:type="spellStart"/>
-      <w:r>
-        <w:rPr>
-          <w:rFonts w:ascii="Arial" w:hAnsi="Arial" w:cs="Arial"/>
-          <w:sz w:val="28"/>
-          <w:szCs w:val="28"/>
-          <w:lang w:val="es-AR"/>
-        </w:rPr>
-        <w:t>vacunatorio</w:t>
-      </w:r>
-      <w:proofErr w:type="spellEnd"/>
-      <w:r>
-        <w:rPr>
-          <w:rFonts w:ascii="Arial" w:hAnsi="Arial" w:cs="Arial"/>
-          <w:sz w:val="28"/>
-          <w:szCs w:val="28"/>
-          <w:lang w:val="es-AR"/>
-        </w:rPr>
-        <w:t xml:space="preserve">, el horario de atención y un teléfono de contacto. Cada enfermera/o que trabaja en el partido está registrada en la municipalidad con su número de registro R.U.P (Registro Único para Profesionales de la Salud), su nombre y apellido y un teléfono de contacto. Las/os enfermeras/os pueden trabajar en más de un </w:t>
-      </w:r>
-      <w:proofErr w:type="spellStart"/>
-      <w:r>
-        <w:rPr>
-          <w:rFonts w:ascii="Arial" w:hAnsi="Arial" w:cs="Arial"/>
-          <w:sz w:val="28"/>
-          <w:szCs w:val="28"/>
-          <w:lang w:val="es-AR"/>
-        </w:rPr>
-        <w:t>Vacunatorio</w:t>
-      </w:r>
-      <w:proofErr w:type="spellEnd"/>
-      <w:r>
-        <w:rPr>
-          <w:rFonts w:ascii="Arial" w:hAnsi="Arial" w:cs="Arial"/>
-          <w:sz w:val="28"/>
-          <w:szCs w:val="28"/>
-          <w:lang w:val="es-AR"/>
-        </w:rPr>
-        <w:t xml:space="preserve"> </w:t>
-      </w:r>
-      <w:proofErr w:type="spellStart"/>
-      <w:r>
-        <w:rPr>
-          <w:rFonts w:ascii="Arial" w:hAnsi="Arial" w:cs="Arial"/>
-          <w:sz w:val="28"/>
-          <w:szCs w:val="28"/>
-          <w:lang w:val="es-AR"/>
-        </w:rPr>
-        <w:t>Covid</w:t>
-      </w:r>
-      <w:proofErr w:type="spellEnd"/>
-      <w:r>
-        <w:rPr>
-          <w:rFonts w:ascii="Arial" w:hAnsi="Arial" w:cs="Arial"/>
-          <w:sz w:val="28"/>
-          <w:szCs w:val="28"/>
-          <w:lang w:val="es-AR"/>
-        </w:rPr>
-        <w:t xml:space="preserve">. </w:t>
-      </w:r>
-    </w:p>
-    <w:p>
-      <w:pPr>
-        <w:rPr>
-          <w:rFonts w:ascii="Arial" w:hAnsi="Arial" w:cs="Arial"/>
-          <w:sz w:val="28"/>
-          <w:szCs w:val="28"/>
-          <w:lang w:val="es-AR"/>
-        </w:rPr>
-      </w:pPr>
-      <w:r>
-        <w:rPr>
-          <w:rFonts w:ascii="Arial" w:hAnsi="Arial" w:cs="Arial"/>
-          <w:sz w:val="28"/>
-          <w:szCs w:val="28"/>
-          <w:lang w:val="es-AR"/>
-        </w:rPr>
-        <w:t xml:space="preserve">La empresa local de desarrollo de sistemas “CS S.A.” de la localidad de </w:t>
-      </w:r>
-      <w:proofErr w:type="gramStart"/>
-      <w:r>
-        <w:rPr>
-          <w:rFonts w:ascii="Arial" w:hAnsi="Arial" w:cs="Arial"/>
-          <w:sz w:val="28"/>
-          <w:szCs w:val="28"/>
-          <w:lang w:val="es-AR"/>
-        </w:rPr>
-        <w:t>Coronel</w:t>
-      </w:r>
-      <w:proofErr w:type="gramEnd"/>
-      <w:r>
-        <w:rPr>
-          <w:rFonts w:ascii="Arial" w:hAnsi="Arial" w:cs="Arial"/>
-          <w:sz w:val="28"/>
-          <w:szCs w:val="28"/>
-          <w:lang w:val="es-AR"/>
-        </w:rPr>
-        <w:t xml:space="preserve"> Suarez ha ganado la licitación municipal para desarrollar la aplicación web anterior. La fecha de entrega de la primera parte del sistema es principios de mayo del 2021.</w:t>
-      </w:r>
-    </w:p>
-    <w:p>
-      <w:pPr>
-        <w:rPr>
-          <w:rFonts w:ascii="Arial" w:hAnsi="Arial" w:cs="Arial"/>
-          <w:sz w:val="28"/>
-          <w:szCs w:val="28"/>
-          <w:lang w:val="es-AR"/>
-        </w:rPr>
-      </w:pPr>
-    </w:p>
-    <w:p>
-      <w:pPr>
-        <w:rPr>
-          <w:rFonts w:ascii="Arial" w:hAnsi="Arial" w:cs="Arial"/>
-          <w:sz w:val="28"/>
-          <w:szCs w:val="28"/>
-          <w:lang w:val="es-AR"/>
-        </w:rPr>
-      </w:pPr>
-    </w:p>
-    <w:p>
-      <w:pPr>
-        <w:rPr>
-          <w:rFonts w:ascii="Arial" w:hAnsi="Arial" w:cs="Arial"/>
-          <w:sz w:val="28"/>
-          <w:szCs w:val="28"/>
-          <w:lang w:val="es-AR"/>
-        </w:rPr>
-      </w:pPr>
-      <w:r>
-        <w:rPr>
-          <w:rFonts w:ascii="Arial" w:hAnsi="Arial" w:cs="Arial"/>
-          <w:sz w:val="28"/>
-          <w:szCs w:val="28"/>
-          <w:lang w:val="es-AR"/>
-        </w:rPr>
-        <w:lastRenderedPageBreak/>
-        <w:t xml:space="preserve">Diseño de la </w:t>
-      </w:r>
-      <w:r>
-        <w:rPr>
-          <w:rFonts w:ascii="Arial" w:hAnsi="Arial" w:cs="Arial"/>
-          <w:sz w:val="28"/>
-          <w:szCs w:val="28"/>
-          <w:lang w:val="es-AR"/>
-        </w:rPr>
-        <w:t>Solución</w:t>
-      </w:r>
-      <w:r>
-        <w:rPr>
-          <w:rFonts w:ascii="Arial" w:hAnsi="Arial" w:cs="Arial"/>
-          <w:sz w:val="28"/>
-          <w:szCs w:val="28"/>
-          <w:lang w:val="es-AR"/>
-        </w:rPr>
-        <w:t>:</w:t>
-      </w:r>
-    </w:p>
-    <w:p>
-      <w:pPr>
-        <w:rPr>
-          <w:rFonts w:ascii="Arial" w:hAnsi="Arial" w:cs="Arial"/>
-          <w:sz w:val="28"/>
-          <w:szCs w:val="28"/>
-          <w:lang w:val="es-AR"/>
-        </w:rPr>
-      </w:pPr>
-    </w:p>
-    <w:p>
-      <w:pPr>
-        <w:rPr>
-          <w:rFonts w:ascii="Arial" w:hAnsi="Arial" w:cs="Arial"/>
-          <w:sz w:val="28"/>
-          <w:szCs w:val="28"/>
-          <w:lang w:val="es-AR"/>
-        </w:rPr>
-      </w:pPr>
-    </w:p>
-    <w:p>
-      <w:pPr>
-        <w:rPr>
-          <w:rFonts w:ascii="Arial" w:hAnsi="Arial" w:cs="Arial"/>
-          <w:sz w:val="28"/>
-          <w:szCs w:val="28"/>
-          <w:lang w:val="es-AR"/>
-        </w:rPr>
-      </w:pPr>
-    </w:p>
-    <w:p>
-      <w:pPr>
-        <w:rPr>
-          <w:rFonts w:ascii="Arial" w:hAnsi="Arial" w:cs="Arial"/>
-          <w:sz w:val="28"/>
-          <w:szCs w:val="28"/>
-          <w:lang w:val="es-AR"/>
-        </w:rPr>
-      </w:pPr>
-    </w:p>
-    <w:p>
-      <w:pPr>
-        <w:rPr>
-          <w:rFonts w:ascii="Arial" w:hAnsi="Arial" w:cs="Arial"/>
-          <w:sz w:val="28"/>
-          <w:szCs w:val="28"/>
-          <w:lang w:val="es-AR"/>
-        </w:rPr>
-      </w:pPr>
-    </w:p>
-    <w:p>
-      <w:pPr>
-        <w:rPr>
-          <w:rFonts w:ascii="Arial" w:hAnsi="Arial" w:cs="Arial"/>
-          <w:sz w:val="28"/>
-          <w:szCs w:val="28"/>
-          <w:lang w:val="es-AR"/>
-        </w:rPr>
-      </w:pPr>
-    </w:p>
-    <w:p>
-      <w:pPr>
-        <w:rPr>
-          <w:rFonts w:ascii="Arial" w:hAnsi="Arial" w:cs="Arial"/>
-          <w:sz w:val="28"/>
-          <w:szCs w:val="28"/>
-          <w:lang w:val="es-AR"/>
-        </w:rPr>
-      </w:pPr>
-    </w:p>
-    <w:p>
-      <w:pPr>
-        <w:rPr>
-          <w:rFonts w:ascii="Arial" w:hAnsi="Arial" w:cs="Arial"/>
-          <w:sz w:val="28"/>
-          <w:szCs w:val="28"/>
-          <w:lang w:val="es-AR"/>
-        </w:rPr>
-      </w:pPr>
-    </w:p>
-    <w:p>
-      <w:pPr>
-        <w:rPr>
-          <w:rFonts w:ascii="Arial" w:hAnsi="Arial" w:cs="Arial"/>
-          <w:b/>
-          <w:i/>
-          <w:color w:val="2E74B5" w:themeColor="accent1" w:themeShade="BF"/>
-          <w:sz w:val="72"/>
-          <w:szCs w:val="72"/>
-          <w:lang w:val="es-AR"/>
-        </w:rPr>
-      </w:pPr>
-    </w:p>
-    <w:p>
-      <w:pPr>
-        <w:rPr>
-          <w:b/>
-          <w:i/>
-          <w:color w:val="2E74B5" w:themeColor="accent1" w:themeShade="BF"/>
-          <w:sz w:val="52"/>
-          <w:szCs w:val="52"/>
-          <w:lang w:val="es-MX"/>
-        </w:rPr>
-      </w:pPr>
-    </w:p>
-    <w:p>
-      <w:pPr>
-        <w:rPr>
-          <w:b/>
-          <w:i/>
-          <w:color w:val="2E74B5" w:themeColor="accent1" w:themeShade="BF"/>
-          <w:sz w:val="52"/>
-          <w:szCs w:val="52"/>
-          <w:lang w:val="es-MX"/>
-        </w:rPr>
-      </w:pPr>
-    </w:p>
-    <w:p>
-      <w:pPr>
-        <w:rPr>
-          <w:b/>
-          <w:i/>
-          <w:color w:val="2E74B5" w:themeColor="accent1" w:themeShade="BF"/>
-          <w:sz w:val="52"/>
-          <w:szCs w:val="52"/>
-          <w:lang w:val="es-MX"/>
-        </w:rPr>
-      </w:pPr>
+        <w:t>La empresa local de desarrollo de sistemas “CS S.A.” de la localidad de Coronel Suarez ha ganado la licitación municipal para desarrollar la aplicación web anterior. La fecha de entrega de la primera parte del sistema es principios de mayo del 2021.</w:t>
+      </w:r>
     </w:p>
     <w:p>
       <w:pPr>
@@ -3548,17 +3021,138 @@
           <w:lang w:val="es-MX"/>
         </w:rPr>
       </w:pPr>
-      <w:r>
-        <w:rPr>
-          <w:b/>
-          <w:i/>
-          <w:color w:val="2E74B5" w:themeColor="accent1" w:themeShade="BF"/>
-          <w:sz w:val="52"/>
-          <w:szCs w:val="52"/>
-          <w:lang w:val="es-MX"/>
-        </w:rPr>
-        <w:t>Diagrama de Clases:</w:t>
-      </w:r>
+    </w:p>
+    <w:p>
+      <w:pPr>
+        <w:rPr>
+          <w:b/>
+          <w:i/>
+          <w:color w:val="2E74B5" w:themeColor="accent1" w:themeShade="BF"/>
+          <w:sz w:val="52"/>
+          <w:szCs w:val="52"/>
+          <w:lang w:val="es-MX"/>
+        </w:rPr>
+      </w:pPr>
+      <w:r>
+        <w:rPr>
+          <w:b/>
+          <w:i/>
+          <w:color w:val="2E74B5" w:themeColor="accent1" w:themeShade="BF"/>
+          <w:sz w:val="52"/>
+          <w:szCs w:val="52"/>
+          <w:lang w:val="es-MX"/>
+        </w:rPr>
+        <w:lastRenderedPageBreak/>
+        <w:t>Capa de Presentación:</w:t>
+      </w:r>
+    </w:p>
+    <w:p>
+      <w:pPr>
+        <w:rPr>
+          <w:bCs/>
+          <w:iCs/>
+          <w:color w:val="2E74B5" w:themeColor="accent1" w:themeShade="BF"/>
+          <w:sz w:val="48"/>
+          <w:szCs w:val="48"/>
+          <w:lang w:val="es-MX"/>
+        </w:rPr>
+      </w:pPr>
+    </w:p>
+    <w:p>
+      <w:pPr>
+        <w:rPr>
+          <w:b/>
+          <w:i/>
+          <w:color w:val="2E74B5" w:themeColor="accent1" w:themeShade="BF"/>
+          <w:sz w:val="52"/>
+          <w:szCs w:val="52"/>
+          <w:lang w:val="es-MX"/>
+        </w:rPr>
+      </w:pPr>
+    </w:p>
+    <w:p>
+      <w:pPr>
+        <w:rPr>
+          <w:b/>
+          <w:i/>
+          <w:color w:val="2E74B5" w:themeColor="accent1" w:themeShade="BF"/>
+          <w:sz w:val="52"/>
+          <w:szCs w:val="52"/>
+          <w:lang w:val="es-MX"/>
+        </w:rPr>
+      </w:pPr>
+    </w:p>
+    <w:p>
+      <w:pPr>
+        <w:rPr>
+          <w:b/>
+          <w:i/>
+          <w:color w:val="2E74B5" w:themeColor="accent1" w:themeShade="BF"/>
+          <w:sz w:val="52"/>
+          <w:szCs w:val="52"/>
+          <w:lang w:val="es-MX"/>
+        </w:rPr>
+      </w:pPr>
+    </w:p>
+    <w:p>
+      <w:pPr>
+        <w:rPr>
+          <w:b/>
+          <w:i/>
+          <w:color w:val="2E74B5" w:themeColor="accent1" w:themeShade="BF"/>
+          <w:sz w:val="52"/>
+          <w:szCs w:val="52"/>
+          <w:lang w:val="es-MX"/>
+        </w:rPr>
+      </w:pPr>
+    </w:p>
+    <w:p>
+      <w:pPr>
+        <w:rPr>
+          <w:b/>
+          <w:i/>
+          <w:color w:val="2E74B5" w:themeColor="accent1" w:themeShade="BF"/>
+          <w:sz w:val="52"/>
+          <w:szCs w:val="52"/>
+          <w:lang w:val="es-MX"/>
+        </w:rPr>
+      </w:pPr>
+    </w:p>
+    <w:p>
+      <w:pPr>
+        <w:rPr>
+          <w:b/>
+          <w:i/>
+          <w:color w:val="2E74B5" w:themeColor="accent1" w:themeShade="BF"/>
+          <w:sz w:val="52"/>
+          <w:szCs w:val="52"/>
+          <w:lang w:val="es-MX"/>
+        </w:rPr>
+      </w:pPr>
+    </w:p>
+    <w:p>
+      <w:pPr>
+        <w:rPr>
+          <w:b/>
+          <w:i/>
+          <w:color w:val="2E74B5" w:themeColor="accent1" w:themeShade="BF"/>
+          <w:sz w:val="52"/>
+          <w:szCs w:val="52"/>
+          <w:lang w:val="es-MX"/>
+        </w:rPr>
+      </w:pPr>
+    </w:p>
+    <w:p>
+      <w:pPr>
+        <w:rPr>
+          <w:b/>
+          <w:i/>
+          <w:color w:val="2E74B5" w:themeColor="accent1" w:themeShade="BF"/>
+          <w:sz w:val="52"/>
+          <w:szCs w:val="52"/>
+          <w:lang w:val="es-MX"/>
+        </w:rPr>
+      </w:pPr>
     </w:p>
     <w:p>
       <w:pPr>
@@ -3583,16 +3177,16 @@
         </w:rPr>
         <w:lastRenderedPageBreak/>
         <w:drawing>
-          <wp:anchor distT="0" distB="0" distL="114300" distR="114300" simplePos="0" relativeHeight="251689984" behindDoc="0" locked="0" layoutInCell="1" allowOverlap="1" wp14:anchorId="78B0371D" wp14:editId="775F5145">
+          <wp:anchor distT="0" distB="0" distL="114300" distR="114300" simplePos="0" relativeHeight="251689984" behindDoc="0" locked="0" layoutInCell="1" allowOverlap="1" wp14:anchorId="78B0371D" wp14:editId="23754CE2">
             <wp:simplePos x="0" y="0"/>
             <wp:positionH relativeFrom="margin">
-              <wp:align>center</wp:align>
+              <wp:posOffset>2872105</wp:posOffset>
             </wp:positionH>
             <wp:positionV relativeFrom="paragraph">
-              <wp:posOffset>-375285</wp:posOffset>
+              <wp:posOffset>-232410</wp:posOffset>
             </wp:positionV>
-            <wp:extent cx="5972175" cy="6762050"/>
-            <wp:effectExtent l="0" t="0" r="0" b="1270"/>
+            <wp:extent cx="5971540" cy="6762750"/>
+            <wp:effectExtent l="0" t="0" r="0" b="0"/>
             <wp:wrapNone/>
             <wp:docPr id="3" name="Imagen 3"/>
             <wp:cNvGraphicFramePr>
@@ -3620,7 +3214,7 @@
                   <pic:spPr>
                     <a:xfrm>
                       <a:off x="0" y="0"/>
-                      <a:ext cx="5972175" cy="6762050"/>
+                      <a:ext cx="5971540" cy="6762750"/>
                     </a:xfrm>
                     <a:prstGeom prst="rect">
                       <a:avLst/>
@@ -3638,136 +3232,158 @@
           </wp:anchor>
         </w:drawing>
       </w:r>
-    </w:p>
-    <w:p>
-      <w:pPr>
-        <w:rPr>
-          <w:b/>
-          <w:i/>
-          <w:color w:val="2E74B5" w:themeColor="accent1" w:themeShade="BF"/>
-          <w:sz w:val="52"/>
-          <w:szCs w:val="52"/>
-          <w:lang w:val="es-MX"/>
-        </w:rPr>
-      </w:pPr>
-    </w:p>
-    <w:p>
-      <w:pPr>
-        <w:rPr>
-          <w:b/>
-          <w:i/>
-          <w:color w:val="2E74B5" w:themeColor="accent1" w:themeShade="BF"/>
-          <w:sz w:val="52"/>
-          <w:szCs w:val="52"/>
-          <w:lang w:val="es-MX"/>
-        </w:rPr>
-      </w:pPr>
-    </w:p>
-    <w:p>
-      <w:pPr>
-        <w:rPr>
-          <w:b/>
-          <w:i/>
-          <w:color w:val="2E74B5" w:themeColor="accent1" w:themeShade="BF"/>
-          <w:sz w:val="52"/>
-          <w:szCs w:val="52"/>
-          <w:lang w:val="es-MX"/>
-        </w:rPr>
-      </w:pPr>
-    </w:p>
-    <w:p>
-      <w:pPr>
-        <w:rPr>
-          <w:b/>
-          <w:i/>
-          <w:color w:val="2E74B5" w:themeColor="accent1" w:themeShade="BF"/>
-          <w:sz w:val="52"/>
-          <w:szCs w:val="52"/>
-          <w:lang w:val="es-MX"/>
-        </w:rPr>
-      </w:pPr>
-    </w:p>
-    <w:p>
-      <w:pPr>
-        <w:rPr>
-          <w:b/>
-          <w:i/>
-          <w:color w:val="2E74B5" w:themeColor="accent1" w:themeShade="BF"/>
-          <w:sz w:val="52"/>
-          <w:szCs w:val="52"/>
-          <w:lang w:val="es-MX"/>
-        </w:rPr>
-      </w:pPr>
-    </w:p>
-    <w:p>
-      <w:pPr>
-        <w:rPr>
-          <w:b/>
-          <w:i/>
-          <w:color w:val="2E74B5" w:themeColor="accent1" w:themeShade="BF"/>
-          <w:sz w:val="52"/>
-          <w:szCs w:val="52"/>
-          <w:lang w:val="es-MX"/>
-        </w:rPr>
-      </w:pPr>
-    </w:p>
-    <w:p>
-      <w:pPr>
-        <w:rPr>
-          <w:b/>
-          <w:i/>
-          <w:color w:val="2E74B5" w:themeColor="accent1" w:themeShade="BF"/>
-          <w:sz w:val="52"/>
-          <w:szCs w:val="52"/>
-          <w:lang w:val="es-MX"/>
-        </w:rPr>
-      </w:pPr>
-    </w:p>
-    <w:p>
-      <w:pPr>
-        <w:rPr>
-          <w:b/>
-          <w:i/>
-          <w:color w:val="2E74B5" w:themeColor="accent1" w:themeShade="BF"/>
-          <w:sz w:val="52"/>
-          <w:szCs w:val="52"/>
-          <w:lang w:val="es-MX"/>
-        </w:rPr>
-      </w:pPr>
-    </w:p>
-    <w:p>
-      <w:pPr>
-        <w:rPr>
-          <w:b/>
-          <w:i/>
-          <w:color w:val="2E74B5" w:themeColor="accent1" w:themeShade="BF"/>
-          <w:sz w:val="52"/>
-          <w:szCs w:val="52"/>
-          <w:lang w:val="es-MX"/>
-        </w:rPr>
-      </w:pPr>
-    </w:p>
-    <w:p>
-      <w:pPr>
-        <w:rPr>
-          <w:b/>
-          <w:i/>
-          <w:color w:val="2E74B5" w:themeColor="accent1" w:themeShade="BF"/>
-          <w:sz w:val="52"/>
-          <w:szCs w:val="52"/>
-          <w:lang w:val="es-MX"/>
-        </w:rPr>
-      </w:pPr>
-      <w:r>
-        <w:rPr>
-          <w:b/>
-          <w:i/>
-          <w:color w:val="2E74B5" w:themeColor="accent1" w:themeShade="BF"/>
-          <w:sz w:val="52"/>
-          <w:szCs w:val="52"/>
-          <w:lang w:val="es-MX"/>
-        </w:rPr>
-        <w:lastRenderedPageBreak/>
+      <w:r>
+        <w:rPr>
+          <w:b/>
+          <w:i/>
+          <w:color w:val="2E74B5" w:themeColor="accent1" w:themeShade="BF"/>
+          <w:sz w:val="52"/>
+          <w:szCs w:val="52"/>
+          <w:lang w:val="es-MX"/>
+        </w:rPr>
+        <w:t>Diagrama de Clases:</w:t>
+      </w:r>
+    </w:p>
+    <w:p>
+      <w:pPr>
+        <w:rPr>
+          <w:b/>
+          <w:i/>
+          <w:color w:val="2E74B5" w:themeColor="accent1" w:themeShade="BF"/>
+          <w:sz w:val="52"/>
+          <w:szCs w:val="52"/>
+          <w:lang w:val="es-MX"/>
+        </w:rPr>
+      </w:pPr>
+    </w:p>
+    <w:p>
+      <w:pPr>
+        <w:rPr>
+          <w:b/>
+          <w:i/>
+          <w:color w:val="2E74B5" w:themeColor="accent1" w:themeShade="BF"/>
+          <w:sz w:val="52"/>
+          <w:szCs w:val="52"/>
+          <w:lang w:val="es-MX"/>
+        </w:rPr>
+      </w:pPr>
+    </w:p>
+    <w:p>
+      <w:pPr>
+        <w:rPr>
+          <w:b/>
+          <w:i/>
+          <w:color w:val="2E74B5" w:themeColor="accent1" w:themeShade="BF"/>
+          <w:sz w:val="52"/>
+          <w:szCs w:val="52"/>
+          <w:lang w:val="es-MX"/>
+        </w:rPr>
+      </w:pPr>
+    </w:p>
+    <w:p>
+      <w:pPr>
+        <w:rPr>
+          <w:b/>
+          <w:i/>
+          <w:color w:val="2E74B5" w:themeColor="accent1" w:themeShade="BF"/>
+          <w:sz w:val="52"/>
+          <w:szCs w:val="52"/>
+          <w:lang w:val="es-MX"/>
+        </w:rPr>
+      </w:pPr>
+    </w:p>
+    <w:p>
+      <w:pPr>
+        <w:rPr>
+          <w:b/>
+          <w:i/>
+          <w:color w:val="2E74B5" w:themeColor="accent1" w:themeShade="BF"/>
+          <w:sz w:val="52"/>
+          <w:szCs w:val="52"/>
+          <w:lang w:val="es-MX"/>
+        </w:rPr>
+      </w:pPr>
+    </w:p>
+    <w:p>
+      <w:pPr>
+        <w:rPr>
+          <w:b/>
+          <w:i/>
+          <w:color w:val="2E74B5" w:themeColor="accent1" w:themeShade="BF"/>
+          <w:sz w:val="52"/>
+          <w:szCs w:val="52"/>
+          <w:lang w:val="es-MX"/>
+        </w:rPr>
+      </w:pPr>
+    </w:p>
+    <w:p>
+      <w:pPr>
+        <w:rPr>
+          <w:b/>
+          <w:i/>
+          <w:color w:val="2E74B5" w:themeColor="accent1" w:themeShade="BF"/>
+          <w:sz w:val="52"/>
+          <w:szCs w:val="52"/>
+          <w:lang w:val="es-MX"/>
+        </w:rPr>
+      </w:pPr>
+    </w:p>
+    <w:p>
+      <w:pPr>
+        <w:rPr>
+          <w:b/>
+          <w:i/>
+          <w:color w:val="2E74B5" w:themeColor="accent1" w:themeShade="BF"/>
+          <w:sz w:val="52"/>
+          <w:szCs w:val="52"/>
+          <w:lang w:val="es-MX"/>
+        </w:rPr>
+      </w:pPr>
+    </w:p>
+    <w:p>
+      <w:pPr>
+        <w:rPr>
+          <w:b/>
+          <w:i/>
+          <w:color w:val="2E74B5" w:themeColor="accent1" w:themeShade="BF"/>
+          <w:sz w:val="52"/>
+          <w:szCs w:val="52"/>
+          <w:lang w:val="es-MX"/>
+        </w:rPr>
+      </w:pPr>
+    </w:p>
+    <w:p>
+      <w:pPr>
+        <w:rPr>
+          <w:b/>
+          <w:i/>
+          <w:color w:val="2E74B5" w:themeColor="accent1" w:themeShade="BF"/>
+          <w:sz w:val="52"/>
+          <w:szCs w:val="52"/>
+          <w:lang w:val="es-MX"/>
+        </w:rPr>
+      </w:pPr>
+    </w:p>
+    <w:p>
+      <w:pPr>
+        <w:rPr>
+          <w:b/>
+          <w:i/>
+          <w:color w:val="2E74B5" w:themeColor="accent1" w:themeShade="BF"/>
+          <w:sz w:val="52"/>
+          <w:szCs w:val="52"/>
+          <w:lang w:val="es-MX"/>
+        </w:rPr>
+      </w:pPr>
+      <w:r>
+        <w:rPr>
+          <w:b/>
+          <w:i/>
+          <w:color w:val="2E74B5" w:themeColor="accent1" w:themeShade="BF"/>
+          <w:sz w:val="52"/>
+          <w:szCs w:val="52"/>
+          <w:lang w:val="es-MX"/>
+        </w:rPr>
         <w:t>Referencias del Diagrama de clases:</w:t>
       </w:r>
     </w:p>
@@ -3909,29 +3525,16 @@
           <w:lang w:val="es-MX"/>
         </w:rPr>
       </w:pPr>
-      <w:proofErr w:type="gramStart"/>
-      <w:r>
-        <w:rPr>
-          <w:bCs/>
-          <w:iCs/>
-          <w:color w:val="2E74B5" w:themeColor="accent1" w:themeShade="BF"/>
-          <w:sz w:val="44"/>
-          <w:szCs w:val="44"/>
-          <w:lang w:val="es-MX"/>
-        </w:rPr>
-        <w:t>MostrarVacunas(</w:t>
-      </w:r>
-      <w:proofErr w:type="gramEnd"/>
-      <w:r>
-        <w:rPr>
-          <w:bCs/>
-          <w:iCs/>
-          <w:color w:val="2E74B5" w:themeColor="accent1" w:themeShade="BF"/>
-          <w:sz w:val="44"/>
-          <w:szCs w:val="44"/>
-          <w:lang w:val="es-MX"/>
-        </w:rPr>
-        <w:t>) : método index</w:t>
+      <w:r>
+        <w:rPr>
+          <w:bCs/>
+          <w:iCs/>
+          <w:color w:val="2E74B5" w:themeColor="accent1" w:themeShade="BF"/>
+          <w:sz w:val="44"/>
+          <w:szCs w:val="44"/>
+          <w:lang w:val="es-MX"/>
+        </w:rPr>
+        <w:t>MostrarVacunas() : método index</w:t>
       </w:r>
       <w:r>
         <w:rPr>
@@ -3972,29 +3575,16 @@
           <w:lang w:val="es-MX"/>
         </w:rPr>
       </w:pPr>
-      <w:proofErr w:type="gramStart"/>
-      <w:r>
-        <w:rPr>
-          <w:bCs/>
-          <w:iCs/>
-          <w:color w:val="2E74B5" w:themeColor="accent1" w:themeShade="BF"/>
-          <w:sz w:val="44"/>
-          <w:szCs w:val="44"/>
-          <w:lang w:val="es-MX"/>
-        </w:rPr>
-        <w:t>CrearVacunas(</w:t>
-      </w:r>
-      <w:proofErr w:type="gramEnd"/>
-      <w:r>
-        <w:rPr>
-          <w:bCs/>
-          <w:iCs/>
-          <w:color w:val="2E74B5" w:themeColor="accent1" w:themeShade="BF"/>
-          <w:sz w:val="44"/>
-          <w:szCs w:val="44"/>
-          <w:lang w:val="es-MX"/>
-        </w:rPr>
-        <w:t>) : método créate</w:t>
+      <w:r>
+        <w:rPr>
+          <w:bCs/>
+          <w:iCs/>
+          <w:color w:val="2E74B5" w:themeColor="accent1" w:themeShade="BF"/>
+          <w:sz w:val="44"/>
+          <w:szCs w:val="44"/>
+          <w:lang w:val="es-MX"/>
+        </w:rPr>
+        <w:t>CrearVacunas() : método créate</w:t>
       </w:r>
       <w:r>
         <w:rPr>
@@ -4035,29 +3625,16 @@
           <w:lang w:val="es-MX"/>
         </w:rPr>
       </w:pPr>
-      <w:proofErr w:type="gramStart"/>
-      <w:r>
-        <w:rPr>
-          <w:bCs/>
-          <w:iCs/>
-          <w:color w:val="2E74B5" w:themeColor="accent1" w:themeShade="BF"/>
-          <w:sz w:val="44"/>
-          <w:szCs w:val="44"/>
-          <w:lang w:val="es-MX"/>
-        </w:rPr>
-        <w:t>guardarVacunas(</w:t>
-      </w:r>
-      <w:proofErr w:type="gramEnd"/>
-      <w:r>
-        <w:rPr>
-          <w:bCs/>
-          <w:iCs/>
-          <w:color w:val="2E74B5" w:themeColor="accent1" w:themeShade="BF"/>
-          <w:sz w:val="44"/>
-          <w:szCs w:val="44"/>
-          <w:lang w:val="es-MX"/>
-        </w:rPr>
-        <w:t xml:space="preserve">): </w:t>
+      <w:r>
+        <w:rPr>
+          <w:bCs/>
+          <w:iCs/>
+          <w:color w:val="2E74B5" w:themeColor="accent1" w:themeShade="BF"/>
+          <w:sz w:val="44"/>
+          <w:szCs w:val="44"/>
+          <w:lang w:val="es-MX"/>
+        </w:rPr>
+        <w:t xml:space="preserve">guardarVacunas(): </w:t>
       </w:r>
       <w:r>
         <w:rPr>
@@ -4087,29 +3664,16 @@
           <w:lang w:val="es-MX"/>
         </w:rPr>
       </w:pPr>
-      <w:proofErr w:type="gramStart"/>
-      <w:r>
-        <w:rPr>
-          <w:bCs/>
-          <w:iCs/>
-          <w:color w:val="2E74B5" w:themeColor="accent1" w:themeShade="BF"/>
-          <w:sz w:val="44"/>
-          <w:szCs w:val="44"/>
-          <w:lang w:val="es-MX"/>
-        </w:rPr>
-        <w:t>editarVacunas(</w:t>
-      </w:r>
-      <w:proofErr w:type="gramEnd"/>
-      <w:r>
-        <w:rPr>
-          <w:bCs/>
-          <w:iCs/>
-          <w:color w:val="2E74B5" w:themeColor="accent1" w:themeShade="BF"/>
-          <w:sz w:val="44"/>
-          <w:szCs w:val="44"/>
-          <w:lang w:val="es-MX"/>
-        </w:rPr>
-        <w:t>): método edit(muestra el formulario con los campos a editar)</w:t>
+      <w:r>
+        <w:rPr>
+          <w:bCs/>
+          <w:iCs/>
+          <w:color w:val="2E74B5" w:themeColor="accent1" w:themeShade="BF"/>
+          <w:sz w:val="44"/>
+          <w:szCs w:val="44"/>
+          <w:lang w:val="es-MX"/>
+        </w:rPr>
+        <w:t>editarVacunas(): método edit(muestra el formulario con los campos a editar)</w:t>
       </w:r>
       <w:r>
         <w:rPr>
@@ -4139,29 +3703,17 @@
           <w:lang w:val="es-MX"/>
         </w:rPr>
       </w:pPr>
-      <w:proofErr w:type="gramStart"/>
-      <w:r>
-        <w:rPr>
-          <w:bCs/>
-          <w:iCs/>
-          <w:color w:val="2E74B5" w:themeColor="accent1" w:themeShade="BF"/>
-          <w:sz w:val="44"/>
-          <w:szCs w:val="44"/>
-          <w:lang w:val="es-MX"/>
-        </w:rPr>
-        <w:t>actualizarVacunas(</w:t>
-      </w:r>
-      <w:proofErr w:type="gramEnd"/>
-      <w:r>
-        <w:rPr>
-          <w:bCs/>
-          <w:iCs/>
-          <w:color w:val="2E74B5" w:themeColor="accent1" w:themeShade="BF"/>
-          <w:sz w:val="44"/>
-          <w:szCs w:val="44"/>
-          <w:lang w:val="es-MX"/>
-        </w:rPr>
-        <w:t>): método update( actualiza los datos en la bd)</w:t>
+      <w:r>
+        <w:rPr>
+          <w:bCs/>
+          <w:iCs/>
+          <w:color w:val="2E74B5" w:themeColor="accent1" w:themeShade="BF"/>
+          <w:sz w:val="44"/>
+          <w:szCs w:val="44"/>
+          <w:lang w:val="es-MX"/>
+        </w:rPr>
+        <w:lastRenderedPageBreak/>
+        <w:t>actualizarVacunas(): método update( actualiza los datos en la bd)</w:t>
       </w:r>
       <w:r>
         <w:rPr>
@@ -4191,30 +3743,16 @@
           <w:lang w:val="es-MX"/>
         </w:rPr>
       </w:pPr>
-      <w:proofErr w:type="gramStart"/>
-      <w:r>
-        <w:rPr>
-          <w:bCs/>
-          <w:iCs/>
-          <w:color w:val="2E74B5" w:themeColor="accent1" w:themeShade="BF"/>
-          <w:sz w:val="44"/>
-          <w:szCs w:val="44"/>
-          <w:lang w:val="es-MX"/>
-        </w:rPr>
-        <w:lastRenderedPageBreak/>
-        <w:t>borrarVacunas(</w:t>
-      </w:r>
-      <w:proofErr w:type="gramEnd"/>
-      <w:r>
-        <w:rPr>
-          <w:bCs/>
-          <w:iCs/>
-          <w:color w:val="2E74B5" w:themeColor="accent1" w:themeShade="BF"/>
-          <w:sz w:val="44"/>
-          <w:szCs w:val="44"/>
-          <w:lang w:val="es-MX"/>
-        </w:rPr>
-        <w:t>): método de</w:t>
+      <w:r>
+        <w:rPr>
+          <w:bCs/>
+          <w:iCs/>
+          <w:color w:val="2E74B5" w:themeColor="accent1" w:themeShade="BF"/>
+          <w:sz w:val="44"/>
+          <w:szCs w:val="44"/>
+          <w:lang w:val="es-MX"/>
+        </w:rPr>
+        <w:t>borrarVacunas(): método de</w:t>
       </w:r>
       <w:r>
         <w:rPr>
@@ -4294,29 +3832,16 @@
           <w:lang w:val="es-MX"/>
         </w:rPr>
       </w:pPr>
-      <w:proofErr w:type="gramStart"/>
-      <w:r>
-        <w:rPr>
-          <w:bCs/>
-          <w:iCs/>
-          <w:color w:val="2E74B5" w:themeColor="accent1" w:themeShade="BF"/>
-          <w:sz w:val="44"/>
-          <w:szCs w:val="44"/>
-          <w:lang w:val="es-MX"/>
-        </w:rPr>
-        <w:t>MostrarCentros(</w:t>
-      </w:r>
-      <w:proofErr w:type="gramEnd"/>
-      <w:r>
-        <w:rPr>
-          <w:bCs/>
-          <w:iCs/>
-          <w:color w:val="2E74B5" w:themeColor="accent1" w:themeShade="BF"/>
-          <w:sz w:val="44"/>
-          <w:szCs w:val="44"/>
-          <w:lang w:val="es-MX"/>
-        </w:rPr>
-        <w:t>) : método index (muestra tod</w:t>
+      <w:r>
+        <w:rPr>
+          <w:bCs/>
+          <w:iCs/>
+          <w:color w:val="2E74B5" w:themeColor="accent1" w:themeShade="BF"/>
+          <w:sz w:val="44"/>
+          <w:szCs w:val="44"/>
+          <w:lang w:val="es-MX"/>
+        </w:rPr>
+        <w:t>MostrarCentros() : método index (muestra tod</w:t>
       </w:r>
       <w:r>
         <w:rPr>
@@ -4357,29 +3882,16 @@
           <w:lang w:val="es-MX"/>
         </w:rPr>
       </w:pPr>
-      <w:proofErr w:type="gramStart"/>
-      <w:r>
-        <w:rPr>
-          <w:bCs/>
-          <w:iCs/>
-          <w:color w:val="2E74B5" w:themeColor="accent1" w:themeShade="BF"/>
-          <w:sz w:val="44"/>
-          <w:szCs w:val="44"/>
-          <w:lang w:val="es-MX"/>
-        </w:rPr>
-        <w:t>CrearCentros(</w:t>
-      </w:r>
-      <w:proofErr w:type="gramEnd"/>
-      <w:r>
-        <w:rPr>
-          <w:bCs/>
-          <w:iCs/>
-          <w:color w:val="2E74B5" w:themeColor="accent1" w:themeShade="BF"/>
-          <w:sz w:val="44"/>
-          <w:szCs w:val="44"/>
-          <w:lang w:val="es-MX"/>
-        </w:rPr>
-        <w:t xml:space="preserve">) : método créate(muestra el formulario para cargar los datos de </w:t>
+      <w:r>
+        <w:rPr>
+          <w:bCs/>
+          <w:iCs/>
+          <w:color w:val="2E74B5" w:themeColor="accent1" w:themeShade="BF"/>
+          <w:sz w:val="44"/>
+          <w:szCs w:val="44"/>
+          <w:lang w:val="es-MX"/>
+        </w:rPr>
+        <w:t xml:space="preserve">CrearCentros() : método créate(muestra el formulario para cargar los datos de </w:t>
       </w:r>
       <w:r>
         <w:rPr>
@@ -4420,29 +3932,16 @@
           <w:lang w:val="es-MX"/>
         </w:rPr>
       </w:pPr>
-      <w:proofErr w:type="gramStart"/>
-      <w:r>
-        <w:rPr>
-          <w:bCs/>
-          <w:iCs/>
-          <w:color w:val="2E74B5" w:themeColor="accent1" w:themeShade="BF"/>
-          <w:sz w:val="44"/>
-          <w:szCs w:val="44"/>
-          <w:lang w:val="es-MX"/>
-        </w:rPr>
-        <w:t>guardarCentro(</w:t>
-      </w:r>
-      <w:proofErr w:type="gramEnd"/>
-      <w:r>
-        <w:rPr>
-          <w:bCs/>
-          <w:iCs/>
-          <w:color w:val="2E74B5" w:themeColor="accent1" w:themeShade="BF"/>
-          <w:sz w:val="44"/>
-          <w:szCs w:val="44"/>
-          <w:lang w:val="es-MX"/>
-        </w:rPr>
-        <w:t>): método store(inserta los datos en la bd).</w:t>
+      <w:r>
+        <w:rPr>
+          <w:bCs/>
+          <w:iCs/>
+          <w:color w:val="2E74B5" w:themeColor="accent1" w:themeShade="BF"/>
+          <w:sz w:val="44"/>
+          <w:szCs w:val="44"/>
+          <w:lang w:val="es-MX"/>
+        </w:rPr>
+        <w:t>guardarCentro(): método store(inserta los datos en la bd).</w:t>
       </w:r>
     </w:p>
     <w:p>
@@ -4461,29 +3960,16 @@
           <w:lang w:val="es-MX"/>
         </w:rPr>
       </w:pPr>
-      <w:proofErr w:type="gramStart"/>
-      <w:r>
-        <w:rPr>
-          <w:bCs/>
-          <w:iCs/>
-          <w:color w:val="2E74B5" w:themeColor="accent1" w:themeShade="BF"/>
-          <w:sz w:val="44"/>
-          <w:szCs w:val="44"/>
-          <w:lang w:val="es-MX"/>
-        </w:rPr>
-        <w:t>editarCentro(</w:t>
-      </w:r>
-      <w:proofErr w:type="gramEnd"/>
-      <w:r>
-        <w:rPr>
-          <w:bCs/>
-          <w:iCs/>
-          <w:color w:val="2E74B5" w:themeColor="accent1" w:themeShade="BF"/>
-          <w:sz w:val="44"/>
-          <w:szCs w:val="44"/>
-          <w:lang w:val="es-MX"/>
-        </w:rPr>
-        <w:t>): método edit(muestra el formulario con los campos a editar).</w:t>
+      <w:r>
+        <w:rPr>
+          <w:bCs/>
+          <w:iCs/>
+          <w:color w:val="2E74B5" w:themeColor="accent1" w:themeShade="BF"/>
+          <w:sz w:val="44"/>
+          <w:szCs w:val="44"/>
+          <w:lang w:val="es-MX"/>
+        </w:rPr>
+        <w:t>editarCentro(): método edit(muestra el formulario con los campos a editar).</w:t>
       </w:r>
     </w:p>
     <w:p>
@@ -4502,7 +3988,6 @@
           <w:lang w:val="es-MX"/>
         </w:rPr>
       </w:pPr>
-      <w:proofErr w:type="gramStart"/>
       <w:r>
         <w:rPr>
           <w:bCs/>
@@ -4534,19 +4019,7 @@
           <w:szCs w:val="44"/>
           <w:lang w:val="es-MX"/>
         </w:rPr>
-        <w:t>(</w:t>
-      </w:r>
-      <w:proofErr w:type="gramEnd"/>
-      <w:r>
-        <w:rPr>
-          <w:bCs/>
-          <w:iCs/>
-          <w:color w:val="2E74B5" w:themeColor="accent1" w:themeShade="BF"/>
-          <w:sz w:val="44"/>
-          <w:szCs w:val="44"/>
-          <w:lang w:val="es-MX"/>
-        </w:rPr>
-        <w:t>): método update( actualiza los datos en la bd).</w:t>
+        <w:t>(): método update( actualiza los datos en la bd).</w:t>
       </w:r>
     </w:p>
     <w:p>
@@ -4565,7 +4038,6 @@
           <w:lang w:val="es-MX"/>
         </w:rPr>
       </w:pPr>
-      <w:proofErr w:type="gramStart"/>
       <w:r>
         <w:rPr>
           <w:bCs/>
@@ -4597,19 +4069,7 @@
           <w:szCs w:val="44"/>
           <w:lang w:val="es-MX"/>
         </w:rPr>
-        <w:t>(</w:t>
-      </w:r>
-      <w:proofErr w:type="gramEnd"/>
-      <w:r>
-        <w:rPr>
-          <w:bCs/>
-          <w:iCs/>
-          <w:color w:val="2E74B5" w:themeColor="accent1" w:themeShade="BF"/>
-          <w:sz w:val="44"/>
-          <w:szCs w:val="44"/>
-          <w:lang w:val="es-MX"/>
-        </w:rPr>
-        <w:t xml:space="preserve">): método destroy(elimina </w:t>
+        <w:t xml:space="preserve">(): método destroy(elimina </w:t>
       </w:r>
       <w:r>
         <w:rPr>
@@ -4678,29 +4138,16 @@
           <w:lang w:val="es-MX"/>
         </w:rPr>
       </w:pPr>
-      <w:proofErr w:type="gramStart"/>
-      <w:r>
-        <w:rPr>
-          <w:bCs/>
-          <w:iCs/>
-          <w:color w:val="2E74B5" w:themeColor="accent1" w:themeShade="BF"/>
-          <w:sz w:val="44"/>
-          <w:szCs w:val="44"/>
-          <w:lang w:val="es-MX"/>
-        </w:rPr>
-        <w:t>MostrarUsuario(</w:t>
-      </w:r>
-      <w:proofErr w:type="gramEnd"/>
-      <w:r>
-        <w:rPr>
-          <w:bCs/>
-          <w:iCs/>
-          <w:color w:val="2E74B5" w:themeColor="accent1" w:themeShade="BF"/>
-          <w:sz w:val="44"/>
-          <w:szCs w:val="44"/>
-          <w:lang w:val="es-MX"/>
-        </w:rPr>
-        <w:t>) : método index (muestra todos los usuarios).</w:t>
+      <w:r>
+        <w:rPr>
+          <w:bCs/>
+          <w:iCs/>
+          <w:color w:val="2E74B5" w:themeColor="accent1" w:themeShade="BF"/>
+          <w:sz w:val="44"/>
+          <w:szCs w:val="44"/>
+          <w:lang w:val="es-MX"/>
+        </w:rPr>
+        <w:t>MostrarUsuario() : método index (muestra todos los usuarios).</w:t>
       </w:r>
     </w:p>
     <w:p>
@@ -4719,29 +4166,17 @@
           <w:lang w:val="es-MX"/>
         </w:rPr>
       </w:pPr>
-      <w:proofErr w:type="gramStart"/>
-      <w:r>
-        <w:rPr>
-          <w:bCs/>
-          <w:iCs/>
-          <w:color w:val="2E74B5" w:themeColor="accent1" w:themeShade="BF"/>
-          <w:sz w:val="44"/>
-          <w:szCs w:val="44"/>
-          <w:lang w:val="es-MX"/>
-        </w:rPr>
-        <w:t>CrearUsuario(</w:t>
-      </w:r>
-      <w:proofErr w:type="gramEnd"/>
-      <w:r>
-        <w:rPr>
-          <w:bCs/>
-          <w:iCs/>
-          <w:color w:val="2E74B5" w:themeColor="accent1" w:themeShade="BF"/>
-          <w:sz w:val="44"/>
-          <w:szCs w:val="44"/>
-          <w:lang w:val="es-MX"/>
-        </w:rPr>
-        <w:t>) : método créate(muestra el formulario para cargar los datos del nuevo usuario).</w:t>
+      <w:r>
+        <w:rPr>
+          <w:bCs/>
+          <w:iCs/>
+          <w:color w:val="2E74B5" w:themeColor="accent1" w:themeShade="BF"/>
+          <w:sz w:val="44"/>
+          <w:szCs w:val="44"/>
+          <w:lang w:val="es-MX"/>
+        </w:rPr>
+        <w:lastRenderedPageBreak/>
+        <w:t>CrearUsuario() : método créate(muestra el formulario para cargar los datos del nuevo usuario).</w:t>
       </w:r>
     </w:p>
     <w:p>
@@ -4760,29 +4195,16 @@
           <w:lang w:val="es-MX"/>
         </w:rPr>
       </w:pPr>
-      <w:proofErr w:type="gramStart"/>
-      <w:r>
-        <w:rPr>
-          <w:bCs/>
-          <w:iCs/>
-          <w:color w:val="2E74B5" w:themeColor="accent1" w:themeShade="BF"/>
-          <w:sz w:val="44"/>
-          <w:szCs w:val="44"/>
-          <w:lang w:val="es-MX"/>
-        </w:rPr>
-        <w:t>guardarUsuario(</w:t>
-      </w:r>
-      <w:proofErr w:type="gramEnd"/>
-      <w:r>
-        <w:rPr>
-          <w:bCs/>
-          <w:iCs/>
-          <w:color w:val="2E74B5" w:themeColor="accent1" w:themeShade="BF"/>
-          <w:sz w:val="44"/>
-          <w:szCs w:val="44"/>
-          <w:lang w:val="es-MX"/>
-        </w:rPr>
-        <w:t>): método store(inserta los datos en la bd).</w:t>
+      <w:r>
+        <w:rPr>
+          <w:bCs/>
+          <w:iCs/>
+          <w:color w:val="2E74B5" w:themeColor="accent1" w:themeShade="BF"/>
+          <w:sz w:val="44"/>
+          <w:szCs w:val="44"/>
+          <w:lang w:val="es-MX"/>
+        </w:rPr>
+        <w:t>guardarUsuario(): método store(inserta los datos en la bd).</w:t>
       </w:r>
     </w:p>
     <w:p>
@@ -4801,30 +4223,16 @@
           <w:lang w:val="es-MX"/>
         </w:rPr>
       </w:pPr>
-      <w:proofErr w:type="gramStart"/>
-      <w:r>
-        <w:rPr>
-          <w:bCs/>
-          <w:iCs/>
-          <w:color w:val="2E74B5" w:themeColor="accent1" w:themeShade="BF"/>
-          <w:sz w:val="44"/>
-          <w:szCs w:val="44"/>
-          <w:lang w:val="es-MX"/>
-        </w:rPr>
-        <w:lastRenderedPageBreak/>
-        <w:t>editarUsuario(</w:t>
-      </w:r>
-      <w:proofErr w:type="gramEnd"/>
-      <w:r>
-        <w:rPr>
-          <w:bCs/>
-          <w:iCs/>
-          <w:color w:val="2E74B5" w:themeColor="accent1" w:themeShade="BF"/>
-          <w:sz w:val="44"/>
-          <w:szCs w:val="44"/>
-          <w:lang w:val="es-MX"/>
-        </w:rPr>
-        <w:t>): método edit(muestra el formulario con los campos a editar).</w:t>
+      <w:r>
+        <w:rPr>
+          <w:bCs/>
+          <w:iCs/>
+          <w:color w:val="2E74B5" w:themeColor="accent1" w:themeShade="BF"/>
+          <w:sz w:val="44"/>
+          <w:szCs w:val="44"/>
+          <w:lang w:val="es-MX"/>
+        </w:rPr>
+        <w:t>editarUsuario(): método edit(muestra el formulario con los campos a editar).</w:t>
       </w:r>
     </w:p>
     <w:p>
@@ -4843,29 +4251,16 @@
           <w:lang w:val="es-MX"/>
         </w:rPr>
       </w:pPr>
-      <w:proofErr w:type="gramStart"/>
-      <w:r>
-        <w:rPr>
-          <w:bCs/>
-          <w:iCs/>
-          <w:color w:val="2E74B5" w:themeColor="accent1" w:themeShade="BF"/>
-          <w:sz w:val="44"/>
-          <w:szCs w:val="44"/>
-          <w:lang w:val="es-MX"/>
-        </w:rPr>
-        <w:t>actualizarUsuario(</w:t>
-      </w:r>
-      <w:proofErr w:type="gramEnd"/>
-      <w:r>
-        <w:rPr>
-          <w:bCs/>
-          <w:iCs/>
-          <w:color w:val="2E74B5" w:themeColor="accent1" w:themeShade="BF"/>
-          <w:sz w:val="44"/>
-          <w:szCs w:val="44"/>
-          <w:lang w:val="es-MX"/>
-        </w:rPr>
-        <w:t>): método update( actualiza los datos en la bd).</w:t>
+      <w:r>
+        <w:rPr>
+          <w:bCs/>
+          <w:iCs/>
+          <w:color w:val="2E74B5" w:themeColor="accent1" w:themeShade="BF"/>
+          <w:sz w:val="44"/>
+          <w:szCs w:val="44"/>
+          <w:lang w:val="es-MX"/>
+        </w:rPr>
+        <w:t>actualizarUsuario(): método update( actualiza los datos en la bd).</w:t>
       </w:r>
     </w:p>
     <w:p>
@@ -4884,29 +4279,16 @@
           <w:lang w:val="es-MX"/>
         </w:rPr>
       </w:pPr>
-      <w:proofErr w:type="gramStart"/>
-      <w:r>
-        <w:rPr>
-          <w:bCs/>
-          <w:iCs/>
-          <w:color w:val="2E74B5" w:themeColor="accent1" w:themeShade="BF"/>
-          <w:sz w:val="44"/>
-          <w:szCs w:val="44"/>
-          <w:lang w:val="es-MX"/>
-        </w:rPr>
-        <w:t>borrarUsuario(</w:t>
-      </w:r>
-      <w:proofErr w:type="gramEnd"/>
-      <w:r>
-        <w:rPr>
-          <w:bCs/>
-          <w:iCs/>
-          <w:color w:val="2E74B5" w:themeColor="accent1" w:themeShade="BF"/>
-          <w:sz w:val="44"/>
-          <w:szCs w:val="44"/>
-          <w:lang w:val="es-MX"/>
-        </w:rPr>
-        <w:t>): método destroy(elimina el usuario de la bd).</w:t>
+      <w:r>
+        <w:rPr>
+          <w:bCs/>
+          <w:iCs/>
+          <w:color w:val="2E74B5" w:themeColor="accent1" w:themeShade="BF"/>
+          <w:sz w:val="44"/>
+          <w:szCs w:val="44"/>
+          <w:lang w:val="es-MX"/>
+        </w:rPr>
+        <w:t>borrarUsuario(): método destroy(elimina el usuario de la bd).</w:t>
       </w:r>
     </w:p>
     <w:p>
@@ -4953,29 +4335,16 @@
           <w:lang w:val="es-MX"/>
         </w:rPr>
       </w:pPr>
-      <w:proofErr w:type="gramStart"/>
-      <w:r>
-        <w:rPr>
-          <w:bCs/>
-          <w:iCs/>
-          <w:color w:val="2E74B5" w:themeColor="accent1" w:themeShade="BF"/>
-          <w:sz w:val="44"/>
-          <w:szCs w:val="44"/>
-          <w:lang w:val="es-MX"/>
-        </w:rPr>
-        <w:t>MostrarVacunatorio(</w:t>
-      </w:r>
-      <w:proofErr w:type="gramEnd"/>
-      <w:r>
-        <w:rPr>
-          <w:bCs/>
-          <w:iCs/>
-          <w:color w:val="2E74B5" w:themeColor="accent1" w:themeShade="BF"/>
-          <w:sz w:val="44"/>
-          <w:szCs w:val="44"/>
-          <w:lang w:val="es-MX"/>
-        </w:rPr>
-        <w:t>) : método index (muestra todos los vacunatorios).</w:t>
+      <w:r>
+        <w:rPr>
+          <w:bCs/>
+          <w:iCs/>
+          <w:color w:val="2E74B5" w:themeColor="accent1" w:themeShade="BF"/>
+          <w:sz w:val="44"/>
+          <w:szCs w:val="44"/>
+          <w:lang w:val="es-MX"/>
+        </w:rPr>
+        <w:t>MostrarVacunatorio() : método index (muestra todos los vacunatorios).</w:t>
       </w:r>
     </w:p>
     <w:p>
@@ -4994,29 +4363,16 @@
           <w:lang w:val="es-MX"/>
         </w:rPr>
       </w:pPr>
-      <w:proofErr w:type="gramStart"/>
-      <w:r>
-        <w:rPr>
-          <w:bCs/>
-          <w:iCs/>
-          <w:color w:val="2E74B5" w:themeColor="accent1" w:themeShade="BF"/>
-          <w:sz w:val="44"/>
-          <w:szCs w:val="44"/>
-          <w:lang w:val="es-MX"/>
-        </w:rPr>
-        <w:t>CrearVacunatorio(</w:t>
-      </w:r>
-      <w:proofErr w:type="gramEnd"/>
-      <w:r>
-        <w:rPr>
-          <w:bCs/>
-          <w:iCs/>
-          <w:color w:val="2E74B5" w:themeColor="accent1" w:themeShade="BF"/>
-          <w:sz w:val="44"/>
-          <w:szCs w:val="44"/>
-          <w:lang w:val="es-MX"/>
-        </w:rPr>
-        <w:t>) : método créate(muestra el formulario para cargar los datos del vacunatorio).</w:t>
+      <w:r>
+        <w:rPr>
+          <w:bCs/>
+          <w:iCs/>
+          <w:color w:val="2E74B5" w:themeColor="accent1" w:themeShade="BF"/>
+          <w:sz w:val="44"/>
+          <w:szCs w:val="44"/>
+          <w:lang w:val="es-MX"/>
+        </w:rPr>
+        <w:t>CrearVacunatorio() : método créate(muestra el formulario para cargar los datos del vacunatorio).</w:t>
       </w:r>
     </w:p>
     <w:p>
@@ -5035,29 +4391,16 @@
           <w:lang w:val="es-MX"/>
         </w:rPr>
       </w:pPr>
-      <w:proofErr w:type="gramStart"/>
-      <w:r>
-        <w:rPr>
-          <w:bCs/>
-          <w:iCs/>
-          <w:color w:val="2E74B5" w:themeColor="accent1" w:themeShade="BF"/>
-          <w:sz w:val="44"/>
-          <w:szCs w:val="44"/>
-          <w:lang w:val="es-MX"/>
-        </w:rPr>
-        <w:t>guardarVacunatorio(</w:t>
-      </w:r>
-      <w:proofErr w:type="gramEnd"/>
-      <w:r>
-        <w:rPr>
-          <w:bCs/>
-          <w:iCs/>
-          <w:color w:val="2E74B5" w:themeColor="accent1" w:themeShade="BF"/>
-          <w:sz w:val="44"/>
-          <w:szCs w:val="44"/>
-          <w:lang w:val="es-MX"/>
-        </w:rPr>
-        <w:t>): método store(inserta los datos en la bd).</w:t>
+      <w:r>
+        <w:rPr>
+          <w:bCs/>
+          <w:iCs/>
+          <w:color w:val="2E74B5" w:themeColor="accent1" w:themeShade="BF"/>
+          <w:sz w:val="44"/>
+          <w:szCs w:val="44"/>
+          <w:lang w:val="es-MX"/>
+        </w:rPr>
+        <w:t>guardarVacunatorio(): método store(inserta los datos en la bd).</w:t>
       </w:r>
     </w:p>
     <w:p>
@@ -5076,29 +4419,17 @@
           <w:lang w:val="es-MX"/>
         </w:rPr>
       </w:pPr>
-      <w:proofErr w:type="gramStart"/>
-      <w:r>
-        <w:rPr>
-          <w:bCs/>
-          <w:iCs/>
-          <w:color w:val="2E74B5" w:themeColor="accent1" w:themeShade="BF"/>
-          <w:sz w:val="44"/>
-          <w:szCs w:val="44"/>
-          <w:lang w:val="es-MX"/>
-        </w:rPr>
-        <w:t>editarVacunatorio(</w:t>
-      </w:r>
-      <w:proofErr w:type="gramEnd"/>
-      <w:r>
-        <w:rPr>
-          <w:bCs/>
-          <w:iCs/>
-          <w:color w:val="2E74B5" w:themeColor="accent1" w:themeShade="BF"/>
-          <w:sz w:val="44"/>
-          <w:szCs w:val="44"/>
-          <w:lang w:val="es-MX"/>
-        </w:rPr>
-        <w:t>): método edit(muestra el formulario con los campos a editar).</w:t>
+      <w:r>
+        <w:rPr>
+          <w:bCs/>
+          <w:iCs/>
+          <w:color w:val="2E74B5" w:themeColor="accent1" w:themeShade="BF"/>
+          <w:sz w:val="44"/>
+          <w:szCs w:val="44"/>
+          <w:lang w:val="es-MX"/>
+        </w:rPr>
+        <w:lastRenderedPageBreak/>
+        <w:t>editarVacunatorio(): método edit(muestra el formulario con los campos a editar).</w:t>
       </w:r>
     </w:p>
     <w:p>
@@ -5117,29 +4448,16 @@
           <w:lang w:val="es-MX"/>
         </w:rPr>
       </w:pPr>
-      <w:proofErr w:type="gramStart"/>
-      <w:r>
-        <w:rPr>
-          <w:bCs/>
-          <w:iCs/>
-          <w:color w:val="2E74B5" w:themeColor="accent1" w:themeShade="BF"/>
-          <w:sz w:val="44"/>
-          <w:szCs w:val="44"/>
-          <w:lang w:val="es-MX"/>
-        </w:rPr>
-        <w:t>actualizarVacunatorio(</w:t>
-      </w:r>
-      <w:proofErr w:type="gramEnd"/>
-      <w:r>
-        <w:rPr>
-          <w:bCs/>
-          <w:iCs/>
-          <w:color w:val="2E74B5" w:themeColor="accent1" w:themeShade="BF"/>
-          <w:sz w:val="44"/>
-          <w:szCs w:val="44"/>
-          <w:lang w:val="es-MX"/>
-        </w:rPr>
-        <w:t>): método update( actualiza los datos en la bd).</w:t>
+      <w:r>
+        <w:rPr>
+          <w:bCs/>
+          <w:iCs/>
+          <w:color w:val="2E74B5" w:themeColor="accent1" w:themeShade="BF"/>
+          <w:sz w:val="44"/>
+          <w:szCs w:val="44"/>
+          <w:lang w:val="es-MX"/>
+        </w:rPr>
+        <w:t>actualizarVacunatorio(): método update( actualiza los datos en la bd).</w:t>
       </w:r>
     </w:p>
     <w:p>
@@ -5158,30 +4476,16 @@
           <w:lang w:val="es-MX"/>
         </w:rPr>
       </w:pPr>
-      <w:proofErr w:type="gramStart"/>
-      <w:r>
-        <w:rPr>
-          <w:bCs/>
-          <w:iCs/>
-          <w:color w:val="2E74B5" w:themeColor="accent1" w:themeShade="BF"/>
-          <w:sz w:val="44"/>
-          <w:szCs w:val="44"/>
-          <w:lang w:val="es-MX"/>
-        </w:rPr>
-        <w:lastRenderedPageBreak/>
-        <w:t>borrarVacunatorio(</w:t>
-      </w:r>
-      <w:proofErr w:type="gramEnd"/>
-      <w:r>
-        <w:rPr>
-          <w:bCs/>
-          <w:iCs/>
-          <w:color w:val="2E74B5" w:themeColor="accent1" w:themeShade="BF"/>
-          <w:sz w:val="44"/>
-          <w:szCs w:val="44"/>
-          <w:lang w:val="es-MX"/>
-        </w:rPr>
-        <w:t>): método destroy(elimina el vacunatorio de la bd).</w:t>
+      <w:r>
+        <w:rPr>
+          <w:bCs/>
+          <w:iCs/>
+          <w:color w:val="2E74B5" w:themeColor="accent1" w:themeShade="BF"/>
+          <w:sz w:val="44"/>
+          <w:szCs w:val="44"/>
+          <w:lang w:val="es-MX"/>
+        </w:rPr>
+        <w:t>borrarVacunatorio(): método destroy(elimina el vacunatorio de la bd).</w:t>
       </w:r>
     </w:p>
     <w:p>
@@ -5228,29 +4532,16 @@
           <w:lang w:val="es-MX"/>
         </w:rPr>
       </w:pPr>
-      <w:proofErr w:type="gramStart"/>
-      <w:r>
-        <w:rPr>
-          <w:bCs/>
-          <w:iCs/>
-          <w:color w:val="2E74B5" w:themeColor="accent1" w:themeShade="BF"/>
-          <w:sz w:val="44"/>
-          <w:szCs w:val="44"/>
-          <w:lang w:val="es-MX"/>
-        </w:rPr>
-        <w:t>MostrarAsignaciones(</w:t>
-      </w:r>
-      <w:proofErr w:type="gramEnd"/>
-      <w:r>
-        <w:rPr>
-          <w:bCs/>
-          <w:iCs/>
-          <w:color w:val="2E74B5" w:themeColor="accent1" w:themeShade="BF"/>
-          <w:sz w:val="44"/>
-          <w:szCs w:val="44"/>
-          <w:lang w:val="es-MX"/>
-        </w:rPr>
-        <w:t>) : método index (muestra todas las asignaciones)</w:t>
+      <w:r>
+        <w:rPr>
+          <w:bCs/>
+          <w:iCs/>
+          <w:color w:val="2E74B5" w:themeColor="accent1" w:themeShade="BF"/>
+          <w:sz w:val="44"/>
+          <w:szCs w:val="44"/>
+          <w:lang w:val="es-MX"/>
+        </w:rPr>
+        <w:t>MostrarAsignaciones() : método index (muestra todas las asignaciones)</w:t>
       </w:r>
     </w:p>
     <w:p>
@@ -5269,7 +4560,6 @@
           <w:lang w:val="es-MX"/>
         </w:rPr>
       </w:pPr>
-      <w:proofErr w:type="gramStart"/>
       <w:r>
         <w:rPr>
           <w:bCs/>
@@ -5301,19 +4591,7 @@
           <w:szCs w:val="44"/>
           <w:lang w:val="es-MX"/>
         </w:rPr>
-        <w:t>(</w:t>
-      </w:r>
-      <w:proofErr w:type="gramEnd"/>
-      <w:r>
-        <w:rPr>
-          <w:bCs/>
-          <w:iCs/>
-          <w:color w:val="2E74B5" w:themeColor="accent1" w:themeShade="BF"/>
-          <w:sz w:val="44"/>
-          <w:szCs w:val="44"/>
-          <w:lang w:val="es-MX"/>
-        </w:rPr>
-        <w:t xml:space="preserve">) : método créate(muestra el formulario para </w:t>
+        <w:t xml:space="preserve">() : método créate(muestra el formulario para </w:t>
       </w:r>
       <w:r>
         <w:rPr>
@@ -5354,7 +4632,6 @@
           <w:lang w:val="es-MX"/>
         </w:rPr>
       </w:pPr>
-      <w:proofErr w:type="gramStart"/>
       <w:r>
         <w:rPr>
           <w:bCs/>
@@ -5386,19 +4663,7 @@
           <w:szCs w:val="44"/>
           <w:lang w:val="es-MX"/>
         </w:rPr>
-        <w:t>(</w:t>
-      </w:r>
-      <w:proofErr w:type="gramEnd"/>
-      <w:r>
-        <w:rPr>
-          <w:bCs/>
-          <w:iCs/>
-          <w:color w:val="2E74B5" w:themeColor="accent1" w:themeShade="BF"/>
-          <w:sz w:val="44"/>
-          <w:szCs w:val="44"/>
-          <w:lang w:val="es-MX"/>
-        </w:rPr>
-        <w:t>): método store(inserta los datos en la bd).</w:t>
+        <w:t>(): método store(inserta los datos en la bd).</w:t>
       </w:r>
     </w:p>
     <w:p>
@@ -5417,7 +4682,6 @@
           <w:lang w:val="es-MX"/>
         </w:rPr>
       </w:pPr>
-      <w:proofErr w:type="gramStart"/>
       <w:r>
         <w:rPr>
           <w:bCs/>
@@ -5449,19 +4713,7 @@
           <w:szCs w:val="44"/>
           <w:lang w:val="es-MX"/>
         </w:rPr>
-        <w:t>(</w:t>
-      </w:r>
-      <w:proofErr w:type="gramEnd"/>
-      <w:r>
-        <w:rPr>
-          <w:bCs/>
-          <w:iCs/>
-          <w:color w:val="2E74B5" w:themeColor="accent1" w:themeShade="BF"/>
-          <w:sz w:val="44"/>
-          <w:szCs w:val="44"/>
-          <w:lang w:val="es-MX"/>
-        </w:rPr>
-        <w:t>): método edit(muestra el formulario con los campos a editar).</w:t>
+        <w:t>(): método edit(muestra el formulario con los campos a editar).</w:t>
       </w:r>
     </w:p>
     <w:p>
@@ -5480,16 +4732,16 @@
           <w:lang w:val="es-MX"/>
         </w:rPr>
       </w:pPr>
-      <w:proofErr w:type="gramStart"/>
-      <w:r>
-        <w:rPr>
-          <w:bCs/>
-          <w:iCs/>
-          <w:color w:val="2E74B5" w:themeColor="accent1" w:themeShade="BF"/>
-          <w:sz w:val="44"/>
-          <w:szCs w:val="44"/>
-          <w:lang w:val="es-MX"/>
-        </w:rPr>
+      <w:r>
+        <w:rPr>
+          <w:bCs/>
+          <w:iCs/>
+          <w:color w:val="2E74B5" w:themeColor="accent1" w:themeShade="BF"/>
+          <w:sz w:val="44"/>
+          <w:szCs w:val="44"/>
+          <w:lang w:val="es-MX"/>
+        </w:rPr>
+        <w:lastRenderedPageBreak/>
         <w:t>actualizar</w:t>
       </w:r>
       <w:r>
@@ -5512,19 +4764,7 @@
           <w:szCs w:val="44"/>
           <w:lang w:val="es-MX"/>
         </w:rPr>
-        <w:t>(</w:t>
-      </w:r>
-      <w:proofErr w:type="gramEnd"/>
-      <w:r>
-        <w:rPr>
-          <w:bCs/>
-          <w:iCs/>
-          <w:color w:val="2E74B5" w:themeColor="accent1" w:themeShade="BF"/>
-          <w:sz w:val="44"/>
-          <w:szCs w:val="44"/>
-          <w:lang w:val="es-MX"/>
-        </w:rPr>
-        <w:t>): método update( actualiza los datos en la bd).</w:t>
+        <w:t>(): método update( actualiza los datos en la bd).</w:t>
       </w:r>
     </w:p>
     <w:p>
@@ -5543,7 +4783,6 @@
           <w:lang w:val="es-MX"/>
         </w:rPr>
       </w:pPr>
-      <w:proofErr w:type="gramStart"/>
       <w:r>
         <w:rPr>
           <w:bCs/>
@@ -5575,19 +4814,7 @@
           <w:szCs w:val="44"/>
           <w:lang w:val="es-MX"/>
         </w:rPr>
-        <w:t>(</w:t>
-      </w:r>
-      <w:proofErr w:type="gramEnd"/>
-      <w:r>
-        <w:rPr>
-          <w:bCs/>
-          <w:iCs/>
-          <w:color w:val="2E74B5" w:themeColor="accent1" w:themeShade="BF"/>
-          <w:sz w:val="44"/>
-          <w:szCs w:val="44"/>
-          <w:lang w:val="es-MX"/>
-        </w:rPr>
-        <w:t xml:space="preserve">): método destroy(elimina </w:t>
+        <w:t xml:space="preserve">(): método destroy(elimina </w:t>
       </w:r>
       <w:r>
         <w:rPr>
@@ -5666,83 +4893,47 @@
     <w:p>
       <w:pPr>
         <w:rPr>
-          <w:b/>
-          <w:i/>
-          <w:color w:val="2E74B5" w:themeColor="accent1" w:themeShade="BF"/>
-          <w:sz w:val="52"/>
-          <w:szCs w:val="52"/>
-          <w:lang w:val="es-MX"/>
-        </w:rPr>
-      </w:pPr>
-    </w:p>
-    <w:p>
-      <w:pPr>
-        <w:rPr>
-          <w:b/>
-          <w:i/>
-          <w:color w:val="2E74B5" w:themeColor="accent1" w:themeShade="BF"/>
-          <w:sz w:val="52"/>
-          <w:szCs w:val="52"/>
-          <w:lang w:val="es-MX"/>
-        </w:rPr>
-      </w:pPr>
-    </w:p>
-    <w:p>
-      <w:pPr>
-        <w:rPr>
-          <w:b/>
-          <w:i/>
-          <w:color w:val="2E74B5" w:themeColor="accent1" w:themeShade="BF"/>
-          <w:sz w:val="52"/>
-          <w:szCs w:val="52"/>
-          <w:lang w:val="es-MX"/>
-        </w:rPr>
-      </w:pPr>
-    </w:p>
-    <w:p>
-      <w:pPr>
-        <w:rPr>
-          <w:b/>
-          <w:i/>
-          <w:color w:val="2E74B5" w:themeColor="accent1" w:themeShade="BF"/>
-          <w:sz w:val="52"/>
-          <w:szCs w:val="52"/>
-          <w:lang w:val="es-MX"/>
-        </w:rPr>
-      </w:pPr>
-    </w:p>
-    <w:p>
-      <w:pPr>
-        <w:rPr>
-          <w:b/>
-          <w:i/>
-          <w:color w:val="2E74B5" w:themeColor="accent1" w:themeShade="BF"/>
-          <w:sz w:val="52"/>
-          <w:szCs w:val="52"/>
-          <w:lang w:val="es-MX"/>
-        </w:rPr>
-      </w:pPr>
-    </w:p>
-    <w:p>
-      <w:pPr>
-        <w:rPr>
-          <w:b/>
-          <w:i/>
-          <w:color w:val="2E74B5" w:themeColor="accent1" w:themeShade="BF"/>
-          <w:sz w:val="52"/>
-          <w:szCs w:val="52"/>
-          <w:lang w:val="es-MX"/>
-        </w:rPr>
-      </w:pPr>
-    </w:p>
-    <w:p>
-      <w:pPr>
-        <w:rPr>
-          <w:b/>
-          <w:i/>
-          <w:color w:val="2E74B5" w:themeColor="accent1" w:themeShade="BF"/>
-          <w:sz w:val="52"/>
-          <w:szCs w:val="52"/>
+          <w:bCs/>
+          <w:iCs/>
+          <w:color w:val="2E74B5" w:themeColor="accent1" w:themeShade="BF"/>
+          <w:sz w:val="44"/>
+          <w:szCs w:val="44"/>
+          <w:lang w:val="es-MX"/>
+        </w:rPr>
+      </w:pPr>
+    </w:p>
+    <w:p>
+      <w:pPr>
+        <w:rPr>
+          <w:bCs/>
+          <w:iCs/>
+          <w:color w:val="2E74B5" w:themeColor="accent1" w:themeShade="BF"/>
+          <w:sz w:val="44"/>
+          <w:szCs w:val="44"/>
+          <w:lang w:val="es-MX"/>
+        </w:rPr>
+      </w:pPr>
+    </w:p>
+    <w:p>
+      <w:pPr>
+        <w:rPr>
+          <w:bCs/>
+          <w:iCs/>
+          <w:color w:val="2E74B5" w:themeColor="accent1" w:themeShade="BF"/>
+          <w:sz w:val="44"/>
+          <w:szCs w:val="44"/>
+          <w:lang w:val="es-MX"/>
+        </w:rPr>
+      </w:pPr>
+    </w:p>
+    <w:p>
+      <w:pPr>
+        <w:rPr>
+          <w:bCs/>
+          <w:iCs/>
+          <w:color w:val="2E74B5" w:themeColor="accent1" w:themeShade="BF"/>
+          <w:sz w:val="44"/>
+          <w:szCs w:val="44"/>
           <w:lang w:val="es-MX"/>
         </w:rPr>
       </w:pPr>
@@ -5839,29 +5030,431 @@
     </w:p>
     <w:p>
       <w:pPr>
-        <w:rPr>
-          <w:b/>
-          <w:bCs/>
-          <w:i/>
-          <w:iCs/>
-          <w:color w:val="2E74B5" w:themeColor="accent1" w:themeShade="BF"/>
-          <w:sz w:val="52"/>
-          <w:szCs w:val="52"/>
-          <w:lang w:val="es-MX"/>
-        </w:rPr>
-      </w:pPr>
-      <w:r>
-        <w:rPr>
-          <w:b/>
-          <w:bCs/>
-          <w:i/>
-          <w:iCs/>
-          <w:color w:val="2E74B5" w:themeColor="accent1" w:themeShade="BF"/>
-          <w:sz w:val="52"/>
-          <w:szCs w:val="52"/>
+        <w:jc w:val="center"/>
+        <w:rPr>
+          <w:lang w:val="es-MX"/>
+        </w:rPr>
+      </w:pPr>
+    </w:p>
+    <w:p>
+      <w:pPr>
+        <w:rPr>
+          <w:color w:val="2E74B5" w:themeColor="accent1" w:themeShade="BF"/>
+          <w:sz w:val="48"/>
+          <w:szCs w:val="48"/>
+          <w:lang w:val="es-MX"/>
+        </w:rPr>
+      </w:pPr>
+      <w:r>
+        <w:rPr>
+          <w:b/>
+          <w:bCs/>
+          <w:i/>
+          <w:iCs/>
+          <w:color w:val="2E74B5" w:themeColor="accent1" w:themeShade="BF"/>
+          <w:sz w:val="52"/>
+          <w:szCs w:val="52"/>
+          <w:lang w:val="es-MX"/>
+        </w:rPr>
+        <w:t>Recursos utilizados:</w:t>
+      </w:r>
+    </w:p>
+    <w:p>
+      <w:pPr>
+        <w:rPr>
+          <w:color w:val="2E74B5" w:themeColor="accent1" w:themeShade="BF"/>
+          <w:sz w:val="44"/>
+          <w:szCs w:val="44"/>
+          <w:lang w:val="es-MX"/>
+        </w:rPr>
+      </w:pPr>
+      <w:r>
+        <w:rPr>
+          <w:noProof/>
+          <w:color w:val="5B9BD5" w:themeColor="accent1"/>
+          <w:sz w:val="44"/>
+          <w:szCs w:val="44"/>
+          <w:lang w:val="es-MX"/>
+        </w:rPr>
+        <w:drawing>
+          <wp:anchor distT="0" distB="0" distL="114300" distR="114300" simplePos="0" relativeHeight="251692032" behindDoc="0" locked="0" layoutInCell="1" allowOverlap="1" wp14:anchorId="06048949" wp14:editId="33CA86CD">
+            <wp:simplePos x="0" y="0"/>
+            <wp:positionH relativeFrom="margin">
+              <wp:posOffset>1671955</wp:posOffset>
+            </wp:positionH>
+            <wp:positionV relativeFrom="paragraph">
+              <wp:posOffset>1158240</wp:posOffset>
+            </wp:positionV>
+            <wp:extent cx="4743450" cy="3023870"/>
+            <wp:effectExtent l="0" t="0" r="0" b="5080"/>
+            <wp:wrapNone/>
+            <wp:docPr id="18" name="Imagen 18"/>
+            <wp:cNvGraphicFramePr>
+              <a:graphicFrameLocks xmlns:a="http://schemas.openxmlformats.org/drawingml/2006/main" noChangeAspect="1"/>
+            </wp:cNvGraphicFramePr>
+            <a:graphic xmlns:a="http://schemas.openxmlformats.org/drawingml/2006/main">
+              <a:graphicData uri="http://schemas.openxmlformats.org/drawingml/2006/picture">
+                <pic:pic xmlns:pic="http://schemas.openxmlformats.org/drawingml/2006/picture">
+                  <pic:nvPicPr>
+                    <pic:cNvPr id="18" name="Imagen 18"/>
+                    <pic:cNvPicPr/>
+                  </pic:nvPicPr>
+                  <pic:blipFill>
+                    <a:blip r:embed="rId13">
+                      <a:extLst>
+                        <a:ext uri="{28A0092B-C50C-407E-A947-70E740481C1C}">
+                          <a14:useLocalDpi xmlns:a14="http://schemas.microsoft.com/office/drawing/2010/main" val="0"/>
+                        </a:ext>
+                      </a:extLst>
+                    </a:blip>
+                    <a:stretch>
+                      <a:fillRect/>
+                    </a:stretch>
+                  </pic:blipFill>
+                  <pic:spPr>
+                    <a:xfrm>
+                      <a:off x="0" y="0"/>
+                      <a:ext cx="4743450" cy="3023870"/>
+                    </a:xfrm>
+                    <a:prstGeom prst="rect">
+                      <a:avLst/>
+                    </a:prstGeom>
+                  </pic:spPr>
+                </pic:pic>
+              </a:graphicData>
+            </a:graphic>
+            <wp14:sizeRelH relativeFrom="margin">
+              <wp14:pctWidth>0</wp14:pctWidth>
+            </wp14:sizeRelH>
+            <wp14:sizeRelV relativeFrom="margin">
+              <wp14:pctHeight>0</wp14:pctHeight>
+            </wp14:sizeRelV>
+          </wp:anchor>
+        </w:drawing>
+      </w:r>
+      <w:r>
+        <w:rPr>
+          <w:color w:val="2E74B5" w:themeColor="accent1" w:themeShade="BF"/>
+          <w:sz w:val="44"/>
+          <w:szCs w:val="44"/>
+          <w:lang w:val="es-MX"/>
+        </w:rPr>
+        <w:t>Con los integrantes del grupo, se armó un GitHub, lo cual fue de gran ayuda</w:t>
+      </w:r>
+      <w:r>
+        <w:rPr>
+          <w:color w:val="2E74B5" w:themeColor="accent1" w:themeShade="BF"/>
+          <w:sz w:val="44"/>
+          <w:szCs w:val="44"/>
+          <w:lang w:val="es-MX"/>
+        </w:rPr>
+        <w:t xml:space="preserve"> ya que podíamos ir guardando los cambios que hacíamos durante el día, y que los otros integrantes tuvieran la posibilidad de accederlos desde su pc.</w:t>
+      </w:r>
+    </w:p>
+    <w:p>
+      <w:pPr>
+        <w:rPr>
+          <w:color w:val="2E74B5" w:themeColor="accent1" w:themeShade="BF"/>
+          <w:sz w:val="44"/>
+          <w:szCs w:val="44"/>
+          <w:lang w:val="es-MX"/>
+        </w:rPr>
+      </w:pPr>
+    </w:p>
+    <w:p>
+      <w:pPr>
+        <w:rPr>
+          <w:color w:val="2E74B5" w:themeColor="accent1" w:themeShade="BF"/>
+          <w:sz w:val="44"/>
+          <w:szCs w:val="44"/>
+          <w:lang w:val="es-MX"/>
+        </w:rPr>
+      </w:pPr>
+    </w:p>
+    <w:p>
+      <w:pPr>
+        <w:rPr>
+          <w:color w:val="2E74B5" w:themeColor="accent1" w:themeShade="BF"/>
+          <w:sz w:val="44"/>
+          <w:szCs w:val="44"/>
+          <w:lang w:val="es-MX"/>
+        </w:rPr>
+      </w:pPr>
+    </w:p>
+    <w:p>
+      <w:pPr>
+        <w:rPr>
+          <w:color w:val="2E74B5" w:themeColor="accent1" w:themeShade="BF"/>
+          <w:sz w:val="44"/>
+          <w:szCs w:val="44"/>
+          <w:lang w:val="es-MX"/>
+        </w:rPr>
+      </w:pPr>
+    </w:p>
+    <w:p>
+      <w:pPr>
+        <w:rPr>
+          <w:color w:val="2E74B5" w:themeColor="accent1" w:themeShade="BF"/>
+          <w:sz w:val="44"/>
+          <w:szCs w:val="44"/>
+          <w:lang w:val="es-MX"/>
+        </w:rPr>
+      </w:pPr>
+    </w:p>
+    <w:p>
+      <w:pPr>
+        <w:rPr>
+          <w:color w:val="2E74B5" w:themeColor="accent1" w:themeShade="BF"/>
+          <w:sz w:val="44"/>
+          <w:szCs w:val="44"/>
+          <w:lang w:val="es-MX"/>
+        </w:rPr>
+      </w:pPr>
+    </w:p>
+    <w:p>
+      <w:pPr>
+        <w:rPr>
+          <w:color w:val="2E74B5" w:themeColor="accent1" w:themeShade="BF"/>
+          <w:sz w:val="44"/>
+          <w:szCs w:val="44"/>
+          <w:lang w:val="es-MX"/>
+        </w:rPr>
+      </w:pPr>
+    </w:p>
+    <w:p>
+      <w:pPr>
+        <w:rPr>
+          <w:color w:val="2E74B5" w:themeColor="accent1" w:themeShade="BF"/>
+          <w:sz w:val="44"/>
+          <w:szCs w:val="44"/>
+          <w:lang w:val="es-MX"/>
+        </w:rPr>
+      </w:pPr>
+      <w:r>
+        <w:rPr>
+          <w:noProof/>
+          <w:color w:val="5B9BD5" w:themeColor="accent1"/>
+          <w:sz w:val="44"/>
+          <w:szCs w:val="44"/>
           <w:lang w:val="es-MX"/>
         </w:rPr>
         <w:lastRenderedPageBreak/>
+        <w:drawing>
+          <wp:anchor distT="0" distB="0" distL="114300" distR="114300" simplePos="0" relativeHeight="251693056" behindDoc="0" locked="0" layoutInCell="1" allowOverlap="1" wp14:anchorId="71FCBF76" wp14:editId="410F2B29">
+            <wp:simplePos x="0" y="0"/>
+            <wp:positionH relativeFrom="column">
+              <wp:posOffset>2872104</wp:posOffset>
+            </wp:positionH>
+            <wp:positionV relativeFrom="paragraph">
+              <wp:posOffset>367665</wp:posOffset>
+            </wp:positionV>
+            <wp:extent cx="5466797" cy="2857500"/>
+            <wp:effectExtent l="0" t="0" r="635" b="0"/>
+            <wp:wrapNone/>
+            <wp:docPr id="19" name="Imagen 19"/>
+            <wp:cNvGraphicFramePr>
+              <a:graphicFrameLocks xmlns:a="http://schemas.openxmlformats.org/drawingml/2006/main" noChangeAspect="1"/>
+            </wp:cNvGraphicFramePr>
+            <a:graphic xmlns:a="http://schemas.openxmlformats.org/drawingml/2006/main">
+              <a:graphicData uri="http://schemas.openxmlformats.org/drawingml/2006/picture">
+                <pic:pic xmlns:pic="http://schemas.openxmlformats.org/drawingml/2006/picture">
+                  <pic:nvPicPr>
+                    <pic:cNvPr id="19" name="Imagen 19"/>
+                    <pic:cNvPicPr/>
+                  </pic:nvPicPr>
+                  <pic:blipFill>
+                    <a:blip r:embed="rId14" cstate="print">
+                      <a:extLst>
+                        <a:ext uri="{28A0092B-C50C-407E-A947-70E740481C1C}">
+                          <a14:useLocalDpi xmlns:a14="http://schemas.microsoft.com/office/drawing/2010/main" val="0"/>
+                        </a:ext>
+                      </a:extLst>
+                    </a:blip>
+                    <a:stretch>
+                      <a:fillRect/>
+                    </a:stretch>
+                  </pic:blipFill>
+                  <pic:spPr>
+                    <a:xfrm>
+                      <a:off x="0" y="0"/>
+                      <a:ext cx="5480460" cy="2864642"/>
+                    </a:xfrm>
+                    <a:prstGeom prst="rect">
+                      <a:avLst/>
+                    </a:prstGeom>
+                  </pic:spPr>
+                </pic:pic>
+              </a:graphicData>
+            </a:graphic>
+            <wp14:sizeRelH relativeFrom="margin">
+              <wp14:pctWidth>0</wp14:pctWidth>
+            </wp14:sizeRelH>
+            <wp14:sizeRelV relativeFrom="margin">
+              <wp14:pctHeight>0</wp14:pctHeight>
+            </wp14:sizeRelV>
+          </wp:anchor>
+        </w:drawing>
+      </w:r>
+      <w:r>
+        <w:rPr>
+          <w:color w:val="2E74B5" w:themeColor="accent1" w:themeShade="BF"/>
+          <w:sz w:val="44"/>
+          <w:szCs w:val="44"/>
+          <w:lang w:val="es-MX"/>
+        </w:rPr>
+        <w:t xml:space="preserve">Para esto también se utilizó un </w:t>
+      </w:r>
+      <w:r>
+        <w:rPr>
+          <w:color w:val="2E74B5" w:themeColor="accent1" w:themeShade="BF"/>
+          <w:sz w:val="44"/>
+          <w:szCs w:val="44"/>
+          <w:lang w:val="es-MX"/>
+        </w:rPr>
+        <w:t>manejador</w:t>
+      </w:r>
+      <w:r>
+        <w:rPr>
+          <w:color w:val="2E74B5" w:themeColor="accent1" w:themeShade="BF"/>
+          <w:sz w:val="44"/>
+          <w:szCs w:val="44"/>
+          <w:lang w:val="es-MX"/>
+        </w:rPr>
+        <w:t xml:space="preserve"> de versiones, en este caso se utilizó uno llamado Fork.</w:t>
+      </w:r>
+    </w:p>
+    <w:p>
+      <w:pPr>
+        <w:rPr>
+          <w:color w:val="2E74B5" w:themeColor="accent1" w:themeShade="BF"/>
+          <w:sz w:val="44"/>
+          <w:szCs w:val="44"/>
+          <w:lang w:val="es-MX"/>
+        </w:rPr>
+      </w:pPr>
+    </w:p>
+    <w:p>
+      <w:pPr>
+        <w:rPr>
+          <w:color w:val="2E74B5" w:themeColor="accent1" w:themeShade="BF"/>
+          <w:sz w:val="44"/>
+          <w:szCs w:val="44"/>
+          <w:lang w:val="es-MX"/>
+        </w:rPr>
+      </w:pPr>
+    </w:p>
+    <w:p>
+      <w:pPr>
+        <w:rPr>
+          <w:color w:val="2E74B5" w:themeColor="accent1" w:themeShade="BF"/>
+          <w:sz w:val="44"/>
+          <w:szCs w:val="44"/>
+          <w:lang w:val="es-MX"/>
+        </w:rPr>
+      </w:pPr>
+    </w:p>
+    <w:p>
+      <w:pPr>
+        <w:rPr>
+          <w:color w:val="2E74B5" w:themeColor="accent1" w:themeShade="BF"/>
+          <w:sz w:val="44"/>
+          <w:szCs w:val="44"/>
+          <w:lang w:val="es-MX"/>
+        </w:rPr>
+      </w:pPr>
+    </w:p>
+    <w:p>
+      <w:pPr>
+        <w:rPr>
+          <w:color w:val="2E74B5" w:themeColor="accent1" w:themeShade="BF"/>
+          <w:sz w:val="44"/>
+          <w:szCs w:val="44"/>
+          <w:lang w:val="es-MX"/>
+        </w:rPr>
+      </w:pPr>
+    </w:p>
+    <w:p>
+      <w:pPr>
+        <w:rPr>
+          <w:color w:val="2E74B5" w:themeColor="accent1" w:themeShade="BF"/>
+          <w:sz w:val="44"/>
+          <w:szCs w:val="44"/>
+          <w:lang w:val="es-MX"/>
+        </w:rPr>
+      </w:pPr>
+    </w:p>
+    <w:p>
+      <w:pPr>
+        <w:rPr>
+          <w:color w:val="2E74B5" w:themeColor="accent1" w:themeShade="BF"/>
+          <w:sz w:val="44"/>
+          <w:szCs w:val="44"/>
+          <w:lang w:val="es-MX"/>
+        </w:rPr>
+      </w:pPr>
+      <w:r>
+        <w:rPr>
+          <w:color w:val="2E74B5" w:themeColor="accent1" w:themeShade="BF"/>
+          <w:sz w:val="44"/>
+          <w:szCs w:val="44"/>
+          <w:lang w:val="es-MX"/>
+        </w:rPr>
+        <w:t>Durante la realización del trabajo se fueron haciendo reuniones periódicas por Zoom, para comunicar como iba cada uno con su parte, para acordar nuevas tareas, aclarar conceptos, etc.</w:t>
+      </w:r>
+    </w:p>
+    <w:p>
+      <w:pPr>
+        <w:rPr>
+          <w:color w:val="2E74B5" w:themeColor="accent1" w:themeShade="BF"/>
+          <w:sz w:val="44"/>
+          <w:szCs w:val="44"/>
+          <w:lang w:val="es-MX"/>
+        </w:rPr>
+      </w:pPr>
+      <w:r>
+        <w:rPr>
+          <w:color w:val="2E74B5" w:themeColor="accent1" w:themeShade="BF"/>
+          <w:sz w:val="44"/>
+          <w:szCs w:val="44"/>
+          <w:lang w:val="es-MX"/>
+        </w:rPr>
+        <w:t>También se utilizó Adobe Illustrator para la realización de los iconos del sistema y Adobe XD para realizar los mockups.</w:t>
+      </w:r>
+    </w:p>
+    <w:p>
+      <w:pPr>
+        <w:jc w:val="center"/>
+        <w:rPr>
+          <w:lang w:val="es-MX"/>
+        </w:rPr>
+      </w:pPr>
+    </w:p>
+    <w:p>
+      <w:pPr>
+        <w:jc w:val="center"/>
+        <w:rPr>
+          <w:lang w:val="es-MX"/>
+        </w:rPr>
+      </w:pPr>
+    </w:p>
+    <w:p>
+      <w:pPr>
+        <w:jc w:val="center"/>
+        <w:rPr>
+          <w:lang w:val="es-MX"/>
+        </w:rPr>
+      </w:pPr>
+      <w:r>
+        <w:rPr>
+          <w:b/>
+          <w:bCs/>
+          <w:i/>
+          <w:iCs/>
+          <w:color w:val="2E74B5" w:themeColor="accent1" w:themeShade="BF"/>
+          <w:sz w:val="52"/>
+          <w:szCs w:val="52"/>
+          <w:lang w:val="es-MX"/>
+        </w:rPr>
         <w:t>Testeos:</w:t>
       </w:r>
     </w:p>
@@ -5941,7 +5534,7 @@
                     <pic:cNvPicPr/>
                   </pic:nvPicPr>
                   <pic:blipFill>
-                    <a:blip r:embed="rId13">
+                    <a:blip r:embed="rId15">
                       <a:extLst>
                         <a:ext uri="{28A0092B-C50C-407E-A947-70E740481C1C}">
                           <a14:useLocalDpi xmlns:a14="http://schemas.microsoft.com/office/drawing/2010/main" val="0"/>
@@ -6010,17 +5603,7 @@
           <w:szCs w:val="48"/>
           <w:lang w:val="es-MX"/>
         </w:rPr>
-        <w:t xml:space="preserve">Si el usuario ingresa un DNI o </w:t>
-      </w:r>
-      <w:proofErr w:type="spellStart"/>
-      <w:r>
-        <w:rPr>
-          <w:color w:val="2E74B5" w:themeColor="accent1" w:themeShade="BF"/>
-          <w:sz w:val="48"/>
-          <w:szCs w:val="48"/>
-          <w:lang w:val="es-MX"/>
-        </w:rPr>
-        <w:t>contrase</w:t>
+        <w:t>Si el usuario ingresa un DNI o contrase</w:t>
       </w:r>
       <w:r>
         <w:rPr>
@@ -6029,17 +5612,7 @@
           <w:szCs w:val="48"/>
           <w:lang w:val="es-ES"/>
         </w:rPr>
-        <w:t>ña</w:t>
-      </w:r>
-      <w:proofErr w:type="spellEnd"/>
-      <w:r>
-        <w:rPr>
-          <w:color w:val="2E74B5" w:themeColor="accent1" w:themeShade="BF"/>
-          <w:sz w:val="48"/>
-          <w:szCs w:val="48"/>
-          <w:lang w:val="es-ES"/>
-        </w:rPr>
-        <w:t xml:space="preserve"> incorrecto:</w:t>
+        <w:t>ña incorrecto:</w:t>
       </w:r>
     </w:p>
     <w:p>
@@ -6143,7 +5716,6 @@
           <w:szCs w:val="48"/>
           <w:lang w:val="es-MX"/>
         </w:rPr>
-        <w:lastRenderedPageBreak/>
         <w:t>Si un usuario intenta acceder a una función que no le corresponde a su rol:</w:t>
       </w:r>
     </w:p>
@@ -6182,7 +5754,7 @@
                     <pic:cNvPicPr/>
                   </pic:nvPicPr>
                   <pic:blipFill>
-                    <a:blip r:embed="rId14">
+                    <a:blip r:embed="rId16">
                       <a:extLst>
                         <a:ext uri="{28A0092B-C50C-407E-A947-70E740481C1C}">
                           <a14:useLocalDpi xmlns:a14="http://schemas.microsoft.com/office/drawing/2010/main" val="0"/>
@@ -6347,7 +5919,6 @@
           <w:szCs w:val="48"/>
           <w:lang w:val="es-MX"/>
         </w:rPr>
-        <w:lastRenderedPageBreak/>
         <w:t>Si ocurre algún error en la conexión con la Base de datos:</w:t>
       </w:r>
     </w:p>
@@ -6388,7 +5959,7 @@
                     <pic:cNvPicPr/>
                   </pic:nvPicPr>
                   <pic:blipFill>
-                    <a:blip r:embed="rId15">
+                    <a:blip r:embed="rId17">
                       <a:extLst>
                         <a:ext uri="{28A0092B-C50C-407E-A947-70E740481C1C}">
                           <a14:useLocalDpi xmlns:a14="http://schemas.microsoft.com/office/drawing/2010/main" val="0"/>
@@ -6446,7 +6017,7 @@
       </w:r>
     </w:p>
     <w:sectPr>
-      <w:headerReference w:type="default" r:id="rId16"/>
+      <w:headerReference w:type="default" r:id="rId18"/>
       <w:pgSz w:w="15840" w:h="12240" w:orient="landscape"/>
       <w:pgMar w:top="1701" w:right="1417" w:bottom="1701" w:left="1417" w:header="708" w:footer="708" w:gutter="0"/>
       <w:cols w:space="708"/>

</xml_diff>

<commit_message>
Diagrama de clases corregido
</commit_message>
<xml_diff>
--- a/Aplicación Web Vacunación COVID 19.docx
+++ b/Aplicación Web Vacunación COVID 19.docx
@@ -1,6 +1,6 @@
 
 <file path=word/document.xml><?xml version="1.0" encoding="utf-8"?>
-<w:document xmlns:wpc="http://schemas.microsoft.com/office/word/2010/wordprocessingCanvas" xmlns:cx="http://schemas.microsoft.com/office/drawing/2014/chartex" xmlns:mc="http://schemas.openxmlformats.org/markup-compatibility/2006" xmlns:o="urn:schemas-microsoft-com:office:office" xmlns:r="http://schemas.openxmlformats.org/officeDocument/2006/relationships" xmlns:m="http://schemas.openxmlformats.org/officeDocument/2006/math" xmlns:v="urn:schemas-microsoft-com:vml" xmlns:wp14="http://schemas.microsoft.com/office/word/2010/wordprocessingDrawing" xmlns:wp="http://schemas.openxmlformats.org/drawingml/2006/wordprocessingDrawing" xmlns:w10="urn:schemas-microsoft-com:office:word" xmlns:w="http://schemas.openxmlformats.org/wordprocessingml/2006/main" xmlns:w14="http://schemas.microsoft.com/office/word/2010/wordml" xmlns:w15="http://schemas.microsoft.com/office/word/2012/wordml" xmlns:w16se="http://schemas.microsoft.com/office/word/2015/wordml/symex" xmlns:wpg="http://schemas.microsoft.com/office/word/2010/wordprocessingGroup" xmlns:wpi="http://schemas.microsoft.com/office/word/2010/wordprocessingInk" xmlns:wne="http://schemas.microsoft.com/office/word/2006/wordml" xmlns:wps="http://schemas.microsoft.com/office/word/2010/wordprocessingShape" mc:Ignorable="w14 w15 w16se wp14">
+<w:document xmlns:wpc="http://schemas.microsoft.com/office/word/2010/wordprocessingCanvas" xmlns:cx="http://schemas.microsoft.com/office/drawing/2014/chartex" xmlns:cx1="http://schemas.microsoft.com/office/drawing/2015/9/8/chartex" xmlns:cx2="http://schemas.microsoft.com/office/drawing/2015/10/21/chartex" xmlns:cx3="http://schemas.microsoft.com/office/drawing/2016/5/9/chartex" xmlns:cx4="http://schemas.microsoft.com/office/drawing/2016/5/10/chartex" xmlns:cx5="http://schemas.microsoft.com/office/drawing/2016/5/11/chartex" xmlns:cx6="http://schemas.microsoft.com/office/drawing/2016/5/12/chartex" xmlns:cx7="http://schemas.microsoft.com/office/drawing/2016/5/13/chartex" xmlns:cx8="http://schemas.microsoft.com/office/drawing/2016/5/14/chartex" xmlns:mc="http://schemas.openxmlformats.org/markup-compatibility/2006" xmlns:aink="http://schemas.microsoft.com/office/drawing/2016/ink" xmlns:am3d="http://schemas.microsoft.com/office/drawing/2017/model3d" xmlns:o="urn:schemas-microsoft-com:office:office" xmlns:r="http://schemas.openxmlformats.org/officeDocument/2006/relationships" xmlns:m="http://schemas.openxmlformats.org/officeDocument/2006/math" xmlns:v="urn:schemas-microsoft-com:vml" xmlns:wp14="http://schemas.microsoft.com/office/word/2010/wordprocessingDrawing" xmlns:wp="http://schemas.openxmlformats.org/drawingml/2006/wordprocessingDrawing" xmlns:w10="urn:schemas-microsoft-com:office:word" xmlns:w="http://schemas.openxmlformats.org/wordprocessingml/2006/main" xmlns:w14="http://schemas.microsoft.com/office/word/2010/wordml" xmlns:w15="http://schemas.microsoft.com/office/word/2012/wordml" xmlns:w16cex="http://schemas.microsoft.com/office/word/2018/wordml/cex" xmlns:w16cid="http://schemas.microsoft.com/office/word/2016/wordml/cid" xmlns:w16="http://schemas.microsoft.com/office/word/2018/wordml" xmlns:w16sdtdh="http://schemas.microsoft.com/office/word/2020/wordml/sdtdatahash" xmlns:w16se="http://schemas.microsoft.com/office/word/2015/wordml/symex" xmlns:wpg="http://schemas.microsoft.com/office/word/2010/wordprocessingGroup" xmlns:wpi="http://schemas.microsoft.com/office/word/2010/wordprocessingInk" xmlns:wne="http://schemas.microsoft.com/office/word/2006/wordml" xmlns:wps="http://schemas.microsoft.com/office/word/2010/wordprocessingShape" mc:Ignorable="w14 w15 w16se w16cid w16 w16cex w16sdtdh wp14">
   <w:body>
     <w:p>
       <w:pPr>
@@ -804,8 +804,6 @@
           <w:lang w:val="es-AR"/>
         </w:rPr>
       </w:pPr>
-      <w:bookmarkStart w:id="0" w:name="_GoBack"/>
-      <w:bookmarkEnd w:id="0"/>
     </w:p>
     <w:p>
       <w:pPr>
@@ -1230,8 +1228,42 @@
           <w:szCs w:val="28"/>
           <w:lang w:val="es-AR"/>
         </w:rPr>
-        <w:t>La Secretaría de Salud de la municipalidad de Coronel Suarez desea procesar</w:t>
-      </w:r>
+        <w:t xml:space="preserve">La Secretaría de Salud de la municipalidad de Coronel Suarez desea procesar información para llevar cierto control sobre los ciudadanos del partido que recibieron las dos dosis de alguna vacuna para el </w:t>
+      </w:r>
+      <w:proofErr w:type="spellStart"/>
+      <w:r>
+        <w:rPr>
+          <w:rFonts w:ascii="Arial" w:hAnsi="Arial" w:cs="Arial"/>
+          <w:color w:val="2E74B5" w:themeColor="accent1" w:themeShade="BF"/>
+          <w:sz w:val="28"/>
+          <w:szCs w:val="28"/>
+          <w:lang w:val="es-AR"/>
+        </w:rPr>
+        <w:t>Covid</w:t>
+      </w:r>
+      <w:proofErr w:type="spellEnd"/>
+      <w:r>
+        <w:rPr>
+          <w:rFonts w:ascii="Arial" w:hAnsi="Arial" w:cs="Arial"/>
+          <w:color w:val="2E74B5" w:themeColor="accent1" w:themeShade="BF"/>
+          <w:sz w:val="28"/>
+          <w:szCs w:val="28"/>
+          <w:lang w:val="es-AR"/>
+        </w:rPr>
+        <w:t xml:space="preserve"> En los </w:t>
+      </w:r>
+      <w:proofErr w:type="spellStart"/>
+      <w:r>
+        <w:rPr>
+          <w:rFonts w:ascii="Arial" w:hAnsi="Arial" w:cs="Arial"/>
+          <w:color w:val="2E74B5" w:themeColor="accent1" w:themeShade="BF"/>
+          <w:sz w:val="28"/>
+          <w:szCs w:val="28"/>
+          <w:lang w:val="es-AR"/>
+        </w:rPr>
+        <w:t>Vacunatorios</w:t>
+      </w:r>
+      <w:proofErr w:type="spellEnd"/>
       <w:r>
         <w:rPr>
           <w:rFonts w:ascii="Arial" w:hAnsi="Arial" w:cs="Arial"/>
@@ -1242,16 +1274,62 @@
         </w:rPr>
         <w:t xml:space="preserve"> </w:t>
       </w:r>
-      <w:r>
-        <w:rPr>
-          <w:rFonts w:ascii="Arial" w:hAnsi="Arial" w:cs="Arial"/>
-          <w:color w:val="2E74B5" w:themeColor="accent1" w:themeShade="BF"/>
-          <w:sz w:val="28"/>
-          <w:szCs w:val="28"/>
-          <w:lang w:val="es-AR"/>
-        </w:rPr>
-        <w:t>información para llevar cierto control sobre los ciudadanos del partido que recibieron</w:t>
-      </w:r>
+      <w:proofErr w:type="spellStart"/>
+      <w:r>
+        <w:rPr>
+          <w:rFonts w:ascii="Arial" w:hAnsi="Arial" w:cs="Arial"/>
+          <w:color w:val="2E74B5" w:themeColor="accent1" w:themeShade="BF"/>
+          <w:sz w:val="28"/>
+          <w:szCs w:val="28"/>
+          <w:lang w:val="es-AR"/>
+        </w:rPr>
+        <w:t>Covid</w:t>
+      </w:r>
+      <w:proofErr w:type="spellEnd"/>
+      <w:r>
+        <w:rPr>
+          <w:rFonts w:ascii="Arial" w:hAnsi="Arial" w:cs="Arial"/>
+          <w:color w:val="2E74B5" w:themeColor="accent1" w:themeShade="BF"/>
+          <w:sz w:val="28"/>
+          <w:szCs w:val="28"/>
+          <w:lang w:val="es-AR"/>
+        </w:rPr>
+        <w:t xml:space="preserve"> de cada centro de salud habilitado se han registrado de manera manual a los ciudadanos vacunados (DNI, nombre y apellido, domicilio, edad, grupo de riesgo (1,2,3 o 4), tipo de vacuna recibida, fecha primera dosis, fecha segunda dosis, registro R.U.P. de enfermera/enfermero)</w:t>
+      </w:r>
+    </w:p>
+    <w:p>
+      <w:pPr>
+        <w:jc w:val="both"/>
+        <w:rPr>
+          <w:rFonts w:ascii="Arial" w:hAnsi="Arial" w:cs="Arial"/>
+          <w:color w:val="2E74B5" w:themeColor="accent1" w:themeShade="BF"/>
+          <w:sz w:val="28"/>
+          <w:szCs w:val="28"/>
+          <w:lang w:val="es-AR"/>
+        </w:rPr>
+      </w:pPr>
+      <w:r>
+        <w:rPr>
+          <w:rFonts w:ascii="Arial" w:hAnsi="Arial" w:cs="Arial"/>
+          <w:color w:val="2E74B5" w:themeColor="accent1" w:themeShade="BF"/>
+          <w:sz w:val="28"/>
+          <w:szCs w:val="28"/>
+          <w:lang w:val="es-AR"/>
+        </w:rPr>
+        <w:t xml:space="preserve">Además, la municipalidad tiene información sobre cada </w:t>
+      </w:r>
+      <w:proofErr w:type="spellStart"/>
+      <w:r>
+        <w:rPr>
+          <w:rFonts w:ascii="Arial" w:hAnsi="Arial" w:cs="Arial"/>
+          <w:color w:val="2E74B5" w:themeColor="accent1" w:themeShade="BF"/>
+          <w:sz w:val="28"/>
+          <w:szCs w:val="28"/>
+          <w:lang w:val="es-AR"/>
+        </w:rPr>
+        <w:t>Vacunatorio</w:t>
+      </w:r>
+      <w:proofErr w:type="spellEnd"/>
       <w:r>
         <w:rPr>
           <w:rFonts w:ascii="Arial" w:hAnsi="Arial" w:cs="Arial"/>
@@ -1262,16 +1340,6 @@
         </w:rPr>
         <w:t xml:space="preserve"> </w:t>
       </w:r>
-      <w:r>
-        <w:rPr>
-          <w:rFonts w:ascii="Arial" w:hAnsi="Arial" w:cs="Arial"/>
-          <w:color w:val="2E74B5" w:themeColor="accent1" w:themeShade="BF"/>
-          <w:sz w:val="28"/>
-          <w:szCs w:val="28"/>
-          <w:lang w:val="es-AR"/>
-        </w:rPr>
-        <w:t xml:space="preserve">las dos dosis de alguna vacuna para el </w:t>
-      </w:r>
       <w:proofErr w:type="spellStart"/>
       <w:r>
         <w:rPr>
@@ -1292,7 +1360,7 @@
           <w:szCs w:val="28"/>
           <w:lang w:val="es-AR"/>
         </w:rPr>
-        <w:t xml:space="preserve"> En los </w:t>
+        <w:t xml:space="preserve"> del partido. Los mismos funcionan dentro de algunos de los centros de salud municipales, que se distinguen por un código dentro del sistema de salud de la </w:t>
       </w:r>
       <w:proofErr w:type="spellStart"/>
       <w:r>
@@ -1303,7 +1371,7 @@
           <w:szCs w:val="28"/>
           <w:lang w:val="es-AR"/>
         </w:rPr>
-        <w:t>Vacunatorios</w:t>
+        <w:t>pcia</w:t>
       </w:r>
       <w:proofErr w:type="spellEnd"/>
       <w:r>
@@ -1314,6 +1382,72 @@
           <w:szCs w:val="28"/>
           <w:lang w:val="es-AR"/>
         </w:rPr>
+        <w:t xml:space="preserve">. de Buenos Aires (2030039 para el Hospital Municipal “Dr. Raúl </w:t>
+      </w:r>
+      <w:proofErr w:type="spellStart"/>
+      <w:r>
+        <w:rPr>
+          <w:rFonts w:ascii="Arial" w:hAnsi="Arial" w:cs="Arial"/>
+          <w:color w:val="2E74B5" w:themeColor="accent1" w:themeShade="BF"/>
+          <w:sz w:val="28"/>
+          <w:szCs w:val="28"/>
+          <w:lang w:val="es-AR"/>
+        </w:rPr>
+        <w:t>Caccavo</w:t>
+      </w:r>
+      <w:proofErr w:type="spellEnd"/>
+      <w:r>
+        <w:rPr>
+          <w:rFonts w:ascii="Arial" w:hAnsi="Arial" w:cs="Arial"/>
+          <w:color w:val="2E74B5" w:themeColor="accent1" w:themeShade="BF"/>
+          <w:sz w:val="28"/>
+          <w:szCs w:val="28"/>
+          <w:lang w:val="es-AR"/>
+        </w:rPr>
+        <w:t xml:space="preserve">” de la ciudad de Coronel Suarez, 20300055 para el Hospital Municipal “Lucero del Alba” de </w:t>
+      </w:r>
+      <w:proofErr w:type="spellStart"/>
+      <w:r>
+        <w:rPr>
+          <w:rFonts w:ascii="Arial" w:hAnsi="Arial" w:cs="Arial"/>
+          <w:color w:val="2E74B5" w:themeColor="accent1" w:themeShade="BF"/>
+          <w:sz w:val="28"/>
+          <w:szCs w:val="28"/>
+          <w:lang w:val="es-AR"/>
+        </w:rPr>
+        <w:t>Huanguelén</w:t>
+      </w:r>
+      <w:proofErr w:type="spellEnd"/>
+      <w:r>
+        <w:rPr>
+          <w:rFonts w:ascii="Arial" w:hAnsi="Arial" w:cs="Arial"/>
+          <w:color w:val="2E74B5" w:themeColor="accent1" w:themeShade="BF"/>
+          <w:sz w:val="28"/>
+          <w:szCs w:val="28"/>
+          <w:lang w:val="es-AR"/>
+        </w:rPr>
+        <w:t xml:space="preserve">, 20300098 para la Unidad Sanitaria Pueblo San José de San José, 23300063 para la Unidad Sanitaria Dr. </w:t>
+      </w:r>
+      <w:proofErr w:type="spellStart"/>
+      <w:r>
+        <w:rPr>
+          <w:rFonts w:ascii="Arial" w:hAnsi="Arial" w:cs="Arial"/>
+          <w:color w:val="2E74B5" w:themeColor="accent1" w:themeShade="BF"/>
+          <w:sz w:val="28"/>
+          <w:szCs w:val="28"/>
+          <w:lang w:val="es-AR"/>
+        </w:rPr>
+        <w:t>Lew</w:t>
+      </w:r>
+      <w:proofErr w:type="spellEnd"/>
+      <w:r>
+        <w:rPr>
+          <w:rFonts w:ascii="Arial" w:hAnsi="Arial" w:cs="Arial"/>
+          <w:color w:val="2E74B5" w:themeColor="accent1" w:themeShade="BF"/>
+          <w:sz w:val="28"/>
+          <w:szCs w:val="28"/>
+          <w:lang w:val="es-AR"/>
+        </w:rPr>
         <w:t xml:space="preserve"> </w:t>
       </w:r>
       <w:proofErr w:type="spellStart"/>
@@ -1325,6 +1459,72 @@
           <w:szCs w:val="28"/>
           <w:lang w:val="es-AR"/>
         </w:rPr>
+        <w:t>Frandzman</w:t>
+      </w:r>
+      <w:proofErr w:type="spellEnd"/>
+      <w:r>
+        <w:rPr>
+          <w:rFonts w:ascii="Arial" w:hAnsi="Arial" w:cs="Arial"/>
+          <w:color w:val="2E74B5" w:themeColor="accent1" w:themeShade="BF"/>
+          <w:sz w:val="28"/>
+          <w:szCs w:val="28"/>
+          <w:lang w:val="es-AR"/>
+        </w:rPr>
+        <w:t xml:space="preserve"> de Santa María y 23300080 para la Unidad Sanitaria Pueblo Santa Trinidad de Santa Trinidad). </w:t>
+      </w:r>
+    </w:p>
+    <w:p>
+      <w:pPr>
+        <w:jc w:val="both"/>
+        <w:rPr>
+          <w:rFonts w:ascii="Arial" w:hAnsi="Arial" w:cs="Arial"/>
+          <w:color w:val="2E74B5" w:themeColor="accent1" w:themeShade="BF"/>
+          <w:sz w:val="28"/>
+          <w:szCs w:val="28"/>
+          <w:lang w:val="es-AR"/>
+        </w:rPr>
+      </w:pPr>
+      <w:r>
+        <w:rPr>
+          <w:rFonts w:ascii="Arial" w:hAnsi="Arial" w:cs="Arial"/>
+          <w:color w:val="2E74B5" w:themeColor="accent1" w:themeShade="BF"/>
+          <w:sz w:val="28"/>
+          <w:szCs w:val="28"/>
+          <w:lang w:val="es-AR"/>
+        </w:rPr>
+        <w:t xml:space="preserve">En cada centro de salud anterior funciona solo un </w:t>
+      </w:r>
+      <w:proofErr w:type="spellStart"/>
+      <w:r>
+        <w:rPr>
+          <w:rFonts w:ascii="Arial" w:hAnsi="Arial" w:cs="Arial"/>
+          <w:color w:val="2E74B5" w:themeColor="accent1" w:themeShade="BF"/>
+          <w:sz w:val="28"/>
+          <w:szCs w:val="28"/>
+          <w:lang w:val="es-AR"/>
+        </w:rPr>
+        <w:t>Vacunatorio</w:t>
+      </w:r>
+      <w:proofErr w:type="spellEnd"/>
+      <w:r>
+        <w:rPr>
+          <w:rFonts w:ascii="Arial" w:hAnsi="Arial" w:cs="Arial"/>
+          <w:color w:val="2E74B5" w:themeColor="accent1" w:themeShade="BF"/>
+          <w:sz w:val="28"/>
+          <w:szCs w:val="28"/>
+          <w:lang w:val="es-AR"/>
+        </w:rPr>
+        <w:t xml:space="preserve"> </w:t>
+      </w:r>
+      <w:proofErr w:type="spellStart"/>
+      <w:r>
+        <w:rPr>
+          <w:rFonts w:ascii="Arial" w:hAnsi="Arial" w:cs="Arial"/>
+          <w:color w:val="2E74B5" w:themeColor="accent1" w:themeShade="BF"/>
+          <w:sz w:val="28"/>
+          <w:szCs w:val="28"/>
+          <w:lang w:val="es-AR"/>
+        </w:rPr>
         <w:t>Covid</w:t>
       </w:r>
       <w:proofErr w:type="spellEnd"/>
@@ -1336,110 +1536,84 @@
           <w:szCs w:val="28"/>
           <w:lang w:val="es-AR"/>
         </w:rPr>
-        <w:t xml:space="preserve"> de cada</w:t>
-      </w:r>
-      <w:r>
-        <w:rPr>
-          <w:rFonts w:ascii="Arial" w:hAnsi="Arial" w:cs="Arial"/>
-          <w:color w:val="2E74B5" w:themeColor="accent1" w:themeShade="BF"/>
-          <w:sz w:val="28"/>
-          <w:szCs w:val="28"/>
-          <w:lang w:val="es-AR"/>
+        <w:t xml:space="preserve">. Para cada </w:t>
+      </w:r>
+      <w:proofErr w:type="spellStart"/>
+      <w:r>
+        <w:rPr>
+          <w:rFonts w:ascii="Arial" w:hAnsi="Arial" w:cs="Arial"/>
+          <w:color w:val="2E74B5" w:themeColor="accent1" w:themeShade="BF"/>
+          <w:sz w:val="28"/>
+          <w:szCs w:val="28"/>
+          <w:lang w:val="es-AR"/>
+        </w:rPr>
+        <w:t>vacunatorio</w:t>
+      </w:r>
+      <w:proofErr w:type="spellEnd"/>
+      <w:r>
+        <w:rPr>
+          <w:rFonts w:ascii="Arial" w:hAnsi="Arial" w:cs="Arial"/>
+          <w:color w:val="2E74B5" w:themeColor="accent1" w:themeShade="BF"/>
+          <w:sz w:val="28"/>
+          <w:szCs w:val="28"/>
+          <w:lang w:val="es-AR"/>
+        </w:rPr>
+        <w:t xml:space="preserve"> la municipalidad lleva registro del nombre del médico a cargo del mismo, las enfermeras que trabajan en el </w:t>
+      </w:r>
+      <w:proofErr w:type="spellStart"/>
+      <w:r>
+        <w:rPr>
+          <w:rFonts w:ascii="Arial" w:hAnsi="Arial" w:cs="Arial"/>
+          <w:color w:val="2E74B5" w:themeColor="accent1" w:themeShade="BF"/>
+          <w:sz w:val="28"/>
+          <w:szCs w:val="28"/>
+          <w:lang w:val="es-AR"/>
+        </w:rPr>
+        <w:t>vacunatorio</w:t>
+      </w:r>
+      <w:proofErr w:type="spellEnd"/>
+      <w:r>
+        <w:rPr>
+          <w:rFonts w:ascii="Arial" w:hAnsi="Arial" w:cs="Arial"/>
+          <w:color w:val="2E74B5" w:themeColor="accent1" w:themeShade="BF"/>
+          <w:sz w:val="28"/>
+          <w:szCs w:val="28"/>
+          <w:lang w:val="es-AR"/>
+        </w:rPr>
+        <w:t xml:space="preserve">, el horario de atención y un teléfono de contacto. Cada enfermera/o que trabaja en el partido está registrada en la municipalidad con su número de registro R.U.P (Registro Único para Profesionales de la Salud), su nombre y apellido y un </w:t>
+      </w:r>
+      <w:r>
+        <w:rPr>
+          <w:rFonts w:ascii="Arial" w:hAnsi="Arial" w:cs="Arial"/>
+          <w:color w:val="2E74B5" w:themeColor="accent1" w:themeShade="BF"/>
+          <w:sz w:val="28"/>
+          <w:szCs w:val="28"/>
+          <w:lang w:val="es-MX"/>
+        </w:rPr>
+        <w:t xml:space="preserve">teléfono de contacto. Las/os enfermeras/os pueden trabajar en más de un </w:t>
+      </w:r>
+      <w:proofErr w:type="spellStart"/>
+      <w:r>
+        <w:rPr>
+          <w:rFonts w:ascii="Arial" w:hAnsi="Arial" w:cs="Arial"/>
+          <w:color w:val="2E74B5" w:themeColor="accent1" w:themeShade="BF"/>
+          <w:sz w:val="28"/>
+          <w:szCs w:val="28"/>
+          <w:lang w:val="es-MX"/>
+        </w:rPr>
+        <w:t>Vacunatorio</w:t>
+      </w:r>
+      <w:proofErr w:type="spellEnd"/>
+      <w:r>
+        <w:rPr>
+          <w:rFonts w:ascii="Arial" w:hAnsi="Arial" w:cs="Arial"/>
+          <w:color w:val="2E74B5" w:themeColor="accent1" w:themeShade="BF"/>
+          <w:sz w:val="28"/>
+          <w:szCs w:val="28"/>
+          <w:lang w:val="es-MX"/>
         </w:rPr>
         <w:t xml:space="preserve"> </w:t>
       </w:r>
-      <w:r>
-        <w:rPr>
-          <w:rFonts w:ascii="Arial" w:hAnsi="Arial" w:cs="Arial"/>
-          <w:color w:val="2E74B5" w:themeColor="accent1" w:themeShade="BF"/>
-          <w:sz w:val="28"/>
-          <w:szCs w:val="28"/>
-          <w:lang w:val="es-AR"/>
-        </w:rPr>
-        <w:t>centro de salud habilitado se han registrado de manera manual a los ciudadanos</w:t>
-      </w:r>
-      <w:r>
-        <w:rPr>
-          <w:rFonts w:ascii="Arial" w:hAnsi="Arial" w:cs="Arial"/>
-          <w:color w:val="2E74B5" w:themeColor="accent1" w:themeShade="BF"/>
-          <w:sz w:val="28"/>
-          <w:szCs w:val="28"/>
-          <w:lang w:val="es-AR"/>
-        </w:rPr>
-        <w:t xml:space="preserve"> </w:t>
-      </w:r>
-      <w:r>
-        <w:rPr>
-          <w:rFonts w:ascii="Arial" w:hAnsi="Arial" w:cs="Arial"/>
-          <w:color w:val="2E74B5" w:themeColor="accent1" w:themeShade="BF"/>
-          <w:sz w:val="28"/>
-          <w:szCs w:val="28"/>
-          <w:lang w:val="es-AR"/>
-        </w:rPr>
-        <w:t>vacunados (DNI, nombre y apellido, domicilio, edad, grupo de riesgo (1,2,3 o 4), tipo</w:t>
-      </w:r>
-      <w:r>
-        <w:rPr>
-          <w:rFonts w:ascii="Arial" w:hAnsi="Arial" w:cs="Arial"/>
-          <w:color w:val="2E74B5" w:themeColor="accent1" w:themeShade="BF"/>
-          <w:sz w:val="28"/>
-          <w:szCs w:val="28"/>
-          <w:lang w:val="es-AR"/>
-        </w:rPr>
-        <w:t xml:space="preserve"> </w:t>
-      </w:r>
-      <w:r>
-        <w:rPr>
-          <w:rFonts w:ascii="Arial" w:hAnsi="Arial" w:cs="Arial"/>
-          <w:color w:val="2E74B5" w:themeColor="accent1" w:themeShade="BF"/>
-          <w:sz w:val="28"/>
-          <w:szCs w:val="28"/>
-          <w:lang w:val="es-AR"/>
-        </w:rPr>
-        <w:t>de vacuna recibida, fecha primera dosis, fecha segunda dosis, registro R.U.P. de</w:t>
-      </w:r>
-      <w:r>
-        <w:rPr>
-          <w:rFonts w:ascii="Arial" w:hAnsi="Arial" w:cs="Arial"/>
-          <w:color w:val="2E74B5" w:themeColor="accent1" w:themeShade="BF"/>
-          <w:sz w:val="28"/>
-          <w:szCs w:val="28"/>
-          <w:lang w:val="es-AR"/>
-        </w:rPr>
-        <w:t xml:space="preserve"> </w:t>
-      </w:r>
-      <w:r>
-        <w:rPr>
-          <w:rFonts w:ascii="Arial" w:hAnsi="Arial" w:cs="Arial"/>
-          <w:color w:val="2E74B5" w:themeColor="accent1" w:themeShade="BF"/>
-          <w:sz w:val="28"/>
-          <w:szCs w:val="28"/>
-          <w:lang w:val="es-AR"/>
-        </w:rPr>
-        <w:t>enfermera/enfermero)</w:t>
-      </w:r>
-    </w:p>
-    <w:p>
-      <w:pPr>
-        <w:jc w:val="both"/>
-        <w:rPr>
-          <w:rFonts w:ascii="Arial" w:hAnsi="Arial" w:cs="Arial"/>
-          <w:color w:val="2E74B5" w:themeColor="accent1" w:themeShade="BF"/>
-          <w:sz w:val="28"/>
-          <w:szCs w:val="28"/>
-          <w:lang w:val="es-AR"/>
-        </w:rPr>
-      </w:pPr>
-      <w:r>
-        <w:rPr>
-          <w:rFonts w:ascii="Arial" w:hAnsi="Arial" w:cs="Arial"/>
-          <w:color w:val="2E74B5" w:themeColor="accent1" w:themeShade="BF"/>
-          <w:sz w:val="28"/>
-          <w:szCs w:val="28"/>
-          <w:lang w:val="es-AR"/>
-        </w:rPr>
-        <w:t xml:space="preserve">Además, la municipalidad tiene información sobre cada </w:t>
-      </w:r>
       <w:proofErr w:type="spellStart"/>
       <w:r>
         <w:rPr>
@@ -1447,9 +1621,9 @@
           <w:color w:val="2E74B5" w:themeColor="accent1" w:themeShade="BF"/>
           <w:sz w:val="28"/>
           <w:szCs w:val="28"/>
-          <w:lang w:val="es-AR"/>
-        </w:rPr>
-        <w:t>Vacunatorio</w:t>
+          <w:lang w:val="es-MX"/>
+        </w:rPr>
+        <w:t>Covid</w:t>
       </w:r>
       <w:proofErr w:type="spellEnd"/>
       <w:r>
@@ -1458,542 +1632,6 @@
           <w:color w:val="2E74B5" w:themeColor="accent1" w:themeShade="BF"/>
           <w:sz w:val="28"/>
           <w:szCs w:val="28"/>
-          <w:lang w:val="es-AR"/>
-        </w:rPr>
-        <w:t xml:space="preserve"> </w:t>
-      </w:r>
-      <w:proofErr w:type="spellStart"/>
-      <w:r>
-        <w:rPr>
-          <w:rFonts w:ascii="Arial" w:hAnsi="Arial" w:cs="Arial"/>
-          <w:color w:val="2E74B5" w:themeColor="accent1" w:themeShade="BF"/>
-          <w:sz w:val="28"/>
-          <w:szCs w:val="28"/>
-          <w:lang w:val="es-AR"/>
-        </w:rPr>
-        <w:t>Covid</w:t>
-      </w:r>
-      <w:proofErr w:type="spellEnd"/>
-      <w:r>
-        <w:rPr>
-          <w:rFonts w:ascii="Arial" w:hAnsi="Arial" w:cs="Arial"/>
-          <w:color w:val="2E74B5" w:themeColor="accent1" w:themeShade="BF"/>
-          <w:sz w:val="28"/>
-          <w:szCs w:val="28"/>
-          <w:lang w:val="es-AR"/>
-        </w:rPr>
-        <w:t xml:space="preserve"> del partido.</w:t>
-      </w:r>
-      <w:r>
-        <w:rPr>
-          <w:rFonts w:ascii="Arial" w:hAnsi="Arial" w:cs="Arial"/>
-          <w:color w:val="2E74B5" w:themeColor="accent1" w:themeShade="BF"/>
-          <w:sz w:val="28"/>
-          <w:szCs w:val="28"/>
-          <w:lang w:val="es-AR"/>
-        </w:rPr>
-        <w:t xml:space="preserve"> </w:t>
-      </w:r>
-      <w:r>
-        <w:rPr>
-          <w:rFonts w:ascii="Arial" w:hAnsi="Arial" w:cs="Arial"/>
-          <w:color w:val="2E74B5" w:themeColor="accent1" w:themeShade="BF"/>
-          <w:sz w:val="28"/>
-          <w:szCs w:val="28"/>
-          <w:lang w:val="es-AR"/>
-        </w:rPr>
-        <w:t>Los mismos funcionan dentro de algunos de los centros de salud municipales, que se</w:t>
-      </w:r>
-      <w:r>
-        <w:rPr>
-          <w:rFonts w:ascii="Arial" w:hAnsi="Arial" w:cs="Arial"/>
-          <w:color w:val="2E74B5" w:themeColor="accent1" w:themeShade="BF"/>
-          <w:sz w:val="28"/>
-          <w:szCs w:val="28"/>
-          <w:lang w:val="es-AR"/>
-        </w:rPr>
-        <w:t xml:space="preserve"> </w:t>
-      </w:r>
-      <w:r>
-        <w:rPr>
-          <w:rFonts w:ascii="Arial" w:hAnsi="Arial" w:cs="Arial"/>
-          <w:color w:val="2E74B5" w:themeColor="accent1" w:themeShade="BF"/>
-          <w:sz w:val="28"/>
-          <w:szCs w:val="28"/>
-          <w:lang w:val="es-AR"/>
-        </w:rPr>
-        <w:t xml:space="preserve">distinguen por un código dentro del sistema de salud de la </w:t>
-      </w:r>
-      <w:proofErr w:type="spellStart"/>
-      <w:r>
-        <w:rPr>
-          <w:rFonts w:ascii="Arial" w:hAnsi="Arial" w:cs="Arial"/>
-          <w:color w:val="2E74B5" w:themeColor="accent1" w:themeShade="BF"/>
-          <w:sz w:val="28"/>
-          <w:szCs w:val="28"/>
-          <w:lang w:val="es-AR"/>
-        </w:rPr>
-        <w:t>pcia</w:t>
-      </w:r>
-      <w:proofErr w:type="spellEnd"/>
-      <w:r>
-        <w:rPr>
-          <w:rFonts w:ascii="Arial" w:hAnsi="Arial" w:cs="Arial"/>
-          <w:color w:val="2E74B5" w:themeColor="accent1" w:themeShade="BF"/>
-          <w:sz w:val="28"/>
-          <w:szCs w:val="28"/>
-          <w:lang w:val="es-AR"/>
-        </w:rPr>
-        <w:t>. de Buenos Aires</w:t>
-      </w:r>
-      <w:r>
-        <w:rPr>
-          <w:rFonts w:ascii="Arial" w:hAnsi="Arial" w:cs="Arial"/>
-          <w:color w:val="2E74B5" w:themeColor="accent1" w:themeShade="BF"/>
-          <w:sz w:val="28"/>
-          <w:szCs w:val="28"/>
-          <w:lang w:val="es-AR"/>
-        </w:rPr>
-        <w:t xml:space="preserve"> </w:t>
-      </w:r>
-      <w:r>
-        <w:rPr>
-          <w:rFonts w:ascii="Arial" w:hAnsi="Arial" w:cs="Arial"/>
-          <w:color w:val="2E74B5" w:themeColor="accent1" w:themeShade="BF"/>
-          <w:sz w:val="28"/>
-          <w:szCs w:val="28"/>
-          <w:lang w:val="es-AR"/>
-        </w:rPr>
-        <w:t xml:space="preserve">(2030039 para el Hospital Municipal “Dr. Raúl </w:t>
-      </w:r>
-      <w:proofErr w:type="spellStart"/>
-      <w:r>
-        <w:rPr>
-          <w:rFonts w:ascii="Arial" w:hAnsi="Arial" w:cs="Arial"/>
-          <w:color w:val="2E74B5" w:themeColor="accent1" w:themeShade="BF"/>
-          <w:sz w:val="28"/>
-          <w:szCs w:val="28"/>
-          <w:lang w:val="es-AR"/>
-        </w:rPr>
-        <w:t>Caccavo</w:t>
-      </w:r>
-      <w:proofErr w:type="spellEnd"/>
-      <w:r>
-        <w:rPr>
-          <w:rFonts w:ascii="Arial" w:hAnsi="Arial" w:cs="Arial"/>
-          <w:color w:val="2E74B5" w:themeColor="accent1" w:themeShade="BF"/>
-          <w:sz w:val="28"/>
-          <w:szCs w:val="28"/>
-          <w:lang w:val="es-AR"/>
-        </w:rPr>
-        <w:t>” de la ciudad de Coronel</w:t>
-      </w:r>
-      <w:r>
-        <w:rPr>
-          <w:rFonts w:ascii="Arial" w:hAnsi="Arial" w:cs="Arial"/>
-          <w:color w:val="2E74B5" w:themeColor="accent1" w:themeShade="BF"/>
-          <w:sz w:val="28"/>
-          <w:szCs w:val="28"/>
-          <w:lang w:val="es-AR"/>
-        </w:rPr>
-        <w:t xml:space="preserve"> </w:t>
-      </w:r>
-      <w:r>
-        <w:rPr>
-          <w:rFonts w:ascii="Arial" w:hAnsi="Arial" w:cs="Arial"/>
-          <w:color w:val="2E74B5" w:themeColor="accent1" w:themeShade="BF"/>
-          <w:sz w:val="28"/>
-          <w:szCs w:val="28"/>
-          <w:lang w:val="es-AR"/>
-        </w:rPr>
-        <w:t xml:space="preserve">Suarez, 20300055 para el Hospital Municipal “Lucero del Alba” de </w:t>
-      </w:r>
-      <w:proofErr w:type="spellStart"/>
-      <w:r>
-        <w:rPr>
-          <w:rFonts w:ascii="Arial" w:hAnsi="Arial" w:cs="Arial"/>
-          <w:color w:val="2E74B5" w:themeColor="accent1" w:themeShade="BF"/>
-          <w:sz w:val="28"/>
-          <w:szCs w:val="28"/>
-          <w:lang w:val="es-AR"/>
-        </w:rPr>
-        <w:t>Huanguelén</w:t>
-      </w:r>
-      <w:proofErr w:type="spellEnd"/>
-      <w:r>
-        <w:rPr>
-          <w:rFonts w:ascii="Arial" w:hAnsi="Arial" w:cs="Arial"/>
-          <w:color w:val="2E74B5" w:themeColor="accent1" w:themeShade="BF"/>
-          <w:sz w:val="28"/>
-          <w:szCs w:val="28"/>
-          <w:lang w:val="es-AR"/>
-        </w:rPr>
-        <w:t>,</w:t>
-      </w:r>
-      <w:r>
-        <w:rPr>
-          <w:rFonts w:ascii="Arial" w:hAnsi="Arial" w:cs="Arial"/>
-          <w:color w:val="2E74B5" w:themeColor="accent1" w:themeShade="BF"/>
-          <w:sz w:val="28"/>
-          <w:szCs w:val="28"/>
-          <w:lang w:val="es-AR"/>
-        </w:rPr>
-        <w:t xml:space="preserve"> </w:t>
-      </w:r>
-      <w:r>
-        <w:rPr>
-          <w:rFonts w:ascii="Arial" w:hAnsi="Arial" w:cs="Arial"/>
-          <w:color w:val="2E74B5" w:themeColor="accent1" w:themeShade="BF"/>
-          <w:sz w:val="28"/>
-          <w:szCs w:val="28"/>
-          <w:lang w:val="es-AR"/>
-        </w:rPr>
-        <w:t>20300098 para la Unidad Sanitaria Pueblo San José de San José, 23300063 para la</w:t>
-      </w:r>
-      <w:r>
-        <w:rPr>
-          <w:rFonts w:ascii="Arial" w:hAnsi="Arial" w:cs="Arial"/>
-          <w:color w:val="2E74B5" w:themeColor="accent1" w:themeShade="BF"/>
-          <w:sz w:val="28"/>
-          <w:szCs w:val="28"/>
-          <w:lang w:val="es-AR"/>
-        </w:rPr>
-        <w:t xml:space="preserve"> </w:t>
-      </w:r>
-      <w:r>
-        <w:rPr>
-          <w:rFonts w:ascii="Arial" w:hAnsi="Arial" w:cs="Arial"/>
-          <w:color w:val="2E74B5" w:themeColor="accent1" w:themeShade="BF"/>
-          <w:sz w:val="28"/>
-          <w:szCs w:val="28"/>
-          <w:lang w:val="es-AR"/>
-        </w:rPr>
-        <w:t xml:space="preserve">Unidad Sanitaria Dr. </w:t>
-      </w:r>
-      <w:proofErr w:type="spellStart"/>
-      <w:r>
-        <w:rPr>
-          <w:rFonts w:ascii="Arial" w:hAnsi="Arial" w:cs="Arial"/>
-          <w:color w:val="2E74B5" w:themeColor="accent1" w:themeShade="BF"/>
-          <w:sz w:val="28"/>
-          <w:szCs w:val="28"/>
-          <w:lang w:val="es-AR"/>
-        </w:rPr>
-        <w:t>Lew</w:t>
-      </w:r>
-      <w:proofErr w:type="spellEnd"/>
-      <w:r>
-        <w:rPr>
-          <w:rFonts w:ascii="Arial" w:hAnsi="Arial" w:cs="Arial"/>
-          <w:color w:val="2E74B5" w:themeColor="accent1" w:themeShade="BF"/>
-          <w:sz w:val="28"/>
-          <w:szCs w:val="28"/>
-          <w:lang w:val="es-AR"/>
-        </w:rPr>
-        <w:t xml:space="preserve"> </w:t>
-      </w:r>
-      <w:proofErr w:type="spellStart"/>
-      <w:r>
-        <w:rPr>
-          <w:rFonts w:ascii="Arial" w:hAnsi="Arial" w:cs="Arial"/>
-          <w:color w:val="2E74B5" w:themeColor="accent1" w:themeShade="BF"/>
-          <w:sz w:val="28"/>
-          <w:szCs w:val="28"/>
-          <w:lang w:val="es-AR"/>
-        </w:rPr>
-        <w:t>Frandzman</w:t>
-      </w:r>
-      <w:proofErr w:type="spellEnd"/>
-      <w:r>
-        <w:rPr>
-          <w:rFonts w:ascii="Arial" w:hAnsi="Arial" w:cs="Arial"/>
-          <w:color w:val="2E74B5" w:themeColor="accent1" w:themeShade="BF"/>
-          <w:sz w:val="28"/>
-          <w:szCs w:val="28"/>
-          <w:lang w:val="es-AR"/>
-        </w:rPr>
-        <w:t xml:space="preserve"> de Santa María y 23300080 para la Unidad</w:t>
-      </w:r>
-      <w:r>
-        <w:rPr>
-          <w:rFonts w:ascii="Arial" w:hAnsi="Arial" w:cs="Arial"/>
-          <w:color w:val="2E74B5" w:themeColor="accent1" w:themeShade="BF"/>
-          <w:sz w:val="28"/>
-          <w:szCs w:val="28"/>
-          <w:lang w:val="es-AR"/>
-        </w:rPr>
-        <w:t xml:space="preserve"> </w:t>
-      </w:r>
-      <w:r>
-        <w:rPr>
-          <w:rFonts w:ascii="Arial" w:hAnsi="Arial" w:cs="Arial"/>
-          <w:color w:val="2E74B5" w:themeColor="accent1" w:themeShade="BF"/>
-          <w:sz w:val="28"/>
-          <w:szCs w:val="28"/>
-          <w:lang w:val="es-AR"/>
-        </w:rPr>
-        <w:t xml:space="preserve">Sanitaria Pueblo Santa Trinidad de Santa Trinidad). </w:t>
-      </w:r>
-    </w:p>
-    <w:p>
-      <w:pPr>
-        <w:jc w:val="both"/>
-        <w:rPr>
-          <w:rFonts w:ascii="Arial" w:hAnsi="Arial" w:cs="Arial"/>
-          <w:color w:val="2E74B5" w:themeColor="accent1" w:themeShade="BF"/>
-          <w:sz w:val="28"/>
-          <w:szCs w:val="28"/>
-          <w:lang w:val="es-AR"/>
-        </w:rPr>
-      </w:pPr>
-      <w:r>
-        <w:rPr>
-          <w:rFonts w:ascii="Arial" w:hAnsi="Arial" w:cs="Arial"/>
-          <w:color w:val="2E74B5" w:themeColor="accent1" w:themeShade="BF"/>
-          <w:sz w:val="28"/>
-          <w:szCs w:val="28"/>
-          <w:lang w:val="es-AR"/>
-        </w:rPr>
-        <w:t>En cada centro de salud anterior</w:t>
-      </w:r>
-      <w:r>
-        <w:rPr>
-          <w:rFonts w:ascii="Arial" w:hAnsi="Arial" w:cs="Arial"/>
-          <w:color w:val="2E74B5" w:themeColor="accent1" w:themeShade="BF"/>
-          <w:sz w:val="28"/>
-          <w:szCs w:val="28"/>
-          <w:lang w:val="es-AR"/>
-        </w:rPr>
-        <w:t xml:space="preserve"> </w:t>
-      </w:r>
-      <w:r>
-        <w:rPr>
-          <w:rFonts w:ascii="Arial" w:hAnsi="Arial" w:cs="Arial"/>
-          <w:color w:val="2E74B5" w:themeColor="accent1" w:themeShade="BF"/>
-          <w:sz w:val="28"/>
-          <w:szCs w:val="28"/>
-          <w:lang w:val="es-AR"/>
-        </w:rPr>
-        <w:t xml:space="preserve">funciona solo un </w:t>
-      </w:r>
-      <w:proofErr w:type="spellStart"/>
-      <w:r>
-        <w:rPr>
-          <w:rFonts w:ascii="Arial" w:hAnsi="Arial" w:cs="Arial"/>
-          <w:color w:val="2E74B5" w:themeColor="accent1" w:themeShade="BF"/>
-          <w:sz w:val="28"/>
-          <w:szCs w:val="28"/>
-          <w:lang w:val="es-AR"/>
-        </w:rPr>
-        <w:t>Vacunatorio</w:t>
-      </w:r>
-      <w:proofErr w:type="spellEnd"/>
-      <w:r>
-        <w:rPr>
-          <w:rFonts w:ascii="Arial" w:hAnsi="Arial" w:cs="Arial"/>
-          <w:color w:val="2E74B5" w:themeColor="accent1" w:themeShade="BF"/>
-          <w:sz w:val="28"/>
-          <w:szCs w:val="28"/>
-          <w:lang w:val="es-AR"/>
-        </w:rPr>
-        <w:t xml:space="preserve"> </w:t>
-      </w:r>
-      <w:proofErr w:type="spellStart"/>
-      <w:r>
-        <w:rPr>
-          <w:rFonts w:ascii="Arial" w:hAnsi="Arial" w:cs="Arial"/>
-          <w:color w:val="2E74B5" w:themeColor="accent1" w:themeShade="BF"/>
-          <w:sz w:val="28"/>
-          <w:szCs w:val="28"/>
-          <w:lang w:val="es-AR"/>
-        </w:rPr>
-        <w:t>Covid</w:t>
-      </w:r>
-      <w:proofErr w:type="spellEnd"/>
-      <w:r>
-        <w:rPr>
-          <w:rFonts w:ascii="Arial" w:hAnsi="Arial" w:cs="Arial"/>
-          <w:color w:val="2E74B5" w:themeColor="accent1" w:themeShade="BF"/>
-          <w:sz w:val="28"/>
-          <w:szCs w:val="28"/>
-          <w:lang w:val="es-AR"/>
-        </w:rPr>
-        <w:t xml:space="preserve">. Para cada </w:t>
-      </w:r>
-      <w:proofErr w:type="spellStart"/>
-      <w:r>
-        <w:rPr>
-          <w:rFonts w:ascii="Arial" w:hAnsi="Arial" w:cs="Arial"/>
-          <w:color w:val="2E74B5" w:themeColor="accent1" w:themeShade="BF"/>
-          <w:sz w:val="28"/>
-          <w:szCs w:val="28"/>
-          <w:lang w:val="es-AR"/>
-        </w:rPr>
-        <w:t>vacunatorio</w:t>
-      </w:r>
-      <w:proofErr w:type="spellEnd"/>
-      <w:r>
-        <w:rPr>
-          <w:rFonts w:ascii="Arial" w:hAnsi="Arial" w:cs="Arial"/>
-          <w:color w:val="2E74B5" w:themeColor="accent1" w:themeShade="BF"/>
-          <w:sz w:val="28"/>
-          <w:szCs w:val="28"/>
-          <w:lang w:val="es-AR"/>
-        </w:rPr>
-        <w:t xml:space="preserve"> la municipalidad lleva</w:t>
-      </w:r>
-      <w:r>
-        <w:rPr>
-          <w:rFonts w:ascii="Arial" w:hAnsi="Arial" w:cs="Arial"/>
-          <w:color w:val="2E74B5" w:themeColor="accent1" w:themeShade="BF"/>
-          <w:sz w:val="28"/>
-          <w:szCs w:val="28"/>
-          <w:lang w:val="es-AR"/>
-        </w:rPr>
-        <w:t xml:space="preserve"> </w:t>
-      </w:r>
-      <w:r>
-        <w:rPr>
-          <w:rFonts w:ascii="Arial" w:hAnsi="Arial" w:cs="Arial"/>
-          <w:color w:val="2E74B5" w:themeColor="accent1" w:themeShade="BF"/>
-          <w:sz w:val="28"/>
-          <w:szCs w:val="28"/>
-          <w:lang w:val="es-AR"/>
-        </w:rPr>
-        <w:t>registro del nombre del médico a cargo del mismo, las enfermeras que trabajan en el</w:t>
-      </w:r>
-      <w:r>
-        <w:rPr>
-          <w:rFonts w:ascii="Arial" w:hAnsi="Arial" w:cs="Arial"/>
-          <w:color w:val="2E74B5" w:themeColor="accent1" w:themeShade="BF"/>
-          <w:sz w:val="28"/>
-          <w:szCs w:val="28"/>
-          <w:lang w:val="es-AR"/>
-        </w:rPr>
-        <w:t xml:space="preserve"> </w:t>
-      </w:r>
-      <w:proofErr w:type="spellStart"/>
-      <w:r>
-        <w:rPr>
-          <w:rFonts w:ascii="Arial" w:hAnsi="Arial" w:cs="Arial"/>
-          <w:color w:val="2E74B5" w:themeColor="accent1" w:themeShade="BF"/>
-          <w:sz w:val="28"/>
-          <w:szCs w:val="28"/>
-          <w:lang w:val="es-AR"/>
-        </w:rPr>
-        <w:t>vacunatorio</w:t>
-      </w:r>
-      <w:proofErr w:type="spellEnd"/>
-      <w:r>
-        <w:rPr>
-          <w:rFonts w:ascii="Arial" w:hAnsi="Arial" w:cs="Arial"/>
-          <w:color w:val="2E74B5" w:themeColor="accent1" w:themeShade="BF"/>
-          <w:sz w:val="28"/>
-          <w:szCs w:val="28"/>
-          <w:lang w:val="es-AR"/>
-        </w:rPr>
-        <w:t>, el horario de atención y un teléfono de contacto. Cada enfermera/o que</w:t>
-      </w:r>
-      <w:r>
-        <w:rPr>
-          <w:rFonts w:ascii="Arial" w:hAnsi="Arial" w:cs="Arial"/>
-          <w:color w:val="2E74B5" w:themeColor="accent1" w:themeShade="BF"/>
-          <w:sz w:val="28"/>
-          <w:szCs w:val="28"/>
-          <w:lang w:val="es-AR"/>
-        </w:rPr>
-        <w:t xml:space="preserve"> </w:t>
-      </w:r>
-      <w:r>
-        <w:rPr>
-          <w:rFonts w:ascii="Arial" w:hAnsi="Arial" w:cs="Arial"/>
-          <w:color w:val="2E74B5" w:themeColor="accent1" w:themeShade="BF"/>
-          <w:sz w:val="28"/>
-          <w:szCs w:val="28"/>
-          <w:lang w:val="es-AR"/>
-        </w:rPr>
-        <w:t>trabaja en el partido está registrada en la municipalidad con su número de registro</w:t>
-      </w:r>
-      <w:r>
-        <w:rPr>
-          <w:rFonts w:ascii="Arial" w:hAnsi="Arial" w:cs="Arial"/>
-          <w:color w:val="2E74B5" w:themeColor="accent1" w:themeShade="BF"/>
-          <w:sz w:val="28"/>
-          <w:szCs w:val="28"/>
-          <w:lang w:val="es-AR"/>
-        </w:rPr>
-        <w:t xml:space="preserve"> </w:t>
-      </w:r>
-      <w:r>
-        <w:rPr>
-          <w:rFonts w:ascii="Arial" w:hAnsi="Arial" w:cs="Arial"/>
-          <w:color w:val="2E74B5" w:themeColor="accent1" w:themeShade="BF"/>
-          <w:sz w:val="28"/>
-          <w:szCs w:val="28"/>
-          <w:lang w:val="es-AR"/>
-        </w:rPr>
-        <w:t>R.U.P (Registro Único para Profesionales de la Salud), su nombre y apellido y un</w:t>
-      </w:r>
-      <w:r>
-        <w:rPr>
-          <w:rFonts w:ascii="Arial" w:hAnsi="Arial" w:cs="Arial"/>
-          <w:color w:val="2E74B5" w:themeColor="accent1" w:themeShade="BF"/>
-          <w:sz w:val="28"/>
-          <w:szCs w:val="28"/>
-          <w:lang w:val="es-AR"/>
-        </w:rPr>
-        <w:t xml:space="preserve"> </w:t>
-      </w:r>
-      <w:r>
-        <w:rPr>
-          <w:rFonts w:ascii="Arial" w:hAnsi="Arial" w:cs="Arial"/>
-          <w:color w:val="2E74B5" w:themeColor="accent1" w:themeShade="BF"/>
-          <w:sz w:val="28"/>
-          <w:szCs w:val="28"/>
-          <w:lang w:val="es-MX"/>
-        </w:rPr>
-        <w:t xml:space="preserve">teléfono de contacto. Las/os enfermeras/os pueden trabajar en más de un </w:t>
-      </w:r>
-      <w:proofErr w:type="spellStart"/>
-      <w:r>
-        <w:rPr>
-          <w:rFonts w:ascii="Arial" w:hAnsi="Arial" w:cs="Arial"/>
-          <w:color w:val="2E74B5" w:themeColor="accent1" w:themeShade="BF"/>
-          <w:sz w:val="28"/>
-          <w:szCs w:val="28"/>
-          <w:lang w:val="es-MX"/>
-        </w:rPr>
-        <w:t>Vacunatorio</w:t>
-      </w:r>
-      <w:proofErr w:type="spellEnd"/>
-      <w:r>
-        <w:rPr>
-          <w:rFonts w:ascii="Arial" w:hAnsi="Arial" w:cs="Arial"/>
-          <w:color w:val="2E74B5" w:themeColor="accent1" w:themeShade="BF"/>
-          <w:sz w:val="28"/>
-          <w:szCs w:val="28"/>
-          <w:lang w:val="es-MX"/>
-        </w:rPr>
-        <w:t xml:space="preserve"> </w:t>
-      </w:r>
-      <w:proofErr w:type="spellStart"/>
-      <w:r>
-        <w:rPr>
-          <w:rFonts w:ascii="Arial" w:hAnsi="Arial" w:cs="Arial"/>
-          <w:color w:val="2E74B5" w:themeColor="accent1" w:themeShade="BF"/>
-          <w:sz w:val="28"/>
-          <w:szCs w:val="28"/>
-          <w:lang w:val="es-MX"/>
-        </w:rPr>
-        <w:t>Covid</w:t>
-      </w:r>
-      <w:proofErr w:type="spellEnd"/>
-      <w:r>
-        <w:rPr>
-          <w:rFonts w:ascii="Arial" w:hAnsi="Arial" w:cs="Arial"/>
-          <w:color w:val="2E74B5" w:themeColor="accent1" w:themeShade="BF"/>
-          <w:sz w:val="28"/>
-          <w:szCs w:val="28"/>
           <w:lang w:val="es-MX"/>
         </w:rPr>
         <w:t>.</w:t>
@@ -2040,18 +1678,7 @@
           <w:szCs w:val="28"/>
           <w:lang w:val="es-AR"/>
         </w:rPr>
-        <w:t>Solución</w:t>
-      </w:r>
-      <w:r>
-        <w:rPr>
-          <w:rFonts w:ascii="Arial" w:hAnsi="Arial" w:cs="Arial"/>
-          <w:b/>
-          <w:color w:val="2E74B5" w:themeColor="accent1" w:themeShade="BF"/>
-          <w:sz w:val="28"/>
-          <w:szCs w:val="28"/>
-          <w:lang w:val="es-AR"/>
-        </w:rPr>
-        <w:t>:</w:t>
+        <w:t>Solución:</w:t>
       </w:r>
     </w:p>
     <w:p>
@@ -2448,7 +2075,6 @@
                                 <w:lang w:val="es-MX"/>
                               </w:rPr>
                             </w:pPr>
-                            <w:proofErr w:type="spellStart"/>
                             <w:r>
                               <w:rPr>
                                 <w:color w:val="FFFFFF" w:themeColor="background1"/>
@@ -2457,7 +2083,6 @@
                               </w:rPr>
                               <w:t>Enfermero</w:t>
                             </w:r>
-                            <w:proofErr w:type="spellEnd"/>
                           </w:p>
                         </w:txbxContent>
                       </wps:txbx>
@@ -2494,7 +2119,6 @@
                           <w:lang w:val="es-MX"/>
                         </w:rPr>
                       </w:pPr>
-                      <w:proofErr w:type="spellStart"/>
                       <w:r>
                         <w:rPr>
                           <w:color w:val="FFFFFF" w:themeColor="background1"/>
@@ -2503,7 +2127,6 @@
                         </w:rPr>
                         <w:t>Enfermero</w:t>
                       </w:r>
-                      <w:proofErr w:type="spellEnd"/>
                     </w:p>
                   </w:txbxContent>
                 </v:textbox>
@@ -2576,7 +2199,7 @@
               </wp:anchor>
             </w:drawing>
           </mc:Choice>
-          <mc:Fallback xmlns:w16sdtdh="http://schemas.microsoft.com/office/word/2020/wordml/sdtdatahash" xmlns:w16="http://schemas.microsoft.com/office/word/2018/wordml" xmlns:w16cid="http://schemas.microsoft.com/office/word/2016/wordml/cid" xmlns:w16cex="http://schemas.microsoft.com/office/word/2018/wordml/cex" xmlns:am3d="http://schemas.microsoft.com/office/drawing/2017/model3d" xmlns:aink="http://schemas.microsoft.com/office/drawing/2016/ink" xmlns:cx8="http://schemas.microsoft.com/office/drawing/2016/5/14/chartex" xmlns:cx7="http://schemas.microsoft.com/office/drawing/2016/5/13/chartex" xmlns:cx6="http://schemas.microsoft.com/office/drawing/2016/5/12/chartex" xmlns:cx5="http://schemas.microsoft.com/office/drawing/2016/5/11/chartex" xmlns:cx4="http://schemas.microsoft.com/office/drawing/2016/5/10/chartex" xmlns:cx3="http://schemas.microsoft.com/office/drawing/2016/5/9/chartex" xmlns:cx2="http://schemas.microsoft.com/office/drawing/2015/10/21/chartex" xmlns:cx1="http://schemas.microsoft.com/office/drawing/2015/9/8/chartex">
+          <mc:Fallback>
             <w:pict>
               <v:shapetype w14:anchorId="28264202" id="_x0000_t32" coordsize="21600,21600" o:spt="32" o:oned="t" path="m,l21600,21600e" filled="f">
                 <v:path arrowok="t" fillok="f" o:connecttype="none"/>
@@ -2660,7 +2283,7 @@
               </wp:anchor>
             </w:drawing>
           </mc:Choice>
-          <mc:Fallback xmlns:w16sdtdh="http://schemas.microsoft.com/office/word/2020/wordml/sdtdatahash" xmlns:w16="http://schemas.microsoft.com/office/word/2018/wordml" xmlns:w16cid="http://schemas.microsoft.com/office/word/2016/wordml/cid" xmlns:w16cex="http://schemas.microsoft.com/office/word/2018/wordml/cex" xmlns:am3d="http://schemas.microsoft.com/office/drawing/2017/model3d" xmlns:aink="http://schemas.microsoft.com/office/drawing/2016/ink" xmlns:cx8="http://schemas.microsoft.com/office/drawing/2016/5/14/chartex" xmlns:cx7="http://schemas.microsoft.com/office/drawing/2016/5/13/chartex" xmlns:cx6="http://schemas.microsoft.com/office/drawing/2016/5/12/chartex" xmlns:cx5="http://schemas.microsoft.com/office/drawing/2016/5/11/chartex" xmlns:cx4="http://schemas.microsoft.com/office/drawing/2016/5/10/chartex" xmlns:cx3="http://schemas.microsoft.com/office/drawing/2016/5/9/chartex" xmlns:cx2="http://schemas.microsoft.com/office/drawing/2015/10/21/chartex" xmlns:cx1="http://schemas.microsoft.com/office/drawing/2015/9/8/chartex">
+          <mc:Fallback>
             <w:pict>
               <v:shapetype w14:anchorId="7C6529B2" id="_x0000_t87" coordsize="21600,21600" o:spt="87" adj="1800,10800" path="m21600,qx10800@0l10800@2qy0@11,10800@3l10800@1qy21600,21600e" filled="f">
                 <v:formulas>
@@ -3192,7 +2815,7 @@
               </wp:anchor>
             </w:drawing>
           </mc:Choice>
-          <mc:Fallback xmlns:w16sdtdh="http://schemas.microsoft.com/office/word/2020/wordml/sdtdatahash" xmlns:w16="http://schemas.microsoft.com/office/word/2018/wordml" xmlns:w16cid="http://schemas.microsoft.com/office/word/2016/wordml/cid" xmlns:w16cex="http://schemas.microsoft.com/office/word/2018/wordml/cex" xmlns:am3d="http://schemas.microsoft.com/office/drawing/2017/model3d" xmlns:aink="http://schemas.microsoft.com/office/drawing/2016/ink" xmlns:cx8="http://schemas.microsoft.com/office/drawing/2016/5/14/chartex" xmlns:cx7="http://schemas.microsoft.com/office/drawing/2016/5/13/chartex" xmlns:cx6="http://schemas.microsoft.com/office/drawing/2016/5/12/chartex" xmlns:cx5="http://schemas.microsoft.com/office/drawing/2016/5/11/chartex" xmlns:cx4="http://schemas.microsoft.com/office/drawing/2016/5/10/chartex" xmlns:cx3="http://schemas.microsoft.com/office/drawing/2016/5/9/chartex" xmlns:cx2="http://schemas.microsoft.com/office/drawing/2015/10/21/chartex" xmlns:cx1="http://schemas.microsoft.com/office/drawing/2015/9/8/chartex">
+          <mc:Fallback>
             <w:pict>
               <v:shape w14:anchorId="0181EC98" id="Conector recto de flecha 15" o:spid="_x0000_s1026" type="#_x0000_t32" style="position:absolute;margin-left:437.95pt;margin-top:26.5pt;width:60pt;height:15.6pt;flip:y;z-index:251677696;visibility:visible;mso-wrap-style:square;mso-width-percent:0;mso-height-percent:0;mso-wrap-distance-left:9pt;mso-wrap-distance-top:0;mso-wrap-distance-right:9pt;mso-wrap-distance-bottom:0;mso-position-horizontal:absolute;mso-position-horizontal-relative:text;mso-position-vertical:absolute;mso-position-vertical-relative:text;mso-width-percent:0;mso-height-percent:0;mso-width-relative:margin;mso-height-relative:margin" o:gfxdata="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" strokecolor="#5b9bd5 [3204]" strokeweight="3pt">
                 <v:stroke startarrow="block" endarrow="block" joinstyle="miter"/>
@@ -3403,7 +3026,6 @@
                                 <w:lang w:val="es-MX"/>
                               </w:rPr>
                             </w:pPr>
-                            <w:proofErr w:type="spellStart"/>
                             <w:r>
                               <w:rPr>
                                 <w:color w:val="FFFFFF" w:themeColor="background1"/>
@@ -3412,7 +3034,6 @@
                               </w:rPr>
                               <w:t>Gestión</w:t>
                             </w:r>
-                            <w:proofErr w:type="spellEnd"/>
                           </w:p>
                         </w:txbxContent>
                       </wps:txbx>
@@ -3445,7 +3066,6 @@
                           <w:lang w:val="es-MX"/>
                         </w:rPr>
                       </w:pPr>
-                      <w:proofErr w:type="spellStart"/>
                       <w:r>
                         <w:rPr>
                           <w:color w:val="FFFFFF" w:themeColor="background1"/>
@@ -3454,7 +3074,6 @@
                         </w:rPr>
                         <w:t>Gestión</w:t>
                       </w:r>
-                      <w:proofErr w:type="spellEnd"/>
                     </w:p>
                   </w:txbxContent>
                 </v:textbox>
@@ -3872,7 +3491,6 @@
                                 <w:lang w:val="es-MX"/>
                               </w:rPr>
                             </w:pPr>
-                            <w:proofErr w:type="spellStart"/>
                             <w:r>
                               <w:rPr>
                                 <w:color w:val="FFFFFF" w:themeColor="background1"/>
@@ -3881,7 +3499,6 @@
                               </w:rPr>
                               <w:t>Administrador</w:t>
                             </w:r>
-                            <w:proofErr w:type="spellEnd"/>
                           </w:p>
                         </w:txbxContent>
                       </wps:txbx>
@@ -3914,7 +3531,6 @@
                           <w:lang w:val="es-MX"/>
                         </w:rPr>
                       </w:pPr>
-                      <w:proofErr w:type="spellStart"/>
                       <w:r>
                         <w:rPr>
                           <w:color w:val="FFFFFF" w:themeColor="background1"/>
@@ -3923,7 +3539,6 @@
                         </w:rPr>
                         <w:t>Administrador</w:t>
                       </w:r>
-                      <w:proofErr w:type="spellEnd"/>
                     </w:p>
                   </w:txbxContent>
                 </v:textbox>
@@ -4818,18 +4433,7 @@
           <w:szCs w:val="28"/>
           <w:lang w:val="es-MX"/>
         </w:rPr>
-        <w:t xml:space="preserve">Como administrador quiero realizar la Baja de los tipos de vacunas para </w:t>
-      </w:r>
-      <w:r>
-        <w:rPr>
-          <w:rFonts w:ascii="Arial" w:hAnsi="Arial" w:cs="Arial"/>
-          <w:i/>
-          <w:color w:val="5B9BD5" w:themeColor="accent1"/>
-          <w:sz w:val="28"/>
-          <w:szCs w:val="28"/>
-          <w:lang w:val="es-MX"/>
-        </w:rPr>
-        <w:t xml:space="preserve">inhabilitar su uso </w:t>
+        <w:t xml:space="preserve">Como administrador quiero realizar la Baja de los tipos de vacunas para inhabilitar su uso </w:t>
       </w:r>
     </w:p>
     <w:p>
@@ -4858,51 +4462,7 @@
           <w:szCs w:val="28"/>
           <w:lang w:val="es-MX"/>
         </w:rPr>
-        <w:t xml:space="preserve">Como administrador quiero realizar </w:t>
-      </w:r>
-      <w:r>
-        <w:rPr>
-          <w:rFonts w:ascii="Arial" w:hAnsi="Arial" w:cs="Arial"/>
-          <w:i/>
-          <w:color w:val="5B9BD5" w:themeColor="accent1"/>
-          <w:sz w:val="28"/>
-          <w:szCs w:val="28"/>
-          <w:lang w:val="es-MX"/>
-        </w:rPr>
-        <w:t>la Modificación</w:t>
-      </w:r>
-      <w:r>
-        <w:rPr>
-          <w:rFonts w:ascii="Arial" w:hAnsi="Arial" w:cs="Arial"/>
-          <w:i/>
-          <w:color w:val="5B9BD5" w:themeColor="accent1"/>
-          <w:sz w:val="28"/>
-          <w:szCs w:val="28"/>
-          <w:lang w:val="es-MX"/>
-        </w:rPr>
-        <w:t xml:space="preserve"> de los tipos de vacunas para mantener actualizada la información de las mism</w:t>
-      </w:r>
-      <w:r>
-        <w:rPr>
-          <w:rFonts w:ascii="Arial" w:hAnsi="Arial" w:cs="Arial"/>
-          <w:i/>
-          <w:color w:val="5B9BD5" w:themeColor="accent1"/>
-          <w:sz w:val="28"/>
-          <w:szCs w:val="28"/>
-          <w:lang w:val="es-MX"/>
-        </w:rPr>
-        <w:t>as</w:t>
-      </w:r>
-      <w:r>
-        <w:rPr>
-          <w:rFonts w:ascii="Arial" w:hAnsi="Arial" w:cs="Arial"/>
-          <w:i/>
-          <w:color w:val="5B9BD5" w:themeColor="accent1"/>
-          <w:sz w:val="28"/>
-          <w:szCs w:val="28"/>
-          <w:lang w:val="es-MX"/>
-        </w:rPr>
-        <w:t>.</w:t>
+        <w:t>Como administrador quiero realizar la Modificación de los tipos de vacunas para mantener actualizada la información de las mismas.</w:t>
       </w:r>
     </w:p>
     <w:p>
@@ -5392,18 +4952,7 @@
           <w:szCs w:val="28"/>
           <w:lang w:val="es-MX"/>
         </w:rPr>
-        <w:t>vacuna</w:t>
-      </w:r>
-      <w:r>
-        <w:rPr>
-          <w:rFonts w:ascii="Arial" w:hAnsi="Arial" w:cs="Arial"/>
-          <w:i/>
-          <w:color w:val="5B9BD5" w:themeColor="accent1"/>
-          <w:sz w:val="28"/>
-          <w:szCs w:val="28"/>
-          <w:lang w:val="es-MX"/>
-        </w:rPr>
-        <w:t>torios</w:t>
+        <w:t>vacunatorios</w:t>
       </w:r>
       <w:proofErr w:type="spellEnd"/>
       <w:r>
@@ -5468,18 +5017,7 @@
           <w:szCs w:val="28"/>
           <w:lang w:val="es-MX"/>
         </w:rPr>
-        <w:t xml:space="preserve"> para</w:t>
-      </w:r>
-      <w:r>
-        <w:rPr>
-          <w:rFonts w:ascii="Arial" w:hAnsi="Arial" w:cs="Arial"/>
-          <w:i/>
-          <w:color w:val="5B9BD5" w:themeColor="accent1"/>
-          <w:sz w:val="28"/>
-          <w:szCs w:val="28"/>
-          <w:lang w:val="es-MX"/>
-        </w:rPr>
-        <w:t xml:space="preserve"> desafectarlo de la campaña</w:t>
+        <w:t xml:space="preserve"> para desafectarlo de la campaña</w:t>
       </w:r>
     </w:p>
     <w:p>
@@ -5520,18 +5058,7 @@
           <w:szCs w:val="28"/>
           <w:lang w:val="es-MX"/>
         </w:rPr>
-        <w:t>vacuna</w:t>
-      </w:r>
-      <w:r>
-        <w:rPr>
-          <w:rFonts w:ascii="Arial" w:hAnsi="Arial" w:cs="Arial"/>
-          <w:i/>
-          <w:color w:val="5B9BD5" w:themeColor="accent1"/>
-          <w:sz w:val="28"/>
-          <w:szCs w:val="28"/>
-          <w:lang w:val="es-MX"/>
-        </w:rPr>
-        <w:t>torios</w:t>
+        <w:t>vacunatorios</w:t>
       </w:r>
       <w:proofErr w:type="spellEnd"/>
       <w:r>
@@ -6003,7 +5530,6 @@
           <w:lang w:val="es-MX"/>
         </w:rPr>
       </w:pPr>
-      <w:proofErr w:type="spellStart"/>
       <w:r>
         <w:rPr>
           <w:b/>
@@ -6013,19 +5539,7 @@
           <w:szCs w:val="36"/>
           <w:lang w:val="es-MX"/>
         </w:rPr>
-        <w:t>Mockups</w:t>
-      </w:r>
-      <w:proofErr w:type="spellEnd"/>
-      <w:r>
-        <w:rPr>
-          <w:b/>
-          <w:i/>
-          <w:color w:val="2E74B5" w:themeColor="accent1" w:themeShade="BF"/>
-          <w:sz w:val="36"/>
-          <w:szCs w:val="36"/>
-          <w:lang w:val="es-MX"/>
-        </w:rPr>
-        <w:t>.</w:t>
+        <w:t>Mockups.</w:t>
       </w:r>
     </w:p>
     <w:p>
@@ -6484,31 +5998,7 @@
           <w:szCs w:val="36"/>
           <w:lang w:val="es-MX"/>
         </w:rPr>
-        <w:t xml:space="preserve"> el mismo </w:t>
-      </w:r>
-      <w:proofErr w:type="spellStart"/>
-      <w:r>
-        <w:rPr>
-          <w:bCs/>
-          <w:iCs/>
-          <w:color w:val="2E74B5" w:themeColor="accent1" w:themeShade="BF"/>
-          <w:sz w:val="36"/>
-          <w:szCs w:val="36"/>
-          <w:lang w:val="es-MX"/>
-        </w:rPr>
-        <w:t>mockup</w:t>
-      </w:r>
-      <w:proofErr w:type="spellEnd"/>
-      <w:r>
-        <w:rPr>
-          <w:bCs/>
-          <w:iCs/>
-          <w:color w:val="2E74B5" w:themeColor="accent1" w:themeShade="BF"/>
-          <w:sz w:val="36"/>
-          <w:szCs w:val="36"/>
-          <w:lang w:val="es-MX"/>
-        </w:rPr>
-        <w:t xml:space="preserve">, pero cambiándole los botones en la barra de navegación </w:t>
+        <w:t xml:space="preserve"> el mismo mockup, pero cambiándole los botones en la barra de navegación </w:t>
       </w:r>
     </w:p>
     <w:p>
@@ -6757,21 +6247,8 @@
           <w:szCs w:val="36"/>
           <w:lang w:val="es-MX"/>
         </w:rPr>
-        <w:t xml:space="preserve"> el mismo </w:t>
-      </w:r>
-      <w:proofErr w:type="spellStart"/>
-      <w:r>
-        <w:rPr>
-          <w:bCs/>
-          <w:iCs/>
-          <w:color w:val="2E74B5" w:themeColor="accent1" w:themeShade="BF"/>
-          <w:sz w:val="36"/>
-          <w:szCs w:val="36"/>
-          <w:lang w:val="es-MX"/>
-        </w:rPr>
-        <w:t>mockup</w:t>
-      </w:r>
-      <w:proofErr w:type="spellEnd"/>
+        <w:t xml:space="preserve"> el mismo mockup</w:t>
+      </w:r>
     </w:p>
     <w:p>
       <w:pPr>
@@ -7119,40 +6596,30 @@
           <w:lang w:val="es-MX"/>
         </w:rPr>
       </w:pPr>
-    </w:p>
-    <w:p>
-      <w:pPr>
-        <w:rPr>
-          <w:b/>
-          <w:i/>
+      <w:r>
+        <w:rPr>
+          <w:b/>
+          <w:i/>
+          <w:noProof/>
           <w:color w:val="2E74B5" w:themeColor="accent1" w:themeShade="BF"/>
           <w:sz w:val="52"/>
           <w:szCs w:val="52"/>
           <w:lang w:val="es-MX"/>
         </w:rPr>
-      </w:pPr>
-      <w:r>
-        <w:rPr>
-          <w:b/>
-          <w:i/>
-          <w:noProof/>
-          <w:color w:val="2E74B5" w:themeColor="accent1" w:themeShade="BF"/>
-          <w:sz w:val="52"/>
-          <w:szCs w:val="52"/>
-        </w:rPr>
+        <w:lastRenderedPageBreak/>
         <w:drawing>
-          <wp:anchor distT="0" distB="0" distL="114300" distR="114300" simplePos="0" relativeHeight="251689984" behindDoc="0" locked="0" layoutInCell="1" allowOverlap="1" wp14:anchorId="78B0371D" wp14:editId="23754CE2">
+          <wp:anchor distT="0" distB="0" distL="114300" distR="114300" simplePos="0" relativeHeight="251704320" behindDoc="0" locked="0" layoutInCell="1" allowOverlap="1" wp14:anchorId="354EC727" wp14:editId="03DDCC00">
             <wp:simplePos x="0" y="0"/>
             <wp:positionH relativeFrom="margin">
-              <wp:posOffset>2872105</wp:posOffset>
+              <wp:align>right</wp:align>
             </wp:positionH>
             <wp:positionV relativeFrom="paragraph">
-              <wp:posOffset>-232410</wp:posOffset>
+              <wp:posOffset>-607695</wp:posOffset>
             </wp:positionV>
-            <wp:extent cx="5971540" cy="6762750"/>
-            <wp:effectExtent l="0" t="0" r="0" b="0"/>
+            <wp:extent cx="5153025" cy="6889930"/>
+            <wp:effectExtent l="0" t="0" r="0" b="6350"/>
             <wp:wrapNone/>
-            <wp:docPr id="3" name="Imagen 3"/>
+            <wp:docPr id="31" name="Imagen 31"/>
             <wp:cNvGraphicFramePr>
               <a:graphicFrameLocks xmlns:a="http://schemas.openxmlformats.org/drawingml/2006/main" noChangeAspect="1"/>
             </wp:cNvGraphicFramePr>
@@ -7160,7 +6627,7 @@
               <a:graphicData uri="http://schemas.openxmlformats.org/drawingml/2006/picture">
                 <pic:pic xmlns:pic="http://schemas.openxmlformats.org/drawingml/2006/picture">
                   <pic:nvPicPr>
-                    <pic:cNvPr id="3" name="Imagen 3"/>
+                    <pic:cNvPr id="31" name="Imagen 31"/>
                     <pic:cNvPicPr/>
                   </pic:nvPicPr>
                   <pic:blipFill>
@@ -7178,7 +6645,7 @@
                   <pic:spPr>
                     <a:xfrm>
                       <a:off x="0" y="0"/>
-                      <a:ext cx="5971540" cy="6762750"/>
+                      <a:ext cx="5153025" cy="6889930"/>
                     </a:xfrm>
                     <a:prstGeom prst="rect">
                       <a:avLst/>
@@ -7196,6 +6663,18 @@
           </wp:anchor>
         </w:drawing>
       </w:r>
+    </w:p>
+    <w:p>
+      <w:pPr>
+        <w:rPr>
+          <w:b/>
+          <w:i/>
+          <w:color w:val="2E74B5" w:themeColor="accent1" w:themeShade="BF"/>
+          <w:sz w:val="52"/>
+          <w:szCs w:val="52"/>
+          <w:lang w:val="es-MX"/>
+        </w:rPr>
+      </w:pPr>
       <w:r>
         <w:rPr>
           <w:b/>
@@ -7586,7 +7065,6 @@
         </w:rPr>
       </w:pPr>
       <w:proofErr w:type="spellStart"/>
-      <w:proofErr w:type="gramStart"/>
       <w:r>
         <w:rPr>
           <w:bCs/>
@@ -7608,33 +7086,8 @@
           <w:szCs w:val="28"/>
           <w:lang w:val="es-MX"/>
         </w:rPr>
-        <w:t>(</w:t>
-      </w:r>
-      <w:proofErr w:type="gramEnd"/>
-      <w:r>
-        <w:rPr>
-          <w:bCs/>
-          <w:iCs/>
-          <w:color w:val="2E74B5" w:themeColor="accent1" w:themeShade="BF"/>
-          <w:sz w:val="28"/>
-          <w:szCs w:val="28"/>
-          <w:lang w:val="es-MX"/>
-        </w:rPr>
-        <w:t xml:space="preserve">) : método </w:t>
-      </w:r>
-      <w:proofErr w:type="spellStart"/>
-      <w:r>
-        <w:rPr>
-          <w:bCs/>
-          <w:iCs/>
-          <w:color w:val="2E74B5" w:themeColor="accent1" w:themeShade="BF"/>
-          <w:sz w:val="28"/>
-          <w:szCs w:val="28"/>
-          <w:lang w:val="es-MX"/>
-        </w:rPr>
-        <w:t>index</w:t>
-      </w:r>
-      <w:proofErr w:type="spellEnd"/>
+        <w:t>() : método index</w:t>
+      </w:r>
       <w:r>
         <w:rPr>
           <w:bCs/>
@@ -7675,7 +7128,6 @@
         </w:rPr>
       </w:pPr>
       <w:proofErr w:type="spellStart"/>
-      <w:proofErr w:type="gramStart"/>
       <w:r>
         <w:rPr>
           <w:bCs/>
@@ -7697,19 +7149,7 @@
           <w:szCs w:val="28"/>
           <w:lang w:val="es-MX"/>
         </w:rPr>
-        <w:t>(</w:t>
-      </w:r>
-      <w:proofErr w:type="gramEnd"/>
-      <w:r>
-        <w:rPr>
-          <w:bCs/>
-          <w:iCs/>
-          <w:color w:val="2E74B5" w:themeColor="accent1" w:themeShade="BF"/>
-          <w:sz w:val="28"/>
-          <w:szCs w:val="28"/>
-          <w:lang w:val="es-MX"/>
-        </w:rPr>
-        <w:t>) : método créate</w:t>
+        <w:t>() : método créate</w:t>
       </w:r>
       <w:r>
         <w:rPr>
@@ -7751,7 +7191,6 @@
         </w:rPr>
       </w:pPr>
       <w:proofErr w:type="spellStart"/>
-      <w:proofErr w:type="gramStart"/>
       <w:r>
         <w:rPr>
           <w:bCs/>
@@ -7773,19 +7212,7 @@
           <w:szCs w:val="28"/>
           <w:lang w:val="es-MX"/>
         </w:rPr>
-        <w:t>(</w:t>
-      </w:r>
-      <w:proofErr w:type="gramEnd"/>
-      <w:r>
-        <w:rPr>
-          <w:bCs/>
-          <w:iCs/>
-          <w:color w:val="2E74B5" w:themeColor="accent1" w:themeShade="BF"/>
-          <w:sz w:val="28"/>
-          <w:szCs w:val="28"/>
-          <w:lang w:val="es-MX"/>
-        </w:rPr>
-        <w:t xml:space="preserve">): </w:t>
+        <w:t xml:space="preserve">(): </w:t>
       </w:r>
       <w:r>
         <w:rPr>
@@ -7840,7 +7267,6 @@
         </w:rPr>
       </w:pPr>
       <w:proofErr w:type="spellStart"/>
-      <w:proofErr w:type="gramStart"/>
       <w:r>
         <w:rPr>
           <w:bCs/>
@@ -7862,43 +7288,7 @@
           <w:szCs w:val="28"/>
           <w:lang w:val="es-MX"/>
         </w:rPr>
-        <w:t>(</w:t>
-      </w:r>
-      <w:proofErr w:type="gramEnd"/>
-      <w:r>
-        <w:rPr>
-          <w:bCs/>
-          <w:iCs/>
-          <w:color w:val="2E74B5" w:themeColor="accent1" w:themeShade="BF"/>
-          <w:sz w:val="28"/>
-          <w:szCs w:val="28"/>
-          <w:lang w:val="es-MX"/>
-        </w:rPr>
-        <w:t xml:space="preserve">): método </w:t>
-      </w:r>
-      <w:proofErr w:type="spellStart"/>
-      <w:r>
-        <w:rPr>
-          <w:bCs/>
-          <w:iCs/>
-          <w:color w:val="2E74B5" w:themeColor="accent1" w:themeShade="BF"/>
-          <w:sz w:val="28"/>
-          <w:szCs w:val="28"/>
-          <w:lang w:val="es-MX"/>
-        </w:rPr>
-        <w:t>edit</w:t>
-      </w:r>
-      <w:proofErr w:type="spellEnd"/>
-      <w:r>
-        <w:rPr>
-          <w:bCs/>
-          <w:iCs/>
-          <w:color w:val="2E74B5" w:themeColor="accent1" w:themeShade="BF"/>
-          <w:sz w:val="28"/>
-          <w:szCs w:val="28"/>
-          <w:lang w:val="es-MX"/>
-        </w:rPr>
-        <w:t>(muestra el formulario con los campos a editar)</w:t>
+        <w:t>(): método edit(muestra el formulario con los campos a editar)</w:t>
       </w:r>
       <w:r>
         <w:rPr>
@@ -7929,7 +7319,6 @@
         </w:rPr>
       </w:pPr>
       <w:proofErr w:type="spellStart"/>
-      <w:proofErr w:type="gramStart"/>
       <w:r>
         <w:rPr>
           <w:bCs/>
@@ -7951,43 +7340,7 @@
           <w:szCs w:val="28"/>
           <w:lang w:val="es-MX"/>
         </w:rPr>
-        <w:t>(</w:t>
-      </w:r>
-      <w:proofErr w:type="gramEnd"/>
-      <w:r>
-        <w:rPr>
-          <w:bCs/>
-          <w:iCs/>
-          <w:color w:val="2E74B5" w:themeColor="accent1" w:themeShade="BF"/>
-          <w:sz w:val="28"/>
-          <w:szCs w:val="28"/>
-          <w:lang w:val="es-MX"/>
-        </w:rPr>
-        <w:t xml:space="preserve">): método </w:t>
-      </w:r>
-      <w:proofErr w:type="spellStart"/>
-      <w:r>
-        <w:rPr>
-          <w:bCs/>
-          <w:iCs/>
-          <w:color w:val="2E74B5" w:themeColor="accent1" w:themeShade="BF"/>
-          <w:sz w:val="28"/>
-          <w:szCs w:val="28"/>
-          <w:lang w:val="es-MX"/>
-        </w:rPr>
-        <w:t>update</w:t>
-      </w:r>
-      <w:proofErr w:type="spellEnd"/>
-      <w:r>
-        <w:rPr>
-          <w:bCs/>
-          <w:iCs/>
-          <w:color w:val="2E74B5" w:themeColor="accent1" w:themeShade="BF"/>
-          <w:sz w:val="28"/>
-          <w:szCs w:val="28"/>
-          <w:lang w:val="es-MX"/>
-        </w:rPr>
-        <w:t xml:space="preserve">( actualiza los datos en la </w:t>
+        <w:t xml:space="preserve">(): método update( actualiza los datos en la </w:t>
       </w:r>
       <w:proofErr w:type="spellStart"/>
       <w:r>
@@ -8042,7 +7395,6 @@
         </w:rPr>
       </w:pPr>
       <w:proofErr w:type="spellStart"/>
-      <w:proofErr w:type="gramStart"/>
       <w:r>
         <w:rPr>
           <w:bCs/>
@@ -8064,31 +7416,7 @@
           <w:szCs w:val="28"/>
           <w:lang w:val="es-MX"/>
         </w:rPr>
-        <w:t>(</w:t>
-      </w:r>
-      <w:proofErr w:type="gramEnd"/>
-      <w:r>
-        <w:rPr>
-          <w:bCs/>
-          <w:iCs/>
-          <w:color w:val="2E74B5" w:themeColor="accent1" w:themeShade="BF"/>
-          <w:sz w:val="28"/>
-          <w:szCs w:val="28"/>
-          <w:lang w:val="es-MX"/>
-        </w:rPr>
-        <w:t xml:space="preserve">): método </w:t>
-      </w:r>
-      <w:proofErr w:type="spellStart"/>
-      <w:r>
-        <w:rPr>
-          <w:bCs/>
-          <w:iCs/>
-          <w:color w:val="2E74B5" w:themeColor="accent1" w:themeShade="BF"/>
-          <w:sz w:val="28"/>
-          <w:szCs w:val="28"/>
-          <w:lang w:val="es-MX"/>
-        </w:rPr>
-        <w:t>de</w:t>
+        <w:t>(): método de</w:t>
       </w:r>
       <w:r>
         <w:rPr>
@@ -8101,7 +7429,6 @@
         </w:rPr>
         <w:t>stroy</w:t>
       </w:r>
-      <w:proofErr w:type="spellEnd"/>
       <w:r>
         <w:rPr>
           <w:bCs/>
@@ -8218,7 +7545,6 @@
         </w:rPr>
       </w:pPr>
       <w:proofErr w:type="spellStart"/>
-      <w:proofErr w:type="gramStart"/>
       <w:r>
         <w:rPr>
           <w:bCs/>
@@ -8240,43 +7566,7 @@
           <w:szCs w:val="28"/>
           <w:lang w:val="es-MX"/>
         </w:rPr>
-        <w:t>(</w:t>
-      </w:r>
-      <w:proofErr w:type="gramEnd"/>
-      <w:r>
-        <w:rPr>
-          <w:bCs/>
-          <w:iCs/>
-          <w:color w:val="2E74B5" w:themeColor="accent1" w:themeShade="BF"/>
-          <w:sz w:val="28"/>
-          <w:szCs w:val="28"/>
-          <w:lang w:val="es-MX"/>
-        </w:rPr>
-        <w:t xml:space="preserve">) : método </w:t>
-      </w:r>
-      <w:proofErr w:type="spellStart"/>
-      <w:r>
-        <w:rPr>
-          <w:bCs/>
-          <w:iCs/>
-          <w:color w:val="2E74B5" w:themeColor="accent1" w:themeShade="BF"/>
-          <w:sz w:val="28"/>
-          <w:szCs w:val="28"/>
-          <w:lang w:val="es-MX"/>
-        </w:rPr>
-        <w:t>index</w:t>
-      </w:r>
-      <w:proofErr w:type="spellEnd"/>
-      <w:r>
-        <w:rPr>
-          <w:bCs/>
-          <w:iCs/>
-          <w:color w:val="2E74B5" w:themeColor="accent1" w:themeShade="BF"/>
-          <w:sz w:val="28"/>
-          <w:szCs w:val="28"/>
-          <w:lang w:val="es-MX"/>
-        </w:rPr>
-        <w:t xml:space="preserve"> (muestra tod</w:t>
+        <w:t>() : método index (muestra tod</w:t>
       </w:r>
       <w:r>
         <w:rPr>
@@ -8318,7 +7608,6 @@
         </w:rPr>
       </w:pPr>
       <w:proofErr w:type="spellStart"/>
-      <w:proofErr w:type="gramStart"/>
       <w:r>
         <w:rPr>
           <w:bCs/>
@@ -8340,19 +7629,7 @@
           <w:szCs w:val="28"/>
           <w:lang w:val="es-MX"/>
         </w:rPr>
-        <w:t>(</w:t>
-      </w:r>
-      <w:proofErr w:type="gramEnd"/>
-      <w:r>
-        <w:rPr>
-          <w:bCs/>
-          <w:iCs/>
-          <w:color w:val="2E74B5" w:themeColor="accent1" w:themeShade="BF"/>
-          <w:sz w:val="28"/>
-          <w:szCs w:val="28"/>
-          <w:lang w:val="es-MX"/>
-        </w:rPr>
-        <w:t xml:space="preserve">) : método créate(muestra el formulario para cargar los datos de </w:t>
+        <w:t xml:space="preserve">() : método créate(muestra el formulario para cargar los datos de </w:t>
       </w:r>
       <w:r>
         <w:rPr>
@@ -8394,7 +7671,6 @@
         </w:rPr>
       </w:pPr>
       <w:proofErr w:type="spellStart"/>
-      <w:proofErr w:type="gramStart"/>
       <w:r>
         <w:rPr>
           <w:bCs/>
@@ -8416,19 +7692,7 @@
           <w:szCs w:val="28"/>
           <w:lang w:val="es-MX"/>
         </w:rPr>
-        <w:t>(</w:t>
-      </w:r>
-      <w:proofErr w:type="gramEnd"/>
-      <w:r>
-        <w:rPr>
-          <w:bCs/>
-          <w:iCs/>
-          <w:color w:val="2E74B5" w:themeColor="accent1" w:themeShade="BF"/>
-          <w:sz w:val="28"/>
-          <w:szCs w:val="28"/>
-          <w:lang w:val="es-MX"/>
-        </w:rPr>
-        <w:t xml:space="preserve">): método store(inserta los datos en la </w:t>
+        <w:t xml:space="preserve">(): método store(inserta los datos en la </w:t>
       </w:r>
       <w:proofErr w:type="spellStart"/>
       <w:r>
@@ -8472,7 +7736,6 @@
         </w:rPr>
       </w:pPr>
       <w:proofErr w:type="spellStart"/>
-      <w:proofErr w:type="gramStart"/>
       <w:r>
         <w:rPr>
           <w:bCs/>
@@ -8494,43 +7757,7 @@
           <w:szCs w:val="28"/>
           <w:lang w:val="es-MX"/>
         </w:rPr>
-        <w:t>(</w:t>
-      </w:r>
-      <w:proofErr w:type="gramEnd"/>
-      <w:r>
-        <w:rPr>
-          <w:bCs/>
-          <w:iCs/>
-          <w:color w:val="2E74B5" w:themeColor="accent1" w:themeShade="BF"/>
-          <w:sz w:val="28"/>
-          <w:szCs w:val="28"/>
-          <w:lang w:val="es-MX"/>
-        </w:rPr>
-        <w:t xml:space="preserve">): método </w:t>
-      </w:r>
-      <w:proofErr w:type="spellStart"/>
-      <w:r>
-        <w:rPr>
-          <w:bCs/>
-          <w:iCs/>
-          <w:color w:val="2E74B5" w:themeColor="accent1" w:themeShade="BF"/>
-          <w:sz w:val="28"/>
-          <w:szCs w:val="28"/>
-          <w:lang w:val="es-MX"/>
-        </w:rPr>
-        <w:t>edit</w:t>
-      </w:r>
-      <w:proofErr w:type="spellEnd"/>
-      <w:r>
-        <w:rPr>
-          <w:bCs/>
-          <w:iCs/>
-          <w:color w:val="2E74B5" w:themeColor="accent1" w:themeShade="BF"/>
-          <w:sz w:val="28"/>
-          <w:szCs w:val="28"/>
-          <w:lang w:val="es-MX"/>
-        </w:rPr>
-        <w:t>(muestra el formulario con los campos a editar).</w:t>
+        <w:t>(): método edit(muestra el formulario con los campos a editar).</w:t>
       </w:r>
     </w:p>
     <w:p>
@@ -8550,7 +7777,6 @@
         </w:rPr>
       </w:pPr>
       <w:proofErr w:type="spellStart"/>
-      <w:proofErr w:type="gramStart"/>
       <w:r>
         <w:rPr>
           <w:bCs/>
@@ -8583,43 +7809,7 @@
           <w:szCs w:val="28"/>
           <w:lang w:val="es-MX"/>
         </w:rPr>
-        <w:t>(</w:t>
-      </w:r>
-      <w:proofErr w:type="gramEnd"/>
-      <w:r>
-        <w:rPr>
-          <w:bCs/>
-          <w:iCs/>
-          <w:color w:val="2E74B5" w:themeColor="accent1" w:themeShade="BF"/>
-          <w:sz w:val="28"/>
-          <w:szCs w:val="28"/>
-          <w:lang w:val="es-MX"/>
-        </w:rPr>
-        <w:t xml:space="preserve">): método </w:t>
-      </w:r>
-      <w:proofErr w:type="spellStart"/>
-      <w:r>
-        <w:rPr>
-          <w:bCs/>
-          <w:iCs/>
-          <w:color w:val="2E74B5" w:themeColor="accent1" w:themeShade="BF"/>
-          <w:sz w:val="28"/>
-          <w:szCs w:val="28"/>
-          <w:lang w:val="es-MX"/>
-        </w:rPr>
-        <w:t>update</w:t>
-      </w:r>
-      <w:proofErr w:type="spellEnd"/>
-      <w:r>
-        <w:rPr>
-          <w:bCs/>
-          <w:iCs/>
-          <w:color w:val="2E74B5" w:themeColor="accent1" w:themeShade="BF"/>
-          <w:sz w:val="28"/>
-          <w:szCs w:val="28"/>
-          <w:lang w:val="es-MX"/>
-        </w:rPr>
-        <w:t xml:space="preserve">( actualiza los datos en la </w:t>
+        <w:t xml:space="preserve">(): método update( actualiza los datos en la </w:t>
       </w:r>
       <w:proofErr w:type="spellStart"/>
       <w:r>
@@ -8663,7 +7853,6 @@
         </w:rPr>
       </w:pPr>
       <w:proofErr w:type="spellStart"/>
-      <w:proofErr w:type="gramStart"/>
       <w:r>
         <w:rPr>
           <w:bCs/>
@@ -8696,43 +7885,7 @@
           <w:szCs w:val="28"/>
           <w:lang w:val="es-MX"/>
         </w:rPr>
-        <w:t>(</w:t>
-      </w:r>
-      <w:proofErr w:type="gramEnd"/>
-      <w:r>
-        <w:rPr>
-          <w:bCs/>
-          <w:iCs/>
-          <w:color w:val="2E74B5" w:themeColor="accent1" w:themeShade="BF"/>
-          <w:sz w:val="28"/>
-          <w:szCs w:val="28"/>
-          <w:lang w:val="es-MX"/>
-        </w:rPr>
-        <w:t xml:space="preserve">): método </w:t>
-      </w:r>
-      <w:proofErr w:type="spellStart"/>
-      <w:r>
-        <w:rPr>
-          <w:bCs/>
-          <w:iCs/>
-          <w:color w:val="2E74B5" w:themeColor="accent1" w:themeShade="BF"/>
-          <w:sz w:val="28"/>
-          <w:szCs w:val="28"/>
-          <w:lang w:val="es-MX"/>
-        </w:rPr>
-        <w:t>destroy</w:t>
-      </w:r>
-      <w:proofErr w:type="spellEnd"/>
-      <w:r>
-        <w:rPr>
-          <w:bCs/>
-          <w:iCs/>
-          <w:color w:val="2E74B5" w:themeColor="accent1" w:themeShade="BF"/>
-          <w:sz w:val="28"/>
-          <w:szCs w:val="28"/>
-          <w:lang w:val="es-MX"/>
-        </w:rPr>
-        <w:t xml:space="preserve">(elimina </w:t>
+        <w:t xml:space="preserve">(): método destroy(elimina </w:t>
       </w:r>
       <w:r>
         <w:rPr>
@@ -8850,7 +8003,6 @@
         </w:rPr>
       </w:pPr>
       <w:proofErr w:type="spellStart"/>
-      <w:proofErr w:type="gramStart"/>
       <w:r>
         <w:rPr>
           <w:bCs/>
@@ -8872,43 +8024,7 @@
           <w:szCs w:val="28"/>
           <w:lang w:val="es-MX"/>
         </w:rPr>
-        <w:t>(</w:t>
-      </w:r>
-      <w:proofErr w:type="gramEnd"/>
-      <w:r>
-        <w:rPr>
-          <w:bCs/>
-          <w:iCs/>
-          <w:color w:val="2E74B5" w:themeColor="accent1" w:themeShade="BF"/>
-          <w:sz w:val="28"/>
-          <w:szCs w:val="28"/>
-          <w:lang w:val="es-MX"/>
-        </w:rPr>
-        <w:t xml:space="preserve">) : método </w:t>
-      </w:r>
-      <w:proofErr w:type="spellStart"/>
-      <w:r>
-        <w:rPr>
-          <w:bCs/>
-          <w:iCs/>
-          <w:color w:val="2E74B5" w:themeColor="accent1" w:themeShade="BF"/>
-          <w:sz w:val="28"/>
-          <w:szCs w:val="28"/>
-          <w:lang w:val="es-MX"/>
-        </w:rPr>
-        <w:t>index</w:t>
-      </w:r>
-      <w:proofErr w:type="spellEnd"/>
-      <w:r>
-        <w:rPr>
-          <w:bCs/>
-          <w:iCs/>
-          <w:color w:val="2E74B5" w:themeColor="accent1" w:themeShade="BF"/>
-          <w:sz w:val="28"/>
-          <w:szCs w:val="28"/>
-          <w:lang w:val="es-MX"/>
-        </w:rPr>
-        <w:t xml:space="preserve"> (muestra todos los usuarios).</w:t>
+        <w:t>() : método index (muestra todos los usuarios).</w:t>
       </w:r>
     </w:p>
     <w:p>
@@ -8928,7 +8044,6 @@
         </w:rPr>
       </w:pPr>
       <w:proofErr w:type="spellStart"/>
-      <w:proofErr w:type="gramStart"/>
       <w:r>
         <w:rPr>
           <w:bCs/>
@@ -8951,19 +8066,7 @@
           <w:szCs w:val="28"/>
           <w:lang w:val="es-MX"/>
         </w:rPr>
-        <w:t>(</w:t>
-      </w:r>
-      <w:proofErr w:type="gramEnd"/>
-      <w:r>
-        <w:rPr>
-          <w:bCs/>
-          <w:iCs/>
-          <w:color w:val="2E74B5" w:themeColor="accent1" w:themeShade="BF"/>
-          <w:sz w:val="28"/>
-          <w:szCs w:val="28"/>
-          <w:lang w:val="es-MX"/>
-        </w:rPr>
-        <w:t>) : método créate(muestra el formulario para cargar los datos del nuevo usuario).</w:t>
+        <w:t>() : método créate(muestra el formulario para cargar los datos del nuevo usuario).</w:t>
       </w:r>
     </w:p>
     <w:p>
@@ -8983,7 +8086,6 @@
         </w:rPr>
       </w:pPr>
       <w:proofErr w:type="spellStart"/>
-      <w:proofErr w:type="gramStart"/>
       <w:r>
         <w:rPr>
           <w:bCs/>
@@ -9005,19 +8107,7 @@
           <w:szCs w:val="28"/>
           <w:lang w:val="es-MX"/>
         </w:rPr>
-        <w:t>(</w:t>
-      </w:r>
-      <w:proofErr w:type="gramEnd"/>
-      <w:r>
-        <w:rPr>
-          <w:bCs/>
-          <w:iCs/>
-          <w:color w:val="2E74B5" w:themeColor="accent1" w:themeShade="BF"/>
-          <w:sz w:val="28"/>
-          <w:szCs w:val="28"/>
-          <w:lang w:val="es-MX"/>
-        </w:rPr>
-        <w:t xml:space="preserve">): método store(inserta los datos en la </w:t>
+        <w:t xml:space="preserve">(): método store(inserta los datos en la </w:t>
       </w:r>
       <w:proofErr w:type="spellStart"/>
       <w:r>
@@ -9061,7 +8151,6 @@
         </w:rPr>
       </w:pPr>
       <w:proofErr w:type="spellStart"/>
-      <w:proofErr w:type="gramStart"/>
       <w:r>
         <w:rPr>
           <w:bCs/>
@@ -9083,43 +8172,7 @@
           <w:szCs w:val="28"/>
           <w:lang w:val="es-MX"/>
         </w:rPr>
-        <w:t>(</w:t>
-      </w:r>
-      <w:proofErr w:type="gramEnd"/>
-      <w:r>
-        <w:rPr>
-          <w:bCs/>
-          <w:iCs/>
-          <w:color w:val="2E74B5" w:themeColor="accent1" w:themeShade="BF"/>
-          <w:sz w:val="28"/>
-          <w:szCs w:val="28"/>
-          <w:lang w:val="es-MX"/>
-        </w:rPr>
-        <w:t xml:space="preserve">): método </w:t>
-      </w:r>
-      <w:proofErr w:type="spellStart"/>
-      <w:r>
-        <w:rPr>
-          <w:bCs/>
-          <w:iCs/>
-          <w:color w:val="2E74B5" w:themeColor="accent1" w:themeShade="BF"/>
-          <w:sz w:val="28"/>
-          <w:szCs w:val="28"/>
-          <w:lang w:val="es-MX"/>
-        </w:rPr>
-        <w:t>edit</w:t>
-      </w:r>
-      <w:proofErr w:type="spellEnd"/>
-      <w:r>
-        <w:rPr>
-          <w:bCs/>
-          <w:iCs/>
-          <w:color w:val="2E74B5" w:themeColor="accent1" w:themeShade="BF"/>
-          <w:sz w:val="28"/>
-          <w:szCs w:val="28"/>
-          <w:lang w:val="es-MX"/>
-        </w:rPr>
-        <w:t>(muestra el formulario con los campos a editar).</w:t>
+        <w:t>(): método edit(muestra el formulario con los campos a editar).</w:t>
       </w:r>
     </w:p>
     <w:p>
@@ -9139,7 +8192,6 @@
         </w:rPr>
       </w:pPr>
       <w:proofErr w:type="spellStart"/>
-      <w:proofErr w:type="gramStart"/>
       <w:r>
         <w:rPr>
           <w:bCs/>
@@ -9161,43 +8213,7 @@
           <w:szCs w:val="28"/>
           <w:lang w:val="es-MX"/>
         </w:rPr>
-        <w:t>(</w:t>
-      </w:r>
-      <w:proofErr w:type="gramEnd"/>
-      <w:r>
-        <w:rPr>
-          <w:bCs/>
-          <w:iCs/>
-          <w:color w:val="2E74B5" w:themeColor="accent1" w:themeShade="BF"/>
-          <w:sz w:val="28"/>
-          <w:szCs w:val="28"/>
-          <w:lang w:val="es-MX"/>
-        </w:rPr>
-        <w:t xml:space="preserve">): método </w:t>
-      </w:r>
-      <w:proofErr w:type="spellStart"/>
-      <w:r>
-        <w:rPr>
-          <w:bCs/>
-          <w:iCs/>
-          <w:color w:val="2E74B5" w:themeColor="accent1" w:themeShade="BF"/>
-          <w:sz w:val="28"/>
-          <w:szCs w:val="28"/>
-          <w:lang w:val="es-MX"/>
-        </w:rPr>
-        <w:t>update</w:t>
-      </w:r>
-      <w:proofErr w:type="spellEnd"/>
-      <w:r>
-        <w:rPr>
-          <w:bCs/>
-          <w:iCs/>
-          <w:color w:val="2E74B5" w:themeColor="accent1" w:themeShade="BF"/>
-          <w:sz w:val="28"/>
-          <w:szCs w:val="28"/>
-          <w:lang w:val="es-MX"/>
-        </w:rPr>
-        <w:t xml:space="preserve">( actualiza los datos en la </w:t>
+        <w:t xml:space="preserve">(): método update( actualiza los datos en la </w:t>
       </w:r>
       <w:proofErr w:type="spellStart"/>
       <w:r>
@@ -9241,7 +8257,6 @@
         </w:rPr>
       </w:pPr>
       <w:proofErr w:type="spellStart"/>
-      <w:proofErr w:type="gramStart"/>
       <w:r>
         <w:rPr>
           <w:bCs/>
@@ -9263,43 +8278,7 @@
           <w:szCs w:val="28"/>
           <w:lang w:val="es-MX"/>
         </w:rPr>
-        <w:t>(</w:t>
-      </w:r>
-      <w:proofErr w:type="gramEnd"/>
-      <w:r>
-        <w:rPr>
-          <w:bCs/>
-          <w:iCs/>
-          <w:color w:val="2E74B5" w:themeColor="accent1" w:themeShade="BF"/>
-          <w:sz w:val="28"/>
-          <w:szCs w:val="28"/>
-          <w:lang w:val="es-MX"/>
-        </w:rPr>
-        <w:t xml:space="preserve">): método </w:t>
-      </w:r>
-      <w:proofErr w:type="spellStart"/>
-      <w:r>
-        <w:rPr>
-          <w:bCs/>
-          <w:iCs/>
-          <w:color w:val="2E74B5" w:themeColor="accent1" w:themeShade="BF"/>
-          <w:sz w:val="28"/>
-          <w:szCs w:val="28"/>
-          <w:lang w:val="es-MX"/>
-        </w:rPr>
-        <w:t>destroy</w:t>
-      </w:r>
-      <w:proofErr w:type="spellEnd"/>
-      <w:r>
-        <w:rPr>
-          <w:bCs/>
-          <w:iCs/>
-          <w:color w:val="2E74B5" w:themeColor="accent1" w:themeShade="BF"/>
-          <w:sz w:val="28"/>
-          <w:szCs w:val="28"/>
-          <w:lang w:val="es-MX"/>
-        </w:rPr>
-        <w:t xml:space="preserve">(elimina el usuario de la </w:t>
+        <w:t xml:space="preserve">(): método destroy(elimina el usuario de la </w:t>
       </w:r>
       <w:proofErr w:type="spellStart"/>
       <w:r>
@@ -9395,7 +8374,6 @@
         </w:rPr>
       </w:pPr>
       <w:proofErr w:type="spellStart"/>
-      <w:proofErr w:type="gramStart"/>
       <w:r>
         <w:rPr>
           <w:bCs/>
@@ -9417,43 +8395,7 @@
           <w:szCs w:val="28"/>
           <w:lang w:val="es-MX"/>
         </w:rPr>
-        <w:t>(</w:t>
-      </w:r>
-      <w:proofErr w:type="gramEnd"/>
-      <w:r>
-        <w:rPr>
-          <w:bCs/>
-          <w:iCs/>
-          <w:color w:val="2E74B5" w:themeColor="accent1" w:themeShade="BF"/>
-          <w:sz w:val="28"/>
-          <w:szCs w:val="28"/>
-          <w:lang w:val="es-MX"/>
-        </w:rPr>
-        <w:t xml:space="preserve">) : método </w:t>
-      </w:r>
-      <w:proofErr w:type="spellStart"/>
-      <w:r>
-        <w:rPr>
-          <w:bCs/>
-          <w:iCs/>
-          <w:color w:val="2E74B5" w:themeColor="accent1" w:themeShade="BF"/>
-          <w:sz w:val="28"/>
-          <w:szCs w:val="28"/>
-          <w:lang w:val="es-MX"/>
-        </w:rPr>
-        <w:t>index</w:t>
-      </w:r>
-      <w:proofErr w:type="spellEnd"/>
-      <w:r>
-        <w:rPr>
-          <w:bCs/>
-          <w:iCs/>
-          <w:color w:val="2E74B5" w:themeColor="accent1" w:themeShade="BF"/>
-          <w:sz w:val="28"/>
-          <w:szCs w:val="28"/>
-          <w:lang w:val="es-MX"/>
-        </w:rPr>
-        <w:t xml:space="preserve"> (muestra todos los </w:t>
+        <w:t xml:space="preserve">() : método index (muestra todos los </w:t>
       </w:r>
       <w:proofErr w:type="spellStart"/>
       <w:r>
@@ -9497,7 +8439,6 @@
         </w:rPr>
       </w:pPr>
       <w:proofErr w:type="spellStart"/>
-      <w:proofErr w:type="gramStart"/>
       <w:r>
         <w:rPr>
           <w:bCs/>
@@ -9519,19 +8460,7 @@
           <w:szCs w:val="28"/>
           <w:lang w:val="es-MX"/>
         </w:rPr>
-        <w:t>(</w:t>
-      </w:r>
-      <w:proofErr w:type="gramEnd"/>
-      <w:r>
-        <w:rPr>
-          <w:bCs/>
-          <w:iCs/>
-          <w:color w:val="2E74B5" w:themeColor="accent1" w:themeShade="BF"/>
-          <w:sz w:val="28"/>
-          <w:szCs w:val="28"/>
-          <w:lang w:val="es-MX"/>
-        </w:rPr>
-        <w:t xml:space="preserve">) : método créate(muestra el formulario para cargar los datos del </w:t>
+        <w:t xml:space="preserve">() : método créate(muestra el formulario para cargar los datos del </w:t>
       </w:r>
       <w:proofErr w:type="spellStart"/>
       <w:r>
@@ -9575,7 +8504,6 @@
         </w:rPr>
       </w:pPr>
       <w:proofErr w:type="spellStart"/>
-      <w:proofErr w:type="gramStart"/>
       <w:r>
         <w:rPr>
           <w:bCs/>
@@ -9597,19 +8525,7 @@
           <w:szCs w:val="28"/>
           <w:lang w:val="es-MX"/>
         </w:rPr>
-        <w:t>(</w:t>
-      </w:r>
-      <w:proofErr w:type="gramEnd"/>
-      <w:r>
-        <w:rPr>
-          <w:bCs/>
-          <w:iCs/>
-          <w:color w:val="2E74B5" w:themeColor="accent1" w:themeShade="BF"/>
-          <w:sz w:val="28"/>
-          <w:szCs w:val="28"/>
-          <w:lang w:val="es-MX"/>
-        </w:rPr>
-        <w:t xml:space="preserve">): método store(inserta los datos en la </w:t>
+        <w:t xml:space="preserve">(): método store(inserta los datos en la </w:t>
       </w:r>
       <w:proofErr w:type="spellStart"/>
       <w:r>
@@ -9653,7 +8569,6 @@
         </w:rPr>
       </w:pPr>
       <w:proofErr w:type="spellStart"/>
-      <w:proofErr w:type="gramStart"/>
       <w:r>
         <w:rPr>
           <w:bCs/>
@@ -9675,43 +8590,7 @@
           <w:szCs w:val="28"/>
           <w:lang w:val="es-MX"/>
         </w:rPr>
-        <w:t>(</w:t>
-      </w:r>
-      <w:proofErr w:type="gramEnd"/>
-      <w:r>
-        <w:rPr>
-          <w:bCs/>
-          <w:iCs/>
-          <w:color w:val="2E74B5" w:themeColor="accent1" w:themeShade="BF"/>
-          <w:sz w:val="28"/>
-          <w:szCs w:val="28"/>
-          <w:lang w:val="es-MX"/>
-        </w:rPr>
-        <w:t xml:space="preserve">): método </w:t>
-      </w:r>
-      <w:proofErr w:type="spellStart"/>
-      <w:r>
-        <w:rPr>
-          <w:bCs/>
-          <w:iCs/>
-          <w:color w:val="2E74B5" w:themeColor="accent1" w:themeShade="BF"/>
-          <w:sz w:val="28"/>
-          <w:szCs w:val="28"/>
-          <w:lang w:val="es-MX"/>
-        </w:rPr>
-        <w:t>edit</w:t>
-      </w:r>
-      <w:proofErr w:type="spellEnd"/>
-      <w:r>
-        <w:rPr>
-          <w:bCs/>
-          <w:iCs/>
-          <w:color w:val="2E74B5" w:themeColor="accent1" w:themeShade="BF"/>
-          <w:sz w:val="28"/>
-          <w:szCs w:val="28"/>
-          <w:lang w:val="es-MX"/>
-        </w:rPr>
-        <w:t>(muestra el formulario con los campos a editar).</w:t>
+        <w:t>(): método edit(muestra el formulario con los campos a editar).</w:t>
       </w:r>
     </w:p>
     <w:p>
@@ -9731,7 +8610,6 @@
         </w:rPr>
       </w:pPr>
       <w:proofErr w:type="spellStart"/>
-      <w:proofErr w:type="gramStart"/>
       <w:r>
         <w:rPr>
           <w:bCs/>
@@ -9753,43 +8631,7 @@
           <w:szCs w:val="28"/>
           <w:lang w:val="es-MX"/>
         </w:rPr>
-        <w:t>(</w:t>
-      </w:r>
-      <w:proofErr w:type="gramEnd"/>
-      <w:r>
-        <w:rPr>
-          <w:bCs/>
-          <w:iCs/>
-          <w:color w:val="2E74B5" w:themeColor="accent1" w:themeShade="BF"/>
-          <w:sz w:val="28"/>
-          <w:szCs w:val="28"/>
-          <w:lang w:val="es-MX"/>
-        </w:rPr>
-        <w:t xml:space="preserve">): método </w:t>
-      </w:r>
-      <w:proofErr w:type="spellStart"/>
-      <w:r>
-        <w:rPr>
-          <w:bCs/>
-          <w:iCs/>
-          <w:color w:val="2E74B5" w:themeColor="accent1" w:themeShade="BF"/>
-          <w:sz w:val="28"/>
-          <w:szCs w:val="28"/>
-          <w:lang w:val="es-MX"/>
-        </w:rPr>
-        <w:t>update</w:t>
-      </w:r>
-      <w:proofErr w:type="spellEnd"/>
-      <w:r>
-        <w:rPr>
-          <w:bCs/>
-          <w:iCs/>
-          <w:color w:val="2E74B5" w:themeColor="accent1" w:themeShade="BF"/>
-          <w:sz w:val="28"/>
-          <w:szCs w:val="28"/>
-          <w:lang w:val="es-MX"/>
-        </w:rPr>
-        <w:t xml:space="preserve">( actualiza los datos en la </w:t>
+        <w:t xml:space="preserve">(): método update( actualiza los datos en la </w:t>
       </w:r>
       <w:proofErr w:type="spellStart"/>
       <w:r>
@@ -9833,7 +8675,6 @@
         </w:rPr>
       </w:pPr>
       <w:proofErr w:type="spellStart"/>
-      <w:proofErr w:type="gramStart"/>
       <w:r>
         <w:rPr>
           <w:bCs/>
@@ -9855,43 +8696,7 @@
           <w:szCs w:val="28"/>
           <w:lang w:val="es-MX"/>
         </w:rPr>
-        <w:t>(</w:t>
-      </w:r>
-      <w:proofErr w:type="gramEnd"/>
-      <w:r>
-        <w:rPr>
-          <w:bCs/>
-          <w:iCs/>
-          <w:color w:val="2E74B5" w:themeColor="accent1" w:themeShade="BF"/>
-          <w:sz w:val="28"/>
-          <w:szCs w:val="28"/>
-          <w:lang w:val="es-MX"/>
-        </w:rPr>
-        <w:t xml:space="preserve">): método </w:t>
-      </w:r>
-      <w:proofErr w:type="spellStart"/>
-      <w:r>
-        <w:rPr>
-          <w:bCs/>
-          <w:iCs/>
-          <w:color w:val="2E74B5" w:themeColor="accent1" w:themeShade="BF"/>
-          <w:sz w:val="28"/>
-          <w:szCs w:val="28"/>
-          <w:lang w:val="es-MX"/>
-        </w:rPr>
-        <w:t>destroy</w:t>
-      </w:r>
-      <w:proofErr w:type="spellEnd"/>
-      <w:r>
-        <w:rPr>
-          <w:bCs/>
-          <w:iCs/>
-          <w:color w:val="2E74B5" w:themeColor="accent1" w:themeShade="BF"/>
-          <w:sz w:val="28"/>
-          <w:szCs w:val="28"/>
-          <w:lang w:val="es-MX"/>
-        </w:rPr>
-        <w:t xml:space="preserve">(elimina el </w:t>
+        <w:t xml:space="preserve">(): método destroy(elimina el </w:t>
       </w:r>
       <w:proofErr w:type="spellStart"/>
       <w:r>
@@ -9967,31 +8772,7 @@
           <w:szCs w:val="28"/>
           <w:lang w:val="es-MX"/>
         </w:rPr>
-        <w:t xml:space="preserve">En el modelo </w:t>
-      </w:r>
-      <w:proofErr w:type="spellStart"/>
-      <w:r>
-        <w:rPr>
-          <w:bCs/>
-          <w:iCs/>
-          <w:color w:val="2E74B5" w:themeColor="accent1" w:themeShade="BF"/>
-          <w:sz w:val="28"/>
-          <w:szCs w:val="28"/>
-          <w:lang w:val="es-MX"/>
-        </w:rPr>
-        <w:t>AsignacionController</w:t>
-      </w:r>
-      <w:proofErr w:type="spellEnd"/>
-      <w:r>
-        <w:rPr>
-          <w:bCs/>
-          <w:iCs/>
-          <w:color w:val="2E74B5" w:themeColor="accent1" w:themeShade="BF"/>
-          <w:sz w:val="28"/>
-          <w:szCs w:val="28"/>
-          <w:lang w:val="es-MX"/>
-        </w:rPr>
-        <w:t xml:space="preserve"> los métodos hacen referencia a:</w:t>
+        <w:t>En el modelo AsignacionController los métodos hacen referencia a:</w:t>
       </w:r>
     </w:p>
     <w:p>
@@ -10010,66 +8791,16 @@
           <w:lang w:val="es-MX"/>
         </w:rPr>
       </w:pPr>
-      <w:proofErr w:type="spellStart"/>
-      <w:proofErr w:type="gramStart"/>
-      <w:r>
-        <w:rPr>
-          <w:bCs/>
-          <w:iCs/>
-          <w:color w:val="2E74B5" w:themeColor="accent1" w:themeShade="BF"/>
-          <w:sz w:val="28"/>
-          <w:szCs w:val="28"/>
-          <w:lang w:val="es-MX"/>
-        </w:rPr>
-        <w:t>MostrarAsignaciones</w:t>
-      </w:r>
-      <w:proofErr w:type="spellEnd"/>
-      <w:r>
-        <w:rPr>
-          <w:bCs/>
-          <w:iCs/>
-          <w:color w:val="2E74B5" w:themeColor="accent1" w:themeShade="BF"/>
-          <w:sz w:val="28"/>
-          <w:szCs w:val="28"/>
-          <w:lang w:val="es-MX"/>
-        </w:rPr>
-        <w:t>(</w:t>
-      </w:r>
-      <w:proofErr w:type="gramEnd"/>
-      <w:r>
-        <w:rPr>
-          <w:bCs/>
-          <w:iCs/>
-          <w:color w:val="2E74B5" w:themeColor="accent1" w:themeShade="BF"/>
-          <w:sz w:val="28"/>
-          <w:szCs w:val="28"/>
-          <w:lang w:val="es-MX"/>
-        </w:rPr>
-        <w:t xml:space="preserve">) : método </w:t>
-      </w:r>
-      <w:proofErr w:type="spellStart"/>
-      <w:r>
-        <w:rPr>
-          <w:bCs/>
-          <w:iCs/>
-          <w:color w:val="2E74B5" w:themeColor="accent1" w:themeShade="BF"/>
-          <w:sz w:val="28"/>
-          <w:szCs w:val="28"/>
-          <w:lang w:val="es-MX"/>
-        </w:rPr>
-        <w:t>index</w:t>
-      </w:r>
-      <w:proofErr w:type="spellEnd"/>
-      <w:r>
-        <w:rPr>
-          <w:bCs/>
-          <w:iCs/>
-          <w:color w:val="2E74B5" w:themeColor="accent1" w:themeShade="BF"/>
-          <w:sz w:val="28"/>
-          <w:szCs w:val="28"/>
-          <w:lang w:val="es-MX"/>
-        </w:rPr>
-        <w:t xml:space="preserve"> (muestra todas las asignaciones)</w:t>
+      <w:r>
+        <w:rPr>
+          <w:bCs/>
+          <w:iCs/>
+          <w:color w:val="2E74B5" w:themeColor="accent1" w:themeShade="BF"/>
+          <w:sz w:val="28"/>
+          <w:szCs w:val="28"/>
+          <w:lang w:val="es-MX"/>
+        </w:rPr>
+        <w:t>MostrarAsignaciones() : método index (muestra todas las asignaciones)</w:t>
       </w:r>
     </w:p>
     <w:p>
@@ -10088,8 +8819,6 @@
           <w:lang w:val="es-MX"/>
         </w:rPr>
       </w:pPr>
-      <w:proofErr w:type="spellStart"/>
-      <w:proofErr w:type="gramStart"/>
       <w:r>
         <w:rPr>
           <w:bCs/>
@@ -10112,29 +8841,16 @@
         </w:rPr>
         <w:t>Asignacion</w:t>
       </w:r>
-      <w:proofErr w:type="spellEnd"/>
-      <w:r>
-        <w:rPr>
-          <w:bCs/>
-          <w:iCs/>
-          <w:color w:val="2E74B5" w:themeColor="accent1" w:themeShade="BF"/>
-          <w:sz w:val="28"/>
-          <w:szCs w:val="28"/>
-          <w:lang w:val="es-MX"/>
-        </w:rPr>
-        <w:t>(</w:t>
-      </w:r>
-      <w:proofErr w:type="gramEnd"/>
-      <w:r>
-        <w:rPr>
-          <w:bCs/>
-          <w:iCs/>
-          <w:color w:val="2E74B5" w:themeColor="accent1" w:themeShade="BF"/>
-          <w:sz w:val="28"/>
-          <w:szCs w:val="28"/>
-          <w:lang w:val="es-MX"/>
-        </w:rPr>
-        <w:t xml:space="preserve">) : método créate(muestra el formulario para </w:t>
+      <w:r>
+        <w:rPr>
+          <w:bCs/>
+          <w:iCs/>
+          <w:color w:val="2E74B5" w:themeColor="accent1" w:themeShade="BF"/>
+          <w:sz w:val="28"/>
+          <w:szCs w:val="28"/>
+          <w:lang w:val="es-MX"/>
+        </w:rPr>
+        <w:t xml:space="preserve">() : método créate(muestra el formulario para </w:t>
       </w:r>
       <w:r>
         <w:rPr>
@@ -10176,7 +8892,6 @@
         </w:rPr>
       </w:pPr>
       <w:proofErr w:type="spellStart"/>
-      <w:proofErr w:type="gramStart"/>
       <w:r>
         <w:rPr>
           <w:bCs/>
@@ -10209,19 +8924,7 @@
           <w:szCs w:val="28"/>
           <w:lang w:val="es-MX"/>
         </w:rPr>
-        <w:t>(</w:t>
-      </w:r>
-      <w:proofErr w:type="gramEnd"/>
-      <w:r>
-        <w:rPr>
-          <w:bCs/>
-          <w:iCs/>
-          <w:color w:val="2E74B5" w:themeColor="accent1" w:themeShade="BF"/>
-          <w:sz w:val="28"/>
-          <w:szCs w:val="28"/>
-          <w:lang w:val="es-MX"/>
-        </w:rPr>
-        <w:t xml:space="preserve">): método store(inserta los datos en la </w:t>
+        <w:t xml:space="preserve">(): método store(inserta los datos en la </w:t>
       </w:r>
       <w:proofErr w:type="spellStart"/>
       <w:r>
@@ -10264,8 +8967,6 @@
           <w:lang w:val="es-MX"/>
         </w:rPr>
       </w:pPr>
-      <w:proofErr w:type="spellStart"/>
-      <w:proofErr w:type="gramStart"/>
       <w:r>
         <w:rPr>
           <w:bCs/>
@@ -10288,53 +8989,16 @@
         </w:rPr>
         <w:t>Asignacion</w:t>
       </w:r>
-      <w:proofErr w:type="spellEnd"/>
-      <w:r>
-        <w:rPr>
-          <w:bCs/>
-          <w:iCs/>
-          <w:color w:val="2E74B5" w:themeColor="accent1" w:themeShade="BF"/>
-          <w:sz w:val="28"/>
-          <w:szCs w:val="28"/>
-          <w:lang w:val="es-MX"/>
-        </w:rPr>
-        <w:t>(</w:t>
-      </w:r>
-      <w:proofErr w:type="gramEnd"/>
-      <w:r>
-        <w:rPr>
-          <w:bCs/>
-          <w:iCs/>
-          <w:color w:val="2E74B5" w:themeColor="accent1" w:themeShade="BF"/>
-          <w:sz w:val="28"/>
-          <w:szCs w:val="28"/>
-          <w:lang w:val="es-MX"/>
-        </w:rPr>
-        <w:t xml:space="preserve">): método </w:t>
-      </w:r>
-      <w:proofErr w:type="spellStart"/>
-      <w:r>
-        <w:rPr>
-          <w:bCs/>
-          <w:iCs/>
-          <w:color w:val="2E74B5" w:themeColor="accent1" w:themeShade="BF"/>
-          <w:sz w:val="28"/>
-          <w:szCs w:val="28"/>
-          <w:lang w:val="es-MX"/>
-        </w:rPr>
-        <w:t>edit</w:t>
-      </w:r>
-      <w:proofErr w:type="spellEnd"/>
-      <w:r>
-        <w:rPr>
-          <w:bCs/>
-          <w:iCs/>
-          <w:color w:val="2E74B5" w:themeColor="accent1" w:themeShade="BF"/>
-          <w:sz w:val="28"/>
-          <w:szCs w:val="28"/>
-          <w:lang w:val="es-MX"/>
-        </w:rPr>
-        <w:t>(muestra el formulario con los campos a editar).</w:t>
+      <w:r>
+        <w:rPr>
+          <w:bCs/>
+          <w:iCs/>
+          <w:color w:val="2E74B5" w:themeColor="accent1" w:themeShade="BF"/>
+          <w:sz w:val="28"/>
+          <w:szCs w:val="28"/>
+          <w:lang w:val="es-MX"/>
+        </w:rPr>
+        <w:t>(): método edit(muestra el formulario con los campos a editar).</w:t>
       </w:r>
     </w:p>
     <w:p>
@@ -10353,8 +9017,6 @@
           <w:lang w:val="es-MX"/>
         </w:rPr>
       </w:pPr>
-      <w:proofErr w:type="spellStart"/>
-      <w:proofErr w:type="gramStart"/>
       <w:r>
         <w:rPr>
           <w:bCs/>
@@ -10377,53 +9039,16 @@
         </w:rPr>
         <w:t>Asignacion</w:t>
       </w:r>
-      <w:proofErr w:type="spellEnd"/>
-      <w:r>
-        <w:rPr>
-          <w:bCs/>
-          <w:iCs/>
-          <w:color w:val="2E74B5" w:themeColor="accent1" w:themeShade="BF"/>
-          <w:sz w:val="28"/>
-          <w:szCs w:val="28"/>
-          <w:lang w:val="es-MX"/>
-        </w:rPr>
-        <w:t>(</w:t>
-      </w:r>
-      <w:proofErr w:type="gramEnd"/>
-      <w:r>
-        <w:rPr>
-          <w:bCs/>
-          <w:iCs/>
-          <w:color w:val="2E74B5" w:themeColor="accent1" w:themeShade="BF"/>
-          <w:sz w:val="28"/>
-          <w:szCs w:val="28"/>
-          <w:lang w:val="es-MX"/>
-        </w:rPr>
-        <w:t xml:space="preserve">): método </w:t>
-      </w:r>
-      <w:proofErr w:type="spellStart"/>
-      <w:r>
-        <w:rPr>
-          <w:bCs/>
-          <w:iCs/>
-          <w:color w:val="2E74B5" w:themeColor="accent1" w:themeShade="BF"/>
-          <w:sz w:val="28"/>
-          <w:szCs w:val="28"/>
-          <w:lang w:val="es-MX"/>
-        </w:rPr>
-        <w:t>update</w:t>
-      </w:r>
-      <w:proofErr w:type="spellEnd"/>
-      <w:r>
-        <w:rPr>
-          <w:bCs/>
-          <w:iCs/>
-          <w:color w:val="2E74B5" w:themeColor="accent1" w:themeShade="BF"/>
-          <w:sz w:val="28"/>
-          <w:szCs w:val="28"/>
-          <w:lang w:val="es-MX"/>
-        </w:rPr>
-        <w:t xml:space="preserve">( actualiza los datos en la </w:t>
+      <w:r>
+        <w:rPr>
+          <w:bCs/>
+          <w:iCs/>
+          <w:color w:val="2E74B5" w:themeColor="accent1" w:themeShade="BF"/>
+          <w:sz w:val="28"/>
+          <w:szCs w:val="28"/>
+          <w:lang w:val="es-MX"/>
+        </w:rPr>
+        <w:t xml:space="preserve">(): método update( actualiza los datos en la </w:t>
       </w:r>
       <w:proofErr w:type="spellStart"/>
       <w:r>
@@ -10466,8 +9091,6 @@
           <w:lang w:val="es-MX"/>
         </w:rPr>
       </w:pPr>
-      <w:proofErr w:type="spellStart"/>
-      <w:proofErr w:type="gramStart"/>
       <w:r>
         <w:rPr>
           <w:bCs/>
@@ -10490,53 +9113,16 @@
         </w:rPr>
         <w:t>Asignacion</w:t>
       </w:r>
-      <w:proofErr w:type="spellEnd"/>
-      <w:r>
-        <w:rPr>
-          <w:bCs/>
-          <w:iCs/>
-          <w:color w:val="2E74B5" w:themeColor="accent1" w:themeShade="BF"/>
-          <w:sz w:val="28"/>
-          <w:szCs w:val="28"/>
-          <w:lang w:val="es-MX"/>
-        </w:rPr>
-        <w:t>(</w:t>
-      </w:r>
-      <w:proofErr w:type="gramEnd"/>
-      <w:r>
-        <w:rPr>
-          <w:bCs/>
-          <w:iCs/>
-          <w:color w:val="2E74B5" w:themeColor="accent1" w:themeShade="BF"/>
-          <w:sz w:val="28"/>
-          <w:szCs w:val="28"/>
-          <w:lang w:val="es-MX"/>
-        </w:rPr>
-        <w:t xml:space="preserve">): método </w:t>
-      </w:r>
-      <w:proofErr w:type="spellStart"/>
-      <w:r>
-        <w:rPr>
-          <w:bCs/>
-          <w:iCs/>
-          <w:color w:val="2E74B5" w:themeColor="accent1" w:themeShade="BF"/>
-          <w:sz w:val="28"/>
-          <w:szCs w:val="28"/>
-          <w:lang w:val="es-MX"/>
-        </w:rPr>
-        <w:t>destroy</w:t>
-      </w:r>
-      <w:proofErr w:type="spellEnd"/>
-      <w:r>
-        <w:rPr>
-          <w:bCs/>
-          <w:iCs/>
-          <w:color w:val="2E74B5" w:themeColor="accent1" w:themeShade="BF"/>
-          <w:sz w:val="28"/>
-          <w:szCs w:val="28"/>
-          <w:lang w:val="es-MX"/>
-        </w:rPr>
-        <w:t xml:space="preserve">(elimina </w:t>
+      <w:r>
+        <w:rPr>
+          <w:bCs/>
+          <w:iCs/>
+          <w:color w:val="2E74B5" w:themeColor="accent1" w:themeShade="BF"/>
+          <w:sz w:val="28"/>
+          <w:szCs w:val="28"/>
+          <w:lang w:val="es-MX"/>
+        </w:rPr>
+        <w:t xml:space="preserve">(): método destroy(elimina </w:t>
       </w:r>
       <w:r>
         <w:rPr>
@@ -10911,27 +9497,7 @@
           <w:szCs w:val="28"/>
           <w:lang w:val="es-MX"/>
         </w:rPr>
-        <w:t xml:space="preserve"> Laravel en su versión 8 y como manejador de Base de datos </w:t>
-      </w:r>
-      <w:proofErr w:type="spellStart"/>
-      <w:r>
-        <w:rPr>
-          <w:color w:val="2E74B5" w:themeColor="accent1" w:themeShade="BF"/>
-          <w:sz w:val="28"/>
-          <w:szCs w:val="28"/>
-          <w:lang w:val="es-MX"/>
-        </w:rPr>
-        <w:t>MySQL</w:t>
-      </w:r>
-      <w:proofErr w:type="spellEnd"/>
-      <w:r>
-        <w:rPr>
-          <w:color w:val="2E74B5" w:themeColor="accent1" w:themeShade="BF"/>
-          <w:sz w:val="28"/>
-          <w:szCs w:val="28"/>
-          <w:lang w:val="es-MX"/>
-        </w:rPr>
-        <w:t>.</w:t>
+        <w:t xml:space="preserve"> Laravel en su versión 8 y como manejador de Base de datos MySQL.</w:t>
       </w:r>
     </w:p>
     <w:p>
@@ -11395,48 +9961,250 @@
           <w:szCs w:val="28"/>
           <w:lang w:val="es-MX"/>
         </w:rPr>
-        <w:t xml:space="preserve"> para la realización de los iconos del sistema y Adobe XD para realizar los </w:t>
-      </w:r>
-      <w:proofErr w:type="spellStart"/>
-      <w:r>
-        <w:rPr>
-          <w:color w:val="2E74B5" w:themeColor="accent1" w:themeShade="BF"/>
-          <w:sz w:val="28"/>
-          <w:szCs w:val="28"/>
-          <w:lang w:val="es-MX"/>
-        </w:rPr>
-        <w:t>mockups</w:t>
-      </w:r>
-      <w:proofErr w:type="spellEnd"/>
-      <w:r>
-        <w:rPr>
-          <w:color w:val="2E74B5" w:themeColor="accent1" w:themeShade="BF"/>
-          <w:sz w:val="28"/>
-          <w:szCs w:val="28"/>
-          <w:lang w:val="es-MX"/>
-        </w:rPr>
-        <w:t>.</w:t>
-      </w:r>
-    </w:p>
-    <w:p>
-      <w:pPr>
-        <w:rPr>
-          <w:color w:val="000000" w:themeColor="text1"/>
+        <w:t xml:space="preserve"> para la realización de los iconos del sistema y Adobe XD para realizar los mockups.</w:t>
+      </w:r>
+    </w:p>
+    <w:p>
+      <w:pPr>
+        <w:jc w:val="both"/>
+        <w:rPr>
+          <w:b/>
+          <w:bCs/>
+          <w:i/>
+          <w:iCs/>
+          <w:color w:val="2E74B5" w:themeColor="accent1" w:themeShade="BF"/>
+          <w:sz w:val="36"/>
+          <w:szCs w:val="36"/>
+          <w:lang w:val="es-MX"/>
+        </w:rPr>
+      </w:pPr>
+    </w:p>
+    <w:p>
+      <w:pPr>
+        <w:jc w:val="both"/>
+        <w:rPr>
+          <w:color w:val="2E74B5" w:themeColor="accent1" w:themeShade="BF"/>
+          <w:sz w:val="28"/>
+          <w:szCs w:val="28"/>
+          <w:lang w:val="es-MX"/>
+        </w:rPr>
+      </w:pPr>
+      <w:r>
+        <w:rPr>
+          <w:b/>
+          <w:bCs/>
+          <w:i/>
+          <w:iCs/>
+          <w:color w:val="2E74B5" w:themeColor="accent1" w:themeShade="BF"/>
+          <w:sz w:val="36"/>
+          <w:szCs w:val="36"/>
+          <w:lang w:val="es-MX"/>
+        </w:rPr>
+        <w:lastRenderedPageBreak/>
+        <w:t>Detalles de implementación:</w:t>
+      </w:r>
+    </w:p>
+    <w:p>
+      <w:pPr>
+        <w:jc w:val="both"/>
+        <w:rPr>
+          <w:b/>
+          <w:bCs/>
+          <w:i/>
+          <w:iCs/>
+          <w:color w:val="2E74B5" w:themeColor="accent1" w:themeShade="BF"/>
           <w:sz w:val="32"/>
           <w:szCs w:val="32"/>
           <w:lang w:val="es-MX"/>
         </w:rPr>
       </w:pPr>
-    </w:p>
-    <w:p>
-      <w:pPr>
-        <w:rPr>
-          <w:color w:val="000000" w:themeColor="text1"/>
+      <w:r>
+        <w:rPr>
+          <w:color w:val="2E74B5" w:themeColor="accent1" w:themeShade="BF"/>
+          <w:sz w:val="28"/>
+          <w:szCs w:val="28"/>
+          <w:lang w:val="es-MX"/>
+        </w:rPr>
+        <w:t xml:space="preserve">Las clases del controlador se encuentran en la carpeta </w:t>
+      </w:r>
+      <w:r>
+        <w:rPr>
+          <w:b/>
+          <w:bCs/>
+          <w:i/>
+          <w:iCs/>
+          <w:color w:val="2E74B5" w:themeColor="accent1" w:themeShade="BF"/>
           <w:sz w:val="32"/>
           <w:szCs w:val="32"/>
           <w:lang w:val="es-MX"/>
         </w:rPr>
-      </w:pPr>
+        <w:t>App\Http\</w:t>
+      </w:r>
+      <w:proofErr w:type="spellStart"/>
+      <w:r>
+        <w:rPr>
+          <w:b/>
+          <w:bCs/>
+          <w:i/>
+          <w:iCs/>
+          <w:color w:val="2E74B5" w:themeColor="accent1" w:themeShade="BF"/>
+          <w:sz w:val="32"/>
+          <w:szCs w:val="32"/>
+          <w:lang w:val="es-MX"/>
+        </w:rPr>
+        <w:t>Controllers</w:t>
+      </w:r>
+      <w:proofErr w:type="spellEnd"/>
+    </w:p>
+    <w:p>
+      <w:pPr>
+        <w:jc w:val="both"/>
+        <w:rPr>
+          <w:b/>
+          <w:bCs/>
+          <w:i/>
+          <w:iCs/>
+          <w:color w:val="2E74B5" w:themeColor="accent1" w:themeShade="BF"/>
+          <w:sz w:val="32"/>
+          <w:szCs w:val="32"/>
+          <w:lang w:val="es-MX"/>
+        </w:rPr>
+      </w:pPr>
+      <w:r>
+        <w:rPr>
+          <w:color w:val="2E74B5" w:themeColor="accent1" w:themeShade="BF"/>
+          <w:sz w:val="28"/>
+          <w:szCs w:val="28"/>
+          <w:lang w:val="es-MX"/>
+        </w:rPr>
+        <w:t xml:space="preserve">Las clases del modelo se encuentran en la carpeta </w:t>
+      </w:r>
+      <w:r>
+        <w:rPr>
+          <w:b/>
+          <w:bCs/>
+          <w:i/>
+          <w:iCs/>
+          <w:color w:val="2E74B5" w:themeColor="accent1" w:themeShade="BF"/>
+          <w:sz w:val="32"/>
+          <w:szCs w:val="32"/>
+          <w:lang w:val="es-MX"/>
+        </w:rPr>
+        <w:t>App\</w:t>
+      </w:r>
+      <w:proofErr w:type="spellStart"/>
+      <w:r>
+        <w:rPr>
+          <w:b/>
+          <w:bCs/>
+          <w:i/>
+          <w:iCs/>
+          <w:color w:val="2E74B5" w:themeColor="accent1" w:themeShade="BF"/>
+          <w:sz w:val="32"/>
+          <w:szCs w:val="32"/>
+          <w:lang w:val="es-MX"/>
+        </w:rPr>
+        <w:t>Models</w:t>
+      </w:r>
+      <w:proofErr w:type="spellEnd"/>
+    </w:p>
+    <w:p>
+      <w:pPr>
+        <w:jc w:val="both"/>
+        <w:rPr>
+          <w:color w:val="2E74B5" w:themeColor="accent1" w:themeShade="BF"/>
+          <w:sz w:val="28"/>
+          <w:szCs w:val="28"/>
+          <w:lang w:val="es-MX"/>
+        </w:rPr>
+      </w:pPr>
+      <w:r>
+        <w:rPr>
+          <w:color w:val="2E74B5" w:themeColor="accent1" w:themeShade="BF"/>
+          <w:sz w:val="28"/>
+          <w:szCs w:val="28"/>
+          <w:lang w:val="es-MX"/>
+        </w:rPr>
+        <w:t xml:space="preserve">Las clases de la vista se encuentran en la carpeta </w:t>
+      </w:r>
+      <w:proofErr w:type="spellStart"/>
+      <w:r>
+        <w:rPr>
+          <w:b/>
+          <w:bCs/>
+          <w:i/>
+          <w:iCs/>
+          <w:color w:val="2E74B5" w:themeColor="accent1" w:themeShade="BF"/>
+          <w:sz w:val="32"/>
+          <w:szCs w:val="32"/>
+          <w:lang w:val="es-MX"/>
+        </w:rPr>
+        <w:t>Resources</w:t>
+      </w:r>
+      <w:proofErr w:type="spellEnd"/>
+      <w:r>
+        <w:rPr>
+          <w:b/>
+          <w:bCs/>
+          <w:i/>
+          <w:iCs/>
+          <w:color w:val="2E74B5" w:themeColor="accent1" w:themeShade="BF"/>
+          <w:sz w:val="32"/>
+          <w:szCs w:val="32"/>
+          <w:lang w:val="es-MX"/>
+        </w:rPr>
+        <w:t>\</w:t>
+      </w:r>
+      <w:proofErr w:type="spellStart"/>
+      <w:r>
+        <w:rPr>
+          <w:b/>
+          <w:bCs/>
+          <w:i/>
+          <w:iCs/>
+          <w:color w:val="2E74B5" w:themeColor="accent1" w:themeShade="BF"/>
+          <w:sz w:val="32"/>
+          <w:szCs w:val="32"/>
+          <w:lang w:val="es-MX"/>
+        </w:rPr>
+        <w:t>Views</w:t>
+      </w:r>
+      <w:proofErr w:type="spellEnd"/>
+    </w:p>
+    <w:p>
+      <w:pPr>
+        <w:jc w:val="both"/>
+        <w:rPr>
+          <w:b/>
+          <w:bCs/>
+          <w:color w:val="2E74B5" w:themeColor="accent1" w:themeShade="BF"/>
+          <w:sz w:val="32"/>
+          <w:szCs w:val="32"/>
+          <w:lang w:val="es-MX"/>
+        </w:rPr>
+      </w:pPr>
+      <w:r>
+        <w:rPr>
+          <w:b/>
+          <w:bCs/>
+          <w:color w:val="2E74B5" w:themeColor="accent1" w:themeShade="BF"/>
+          <w:sz w:val="32"/>
+          <w:szCs w:val="32"/>
+          <w:lang w:val="es-MX"/>
+        </w:rPr>
+        <w:t>Las clases Modelo y la Conexión a la base de datos NO se implementaron manualmente, se utilizaron las</w:t>
+      </w:r>
+      <w:r>
+        <w:rPr>
+          <w:b/>
+          <w:bCs/>
+          <w:color w:val="2E74B5" w:themeColor="accent1" w:themeShade="BF"/>
+          <w:sz w:val="32"/>
+          <w:szCs w:val="32"/>
+          <w:lang w:val="es-MX"/>
+        </w:rPr>
+        <w:t xml:space="preserve"> provistas por el Framework.</w:t>
+      </w:r>
     </w:p>
     <w:p>
       <w:pPr>
@@ -11450,7 +10218,9 @@
           <w:lang w:val="es-MX"/>
         </w:rPr>
       </w:pPr>
-      <w:r>
+    </w:p>
+    <w:p>
+      <w:pPr>
         <w:rPr>
           <w:rFonts w:cstheme="minorHAnsi"/>
           <w:b/>
@@ -11460,6 +10230,109 @@
           <w:szCs w:val="36"/>
           <w:lang w:val="es-MX"/>
         </w:rPr>
+      </w:pPr>
+    </w:p>
+    <w:p>
+      <w:pPr>
+        <w:rPr>
+          <w:rFonts w:cstheme="minorHAnsi"/>
+          <w:b/>
+          <w:i/>
+          <w:color w:val="2E74B5" w:themeColor="accent1" w:themeShade="BF"/>
+          <w:sz w:val="36"/>
+          <w:szCs w:val="36"/>
+          <w:lang w:val="es-MX"/>
+        </w:rPr>
+      </w:pPr>
+    </w:p>
+    <w:p>
+      <w:pPr>
+        <w:rPr>
+          <w:rFonts w:cstheme="minorHAnsi"/>
+          <w:b/>
+          <w:i/>
+          <w:color w:val="2E74B5" w:themeColor="accent1" w:themeShade="BF"/>
+          <w:sz w:val="36"/>
+          <w:szCs w:val="36"/>
+          <w:lang w:val="es-MX"/>
+        </w:rPr>
+      </w:pPr>
+    </w:p>
+    <w:p>
+      <w:pPr>
+        <w:rPr>
+          <w:rFonts w:cstheme="minorHAnsi"/>
+          <w:b/>
+          <w:i/>
+          <w:color w:val="2E74B5" w:themeColor="accent1" w:themeShade="BF"/>
+          <w:sz w:val="36"/>
+          <w:szCs w:val="36"/>
+          <w:lang w:val="es-MX"/>
+        </w:rPr>
+      </w:pPr>
+    </w:p>
+    <w:p>
+      <w:pPr>
+        <w:rPr>
+          <w:rFonts w:cstheme="minorHAnsi"/>
+          <w:b/>
+          <w:i/>
+          <w:color w:val="2E74B5" w:themeColor="accent1" w:themeShade="BF"/>
+          <w:sz w:val="36"/>
+          <w:szCs w:val="36"/>
+          <w:lang w:val="es-MX"/>
+        </w:rPr>
+      </w:pPr>
+    </w:p>
+    <w:p>
+      <w:pPr>
+        <w:rPr>
+          <w:rFonts w:cstheme="minorHAnsi"/>
+          <w:b/>
+          <w:i/>
+          <w:color w:val="2E74B5" w:themeColor="accent1" w:themeShade="BF"/>
+          <w:sz w:val="36"/>
+          <w:szCs w:val="36"/>
+          <w:lang w:val="es-MX"/>
+        </w:rPr>
+      </w:pPr>
+    </w:p>
+    <w:p>
+      <w:pPr>
+        <w:rPr>
+          <w:rFonts w:cstheme="minorHAnsi"/>
+          <w:b/>
+          <w:i/>
+          <w:color w:val="2E74B5" w:themeColor="accent1" w:themeShade="BF"/>
+          <w:sz w:val="36"/>
+          <w:szCs w:val="36"/>
+          <w:lang w:val="es-MX"/>
+        </w:rPr>
+      </w:pPr>
+    </w:p>
+    <w:p>
+      <w:pPr>
+        <w:rPr>
+          <w:rFonts w:cstheme="minorHAnsi"/>
+          <w:b/>
+          <w:i/>
+          <w:color w:val="2E74B5" w:themeColor="accent1" w:themeShade="BF"/>
+          <w:sz w:val="36"/>
+          <w:szCs w:val="36"/>
+          <w:lang w:val="es-MX"/>
+        </w:rPr>
+      </w:pPr>
+      <w:r>
+        <w:rPr>
+          <w:rFonts w:cstheme="minorHAnsi"/>
+          <w:b/>
+          <w:i/>
+          <w:color w:val="2E74B5" w:themeColor="accent1" w:themeShade="BF"/>
+          <w:sz w:val="36"/>
+          <w:szCs w:val="36"/>
+          <w:lang w:val="es-MX"/>
+        </w:rPr>
+        <w:lastRenderedPageBreak/>
         <w:t>Datos de Prueba</w:t>
       </w:r>
     </w:p>
@@ -11673,7 +10546,6 @@
         <w:t xml:space="preserve"> </w:t>
       </w:r>
       <w:proofErr w:type="spellStart"/>
-      <w:proofErr w:type="gramStart"/>
       <w:r>
         <w:rPr>
           <w:rFonts w:ascii="Arial" w:hAnsi="Arial" w:cs="Arial"/>
@@ -11685,7 +10557,6 @@
         <w:t>db:seed</w:t>
       </w:r>
       <w:proofErr w:type="spellEnd"/>
-      <w:proofErr w:type="gramEnd"/>
       <w:r>
         <w:rPr>
           <w:rFonts w:ascii="Arial" w:hAnsi="Arial" w:cs="Arial"/>
@@ -11879,18 +10750,7 @@
           <w:szCs w:val="28"/>
           <w:lang w:val="es-MX"/>
         </w:rPr>
-        <w:t xml:space="preserve"> </w:t>
-      </w:r>
-      <w:proofErr w:type="gramStart"/>
-      <w:r>
-        <w:rPr>
-          <w:rFonts w:ascii="Arial" w:hAnsi="Arial" w:cs="Arial"/>
-          <w:color w:val="2E74B5" w:themeColor="accent1" w:themeShade="BF"/>
-          <w:sz w:val="28"/>
-          <w:szCs w:val="28"/>
-          <w:lang w:val="es-MX"/>
-        </w:rPr>
-        <w:t xml:space="preserve">/  </w:t>
+        <w:t xml:space="preserve"> /  </w:t>
       </w:r>
       <w:proofErr w:type="spellStart"/>
       <w:r>
@@ -11904,7 +10764,6 @@
         <w:t>Password</w:t>
       </w:r>
       <w:proofErr w:type="spellEnd"/>
-      <w:proofErr w:type="gramEnd"/>
       <w:r>
         <w:rPr>
           <w:rFonts w:ascii="Arial" w:hAnsi="Arial" w:cs="Arial"/>
@@ -12012,7 +10871,6 @@
           <w:szCs w:val="28"/>
         </w:rPr>
       </w:pPr>
-      <w:proofErr w:type="spellStart"/>
       <w:r>
         <w:rPr>
           <w:rFonts w:ascii="Arial" w:hAnsi="Arial" w:cs="Arial"/>
@@ -12023,7 +10881,6 @@
         </w:rPr>
         <w:t>Gestion</w:t>
       </w:r>
-      <w:proofErr w:type="spellEnd"/>
       <w:r>
         <w:rPr>
           <w:rFonts w:ascii="Arial" w:hAnsi="Arial" w:cs="Arial"/>
@@ -12060,6 +10917,21 @@
         </w:rPr>
         <w:t>Password: 103</w:t>
       </w:r>
+    </w:p>
+    <w:p>
+      <w:pPr>
+        <w:ind w:left="5040" w:firstLine="720"/>
+        <w:rPr>
+          <w:b/>
+          <w:bCs/>
+          <w:i/>
+          <w:iCs/>
+          <w:color w:val="2E74B5" w:themeColor="accent1" w:themeShade="BF"/>
+          <w:sz w:val="52"/>
+          <w:szCs w:val="52"/>
+          <w:lang w:val="es-MX"/>
+        </w:rPr>
+      </w:pPr>
     </w:p>
     <w:p>
       <w:pPr>
@@ -12292,6 +11164,16 @@
         </w:rPr>
         <w:t>contrase</w:t>
       </w:r>
+      <w:r>
+        <w:rPr>
+          <w:rFonts w:ascii="Arial" w:hAnsi="Arial" w:cs="Arial"/>
+          <w:color w:val="2E74B5" w:themeColor="accent1" w:themeShade="BF"/>
+          <w:sz w:val="28"/>
+          <w:szCs w:val="28"/>
+          <w:lang w:val="es-ES"/>
+        </w:rPr>
+        <w:t>ña</w:t>
+      </w:r>
       <w:proofErr w:type="spellEnd"/>
       <w:r>
         <w:rPr>
@@ -12301,7 +11183,7 @@
           <w:szCs w:val="28"/>
           <w:lang w:val="es-ES"/>
         </w:rPr>
-        <w:t>ña incorrecto:</w:t>
+        <w:t xml:space="preserve"> incorrecto:</w:t>
       </w:r>
     </w:p>
     <w:p>
@@ -12864,7 +11746,7 @@
 </file>
 
 <file path=word/endnotes.xml><?xml version="1.0" encoding="utf-8"?>
-<w:endnotes xmlns:wpc="http://schemas.microsoft.com/office/word/2010/wordprocessingCanvas" xmlns:cx="http://schemas.microsoft.com/office/drawing/2014/chartex" xmlns:mc="http://schemas.openxmlformats.org/markup-compatibility/2006" xmlns:o="urn:schemas-microsoft-com:office:office" xmlns:r="http://schemas.openxmlformats.org/officeDocument/2006/relationships" xmlns:m="http://schemas.openxmlformats.org/officeDocument/2006/math" xmlns:v="urn:schemas-microsoft-com:vml" xmlns:wp14="http://schemas.microsoft.com/office/word/2010/wordprocessingDrawing" xmlns:wp="http://schemas.openxmlformats.org/drawingml/2006/wordprocessingDrawing" xmlns:w10="urn:schemas-microsoft-com:office:word" xmlns:w="http://schemas.openxmlformats.org/wordprocessingml/2006/main" xmlns:w14="http://schemas.microsoft.com/office/word/2010/wordml" xmlns:w15="http://schemas.microsoft.com/office/word/2012/wordml" xmlns:w16se="http://schemas.microsoft.com/office/word/2015/wordml/symex" xmlns:wpg="http://schemas.microsoft.com/office/word/2010/wordprocessingGroup" xmlns:wpi="http://schemas.microsoft.com/office/word/2010/wordprocessingInk" xmlns:wne="http://schemas.microsoft.com/office/word/2006/wordml" xmlns:wps="http://schemas.microsoft.com/office/word/2010/wordprocessingShape" mc:Ignorable="w14 w15 w16se wp14">
+<w:endnotes xmlns:wpc="http://schemas.microsoft.com/office/word/2010/wordprocessingCanvas" xmlns:cx="http://schemas.microsoft.com/office/drawing/2014/chartex" xmlns:cx1="http://schemas.microsoft.com/office/drawing/2015/9/8/chartex" xmlns:cx2="http://schemas.microsoft.com/office/drawing/2015/10/21/chartex" xmlns:cx3="http://schemas.microsoft.com/office/drawing/2016/5/9/chartex" xmlns:cx4="http://schemas.microsoft.com/office/drawing/2016/5/10/chartex" xmlns:cx5="http://schemas.microsoft.com/office/drawing/2016/5/11/chartex" xmlns:cx6="http://schemas.microsoft.com/office/drawing/2016/5/12/chartex" xmlns:cx7="http://schemas.microsoft.com/office/drawing/2016/5/13/chartex" xmlns:cx8="http://schemas.microsoft.com/office/drawing/2016/5/14/chartex" xmlns:mc="http://schemas.openxmlformats.org/markup-compatibility/2006" xmlns:aink="http://schemas.microsoft.com/office/drawing/2016/ink" xmlns:am3d="http://schemas.microsoft.com/office/drawing/2017/model3d" xmlns:o="urn:schemas-microsoft-com:office:office" xmlns:r="http://schemas.openxmlformats.org/officeDocument/2006/relationships" xmlns:m="http://schemas.openxmlformats.org/officeDocument/2006/math" xmlns:v="urn:schemas-microsoft-com:vml" xmlns:wp14="http://schemas.microsoft.com/office/word/2010/wordprocessingDrawing" xmlns:wp="http://schemas.openxmlformats.org/drawingml/2006/wordprocessingDrawing" xmlns:w10="urn:schemas-microsoft-com:office:word" xmlns:w="http://schemas.openxmlformats.org/wordprocessingml/2006/main" xmlns:w14="http://schemas.microsoft.com/office/word/2010/wordml" xmlns:w15="http://schemas.microsoft.com/office/word/2012/wordml" xmlns:w16cex="http://schemas.microsoft.com/office/word/2018/wordml/cex" xmlns:w16cid="http://schemas.microsoft.com/office/word/2016/wordml/cid" xmlns:w16="http://schemas.microsoft.com/office/word/2018/wordml" xmlns:w16sdtdh="http://schemas.microsoft.com/office/word/2020/wordml/sdtdatahash" xmlns:w16se="http://schemas.microsoft.com/office/word/2015/wordml/symex" xmlns:wpg="http://schemas.microsoft.com/office/word/2010/wordprocessingGroup" xmlns:wpi="http://schemas.microsoft.com/office/word/2010/wordprocessingInk" xmlns:wne="http://schemas.microsoft.com/office/word/2006/wordml" xmlns:wps="http://schemas.microsoft.com/office/word/2010/wordprocessingShape" mc:Ignorable="w14 w15 w16se w16cid w16 w16cex w16sdtdh wp14">
   <w:endnote w:type="separator" w:id="-1">
     <w:p>
       <w:pPr>
@@ -12889,7 +11771,7 @@
 </file>
 
 <file path=word/footer1.xml><?xml version="1.0" encoding="utf-8"?>
-<w:ftr xmlns:wpc="http://schemas.microsoft.com/office/word/2010/wordprocessingCanvas" xmlns:cx="http://schemas.microsoft.com/office/drawing/2014/chartex" xmlns:mc="http://schemas.openxmlformats.org/markup-compatibility/2006" xmlns:o="urn:schemas-microsoft-com:office:office" xmlns:r="http://schemas.openxmlformats.org/officeDocument/2006/relationships" xmlns:m="http://schemas.openxmlformats.org/officeDocument/2006/math" xmlns:v="urn:schemas-microsoft-com:vml" xmlns:wp14="http://schemas.microsoft.com/office/word/2010/wordprocessingDrawing" xmlns:wp="http://schemas.openxmlformats.org/drawingml/2006/wordprocessingDrawing" xmlns:w10="urn:schemas-microsoft-com:office:word" xmlns:w="http://schemas.openxmlformats.org/wordprocessingml/2006/main" xmlns:w14="http://schemas.microsoft.com/office/word/2010/wordml" xmlns:w15="http://schemas.microsoft.com/office/word/2012/wordml" xmlns:w16se="http://schemas.microsoft.com/office/word/2015/wordml/symex" xmlns:wpg="http://schemas.microsoft.com/office/word/2010/wordprocessingGroup" xmlns:wpi="http://schemas.microsoft.com/office/word/2010/wordprocessingInk" xmlns:wne="http://schemas.microsoft.com/office/word/2006/wordml" xmlns:wps="http://schemas.microsoft.com/office/word/2010/wordprocessingShape" mc:Ignorable="w14 w15 w16se wp14">
+<w:ftr xmlns:wpc="http://schemas.microsoft.com/office/word/2010/wordprocessingCanvas" xmlns:cx="http://schemas.microsoft.com/office/drawing/2014/chartex" xmlns:cx1="http://schemas.microsoft.com/office/drawing/2015/9/8/chartex" xmlns:cx2="http://schemas.microsoft.com/office/drawing/2015/10/21/chartex" xmlns:cx3="http://schemas.microsoft.com/office/drawing/2016/5/9/chartex" xmlns:cx4="http://schemas.microsoft.com/office/drawing/2016/5/10/chartex" xmlns:cx5="http://schemas.microsoft.com/office/drawing/2016/5/11/chartex" xmlns:cx6="http://schemas.microsoft.com/office/drawing/2016/5/12/chartex" xmlns:cx7="http://schemas.microsoft.com/office/drawing/2016/5/13/chartex" xmlns:cx8="http://schemas.microsoft.com/office/drawing/2016/5/14/chartex" xmlns:mc="http://schemas.openxmlformats.org/markup-compatibility/2006" xmlns:aink="http://schemas.microsoft.com/office/drawing/2016/ink" xmlns:am3d="http://schemas.microsoft.com/office/drawing/2017/model3d" xmlns:o="urn:schemas-microsoft-com:office:office" xmlns:r="http://schemas.openxmlformats.org/officeDocument/2006/relationships" xmlns:m="http://schemas.openxmlformats.org/officeDocument/2006/math" xmlns:v="urn:schemas-microsoft-com:vml" xmlns:wp14="http://schemas.microsoft.com/office/word/2010/wordprocessingDrawing" xmlns:wp="http://schemas.openxmlformats.org/drawingml/2006/wordprocessingDrawing" xmlns:w10="urn:schemas-microsoft-com:office:word" xmlns:w="http://schemas.openxmlformats.org/wordprocessingml/2006/main" xmlns:w14="http://schemas.microsoft.com/office/word/2010/wordml" xmlns:w15="http://schemas.microsoft.com/office/word/2012/wordml" xmlns:w16cex="http://schemas.microsoft.com/office/word/2018/wordml/cex" xmlns:w16cid="http://schemas.microsoft.com/office/word/2016/wordml/cid" xmlns:w16="http://schemas.microsoft.com/office/word/2018/wordml" xmlns:w16sdtdh="http://schemas.microsoft.com/office/word/2020/wordml/sdtdatahash" xmlns:w16se="http://schemas.microsoft.com/office/word/2015/wordml/symex" xmlns:wpg="http://schemas.microsoft.com/office/word/2010/wordprocessingGroup" xmlns:wpi="http://schemas.microsoft.com/office/word/2010/wordprocessingInk" xmlns:wne="http://schemas.microsoft.com/office/word/2006/wordml" xmlns:wps="http://schemas.microsoft.com/office/word/2010/wordprocessingShape" mc:Ignorable="w14 w15 w16se w16cid w16 w16cex w16sdtdh wp14">
   <w:sdt>
     <w:sdtPr>
       <w:id w:val="-2018372333"/>
@@ -12898,6 +11780,7 @@
         <w:docPartUnique/>
       </w:docPartObj>
     </w:sdtPr>
+    <w:sdtEndPr/>
     <w:sdtContent>
       <w:p>
         <w:pPr>
@@ -12935,7 +11818,7 @@
 </file>
 
 <file path=word/footnotes.xml><?xml version="1.0" encoding="utf-8"?>
-<w:footnotes xmlns:wpc="http://schemas.microsoft.com/office/word/2010/wordprocessingCanvas" xmlns:cx="http://schemas.microsoft.com/office/drawing/2014/chartex" xmlns:mc="http://schemas.openxmlformats.org/markup-compatibility/2006" xmlns:o="urn:schemas-microsoft-com:office:office" xmlns:r="http://schemas.openxmlformats.org/officeDocument/2006/relationships" xmlns:m="http://schemas.openxmlformats.org/officeDocument/2006/math" xmlns:v="urn:schemas-microsoft-com:vml" xmlns:wp14="http://schemas.microsoft.com/office/word/2010/wordprocessingDrawing" xmlns:wp="http://schemas.openxmlformats.org/drawingml/2006/wordprocessingDrawing" xmlns:w10="urn:schemas-microsoft-com:office:word" xmlns:w="http://schemas.openxmlformats.org/wordprocessingml/2006/main" xmlns:w14="http://schemas.microsoft.com/office/word/2010/wordml" xmlns:w15="http://schemas.microsoft.com/office/word/2012/wordml" xmlns:w16se="http://schemas.microsoft.com/office/word/2015/wordml/symex" xmlns:wpg="http://schemas.microsoft.com/office/word/2010/wordprocessingGroup" xmlns:wpi="http://schemas.microsoft.com/office/word/2010/wordprocessingInk" xmlns:wne="http://schemas.microsoft.com/office/word/2006/wordml" xmlns:wps="http://schemas.microsoft.com/office/word/2010/wordprocessingShape" mc:Ignorable="w14 w15 w16se wp14">
+<w:footnotes xmlns:wpc="http://schemas.microsoft.com/office/word/2010/wordprocessingCanvas" xmlns:cx="http://schemas.microsoft.com/office/drawing/2014/chartex" xmlns:cx1="http://schemas.microsoft.com/office/drawing/2015/9/8/chartex" xmlns:cx2="http://schemas.microsoft.com/office/drawing/2015/10/21/chartex" xmlns:cx3="http://schemas.microsoft.com/office/drawing/2016/5/9/chartex" xmlns:cx4="http://schemas.microsoft.com/office/drawing/2016/5/10/chartex" xmlns:cx5="http://schemas.microsoft.com/office/drawing/2016/5/11/chartex" xmlns:cx6="http://schemas.microsoft.com/office/drawing/2016/5/12/chartex" xmlns:cx7="http://schemas.microsoft.com/office/drawing/2016/5/13/chartex" xmlns:cx8="http://schemas.microsoft.com/office/drawing/2016/5/14/chartex" xmlns:mc="http://schemas.openxmlformats.org/markup-compatibility/2006" xmlns:aink="http://schemas.microsoft.com/office/drawing/2016/ink" xmlns:am3d="http://schemas.microsoft.com/office/drawing/2017/model3d" xmlns:o="urn:schemas-microsoft-com:office:office" xmlns:r="http://schemas.openxmlformats.org/officeDocument/2006/relationships" xmlns:m="http://schemas.openxmlformats.org/officeDocument/2006/math" xmlns:v="urn:schemas-microsoft-com:vml" xmlns:wp14="http://schemas.microsoft.com/office/word/2010/wordprocessingDrawing" xmlns:wp="http://schemas.openxmlformats.org/drawingml/2006/wordprocessingDrawing" xmlns:w10="urn:schemas-microsoft-com:office:word" xmlns:w="http://schemas.openxmlformats.org/wordprocessingml/2006/main" xmlns:w14="http://schemas.microsoft.com/office/word/2010/wordml" xmlns:w15="http://schemas.microsoft.com/office/word/2012/wordml" xmlns:w16cex="http://schemas.microsoft.com/office/word/2018/wordml/cex" xmlns:w16cid="http://schemas.microsoft.com/office/word/2016/wordml/cid" xmlns:w16="http://schemas.microsoft.com/office/word/2018/wordml" xmlns:w16sdtdh="http://schemas.microsoft.com/office/word/2020/wordml/sdtdatahash" xmlns:w16se="http://schemas.microsoft.com/office/word/2015/wordml/symex" xmlns:wpg="http://schemas.microsoft.com/office/word/2010/wordprocessingGroup" xmlns:wpi="http://schemas.microsoft.com/office/word/2010/wordprocessingInk" xmlns:wne="http://schemas.microsoft.com/office/word/2006/wordml" xmlns:wps="http://schemas.microsoft.com/office/word/2010/wordprocessingShape" mc:Ignorable="w14 w15 w16se w16cid w16 w16cex w16sdtdh wp14">
   <w:footnote w:type="separator" w:id="-1">
     <w:p>
       <w:pPr>
@@ -12960,7 +11843,7 @@
 </file>
 
 <file path=word/header1.xml><?xml version="1.0" encoding="utf-8"?>
-<w:hdr xmlns:wpc="http://schemas.microsoft.com/office/word/2010/wordprocessingCanvas" xmlns:cx="http://schemas.microsoft.com/office/drawing/2014/chartex" xmlns:mc="http://schemas.openxmlformats.org/markup-compatibility/2006" xmlns:o="urn:schemas-microsoft-com:office:office" xmlns:r="http://schemas.openxmlformats.org/officeDocument/2006/relationships" xmlns:m="http://schemas.openxmlformats.org/officeDocument/2006/math" xmlns:v="urn:schemas-microsoft-com:vml" xmlns:wp14="http://schemas.microsoft.com/office/word/2010/wordprocessingDrawing" xmlns:wp="http://schemas.openxmlformats.org/drawingml/2006/wordprocessingDrawing" xmlns:w10="urn:schemas-microsoft-com:office:word" xmlns:w="http://schemas.openxmlformats.org/wordprocessingml/2006/main" xmlns:w14="http://schemas.microsoft.com/office/word/2010/wordml" xmlns:w15="http://schemas.microsoft.com/office/word/2012/wordml" xmlns:w16se="http://schemas.microsoft.com/office/word/2015/wordml/symex" xmlns:wpg="http://schemas.microsoft.com/office/word/2010/wordprocessingGroup" xmlns:wpi="http://schemas.microsoft.com/office/word/2010/wordprocessingInk" xmlns:wne="http://schemas.microsoft.com/office/word/2006/wordml" xmlns:wps="http://schemas.microsoft.com/office/word/2010/wordprocessingShape" mc:Ignorable="w14 w15 w16se wp14">
+<w:hdr xmlns:wpc="http://schemas.microsoft.com/office/word/2010/wordprocessingCanvas" xmlns:cx="http://schemas.microsoft.com/office/drawing/2014/chartex" xmlns:cx1="http://schemas.microsoft.com/office/drawing/2015/9/8/chartex" xmlns:cx2="http://schemas.microsoft.com/office/drawing/2015/10/21/chartex" xmlns:cx3="http://schemas.microsoft.com/office/drawing/2016/5/9/chartex" xmlns:cx4="http://schemas.microsoft.com/office/drawing/2016/5/10/chartex" xmlns:cx5="http://schemas.microsoft.com/office/drawing/2016/5/11/chartex" xmlns:cx6="http://schemas.microsoft.com/office/drawing/2016/5/12/chartex" xmlns:cx7="http://schemas.microsoft.com/office/drawing/2016/5/13/chartex" xmlns:cx8="http://schemas.microsoft.com/office/drawing/2016/5/14/chartex" xmlns:mc="http://schemas.openxmlformats.org/markup-compatibility/2006" xmlns:aink="http://schemas.microsoft.com/office/drawing/2016/ink" xmlns:am3d="http://schemas.microsoft.com/office/drawing/2017/model3d" xmlns:o="urn:schemas-microsoft-com:office:office" xmlns:r="http://schemas.openxmlformats.org/officeDocument/2006/relationships" xmlns:m="http://schemas.openxmlformats.org/officeDocument/2006/math" xmlns:v="urn:schemas-microsoft-com:vml" xmlns:wp14="http://schemas.microsoft.com/office/word/2010/wordprocessingDrawing" xmlns:wp="http://schemas.openxmlformats.org/drawingml/2006/wordprocessingDrawing" xmlns:w10="urn:schemas-microsoft-com:office:word" xmlns:w="http://schemas.openxmlformats.org/wordprocessingml/2006/main" xmlns:w14="http://schemas.microsoft.com/office/word/2010/wordml" xmlns:w15="http://schemas.microsoft.com/office/word/2012/wordml" xmlns:w16cex="http://schemas.microsoft.com/office/word/2018/wordml/cex" xmlns:w16cid="http://schemas.microsoft.com/office/word/2016/wordml/cid" xmlns:w16="http://schemas.microsoft.com/office/word/2018/wordml" xmlns:w16sdtdh="http://schemas.microsoft.com/office/word/2020/wordml/sdtdatahash" xmlns:w16se="http://schemas.microsoft.com/office/word/2015/wordml/symex" xmlns:wpg="http://schemas.microsoft.com/office/word/2010/wordprocessingGroup" xmlns:wpi="http://schemas.microsoft.com/office/word/2010/wordprocessingInk" xmlns:wne="http://schemas.microsoft.com/office/word/2006/wordml" xmlns:wps="http://schemas.microsoft.com/office/word/2010/wordprocessingShape" mc:Ignorable="w14 w15 w16se w16cid w16 w16cex w16sdtdh wp14">
   <w:p>
     <w:pPr>
       <w:pStyle w:val="Encabezado"/>
@@ -13113,7 +11996,7 @@
 </file>
 
 <file path=word/numbering.xml><?xml version="1.0" encoding="utf-8"?>
-<w:numbering xmlns:wpc="http://schemas.microsoft.com/office/word/2010/wordprocessingCanvas" xmlns:cx="http://schemas.microsoft.com/office/drawing/2014/chartex" xmlns:mc="http://schemas.openxmlformats.org/markup-compatibility/2006" xmlns:o="urn:schemas-microsoft-com:office:office" xmlns:r="http://schemas.openxmlformats.org/officeDocument/2006/relationships" xmlns:m="http://schemas.openxmlformats.org/officeDocument/2006/math" xmlns:v="urn:schemas-microsoft-com:vml" xmlns:wp14="http://schemas.microsoft.com/office/word/2010/wordprocessingDrawing" xmlns:wp="http://schemas.openxmlformats.org/drawingml/2006/wordprocessingDrawing" xmlns:w10="urn:schemas-microsoft-com:office:word" xmlns:w="http://schemas.openxmlformats.org/wordprocessingml/2006/main" xmlns:w14="http://schemas.microsoft.com/office/word/2010/wordml" xmlns:w15="http://schemas.microsoft.com/office/word/2012/wordml" xmlns:w16se="http://schemas.microsoft.com/office/word/2015/wordml/symex" xmlns:wpg="http://schemas.microsoft.com/office/word/2010/wordprocessingGroup" xmlns:wpi="http://schemas.microsoft.com/office/word/2010/wordprocessingInk" xmlns:wne="http://schemas.microsoft.com/office/word/2006/wordml" xmlns:wps="http://schemas.microsoft.com/office/word/2010/wordprocessingShape" mc:Ignorable="w14 w15 w16se wp14">
+<w:numbering xmlns:wpc="http://schemas.microsoft.com/office/word/2010/wordprocessingCanvas" xmlns:cx="http://schemas.microsoft.com/office/drawing/2014/chartex" xmlns:cx1="http://schemas.microsoft.com/office/drawing/2015/9/8/chartex" xmlns:cx2="http://schemas.microsoft.com/office/drawing/2015/10/21/chartex" xmlns:cx3="http://schemas.microsoft.com/office/drawing/2016/5/9/chartex" xmlns:cx4="http://schemas.microsoft.com/office/drawing/2016/5/10/chartex" xmlns:cx5="http://schemas.microsoft.com/office/drawing/2016/5/11/chartex" xmlns:cx6="http://schemas.microsoft.com/office/drawing/2016/5/12/chartex" xmlns:cx7="http://schemas.microsoft.com/office/drawing/2016/5/13/chartex" xmlns:cx8="http://schemas.microsoft.com/office/drawing/2016/5/14/chartex" xmlns:mc="http://schemas.openxmlformats.org/markup-compatibility/2006" xmlns:aink="http://schemas.microsoft.com/office/drawing/2016/ink" xmlns:am3d="http://schemas.microsoft.com/office/drawing/2017/model3d" xmlns:o="urn:schemas-microsoft-com:office:office" xmlns:r="http://schemas.openxmlformats.org/officeDocument/2006/relationships" xmlns:m="http://schemas.openxmlformats.org/officeDocument/2006/math" xmlns:v="urn:schemas-microsoft-com:vml" xmlns:wp14="http://schemas.microsoft.com/office/word/2010/wordprocessingDrawing" xmlns:wp="http://schemas.openxmlformats.org/drawingml/2006/wordprocessingDrawing" xmlns:w10="urn:schemas-microsoft-com:office:word" xmlns:w="http://schemas.openxmlformats.org/wordprocessingml/2006/main" xmlns:w14="http://schemas.microsoft.com/office/word/2010/wordml" xmlns:w15="http://schemas.microsoft.com/office/word/2012/wordml" xmlns:w16cex="http://schemas.microsoft.com/office/word/2018/wordml/cex" xmlns:w16cid="http://schemas.microsoft.com/office/word/2016/wordml/cid" xmlns:w16="http://schemas.microsoft.com/office/word/2018/wordml" xmlns:w16sdtdh="http://schemas.microsoft.com/office/word/2020/wordml/sdtdatahash" xmlns:w16se="http://schemas.microsoft.com/office/word/2015/wordml/symex" xmlns:wpg="http://schemas.microsoft.com/office/word/2010/wordprocessingGroup" xmlns:wpi="http://schemas.microsoft.com/office/word/2010/wordprocessingInk" xmlns:wne="http://schemas.microsoft.com/office/word/2006/wordml" xmlns:wps="http://schemas.microsoft.com/office/word/2010/wordprocessingShape" mc:Ignorable="w14 w15 w16se w16cid w16 w16cex w16sdtdh wp14">
   <w:abstractNum w:abstractNumId="0" w15:restartNumberingAfterBreak="0">
     <w:nsid w:val="16A3325E"/>
     <w:multiLevelType w:val="hybridMultilevel"/>
@@ -14406,7 +13289,7 @@
 </file>
 
 <file path=word/styles.xml><?xml version="1.0" encoding="utf-8"?>
-<w:styles xmlns:mc="http://schemas.openxmlformats.org/markup-compatibility/2006" xmlns:r="http://schemas.openxmlformats.org/officeDocument/2006/relationships" xmlns:w="http://schemas.openxmlformats.org/wordprocessingml/2006/main" xmlns:w14="http://schemas.microsoft.com/office/word/2010/wordml" xmlns:w15="http://schemas.microsoft.com/office/word/2012/wordml" xmlns:w16se="http://schemas.microsoft.com/office/word/2015/wordml/symex" mc:Ignorable="w14 w15 w16se">
+<w:styles xmlns:mc="http://schemas.openxmlformats.org/markup-compatibility/2006" xmlns:r="http://schemas.openxmlformats.org/officeDocument/2006/relationships" xmlns:w="http://schemas.openxmlformats.org/wordprocessingml/2006/main" xmlns:w14="http://schemas.microsoft.com/office/word/2010/wordml" xmlns:w15="http://schemas.microsoft.com/office/word/2012/wordml" xmlns:w16cex="http://schemas.microsoft.com/office/word/2018/wordml/cex" xmlns:w16cid="http://schemas.microsoft.com/office/word/2016/wordml/cid" xmlns:w16="http://schemas.microsoft.com/office/word/2018/wordml" xmlns:w16sdtdh="http://schemas.microsoft.com/office/word/2020/wordml/sdtdatahash" xmlns:w16se="http://schemas.microsoft.com/office/word/2015/wordml/symex" mc:Ignorable="w14 w15 w16se w16cid w16 w16cex w16sdtdh">
   <w:docDefaults>
     <w:rPrDefault>
       <w:rPr>
@@ -14422,7 +13305,7 @@
       </w:pPr>
     </w:pPrDefault>
   </w:docDefaults>
-  <w:latentStyles w:defLockedState="0" w:defUIPriority="99" w:defSemiHidden="0" w:defUnhideWhenUsed="0" w:defQFormat="0" w:count="371">
+  <w:latentStyles w:defLockedState="0" w:defUIPriority="99" w:defSemiHidden="0" w:defUnhideWhenUsed="0" w:defQFormat="0" w:count="376">
     <w:lsdException w:name="Normal" w:uiPriority="0" w:qFormat="1"/>
     <w:lsdException w:name="heading 1" w:uiPriority="9" w:qFormat="1"/>
     <w:lsdException w:name="heading 2" w:semiHidden="1" w:uiPriority="9" w:unhideWhenUsed="1" w:qFormat="1"/>
@@ -14528,7 +13411,6 @@
     <w:lsdException w:name="HTML Sample" w:semiHidden="1" w:unhideWhenUsed="1"/>
     <w:lsdException w:name="HTML Typewriter" w:semiHidden="1" w:unhideWhenUsed="1"/>
     <w:lsdException w:name="HTML Variable" w:semiHidden="1" w:unhideWhenUsed="1"/>
-    <w:lsdException w:name="Normal Table" w:semiHidden="1" w:unhideWhenUsed="1"/>
     <w:lsdException w:name="annotation subject" w:semiHidden="1" w:unhideWhenUsed="1"/>
     <w:lsdException w:name="No List" w:semiHidden="1" w:unhideWhenUsed="1"/>
     <w:lsdException w:name="Outline List 1" w:semiHidden="1" w:unhideWhenUsed="1"/>
@@ -14571,11 +13453,8 @@
     <w:lsdException w:name="Table Contemporary" w:semiHidden="1" w:unhideWhenUsed="1"/>
     <w:lsdException w:name="Table Elegant" w:semiHidden="1" w:unhideWhenUsed="1"/>
     <w:lsdException w:name="Table Professional" w:semiHidden="1" w:unhideWhenUsed="1"/>
-    <w:lsdException w:name="Table Subtle 1" w:semiHidden="1" w:unhideWhenUsed="1"/>
     <w:lsdException w:name="Table Subtle 2" w:semiHidden="1" w:unhideWhenUsed="1"/>
     <w:lsdException w:name="Table Web 1" w:semiHidden="1" w:unhideWhenUsed="1"/>
-    <w:lsdException w:name="Table Web 2" w:semiHidden="1" w:unhideWhenUsed="1"/>
-    <w:lsdException w:name="Table Web 3" w:semiHidden="1" w:unhideWhenUsed="1"/>
     <w:lsdException w:name="Balloon Text" w:semiHidden="1" w:unhideWhenUsed="1"/>
     <w:lsdException w:name="Table Grid" w:uiPriority="39"/>
     <w:lsdException w:name="Table Theme" w:semiHidden="1" w:unhideWhenUsed="1"/>
@@ -14794,6 +13673,11 @@
     <w:lsdException w:name="List Table 5 Dark Accent 6" w:uiPriority="50"/>
     <w:lsdException w:name="List Table 6 Colorful Accent 6" w:uiPriority="51"/>
     <w:lsdException w:name="List Table 7 Colorful Accent 6" w:uiPriority="52"/>
+    <w:lsdException w:name="Mention" w:semiHidden="1" w:unhideWhenUsed="1"/>
+    <w:lsdException w:name="Smart Hyperlink" w:semiHidden="1" w:unhideWhenUsed="1"/>
+    <w:lsdException w:name="Hashtag" w:semiHidden="1" w:unhideWhenUsed="1"/>
+    <w:lsdException w:name="Unresolved Mention" w:semiHidden="1" w:unhideWhenUsed="1"/>
+    <w:lsdException w:name="Smart Link" w:semiHidden="1" w:unhideWhenUsed="1"/>
   </w:latentStyles>
   <w:style w:type="paragraph" w:default="1" w:styleId="Normal">
     <w:name w:val="Normal"/>
@@ -14917,550 +13801,6 @@
     </w:rPr>
   </w:style>
 </w:styles>
-</file>
-
-<file path=word/glossary/document.xml><?xml version="1.0" encoding="utf-8"?>
-<w:glossaryDocument xmlns:wpc="http://schemas.microsoft.com/office/word/2010/wordprocessingCanvas" xmlns:cx="http://schemas.microsoft.com/office/drawing/2014/chartex" xmlns:mc="http://schemas.openxmlformats.org/markup-compatibility/2006" xmlns:o="urn:schemas-microsoft-com:office:office" xmlns:r="http://schemas.openxmlformats.org/officeDocument/2006/relationships" xmlns:m="http://schemas.openxmlformats.org/officeDocument/2006/math" xmlns:v="urn:schemas-microsoft-com:vml" xmlns:wp14="http://schemas.microsoft.com/office/word/2010/wordprocessingDrawing" xmlns:wp="http://schemas.openxmlformats.org/drawingml/2006/wordprocessingDrawing" xmlns:w10="urn:schemas-microsoft-com:office:word" xmlns:w="http://schemas.openxmlformats.org/wordprocessingml/2006/main" xmlns:w14="http://schemas.microsoft.com/office/word/2010/wordml" xmlns:w15="http://schemas.microsoft.com/office/word/2012/wordml" xmlns:w16se="http://schemas.microsoft.com/office/word/2015/wordml/symex" xmlns:wpg="http://schemas.microsoft.com/office/word/2010/wordprocessingGroup" xmlns:wpi="http://schemas.microsoft.com/office/word/2010/wordprocessingInk" xmlns:wne="http://schemas.microsoft.com/office/word/2006/wordml" xmlns:wps="http://schemas.microsoft.com/office/word/2010/wordprocessingShape" mc:Ignorable="w14 w15 w16se wp14"/>
-</file>
-
-<file path=word/glossary/fontTable.xml><?xml version="1.0" encoding="utf-8"?>
-<w:fonts xmlns:mc="http://schemas.openxmlformats.org/markup-compatibility/2006" xmlns:r="http://schemas.openxmlformats.org/officeDocument/2006/relationships" xmlns:w="http://schemas.openxmlformats.org/wordprocessingml/2006/main" xmlns:w14="http://schemas.microsoft.com/office/word/2010/wordml" xmlns:w15="http://schemas.microsoft.com/office/word/2012/wordml" xmlns:w16se="http://schemas.microsoft.com/office/word/2015/wordml/symex" mc:Ignorable="w14 w15 w16se">
-  <w:font w:name="Symbol">
-    <w:panose1 w:val="05050102010706020507"/>
-    <w:charset w:val="02"/>
-    <w:family w:val="roman"/>
-    <w:pitch w:val="variable"/>
-    <w:sig w:usb0="00000000" w:usb1="10000000" w:usb2="00000000" w:usb3="00000000" w:csb0="80000000" w:csb1="00000000"/>
-  </w:font>
-  <w:font w:name="Times New Roman">
-    <w:panose1 w:val="02020603050405020304"/>
-    <w:charset w:val="00"/>
-    <w:family w:val="roman"/>
-    <w:pitch w:val="variable"/>
-    <w:sig w:usb0="E0002AFF" w:usb1="C0007841" w:usb2="00000009" w:usb3="00000000" w:csb0="000001FF" w:csb1="00000000"/>
-  </w:font>
-  <w:font w:name="Courier New">
-    <w:panose1 w:val="02070309020205020404"/>
-    <w:charset w:val="00"/>
-    <w:family w:val="modern"/>
-    <w:pitch w:val="fixed"/>
-    <w:sig w:usb0="E0002EFF" w:usb1="C0007843" w:usb2="00000009" w:usb3="00000000" w:csb0="000001FF" w:csb1="00000000"/>
-  </w:font>
-  <w:font w:name="Wingdings">
-    <w:panose1 w:val="05000000000000000000"/>
-    <w:charset w:val="02"/>
-    <w:family w:val="auto"/>
-    <w:pitch w:val="variable"/>
-    <w:sig w:usb0="00000000" w:usb1="10000000" w:usb2="00000000" w:usb3="00000000" w:csb0="80000000" w:csb1="00000000"/>
-  </w:font>
-  <w:font w:name="Calibri">
-    <w:panose1 w:val="020F0502020204030204"/>
-    <w:charset w:val="00"/>
-    <w:family w:val="swiss"/>
-    <w:pitch w:val="variable"/>
-    <w:sig w:usb0="E4002EFF" w:usb1="C000247B" w:usb2="00000009" w:usb3="00000000" w:csb0="000001FF" w:csb1="00000000"/>
-  </w:font>
-  <w:font w:name="Arial">
-    <w:panose1 w:val="020B0604020202020204"/>
-    <w:charset w:val="00"/>
-    <w:family w:val="swiss"/>
-    <w:pitch w:val="variable"/>
-    <w:sig w:usb0="E0002EFF" w:usb1="C000785B" w:usb2="00000009" w:usb3="00000000" w:csb0="000001FF" w:csb1="00000000"/>
-  </w:font>
-  <w:font w:name="Calibri Light">
-    <w:panose1 w:val="020F0302020204030204"/>
-    <w:charset w:val="00"/>
-    <w:family w:val="swiss"/>
-    <w:pitch w:val="variable"/>
-    <w:sig w:usb0="E4002EFF" w:usb1="C000247B" w:usb2="00000009" w:usb3="00000000" w:csb0="000001FF" w:csb1="00000000"/>
-  </w:font>
-</w:fonts>
-</file>
-
-<file path=word/glossary/settings.xml><?xml version="1.0" encoding="utf-8"?>
-<w:settings xmlns:mc="http://schemas.openxmlformats.org/markup-compatibility/2006" xmlns:o="urn:schemas-microsoft-com:office:office" xmlns:r="http://schemas.openxmlformats.org/officeDocument/2006/relationships" xmlns:m="http://schemas.openxmlformats.org/officeDocument/2006/math" xmlns:v="urn:schemas-microsoft-com:vml" xmlns:w10="urn:schemas-microsoft-com:office:word" xmlns:w="http://schemas.openxmlformats.org/wordprocessingml/2006/main" xmlns:w14="http://schemas.microsoft.com/office/word/2010/wordml" xmlns:w15="http://schemas.microsoft.com/office/word/2012/wordml" xmlns:w16se="http://schemas.microsoft.com/office/word/2015/wordml/symex" xmlns:sl="http://schemas.openxmlformats.org/schemaLibrary/2006/main" mc:Ignorable="w14 w15 w16se">
-  <w:view w:val="normal"/>
-  <w:defaultTabStop w:val="720"/>
-  <w:characterSpacingControl w:val="doNotCompress"/>
-  <w:compat>
-    <w:useFELayout/>
-    <w:compatSetting w:name="compatibilityMode" w:uri="http://schemas.microsoft.com/office/word" w:val="15"/>
-    <w:compatSetting w:name="overrideTableStyleFontSizeAndJustification" w:uri="http://schemas.microsoft.com/office/word" w:val="1"/>
-    <w:compatSetting w:name="enableOpenTypeFeatures" w:uri="http://schemas.microsoft.com/office/word" w:val="1"/>
-    <w:compatSetting w:name="doNotFlipMirrorIndents" w:uri="http://schemas.microsoft.com/office/word" w:val="1"/>
-    <w:compatSetting w:name="differentiateMultirowTableHeaders" w:uri="http://schemas.microsoft.com/office/word" w:val="1"/>
-  </w:compat>
-  <w:rsids>
-    <w:rsidRoot w:val="0035526F"/>
-    <w:rsid w:val="0035526F"/>
-    <w:rsid w:val="005650B5"/>
-  </w:rsids>
-  <m:mathPr>
-    <m:mathFont m:val="Cambria Math"/>
-    <m:brkBin m:val="before"/>
-    <m:brkBinSub m:val="--"/>
-    <m:smallFrac m:val="0"/>
-    <m:dispDef/>
-    <m:lMargin m:val="0"/>
-    <m:rMargin m:val="0"/>
-    <m:defJc m:val="centerGroup"/>
-    <m:wrapIndent m:val="1440"/>
-    <m:intLim m:val="subSup"/>
-    <m:naryLim m:val="undOvr"/>
-  </m:mathPr>
-  <w:themeFontLang w:val="en-US"/>
-  <w:clrSchemeMapping w:bg1="light1" w:t1="dark1" w:bg2="light2" w:t2="dark2" w:accent1="accent1" w:accent2="accent2" w:accent3="accent3" w:accent4="accent4" w:accent5="accent5" w:accent6="accent6" w:hyperlink="hyperlink" w:followedHyperlink="followedHyperlink"/>
-  <w:decimalSymbol w:val="."/>
-  <w:listSeparator w:val=","/>
-  <w15:chartTrackingRefBased/>
-</w:settings>
-</file>
-
-<file path=word/glossary/styles.xml><?xml version="1.0" encoding="utf-8"?>
-<w:styles xmlns:mc="http://schemas.openxmlformats.org/markup-compatibility/2006" xmlns:r="http://schemas.openxmlformats.org/officeDocument/2006/relationships" xmlns:w="http://schemas.openxmlformats.org/wordprocessingml/2006/main" xmlns:w14="http://schemas.microsoft.com/office/word/2010/wordml" xmlns:w15="http://schemas.microsoft.com/office/word/2012/wordml" xmlns:w16se="http://schemas.microsoft.com/office/word/2015/wordml/symex" mc:Ignorable="w14 w15 w16se">
-  <w:docDefaults>
-    <w:rPrDefault>
-      <w:rPr>
-        <w:rFonts w:asciiTheme="minorHAnsi" w:eastAsiaTheme="minorEastAsia" w:hAnsiTheme="minorHAnsi" w:cstheme="minorBidi"/>
-        <w:sz w:val="22"/>
-        <w:szCs w:val="22"/>
-        <w:lang w:val="en-US" w:eastAsia="en-US" w:bidi="ar-SA"/>
-      </w:rPr>
-    </w:rPrDefault>
-    <w:pPrDefault>
-      <w:pPr>
-        <w:spacing w:after="160" w:line="259" w:lineRule="auto"/>
-      </w:pPr>
-    </w:pPrDefault>
-  </w:docDefaults>
-  <w:latentStyles w:defLockedState="0" w:defUIPriority="99" w:defSemiHidden="0" w:defUnhideWhenUsed="0" w:defQFormat="0" w:count="371">
-    <w:lsdException w:name="Normal" w:uiPriority="0" w:qFormat="1"/>
-    <w:lsdException w:name="heading 1" w:uiPriority="9" w:qFormat="1"/>
-    <w:lsdException w:name="heading 2" w:semiHidden="1" w:uiPriority="9" w:unhideWhenUsed="1" w:qFormat="1"/>
-    <w:lsdException w:name="heading 3" w:semiHidden="1" w:uiPriority="9" w:unhideWhenUsed="1" w:qFormat="1"/>
-    <w:lsdException w:name="heading 4" w:semiHidden="1" w:uiPriority="9" w:unhideWhenUsed="1" w:qFormat="1"/>
-    <w:lsdException w:name="heading 5" w:semiHidden="1" w:uiPriority="9" w:unhideWhenUsed="1" w:qFormat="1"/>
-    <w:lsdException w:name="heading 6" w:semiHidden="1" w:uiPriority="9" w:unhideWhenUsed="1" w:qFormat="1"/>
-    <w:lsdException w:name="heading 7" w:semiHidden="1" w:uiPriority="9" w:unhideWhenUsed="1" w:qFormat="1"/>
-    <w:lsdException w:name="heading 8" w:semiHidden="1" w:uiPriority="9" w:unhideWhenUsed="1" w:qFormat="1"/>
-    <w:lsdException w:name="heading 9" w:semiHidden="1" w:uiPriority="9" w:unhideWhenUsed="1" w:qFormat="1"/>
-    <w:lsdException w:name="index 1" w:semiHidden="1" w:unhideWhenUsed="1"/>
-    <w:lsdException w:name="index 2" w:semiHidden="1" w:unhideWhenUsed="1"/>
-    <w:lsdException w:name="index 3" w:semiHidden="1" w:unhideWhenUsed="1"/>
-    <w:lsdException w:name="index 4" w:semiHidden="1" w:unhideWhenUsed="1"/>
-    <w:lsdException w:name="index 5" w:semiHidden="1" w:unhideWhenUsed="1"/>
-    <w:lsdException w:name="index 6" w:semiHidden="1" w:unhideWhenUsed="1"/>
-    <w:lsdException w:name="index 7" w:semiHidden="1" w:unhideWhenUsed="1"/>
-    <w:lsdException w:name="index 8" w:semiHidden="1" w:unhideWhenUsed="1"/>
-    <w:lsdException w:name="index 9" w:semiHidden="1" w:unhideWhenUsed="1"/>
-    <w:lsdException w:name="toc 1" w:semiHidden="1" w:uiPriority="39" w:unhideWhenUsed="1"/>
-    <w:lsdException w:name="toc 2" w:semiHidden="1" w:uiPriority="39" w:unhideWhenUsed="1"/>
-    <w:lsdException w:name="toc 3" w:semiHidden="1" w:uiPriority="39" w:unhideWhenUsed="1"/>
-    <w:lsdException w:name="toc 4" w:semiHidden="1" w:uiPriority="39" w:unhideWhenUsed="1"/>
-    <w:lsdException w:name="toc 5" w:semiHidden="1" w:uiPriority="39" w:unhideWhenUsed="1"/>
-    <w:lsdException w:name="toc 6" w:semiHidden="1" w:uiPriority="39" w:unhideWhenUsed="1"/>
-    <w:lsdException w:name="toc 7" w:semiHidden="1" w:uiPriority="39" w:unhideWhenUsed="1"/>
-    <w:lsdException w:name="toc 8" w:semiHidden="1" w:uiPriority="39" w:unhideWhenUsed="1"/>
-    <w:lsdException w:name="toc 9" w:semiHidden="1" w:uiPriority="39" w:unhideWhenUsed="1"/>
-    <w:lsdException w:name="Normal Indent" w:semiHidden="1" w:unhideWhenUsed="1"/>
-    <w:lsdException w:name="footnote text" w:semiHidden="1" w:unhideWhenUsed="1"/>
-    <w:lsdException w:name="annotation text" w:semiHidden="1" w:unhideWhenUsed="1"/>
-    <w:lsdException w:name="header" w:semiHidden="1" w:unhideWhenUsed="1"/>
-    <w:lsdException w:name="footer" w:semiHidden="1" w:unhideWhenUsed="1"/>
-    <w:lsdException w:name="index heading" w:semiHidden="1" w:unhideWhenUsed="1"/>
-    <w:lsdException w:name="caption" w:semiHidden="1" w:uiPriority="35" w:unhideWhenUsed="1" w:qFormat="1"/>
-    <w:lsdException w:name="table of figures" w:semiHidden="1" w:unhideWhenUsed="1"/>
-    <w:lsdException w:name="envelope address" w:semiHidden="1" w:unhideWhenUsed="1"/>
-    <w:lsdException w:name="envelope return" w:semiHidden="1" w:unhideWhenUsed="1"/>
-    <w:lsdException w:name="footnote reference" w:semiHidden="1" w:unhideWhenUsed="1"/>
-    <w:lsdException w:name="annotation reference" w:semiHidden="1" w:unhideWhenUsed="1"/>
-    <w:lsdException w:name="line number" w:semiHidden="1" w:unhideWhenUsed="1"/>
-    <w:lsdException w:name="page number" w:semiHidden="1" w:unhideWhenUsed="1"/>
-    <w:lsdException w:name="endnote reference" w:semiHidden="1" w:unhideWhenUsed="1"/>
-    <w:lsdException w:name="endnote text" w:semiHidden="1" w:unhideWhenUsed="1"/>
-    <w:lsdException w:name="table of authorities" w:semiHidden="1" w:unhideWhenUsed="1"/>
-    <w:lsdException w:name="macro" w:semiHidden="1" w:unhideWhenUsed="1"/>
-    <w:lsdException w:name="toa heading" w:semiHidden="1" w:unhideWhenUsed="1"/>
-    <w:lsdException w:name="List" w:semiHidden="1" w:unhideWhenUsed="1"/>
-    <w:lsdException w:name="List Bullet" w:semiHidden="1" w:unhideWhenUsed="1"/>
-    <w:lsdException w:name="List Number" w:semiHidden="1" w:unhideWhenUsed="1"/>
-    <w:lsdException w:name="List 2" w:semiHidden="1" w:unhideWhenUsed="1"/>
-    <w:lsdException w:name="List 3" w:semiHidden="1" w:unhideWhenUsed="1"/>
-    <w:lsdException w:name="List 4" w:semiHidden="1" w:unhideWhenUsed="1"/>
-    <w:lsdException w:name="List 5" w:semiHidden="1" w:unhideWhenUsed="1"/>
-    <w:lsdException w:name="List Bullet 2" w:semiHidden="1" w:unhideWhenUsed="1"/>
-    <w:lsdException w:name="List Bullet 3" w:semiHidden="1" w:unhideWhenUsed="1"/>
-    <w:lsdException w:name="List Bullet 4" w:semiHidden="1" w:unhideWhenUsed="1"/>
-    <w:lsdException w:name="List Bullet 5" w:semiHidden="1" w:unhideWhenUsed="1"/>
-    <w:lsdException w:name="List Number 2" w:semiHidden="1" w:unhideWhenUsed="1"/>
-    <w:lsdException w:name="List Number 3" w:semiHidden="1" w:unhideWhenUsed="1"/>
-    <w:lsdException w:name="List Number 4" w:semiHidden="1" w:unhideWhenUsed="1"/>
-    <w:lsdException w:name="List Number 5" w:semiHidden="1" w:unhideWhenUsed="1"/>
-    <w:lsdException w:name="Title" w:uiPriority="10" w:qFormat="1"/>
-    <w:lsdException w:name="Closing" w:semiHidden="1" w:unhideWhenUsed="1"/>
-    <w:lsdException w:name="Signature" w:semiHidden="1" w:unhideWhenUsed="1"/>
-    <w:lsdException w:name="Default Paragraph Font" w:semiHidden="1" w:uiPriority="1" w:unhideWhenUsed="1"/>
-    <w:lsdException w:name="Body Text" w:semiHidden="1" w:unhideWhenUsed="1"/>
-    <w:lsdException w:name="Body Text Indent" w:semiHidden="1" w:unhideWhenUsed="1"/>
-    <w:lsdException w:name="List Continue" w:semiHidden="1" w:unhideWhenUsed="1"/>
-    <w:lsdException w:name="List Continue 2" w:semiHidden="1" w:unhideWhenUsed="1"/>
-    <w:lsdException w:name="List Continue 3" w:semiHidden="1" w:unhideWhenUsed="1"/>
-    <w:lsdException w:name="List Continue 4" w:semiHidden="1" w:unhideWhenUsed="1"/>
-    <w:lsdException w:name="List Continue 5" w:semiHidden="1" w:unhideWhenUsed="1"/>
-    <w:lsdException w:name="Message Header" w:semiHidden="1" w:unhideWhenUsed="1"/>
-    <w:lsdException w:name="Subtitle" w:uiPriority="11" w:qFormat="1"/>
-    <w:lsdException w:name="Salutation" w:semiHidden="1" w:unhideWhenUsed="1"/>
-    <w:lsdException w:name="Date" w:semiHidden="1" w:unhideWhenUsed="1"/>
-    <w:lsdException w:name="Body Text First Indent" w:semiHidden="1" w:unhideWhenUsed="1"/>
-    <w:lsdException w:name="Body Text First Indent 2" w:semiHidden="1" w:unhideWhenUsed="1"/>
-    <w:lsdException w:name="Note Heading" w:semiHidden="1" w:unhideWhenUsed="1"/>
-    <w:lsdException w:name="Body Text 2" w:semiHidden="1" w:unhideWhenUsed="1"/>
-    <w:lsdException w:name="Body Text 3" w:semiHidden="1" w:unhideWhenUsed="1"/>
-    <w:lsdException w:name="Body Text Indent 2" w:semiHidden="1" w:unhideWhenUsed="1"/>
-    <w:lsdException w:name="Body Text Indent 3" w:semiHidden="1" w:unhideWhenUsed="1"/>
-    <w:lsdException w:name="Block Text" w:semiHidden="1" w:unhideWhenUsed="1"/>
-    <w:lsdException w:name="Hyperlink" w:semiHidden="1" w:unhideWhenUsed="1"/>
-    <w:lsdException w:name="FollowedHyperlink" w:semiHidden="1" w:unhideWhenUsed="1"/>
-    <w:lsdException w:name="Strong" w:uiPriority="22" w:qFormat="1"/>
-    <w:lsdException w:name="Emphasis" w:uiPriority="20" w:qFormat="1"/>
-    <w:lsdException w:name="Document Map" w:semiHidden="1" w:unhideWhenUsed="1"/>
-    <w:lsdException w:name="Plain Text" w:semiHidden="1" w:unhideWhenUsed="1"/>
-    <w:lsdException w:name="E-mail Signature" w:semiHidden="1" w:unhideWhenUsed="1"/>
-    <w:lsdException w:name="HTML Top of Form" w:semiHidden="1" w:unhideWhenUsed="1"/>
-    <w:lsdException w:name="HTML Bottom of Form" w:semiHidden="1" w:unhideWhenUsed="1"/>
-    <w:lsdException w:name="Normal (Web)" w:semiHidden="1" w:unhideWhenUsed="1"/>
-    <w:lsdException w:name="HTML Acronym" w:semiHidden="1" w:unhideWhenUsed="1"/>
-    <w:lsdException w:name="HTML Address" w:semiHidden="1" w:unhideWhenUsed="1"/>
-    <w:lsdException w:name="HTML Cite" w:semiHidden="1" w:unhideWhenUsed="1"/>
-    <w:lsdException w:name="HTML Code" w:semiHidden="1" w:unhideWhenUsed="1"/>
-    <w:lsdException w:name="HTML Definition" w:semiHidden="1" w:unhideWhenUsed="1"/>
-    <w:lsdException w:name="HTML Keyboard" w:semiHidden="1" w:unhideWhenUsed="1"/>
-    <w:lsdException w:name="HTML Preformatted" w:semiHidden="1" w:unhideWhenUsed="1"/>
-    <w:lsdException w:name="HTML Sample" w:semiHidden="1" w:unhideWhenUsed="1"/>
-    <w:lsdException w:name="HTML Typewriter" w:semiHidden="1" w:unhideWhenUsed="1"/>
-    <w:lsdException w:name="HTML Variable" w:semiHidden="1" w:unhideWhenUsed="1"/>
-    <w:lsdException w:name="Normal Table" w:semiHidden="1" w:unhideWhenUsed="1"/>
-    <w:lsdException w:name="annotation subject" w:semiHidden="1" w:unhideWhenUsed="1"/>
-    <w:lsdException w:name="No List" w:semiHidden="1" w:unhideWhenUsed="1"/>
-    <w:lsdException w:name="Outline List 1" w:semiHidden="1" w:unhideWhenUsed="1"/>
-    <w:lsdException w:name="Outline List 2" w:semiHidden="1" w:unhideWhenUsed="1"/>
-    <w:lsdException w:name="Outline List 3" w:semiHidden="1" w:unhideWhenUsed="1"/>
-    <w:lsdException w:name="Table Simple 1" w:semiHidden="1" w:unhideWhenUsed="1"/>
-    <w:lsdException w:name="Table Simple 2" w:semiHidden="1" w:unhideWhenUsed="1"/>
-    <w:lsdException w:name="Table Simple 3" w:semiHidden="1" w:unhideWhenUsed="1"/>
-    <w:lsdException w:name="Table Classic 1" w:semiHidden="1" w:unhideWhenUsed="1"/>
-    <w:lsdException w:name="Table Classic 2" w:semiHidden="1" w:unhideWhenUsed="1"/>
-    <w:lsdException w:name="Table Classic 3" w:semiHidden="1" w:unhideWhenUsed="1"/>
-    <w:lsdException w:name="Table Classic 4" w:semiHidden="1" w:unhideWhenUsed="1"/>
-    <w:lsdException w:name="Table Colorful 1" w:semiHidden="1" w:unhideWhenUsed="1"/>
-    <w:lsdException w:name="Table Colorful 2" w:semiHidden="1" w:unhideWhenUsed="1"/>
-    <w:lsdException w:name="Table Colorful 3" w:semiHidden="1" w:unhideWhenUsed="1"/>
-    <w:lsdException w:name="Table Columns 1" w:semiHidden="1" w:unhideWhenUsed="1"/>
-    <w:lsdException w:name="Table Columns 2" w:semiHidden="1" w:unhideWhenUsed="1"/>
-    <w:lsdException w:name="Table Columns 3" w:semiHidden="1" w:unhideWhenUsed="1"/>
-    <w:lsdException w:name="Table Columns 4" w:semiHidden="1" w:unhideWhenUsed="1"/>
-    <w:lsdException w:name="Table Columns 5" w:semiHidden="1" w:unhideWhenUsed="1"/>
-    <w:lsdException w:name="Table Grid 1" w:semiHidden="1" w:unhideWhenUsed="1"/>
-    <w:lsdException w:name="Table Grid 2" w:semiHidden="1" w:unhideWhenUsed="1"/>
-    <w:lsdException w:name="Table Grid 3" w:semiHidden="1" w:unhideWhenUsed="1"/>
-    <w:lsdException w:name="Table Grid 4" w:semiHidden="1" w:unhideWhenUsed="1"/>
-    <w:lsdException w:name="Table Grid 5" w:semiHidden="1" w:unhideWhenUsed="1"/>
-    <w:lsdException w:name="Table Grid 6" w:semiHidden="1" w:unhideWhenUsed="1"/>
-    <w:lsdException w:name="Table Grid 7" w:semiHidden="1" w:unhideWhenUsed="1"/>
-    <w:lsdException w:name="Table Grid 8" w:semiHidden="1" w:unhideWhenUsed="1"/>
-    <w:lsdException w:name="Table List 1" w:semiHidden="1" w:unhideWhenUsed="1"/>
-    <w:lsdException w:name="Table List 2" w:semiHidden="1" w:unhideWhenUsed="1"/>
-    <w:lsdException w:name="Table List 3" w:semiHidden="1" w:unhideWhenUsed="1"/>
-    <w:lsdException w:name="Table List 4" w:semiHidden="1" w:unhideWhenUsed="1"/>
-    <w:lsdException w:name="Table List 5" w:semiHidden="1" w:unhideWhenUsed="1"/>
-    <w:lsdException w:name="Table List 6" w:semiHidden="1" w:unhideWhenUsed="1"/>
-    <w:lsdException w:name="Table List 7" w:semiHidden="1" w:unhideWhenUsed="1"/>
-    <w:lsdException w:name="Table List 8" w:semiHidden="1" w:unhideWhenUsed="1"/>
-    <w:lsdException w:name="Table 3D effects 1" w:semiHidden="1" w:unhideWhenUsed="1"/>
-    <w:lsdException w:name="Table 3D effects 2" w:semiHidden="1" w:unhideWhenUsed="1"/>
-    <w:lsdException w:name="Table 3D effects 3" w:semiHidden="1" w:unhideWhenUsed="1"/>
-    <w:lsdException w:name="Table Contemporary" w:semiHidden="1" w:unhideWhenUsed="1"/>
-    <w:lsdException w:name="Table Elegant" w:semiHidden="1" w:unhideWhenUsed="1"/>
-    <w:lsdException w:name="Table Professional" w:semiHidden="1" w:unhideWhenUsed="1"/>
-    <w:lsdException w:name="Table Subtle 1" w:semiHidden="1" w:unhideWhenUsed="1"/>
-    <w:lsdException w:name="Table Subtle 2" w:semiHidden="1" w:unhideWhenUsed="1"/>
-    <w:lsdException w:name="Table Web 1" w:semiHidden="1" w:unhideWhenUsed="1"/>
-    <w:lsdException w:name="Table Web 2" w:semiHidden="1" w:unhideWhenUsed="1"/>
-    <w:lsdException w:name="Table Web 3" w:semiHidden="1" w:unhideWhenUsed="1"/>
-    <w:lsdException w:name="Balloon Text" w:semiHidden="1" w:unhideWhenUsed="1"/>
-    <w:lsdException w:name="Table Grid" w:uiPriority="39"/>
-    <w:lsdException w:name="Table Theme" w:semiHidden="1" w:unhideWhenUsed="1"/>
-    <w:lsdException w:name="Placeholder Text" w:semiHidden="1"/>
-    <w:lsdException w:name="No Spacing" w:uiPriority="1" w:qFormat="1"/>
-    <w:lsdException w:name="Light Shading" w:uiPriority="60"/>
-    <w:lsdException w:name="Light List" w:uiPriority="61"/>
-    <w:lsdException w:name="Light Grid" w:uiPriority="62"/>
-    <w:lsdException w:name="Medium Shading 1" w:uiPriority="63"/>
-    <w:lsdException w:name="Medium Shading 2" w:uiPriority="64"/>
-    <w:lsdException w:name="Medium List 1" w:uiPriority="65"/>
-    <w:lsdException w:name="Medium List 2" w:uiPriority="66"/>
-    <w:lsdException w:name="Medium Grid 1" w:uiPriority="67"/>
-    <w:lsdException w:name="Medium Grid 2" w:uiPriority="68"/>
-    <w:lsdException w:name="Medium Grid 3" w:uiPriority="69"/>
-    <w:lsdException w:name="Dark List" w:uiPriority="70"/>
-    <w:lsdException w:name="Colorful Shading" w:uiPriority="71"/>
-    <w:lsdException w:name="Colorful List" w:uiPriority="72"/>
-    <w:lsdException w:name="Colorful Grid" w:uiPriority="73"/>
-    <w:lsdException w:name="Light Shading Accent 1" w:uiPriority="60"/>
-    <w:lsdException w:name="Light List Accent 1" w:uiPriority="61"/>
-    <w:lsdException w:name="Light Grid Accent 1" w:uiPriority="62"/>
-    <w:lsdException w:name="Medium Shading 1 Accent 1" w:uiPriority="63"/>
-    <w:lsdException w:name="Medium Shading 2 Accent 1" w:uiPriority="64"/>
-    <w:lsdException w:name="Medium List 1 Accent 1" w:uiPriority="65"/>
-    <w:lsdException w:name="Revision" w:semiHidden="1"/>
-    <w:lsdException w:name="List Paragraph" w:uiPriority="34" w:qFormat="1"/>
-    <w:lsdException w:name="Quote" w:uiPriority="29" w:qFormat="1"/>
-    <w:lsdException w:name="Intense Quote" w:uiPriority="30" w:qFormat="1"/>
-    <w:lsdException w:name="Medium List 2 Accent 1" w:uiPriority="66"/>
-    <w:lsdException w:name="Medium Grid 1 Accent 1" w:uiPriority="67"/>
-    <w:lsdException w:name="Medium Grid 2 Accent 1" w:uiPriority="68"/>
-    <w:lsdException w:name="Medium Grid 3 Accent 1" w:uiPriority="69"/>
-    <w:lsdException w:name="Dark List Accent 1" w:uiPriority="70"/>
-    <w:lsdException w:name="Colorful Shading Accent 1" w:uiPriority="71"/>
-    <w:lsdException w:name="Colorful List Accent 1" w:uiPriority="72"/>
-    <w:lsdException w:name="Colorful Grid Accent 1" w:uiPriority="73"/>
-    <w:lsdException w:name="Light Shading Accent 2" w:uiPriority="60"/>
-    <w:lsdException w:name="Light List Accent 2" w:uiPriority="61"/>
-    <w:lsdException w:name="Light Grid Accent 2" w:uiPriority="62"/>
-    <w:lsdException w:name="Medium Shading 1 Accent 2" w:uiPriority="63"/>
-    <w:lsdException w:name="Medium Shading 2 Accent 2" w:uiPriority="64"/>
-    <w:lsdException w:name="Medium List 1 Accent 2" w:uiPriority="65"/>
-    <w:lsdException w:name="Medium List 2 Accent 2" w:uiPriority="66"/>
-    <w:lsdException w:name="Medium Grid 1 Accent 2" w:uiPriority="67"/>
-    <w:lsdException w:name="Medium Grid 2 Accent 2" w:uiPriority="68"/>
-    <w:lsdException w:name="Medium Grid 3 Accent 2" w:uiPriority="69"/>
-    <w:lsdException w:name="Dark List Accent 2" w:uiPriority="70"/>
-    <w:lsdException w:name="Colorful Shading Accent 2" w:uiPriority="71"/>
-    <w:lsdException w:name="Colorful List Accent 2" w:uiPriority="72"/>
-    <w:lsdException w:name="Colorful Grid Accent 2" w:uiPriority="73"/>
-    <w:lsdException w:name="Light Shading Accent 3" w:uiPriority="60"/>
-    <w:lsdException w:name="Light List Accent 3" w:uiPriority="61"/>
-    <w:lsdException w:name="Light Grid Accent 3" w:uiPriority="62"/>
-    <w:lsdException w:name="Medium Shading 1 Accent 3" w:uiPriority="63"/>
-    <w:lsdException w:name="Medium Shading 2 Accent 3" w:uiPriority="64"/>
-    <w:lsdException w:name="Medium List 1 Accent 3" w:uiPriority="65"/>
-    <w:lsdException w:name="Medium List 2 Accent 3" w:uiPriority="66"/>
-    <w:lsdException w:name="Medium Grid 1 Accent 3" w:uiPriority="67"/>
-    <w:lsdException w:name="Medium Grid 2 Accent 3" w:uiPriority="68"/>
-    <w:lsdException w:name="Medium Grid 3 Accent 3" w:uiPriority="69"/>
-    <w:lsdException w:name="Dark List Accent 3" w:uiPriority="70"/>
-    <w:lsdException w:name="Colorful Shading Accent 3" w:uiPriority="71"/>
-    <w:lsdException w:name="Colorful List Accent 3" w:uiPriority="72"/>
-    <w:lsdException w:name="Colorful Grid Accent 3" w:uiPriority="73"/>
-    <w:lsdException w:name="Light Shading Accent 4" w:uiPriority="60"/>
-    <w:lsdException w:name="Light List Accent 4" w:uiPriority="61"/>
-    <w:lsdException w:name="Light Grid Accent 4" w:uiPriority="62"/>
-    <w:lsdException w:name="Medium Shading 1 Accent 4" w:uiPriority="63"/>
-    <w:lsdException w:name="Medium Shading 2 Accent 4" w:uiPriority="64"/>
-    <w:lsdException w:name="Medium List 1 Accent 4" w:uiPriority="65"/>
-    <w:lsdException w:name="Medium List 2 Accent 4" w:uiPriority="66"/>
-    <w:lsdException w:name="Medium Grid 1 Accent 4" w:uiPriority="67"/>
-    <w:lsdException w:name="Medium Grid 2 Accent 4" w:uiPriority="68"/>
-    <w:lsdException w:name="Medium Grid 3 Accent 4" w:uiPriority="69"/>
-    <w:lsdException w:name="Dark List Accent 4" w:uiPriority="70"/>
-    <w:lsdException w:name="Colorful Shading Accent 4" w:uiPriority="71"/>
-    <w:lsdException w:name="Colorful List Accent 4" w:uiPriority="72"/>
-    <w:lsdException w:name="Colorful Grid Accent 4" w:uiPriority="73"/>
-    <w:lsdException w:name="Light Shading Accent 5" w:uiPriority="60"/>
-    <w:lsdException w:name="Light List Accent 5" w:uiPriority="61"/>
-    <w:lsdException w:name="Light Grid Accent 5" w:uiPriority="62"/>
-    <w:lsdException w:name="Medium Shading 1 Accent 5" w:uiPriority="63"/>
-    <w:lsdException w:name="Medium Shading 2 Accent 5" w:uiPriority="64"/>
-    <w:lsdException w:name="Medium List 1 Accent 5" w:uiPriority="65"/>
-    <w:lsdException w:name="Medium List 2 Accent 5" w:uiPriority="66"/>
-    <w:lsdException w:name="Medium Grid 1 Accent 5" w:uiPriority="67"/>
-    <w:lsdException w:name="Medium Grid 2 Accent 5" w:uiPriority="68"/>
-    <w:lsdException w:name="Medium Grid 3 Accent 5" w:uiPriority="69"/>
-    <w:lsdException w:name="Dark List Accent 5" w:uiPriority="70"/>
-    <w:lsdException w:name="Colorful Shading Accent 5" w:uiPriority="71"/>
-    <w:lsdException w:name="Colorful List Accent 5" w:uiPriority="72"/>
-    <w:lsdException w:name="Colorful Grid Accent 5" w:uiPriority="73"/>
-    <w:lsdException w:name="Light Shading Accent 6" w:uiPriority="60"/>
-    <w:lsdException w:name="Light List Accent 6" w:uiPriority="61"/>
-    <w:lsdException w:name="Light Grid Accent 6" w:uiPriority="62"/>
-    <w:lsdException w:name="Medium Shading 1 Accent 6" w:uiPriority="63"/>
-    <w:lsdException w:name="Medium Shading 2 Accent 6" w:uiPriority="64"/>
-    <w:lsdException w:name="Medium List 1 Accent 6" w:uiPriority="65"/>
-    <w:lsdException w:name="Medium List 2 Accent 6" w:uiPriority="66"/>
-    <w:lsdException w:name="Medium Grid 1 Accent 6" w:uiPriority="67"/>
-    <w:lsdException w:name="Medium Grid 2 Accent 6" w:uiPriority="68"/>
-    <w:lsdException w:name="Medium Grid 3 Accent 6" w:uiPriority="69"/>
-    <w:lsdException w:name="Dark List Accent 6" w:uiPriority="70"/>
-    <w:lsdException w:name="Colorful Shading Accent 6" w:uiPriority="71"/>
-    <w:lsdException w:name="Colorful List Accent 6" w:uiPriority="72"/>
-    <w:lsdException w:name="Colorful Grid Accent 6" w:uiPriority="73"/>
-    <w:lsdException w:name="Subtle Emphasis" w:uiPriority="19" w:qFormat="1"/>
-    <w:lsdException w:name="Intense Emphasis" w:uiPriority="21" w:qFormat="1"/>
-    <w:lsdException w:name="Subtle Reference" w:uiPriority="31" w:qFormat="1"/>
-    <w:lsdException w:name="Intense Reference" w:uiPriority="32" w:qFormat="1"/>
-    <w:lsdException w:name="Book Title" w:uiPriority="33" w:qFormat="1"/>
-    <w:lsdException w:name="Bibliography" w:semiHidden="1" w:uiPriority="37" w:unhideWhenUsed="1"/>
-    <w:lsdException w:name="TOC Heading" w:semiHidden="1" w:uiPriority="39" w:unhideWhenUsed="1" w:qFormat="1"/>
-    <w:lsdException w:name="Plain Table 1" w:uiPriority="41"/>
-    <w:lsdException w:name="Plain Table 2" w:uiPriority="42"/>
-    <w:lsdException w:name="Plain Table 3" w:uiPriority="43"/>
-    <w:lsdException w:name="Plain Table 4" w:uiPriority="44"/>
-    <w:lsdException w:name="Plain Table 5" w:uiPriority="45"/>
-    <w:lsdException w:name="Grid Table Light" w:uiPriority="40"/>
-    <w:lsdException w:name="Grid Table 1 Light" w:uiPriority="46"/>
-    <w:lsdException w:name="Grid Table 2" w:uiPriority="47"/>
-    <w:lsdException w:name="Grid Table 3" w:uiPriority="48"/>
-    <w:lsdException w:name="Grid Table 4" w:uiPriority="49"/>
-    <w:lsdException w:name="Grid Table 5 Dark" w:uiPriority="50"/>
-    <w:lsdException w:name="Grid Table 6 Colorful" w:uiPriority="51"/>
-    <w:lsdException w:name="Grid Table 7 Colorful" w:uiPriority="52"/>
-    <w:lsdException w:name="Grid Table 1 Light Accent 1" w:uiPriority="46"/>
-    <w:lsdException w:name="Grid Table 2 Accent 1" w:uiPriority="47"/>
-    <w:lsdException w:name="Grid Table 3 Accent 1" w:uiPriority="48"/>
-    <w:lsdException w:name="Grid Table 4 Accent 1" w:uiPriority="49"/>
-    <w:lsdException w:name="Grid Table 5 Dark Accent 1" w:uiPriority="50"/>
-    <w:lsdException w:name="Grid Table 6 Colorful Accent 1" w:uiPriority="51"/>
-    <w:lsdException w:name="Grid Table 7 Colorful Accent 1" w:uiPriority="52"/>
-    <w:lsdException w:name="Grid Table 1 Light Accent 2" w:uiPriority="46"/>
-    <w:lsdException w:name="Grid Table 2 Accent 2" w:uiPriority="47"/>
-    <w:lsdException w:name="Grid Table 3 Accent 2" w:uiPriority="48"/>
-    <w:lsdException w:name="Grid Table 4 Accent 2" w:uiPriority="49"/>
-    <w:lsdException w:name="Grid Table 5 Dark Accent 2" w:uiPriority="50"/>
-    <w:lsdException w:name="Grid Table 6 Colorful Accent 2" w:uiPriority="51"/>
-    <w:lsdException w:name="Grid Table 7 Colorful Accent 2" w:uiPriority="52"/>
-    <w:lsdException w:name="Grid Table 1 Light Accent 3" w:uiPriority="46"/>
-    <w:lsdException w:name="Grid Table 2 Accent 3" w:uiPriority="47"/>
-    <w:lsdException w:name="Grid Table 3 Accent 3" w:uiPriority="48"/>
-    <w:lsdException w:name="Grid Table 4 Accent 3" w:uiPriority="49"/>
-    <w:lsdException w:name="Grid Table 5 Dark Accent 3" w:uiPriority="50"/>
-    <w:lsdException w:name="Grid Table 6 Colorful Accent 3" w:uiPriority="51"/>
-    <w:lsdException w:name="Grid Table 7 Colorful Accent 3" w:uiPriority="52"/>
-    <w:lsdException w:name="Grid Table 1 Light Accent 4" w:uiPriority="46"/>
-    <w:lsdException w:name="Grid Table 2 Accent 4" w:uiPriority="47"/>
-    <w:lsdException w:name="Grid Table 3 Accent 4" w:uiPriority="48"/>
-    <w:lsdException w:name="Grid Table 4 Accent 4" w:uiPriority="49"/>
-    <w:lsdException w:name="Grid Table 5 Dark Accent 4" w:uiPriority="50"/>
-    <w:lsdException w:name="Grid Table 6 Colorful Accent 4" w:uiPriority="51"/>
-    <w:lsdException w:name="Grid Table 7 Colorful Accent 4" w:uiPriority="52"/>
-    <w:lsdException w:name="Grid Table 1 Light Accent 5" w:uiPriority="46"/>
-    <w:lsdException w:name="Grid Table 2 Accent 5" w:uiPriority="47"/>
-    <w:lsdException w:name="Grid Table 3 Accent 5" w:uiPriority="48"/>
-    <w:lsdException w:name="Grid Table 4 Accent 5" w:uiPriority="49"/>
-    <w:lsdException w:name="Grid Table 5 Dark Accent 5" w:uiPriority="50"/>
-    <w:lsdException w:name="Grid Table 6 Colorful Accent 5" w:uiPriority="51"/>
-    <w:lsdException w:name="Grid Table 7 Colorful Accent 5" w:uiPriority="52"/>
-    <w:lsdException w:name="Grid Table 1 Light Accent 6" w:uiPriority="46"/>
-    <w:lsdException w:name="Grid Table 2 Accent 6" w:uiPriority="47"/>
-    <w:lsdException w:name="Grid Table 3 Accent 6" w:uiPriority="48"/>
-    <w:lsdException w:name="Grid Table 4 Accent 6" w:uiPriority="49"/>
-    <w:lsdException w:name="Grid Table 5 Dark Accent 6" w:uiPriority="50"/>
-    <w:lsdException w:name="Grid Table 6 Colorful Accent 6" w:uiPriority="51"/>
-    <w:lsdException w:name="Grid Table 7 Colorful Accent 6" w:uiPriority="52"/>
-    <w:lsdException w:name="List Table 1 Light" w:uiPriority="46"/>
-    <w:lsdException w:name="List Table 2" w:uiPriority="47"/>
-    <w:lsdException w:name="List Table 3" w:uiPriority="48"/>
-    <w:lsdException w:name="List Table 4" w:uiPriority="49"/>
-    <w:lsdException w:name="List Table 5 Dark" w:uiPriority="50"/>
-    <w:lsdException w:name="List Table 6 Colorful" w:uiPriority="51"/>
-    <w:lsdException w:name="List Table 7 Colorful" w:uiPriority="52"/>
-    <w:lsdException w:name="List Table 1 Light Accent 1" w:uiPriority="46"/>
-    <w:lsdException w:name="List Table 2 Accent 1" w:uiPriority="47"/>
-    <w:lsdException w:name="List Table 3 Accent 1" w:uiPriority="48"/>
-    <w:lsdException w:name="List Table 4 Accent 1" w:uiPriority="49"/>
-    <w:lsdException w:name="List Table 5 Dark Accent 1" w:uiPriority="50"/>
-    <w:lsdException w:name="List Table 6 Colorful Accent 1" w:uiPriority="51"/>
-    <w:lsdException w:name="List Table 7 Colorful Accent 1" w:uiPriority="52"/>
-    <w:lsdException w:name="List Table 1 Light Accent 2" w:uiPriority="46"/>
-    <w:lsdException w:name="List Table 2 Accent 2" w:uiPriority="47"/>
-    <w:lsdException w:name="List Table 3 Accent 2" w:uiPriority="48"/>
-    <w:lsdException w:name="List Table 4 Accent 2" w:uiPriority="49"/>
-    <w:lsdException w:name="List Table 5 Dark Accent 2" w:uiPriority="50"/>
-    <w:lsdException w:name="List Table 6 Colorful Accent 2" w:uiPriority="51"/>
-    <w:lsdException w:name="List Table 7 Colorful Accent 2" w:uiPriority="52"/>
-    <w:lsdException w:name="List Table 1 Light Accent 3" w:uiPriority="46"/>
-    <w:lsdException w:name="List Table 2 Accent 3" w:uiPriority="47"/>
-    <w:lsdException w:name="List Table 3 Accent 3" w:uiPriority="48"/>
-    <w:lsdException w:name="List Table 4 Accent 3" w:uiPriority="49"/>
-    <w:lsdException w:name="List Table 5 Dark Accent 3" w:uiPriority="50"/>
-    <w:lsdException w:name="List Table 6 Colorful Accent 3" w:uiPriority="51"/>
-    <w:lsdException w:name="List Table 7 Colorful Accent 3" w:uiPriority="52"/>
-    <w:lsdException w:name="List Table 1 Light Accent 4" w:uiPriority="46"/>
-    <w:lsdException w:name="List Table 2 Accent 4" w:uiPriority="47"/>
-    <w:lsdException w:name="List Table 3 Accent 4" w:uiPriority="48"/>
-    <w:lsdException w:name="List Table 4 Accent 4" w:uiPriority="49"/>
-    <w:lsdException w:name="List Table 5 Dark Accent 4" w:uiPriority="50"/>
-    <w:lsdException w:name="List Table 6 Colorful Accent 4" w:uiPriority="51"/>
-    <w:lsdException w:name="List Table 7 Colorful Accent 4" w:uiPriority="52"/>
-    <w:lsdException w:name="List Table 1 Light Accent 5" w:uiPriority="46"/>
-    <w:lsdException w:name="List Table 2 Accent 5" w:uiPriority="47"/>
-    <w:lsdException w:name="List Table 3 Accent 5" w:uiPriority="48"/>
-    <w:lsdException w:name="List Table 4 Accent 5" w:uiPriority="49"/>
-    <w:lsdException w:name="List Table 5 Dark Accent 5" w:uiPriority="50"/>
-    <w:lsdException w:name="List Table 6 Colorful Accent 5" w:uiPriority="51"/>
-    <w:lsdException w:name="List Table 7 Colorful Accent 5" w:uiPriority="52"/>
-    <w:lsdException w:name="List Table 1 Light Accent 6" w:uiPriority="46"/>
-    <w:lsdException w:name="List Table 2 Accent 6" w:uiPriority="47"/>
-    <w:lsdException w:name="List Table 3 Accent 6" w:uiPriority="48"/>
-    <w:lsdException w:name="List Table 4 Accent 6" w:uiPriority="49"/>
-    <w:lsdException w:name="List Table 5 Dark Accent 6" w:uiPriority="50"/>
-    <w:lsdException w:name="List Table 6 Colorful Accent 6" w:uiPriority="51"/>
-    <w:lsdException w:name="List Table 7 Colorful Accent 6" w:uiPriority="52"/>
-  </w:latentStyles>
-  <w:style w:type="paragraph" w:default="1" w:styleId="Normal">
-    <w:name w:val="Normal"/>
-    <w:qFormat/>
-  </w:style>
-  <w:style w:type="character" w:default="1" w:styleId="Fuentedeprrafopredeter">
-    <w:name w:val="Default Paragraph Font"/>
-    <w:uiPriority w:val="1"/>
-    <w:semiHidden/>
-    <w:unhideWhenUsed/>
-  </w:style>
-  <w:style w:type="table" w:default="1" w:styleId="Tablanormal">
-    <w:name w:val="Normal Table"/>
-    <w:uiPriority w:val="99"/>
-    <w:semiHidden/>
-    <w:unhideWhenUsed/>
-    <w:tblPr>
-      <w:tblInd w:w="0" w:type="dxa"/>
-      <w:tblCellMar>
-        <w:top w:w="0" w:type="dxa"/>
-        <w:left w:w="108" w:type="dxa"/>
-        <w:bottom w:w="0" w:type="dxa"/>
-        <w:right w:w="108" w:type="dxa"/>
-      </w:tblCellMar>
-    </w:tblPr>
-  </w:style>
-  <w:style w:type="numbering" w:default="1" w:styleId="Sinlista">
-    <w:name w:val="No List"/>
-    <w:uiPriority w:val="99"/>
-    <w:semiHidden/>
-    <w:unhideWhenUsed/>
-  </w:style>
-  <w:style w:type="paragraph" w:customStyle="1" w:styleId="9391B0EFE48A41E0BEDE7F5C1E8AFD1D">
-    <w:name w:val="9391B0EFE48A41E0BEDE7F5C1E8AFD1D"/>
-    <w:rsid w:val="0035526F"/>
-  </w:style>
-  <w:style w:type="paragraph" w:customStyle="1" w:styleId="2FBB0BAAA00E4D13A9960FE34FD60A69">
-    <w:name w:val="2FBB0BAAA00E4D13A9960FE34FD60A69"/>
-    <w:rsid w:val="0035526F"/>
-  </w:style>
-  <w:style w:type="paragraph" w:customStyle="1" w:styleId="6092D7BE7FCC4D04B08F0F3693978EB2">
-    <w:name w:val="6092D7BE7FCC4D04B08F0F3693978EB2"/>
-    <w:rsid w:val="0035526F"/>
-  </w:style>
-  <w:style w:type="paragraph" w:customStyle="1" w:styleId="9E61F7FB59C447D8B946264D5565A32F">
-    <w:name w:val="9E61F7FB59C447D8B946264D5565A32F"/>
-    <w:rsid w:val="0035526F"/>
-  </w:style>
-</w:styles>
-</file>
-
-<file path=word/glossary/webSettings.xml><?xml version="1.0" encoding="utf-8"?>
-<w:webSettings xmlns:mc="http://schemas.openxmlformats.org/markup-compatibility/2006" xmlns:r="http://schemas.openxmlformats.org/officeDocument/2006/relationships" xmlns:w="http://schemas.openxmlformats.org/wordprocessingml/2006/main" xmlns:w14="http://schemas.microsoft.com/office/word/2010/wordml" xmlns:w15="http://schemas.microsoft.com/office/word/2012/wordml" xmlns:w16se="http://schemas.microsoft.com/office/word/2015/wordml/symex" mc:Ignorable="w14 w15 w16se">
-  <w:optimizeForBrowser/>
-  <w:allowPNG/>
-</w:webSettings>
 </file>
 
 <file path=word/theme/theme1.xml><?xml version="1.0" encoding="utf-8"?>

</xml_diff>

<commit_message>
Estructura de carpetas aclarada
</commit_message>
<xml_diff>
--- a/Aplicación Web Vacunación COVID 19.docx
+++ b/Aplicación Web Vacunación COVID 19.docx
@@ -1041,29 +1041,26 @@
           <w:szCs w:val="28"/>
           <w:lang w:val="es-AR"/>
         </w:rPr>
-        <w:t xml:space="preserve">resolver el problema propuesto por nuestro cliente, la secretaria de Salud de la Municipalidad de Coronel Suárez, que es el desarrollo de una aplicación web para procesar la información de la campaña de vacunación </w:t>
-      </w:r>
-      <w:proofErr w:type="spellStart"/>
-      <w:r>
-        <w:rPr>
-          <w:rFonts w:ascii="Arial" w:hAnsi="Arial" w:cs="Arial"/>
-          <w:color w:val="2E74B5" w:themeColor="accent1" w:themeShade="BF"/>
+        <w:t>resolver el problema propuesto por nuestro cliente, la secretaria de Salud de la Municipalidad de Coronel Suárez, que es el desarrollo de una aplicación web para procesar la información de la campaña de vacunación Covid.</w:t>
+      </w:r>
+    </w:p>
+    <w:p>
+      <w:pPr>
+        <w:rPr>
+          <w:rFonts w:ascii="Arial" w:hAnsi="Arial" w:cs="Arial"/>
           <w:sz w:val="28"/>
           <w:szCs w:val="28"/>
           <w:lang w:val="es-AR"/>
         </w:rPr>
-        <w:t>Covid</w:t>
-      </w:r>
-      <w:proofErr w:type="spellEnd"/>
-      <w:r>
-        <w:rPr>
-          <w:rFonts w:ascii="Arial" w:hAnsi="Arial" w:cs="Arial"/>
-          <w:color w:val="2E74B5" w:themeColor="accent1" w:themeShade="BF"/>
+      </w:pPr>
+      <w:r>
+        <w:rPr>
+          <w:rFonts w:ascii="Arial" w:hAnsi="Arial" w:cs="Arial"/>
           <w:sz w:val="28"/>
           <w:szCs w:val="28"/>
           <w:lang w:val="es-AR"/>
         </w:rPr>
-        <w:t>.</w:t>
+        <w:t xml:space="preserve"> </w:t>
       </w:r>
     </w:p>
     <w:p>
@@ -1075,15 +1072,16 @@
           <w:lang w:val="es-AR"/>
         </w:rPr>
       </w:pPr>
-      <w:r>
+    </w:p>
+    <w:p>
+      <w:pPr>
         <w:rPr>
           <w:rFonts w:ascii="Arial" w:hAnsi="Arial" w:cs="Arial"/>
           <w:sz w:val="28"/>
           <w:szCs w:val="28"/>
           <w:lang w:val="es-AR"/>
         </w:rPr>
-        <w:t xml:space="preserve"> </w:t>
-      </w:r>
+      </w:pPr>
     </w:p>
     <w:p>
       <w:pPr>
@@ -1159,47 +1157,48 @@
       <w:pPr>
         <w:rPr>
           <w:rFonts w:ascii="Arial" w:hAnsi="Arial" w:cs="Arial"/>
+          <w:b/>
+          <w:color w:val="2E74B5" w:themeColor="accent1" w:themeShade="BF"/>
           <w:sz w:val="28"/>
           <w:szCs w:val="28"/>
           <w:lang w:val="es-AR"/>
         </w:rPr>
       </w:pPr>
-    </w:p>
-    <w:p>
-      <w:pPr>
-        <w:rPr>
-          <w:rFonts w:ascii="Arial" w:hAnsi="Arial" w:cs="Arial"/>
+      <w:r>
+        <w:rPr>
+          <w:rFonts w:ascii="Arial" w:hAnsi="Arial" w:cs="Arial"/>
+          <w:b/>
+          <w:color w:val="2E74B5" w:themeColor="accent1" w:themeShade="BF"/>
           <w:sz w:val="28"/>
           <w:szCs w:val="28"/>
           <w:lang w:val="es-AR"/>
         </w:rPr>
-      </w:pPr>
-    </w:p>
-    <w:p>
-      <w:pPr>
-        <w:rPr>
-          <w:rFonts w:ascii="Arial" w:hAnsi="Arial" w:cs="Arial"/>
-          <w:b/>
+        <w:t>Problemática:</w:t>
+      </w:r>
+    </w:p>
+    <w:p>
+      <w:pPr>
+        <w:rPr>
+          <w:rFonts w:ascii="Arial" w:hAnsi="Arial" w:cs="Arial"/>
           <w:color w:val="2E74B5" w:themeColor="accent1" w:themeShade="BF"/>
           <w:sz w:val="28"/>
           <w:szCs w:val="28"/>
           <w:lang w:val="es-AR"/>
         </w:rPr>
       </w:pPr>
-      <w:r>
-        <w:rPr>
-          <w:rFonts w:ascii="Arial" w:hAnsi="Arial" w:cs="Arial"/>
-          <w:b/>
+    </w:p>
+    <w:p>
+      <w:pPr>
+        <w:jc w:val="both"/>
+        <w:rPr>
+          <w:rFonts w:ascii="Arial" w:hAnsi="Arial" w:cs="Arial"/>
           <w:color w:val="2E74B5" w:themeColor="accent1" w:themeShade="BF"/>
           <w:sz w:val="28"/>
           <w:szCs w:val="28"/>
           <w:lang w:val="es-AR"/>
         </w:rPr>
-        <w:t>Problemática:</w:t>
-      </w:r>
-    </w:p>
-    <w:p>
-      <w:pPr>
+      </w:pPr>
+      <w:r>
         <w:rPr>
           <w:rFonts w:ascii="Arial" w:hAnsi="Arial" w:cs="Arial"/>
           <w:color w:val="2E74B5" w:themeColor="accent1" w:themeShade="BF"/>
@@ -1207,7 +1206,8 @@
           <w:szCs w:val="28"/>
           <w:lang w:val="es-AR"/>
         </w:rPr>
-      </w:pPr>
+        <w:t>La Secretaría de Salud de la municipalidad de Coronel Suarez desea procesar información para llevar cierto control sobre los ciudadanos del partido que recibieron las dos dosis de alguna vacuna para el Covid En los Vacunatorios Covid de cada centro de salud habilitado se han registrado de manera manual a los ciudadanos vacunados (DNI, nombre y apellido, domicilio, edad, grupo de riesgo (1,2,3 o 4), tipo de vacuna recibida, fecha primera dosis, fecha segunda dosis, registro R.U.P. de enfermera/enfermero)</w:t>
+      </w:r>
     </w:p>
     <w:p>
       <w:pPr>
@@ -1228,10 +1228,12 @@
           <w:szCs w:val="28"/>
           <w:lang w:val="es-AR"/>
         </w:rPr>
-        <w:t xml:space="preserve">La Secretaría de Salud de la municipalidad de Coronel Suarez desea procesar información para llevar cierto control sobre los ciudadanos del partido que recibieron las dos dosis de alguna vacuna para el </w:t>
-      </w:r>
-      <w:proofErr w:type="spellStart"/>
-      <w:r>
+        <w:t xml:space="preserve">Además, la municipalidad tiene información sobre cada Vacunatorio Covid del partido. Los mismos funcionan dentro de algunos de los centros de salud municipales, que se distinguen por un código dentro del sistema de salud de la pcia. de Buenos Aires (2030039 para el Hospital Municipal “Dr. Raúl Caccavo” de la ciudad de Coronel Suarez, 20300055 para el Hospital Municipal “Lucero del Alba” de Huanguelén, 20300098 para la Unidad Sanitaria Pueblo San José de San José, 23300063 para la Unidad Sanitaria Dr. Lew Frandzman de Santa María y 23300080 para la Unidad Sanitaria Pueblo Santa Trinidad de Santa Trinidad). </w:t>
+      </w:r>
+    </w:p>
+    <w:p>
+      <w:pPr>
+        <w:jc w:val="both"/>
         <w:rPr>
           <w:rFonts w:ascii="Arial" w:hAnsi="Arial" w:cs="Arial"/>
           <w:color w:val="2E74B5" w:themeColor="accent1" w:themeShade="BF"/>
@@ -1239,9 +1241,7 @@
           <w:szCs w:val="28"/>
           <w:lang w:val="es-AR"/>
         </w:rPr>
-        <w:t>Covid</w:t>
-      </w:r>
-      <w:proofErr w:type="spellEnd"/>
+      </w:pPr>
       <w:r>
         <w:rPr>
           <w:rFonts w:ascii="Arial" w:hAnsi="Arial" w:cs="Arial"/>
@@ -1250,56 +1250,65 @@
           <w:szCs w:val="28"/>
           <w:lang w:val="es-AR"/>
         </w:rPr>
-        <w:t xml:space="preserve"> En los </w:t>
-      </w:r>
-      <w:proofErr w:type="spellStart"/>
-      <w:r>
-        <w:rPr>
-          <w:rFonts w:ascii="Arial" w:hAnsi="Arial" w:cs="Arial"/>
-          <w:color w:val="2E74B5" w:themeColor="accent1" w:themeShade="BF"/>
+        <w:t xml:space="preserve">En cada centro de salud anterior funciona solo un Vacunatorio Covid. Para cada vacunatorio la municipalidad lleva registro del nombre del médico a cargo del mismo, las enfermeras que trabajan en el vacunatorio, el horario de atención y un teléfono de contacto. Cada enfermera/o que trabaja en el partido está registrada en la municipalidad con su número de registro R.U.P (Registro Único para Profesionales de la Salud), su nombre y apellido y un </w:t>
+      </w:r>
+      <w:r>
+        <w:rPr>
+          <w:rFonts w:ascii="Arial" w:hAnsi="Arial" w:cs="Arial"/>
+          <w:color w:val="2E74B5" w:themeColor="accent1" w:themeShade="BF"/>
+          <w:sz w:val="28"/>
+          <w:szCs w:val="28"/>
+          <w:lang w:val="es-MX"/>
+        </w:rPr>
+        <w:t>teléfono de contacto. Las/os enfermeras/os pueden trabajar en más de un Vacunatorio Covid.</w:t>
+      </w:r>
+    </w:p>
+    <w:p>
+      <w:pPr>
+        <w:rPr>
+          <w:rFonts w:ascii="Arial" w:hAnsi="Arial" w:cs="Arial"/>
           <w:sz w:val="28"/>
           <w:szCs w:val="28"/>
           <w:lang w:val="es-AR"/>
         </w:rPr>
-        <w:t>Vacunatorios</w:t>
-      </w:r>
-      <w:proofErr w:type="spellEnd"/>
-      <w:r>
-        <w:rPr>
-          <w:rFonts w:ascii="Arial" w:hAnsi="Arial" w:cs="Arial"/>
-          <w:color w:val="2E74B5" w:themeColor="accent1" w:themeShade="BF"/>
+      </w:pPr>
+    </w:p>
+    <w:p>
+      <w:pPr>
+        <w:rPr>
+          <w:rFonts w:ascii="Arial" w:hAnsi="Arial" w:cs="Arial"/>
+          <w:b/>
           <w:sz w:val="28"/>
           <w:szCs w:val="28"/>
           <w:lang w:val="es-AR"/>
         </w:rPr>
-        <w:t xml:space="preserve"> </w:t>
-      </w:r>
-      <w:proofErr w:type="spellStart"/>
-      <w:r>
-        <w:rPr>
-          <w:rFonts w:ascii="Arial" w:hAnsi="Arial" w:cs="Arial"/>
+      </w:pPr>
+    </w:p>
+    <w:p>
+      <w:pPr>
+        <w:rPr>
+          <w:rFonts w:ascii="Arial" w:hAnsi="Arial" w:cs="Arial"/>
+          <w:b/>
           <w:color w:val="2E74B5" w:themeColor="accent1" w:themeShade="BF"/>
           <w:sz w:val="28"/>
           <w:szCs w:val="28"/>
           <w:lang w:val="es-AR"/>
         </w:rPr>
-        <w:t>Covid</w:t>
-      </w:r>
-      <w:proofErr w:type="spellEnd"/>
-      <w:r>
-        <w:rPr>
-          <w:rFonts w:ascii="Arial" w:hAnsi="Arial" w:cs="Arial"/>
+      </w:pPr>
+      <w:r>
+        <w:rPr>
+          <w:rFonts w:ascii="Arial" w:hAnsi="Arial" w:cs="Arial"/>
+          <w:b/>
           <w:color w:val="2E74B5" w:themeColor="accent1" w:themeShade="BF"/>
           <w:sz w:val="28"/>
           <w:szCs w:val="28"/>
           <w:lang w:val="es-AR"/>
         </w:rPr>
-        <w:t xml:space="preserve"> de cada centro de salud habilitado se han registrado de manera manual a los ciudadanos vacunados (DNI, nombre y apellido, domicilio, edad, grupo de riesgo (1,2,3 o 4), tipo de vacuna recibida, fecha primera dosis, fecha segunda dosis, registro R.U.P. de enfermera/enfermero)</w:t>
-      </w:r>
-    </w:p>
-    <w:p>
-      <w:pPr>
-        <w:jc w:val="both"/>
+        <w:t>Solución:</w:t>
+      </w:r>
+    </w:p>
+    <w:p>
+      <w:pPr>
         <w:rPr>
           <w:rFonts w:ascii="Arial" w:hAnsi="Arial" w:cs="Arial"/>
           <w:color w:val="2E74B5" w:themeColor="accent1" w:themeShade="BF"/>
@@ -1308,7 +1317,9 @@
           <w:lang w:val="es-AR"/>
         </w:rPr>
       </w:pPr>
-      <w:r>
+    </w:p>
+    <w:p>
+      <w:pPr>
         <w:rPr>
           <w:rFonts w:ascii="Arial" w:hAnsi="Arial" w:cs="Arial"/>
           <w:color w:val="2E74B5" w:themeColor="accent1" w:themeShade="BF"/>
@@ -1316,9 +1327,7 @@
           <w:szCs w:val="28"/>
           <w:lang w:val="es-AR"/>
         </w:rPr>
-        <w:t xml:space="preserve">Además, la municipalidad tiene información sobre cada </w:t>
-      </w:r>
-      <w:proofErr w:type="spellStart"/>
+      </w:pPr>
       <w:r>
         <w:rPr>
           <w:rFonts w:ascii="Arial" w:hAnsi="Arial" w:cs="Arial"/>
@@ -1327,412 +1336,7 @@
           <w:szCs w:val="28"/>
           <w:lang w:val="es-AR"/>
         </w:rPr>
-        <w:t>Vacunatorio</w:t>
-      </w:r>
-      <w:proofErr w:type="spellEnd"/>
-      <w:r>
-        <w:rPr>
-          <w:rFonts w:ascii="Arial" w:hAnsi="Arial" w:cs="Arial"/>
-          <w:color w:val="2E74B5" w:themeColor="accent1" w:themeShade="BF"/>
-          <w:sz w:val="28"/>
-          <w:szCs w:val="28"/>
-          <w:lang w:val="es-AR"/>
-        </w:rPr>
-        <w:t xml:space="preserve"> </w:t>
-      </w:r>
-      <w:proofErr w:type="spellStart"/>
-      <w:r>
-        <w:rPr>
-          <w:rFonts w:ascii="Arial" w:hAnsi="Arial" w:cs="Arial"/>
-          <w:color w:val="2E74B5" w:themeColor="accent1" w:themeShade="BF"/>
-          <w:sz w:val="28"/>
-          <w:szCs w:val="28"/>
-          <w:lang w:val="es-AR"/>
-        </w:rPr>
-        <w:t>Covid</w:t>
-      </w:r>
-      <w:proofErr w:type="spellEnd"/>
-      <w:r>
-        <w:rPr>
-          <w:rFonts w:ascii="Arial" w:hAnsi="Arial" w:cs="Arial"/>
-          <w:color w:val="2E74B5" w:themeColor="accent1" w:themeShade="BF"/>
-          <w:sz w:val="28"/>
-          <w:szCs w:val="28"/>
-          <w:lang w:val="es-AR"/>
-        </w:rPr>
-        <w:t xml:space="preserve"> del partido. Los mismos funcionan dentro de algunos de los centros de salud municipales, que se distinguen por un código dentro del sistema de salud de la </w:t>
-      </w:r>
-      <w:proofErr w:type="spellStart"/>
-      <w:r>
-        <w:rPr>
-          <w:rFonts w:ascii="Arial" w:hAnsi="Arial" w:cs="Arial"/>
-          <w:color w:val="2E74B5" w:themeColor="accent1" w:themeShade="BF"/>
-          <w:sz w:val="28"/>
-          <w:szCs w:val="28"/>
-          <w:lang w:val="es-AR"/>
-        </w:rPr>
-        <w:t>pcia</w:t>
-      </w:r>
-      <w:proofErr w:type="spellEnd"/>
-      <w:r>
-        <w:rPr>
-          <w:rFonts w:ascii="Arial" w:hAnsi="Arial" w:cs="Arial"/>
-          <w:color w:val="2E74B5" w:themeColor="accent1" w:themeShade="BF"/>
-          <w:sz w:val="28"/>
-          <w:szCs w:val="28"/>
-          <w:lang w:val="es-AR"/>
-        </w:rPr>
-        <w:t xml:space="preserve">. de Buenos Aires (2030039 para el Hospital Municipal “Dr. Raúl </w:t>
-      </w:r>
-      <w:proofErr w:type="spellStart"/>
-      <w:r>
-        <w:rPr>
-          <w:rFonts w:ascii="Arial" w:hAnsi="Arial" w:cs="Arial"/>
-          <w:color w:val="2E74B5" w:themeColor="accent1" w:themeShade="BF"/>
-          <w:sz w:val="28"/>
-          <w:szCs w:val="28"/>
-          <w:lang w:val="es-AR"/>
-        </w:rPr>
-        <w:t>Caccavo</w:t>
-      </w:r>
-      <w:proofErr w:type="spellEnd"/>
-      <w:r>
-        <w:rPr>
-          <w:rFonts w:ascii="Arial" w:hAnsi="Arial" w:cs="Arial"/>
-          <w:color w:val="2E74B5" w:themeColor="accent1" w:themeShade="BF"/>
-          <w:sz w:val="28"/>
-          <w:szCs w:val="28"/>
-          <w:lang w:val="es-AR"/>
-        </w:rPr>
-        <w:t xml:space="preserve">” de la ciudad de Coronel Suarez, 20300055 para el Hospital Municipal “Lucero del Alba” de </w:t>
-      </w:r>
-      <w:proofErr w:type="spellStart"/>
-      <w:r>
-        <w:rPr>
-          <w:rFonts w:ascii="Arial" w:hAnsi="Arial" w:cs="Arial"/>
-          <w:color w:val="2E74B5" w:themeColor="accent1" w:themeShade="BF"/>
-          <w:sz w:val="28"/>
-          <w:szCs w:val="28"/>
-          <w:lang w:val="es-AR"/>
-        </w:rPr>
-        <w:t>Huanguelén</w:t>
-      </w:r>
-      <w:proofErr w:type="spellEnd"/>
-      <w:r>
-        <w:rPr>
-          <w:rFonts w:ascii="Arial" w:hAnsi="Arial" w:cs="Arial"/>
-          <w:color w:val="2E74B5" w:themeColor="accent1" w:themeShade="BF"/>
-          <w:sz w:val="28"/>
-          <w:szCs w:val="28"/>
-          <w:lang w:val="es-AR"/>
-        </w:rPr>
-        <w:t xml:space="preserve">, 20300098 para la Unidad Sanitaria Pueblo San José de San José, 23300063 para la Unidad Sanitaria Dr. </w:t>
-      </w:r>
-      <w:proofErr w:type="spellStart"/>
-      <w:r>
-        <w:rPr>
-          <w:rFonts w:ascii="Arial" w:hAnsi="Arial" w:cs="Arial"/>
-          <w:color w:val="2E74B5" w:themeColor="accent1" w:themeShade="BF"/>
-          <w:sz w:val="28"/>
-          <w:szCs w:val="28"/>
-          <w:lang w:val="es-AR"/>
-        </w:rPr>
-        <w:t>Lew</w:t>
-      </w:r>
-      <w:proofErr w:type="spellEnd"/>
-      <w:r>
-        <w:rPr>
-          <w:rFonts w:ascii="Arial" w:hAnsi="Arial" w:cs="Arial"/>
-          <w:color w:val="2E74B5" w:themeColor="accent1" w:themeShade="BF"/>
-          <w:sz w:val="28"/>
-          <w:szCs w:val="28"/>
-          <w:lang w:val="es-AR"/>
-        </w:rPr>
-        <w:t xml:space="preserve"> </w:t>
-      </w:r>
-      <w:proofErr w:type="spellStart"/>
-      <w:r>
-        <w:rPr>
-          <w:rFonts w:ascii="Arial" w:hAnsi="Arial" w:cs="Arial"/>
-          <w:color w:val="2E74B5" w:themeColor="accent1" w:themeShade="BF"/>
-          <w:sz w:val="28"/>
-          <w:szCs w:val="28"/>
-          <w:lang w:val="es-AR"/>
-        </w:rPr>
-        <w:t>Frandzman</w:t>
-      </w:r>
-      <w:proofErr w:type="spellEnd"/>
-      <w:r>
-        <w:rPr>
-          <w:rFonts w:ascii="Arial" w:hAnsi="Arial" w:cs="Arial"/>
-          <w:color w:val="2E74B5" w:themeColor="accent1" w:themeShade="BF"/>
-          <w:sz w:val="28"/>
-          <w:szCs w:val="28"/>
-          <w:lang w:val="es-AR"/>
-        </w:rPr>
-        <w:t xml:space="preserve"> de Santa María y 23300080 para la Unidad Sanitaria Pueblo Santa Trinidad de Santa Trinidad). </w:t>
-      </w:r>
-    </w:p>
-    <w:p>
-      <w:pPr>
-        <w:jc w:val="both"/>
-        <w:rPr>
-          <w:rFonts w:ascii="Arial" w:hAnsi="Arial" w:cs="Arial"/>
-          <w:color w:val="2E74B5" w:themeColor="accent1" w:themeShade="BF"/>
-          <w:sz w:val="28"/>
-          <w:szCs w:val="28"/>
-          <w:lang w:val="es-AR"/>
-        </w:rPr>
-      </w:pPr>
-      <w:r>
-        <w:rPr>
-          <w:rFonts w:ascii="Arial" w:hAnsi="Arial" w:cs="Arial"/>
-          <w:color w:val="2E74B5" w:themeColor="accent1" w:themeShade="BF"/>
-          <w:sz w:val="28"/>
-          <w:szCs w:val="28"/>
-          <w:lang w:val="es-AR"/>
-        </w:rPr>
-        <w:t xml:space="preserve">En cada centro de salud anterior funciona solo un </w:t>
-      </w:r>
-      <w:proofErr w:type="spellStart"/>
-      <w:r>
-        <w:rPr>
-          <w:rFonts w:ascii="Arial" w:hAnsi="Arial" w:cs="Arial"/>
-          <w:color w:val="2E74B5" w:themeColor="accent1" w:themeShade="BF"/>
-          <w:sz w:val="28"/>
-          <w:szCs w:val="28"/>
-          <w:lang w:val="es-AR"/>
-        </w:rPr>
-        <w:t>Vacunatorio</w:t>
-      </w:r>
-      <w:proofErr w:type="spellEnd"/>
-      <w:r>
-        <w:rPr>
-          <w:rFonts w:ascii="Arial" w:hAnsi="Arial" w:cs="Arial"/>
-          <w:color w:val="2E74B5" w:themeColor="accent1" w:themeShade="BF"/>
-          <w:sz w:val="28"/>
-          <w:szCs w:val="28"/>
-          <w:lang w:val="es-AR"/>
-        </w:rPr>
-        <w:t xml:space="preserve"> </w:t>
-      </w:r>
-      <w:proofErr w:type="spellStart"/>
-      <w:r>
-        <w:rPr>
-          <w:rFonts w:ascii="Arial" w:hAnsi="Arial" w:cs="Arial"/>
-          <w:color w:val="2E74B5" w:themeColor="accent1" w:themeShade="BF"/>
-          <w:sz w:val="28"/>
-          <w:szCs w:val="28"/>
-          <w:lang w:val="es-AR"/>
-        </w:rPr>
-        <w:t>Covid</w:t>
-      </w:r>
-      <w:proofErr w:type="spellEnd"/>
-      <w:r>
-        <w:rPr>
-          <w:rFonts w:ascii="Arial" w:hAnsi="Arial" w:cs="Arial"/>
-          <w:color w:val="2E74B5" w:themeColor="accent1" w:themeShade="BF"/>
-          <w:sz w:val="28"/>
-          <w:szCs w:val="28"/>
-          <w:lang w:val="es-AR"/>
-        </w:rPr>
-        <w:t xml:space="preserve">. Para cada </w:t>
-      </w:r>
-      <w:proofErr w:type="spellStart"/>
-      <w:r>
-        <w:rPr>
-          <w:rFonts w:ascii="Arial" w:hAnsi="Arial" w:cs="Arial"/>
-          <w:color w:val="2E74B5" w:themeColor="accent1" w:themeShade="BF"/>
-          <w:sz w:val="28"/>
-          <w:szCs w:val="28"/>
-          <w:lang w:val="es-AR"/>
-        </w:rPr>
-        <w:t>vacunatorio</w:t>
-      </w:r>
-      <w:proofErr w:type="spellEnd"/>
-      <w:r>
-        <w:rPr>
-          <w:rFonts w:ascii="Arial" w:hAnsi="Arial" w:cs="Arial"/>
-          <w:color w:val="2E74B5" w:themeColor="accent1" w:themeShade="BF"/>
-          <w:sz w:val="28"/>
-          <w:szCs w:val="28"/>
-          <w:lang w:val="es-AR"/>
-        </w:rPr>
-        <w:t xml:space="preserve"> la municipalidad lleva registro del nombre del médico a cargo del mismo, las enfermeras que trabajan en el </w:t>
-      </w:r>
-      <w:proofErr w:type="spellStart"/>
-      <w:r>
-        <w:rPr>
-          <w:rFonts w:ascii="Arial" w:hAnsi="Arial" w:cs="Arial"/>
-          <w:color w:val="2E74B5" w:themeColor="accent1" w:themeShade="BF"/>
-          <w:sz w:val="28"/>
-          <w:szCs w:val="28"/>
-          <w:lang w:val="es-AR"/>
-        </w:rPr>
-        <w:t>vacunatorio</w:t>
-      </w:r>
-      <w:proofErr w:type="spellEnd"/>
-      <w:r>
-        <w:rPr>
-          <w:rFonts w:ascii="Arial" w:hAnsi="Arial" w:cs="Arial"/>
-          <w:color w:val="2E74B5" w:themeColor="accent1" w:themeShade="BF"/>
-          <w:sz w:val="28"/>
-          <w:szCs w:val="28"/>
-          <w:lang w:val="es-AR"/>
-        </w:rPr>
-        <w:t xml:space="preserve">, el horario de atención y un teléfono de contacto. Cada enfermera/o que trabaja en el partido está registrada en la municipalidad con su número de registro R.U.P (Registro Único para Profesionales de la Salud), su nombre y apellido y un </w:t>
-      </w:r>
-      <w:r>
-        <w:rPr>
-          <w:rFonts w:ascii="Arial" w:hAnsi="Arial" w:cs="Arial"/>
-          <w:color w:val="2E74B5" w:themeColor="accent1" w:themeShade="BF"/>
-          <w:sz w:val="28"/>
-          <w:szCs w:val="28"/>
-          <w:lang w:val="es-MX"/>
-        </w:rPr>
-        <w:t xml:space="preserve">teléfono de contacto. Las/os enfermeras/os pueden trabajar en más de un </w:t>
-      </w:r>
-      <w:proofErr w:type="spellStart"/>
-      <w:r>
-        <w:rPr>
-          <w:rFonts w:ascii="Arial" w:hAnsi="Arial" w:cs="Arial"/>
-          <w:color w:val="2E74B5" w:themeColor="accent1" w:themeShade="BF"/>
-          <w:sz w:val="28"/>
-          <w:szCs w:val="28"/>
-          <w:lang w:val="es-MX"/>
-        </w:rPr>
-        <w:t>Vacunatorio</w:t>
-      </w:r>
-      <w:proofErr w:type="spellEnd"/>
-      <w:r>
-        <w:rPr>
-          <w:rFonts w:ascii="Arial" w:hAnsi="Arial" w:cs="Arial"/>
-          <w:color w:val="2E74B5" w:themeColor="accent1" w:themeShade="BF"/>
-          <w:sz w:val="28"/>
-          <w:szCs w:val="28"/>
-          <w:lang w:val="es-MX"/>
-        </w:rPr>
-        <w:t xml:space="preserve"> </w:t>
-      </w:r>
-      <w:proofErr w:type="spellStart"/>
-      <w:r>
-        <w:rPr>
-          <w:rFonts w:ascii="Arial" w:hAnsi="Arial" w:cs="Arial"/>
-          <w:color w:val="2E74B5" w:themeColor="accent1" w:themeShade="BF"/>
-          <w:sz w:val="28"/>
-          <w:szCs w:val="28"/>
-          <w:lang w:val="es-MX"/>
-        </w:rPr>
-        <w:t>Covid</w:t>
-      </w:r>
-      <w:proofErr w:type="spellEnd"/>
-      <w:r>
-        <w:rPr>
-          <w:rFonts w:ascii="Arial" w:hAnsi="Arial" w:cs="Arial"/>
-          <w:color w:val="2E74B5" w:themeColor="accent1" w:themeShade="BF"/>
-          <w:sz w:val="28"/>
-          <w:szCs w:val="28"/>
-          <w:lang w:val="es-MX"/>
-        </w:rPr>
-        <w:t>.</w:t>
-      </w:r>
-    </w:p>
-    <w:p>
-      <w:pPr>
-        <w:rPr>
-          <w:rFonts w:ascii="Arial" w:hAnsi="Arial" w:cs="Arial"/>
-          <w:sz w:val="28"/>
-          <w:szCs w:val="28"/>
-          <w:lang w:val="es-AR"/>
-        </w:rPr>
-      </w:pPr>
-    </w:p>
-    <w:p>
-      <w:pPr>
-        <w:rPr>
-          <w:rFonts w:ascii="Arial" w:hAnsi="Arial" w:cs="Arial"/>
-          <w:b/>
-          <w:sz w:val="28"/>
-          <w:szCs w:val="28"/>
-          <w:lang w:val="es-AR"/>
-        </w:rPr>
-      </w:pPr>
-    </w:p>
-    <w:p>
-      <w:pPr>
-        <w:rPr>
-          <w:rFonts w:ascii="Arial" w:hAnsi="Arial" w:cs="Arial"/>
-          <w:b/>
-          <w:color w:val="2E74B5" w:themeColor="accent1" w:themeShade="BF"/>
-          <w:sz w:val="28"/>
-          <w:szCs w:val="28"/>
-          <w:lang w:val="es-AR"/>
-        </w:rPr>
-      </w:pPr>
-      <w:r>
-        <w:rPr>
-          <w:rFonts w:ascii="Arial" w:hAnsi="Arial" w:cs="Arial"/>
-          <w:b/>
-          <w:color w:val="2E74B5" w:themeColor="accent1" w:themeShade="BF"/>
-          <w:sz w:val="28"/>
-          <w:szCs w:val="28"/>
-          <w:lang w:val="es-AR"/>
-        </w:rPr>
-        <w:t>Solución:</w:t>
-      </w:r>
-    </w:p>
-    <w:p>
-      <w:pPr>
-        <w:rPr>
-          <w:rFonts w:ascii="Arial" w:hAnsi="Arial" w:cs="Arial"/>
-          <w:color w:val="2E74B5" w:themeColor="accent1" w:themeShade="BF"/>
-          <w:sz w:val="28"/>
-          <w:szCs w:val="28"/>
-          <w:lang w:val="es-AR"/>
-        </w:rPr>
-      </w:pPr>
-    </w:p>
-    <w:p>
-      <w:pPr>
-        <w:rPr>
-          <w:rFonts w:ascii="Arial" w:hAnsi="Arial" w:cs="Arial"/>
-          <w:color w:val="2E74B5" w:themeColor="accent1" w:themeShade="BF"/>
-          <w:sz w:val="28"/>
-          <w:szCs w:val="28"/>
-          <w:lang w:val="es-AR"/>
-        </w:rPr>
-      </w:pPr>
-      <w:r>
-        <w:rPr>
-          <w:rFonts w:ascii="Arial" w:hAnsi="Arial" w:cs="Arial"/>
-          <w:color w:val="2E74B5" w:themeColor="accent1" w:themeShade="BF"/>
-          <w:sz w:val="28"/>
-          <w:szCs w:val="28"/>
-          <w:lang w:val="es-AR"/>
-        </w:rPr>
-        <w:t xml:space="preserve">Se desarrollará una aplicación web para solucionar la problemática del cliente con el requerimiento de su parte de utilizar el patrón MVC, acordando con el cliente la utilización del </w:t>
-      </w:r>
-      <w:proofErr w:type="spellStart"/>
-      <w:r>
-        <w:rPr>
-          <w:rFonts w:ascii="Arial" w:hAnsi="Arial" w:cs="Arial"/>
-          <w:color w:val="2E74B5" w:themeColor="accent1" w:themeShade="BF"/>
-          <w:sz w:val="28"/>
-          <w:szCs w:val="28"/>
-          <w:lang w:val="es-AR"/>
-        </w:rPr>
-        <w:t>framework</w:t>
-      </w:r>
-      <w:proofErr w:type="spellEnd"/>
-      <w:r>
-        <w:rPr>
-          <w:rFonts w:ascii="Arial" w:hAnsi="Arial" w:cs="Arial"/>
-          <w:color w:val="2E74B5" w:themeColor="accent1" w:themeShade="BF"/>
-          <w:sz w:val="28"/>
-          <w:szCs w:val="28"/>
-          <w:lang w:val="es-AR"/>
-        </w:rPr>
-        <w:t xml:space="preserve"> Laravel.</w:t>
+        <w:t>Se desarrollará una aplicación web para solucionar la problemática del cliente con el requerimiento de su parte de utilizar el patrón MVC, acordando con el cliente la utilización del framework Laravel.</w:t>
       </w:r>
     </w:p>
     <w:p>
@@ -4940,31 +4544,7 @@
           <w:szCs w:val="28"/>
           <w:lang w:val="es-MX"/>
         </w:rPr>
-        <w:t xml:space="preserve">Como administrador quiero realizar el Alta de los nuevos </w:t>
-      </w:r>
-      <w:proofErr w:type="spellStart"/>
-      <w:r>
-        <w:rPr>
-          <w:rFonts w:ascii="Arial" w:hAnsi="Arial" w:cs="Arial"/>
-          <w:i/>
-          <w:color w:val="5B9BD5" w:themeColor="accent1"/>
-          <w:sz w:val="28"/>
-          <w:szCs w:val="28"/>
-          <w:lang w:val="es-MX"/>
-        </w:rPr>
-        <w:t>vacunatorios</w:t>
-      </w:r>
-      <w:proofErr w:type="spellEnd"/>
-      <w:r>
-        <w:rPr>
-          <w:rFonts w:ascii="Arial" w:hAnsi="Arial" w:cs="Arial"/>
-          <w:i/>
-          <w:color w:val="5B9BD5" w:themeColor="accent1"/>
-          <w:sz w:val="28"/>
-          <w:szCs w:val="28"/>
-          <w:lang w:val="es-MX"/>
-        </w:rPr>
-        <w:t xml:space="preserve"> para incorporarlos a la campaña de vacunación.</w:t>
+        <w:t>Como administrador quiero realizar el Alta de los nuevos vacunatorios para incorporarlos a la campaña de vacunación.</w:t>
       </w:r>
     </w:p>
     <w:p>
@@ -4993,31 +4573,7 @@
           <w:szCs w:val="28"/>
           <w:lang w:val="es-MX"/>
         </w:rPr>
-        <w:t xml:space="preserve">Como administrador quiero realizar la Baja de los </w:t>
-      </w:r>
-      <w:proofErr w:type="spellStart"/>
-      <w:r>
-        <w:rPr>
-          <w:rFonts w:ascii="Arial" w:hAnsi="Arial" w:cs="Arial"/>
-          <w:i/>
-          <w:color w:val="5B9BD5" w:themeColor="accent1"/>
-          <w:sz w:val="28"/>
-          <w:szCs w:val="28"/>
-          <w:lang w:val="es-MX"/>
-        </w:rPr>
-        <w:t>vacunatorios</w:t>
-      </w:r>
-      <w:proofErr w:type="spellEnd"/>
-      <w:r>
-        <w:rPr>
-          <w:rFonts w:ascii="Arial" w:hAnsi="Arial" w:cs="Arial"/>
-          <w:i/>
-          <w:color w:val="5B9BD5" w:themeColor="accent1"/>
-          <w:sz w:val="28"/>
-          <w:szCs w:val="28"/>
-          <w:lang w:val="es-MX"/>
-        </w:rPr>
-        <w:t xml:space="preserve"> para desafectarlo de la campaña</w:t>
+        <w:t>Como administrador quiero realizar la Baja de los vacunatorios para desafectarlo de la campaña</w:t>
       </w:r>
     </w:p>
     <w:p>
@@ -5046,31 +4602,7 @@
           <w:szCs w:val="28"/>
           <w:lang w:val="es-MX"/>
         </w:rPr>
-        <w:t xml:space="preserve">Como administrador quiero realizar la Modificación de los </w:t>
-      </w:r>
-      <w:proofErr w:type="spellStart"/>
-      <w:r>
-        <w:rPr>
-          <w:rFonts w:ascii="Arial" w:hAnsi="Arial" w:cs="Arial"/>
-          <w:i/>
-          <w:color w:val="5B9BD5" w:themeColor="accent1"/>
-          <w:sz w:val="28"/>
-          <w:szCs w:val="28"/>
-          <w:lang w:val="es-MX"/>
-        </w:rPr>
-        <w:t>vacunatorios</w:t>
-      </w:r>
-      <w:proofErr w:type="spellEnd"/>
-      <w:r>
-        <w:rPr>
-          <w:rFonts w:ascii="Arial" w:hAnsi="Arial" w:cs="Arial"/>
-          <w:i/>
-          <w:color w:val="5B9BD5" w:themeColor="accent1"/>
-          <w:sz w:val="28"/>
-          <w:szCs w:val="28"/>
-          <w:lang w:val="es-MX"/>
-        </w:rPr>
-        <w:t xml:space="preserve"> para mantener actualizada la información de las mismos.</w:t>
+        <w:t>Como administrador quiero realizar la Modificación de los vacunatorios para mantener actualizada la información de las mismos.</w:t>
       </w:r>
     </w:p>
     <w:p>
@@ -5374,31 +4906,7 @@
           <w:szCs w:val="28"/>
           <w:lang w:val="es-MX"/>
         </w:rPr>
-        <w:t xml:space="preserve">Como personal de gestión quiero consultar todos los </w:t>
-      </w:r>
-      <w:proofErr w:type="spellStart"/>
-      <w:r>
-        <w:rPr>
-          <w:rFonts w:ascii="Arial" w:hAnsi="Arial" w:cs="Arial"/>
-          <w:i/>
-          <w:color w:val="5B9BD5" w:themeColor="accent1"/>
-          <w:sz w:val="28"/>
-          <w:szCs w:val="28"/>
-          <w:lang w:val="es-MX"/>
-        </w:rPr>
-        <w:t>vacunatorios</w:t>
-      </w:r>
-      <w:proofErr w:type="spellEnd"/>
-      <w:r>
-        <w:rPr>
-          <w:rFonts w:ascii="Arial" w:hAnsi="Arial" w:cs="Arial"/>
-          <w:i/>
-          <w:color w:val="5B9BD5" w:themeColor="accent1"/>
-          <w:sz w:val="28"/>
-          <w:szCs w:val="28"/>
-          <w:lang w:val="es-MX"/>
-        </w:rPr>
-        <w:t xml:space="preserve"> disponibles</w:t>
+        <w:t>Como personal de gestión quiero consultar todos los vacunatorios disponibles</w:t>
       </w:r>
     </w:p>
     <w:p>
@@ -5559,7 +5067,6 @@
           <w:lang w:val="es-MX"/>
         </w:rPr>
       </w:pPr>
-      <w:proofErr w:type="spellStart"/>
       <w:r>
         <w:rPr>
           <w:bCs/>
@@ -5569,19 +5076,7 @@
           <w:szCs w:val="36"/>
           <w:lang w:val="es-MX"/>
         </w:rPr>
-        <w:t>Login</w:t>
-      </w:r>
-      <w:proofErr w:type="spellEnd"/>
-      <w:r>
-        <w:rPr>
-          <w:bCs/>
-          <w:iCs/>
-          <w:color w:val="2E74B5" w:themeColor="accent1" w:themeShade="BF"/>
-          <w:sz w:val="36"/>
-          <w:szCs w:val="36"/>
-          <w:lang w:val="es-MX"/>
-        </w:rPr>
-        <w:t>:</w:t>
+        <w:t>Login:</w:t>
       </w:r>
     </w:p>
     <w:p>
@@ -6855,31 +6350,7 @@
           <w:szCs w:val="28"/>
           <w:lang w:val="es-MX"/>
         </w:rPr>
-        <w:t xml:space="preserve">En los modelos: Vacuna, Centro, </w:t>
-      </w:r>
-      <w:proofErr w:type="spellStart"/>
-      <w:r>
-        <w:rPr>
-          <w:bCs/>
-          <w:iCs/>
-          <w:color w:val="2E74B5" w:themeColor="accent1" w:themeShade="BF"/>
-          <w:sz w:val="28"/>
-          <w:szCs w:val="28"/>
-          <w:lang w:val="es-MX"/>
-        </w:rPr>
-        <w:t>Vacunatorio</w:t>
-      </w:r>
-      <w:proofErr w:type="spellEnd"/>
-      <w:r>
-        <w:rPr>
-          <w:bCs/>
-          <w:iCs/>
-          <w:color w:val="2E74B5" w:themeColor="accent1" w:themeShade="BF"/>
-          <w:sz w:val="28"/>
-          <w:szCs w:val="28"/>
-          <w:lang w:val="es-MX"/>
-        </w:rPr>
-        <w:t>, Usuario</w:t>
+        <w:t>En los modelos: Vacuna, Centro, Vacunatorio, Usuario</w:t>
       </w:r>
       <w:r>
         <w:rPr>
@@ -6934,66 +6405,18 @@
           <w:szCs w:val="28"/>
           <w:lang w:val="es-MX"/>
         </w:rPr>
-        <w:t>datos(</w:t>
-      </w:r>
-      <w:proofErr w:type="spellStart"/>
-      <w:r>
-        <w:rPr>
-          <w:b/>
-          <w:iCs/>
-          <w:color w:val="2E74B5" w:themeColor="accent1" w:themeShade="BF"/>
-          <w:sz w:val="28"/>
-          <w:szCs w:val="28"/>
-          <w:lang w:val="es-MX"/>
-        </w:rPr>
-        <w:t>nombreModelo</w:t>
-      </w:r>
-      <w:proofErr w:type="spellEnd"/>
-      <w:r>
-        <w:rPr>
-          <w:b/>
-          <w:iCs/>
-          <w:color w:val="2E74B5" w:themeColor="accent1" w:themeShade="BF"/>
-          <w:sz w:val="28"/>
-          <w:szCs w:val="28"/>
-          <w:lang w:val="es-MX"/>
-        </w:rPr>
-        <w:t xml:space="preserve">) </w:t>
-      </w:r>
-      <w:r>
-        <w:rPr>
-          <w:bCs/>
-          <w:iCs/>
-          <w:color w:val="2E74B5" w:themeColor="accent1" w:themeShade="BF"/>
-          <w:sz w:val="28"/>
-          <w:szCs w:val="28"/>
-          <w:lang w:val="es-MX"/>
-        </w:rPr>
-        <w:t>hace referencia a la variable $</w:t>
-      </w:r>
-      <w:proofErr w:type="spellStart"/>
-      <w:r>
-        <w:rPr>
-          <w:bCs/>
-          <w:iCs/>
-          <w:color w:val="2E74B5" w:themeColor="accent1" w:themeShade="BF"/>
-          <w:sz w:val="28"/>
-          <w:szCs w:val="28"/>
-          <w:lang w:val="es-MX"/>
-        </w:rPr>
-        <w:t>fillable</w:t>
-      </w:r>
-      <w:proofErr w:type="spellEnd"/>
-      <w:r>
-        <w:rPr>
-          <w:bCs/>
-          <w:iCs/>
-          <w:color w:val="2E74B5" w:themeColor="accent1" w:themeShade="BF"/>
-          <w:sz w:val="28"/>
-          <w:szCs w:val="28"/>
-          <w:lang w:val="es-MX"/>
-        </w:rPr>
-        <w:t xml:space="preserve"> en el código ejecutable.</w:t>
+        <w:t xml:space="preserve">datos(nombreModelo) </w:t>
+      </w:r>
+      <w:r>
+        <w:rPr>
+          <w:bCs/>
+          <w:iCs/>
+          <w:color w:val="2E74B5" w:themeColor="accent1" w:themeShade="BF"/>
+          <w:sz w:val="28"/>
+          <w:szCs w:val="28"/>
+          <w:lang w:val="es-MX"/>
+        </w:rPr>
+        <w:t>hace referencia a la variable $fillable en el código ejecutable.</w:t>
       </w:r>
     </w:p>
     <w:p>
@@ -7021,31 +6444,7 @@
           <w:szCs w:val="28"/>
           <w:lang w:val="es-MX"/>
         </w:rPr>
-        <w:t xml:space="preserve">En el modelo </w:t>
-      </w:r>
-      <w:proofErr w:type="spellStart"/>
-      <w:r>
-        <w:rPr>
-          <w:bCs/>
-          <w:iCs/>
-          <w:color w:val="2E74B5" w:themeColor="accent1" w:themeShade="BF"/>
-          <w:sz w:val="28"/>
-          <w:szCs w:val="28"/>
-          <w:lang w:val="es-MX"/>
-        </w:rPr>
-        <w:t>vacunaController</w:t>
-      </w:r>
-      <w:proofErr w:type="spellEnd"/>
-      <w:r>
-        <w:rPr>
-          <w:bCs/>
-          <w:iCs/>
-          <w:color w:val="2E74B5" w:themeColor="accent1" w:themeShade="BF"/>
-          <w:sz w:val="28"/>
-          <w:szCs w:val="28"/>
-          <w:lang w:val="es-MX"/>
-        </w:rPr>
-        <w:t xml:space="preserve"> los métodos hacen referencia a:</w:t>
+        <w:t>En el modelo vacunaController los métodos hacen referencia a:</w:t>
       </w:r>
     </w:p>
     <w:p>
@@ -7064,29 +6463,16 @@
           <w:lang w:val="es-MX"/>
         </w:rPr>
       </w:pPr>
-      <w:proofErr w:type="spellStart"/>
-      <w:r>
-        <w:rPr>
-          <w:bCs/>
-          <w:iCs/>
-          <w:color w:val="2E74B5" w:themeColor="accent1" w:themeShade="BF"/>
-          <w:sz w:val="28"/>
-          <w:szCs w:val="28"/>
-          <w:lang w:val="es-MX"/>
-        </w:rPr>
-        <w:t>MostrarVacunas</w:t>
-      </w:r>
-      <w:proofErr w:type="spellEnd"/>
-      <w:r>
-        <w:rPr>
-          <w:bCs/>
-          <w:iCs/>
-          <w:color w:val="2E74B5" w:themeColor="accent1" w:themeShade="BF"/>
-          <w:sz w:val="28"/>
-          <w:szCs w:val="28"/>
-          <w:lang w:val="es-MX"/>
-        </w:rPr>
-        <w:t>() : método index</w:t>
+      <w:r>
+        <w:rPr>
+          <w:bCs/>
+          <w:iCs/>
+          <w:color w:val="2E74B5" w:themeColor="accent1" w:themeShade="BF"/>
+          <w:sz w:val="28"/>
+          <w:szCs w:val="28"/>
+          <w:lang w:val="es-MX"/>
+        </w:rPr>
+        <w:t>MostrarVacunas() : método index</w:t>
       </w:r>
       <w:r>
         <w:rPr>
@@ -7127,29 +6513,16 @@
           <w:lang w:val="es-MX"/>
         </w:rPr>
       </w:pPr>
-      <w:proofErr w:type="spellStart"/>
-      <w:r>
-        <w:rPr>
-          <w:bCs/>
-          <w:iCs/>
-          <w:color w:val="2E74B5" w:themeColor="accent1" w:themeShade="BF"/>
-          <w:sz w:val="28"/>
-          <w:szCs w:val="28"/>
-          <w:lang w:val="es-MX"/>
-        </w:rPr>
-        <w:t>CrearVacunas</w:t>
-      </w:r>
-      <w:proofErr w:type="spellEnd"/>
-      <w:r>
-        <w:rPr>
-          <w:bCs/>
-          <w:iCs/>
-          <w:color w:val="2E74B5" w:themeColor="accent1" w:themeShade="BF"/>
-          <w:sz w:val="28"/>
-          <w:szCs w:val="28"/>
-          <w:lang w:val="es-MX"/>
-        </w:rPr>
-        <w:t>() : método créate</w:t>
+      <w:r>
+        <w:rPr>
+          <w:bCs/>
+          <w:iCs/>
+          <w:color w:val="2E74B5" w:themeColor="accent1" w:themeShade="BF"/>
+          <w:sz w:val="28"/>
+          <w:szCs w:val="28"/>
+          <w:lang w:val="es-MX"/>
+        </w:rPr>
+        <w:t>CrearVacunas() : método créate</w:t>
       </w:r>
       <w:r>
         <w:rPr>
@@ -7190,64 +6563,27 @@
           <w:lang w:val="es-MX"/>
         </w:rPr>
       </w:pPr>
-      <w:proofErr w:type="spellStart"/>
-      <w:r>
-        <w:rPr>
-          <w:bCs/>
-          <w:iCs/>
-          <w:color w:val="2E74B5" w:themeColor="accent1" w:themeShade="BF"/>
-          <w:sz w:val="28"/>
-          <w:szCs w:val="28"/>
-          <w:lang w:val="es-MX"/>
-        </w:rPr>
-        <w:t>guardarVacunas</w:t>
-      </w:r>
-      <w:proofErr w:type="spellEnd"/>
-      <w:r>
-        <w:rPr>
-          <w:bCs/>
-          <w:iCs/>
-          <w:color w:val="2E74B5" w:themeColor="accent1" w:themeShade="BF"/>
-          <w:sz w:val="28"/>
-          <w:szCs w:val="28"/>
-          <w:lang w:val="es-MX"/>
-        </w:rPr>
-        <w:t xml:space="preserve">(): </w:t>
-      </w:r>
-      <w:r>
-        <w:rPr>
-          <w:bCs/>
-          <w:iCs/>
-          <w:color w:val="2E74B5" w:themeColor="accent1" w:themeShade="BF"/>
-          <w:sz w:val="28"/>
-          <w:szCs w:val="28"/>
-          <w:lang w:val="es-MX"/>
-        </w:rPr>
-        <w:t xml:space="preserve">método store(inserta los datos en la </w:t>
-      </w:r>
-      <w:proofErr w:type="spellStart"/>
-      <w:r>
-        <w:rPr>
-          <w:bCs/>
-          <w:iCs/>
-          <w:color w:val="2E74B5" w:themeColor="accent1" w:themeShade="BF"/>
-          <w:sz w:val="28"/>
-          <w:szCs w:val="28"/>
-          <w:lang w:val="es-MX"/>
-        </w:rPr>
-        <w:t>bd</w:t>
-      </w:r>
-      <w:proofErr w:type="spellEnd"/>
-      <w:r>
-        <w:rPr>
-          <w:bCs/>
-          <w:iCs/>
-          <w:color w:val="2E74B5" w:themeColor="accent1" w:themeShade="BF"/>
-          <w:sz w:val="28"/>
-          <w:szCs w:val="28"/>
-          <w:lang w:val="es-MX"/>
-        </w:rPr>
-        <w:t>).</w:t>
+      <w:r>
+        <w:rPr>
+          <w:bCs/>
+          <w:iCs/>
+          <w:color w:val="2E74B5" w:themeColor="accent1" w:themeShade="BF"/>
+          <w:sz w:val="28"/>
+          <w:szCs w:val="28"/>
+          <w:lang w:val="es-MX"/>
+        </w:rPr>
+        <w:t xml:space="preserve">guardarVacunas(): </w:t>
+      </w:r>
+      <w:r>
+        <w:rPr>
+          <w:bCs/>
+          <w:iCs/>
+          <w:color w:val="2E74B5" w:themeColor="accent1" w:themeShade="BF"/>
+          <w:sz w:val="28"/>
+          <w:szCs w:val="28"/>
+          <w:lang w:val="es-MX"/>
+        </w:rPr>
+        <w:t>método store(inserta los datos en la bd).</w:t>
       </w:r>
     </w:p>
     <w:p>
@@ -7266,29 +6602,16 @@
           <w:lang w:val="es-MX"/>
         </w:rPr>
       </w:pPr>
-      <w:proofErr w:type="spellStart"/>
-      <w:r>
-        <w:rPr>
-          <w:bCs/>
-          <w:iCs/>
-          <w:color w:val="2E74B5" w:themeColor="accent1" w:themeShade="BF"/>
-          <w:sz w:val="28"/>
-          <w:szCs w:val="28"/>
-          <w:lang w:val="es-MX"/>
-        </w:rPr>
-        <w:t>editarVacunas</w:t>
-      </w:r>
-      <w:proofErr w:type="spellEnd"/>
-      <w:r>
-        <w:rPr>
-          <w:bCs/>
-          <w:iCs/>
-          <w:color w:val="2E74B5" w:themeColor="accent1" w:themeShade="BF"/>
-          <w:sz w:val="28"/>
-          <w:szCs w:val="28"/>
-          <w:lang w:val="es-MX"/>
-        </w:rPr>
-        <w:t>(): método edit(muestra el formulario con los campos a editar)</w:t>
+      <w:r>
+        <w:rPr>
+          <w:bCs/>
+          <w:iCs/>
+          <w:color w:val="2E74B5" w:themeColor="accent1" w:themeShade="BF"/>
+          <w:sz w:val="28"/>
+          <w:szCs w:val="28"/>
+          <w:lang w:val="es-MX"/>
+        </w:rPr>
+        <w:t>editarVacunas(): método edit(muestra el formulario con los campos a editar)</w:t>
       </w:r>
       <w:r>
         <w:rPr>
@@ -7318,53 +6641,16 @@
           <w:lang w:val="es-MX"/>
         </w:rPr>
       </w:pPr>
-      <w:proofErr w:type="spellStart"/>
-      <w:r>
-        <w:rPr>
-          <w:bCs/>
-          <w:iCs/>
-          <w:color w:val="2E74B5" w:themeColor="accent1" w:themeShade="BF"/>
-          <w:sz w:val="28"/>
-          <w:szCs w:val="28"/>
-          <w:lang w:val="es-MX"/>
-        </w:rPr>
-        <w:t>actualizarVacunas</w:t>
-      </w:r>
-      <w:proofErr w:type="spellEnd"/>
-      <w:r>
-        <w:rPr>
-          <w:bCs/>
-          <w:iCs/>
-          <w:color w:val="2E74B5" w:themeColor="accent1" w:themeShade="BF"/>
-          <w:sz w:val="28"/>
-          <w:szCs w:val="28"/>
-          <w:lang w:val="es-MX"/>
-        </w:rPr>
-        <w:t xml:space="preserve">(): método update( actualiza los datos en la </w:t>
-      </w:r>
-      <w:proofErr w:type="spellStart"/>
-      <w:r>
-        <w:rPr>
-          <w:bCs/>
-          <w:iCs/>
-          <w:color w:val="2E74B5" w:themeColor="accent1" w:themeShade="BF"/>
-          <w:sz w:val="28"/>
-          <w:szCs w:val="28"/>
-          <w:lang w:val="es-MX"/>
-        </w:rPr>
-        <w:t>bd</w:t>
-      </w:r>
-      <w:proofErr w:type="spellEnd"/>
-      <w:r>
-        <w:rPr>
-          <w:bCs/>
-          <w:iCs/>
-          <w:color w:val="2E74B5" w:themeColor="accent1" w:themeShade="BF"/>
-          <w:sz w:val="28"/>
-          <w:szCs w:val="28"/>
-          <w:lang w:val="es-MX"/>
-        </w:rPr>
-        <w:t>)</w:t>
+      <w:r>
+        <w:rPr>
+          <w:bCs/>
+          <w:iCs/>
+          <w:color w:val="2E74B5" w:themeColor="accent1" w:themeShade="BF"/>
+          <w:sz w:val="28"/>
+          <w:szCs w:val="28"/>
+          <w:lang w:val="es-MX"/>
+        </w:rPr>
+        <w:t>actualizarVacunas(): método update( actualiza los datos en la bd)</w:t>
       </w:r>
       <w:r>
         <w:rPr>
@@ -7394,29 +6680,16 @@
           <w:lang w:val="es-MX"/>
         </w:rPr>
       </w:pPr>
-      <w:proofErr w:type="spellStart"/>
-      <w:r>
-        <w:rPr>
-          <w:bCs/>
-          <w:iCs/>
-          <w:color w:val="2E74B5" w:themeColor="accent1" w:themeShade="BF"/>
-          <w:sz w:val="28"/>
-          <w:szCs w:val="28"/>
-          <w:lang w:val="es-MX"/>
-        </w:rPr>
-        <w:t>borrarVacunas</w:t>
-      </w:r>
-      <w:proofErr w:type="spellEnd"/>
-      <w:r>
-        <w:rPr>
-          <w:bCs/>
-          <w:iCs/>
-          <w:color w:val="2E74B5" w:themeColor="accent1" w:themeShade="BF"/>
-          <w:sz w:val="28"/>
-          <w:szCs w:val="28"/>
-          <w:lang w:val="es-MX"/>
-        </w:rPr>
-        <w:t>(): método de</w:t>
+      <w:r>
+        <w:rPr>
+          <w:bCs/>
+          <w:iCs/>
+          <w:color w:val="2E74B5" w:themeColor="accent1" w:themeShade="BF"/>
+          <w:sz w:val="28"/>
+          <w:szCs w:val="28"/>
+          <w:lang w:val="es-MX"/>
+        </w:rPr>
+        <w:t>borrarVacunas(): método de</w:t>
       </w:r>
       <w:r>
         <w:rPr>
@@ -7438,31 +6711,7 @@
           <w:szCs w:val="28"/>
           <w:lang w:val="es-MX"/>
         </w:rPr>
-        <w:t xml:space="preserve">(elimina la vacuna de la </w:t>
-      </w:r>
-      <w:proofErr w:type="spellStart"/>
-      <w:r>
-        <w:rPr>
-          <w:bCs/>
-          <w:iCs/>
-          <w:color w:val="2E74B5" w:themeColor="accent1" w:themeShade="BF"/>
-          <w:sz w:val="28"/>
-          <w:szCs w:val="28"/>
-          <w:lang w:val="es-MX"/>
-        </w:rPr>
-        <w:t>bd</w:t>
-      </w:r>
-      <w:proofErr w:type="spellEnd"/>
-      <w:r>
-        <w:rPr>
-          <w:bCs/>
-          <w:iCs/>
-          <w:color w:val="2E74B5" w:themeColor="accent1" w:themeShade="BF"/>
-          <w:sz w:val="28"/>
-          <w:szCs w:val="28"/>
-          <w:lang w:val="es-MX"/>
-        </w:rPr>
-        <w:t>)</w:t>
+        <w:t>(elimina la vacuna de la bd)</w:t>
       </w:r>
       <w:r>
         <w:rPr>
@@ -7501,31 +6750,7 @@
           <w:szCs w:val="28"/>
           <w:lang w:val="es-MX"/>
         </w:rPr>
-        <w:t xml:space="preserve">En el modelo </w:t>
-      </w:r>
-      <w:proofErr w:type="spellStart"/>
-      <w:r>
-        <w:rPr>
-          <w:bCs/>
-          <w:iCs/>
-          <w:color w:val="2E74B5" w:themeColor="accent1" w:themeShade="BF"/>
-          <w:sz w:val="28"/>
-          <w:szCs w:val="28"/>
-          <w:lang w:val="es-MX"/>
-        </w:rPr>
-        <w:t>centroController</w:t>
-      </w:r>
-      <w:proofErr w:type="spellEnd"/>
-      <w:r>
-        <w:rPr>
-          <w:bCs/>
-          <w:iCs/>
-          <w:color w:val="2E74B5" w:themeColor="accent1" w:themeShade="BF"/>
-          <w:sz w:val="28"/>
-          <w:szCs w:val="28"/>
-          <w:lang w:val="es-MX"/>
-        </w:rPr>
-        <w:t xml:space="preserve"> los métodos hacen referencia a:</w:t>
+        <w:t>En el modelo centroController los métodos hacen referencia a:</w:t>
       </w:r>
     </w:p>
     <w:p>
@@ -7544,29 +6769,16 @@
           <w:lang w:val="es-MX"/>
         </w:rPr>
       </w:pPr>
-      <w:proofErr w:type="spellStart"/>
-      <w:r>
-        <w:rPr>
-          <w:bCs/>
-          <w:iCs/>
-          <w:color w:val="2E74B5" w:themeColor="accent1" w:themeShade="BF"/>
-          <w:sz w:val="28"/>
-          <w:szCs w:val="28"/>
-          <w:lang w:val="es-MX"/>
-        </w:rPr>
-        <w:t>MostrarCentros</w:t>
-      </w:r>
-      <w:proofErr w:type="spellEnd"/>
-      <w:r>
-        <w:rPr>
-          <w:bCs/>
-          <w:iCs/>
-          <w:color w:val="2E74B5" w:themeColor="accent1" w:themeShade="BF"/>
-          <w:sz w:val="28"/>
-          <w:szCs w:val="28"/>
-          <w:lang w:val="es-MX"/>
-        </w:rPr>
-        <w:t>() : método index (muestra tod</w:t>
+      <w:r>
+        <w:rPr>
+          <w:bCs/>
+          <w:iCs/>
+          <w:color w:val="2E74B5" w:themeColor="accent1" w:themeShade="BF"/>
+          <w:sz w:val="28"/>
+          <w:szCs w:val="28"/>
+          <w:lang w:val="es-MX"/>
+        </w:rPr>
+        <w:t>MostrarCentros() : método index (muestra tod</w:t>
       </w:r>
       <w:r>
         <w:rPr>
@@ -7607,29 +6819,16 @@
           <w:lang w:val="es-MX"/>
         </w:rPr>
       </w:pPr>
-      <w:proofErr w:type="spellStart"/>
-      <w:r>
-        <w:rPr>
-          <w:bCs/>
-          <w:iCs/>
-          <w:color w:val="2E74B5" w:themeColor="accent1" w:themeShade="BF"/>
-          <w:sz w:val="28"/>
-          <w:szCs w:val="28"/>
-          <w:lang w:val="es-MX"/>
-        </w:rPr>
-        <w:t>CrearCentros</w:t>
-      </w:r>
-      <w:proofErr w:type="spellEnd"/>
-      <w:r>
-        <w:rPr>
-          <w:bCs/>
-          <w:iCs/>
-          <w:color w:val="2E74B5" w:themeColor="accent1" w:themeShade="BF"/>
-          <w:sz w:val="28"/>
-          <w:szCs w:val="28"/>
-          <w:lang w:val="es-MX"/>
-        </w:rPr>
-        <w:t xml:space="preserve">() : método créate(muestra el formulario para cargar los datos de </w:t>
+      <w:r>
+        <w:rPr>
+          <w:bCs/>
+          <w:iCs/>
+          <w:color w:val="2E74B5" w:themeColor="accent1" w:themeShade="BF"/>
+          <w:sz w:val="28"/>
+          <w:szCs w:val="28"/>
+          <w:lang w:val="es-MX"/>
+        </w:rPr>
+        <w:t xml:space="preserve">CrearCentros() : método créate(muestra el formulario para cargar los datos de </w:t>
       </w:r>
       <w:r>
         <w:rPr>
@@ -7670,53 +6869,16 @@
           <w:lang w:val="es-MX"/>
         </w:rPr>
       </w:pPr>
-      <w:proofErr w:type="spellStart"/>
-      <w:r>
-        <w:rPr>
-          <w:bCs/>
-          <w:iCs/>
-          <w:color w:val="2E74B5" w:themeColor="accent1" w:themeShade="BF"/>
-          <w:sz w:val="28"/>
-          <w:szCs w:val="28"/>
-          <w:lang w:val="es-MX"/>
-        </w:rPr>
-        <w:t>guardarCentro</w:t>
-      </w:r>
-      <w:proofErr w:type="spellEnd"/>
-      <w:r>
-        <w:rPr>
-          <w:bCs/>
-          <w:iCs/>
-          <w:color w:val="2E74B5" w:themeColor="accent1" w:themeShade="BF"/>
-          <w:sz w:val="28"/>
-          <w:szCs w:val="28"/>
-          <w:lang w:val="es-MX"/>
-        </w:rPr>
-        <w:t xml:space="preserve">(): método store(inserta los datos en la </w:t>
-      </w:r>
-      <w:proofErr w:type="spellStart"/>
-      <w:r>
-        <w:rPr>
-          <w:bCs/>
-          <w:iCs/>
-          <w:color w:val="2E74B5" w:themeColor="accent1" w:themeShade="BF"/>
-          <w:sz w:val="28"/>
-          <w:szCs w:val="28"/>
-          <w:lang w:val="es-MX"/>
-        </w:rPr>
-        <w:t>bd</w:t>
-      </w:r>
-      <w:proofErr w:type="spellEnd"/>
-      <w:r>
-        <w:rPr>
-          <w:bCs/>
-          <w:iCs/>
-          <w:color w:val="2E74B5" w:themeColor="accent1" w:themeShade="BF"/>
-          <w:sz w:val="28"/>
-          <w:szCs w:val="28"/>
-          <w:lang w:val="es-MX"/>
-        </w:rPr>
-        <w:t>).</w:t>
+      <w:r>
+        <w:rPr>
+          <w:bCs/>
+          <w:iCs/>
+          <w:color w:val="2E74B5" w:themeColor="accent1" w:themeShade="BF"/>
+          <w:sz w:val="28"/>
+          <w:szCs w:val="28"/>
+          <w:lang w:val="es-MX"/>
+        </w:rPr>
+        <w:t>guardarCentro(): método store(inserta los datos en la bd).</w:t>
       </w:r>
     </w:p>
     <w:p>
@@ -7735,29 +6897,16 @@
           <w:lang w:val="es-MX"/>
         </w:rPr>
       </w:pPr>
-      <w:proofErr w:type="spellStart"/>
-      <w:r>
-        <w:rPr>
-          <w:bCs/>
-          <w:iCs/>
-          <w:color w:val="2E74B5" w:themeColor="accent1" w:themeShade="BF"/>
-          <w:sz w:val="28"/>
-          <w:szCs w:val="28"/>
-          <w:lang w:val="es-MX"/>
-        </w:rPr>
-        <w:t>editarCentro</w:t>
-      </w:r>
-      <w:proofErr w:type="spellEnd"/>
-      <w:r>
-        <w:rPr>
-          <w:bCs/>
-          <w:iCs/>
-          <w:color w:val="2E74B5" w:themeColor="accent1" w:themeShade="BF"/>
-          <w:sz w:val="28"/>
-          <w:szCs w:val="28"/>
-          <w:lang w:val="es-MX"/>
-        </w:rPr>
-        <w:t>(): método edit(muestra el formulario con los campos a editar).</w:t>
+      <w:r>
+        <w:rPr>
+          <w:bCs/>
+          <w:iCs/>
+          <w:color w:val="2E74B5" w:themeColor="accent1" w:themeShade="BF"/>
+          <w:sz w:val="28"/>
+          <w:szCs w:val="28"/>
+          <w:lang w:val="es-MX"/>
+        </w:rPr>
+        <w:t>editarCentro(): método edit(muestra el formulario con los campos a editar).</w:t>
       </w:r>
     </w:p>
     <w:p>
@@ -7776,7 +6925,6 @@
           <w:lang w:val="es-MX"/>
         </w:rPr>
       </w:pPr>
-      <w:proofErr w:type="spellStart"/>
       <w:r>
         <w:rPr>
           <w:bCs/>
@@ -7799,41 +6947,16 @@
         </w:rPr>
         <w:t>Centro</w:t>
       </w:r>
-      <w:proofErr w:type="spellEnd"/>
-      <w:r>
-        <w:rPr>
-          <w:bCs/>
-          <w:iCs/>
-          <w:color w:val="2E74B5" w:themeColor="accent1" w:themeShade="BF"/>
-          <w:sz w:val="28"/>
-          <w:szCs w:val="28"/>
-          <w:lang w:val="es-MX"/>
-        </w:rPr>
-        <w:t xml:space="preserve">(): método update( actualiza los datos en la </w:t>
-      </w:r>
-      <w:proofErr w:type="spellStart"/>
-      <w:r>
-        <w:rPr>
-          <w:bCs/>
-          <w:iCs/>
-          <w:color w:val="2E74B5" w:themeColor="accent1" w:themeShade="BF"/>
-          <w:sz w:val="28"/>
-          <w:szCs w:val="28"/>
-          <w:lang w:val="es-MX"/>
-        </w:rPr>
-        <w:t>bd</w:t>
-      </w:r>
-      <w:proofErr w:type="spellEnd"/>
-      <w:r>
-        <w:rPr>
-          <w:bCs/>
-          <w:iCs/>
-          <w:color w:val="2E74B5" w:themeColor="accent1" w:themeShade="BF"/>
-          <w:sz w:val="28"/>
-          <w:szCs w:val="28"/>
-          <w:lang w:val="es-MX"/>
-        </w:rPr>
-        <w:t>).</w:t>
+      <w:r>
+        <w:rPr>
+          <w:bCs/>
+          <w:iCs/>
+          <w:color w:val="2E74B5" w:themeColor="accent1" w:themeShade="BF"/>
+          <w:sz w:val="28"/>
+          <w:szCs w:val="28"/>
+          <w:lang w:val="es-MX"/>
+        </w:rPr>
+        <w:t>(): método update( actualiza los datos en la bd).</w:t>
       </w:r>
     </w:p>
     <w:p>
@@ -7852,7 +6975,6 @@
           <w:lang w:val="es-MX"/>
         </w:rPr>
       </w:pPr>
-      <w:proofErr w:type="spellStart"/>
       <w:r>
         <w:rPr>
           <w:bCs/>
@@ -7875,7 +6997,6 @@
         </w:rPr>
         <w:t>Centro</w:t>
       </w:r>
-      <w:proofErr w:type="spellEnd"/>
       <w:r>
         <w:rPr>
           <w:bCs/>
@@ -7907,31 +7028,7 @@
           <w:szCs w:val="28"/>
           <w:lang w:val="es-MX"/>
         </w:rPr>
-        <w:t xml:space="preserve"> de la </w:t>
-      </w:r>
-      <w:proofErr w:type="spellStart"/>
-      <w:r>
-        <w:rPr>
-          <w:bCs/>
-          <w:iCs/>
-          <w:color w:val="2E74B5" w:themeColor="accent1" w:themeShade="BF"/>
-          <w:sz w:val="28"/>
-          <w:szCs w:val="28"/>
-          <w:lang w:val="es-MX"/>
-        </w:rPr>
-        <w:t>bd</w:t>
-      </w:r>
-      <w:proofErr w:type="spellEnd"/>
-      <w:r>
-        <w:rPr>
-          <w:bCs/>
-          <w:iCs/>
-          <w:color w:val="2E74B5" w:themeColor="accent1" w:themeShade="BF"/>
-          <w:sz w:val="28"/>
-          <w:szCs w:val="28"/>
-          <w:lang w:val="es-MX"/>
-        </w:rPr>
-        <w:t>).</w:t>
+        <w:t xml:space="preserve"> de la bd).</w:t>
       </w:r>
     </w:p>
     <w:p>
@@ -7959,31 +7056,7 @@
           <w:szCs w:val="28"/>
           <w:lang w:val="es-MX"/>
         </w:rPr>
-        <w:t xml:space="preserve">En el modelo </w:t>
-      </w:r>
-      <w:proofErr w:type="spellStart"/>
-      <w:r>
-        <w:rPr>
-          <w:bCs/>
-          <w:iCs/>
-          <w:color w:val="2E74B5" w:themeColor="accent1" w:themeShade="BF"/>
-          <w:sz w:val="28"/>
-          <w:szCs w:val="28"/>
-          <w:lang w:val="es-MX"/>
-        </w:rPr>
-        <w:t>useController</w:t>
-      </w:r>
-      <w:proofErr w:type="spellEnd"/>
-      <w:r>
-        <w:rPr>
-          <w:bCs/>
-          <w:iCs/>
-          <w:color w:val="2E74B5" w:themeColor="accent1" w:themeShade="BF"/>
-          <w:sz w:val="28"/>
-          <w:szCs w:val="28"/>
-          <w:lang w:val="es-MX"/>
-        </w:rPr>
-        <w:t xml:space="preserve"> los métodos hacen referencia a:</w:t>
+        <w:t>En el modelo useController los métodos hacen referencia a:</w:t>
       </w:r>
     </w:p>
     <w:p>
@@ -8002,29 +7075,16 @@
           <w:lang w:val="es-MX"/>
         </w:rPr>
       </w:pPr>
-      <w:proofErr w:type="spellStart"/>
-      <w:r>
-        <w:rPr>
-          <w:bCs/>
-          <w:iCs/>
-          <w:color w:val="2E74B5" w:themeColor="accent1" w:themeShade="BF"/>
-          <w:sz w:val="28"/>
-          <w:szCs w:val="28"/>
-          <w:lang w:val="es-MX"/>
-        </w:rPr>
-        <w:t>MostrarUsuario</w:t>
-      </w:r>
-      <w:proofErr w:type="spellEnd"/>
-      <w:r>
-        <w:rPr>
-          <w:bCs/>
-          <w:iCs/>
-          <w:color w:val="2E74B5" w:themeColor="accent1" w:themeShade="BF"/>
-          <w:sz w:val="28"/>
-          <w:szCs w:val="28"/>
-          <w:lang w:val="es-MX"/>
-        </w:rPr>
-        <w:t>() : método index (muestra todos los usuarios).</w:t>
+      <w:r>
+        <w:rPr>
+          <w:bCs/>
+          <w:iCs/>
+          <w:color w:val="2E74B5" w:themeColor="accent1" w:themeShade="BF"/>
+          <w:sz w:val="28"/>
+          <w:szCs w:val="28"/>
+          <w:lang w:val="es-MX"/>
+        </w:rPr>
+        <w:t>MostrarUsuario() : método index (muestra todos los usuarios).</w:t>
       </w:r>
     </w:p>
     <w:p>
@@ -8043,7 +7103,6 @@
           <w:lang w:val="es-MX"/>
         </w:rPr>
       </w:pPr>
-      <w:proofErr w:type="spellStart"/>
       <w:r>
         <w:rPr>
           <w:bCs/>
@@ -8054,19 +7113,7 @@
           <w:lang w:val="es-MX"/>
         </w:rPr>
         <w:lastRenderedPageBreak/>
-        <w:t>CrearUsuario</w:t>
-      </w:r>
-      <w:proofErr w:type="spellEnd"/>
-      <w:r>
-        <w:rPr>
-          <w:bCs/>
-          <w:iCs/>
-          <w:color w:val="2E74B5" w:themeColor="accent1" w:themeShade="BF"/>
-          <w:sz w:val="28"/>
-          <w:szCs w:val="28"/>
-          <w:lang w:val="es-MX"/>
-        </w:rPr>
-        <w:t>() : método créate(muestra el formulario para cargar los datos del nuevo usuario).</w:t>
+        <w:t>CrearUsuario() : método créate(muestra el formulario para cargar los datos del nuevo usuario).</w:t>
       </w:r>
     </w:p>
     <w:p>
@@ -8085,53 +7132,16 @@
           <w:lang w:val="es-MX"/>
         </w:rPr>
       </w:pPr>
-      <w:proofErr w:type="spellStart"/>
-      <w:r>
-        <w:rPr>
-          <w:bCs/>
-          <w:iCs/>
-          <w:color w:val="2E74B5" w:themeColor="accent1" w:themeShade="BF"/>
-          <w:sz w:val="28"/>
-          <w:szCs w:val="28"/>
-          <w:lang w:val="es-MX"/>
-        </w:rPr>
-        <w:t>guardarUsuario</w:t>
-      </w:r>
-      <w:proofErr w:type="spellEnd"/>
-      <w:r>
-        <w:rPr>
-          <w:bCs/>
-          <w:iCs/>
-          <w:color w:val="2E74B5" w:themeColor="accent1" w:themeShade="BF"/>
-          <w:sz w:val="28"/>
-          <w:szCs w:val="28"/>
-          <w:lang w:val="es-MX"/>
-        </w:rPr>
-        <w:t xml:space="preserve">(): método store(inserta los datos en la </w:t>
-      </w:r>
-      <w:proofErr w:type="spellStart"/>
-      <w:r>
-        <w:rPr>
-          <w:bCs/>
-          <w:iCs/>
-          <w:color w:val="2E74B5" w:themeColor="accent1" w:themeShade="BF"/>
-          <w:sz w:val="28"/>
-          <w:szCs w:val="28"/>
-          <w:lang w:val="es-MX"/>
-        </w:rPr>
-        <w:t>bd</w:t>
-      </w:r>
-      <w:proofErr w:type="spellEnd"/>
-      <w:r>
-        <w:rPr>
-          <w:bCs/>
-          <w:iCs/>
-          <w:color w:val="2E74B5" w:themeColor="accent1" w:themeShade="BF"/>
-          <w:sz w:val="28"/>
-          <w:szCs w:val="28"/>
-          <w:lang w:val="es-MX"/>
-        </w:rPr>
-        <w:t>).</w:t>
+      <w:r>
+        <w:rPr>
+          <w:bCs/>
+          <w:iCs/>
+          <w:color w:val="2E74B5" w:themeColor="accent1" w:themeShade="BF"/>
+          <w:sz w:val="28"/>
+          <w:szCs w:val="28"/>
+          <w:lang w:val="es-MX"/>
+        </w:rPr>
+        <w:t>guardarUsuario(): método store(inserta los datos en la bd).</w:t>
       </w:r>
     </w:p>
     <w:p>
@@ -8150,29 +7160,16 @@
           <w:lang w:val="es-MX"/>
         </w:rPr>
       </w:pPr>
-      <w:proofErr w:type="spellStart"/>
-      <w:r>
-        <w:rPr>
-          <w:bCs/>
-          <w:iCs/>
-          <w:color w:val="2E74B5" w:themeColor="accent1" w:themeShade="BF"/>
-          <w:sz w:val="28"/>
-          <w:szCs w:val="28"/>
-          <w:lang w:val="es-MX"/>
-        </w:rPr>
-        <w:t>editarUsuario</w:t>
-      </w:r>
-      <w:proofErr w:type="spellEnd"/>
-      <w:r>
-        <w:rPr>
-          <w:bCs/>
-          <w:iCs/>
-          <w:color w:val="2E74B5" w:themeColor="accent1" w:themeShade="BF"/>
-          <w:sz w:val="28"/>
-          <w:szCs w:val="28"/>
-          <w:lang w:val="es-MX"/>
-        </w:rPr>
-        <w:t>(): método edit(muestra el formulario con los campos a editar).</w:t>
+      <w:r>
+        <w:rPr>
+          <w:bCs/>
+          <w:iCs/>
+          <w:color w:val="2E74B5" w:themeColor="accent1" w:themeShade="BF"/>
+          <w:sz w:val="28"/>
+          <w:szCs w:val="28"/>
+          <w:lang w:val="es-MX"/>
+        </w:rPr>
+        <w:t>editarUsuario(): método edit(muestra el formulario con los campos a editar).</w:t>
       </w:r>
     </w:p>
     <w:p>
@@ -8191,53 +7188,16 @@
           <w:lang w:val="es-MX"/>
         </w:rPr>
       </w:pPr>
-      <w:proofErr w:type="spellStart"/>
-      <w:r>
-        <w:rPr>
-          <w:bCs/>
-          <w:iCs/>
-          <w:color w:val="2E74B5" w:themeColor="accent1" w:themeShade="BF"/>
-          <w:sz w:val="28"/>
-          <w:szCs w:val="28"/>
-          <w:lang w:val="es-MX"/>
-        </w:rPr>
-        <w:t>actualizarUsuario</w:t>
-      </w:r>
-      <w:proofErr w:type="spellEnd"/>
-      <w:r>
-        <w:rPr>
-          <w:bCs/>
-          <w:iCs/>
-          <w:color w:val="2E74B5" w:themeColor="accent1" w:themeShade="BF"/>
-          <w:sz w:val="28"/>
-          <w:szCs w:val="28"/>
-          <w:lang w:val="es-MX"/>
-        </w:rPr>
-        <w:t xml:space="preserve">(): método update( actualiza los datos en la </w:t>
-      </w:r>
-      <w:proofErr w:type="spellStart"/>
-      <w:r>
-        <w:rPr>
-          <w:bCs/>
-          <w:iCs/>
-          <w:color w:val="2E74B5" w:themeColor="accent1" w:themeShade="BF"/>
-          <w:sz w:val="28"/>
-          <w:szCs w:val="28"/>
-          <w:lang w:val="es-MX"/>
-        </w:rPr>
-        <w:t>bd</w:t>
-      </w:r>
-      <w:proofErr w:type="spellEnd"/>
-      <w:r>
-        <w:rPr>
-          <w:bCs/>
-          <w:iCs/>
-          <w:color w:val="2E74B5" w:themeColor="accent1" w:themeShade="BF"/>
-          <w:sz w:val="28"/>
-          <w:szCs w:val="28"/>
-          <w:lang w:val="es-MX"/>
-        </w:rPr>
-        <w:t>).</w:t>
+      <w:r>
+        <w:rPr>
+          <w:bCs/>
+          <w:iCs/>
+          <w:color w:val="2E74B5" w:themeColor="accent1" w:themeShade="BF"/>
+          <w:sz w:val="28"/>
+          <w:szCs w:val="28"/>
+          <w:lang w:val="es-MX"/>
+        </w:rPr>
+        <w:t>actualizarUsuario(): método update( actualiza los datos en la bd).</w:t>
       </w:r>
     </w:p>
     <w:p>
@@ -8256,53 +7216,16 @@
           <w:lang w:val="es-MX"/>
         </w:rPr>
       </w:pPr>
-      <w:proofErr w:type="spellStart"/>
-      <w:r>
-        <w:rPr>
-          <w:bCs/>
-          <w:iCs/>
-          <w:color w:val="2E74B5" w:themeColor="accent1" w:themeShade="BF"/>
-          <w:sz w:val="28"/>
-          <w:szCs w:val="28"/>
-          <w:lang w:val="es-MX"/>
-        </w:rPr>
-        <w:t>borrarUsuario</w:t>
-      </w:r>
-      <w:proofErr w:type="spellEnd"/>
-      <w:r>
-        <w:rPr>
-          <w:bCs/>
-          <w:iCs/>
-          <w:color w:val="2E74B5" w:themeColor="accent1" w:themeShade="BF"/>
-          <w:sz w:val="28"/>
-          <w:szCs w:val="28"/>
-          <w:lang w:val="es-MX"/>
-        </w:rPr>
-        <w:t xml:space="preserve">(): método destroy(elimina el usuario de la </w:t>
-      </w:r>
-      <w:proofErr w:type="spellStart"/>
-      <w:r>
-        <w:rPr>
-          <w:bCs/>
-          <w:iCs/>
-          <w:color w:val="2E74B5" w:themeColor="accent1" w:themeShade="BF"/>
-          <w:sz w:val="28"/>
-          <w:szCs w:val="28"/>
-          <w:lang w:val="es-MX"/>
-        </w:rPr>
-        <w:t>bd</w:t>
-      </w:r>
-      <w:proofErr w:type="spellEnd"/>
-      <w:r>
-        <w:rPr>
-          <w:bCs/>
-          <w:iCs/>
-          <w:color w:val="2E74B5" w:themeColor="accent1" w:themeShade="BF"/>
-          <w:sz w:val="28"/>
-          <w:szCs w:val="28"/>
-          <w:lang w:val="es-MX"/>
-        </w:rPr>
-        <w:t>).</w:t>
+      <w:r>
+        <w:rPr>
+          <w:bCs/>
+          <w:iCs/>
+          <w:color w:val="2E74B5" w:themeColor="accent1" w:themeShade="BF"/>
+          <w:sz w:val="28"/>
+          <w:szCs w:val="28"/>
+          <w:lang w:val="es-MX"/>
+        </w:rPr>
+        <w:t>borrarUsuario(): método destroy(elimina el usuario de la bd).</w:t>
       </w:r>
     </w:p>
     <w:p>
@@ -8330,31 +7253,7 @@
           <w:szCs w:val="28"/>
           <w:lang w:val="es-MX"/>
         </w:rPr>
-        <w:t xml:space="preserve">En el modelo </w:t>
-      </w:r>
-      <w:proofErr w:type="spellStart"/>
-      <w:r>
-        <w:rPr>
-          <w:bCs/>
-          <w:iCs/>
-          <w:color w:val="2E74B5" w:themeColor="accent1" w:themeShade="BF"/>
-          <w:sz w:val="28"/>
-          <w:szCs w:val="28"/>
-          <w:lang w:val="es-MX"/>
-        </w:rPr>
-        <w:t>vacunatorioController</w:t>
-      </w:r>
-      <w:proofErr w:type="spellEnd"/>
-      <w:r>
-        <w:rPr>
-          <w:bCs/>
-          <w:iCs/>
-          <w:color w:val="2E74B5" w:themeColor="accent1" w:themeShade="BF"/>
-          <w:sz w:val="28"/>
-          <w:szCs w:val="28"/>
-          <w:lang w:val="es-MX"/>
-        </w:rPr>
-        <w:t xml:space="preserve"> los métodos hacen referencia a:</w:t>
+        <w:t>En el modelo vacunatorioController los métodos hacen referencia a:</w:t>
       </w:r>
     </w:p>
     <w:p>
@@ -8373,53 +7272,16 @@
           <w:lang w:val="es-MX"/>
         </w:rPr>
       </w:pPr>
-      <w:proofErr w:type="spellStart"/>
-      <w:r>
-        <w:rPr>
-          <w:bCs/>
-          <w:iCs/>
-          <w:color w:val="2E74B5" w:themeColor="accent1" w:themeShade="BF"/>
-          <w:sz w:val="28"/>
-          <w:szCs w:val="28"/>
-          <w:lang w:val="es-MX"/>
-        </w:rPr>
-        <w:t>MostrarVacunatorio</w:t>
-      </w:r>
-      <w:proofErr w:type="spellEnd"/>
-      <w:r>
-        <w:rPr>
-          <w:bCs/>
-          <w:iCs/>
-          <w:color w:val="2E74B5" w:themeColor="accent1" w:themeShade="BF"/>
-          <w:sz w:val="28"/>
-          <w:szCs w:val="28"/>
-          <w:lang w:val="es-MX"/>
-        </w:rPr>
-        <w:t xml:space="preserve">() : método index (muestra todos los </w:t>
-      </w:r>
-      <w:proofErr w:type="spellStart"/>
-      <w:r>
-        <w:rPr>
-          <w:bCs/>
-          <w:iCs/>
-          <w:color w:val="2E74B5" w:themeColor="accent1" w:themeShade="BF"/>
-          <w:sz w:val="28"/>
-          <w:szCs w:val="28"/>
-          <w:lang w:val="es-MX"/>
-        </w:rPr>
-        <w:t>vacunatorios</w:t>
-      </w:r>
-      <w:proofErr w:type="spellEnd"/>
-      <w:r>
-        <w:rPr>
-          <w:bCs/>
-          <w:iCs/>
-          <w:color w:val="2E74B5" w:themeColor="accent1" w:themeShade="BF"/>
-          <w:sz w:val="28"/>
-          <w:szCs w:val="28"/>
-          <w:lang w:val="es-MX"/>
-        </w:rPr>
-        <w:t>).</w:t>
+      <w:r>
+        <w:rPr>
+          <w:bCs/>
+          <w:iCs/>
+          <w:color w:val="2E74B5" w:themeColor="accent1" w:themeShade="BF"/>
+          <w:sz w:val="28"/>
+          <w:szCs w:val="28"/>
+          <w:lang w:val="es-MX"/>
+        </w:rPr>
+        <w:t>MostrarVacunatorio() : método index (muestra todos los vacunatorios).</w:t>
       </w:r>
     </w:p>
     <w:p>
@@ -8438,53 +7300,16 @@
           <w:lang w:val="es-MX"/>
         </w:rPr>
       </w:pPr>
-      <w:proofErr w:type="spellStart"/>
-      <w:r>
-        <w:rPr>
-          <w:bCs/>
-          <w:iCs/>
-          <w:color w:val="2E74B5" w:themeColor="accent1" w:themeShade="BF"/>
-          <w:sz w:val="28"/>
-          <w:szCs w:val="28"/>
-          <w:lang w:val="es-MX"/>
-        </w:rPr>
-        <w:t>CrearVacunatorio</w:t>
-      </w:r>
-      <w:proofErr w:type="spellEnd"/>
-      <w:r>
-        <w:rPr>
-          <w:bCs/>
-          <w:iCs/>
-          <w:color w:val="2E74B5" w:themeColor="accent1" w:themeShade="BF"/>
-          <w:sz w:val="28"/>
-          <w:szCs w:val="28"/>
-          <w:lang w:val="es-MX"/>
-        </w:rPr>
-        <w:t xml:space="preserve">() : método créate(muestra el formulario para cargar los datos del </w:t>
-      </w:r>
-      <w:proofErr w:type="spellStart"/>
-      <w:r>
-        <w:rPr>
-          <w:bCs/>
-          <w:iCs/>
-          <w:color w:val="2E74B5" w:themeColor="accent1" w:themeShade="BF"/>
-          <w:sz w:val="28"/>
-          <w:szCs w:val="28"/>
-          <w:lang w:val="es-MX"/>
-        </w:rPr>
-        <w:t>vacunatorio</w:t>
-      </w:r>
-      <w:proofErr w:type="spellEnd"/>
-      <w:r>
-        <w:rPr>
-          <w:bCs/>
-          <w:iCs/>
-          <w:color w:val="2E74B5" w:themeColor="accent1" w:themeShade="BF"/>
-          <w:sz w:val="28"/>
-          <w:szCs w:val="28"/>
-          <w:lang w:val="es-MX"/>
-        </w:rPr>
-        <w:t>).</w:t>
+      <w:r>
+        <w:rPr>
+          <w:bCs/>
+          <w:iCs/>
+          <w:color w:val="2E74B5" w:themeColor="accent1" w:themeShade="BF"/>
+          <w:sz w:val="28"/>
+          <w:szCs w:val="28"/>
+          <w:lang w:val="es-MX"/>
+        </w:rPr>
+        <w:t>CrearVacunatorio() : método créate(muestra el formulario para cargar los datos del vacunatorio).</w:t>
       </w:r>
     </w:p>
     <w:p>
@@ -8503,53 +7328,16 @@
           <w:lang w:val="es-MX"/>
         </w:rPr>
       </w:pPr>
-      <w:proofErr w:type="spellStart"/>
-      <w:r>
-        <w:rPr>
-          <w:bCs/>
-          <w:iCs/>
-          <w:color w:val="2E74B5" w:themeColor="accent1" w:themeShade="BF"/>
-          <w:sz w:val="28"/>
-          <w:szCs w:val="28"/>
-          <w:lang w:val="es-MX"/>
-        </w:rPr>
-        <w:t>guardarVacunatorio</w:t>
-      </w:r>
-      <w:proofErr w:type="spellEnd"/>
-      <w:r>
-        <w:rPr>
-          <w:bCs/>
-          <w:iCs/>
-          <w:color w:val="2E74B5" w:themeColor="accent1" w:themeShade="BF"/>
-          <w:sz w:val="28"/>
-          <w:szCs w:val="28"/>
-          <w:lang w:val="es-MX"/>
-        </w:rPr>
-        <w:t xml:space="preserve">(): método store(inserta los datos en la </w:t>
-      </w:r>
-      <w:proofErr w:type="spellStart"/>
-      <w:r>
-        <w:rPr>
-          <w:bCs/>
-          <w:iCs/>
-          <w:color w:val="2E74B5" w:themeColor="accent1" w:themeShade="BF"/>
-          <w:sz w:val="28"/>
-          <w:szCs w:val="28"/>
-          <w:lang w:val="es-MX"/>
-        </w:rPr>
-        <w:t>bd</w:t>
-      </w:r>
-      <w:proofErr w:type="spellEnd"/>
-      <w:r>
-        <w:rPr>
-          <w:bCs/>
-          <w:iCs/>
-          <w:color w:val="2E74B5" w:themeColor="accent1" w:themeShade="BF"/>
-          <w:sz w:val="28"/>
-          <w:szCs w:val="28"/>
-          <w:lang w:val="es-MX"/>
-        </w:rPr>
-        <w:t>).</w:t>
+      <w:r>
+        <w:rPr>
+          <w:bCs/>
+          <w:iCs/>
+          <w:color w:val="2E74B5" w:themeColor="accent1" w:themeShade="BF"/>
+          <w:sz w:val="28"/>
+          <w:szCs w:val="28"/>
+          <w:lang w:val="es-MX"/>
+        </w:rPr>
+        <w:t>guardarVacunatorio(): método store(inserta los datos en la bd).</w:t>
       </w:r>
     </w:p>
     <w:p>
@@ -8568,29 +7356,16 @@
           <w:lang w:val="es-MX"/>
         </w:rPr>
       </w:pPr>
-      <w:proofErr w:type="spellStart"/>
-      <w:r>
-        <w:rPr>
-          <w:bCs/>
-          <w:iCs/>
-          <w:color w:val="2E74B5" w:themeColor="accent1" w:themeShade="BF"/>
-          <w:sz w:val="28"/>
-          <w:szCs w:val="28"/>
-          <w:lang w:val="es-MX"/>
-        </w:rPr>
-        <w:t>editarVacunatorio</w:t>
-      </w:r>
-      <w:proofErr w:type="spellEnd"/>
-      <w:r>
-        <w:rPr>
-          <w:bCs/>
-          <w:iCs/>
-          <w:color w:val="2E74B5" w:themeColor="accent1" w:themeShade="BF"/>
-          <w:sz w:val="28"/>
-          <w:szCs w:val="28"/>
-          <w:lang w:val="es-MX"/>
-        </w:rPr>
-        <w:t>(): método edit(muestra el formulario con los campos a editar).</w:t>
+      <w:r>
+        <w:rPr>
+          <w:bCs/>
+          <w:iCs/>
+          <w:color w:val="2E74B5" w:themeColor="accent1" w:themeShade="BF"/>
+          <w:sz w:val="28"/>
+          <w:szCs w:val="28"/>
+          <w:lang w:val="es-MX"/>
+        </w:rPr>
+        <w:t>editarVacunatorio(): método edit(muestra el formulario con los campos a editar).</w:t>
       </w:r>
     </w:p>
     <w:p>
@@ -8609,53 +7384,16 @@
           <w:lang w:val="es-MX"/>
         </w:rPr>
       </w:pPr>
-      <w:proofErr w:type="spellStart"/>
-      <w:r>
-        <w:rPr>
-          <w:bCs/>
-          <w:iCs/>
-          <w:color w:val="2E74B5" w:themeColor="accent1" w:themeShade="BF"/>
-          <w:sz w:val="28"/>
-          <w:szCs w:val="28"/>
-          <w:lang w:val="es-MX"/>
-        </w:rPr>
-        <w:t>actualizarVacunatorio</w:t>
-      </w:r>
-      <w:proofErr w:type="spellEnd"/>
-      <w:r>
-        <w:rPr>
-          <w:bCs/>
-          <w:iCs/>
-          <w:color w:val="2E74B5" w:themeColor="accent1" w:themeShade="BF"/>
-          <w:sz w:val="28"/>
-          <w:szCs w:val="28"/>
-          <w:lang w:val="es-MX"/>
-        </w:rPr>
-        <w:t xml:space="preserve">(): método update( actualiza los datos en la </w:t>
-      </w:r>
-      <w:proofErr w:type="spellStart"/>
-      <w:r>
-        <w:rPr>
-          <w:bCs/>
-          <w:iCs/>
-          <w:color w:val="2E74B5" w:themeColor="accent1" w:themeShade="BF"/>
-          <w:sz w:val="28"/>
-          <w:szCs w:val="28"/>
-          <w:lang w:val="es-MX"/>
-        </w:rPr>
-        <w:t>bd</w:t>
-      </w:r>
-      <w:proofErr w:type="spellEnd"/>
-      <w:r>
-        <w:rPr>
-          <w:bCs/>
-          <w:iCs/>
-          <w:color w:val="2E74B5" w:themeColor="accent1" w:themeShade="BF"/>
-          <w:sz w:val="28"/>
-          <w:szCs w:val="28"/>
-          <w:lang w:val="es-MX"/>
-        </w:rPr>
-        <w:t>).</w:t>
+      <w:r>
+        <w:rPr>
+          <w:bCs/>
+          <w:iCs/>
+          <w:color w:val="2E74B5" w:themeColor="accent1" w:themeShade="BF"/>
+          <w:sz w:val="28"/>
+          <w:szCs w:val="28"/>
+          <w:lang w:val="es-MX"/>
+        </w:rPr>
+        <w:t>actualizarVacunatorio(): método update( actualiza los datos en la bd).</w:t>
       </w:r>
     </w:p>
     <w:p>
@@ -8674,77 +7412,16 @@
           <w:lang w:val="es-MX"/>
         </w:rPr>
       </w:pPr>
-      <w:proofErr w:type="spellStart"/>
-      <w:r>
-        <w:rPr>
-          <w:bCs/>
-          <w:iCs/>
-          <w:color w:val="2E74B5" w:themeColor="accent1" w:themeShade="BF"/>
-          <w:sz w:val="28"/>
-          <w:szCs w:val="28"/>
-          <w:lang w:val="es-MX"/>
-        </w:rPr>
-        <w:t>borrarVacunatorio</w:t>
-      </w:r>
-      <w:proofErr w:type="spellEnd"/>
-      <w:r>
-        <w:rPr>
-          <w:bCs/>
-          <w:iCs/>
-          <w:color w:val="2E74B5" w:themeColor="accent1" w:themeShade="BF"/>
-          <w:sz w:val="28"/>
-          <w:szCs w:val="28"/>
-          <w:lang w:val="es-MX"/>
-        </w:rPr>
-        <w:t xml:space="preserve">(): método destroy(elimina el </w:t>
-      </w:r>
-      <w:proofErr w:type="spellStart"/>
-      <w:r>
-        <w:rPr>
-          <w:bCs/>
-          <w:iCs/>
-          <w:color w:val="2E74B5" w:themeColor="accent1" w:themeShade="BF"/>
-          <w:sz w:val="28"/>
-          <w:szCs w:val="28"/>
-          <w:lang w:val="es-MX"/>
-        </w:rPr>
-        <w:t>vacunatorio</w:t>
-      </w:r>
-      <w:proofErr w:type="spellEnd"/>
-      <w:r>
-        <w:rPr>
-          <w:bCs/>
-          <w:iCs/>
-          <w:color w:val="2E74B5" w:themeColor="accent1" w:themeShade="BF"/>
-          <w:sz w:val="28"/>
-          <w:szCs w:val="28"/>
-          <w:lang w:val="es-MX"/>
-        </w:rPr>
-        <w:t xml:space="preserve"> de la </w:t>
-      </w:r>
-      <w:proofErr w:type="spellStart"/>
-      <w:r>
-        <w:rPr>
-          <w:bCs/>
-          <w:iCs/>
-          <w:color w:val="2E74B5" w:themeColor="accent1" w:themeShade="BF"/>
-          <w:sz w:val="28"/>
-          <w:szCs w:val="28"/>
-          <w:lang w:val="es-MX"/>
-        </w:rPr>
-        <w:t>bd</w:t>
-      </w:r>
-      <w:proofErr w:type="spellEnd"/>
-      <w:r>
-        <w:rPr>
-          <w:bCs/>
-          <w:iCs/>
-          <w:color w:val="2E74B5" w:themeColor="accent1" w:themeShade="BF"/>
-          <w:sz w:val="28"/>
-          <w:szCs w:val="28"/>
-          <w:lang w:val="es-MX"/>
-        </w:rPr>
-        <w:t>).</w:t>
+      <w:r>
+        <w:rPr>
+          <w:bCs/>
+          <w:iCs/>
+          <w:color w:val="2E74B5" w:themeColor="accent1" w:themeShade="BF"/>
+          <w:sz w:val="28"/>
+          <w:szCs w:val="28"/>
+          <w:lang w:val="es-MX"/>
+        </w:rPr>
+        <w:t>borrarVacunatorio(): método destroy(elimina el vacunatorio de la bd).</w:t>
       </w:r>
     </w:p>
     <w:p>
@@ -8891,7 +7568,6 @@
           <w:lang w:val="es-MX"/>
         </w:rPr>
       </w:pPr>
-      <w:proofErr w:type="spellStart"/>
       <w:r>
         <w:rPr>
           <w:bCs/>
@@ -8914,41 +7590,16 @@
         </w:rPr>
         <w:t>Asignacion</w:t>
       </w:r>
-      <w:proofErr w:type="spellEnd"/>
-      <w:r>
-        <w:rPr>
-          <w:bCs/>
-          <w:iCs/>
-          <w:color w:val="2E74B5" w:themeColor="accent1" w:themeShade="BF"/>
-          <w:sz w:val="28"/>
-          <w:szCs w:val="28"/>
-          <w:lang w:val="es-MX"/>
-        </w:rPr>
-        <w:t xml:space="preserve">(): método store(inserta los datos en la </w:t>
-      </w:r>
-      <w:proofErr w:type="spellStart"/>
-      <w:r>
-        <w:rPr>
-          <w:bCs/>
-          <w:iCs/>
-          <w:color w:val="2E74B5" w:themeColor="accent1" w:themeShade="BF"/>
-          <w:sz w:val="28"/>
-          <w:szCs w:val="28"/>
-          <w:lang w:val="es-MX"/>
-        </w:rPr>
-        <w:t>bd</w:t>
-      </w:r>
-      <w:proofErr w:type="spellEnd"/>
-      <w:r>
-        <w:rPr>
-          <w:bCs/>
-          <w:iCs/>
-          <w:color w:val="2E74B5" w:themeColor="accent1" w:themeShade="BF"/>
-          <w:sz w:val="28"/>
-          <w:szCs w:val="28"/>
-          <w:lang w:val="es-MX"/>
-        </w:rPr>
-        <w:t>).</w:t>
+      <w:r>
+        <w:rPr>
+          <w:bCs/>
+          <w:iCs/>
+          <w:color w:val="2E74B5" w:themeColor="accent1" w:themeShade="BF"/>
+          <w:sz w:val="28"/>
+          <w:szCs w:val="28"/>
+          <w:lang w:val="es-MX"/>
+        </w:rPr>
+        <w:t>(): método store(inserta los datos en la bd).</w:t>
       </w:r>
     </w:p>
     <w:p>
@@ -9048,31 +7699,7 @@
           <w:szCs w:val="28"/>
           <w:lang w:val="es-MX"/>
         </w:rPr>
-        <w:t xml:space="preserve">(): método update( actualiza los datos en la </w:t>
-      </w:r>
-      <w:proofErr w:type="spellStart"/>
-      <w:r>
-        <w:rPr>
-          <w:bCs/>
-          <w:iCs/>
-          <w:color w:val="2E74B5" w:themeColor="accent1" w:themeShade="BF"/>
-          <w:sz w:val="28"/>
-          <w:szCs w:val="28"/>
-          <w:lang w:val="es-MX"/>
-        </w:rPr>
-        <w:t>bd</w:t>
-      </w:r>
-      <w:proofErr w:type="spellEnd"/>
-      <w:r>
-        <w:rPr>
-          <w:bCs/>
-          <w:iCs/>
-          <w:color w:val="2E74B5" w:themeColor="accent1" w:themeShade="BF"/>
-          <w:sz w:val="28"/>
-          <w:szCs w:val="28"/>
-          <w:lang w:val="es-MX"/>
-        </w:rPr>
-        <w:t>).</w:t>
+        <w:t>(): método update( actualiza los datos en la bd).</w:t>
       </w:r>
     </w:p>
     <w:p>
@@ -9144,31 +7771,7 @@
           <w:szCs w:val="28"/>
           <w:lang w:val="es-MX"/>
         </w:rPr>
-        <w:t xml:space="preserve"> de la </w:t>
-      </w:r>
-      <w:proofErr w:type="spellStart"/>
-      <w:r>
-        <w:rPr>
-          <w:bCs/>
-          <w:iCs/>
-          <w:color w:val="2E74B5" w:themeColor="accent1" w:themeShade="BF"/>
-          <w:sz w:val="28"/>
-          <w:szCs w:val="28"/>
-          <w:lang w:val="es-MX"/>
-        </w:rPr>
-        <w:t>bd</w:t>
-      </w:r>
-      <w:proofErr w:type="spellEnd"/>
-      <w:r>
-        <w:rPr>
-          <w:bCs/>
-          <w:iCs/>
-          <w:color w:val="2E74B5" w:themeColor="accent1" w:themeShade="BF"/>
-          <w:sz w:val="28"/>
-          <w:szCs w:val="28"/>
-          <w:lang w:val="es-MX"/>
-        </w:rPr>
-        <w:t>).</w:t>
+        <w:t xml:space="preserve"> de la bd).</w:t>
       </w:r>
     </w:p>
     <w:p>
@@ -9718,27 +8321,7 @@
           <w:szCs w:val="28"/>
           <w:lang w:val="es-MX"/>
         </w:rPr>
-        <w:t xml:space="preserve">Para esto también se utilizó un manejador de versiones, en este caso se utilizó uno llamado </w:t>
-      </w:r>
-      <w:proofErr w:type="spellStart"/>
-      <w:r>
-        <w:rPr>
-          <w:color w:val="2E74B5" w:themeColor="accent1" w:themeShade="BF"/>
-          <w:sz w:val="28"/>
-          <w:szCs w:val="28"/>
-          <w:lang w:val="es-MX"/>
-        </w:rPr>
-        <w:t>Fork</w:t>
-      </w:r>
-      <w:proofErr w:type="spellEnd"/>
-      <w:r>
-        <w:rPr>
-          <w:color w:val="2E74B5" w:themeColor="accent1" w:themeShade="BF"/>
-          <w:sz w:val="28"/>
-          <w:szCs w:val="28"/>
-          <w:lang w:val="es-MX"/>
-        </w:rPr>
-        <w:t>.</w:t>
+        <w:t>Para esto también se utilizó un manejador de versiones, en este caso se utilizó uno llamado Fork.</w:t>
       </w:r>
     </w:p>
     <w:p>
@@ -9941,27 +8524,7 @@
           <w:szCs w:val="28"/>
           <w:lang w:val="es-MX"/>
         </w:rPr>
-        <w:t xml:space="preserve">También se utilizó Adobe </w:t>
-      </w:r>
-      <w:proofErr w:type="spellStart"/>
-      <w:r>
-        <w:rPr>
-          <w:color w:val="2E74B5" w:themeColor="accent1" w:themeShade="BF"/>
-          <w:sz w:val="28"/>
-          <w:szCs w:val="28"/>
-          <w:lang w:val="es-MX"/>
-        </w:rPr>
-        <w:t>Illustrator</w:t>
-      </w:r>
-      <w:proofErr w:type="spellEnd"/>
-      <w:r>
-        <w:rPr>
-          <w:color w:val="2E74B5" w:themeColor="accent1" w:themeShade="BF"/>
-          <w:sz w:val="28"/>
-          <w:szCs w:val="28"/>
-          <w:lang w:val="es-MX"/>
-        </w:rPr>
-        <w:t xml:space="preserve"> para la realización de los iconos del sistema y Adobe XD para realizar los mockups.</w:t>
+        <w:t>También se utilizó Adobe Illustrator para la realización de los iconos del sistema y Adobe XD para realizar los mockups.</w:t>
       </w:r>
     </w:p>
     <w:p>
@@ -10038,10 +8601,12 @@
           <w:szCs w:val="32"/>
           <w:lang w:val="es-MX"/>
         </w:rPr>
-        <w:t>App\Http\</w:t>
-      </w:r>
-      <w:proofErr w:type="spellStart"/>
-      <w:r>
+        <w:t>App\Http\Controllers</w:t>
+      </w:r>
+    </w:p>
+    <w:p>
+      <w:pPr>
+        <w:jc w:val="both"/>
         <w:rPr>
           <w:b/>
           <w:bCs/>
@@ -10052,13 +8617,17 @@
           <w:szCs w:val="32"/>
           <w:lang w:val="es-MX"/>
         </w:rPr>
-        <w:t>Controllers</w:t>
-      </w:r>
-      <w:proofErr w:type="spellEnd"/>
-    </w:p>
-    <w:p>
-      <w:pPr>
-        <w:jc w:val="both"/>
+      </w:pPr>
+      <w:r>
+        <w:rPr>
+          <w:color w:val="2E74B5" w:themeColor="accent1" w:themeShade="BF"/>
+          <w:sz w:val="28"/>
+          <w:szCs w:val="28"/>
+          <w:lang w:val="es-MX"/>
+        </w:rPr>
+        <w:t xml:space="preserve">Las clases del modelo se encuentran en la carpeta </w:t>
+      </w:r>
+      <w:r>
         <w:rPr>
           <w:b/>
           <w:bCs/>
@@ -10069,17 +8638,12 @@
           <w:szCs w:val="32"/>
           <w:lang w:val="es-MX"/>
         </w:rPr>
-      </w:pPr>
-      <w:r>
-        <w:rPr>
-          <w:color w:val="2E74B5" w:themeColor="accent1" w:themeShade="BF"/>
-          <w:sz w:val="28"/>
-          <w:szCs w:val="28"/>
-          <w:lang w:val="es-MX"/>
-        </w:rPr>
-        <w:t xml:space="preserve">Las clases del modelo se encuentran en la carpeta </w:t>
-      </w:r>
-      <w:r>
+        <w:t>App\Models</w:t>
+      </w:r>
+    </w:p>
+    <w:p>
+      <w:pPr>
+        <w:jc w:val="both"/>
         <w:rPr>
           <w:b/>
           <w:bCs/>
@@ -10090,9 +8654,16 @@
           <w:szCs w:val="32"/>
           <w:lang w:val="es-MX"/>
         </w:rPr>
-        <w:t>App\</w:t>
-      </w:r>
-      <w:proofErr w:type="spellStart"/>
+      </w:pPr>
+      <w:r>
+        <w:rPr>
+          <w:color w:val="2E74B5" w:themeColor="accent1" w:themeShade="BF"/>
+          <w:sz w:val="28"/>
+          <w:szCs w:val="28"/>
+          <w:lang w:val="es-MX"/>
+        </w:rPr>
+        <w:t xml:space="preserve">Las clases de la vista se encuentran en la carpeta </w:t>
+      </w:r>
       <w:r>
         <w:rPr>
           <w:b/>
@@ -10104,9 +8675,8 @@
           <w:szCs w:val="32"/>
           <w:lang w:val="es-MX"/>
         </w:rPr>
-        <w:t>Models</w:t>
-      </w:r>
-      <w:proofErr w:type="spellEnd"/>
+        <w:t>Resources\Views</w:t>
+      </w:r>
     </w:p>
     <w:p>
       <w:pPr>
@@ -10118,16 +8688,6 @@
           <w:lang w:val="es-MX"/>
         </w:rPr>
       </w:pPr>
-      <w:r>
-        <w:rPr>
-          <w:color w:val="2E74B5" w:themeColor="accent1" w:themeShade="BF"/>
-          <w:sz w:val="28"/>
-          <w:szCs w:val="28"/>
-          <w:lang w:val="es-MX"/>
-        </w:rPr>
-        <w:t xml:space="preserve">Las clases de la vista se encuentran en la carpeta </w:t>
-      </w:r>
-      <w:proofErr w:type="spellStart"/>
       <w:r>
         <w:rPr>
           <w:b/>
@@ -10139,41 +8699,33 @@
           <w:szCs w:val="32"/>
           <w:lang w:val="es-MX"/>
         </w:rPr>
-        <w:t>Resources</w:t>
-      </w:r>
-      <w:proofErr w:type="spellEnd"/>
-      <w:r>
-        <w:rPr>
-          <w:b/>
-          <w:bCs/>
-          <w:i/>
-          <w:iCs/>
+        <w:t>Esta estructura de carpetas es provista por el Framework.</w:t>
+      </w:r>
+    </w:p>
+    <w:p>
+      <w:pPr>
+        <w:jc w:val="both"/>
+        <w:rPr>
+          <w:b/>
+          <w:bCs/>
           <w:color w:val="2E74B5" w:themeColor="accent1" w:themeShade="BF"/>
           <w:sz w:val="32"/>
           <w:szCs w:val="32"/>
           <w:lang w:val="es-MX"/>
         </w:rPr>
-        <w:t>\</w:t>
-      </w:r>
-      <w:proofErr w:type="spellStart"/>
-      <w:r>
-        <w:rPr>
-          <w:b/>
-          <w:bCs/>
-          <w:i/>
-          <w:iCs/>
+      </w:pPr>
+      <w:r>
+        <w:rPr>
+          <w:b/>
+          <w:bCs/>
           <w:color w:val="2E74B5" w:themeColor="accent1" w:themeShade="BF"/>
           <w:sz w:val="32"/>
           <w:szCs w:val="32"/>
           <w:lang w:val="es-MX"/>
         </w:rPr>
-        <w:t>Views</w:t>
-      </w:r>
-      <w:proofErr w:type="spellEnd"/>
-    </w:p>
-    <w:p>
-      <w:pPr>
-        <w:jc w:val="both"/>
+        <w:t>La clase Modelo y la Conexión a la base de datos NO se implementaron manualmente, se utilizaron las</w:t>
+      </w:r>
+      <w:r>
         <w:rPr>
           <w:b/>
           <w:bCs/>
@@ -10182,27 +8734,6 @@
           <w:szCs w:val="32"/>
           <w:lang w:val="es-MX"/>
         </w:rPr>
-      </w:pPr>
-      <w:r>
-        <w:rPr>
-          <w:b/>
-          <w:bCs/>
-          <w:color w:val="2E74B5" w:themeColor="accent1" w:themeShade="BF"/>
-          <w:sz w:val="32"/>
-          <w:szCs w:val="32"/>
-          <w:lang w:val="es-MX"/>
-        </w:rPr>
-        <w:t>Las clases Modelo y la Conexión a la base de datos NO se implementaron manualmente, se utilizaron las</w:t>
-      </w:r>
-      <w:r>
-        <w:rPr>
-          <w:b/>
-          <w:bCs/>
-          <w:color w:val="2E74B5" w:themeColor="accent1" w:themeShade="BF"/>
-          <w:sz w:val="32"/>
-          <w:szCs w:val="32"/>
-          <w:lang w:val="es-MX"/>
-        </w:rPr>
         <w:t xml:space="preserve"> provistas por el Framework.</w:t>
       </w:r>
     </w:p>
@@ -10332,7 +8863,6 @@
           <w:szCs w:val="36"/>
           <w:lang w:val="es-MX"/>
         </w:rPr>
-        <w:lastRenderedPageBreak/>
         <w:t>Datos de Prueba</w:t>
       </w:r>
     </w:p>
@@ -10457,29 +8987,7 @@
           <w:szCs w:val="28"/>
           <w:lang w:val="es-MX"/>
         </w:rPr>
-        <w:t xml:space="preserve">por consola para ejecutar los </w:t>
-      </w:r>
-      <w:proofErr w:type="spellStart"/>
-      <w:r>
-        <w:rPr>
-          <w:rFonts w:ascii="Arial" w:hAnsi="Arial" w:cs="Arial"/>
-          <w:color w:val="2E74B5" w:themeColor="accent1" w:themeShade="BF"/>
-          <w:sz w:val="28"/>
-          <w:szCs w:val="28"/>
-          <w:lang w:val="es-MX"/>
-        </w:rPr>
-        <w:t>seeder</w:t>
-      </w:r>
-      <w:proofErr w:type="spellEnd"/>
-      <w:r>
-        <w:rPr>
-          <w:rFonts w:ascii="Arial" w:hAnsi="Arial" w:cs="Arial"/>
-          <w:color w:val="2E74B5" w:themeColor="accent1" w:themeShade="BF"/>
-          <w:sz w:val="28"/>
-          <w:szCs w:val="28"/>
-          <w:lang w:val="es-MX"/>
-        </w:rPr>
-        <w:t xml:space="preserve"> del sistema </w:t>
+        <w:t xml:space="preserve">por consola para ejecutar los seeder del sistema </w:t>
       </w:r>
       <w:r>
         <w:rPr>
@@ -10499,73 +9007,7 @@
           <w:szCs w:val="28"/>
           <w:lang w:val="es-MX"/>
         </w:rPr>
-        <w:t xml:space="preserve">: </w:t>
-      </w:r>
-      <w:proofErr w:type="spellStart"/>
-      <w:r>
-        <w:rPr>
-          <w:rFonts w:ascii="Arial" w:hAnsi="Arial" w:cs="Arial"/>
-          <w:color w:val="2E74B5" w:themeColor="accent1" w:themeShade="BF"/>
-          <w:sz w:val="28"/>
-          <w:szCs w:val="28"/>
-          <w:lang w:val="es-MX"/>
-        </w:rPr>
-        <w:t>php</w:t>
-      </w:r>
-      <w:proofErr w:type="spellEnd"/>
-      <w:r>
-        <w:rPr>
-          <w:rFonts w:ascii="Arial" w:hAnsi="Arial" w:cs="Arial"/>
-          <w:color w:val="2E74B5" w:themeColor="accent1" w:themeShade="BF"/>
-          <w:sz w:val="28"/>
-          <w:szCs w:val="28"/>
-          <w:lang w:val="es-MX"/>
-        </w:rPr>
-        <w:t xml:space="preserve"> </w:t>
-      </w:r>
-      <w:proofErr w:type="spellStart"/>
-      <w:r>
-        <w:rPr>
-          <w:rFonts w:ascii="Arial" w:hAnsi="Arial" w:cs="Arial"/>
-          <w:color w:val="2E74B5" w:themeColor="accent1" w:themeShade="BF"/>
-          <w:sz w:val="28"/>
-          <w:szCs w:val="28"/>
-          <w:lang w:val="es-MX"/>
-        </w:rPr>
-        <w:t>artisan</w:t>
-      </w:r>
-      <w:proofErr w:type="spellEnd"/>
-      <w:r>
-        <w:rPr>
-          <w:rFonts w:ascii="Arial" w:hAnsi="Arial" w:cs="Arial"/>
-          <w:color w:val="2E74B5" w:themeColor="accent1" w:themeShade="BF"/>
-          <w:sz w:val="28"/>
-          <w:szCs w:val="28"/>
-          <w:lang w:val="es-MX"/>
-        </w:rPr>
-        <w:t xml:space="preserve"> </w:t>
-      </w:r>
-      <w:proofErr w:type="spellStart"/>
-      <w:r>
-        <w:rPr>
-          <w:rFonts w:ascii="Arial" w:hAnsi="Arial" w:cs="Arial"/>
-          <w:color w:val="2E74B5" w:themeColor="accent1" w:themeShade="BF"/>
-          <w:sz w:val="28"/>
-          <w:szCs w:val="28"/>
-          <w:lang w:val="es-MX"/>
-        </w:rPr>
-        <w:t>db:seed</w:t>
-      </w:r>
-      <w:proofErr w:type="spellEnd"/>
-      <w:r>
-        <w:rPr>
-          <w:rFonts w:ascii="Arial" w:hAnsi="Arial" w:cs="Arial"/>
-          <w:color w:val="2E74B5" w:themeColor="accent1" w:themeShade="BF"/>
-          <w:sz w:val="28"/>
-          <w:szCs w:val="28"/>
-          <w:lang w:val="es-MX"/>
-        </w:rPr>
-        <w:t>.</w:t>
+        <w:t>: php artisan db:seed.</w:t>
       </w:r>
     </w:p>
     <w:p>
@@ -10670,27 +9112,15 @@
         </w:rPr>
         <w:t xml:space="preserve"> / </w:t>
       </w:r>
-      <w:proofErr w:type="spellStart"/>
-      <w:r>
-        <w:rPr>
-          <w:rFonts w:ascii="Arial" w:hAnsi="Arial" w:cs="Arial"/>
-          <w:color w:val="2E74B5" w:themeColor="accent1" w:themeShade="BF"/>
-          <w:sz w:val="28"/>
-          <w:szCs w:val="28"/>
-          <w:lang w:val="es-MX"/>
-        </w:rPr>
-        <w:t>Password</w:t>
-      </w:r>
-      <w:proofErr w:type="spellEnd"/>
-      <w:r>
-        <w:rPr>
-          <w:rFonts w:ascii="Arial" w:hAnsi="Arial" w:cs="Arial"/>
-          <w:color w:val="2E74B5" w:themeColor="accent1" w:themeShade="BF"/>
-          <w:sz w:val="28"/>
-          <w:szCs w:val="28"/>
-          <w:lang w:val="es-MX"/>
-        </w:rPr>
-        <w:t>: 100</w:t>
+      <w:r>
+        <w:rPr>
+          <w:rFonts w:ascii="Arial" w:hAnsi="Arial" w:cs="Arial"/>
+          <w:color w:val="2E74B5" w:themeColor="accent1" w:themeShade="BF"/>
+          <w:sz w:val="28"/>
+          <w:szCs w:val="28"/>
+          <w:lang w:val="es-MX"/>
+        </w:rPr>
+        <w:t>Password: 100</w:t>
       </w:r>
     </w:p>
     <w:p>
@@ -10752,27 +9182,15 @@
         </w:rPr>
         <w:t xml:space="preserve"> /  </w:t>
       </w:r>
-      <w:proofErr w:type="spellStart"/>
-      <w:r>
-        <w:rPr>
-          <w:rFonts w:ascii="Arial" w:hAnsi="Arial" w:cs="Arial"/>
-          <w:color w:val="2E74B5" w:themeColor="accent1" w:themeShade="BF"/>
-          <w:sz w:val="28"/>
-          <w:szCs w:val="28"/>
-          <w:lang w:val="es-MX"/>
-        </w:rPr>
-        <w:t>Password</w:t>
-      </w:r>
-      <w:proofErr w:type="spellEnd"/>
-      <w:r>
-        <w:rPr>
-          <w:rFonts w:ascii="Arial" w:hAnsi="Arial" w:cs="Arial"/>
-          <w:color w:val="2E74B5" w:themeColor="accent1" w:themeShade="BF"/>
-          <w:sz w:val="28"/>
-          <w:szCs w:val="28"/>
-          <w:lang w:val="es-MX"/>
-        </w:rPr>
-        <w:t>: 101</w:t>
+      <w:r>
+        <w:rPr>
+          <w:rFonts w:ascii="Arial" w:hAnsi="Arial" w:cs="Arial"/>
+          <w:color w:val="2E74B5" w:themeColor="accent1" w:themeShade="BF"/>
+          <w:sz w:val="28"/>
+          <w:szCs w:val="28"/>
+          <w:lang w:val="es-MX"/>
+        </w:rPr>
+        <w:t>Password: 101</w:t>
       </w:r>
     </w:p>
     <w:p>
@@ -10834,27 +9252,15 @@
         </w:rPr>
         <w:t xml:space="preserve"> / </w:t>
       </w:r>
-      <w:proofErr w:type="spellStart"/>
-      <w:r>
-        <w:rPr>
-          <w:rFonts w:ascii="Arial" w:hAnsi="Arial" w:cs="Arial"/>
-          <w:color w:val="2E74B5" w:themeColor="accent1" w:themeShade="BF"/>
-          <w:sz w:val="28"/>
-          <w:szCs w:val="28"/>
-          <w:lang w:val="es-MX"/>
-        </w:rPr>
-        <w:t>Password</w:t>
-      </w:r>
-      <w:proofErr w:type="spellEnd"/>
-      <w:r>
-        <w:rPr>
-          <w:rFonts w:ascii="Arial" w:hAnsi="Arial" w:cs="Arial"/>
-          <w:color w:val="2E74B5" w:themeColor="accent1" w:themeShade="BF"/>
-          <w:sz w:val="28"/>
-          <w:szCs w:val="28"/>
-          <w:lang w:val="es-MX"/>
-        </w:rPr>
-        <w:t>: 102</w:t>
+      <w:r>
+        <w:rPr>
+          <w:rFonts w:ascii="Arial" w:hAnsi="Arial" w:cs="Arial"/>
+          <w:color w:val="2E74B5" w:themeColor="accent1" w:themeShade="BF"/>
+          <w:sz w:val="28"/>
+          <w:szCs w:val="28"/>
+          <w:lang w:val="es-MX"/>
+        </w:rPr>
+        <w:t>Password: 102</w:t>
       </w:r>
     </w:p>
     <w:p>
@@ -10998,7 +9404,6 @@
           <w:szCs w:val="36"/>
           <w:lang w:val="es-MX"/>
         </w:rPr>
-        <w:lastRenderedPageBreak/>
         <w:t>Testeos:</w:t>
       </w:r>
     </w:p>
@@ -11151,18 +9556,7 @@
           <w:szCs w:val="28"/>
           <w:lang w:val="es-MX"/>
         </w:rPr>
-        <w:t xml:space="preserve">Si el usuario ingresa un DNI o </w:t>
-      </w:r>
-      <w:proofErr w:type="spellStart"/>
-      <w:r>
-        <w:rPr>
-          <w:rFonts w:ascii="Arial" w:hAnsi="Arial" w:cs="Arial"/>
-          <w:color w:val="2E74B5" w:themeColor="accent1" w:themeShade="BF"/>
-          <w:sz w:val="28"/>
-          <w:szCs w:val="28"/>
-          <w:lang w:val="es-MX"/>
-        </w:rPr>
-        <w:t>contrase</w:t>
+        <w:t>Si el usuario ingresa un DNI o contrase</w:t>
       </w:r>
       <w:r>
         <w:rPr>
@@ -11172,18 +9566,7 @@
           <w:szCs w:val="28"/>
           <w:lang w:val="es-ES"/>
         </w:rPr>
-        <w:t>ña</w:t>
-      </w:r>
-      <w:proofErr w:type="spellEnd"/>
-      <w:r>
-        <w:rPr>
-          <w:rFonts w:ascii="Arial" w:hAnsi="Arial" w:cs="Arial"/>
-          <w:color w:val="2E74B5" w:themeColor="accent1" w:themeShade="BF"/>
-          <w:sz w:val="28"/>
-          <w:szCs w:val="28"/>
-          <w:lang w:val="es-ES"/>
-        </w:rPr>
-        <w:t xml:space="preserve"> incorrecto:</w:t>
+        <w:t>ña incorrecto:</w:t>
       </w:r>
     </w:p>
     <w:p>
@@ -13411,6 +11794,7 @@
     <w:lsdException w:name="HTML Sample" w:semiHidden="1" w:unhideWhenUsed="1"/>
     <w:lsdException w:name="HTML Typewriter" w:semiHidden="1" w:unhideWhenUsed="1"/>
     <w:lsdException w:name="HTML Variable" w:semiHidden="1" w:unhideWhenUsed="1"/>
+    <w:lsdException w:name="Normal Table" w:semiHidden="1" w:unhideWhenUsed="1"/>
     <w:lsdException w:name="annotation subject" w:semiHidden="1" w:unhideWhenUsed="1"/>
     <w:lsdException w:name="No List" w:semiHidden="1" w:unhideWhenUsed="1"/>
     <w:lsdException w:name="Outline List 1" w:semiHidden="1" w:unhideWhenUsed="1"/>
@@ -13453,8 +11837,11 @@
     <w:lsdException w:name="Table Contemporary" w:semiHidden="1" w:unhideWhenUsed="1"/>
     <w:lsdException w:name="Table Elegant" w:semiHidden="1" w:unhideWhenUsed="1"/>
     <w:lsdException w:name="Table Professional" w:semiHidden="1" w:unhideWhenUsed="1"/>
+    <w:lsdException w:name="Table Subtle 1" w:semiHidden="1" w:unhideWhenUsed="1"/>
     <w:lsdException w:name="Table Subtle 2" w:semiHidden="1" w:unhideWhenUsed="1"/>
     <w:lsdException w:name="Table Web 1" w:semiHidden="1" w:unhideWhenUsed="1"/>
+    <w:lsdException w:name="Table Web 2" w:semiHidden="1" w:unhideWhenUsed="1"/>
+    <w:lsdException w:name="Table Web 3" w:semiHidden="1" w:unhideWhenUsed="1"/>
     <w:lsdException w:name="Balloon Text" w:semiHidden="1" w:unhideWhenUsed="1"/>
     <w:lsdException w:name="Table Grid" w:uiPriority="39"/>
     <w:lsdException w:name="Table Theme" w:semiHidden="1" w:unhideWhenUsed="1"/>

</xml_diff>